<commit_message>
Doc: Se termino la itroduccion de las herramientas y tecnologias que se van a utilizar y se cerro algunos comentarios de la especificacion de requerimientos
</commit_message>
<xml_diff>
--- a/2. Etapa de elaboración/Iteración 1/Especificación de requerimientos/SRS_Vesta Risk Manager_T-Code.docx
+++ b/2. Etapa de elaboración/Iteración 1/Especificación de requerimientos/SRS_Vesta Risk Manager_T-Code.docx
@@ -430,7 +430,15 @@
         <w:pStyle w:val="Sinespaciado"/>
       </w:pPr>
       <w:r>
-        <w:t xml:space="preserve">Agustín Collareda, Cintia </w:t>
+        <w:t xml:space="preserve">Agustín </w:t>
+      </w:r>
+      <w:proofErr w:type="spellStart"/>
+      <w:r>
+        <w:t>Collareda</w:t>
+      </w:r>
+      <w:proofErr w:type="spellEnd"/>
+      <w:r>
+        <w:t xml:space="preserve">, Cintia </w:t>
       </w:r>
       <w:proofErr w:type="spellStart"/>
       <w:r>
@@ -6159,34 +6167,20 @@
         <w:rPr>
           <w:lang w:eastAsia="ar-SA"/>
         </w:rPr>
-        <w:t xml:space="preserve"> y </w:t>
-      </w:r>
-      <w:commentRangeStart w:id="49"/>
+        <w:t xml:space="preserve"> y haya al menos un riesgo cargado</w:t>
+      </w:r>
       <w:r>
         <w:rPr>
           <w:lang w:eastAsia="ar-SA"/>
         </w:rPr>
-        <w:t>haya al menos un riesgo cargado</w:t>
-      </w:r>
+        <w:t>.</w:t>
+      </w:r>
+    </w:p>
+    <w:p>
       <w:r>
         <w:rPr>
           <w:lang w:eastAsia="ar-SA"/>
         </w:rPr>
-        <w:t>.</w:t>
-      </w:r>
-      <w:commentRangeEnd w:id="49"/>
-      <w:r>
-        <w:rPr>
-          <w:rStyle w:val="Refdecomentario"/>
-        </w:rPr>
-        <w:commentReference w:id="49"/>
-      </w:r>
-    </w:p>
-    <w:p>
-      <w:r>
-        <w:rPr>
-          <w:lang w:eastAsia="ar-SA"/>
-        </w:rPr>
         <w:t xml:space="preserve">Descripción: </w:t>
       </w:r>
       <w:r>
@@ -6197,21 +6191,21 @@
       <w:pPr>
         <w:pStyle w:val="PSI-Ttulo2"/>
       </w:pPr>
-      <w:bookmarkStart w:id="50" w:name="_Toc177376292"/>
+      <w:bookmarkStart w:id="49" w:name="_Toc177376292"/>
       <w:r>
         <w:t>Caso de Uso 6: Administrar categorías de riesgos.</w:t>
       </w:r>
+      <w:bookmarkEnd w:id="49"/>
+    </w:p>
+    <w:p>
+      <w:pPr>
+        <w:pStyle w:val="PSI-Ttulo3"/>
+      </w:pPr>
+      <w:bookmarkStart w:id="50" w:name="_Toc177376293"/>
+      <w:r>
+        <w:t>Actores</w:t>
+      </w:r>
       <w:bookmarkEnd w:id="50"/>
-    </w:p>
-    <w:p>
-      <w:pPr>
-        <w:pStyle w:val="PSI-Ttulo3"/>
-      </w:pPr>
-      <w:bookmarkStart w:id="51" w:name="_Toc177376293"/>
-      <w:r>
-        <w:t>Actores</w:t>
-      </w:r>
-      <w:bookmarkEnd w:id="51"/>
     </w:p>
     <w:p>
       <w:pPr>
@@ -6229,73 +6223,73 @@
       <w:pPr>
         <w:pStyle w:val="PSI-Ttulo3"/>
       </w:pPr>
-      <w:bookmarkStart w:id="52" w:name="_Toc177376294"/>
+      <w:bookmarkStart w:id="51" w:name="_Toc177376294"/>
       <w:r>
         <w:t>Descripción</w:t>
       </w:r>
+      <w:bookmarkEnd w:id="51"/>
+    </w:p>
+    <w:p>
+      <w:pPr>
+        <w:rPr>
+          <w:lang w:eastAsia="ar-SA"/>
+        </w:rPr>
+      </w:pPr>
+      <w:r>
+        <w:rPr>
+          <w:lang w:eastAsia="ar-SA"/>
+        </w:rPr>
+        <w:t>Precondición:</w:t>
+      </w:r>
+      <w:r>
+        <w:rPr>
+          <w:lang w:eastAsia="ar-SA"/>
+        </w:rPr>
+        <w:t xml:space="preserve"> </w:t>
+      </w:r>
+      <w:r>
+        <w:rPr>
+          <w:lang w:eastAsia="ar-SA"/>
+        </w:rPr>
+        <w:t>Realizar el Caso de uso 1 y estar vinculado al proyecto.</w:t>
+      </w:r>
+    </w:p>
+    <w:p>
+      <w:r>
+        <w:rPr>
+          <w:lang w:eastAsia="ar-SA"/>
+        </w:rPr>
+        <w:t xml:space="preserve">Descripción: </w:t>
+      </w:r>
+      <w:r>
+        <w:t>El actor puede crear categorías de riesgos y modificar las existentes. Cada categoría cuenta con un nombre y una descripción.</w:t>
+      </w:r>
+    </w:p>
+    <w:p>
+      <w:pPr>
+        <w:pStyle w:val="PSI-Ttulo2"/>
+      </w:pPr>
+      <w:bookmarkStart w:id="52" w:name="_Toc177376295"/>
+      <w:r>
+        <w:t xml:space="preserve">Caso de Uso 7: </w:t>
+      </w:r>
+      <w:r>
+        <w:t>Realizar evaluación de riesgo</w:t>
+      </w:r>
+      <w:r>
+        <w:t>.</w:t>
+      </w:r>
       <w:bookmarkEnd w:id="52"/>
     </w:p>
     <w:p>
       <w:pPr>
-        <w:rPr>
-          <w:lang w:eastAsia="ar-SA"/>
-        </w:rPr>
-      </w:pPr>
-      <w:r>
-        <w:rPr>
-          <w:lang w:eastAsia="ar-SA"/>
-        </w:rPr>
-        <w:t>Precondición:</w:t>
-      </w:r>
-      <w:r>
-        <w:rPr>
-          <w:lang w:eastAsia="ar-SA"/>
-        </w:rPr>
-        <w:t xml:space="preserve"> </w:t>
-      </w:r>
-      <w:r>
-        <w:rPr>
-          <w:lang w:eastAsia="ar-SA"/>
-        </w:rPr>
-        <w:t>Realizar el Caso de uso 1 y estar vinculado al proyecto.</w:t>
-      </w:r>
-    </w:p>
-    <w:p>
-      <w:r>
-        <w:rPr>
-          <w:lang w:eastAsia="ar-SA"/>
-        </w:rPr>
-        <w:t xml:space="preserve">Descripción: </w:t>
-      </w:r>
-      <w:r>
-        <w:t>El actor puede crear categorías de riesgos y modificar las existentes. Cada categoría cuenta con un nombre y una descripción.</w:t>
-      </w:r>
-    </w:p>
-    <w:p>
-      <w:pPr>
-        <w:pStyle w:val="PSI-Ttulo2"/>
-      </w:pPr>
-      <w:bookmarkStart w:id="53" w:name="_Toc177376295"/>
-      <w:r>
-        <w:t xml:space="preserve">Caso de Uso 7: </w:t>
-      </w:r>
-      <w:r>
-        <w:t>Realizar evaluación de riesgo</w:t>
-      </w:r>
-      <w:r>
-        <w:t>.</w:t>
+        <w:pStyle w:val="PSI-Ttulo3"/>
+      </w:pPr>
+      <w:bookmarkStart w:id="53" w:name="_Toc177376296"/>
+      <w:r>
+        <w:t>Actores</w:t>
       </w:r>
       <w:bookmarkEnd w:id="53"/>
-    </w:p>
-    <w:p>
-      <w:pPr>
-        <w:pStyle w:val="PSI-Ttulo3"/>
-      </w:pPr>
-      <w:bookmarkStart w:id="54" w:name="_Toc177376296"/>
-      <w:r>
-        <w:t>Actores</w:t>
-      </w:r>
-      <w:bookmarkEnd w:id="54"/>
     </w:p>
     <w:p>
       <w:pPr>
@@ -6325,11 +6319,11 @@
       <w:pPr>
         <w:pStyle w:val="PSI-Ttulo3"/>
       </w:pPr>
-      <w:bookmarkStart w:id="55" w:name="_Toc177376297"/>
+      <w:bookmarkStart w:id="54" w:name="_Toc177376297"/>
       <w:r>
         <w:t>Descripción</w:t>
       </w:r>
-      <w:bookmarkEnd w:id="55"/>
+      <w:bookmarkEnd w:id="54"/>
     </w:p>
     <w:p>
       <w:pPr>
@@ -6439,7 +6433,7 @@
       <w:pPr>
         <w:pStyle w:val="PSI-Ttulo2"/>
       </w:pPr>
-      <w:bookmarkStart w:id="56" w:name="_Toc177376298"/>
+      <w:bookmarkStart w:id="55" w:name="_Toc177376298"/>
       <w:r>
         <w:lastRenderedPageBreak/>
         <w:t>Caso de Uso 8: Añadir</w:t>
@@ -6450,17 +6444,17 @@
       <w:r>
         <w:t>plan de acción.</w:t>
       </w:r>
+      <w:bookmarkEnd w:id="55"/>
+    </w:p>
+    <w:p>
+      <w:pPr>
+        <w:pStyle w:val="PSI-Ttulo3"/>
+      </w:pPr>
+      <w:bookmarkStart w:id="56" w:name="_Toc177376299"/>
+      <w:r>
+        <w:t>Actores</w:t>
+      </w:r>
       <w:bookmarkEnd w:id="56"/>
-    </w:p>
-    <w:p>
-      <w:pPr>
-        <w:pStyle w:val="PSI-Ttulo3"/>
-      </w:pPr>
-      <w:bookmarkStart w:id="57" w:name="_Toc177376299"/>
-      <w:r>
-        <w:t>Actores</w:t>
-      </w:r>
-      <w:bookmarkEnd w:id="57"/>
     </w:p>
     <w:p>
       <w:pPr>
@@ -6490,136 +6484,136 @@
       <w:pPr>
         <w:pStyle w:val="PSI-Ttulo3"/>
       </w:pPr>
-      <w:bookmarkStart w:id="58" w:name="_Toc177376300"/>
+      <w:bookmarkStart w:id="57" w:name="_Toc177376300"/>
       <w:r>
         <w:t>Descripción</w:t>
       </w:r>
+      <w:bookmarkEnd w:id="57"/>
+    </w:p>
+    <w:p>
+      <w:pPr>
+        <w:rPr>
+          <w:lang w:eastAsia="ar-SA"/>
+        </w:rPr>
+      </w:pPr>
+      <w:r>
+        <w:rPr>
+          <w:lang w:eastAsia="ar-SA"/>
+        </w:rPr>
+        <w:t>Precondición:</w:t>
+      </w:r>
+      <w:r>
+        <w:rPr>
+          <w:lang w:eastAsia="ar-SA"/>
+        </w:rPr>
+        <w:t xml:space="preserve"> </w:t>
+      </w:r>
+      <w:r>
+        <w:rPr>
+          <w:lang w:eastAsia="ar-SA"/>
+        </w:rPr>
+        <w:t>Realizar el Caso de uso 1</w:t>
+      </w:r>
+      <w:r>
+        <w:rPr>
+          <w:lang w:eastAsia="ar-SA"/>
+        </w:rPr>
+        <w:t xml:space="preserve">, </w:t>
+      </w:r>
+      <w:r>
+        <w:rPr>
+          <w:lang w:eastAsia="ar-SA"/>
+        </w:rPr>
+        <w:t>estar vinculado al proyecto</w:t>
+      </w:r>
+      <w:r>
+        <w:rPr>
+          <w:lang w:eastAsia="ar-SA"/>
+        </w:rPr>
+        <w:t xml:space="preserve"> y haya al menos un riesgo cargado</w:t>
+      </w:r>
+      <w:r>
+        <w:rPr>
+          <w:lang w:eastAsia="ar-SA"/>
+        </w:rPr>
+        <w:t>.</w:t>
+      </w:r>
+    </w:p>
+    <w:p>
+      <w:r>
+        <w:rPr>
+          <w:lang w:eastAsia="ar-SA"/>
+        </w:rPr>
+        <w:t xml:space="preserve">Descripción: </w:t>
+      </w:r>
+      <w:r>
+        <w:t xml:space="preserve">Los actores </w:t>
+      </w:r>
+      <w:r>
+        <w:t xml:space="preserve">pueden crear </w:t>
+      </w:r>
+      <w:r>
+        <w:t>planes de minimización, de mitigación y/o contingencia,</w:t>
+      </w:r>
+      <w:r>
+        <w:t xml:space="preserve"> </w:t>
+      </w:r>
+      <w:r>
+        <w:t>asociados a los riesgos</w:t>
+      </w:r>
+      <w:r>
+        <w:t xml:space="preserve">, estas deben tener </w:t>
+      </w:r>
+      <w:r>
+        <w:t>título</w:t>
+      </w:r>
+      <w:r>
+        <w:t xml:space="preserve">, </w:t>
+      </w:r>
+      <w:r>
+        <w:t>tipo de estrategia a seguir</w:t>
+      </w:r>
+      <w:r>
+        <w:t>, fecha de creación y finalización</w:t>
+      </w:r>
+      <w:r>
+        <w:t xml:space="preserve"> y una serie de actividades que se deben realizar para seguir el plan.</w:t>
+      </w:r>
+    </w:p>
+    <w:p>
+      <w:pPr>
+        <w:pStyle w:val="PSI-Ttulo2"/>
+      </w:pPr>
+      <w:bookmarkStart w:id="58" w:name="_Toc177376301"/>
+      <w:r>
+        <w:t xml:space="preserve">Caso de Uso </w:t>
+      </w:r>
+      <w:r>
+        <w:t>9</w:t>
+      </w:r>
+      <w:r>
+        <w:t>:</w:t>
+      </w:r>
+      <w:r>
+        <w:t xml:space="preserve"> Modificar</w:t>
+      </w:r>
+      <w:r>
+        <w:t xml:space="preserve"> </w:t>
+      </w:r>
+      <w:r>
+        <w:t>plan de acción.</w:t>
+      </w:r>
       <w:bookmarkEnd w:id="58"/>
     </w:p>
     <w:p>
       <w:pPr>
-        <w:rPr>
-          <w:lang w:eastAsia="ar-SA"/>
-        </w:rPr>
-      </w:pPr>
-      <w:r>
-        <w:rPr>
-          <w:lang w:eastAsia="ar-SA"/>
-        </w:rPr>
-        <w:t>Precondición:</w:t>
-      </w:r>
-      <w:r>
-        <w:rPr>
-          <w:lang w:eastAsia="ar-SA"/>
-        </w:rPr>
-        <w:t xml:space="preserve"> </w:t>
-      </w:r>
-      <w:r>
-        <w:rPr>
-          <w:lang w:eastAsia="ar-SA"/>
-        </w:rPr>
-        <w:t>Realizar el Caso de uso 1</w:t>
-      </w:r>
-      <w:r>
-        <w:rPr>
-          <w:lang w:eastAsia="ar-SA"/>
-        </w:rPr>
-        <w:t xml:space="preserve">, </w:t>
-      </w:r>
-      <w:r>
-        <w:rPr>
-          <w:lang w:eastAsia="ar-SA"/>
-        </w:rPr>
-        <w:t>estar vinculado al proyecto</w:t>
-      </w:r>
-      <w:r>
-        <w:rPr>
-          <w:lang w:eastAsia="ar-SA"/>
-        </w:rPr>
-        <w:t xml:space="preserve"> y haya al menos un riesgo cargado</w:t>
-      </w:r>
-      <w:r>
-        <w:rPr>
-          <w:lang w:eastAsia="ar-SA"/>
-        </w:rPr>
-        <w:t>.</w:t>
-      </w:r>
-    </w:p>
-    <w:p>
-      <w:r>
-        <w:rPr>
-          <w:lang w:eastAsia="ar-SA"/>
-        </w:rPr>
-        <w:t xml:space="preserve">Descripción: </w:t>
-      </w:r>
-      <w:r>
-        <w:t xml:space="preserve">Los actores </w:t>
-      </w:r>
-      <w:r>
-        <w:t xml:space="preserve">pueden crear </w:t>
-      </w:r>
-      <w:r>
-        <w:t>planes de minimización, de mitigación y/o contingencia,</w:t>
-      </w:r>
-      <w:r>
-        <w:t xml:space="preserve"> </w:t>
-      </w:r>
-      <w:r>
-        <w:t>asociados a los riesgos</w:t>
-      </w:r>
-      <w:r>
-        <w:t xml:space="preserve">, estas deben tener </w:t>
-      </w:r>
-      <w:r>
-        <w:t>título</w:t>
-      </w:r>
-      <w:r>
-        <w:t xml:space="preserve">, </w:t>
-      </w:r>
-      <w:r>
-        <w:t>tipo de estrategia a seguir</w:t>
-      </w:r>
-      <w:r>
-        <w:t>, fecha de creación y finalización</w:t>
-      </w:r>
-      <w:r>
-        <w:t xml:space="preserve"> y una serie de actividades que se deben realizar para seguir el plan.</w:t>
-      </w:r>
-    </w:p>
-    <w:p>
-      <w:pPr>
-        <w:pStyle w:val="PSI-Ttulo2"/>
-      </w:pPr>
-      <w:bookmarkStart w:id="59" w:name="_Toc177376301"/>
-      <w:r>
-        <w:t xml:space="preserve">Caso de Uso </w:t>
-      </w:r>
-      <w:r>
-        <w:t>9</w:t>
-      </w:r>
-      <w:r>
-        <w:t>:</w:t>
-      </w:r>
-      <w:r>
-        <w:t xml:space="preserve"> Modificar</w:t>
-      </w:r>
-      <w:r>
-        <w:t xml:space="preserve"> </w:t>
-      </w:r>
-      <w:r>
-        <w:t>plan de acción.</w:t>
+        <w:pStyle w:val="PSI-Ttulo3"/>
+      </w:pPr>
+      <w:bookmarkStart w:id="59" w:name="_Toc177376302"/>
+      <w:r>
+        <w:t>Actores</w:t>
       </w:r>
       <w:bookmarkEnd w:id="59"/>
-    </w:p>
-    <w:p>
-      <w:pPr>
-        <w:pStyle w:val="PSI-Ttulo3"/>
-      </w:pPr>
-      <w:bookmarkStart w:id="60" w:name="_Toc177376302"/>
-      <w:r>
-        <w:t>Actores</w:t>
-      </w:r>
-      <w:bookmarkEnd w:id="60"/>
     </w:p>
     <w:p>
       <w:pPr>
@@ -6637,118 +6631,118 @@
       <w:pPr>
         <w:pStyle w:val="PSI-Ttulo3"/>
       </w:pPr>
-      <w:bookmarkStart w:id="61" w:name="_Toc177376303"/>
+      <w:bookmarkStart w:id="60" w:name="_Toc177376303"/>
       <w:r>
         <w:t>Descripción</w:t>
       </w:r>
+      <w:bookmarkEnd w:id="60"/>
+    </w:p>
+    <w:p>
+      <w:pPr>
+        <w:rPr>
+          <w:lang w:eastAsia="ar-SA"/>
+        </w:rPr>
+      </w:pPr>
+      <w:r>
+        <w:rPr>
+          <w:lang w:eastAsia="ar-SA"/>
+        </w:rPr>
+        <w:t>Precondición:</w:t>
+      </w:r>
+      <w:r>
+        <w:rPr>
+          <w:lang w:eastAsia="ar-SA"/>
+        </w:rPr>
+        <w:t xml:space="preserve"> </w:t>
+      </w:r>
+      <w:r>
+        <w:rPr>
+          <w:lang w:eastAsia="ar-SA"/>
+        </w:rPr>
+        <w:t>Realizar el Caso de uso 1</w:t>
+      </w:r>
+      <w:r>
+        <w:rPr>
+          <w:lang w:eastAsia="ar-SA"/>
+        </w:rPr>
+        <w:t xml:space="preserve">, </w:t>
+      </w:r>
+      <w:r>
+        <w:rPr>
+          <w:lang w:eastAsia="ar-SA"/>
+        </w:rPr>
+        <w:t>estar vinculado al proyecto</w:t>
+      </w:r>
+      <w:r>
+        <w:rPr>
+          <w:lang w:eastAsia="ar-SA"/>
+        </w:rPr>
+        <w:t xml:space="preserve"> y haya al menos un riesgo cargado</w:t>
+      </w:r>
+      <w:r>
+        <w:rPr>
+          <w:lang w:eastAsia="ar-SA"/>
+        </w:rPr>
+        <w:t>.</w:t>
+      </w:r>
+    </w:p>
+    <w:p>
+      <w:r>
+        <w:rPr>
+          <w:lang w:eastAsia="ar-SA"/>
+        </w:rPr>
+        <w:t xml:space="preserve">Descripción: </w:t>
+      </w:r>
+      <w:r>
+        <w:rPr>
+          <w:lang w:eastAsia="ar-SA"/>
+        </w:rPr>
+        <w:t>E</w:t>
+      </w:r>
+      <w:r>
+        <w:t>l</w:t>
+      </w:r>
+      <w:r>
+        <w:t xml:space="preserve"> actor </w:t>
+      </w:r>
+      <w:r>
+        <w:t xml:space="preserve">puede </w:t>
+      </w:r>
+      <w:r>
+        <w:t>modificar y/o eliminar los</w:t>
+      </w:r>
+      <w:r>
+        <w:t xml:space="preserve"> </w:t>
+      </w:r>
+      <w:r>
+        <w:t>planes asociados a los riesgos.</w:t>
+      </w:r>
+    </w:p>
+    <w:p>
+      <w:pPr>
+        <w:pStyle w:val="PSI-Ttulo2"/>
+      </w:pPr>
+      <w:bookmarkStart w:id="61" w:name="_Toc177376304"/>
+      <w:r>
+        <w:t xml:space="preserve">Caso de Uso 10: </w:t>
+      </w:r>
+      <w:r>
+        <w:t>Programar evaluación de riesgo</w:t>
+      </w:r>
+      <w:r>
+        <w:t>.</w:t>
+      </w:r>
       <w:bookmarkEnd w:id="61"/>
     </w:p>
     <w:p>
       <w:pPr>
-        <w:rPr>
-          <w:lang w:eastAsia="ar-SA"/>
-        </w:rPr>
-      </w:pPr>
-      <w:r>
-        <w:rPr>
-          <w:lang w:eastAsia="ar-SA"/>
-        </w:rPr>
-        <w:t>Precondición:</w:t>
-      </w:r>
-      <w:r>
-        <w:rPr>
-          <w:lang w:eastAsia="ar-SA"/>
-        </w:rPr>
-        <w:t xml:space="preserve"> </w:t>
-      </w:r>
-      <w:r>
-        <w:rPr>
-          <w:lang w:eastAsia="ar-SA"/>
-        </w:rPr>
-        <w:t>Realizar el Caso de uso 1</w:t>
-      </w:r>
-      <w:r>
-        <w:rPr>
-          <w:lang w:eastAsia="ar-SA"/>
-        </w:rPr>
-        <w:t xml:space="preserve">, </w:t>
-      </w:r>
-      <w:r>
-        <w:rPr>
-          <w:lang w:eastAsia="ar-SA"/>
-        </w:rPr>
-        <w:t>estar vinculado al proyecto</w:t>
-      </w:r>
-      <w:r>
-        <w:rPr>
-          <w:lang w:eastAsia="ar-SA"/>
-        </w:rPr>
-        <w:t xml:space="preserve"> y haya al menos un riesgo cargado</w:t>
-      </w:r>
-      <w:r>
-        <w:rPr>
-          <w:lang w:eastAsia="ar-SA"/>
-        </w:rPr>
-        <w:t>.</w:t>
-      </w:r>
-    </w:p>
-    <w:p>
-      <w:r>
-        <w:rPr>
-          <w:lang w:eastAsia="ar-SA"/>
-        </w:rPr>
-        <w:t xml:space="preserve">Descripción: </w:t>
-      </w:r>
-      <w:r>
-        <w:rPr>
-          <w:lang w:eastAsia="ar-SA"/>
-        </w:rPr>
-        <w:t>E</w:t>
-      </w:r>
-      <w:r>
-        <w:t>l</w:t>
-      </w:r>
-      <w:r>
-        <w:t xml:space="preserve"> actor </w:t>
-      </w:r>
-      <w:r>
-        <w:t xml:space="preserve">puede </w:t>
-      </w:r>
-      <w:r>
-        <w:t>modificar y/o eliminar los</w:t>
-      </w:r>
-      <w:r>
-        <w:t xml:space="preserve"> </w:t>
-      </w:r>
-      <w:r>
-        <w:t>planes asociados a los riesgos.</w:t>
-      </w:r>
-    </w:p>
-    <w:p>
-      <w:pPr>
-        <w:pStyle w:val="PSI-Ttulo2"/>
-      </w:pPr>
-      <w:bookmarkStart w:id="62" w:name="_Toc177376304"/>
-      <w:r>
-        <w:t xml:space="preserve">Caso de Uso 10: </w:t>
-      </w:r>
-      <w:r>
-        <w:t>Programar evaluación de riesgo</w:t>
-      </w:r>
-      <w:r>
-        <w:t>.</w:t>
+        <w:pStyle w:val="PSI-Ttulo3"/>
+      </w:pPr>
+      <w:bookmarkStart w:id="62" w:name="_Toc177376305"/>
+      <w:r>
+        <w:t>Actores</w:t>
       </w:r>
       <w:bookmarkEnd w:id="62"/>
-    </w:p>
-    <w:p>
-      <w:pPr>
-        <w:pStyle w:val="PSI-Ttulo3"/>
-      </w:pPr>
-      <w:bookmarkStart w:id="63" w:name="_Toc177376305"/>
-      <w:r>
-        <w:t>Actores</w:t>
-      </w:r>
-      <w:bookmarkEnd w:id="63"/>
     </w:p>
     <w:p>
       <w:pPr>
@@ -6766,11 +6760,11 @@
       <w:pPr>
         <w:pStyle w:val="PSI-Ttulo3"/>
       </w:pPr>
-      <w:bookmarkStart w:id="64" w:name="_Toc177376306"/>
+      <w:bookmarkStart w:id="63" w:name="_Toc177376306"/>
       <w:r>
         <w:t>Descripción</w:t>
       </w:r>
-      <w:bookmarkEnd w:id="64"/>
+      <w:bookmarkEnd w:id="63"/>
     </w:p>
     <w:p>
       <w:pPr>
@@ -7253,123 +7247,123 @@
       <w:pPr>
         <w:pStyle w:val="PSI-Ttulo1"/>
       </w:pPr>
-      <w:bookmarkStart w:id="65" w:name="_Toc235007272"/>
-      <w:bookmarkStart w:id="66" w:name="_Toc235009559"/>
-      <w:bookmarkStart w:id="67" w:name="_Toc177376307"/>
+      <w:bookmarkStart w:id="64" w:name="_Toc235007272"/>
+      <w:bookmarkStart w:id="65" w:name="_Toc235009559"/>
+      <w:bookmarkStart w:id="66" w:name="_Toc177376307"/>
       <w:r>
         <w:t>Diagrama</w:t>
       </w:r>
+      <w:bookmarkEnd w:id="64"/>
       <w:bookmarkEnd w:id="65"/>
+      <w:r>
+        <w:t xml:space="preserve"> de Casos de Uso</w:t>
+      </w:r>
       <w:bookmarkEnd w:id="66"/>
-      <w:r>
-        <w:t xml:space="preserve"> de Casos de Uso</w:t>
+    </w:p>
+    <w:p>
+      <w:pPr>
+        <w:pStyle w:val="PSI-Comentario"/>
+      </w:pPr>
+      <w:bookmarkStart w:id="67" w:name="_Toc235007273"/>
+      <w:r>
+        <w:t>[</w:t>
+      </w:r>
+      <w:r>
+        <w:t>En   este   aparta</w:t>
+      </w:r>
+      <w:r>
+        <w:t>do   se   deben   reflejar   los   diagramas</w:t>
+      </w:r>
+      <w:r>
+        <w:t xml:space="preserve">   de   casos   de   uso   inicial</w:t>
+      </w:r>
+      <w:r>
+        <w:t>es</w:t>
+      </w:r>
+      <w:r>
+        <w:t xml:space="preserve">   del   sistema.   </w:t>
+      </w:r>
+      <w:proofErr w:type="gramStart"/>
+      <w:r>
+        <w:t>Los  diagramas</w:t>
+      </w:r>
+      <w:proofErr w:type="gramEnd"/>
+      <w:r>
+        <w:t xml:space="preserve"> de casos de uso son una representación gráfica de una parte o  todos  los actores y casos de uso del sistema, incluyendo sus interacciones y estos pueden ser desarrollados en una herramienta de modelado visual. La construcción del Diagrama de Casos de Uso se inicia con la elaboración del Diagrama de Casos de Uso Inicial, el refinamiento del mismo puede contemplarse en iteraciones posteriores</w:t>
+      </w:r>
+      <w:proofErr w:type="gramStart"/>
+      <w:r>
+        <w:t>.</w:t>
+      </w:r>
+      <w:r>
+        <w:t xml:space="preserve"> ]</w:t>
       </w:r>
       <w:bookmarkEnd w:id="67"/>
-    </w:p>
-    <w:p>
-      <w:pPr>
-        <w:pStyle w:val="PSI-Comentario"/>
-      </w:pPr>
-      <w:bookmarkStart w:id="68" w:name="_Toc235007273"/>
-      <w:r>
-        <w:t>[</w:t>
-      </w:r>
-      <w:r>
-        <w:t>En   este   aparta</w:t>
-      </w:r>
-      <w:r>
-        <w:t>do   se   deben   reflejar   los   diagramas</w:t>
-      </w:r>
-      <w:r>
-        <w:t xml:space="preserve">   de   casos   de   uso   inicial</w:t>
-      </w:r>
-      <w:r>
-        <w:t>es</w:t>
-      </w:r>
-      <w:r>
-        <w:t xml:space="preserve">   del   sistema.   </w:t>
-      </w:r>
-      <w:proofErr w:type="gramStart"/>
-      <w:r>
-        <w:t>Los  diagramas</w:t>
-      </w:r>
       <w:proofErr w:type="gramEnd"/>
-      <w:r>
-        <w:t xml:space="preserve"> de casos de uso son una representación gráfica de una parte o  todos  los actores y casos de uso del sistema, incluyendo sus interacciones y estos pueden ser desarrollados en una herramienta de modelado visual. La construcción del Diagrama de Casos de Uso se inicia con la elaboración del Diagrama de Casos de Uso Inicial, el refinamiento del mismo puede contemplarse en iteraciones posteriores</w:t>
-      </w:r>
-      <w:proofErr w:type="gramStart"/>
-      <w:r>
-        <w:t>.</w:t>
-      </w:r>
-      <w:r>
-        <w:t xml:space="preserve"> ]</w:t>
+    </w:p>
+    <w:p>
+      <w:pPr>
+        <w:pStyle w:val="PSI-Ttulo1"/>
+      </w:pPr>
+    </w:p>
+    <w:p>
+      <w:pPr>
+        <w:pStyle w:val="PSI-Ttulo1"/>
+      </w:pPr>
+      <w:bookmarkStart w:id="68" w:name="_Toc235007274"/>
+      <w:bookmarkStart w:id="69" w:name="_Toc235009560"/>
+      <w:bookmarkStart w:id="70" w:name="_Toc177376308"/>
+      <w:r>
+        <w:t>Requerimientos Técnicos</w:t>
       </w:r>
       <w:bookmarkEnd w:id="68"/>
-      <w:proofErr w:type="gramEnd"/>
-    </w:p>
-    <w:p>
-      <w:pPr>
-        <w:pStyle w:val="PSI-Ttulo1"/>
-      </w:pPr>
-    </w:p>
-    <w:p>
-      <w:pPr>
-        <w:pStyle w:val="PSI-Ttulo1"/>
-      </w:pPr>
-      <w:bookmarkStart w:id="69" w:name="_Toc235007274"/>
-      <w:bookmarkStart w:id="70" w:name="_Toc235009560"/>
-      <w:bookmarkStart w:id="71" w:name="_Toc177376308"/>
-      <w:r>
-        <w:t>Requerimientos Técnicos</w:t>
-      </w:r>
       <w:bookmarkEnd w:id="69"/>
       <w:bookmarkEnd w:id="70"/>
+    </w:p>
+    <w:p>
+      <w:pPr>
+        <w:pStyle w:val="infoblue"/>
+        <w:rPr>
+          <w:lang w:val="es-AR"/>
+        </w:rPr>
+      </w:pPr>
+      <w:r>
+        <w:rPr>
+          <w:lang w:val="es-AR"/>
+        </w:rPr>
+        <w:t xml:space="preserve">[En esta sección se describen los requerimientos técnicos, tales como sistema operativo, plataforma de arquitectura, por </w:t>
+      </w:r>
+      <w:proofErr w:type="gramStart"/>
+      <w:r>
+        <w:rPr>
+          <w:lang w:val="es-AR"/>
+        </w:rPr>
+        <w:t>ejemplo</w:t>
+      </w:r>
+      <w:proofErr w:type="gramEnd"/>
+      <w:r>
+        <w:rPr>
+          <w:lang w:val="es-AR"/>
+        </w:rPr>
+        <w:t xml:space="preserve"> WebSphere, .NET, etc.]</w:t>
+      </w:r>
+    </w:p>
+    <w:p>
+      <w:pPr>
+        <w:pStyle w:val="PSI-Ttulo1"/>
+      </w:pPr>
+      <w:r>
+        <w:br/>
+      </w:r>
+      <w:bookmarkStart w:id="71" w:name="_Toc235007275"/>
+      <w:bookmarkStart w:id="72" w:name="_Toc235009561"/>
+      <w:bookmarkStart w:id="73" w:name="_Toc177376309"/>
+      <w:r>
+        <w:t>Requerimientos Funcionales</w:t>
+      </w:r>
       <w:bookmarkEnd w:id="71"/>
-    </w:p>
-    <w:p>
-      <w:pPr>
-        <w:pStyle w:val="infoblue"/>
-        <w:rPr>
-          <w:lang w:val="es-AR"/>
-        </w:rPr>
-      </w:pPr>
-      <w:r>
-        <w:rPr>
-          <w:lang w:val="es-AR"/>
-        </w:rPr>
-        <w:t xml:space="preserve">[En esta sección se describen los requerimientos técnicos, tales como sistema operativo, plataforma de arquitectura, por </w:t>
-      </w:r>
-      <w:proofErr w:type="gramStart"/>
-      <w:r>
-        <w:rPr>
-          <w:lang w:val="es-AR"/>
-        </w:rPr>
-        <w:t>ejemplo</w:t>
-      </w:r>
-      <w:proofErr w:type="gramEnd"/>
-      <w:r>
-        <w:rPr>
-          <w:lang w:val="es-AR"/>
-        </w:rPr>
-        <w:t xml:space="preserve"> WebSphere, .NET, etc.]</w:t>
-      </w:r>
-    </w:p>
-    <w:p>
-      <w:pPr>
-        <w:pStyle w:val="PSI-Ttulo1"/>
-      </w:pPr>
-      <w:r>
-        <w:br/>
-      </w:r>
-      <w:bookmarkStart w:id="72" w:name="_Toc235007275"/>
-      <w:bookmarkStart w:id="73" w:name="_Toc235009561"/>
-      <w:bookmarkStart w:id="74" w:name="_Toc177376309"/>
-      <w:r>
-        <w:t>Requerimientos Funcionales</w:t>
-      </w:r>
       <w:bookmarkEnd w:id="72"/>
       <w:bookmarkEnd w:id="73"/>
-      <w:bookmarkEnd w:id="74"/>
     </w:p>
     <w:p>
       <w:pPr>
@@ -7582,16 +7576,7 @@
               <w:pStyle w:val="PSI-ComentarioenTabla"/>
             </w:pPr>
             <w:r>
-              <w:t>Los administradores del sistema podrán registrar el nombre y email</w:t>
-            </w:r>
-            <w:r>
-              <w:t>, vinculado a una cuenta de Google,</w:t>
-            </w:r>
-            <w:r>
-              <w:t xml:space="preserve"> de los usuarios que tendrán acceso al sistema.</w:t>
-            </w:r>
-            <w:r>
-              <w:t xml:space="preserve"> El nombre será ingresado opcionalmente.</w:t>
+              <w:t>Los administradores del sistema podrán registrar el nombre y email, vinculado a una cuenta de Google, de los usuarios que tendrán acceso al sistema. El nombre será ingresado opcionalmente.</w:t>
             </w:r>
           </w:p>
         </w:tc>
@@ -8222,10 +8207,7 @@
               <w:pStyle w:val="PSI-ComentarioenTabla"/>
             </w:pPr>
             <w:r>
-              <w:t>RF</w:t>
-            </w:r>
-            <w:r>
-              <w:t>4</w:t>
+              <w:t>RF4</w:t>
             </w:r>
           </w:p>
         </w:tc>
@@ -12425,185 +12407,185 @@
       <w:pPr>
         <w:pStyle w:val="PSI-Ttulo1"/>
       </w:pPr>
-      <w:bookmarkStart w:id="75" w:name="_Toc235007276"/>
-      <w:bookmarkStart w:id="76" w:name="_Toc235009562"/>
-      <w:bookmarkStart w:id="77" w:name="_Toc177376310"/>
+      <w:bookmarkStart w:id="74" w:name="_Toc235007276"/>
+      <w:bookmarkStart w:id="75" w:name="_Toc235009562"/>
+      <w:bookmarkStart w:id="76" w:name="_Toc177376310"/>
       <w:r>
         <w:t>Requerimientos No Funcionales</w:t>
       </w:r>
+      <w:bookmarkEnd w:id="74"/>
       <w:bookmarkEnd w:id="75"/>
       <w:bookmarkEnd w:id="76"/>
+    </w:p>
+    <w:p>
+      <w:pPr>
+        <w:pStyle w:val="PSI-Comentario"/>
+        <w:rPr>
+          <w:lang w:val="es-ES"/>
+        </w:rPr>
+      </w:pPr>
+      <w:r>
+        <w:rPr>
+          <w:lang w:val="es-ES"/>
+        </w:rPr>
+        <w:t>[</w:t>
+      </w:r>
+      <w:proofErr w:type="gramStart"/>
+      <w:r>
+        <w:t>Describa  los</w:t>
+      </w:r>
+      <w:proofErr w:type="gramEnd"/>
+      <w:r>
+        <w:t xml:space="preserve">  requerimientos no  funcionales  para  este documento.  </w:t>
+      </w:r>
+      <w:proofErr w:type="gramStart"/>
+      <w:r>
+        <w:t>Los  requerimientos</w:t>
+      </w:r>
+      <w:proofErr w:type="gramEnd"/>
+      <w:r>
+        <w:t xml:space="preserve"> no  funcionales tienen que ver con las características que de una u otra forma puedan l</w:t>
+      </w:r>
+      <w:r>
+        <w:t xml:space="preserve">imitar el sistema como son: el </w:t>
+      </w:r>
+      <w:r>
+        <w:t>rendimiento   (en   tiempo   y   espacio),   confiabilidad,   interfaces,   fiabilida</w:t>
+      </w:r>
+      <w:r>
+        <w:t xml:space="preserve">d   (robustez   del   sistema, </w:t>
+      </w:r>
+      <w:r>
+        <w:t>disponibilidad de equipo), mantenimiento, seguridad, portabilidad, estándares, etc.]</w:t>
+      </w:r>
+    </w:p>
+    <w:p>
+      <w:pPr>
+        <w:pStyle w:val="PSI-Comentario"/>
+      </w:pPr>
+    </w:p>
+    <w:p>
+      <w:pPr>
+        <w:pStyle w:val="PSI-Ttulo2"/>
+      </w:pPr>
+      <w:bookmarkStart w:id="77" w:name="_Toc235007277"/>
+      <w:bookmarkStart w:id="78" w:name="_Toc235009563"/>
+      <w:bookmarkStart w:id="79" w:name="_Toc177376311"/>
+      <w:r>
+        <w:t>Usabilidad</w:t>
+      </w:r>
       <w:bookmarkEnd w:id="77"/>
-    </w:p>
-    <w:p>
-      <w:pPr>
-        <w:pStyle w:val="PSI-Comentario"/>
-        <w:rPr>
-          <w:lang w:val="es-ES"/>
-        </w:rPr>
-      </w:pPr>
-      <w:r>
-        <w:rPr>
-          <w:lang w:val="es-ES"/>
-        </w:rPr>
-        <w:t>[</w:t>
-      </w:r>
-      <w:proofErr w:type="gramStart"/>
-      <w:r>
-        <w:t>Describa  los</w:t>
-      </w:r>
-      <w:proofErr w:type="gramEnd"/>
-      <w:r>
-        <w:t xml:space="preserve">  requerimientos no  funcionales  para  este documento.  </w:t>
-      </w:r>
-      <w:proofErr w:type="gramStart"/>
-      <w:r>
-        <w:t>Los  requerimientos</w:t>
-      </w:r>
-      <w:proofErr w:type="gramEnd"/>
-      <w:r>
-        <w:t xml:space="preserve"> no  funcionales tienen que ver con las características que de una u otra forma puedan l</w:t>
-      </w:r>
-      <w:r>
-        <w:t xml:space="preserve">imitar el sistema como son: el </w:t>
-      </w:r>
-      <w:r>
-        <w:t>rendimiento   (en   tiempo   y   espacio),   confiabilidad,   interfaces,   fiabilida</w:t>
-      </w:r>
-      <w:r>
-        <w:t xml:space="preserve">d   (robustez   del   sistema, </w:t>
-      </w:r>
-      <w:r>
-        <w:t>disponibilidad de equipo), mantenimiento, seguridad, portabilidad, estándares, etc.]</w:t>
-      </w:r>
-    </w:p>
-    <w:p>
-      <w:pPr>
-        <w:pStyle w:val="PSI-Comentario"/>
-      </w:pPr>
-    </w:p>
-    <w:p>
-      <w:pPr>
-        <w:pStyle w:val="PSI-Ttulo2"/>
-      </w:pPr>
-      <w:bookmarkStart w:id="78" w:name="_Toc235007277"/>
-      <w:bookmarkStart w:id="79" w:name="_Toc235009563"/>
-      <w:bookmarkStart w:id="80" w:name="_Toc177376311"/>
-      <w:r>
-        <w:t>Usabilidad</w:t>
-      </w:r>
       <w:bookmarkEnd w:id="78"/>
       <w:bookmarkEnd w:id="79"/>
+    </w:p>
+    <w:p>
+      <w:pPr>
+        <w:pStyle w:val="PSI-Comentario"/>
+      </w:pPr>
+      <w:r>
+        <w:t xml:space="preserve"> [</w:t>
+      </w:r>
+      <w:r>
+        <w:t xml:space="preserve">En este apartado se debe incluir la lista de todos los requerimientos que afecten la usabilidad. Esto debe incluir: el tiempo que se tomará un usuario en aprender a utilizar el sistema y se podría </w:t>
+      </w:r>
+      <w:proofErr w:type="gramStart"/>
+      <w:r>
+        <w:t>explicar  por</w:t>
+      </w:r>
+      <w:proofErr w:type="gramEnd"/>
+      <w:r>
+        <w:t xml:space="preserve"> qué debe ser rápido el aprendizaje, los tiempos medibles de tarea para las tareas típicas y los</w:t>
+      </w:r>
+      <w:r>
+        <w:t xml:space="preserve"> </w:t>
+      </w:r>
+      <w:r>
+        <w:t>requerimiento</w:t>
+      </w:r>
+      <w:r>
+        <w:t>s para concordar con estándares</w:t>
+      </w:r>
+      <w:r>
+        <w:t>.</w:t>
+      </w:r>
+      <w:r>
+        <w:t>]</w:t>
+      </w:r>
+    </w:p>
+    <w:p>
+      <w:pPr>
+        <w:pStyle w:val="PSI-Comentario"/>
+      </w:pPr>
+    </w:p>
+    <w:p>
+      <w:pPr>
+        <w:pStyle w:val="PSI-Ttulo2"/>
+      </w:pPr>
+      <w:bookmarkStart w:id="80" w:name="_Toc235007278"/>
+      <w:bookmarkStart w:id="81" w:name="_Toc235009564"/>
+      <w:bookmarkStart w:id="82" w:name="_Toc177376312"/>
+      <w:r>
+        <w:t>Confiabilidad</w:t>
+      </w:r>
       <w:bookmarkEnd w:id="80"/>
-    </w:p>
-    <w:p>
-      <w:pPr>
-        <w:pStyle w:val="PSI-Comentario"/>
-      </w:pPr>
-      <w:r>
-        <w:t xml:space="preserve"> [</w:t>
-      </w:r>
-      <w:r>
-        <w:t xml:space="preserve">En este apartado se debe incluir la lista de todos los requerimientos que afecten la usabilidad. Esto debe incluir: el tiempo que se tomará un usuario en aprender a utilizar el sistema y se podría </w:t>
-      </w:r>
-      <w:proofErr w:type="gramStart"/>
-      <w:r>
-        <w:t>explicar  por</w:t>
-      </w:r>
-      <w:proofErr w:type="gramEnd"/>
-      <w:r>
-        <w:t xml:space="preserve"> qué debe ser rápido el aprendizaje, los tiempos medibles de tarea para las tareas típicas y los</w:t>
-      </w:r>
-      <w:r>
-        <w:t xml:space="preserve"> </w:t>
-      </w:r>
-      <w:r>
-        <w:t>requerimiento</w:t>
-      </w:r>
-      <w:r>
-        <w:t>s para concordar con estándares</w:t>
-      </w:r>
-      <w:r>
-        <w:t>.</w:t>
-      </w:r>
-      <w:r>
-        <w:t>]</w:t>
-      </w:r>
-    </w:p>
-    <w:p>
-      <w:pPr>
-        <w:pStyle w:val="PSI-Comentario"/>
-      </w:pPr>
-    </w:p>
-    <w:p>
-      <w:pPr>
-        <w:pStyle w:val="PSI-Ttulo2"/>
-      </w:pPr>
-      <w:bookmarkStart w:id="81" w:name="_Toc235007278"/>
-      <w:bookmarkStart w:id="82" w:name="_Toc235009564"/>
-      <w:bookmarkStart w:id="83" w:name="_Toc177376312"/>
-      <w:r>
-        <w:t>Confiabilidad</w:t>
-      </w:r>
       <w:bookmarkEnd w:id="81"/>
       <w:bookmarkEnd w:id="82"/>
+    </w:p>
+    <w:p>
+      <w:pPr>
+        <w:pStyle w:val="PSI-Comentario"/>
+      </w:pPr>
+      <w:r>
+        <w:t xml:space="preserve"> [</w:t>
+      </w:r>
+      <w:r>
+        <w:t>Aquí se deben detallar los requerimientos de confiabilidad del sistema. Describa las características</w:t>
+      </w:r>
+      <w:r>
+        <w:t xml:space="preserve"> </w:t>
+      </w:r>
+      <w:r>
+        <w:t xml:space="preserve">de confiabilidad </w:t>
+      </w:r>
+      <w:proofErr w:type="gramStart"/>
+      <w:r>
+        <w:t>explicando  la</w:t>
+      </w:r>
+      <w:proofErr w:type="gramEnd"/>
+      <w:r>
+        <w:t xml:space="preserve"> posibilidad del  sistema de  realizar   la</w:t>
+      </w:r>
+      <w:r>
+        <w:t xml:space="preserve">s  funciones para  las que  fue </w:t>
+      </w:r>
+      <w:r>
+        <w:t>diseñado sin presentar fallos. Entre estos requerimientos puede me</w:t>
+      </w:r>
+      <w:r>
+        <w:t xml:space="preserve">ncionar características como la </w:t>
+      </w:r>
+      <w:r>
+        <w:t>disponibilidad, el porcentaje de fallas máximo, etc.]</w:t>
+      </w:r>
+    </w:p>
+    <w:p>
+      <w:pPr>
+        <w:pStyle w:val="PSI-Comentario"/>
+      </w:pPr>
+    </w:p>
+    <w:p>
+      <w:pPr>
+        <w:pStyle w:val="PSI-Ttulo2"/>
+      </w:pPr>
+      <w:bookmarkStart w:id="83" w:name="_Toc235007279"/>
+      <w:bookmarkStart w:id="84" w:name="_Toc235009565"/>
+      <w:bookmarkStart w:id="85" w:name="_Toc177376313"/>
+      <w:r>
+        <w:t>Seguridad</w:t>
+      </w:r>
       <w:bookmarkEnd w:id="83"/>
-    </w:p>
-    <w:p>
-      <w:pPr>
-        <w:pStyle w:val="PSI-Comentario"/>
-      </w:pPr>
-      <w:r>
-        <w:t xml:space="preserve"> [</w:t>
-      </w:r>
-      <w:r>
-        <w:t>Aquí se deben detallar los requerimientos de confiabilidad del sistema. Describa las características</w:t>
-      </w:r>
-      <w:r>
-        <w:t xml:space="preserve"> </w:t>
-      </w:r>
-      <w:r>
-        <w:t xml:space="preserve">de confiabilidad </w:t>
-      </w:r>
-      <w:proofErr w:type="gramStart"/>
-      <w:r>
-        <w:t>explicando  la</w:t>
-      </w:r>
-      <w:proofErr w:type="gramEnd"/>
-      <w:r>
-        <w:t xml:space="preserve"> posibilidad del  sistema de  realizar   la</w:t>
-      </w:r>
-      <w:r>
-        <w:t xml:space="preserve">s  funciones para  las que  fue </w:t>
-      </w:r>
-      <w:r>
-        <w:t>diseñado sin presentar fallos. Entre estos requerimientos puede me</w:t>
-      </w:r>
-      <w:r>
-        <w:t xml:space="preserve">ncionar características como la </w:t>
-      </w:r>
-      <w:r>
-        <w:t>disponibilidad, el porcentaje de fallas máximo, etc.]</w:t>
-      </w:r>
-    </w:p>
-    <w:p>
-      <w:pPr>
-        <w:pStyle w:val="PSI-Comentario"/>
-      </w:pPr>
-    </w:p>
-    <w:p>
-      <w:pPr>
-        <w:pStyle w:val="PSI-Ttulo2"/>
-      </w:pPr>
-      <w:bookmarkStart w:id="84" w:name="_Toc235007279"/>
-      <w:bookmarkStart w:id="85" w:name="_Toc235009565"/>
-      <w:bookmarkStart w:id="86" w:name="_Toc177376313"/>
-      <w:r>
-        <w:t>Seguridad</w:t>
-      </w:r>
       <w:bookmarkEnd w:id="84"/>
       <w:bookmarkEnd w:id="85"/>
-      <w:bookmarkEnd w:id="86"/>
     </w:p>
     <w:p>
       <w:pPr>
@@ -12666,408 +12648,408 @@
       <w:r>
         <w:t xml:space="preserve"> </w:t>
       </w:r>
-      <w:bookmarkStart w:id="87" w:name="_Toc235007280"/>
-      <w:bookmarkStart w:id="88" w:name="_Toc235009566"/>
-      <w:bookmarkStart w:id="89" w:name="_Toc177376314"/>
+      <w:bookmarkStart w:id="86" w:name="_Toc235007280"/>
+      <w:bookmarkStart w:id="87" w:name="_Toc235009566"/>
+      <w:bookmarkStart w:id="88" w:name="_Toc177376314"/>
       <w:r>
         <w:t>Eficiencia</w:t>
       </w:r>
+      <w:bookmarkEnd w:id="86"/>
       <w:bookmarkEnd w:id="87"/>
       <w:bookmarkEnd w:id="88"/>
+    </w:p>
+    <w:p>
+      <w:pPr>
+        <w:pStyle w:val="PSI-Comentario"/>
+      </w:pPr>
+      <w:r>
+        <w:t>[</w:t>
+      </w:r>
+      <w:r>
+        <w:t xml:space="preserve">En </w:t>
+      </w:r>
+      <w:proofErr w:type="gramStart"/>
+      <w:r>
+        <w:t>este  apartado</w:t>
+      </w:r>
+      <w:proofErr w:type="gramEnd"/>
+      <w:r>
+        <w:t xml:space="preserve">  se debe ver   reflejado  las características  de ef</w:t>
+      </w:r>
+      <w:r>
+        <w:t xml:space="preserve">iciencia del  sistema.  Se debe </w:t>
+      </w:r>
+      <w:r>
+        <w:t>especificar: el tiempo de respuesta para una transacción (promedio), capacidad (número de clientes y   transacciones</w:t>
+      </w:r>
+      <w:proofErr w:type="gramStart"/>
+      <w:r>
+        <w:t xml:space="preserve">),   </w:t>
+      </w:r>
+      <w:proofErr w:type="gramEnd"/>
+      <w:r>
+        <w:t xml:space="preserve">rendimiento   del   procesamiento   (Ej.   </w:t>
+      </w:r>
+      <w:r>
+        <w:t>Transacciones</w:t>
+      </w:r>
+      <w:r>
+        <w:t xml:space="preserve">   po</w:t>
+      </w:r>
+      <w:r>
+        <w:t xml:space="preserve">r   </w:t>
+      </w:r>
+      <w:proofErr w:type="gramStart"/>
+      <w:r>
+        <w:t xml:space="preserve">segundo)   </w:t>
+      </w:r>
+      <w:proofErr w:type="gramEnd"/>
+      <w:r>
+        <w:t xml:space="preserve">y   cuando   el </w:t>
+      </w:r>
+      <w:r>
+        <w:t>sistema se ha degradado cuál es el modo aceptable de operación. ]</w:t>
+      </w:r>
+    </w:p>
+    <w:p>
+      <w:pPr>
+        <w:pStyle w:val="PSI-Comentario"/>
+      </w:pPr>
+    </w:p>
+    <w:p>
+      <w:pPr>
+        <w:pStyle w:val="PSI-Ttulo2"/>
+      </w:pPr>
+      <w:bookmarkStart w:id="89" w:name="_Toc235007281"/>
+      <w:bookmarkStart w:id="90" w:name="_Toc235009567"/>
+      <w:bookmarkStart w:id="91" w:name="_Toc177376315"/>
+      <w:r>
+        <w:t>Interfaces</w:t>
+      </w:r>
       <w:bookmarkEnd w:id="89"/>
-    </w:p>
-    <w:p>
-      <w:pPr>
-        <w:pStyle w:val="PSI-Comentario"/>
-      </w:pPr>
-      <w:r>
-        <w:t>[</w:t>
-      </w:r>
-      <w:r>
-        <w:t xml:space="preserve">En </w:t>
-      </w:r>
-      <w:proofErr w:type="gramStart"/>
-      <w:r>
-        <w:t>este  apartado</w:t>
-      </w:r>
-      <w:proofErr w:type="gramEnd"/>
-      <w:r>
-        <w:t xml:space="preserve">  se debe ver   reflejado  las características  de ef</w:t>
-      </w:r>
-      <w:r>
-        <w:t xml:space="preserve">iciencia del  sistema.  Se debe </w:t>
-      </w:r>
-      <w:r>
-        <w:t>especificar: el tiempo de respuesta para una transacción (promedio), capacidad (número de clientes y   transacciones</w:t>
-      </w:r>
-      <w:proofErr w:type="gramStart"/>
-      <w:r>
-        <w:t xml:space="preserve">),   </w:t>
-      </w:r>
-      <w:proofErr w:type="gramEnd"/>
-      <w:r>
-        <w:t xml:space="preserve">rendimiento   del   procesamiento   (Ej.   </w:t>
-      </w:r>
-      <w:r>
-        <w:t>Transacciones</w:t>
-      </w:r>
-      <w:r>
-        <w:t xml:space="preserve">   po</w:t>
-      </w:r>
-      <w:r>
-        <w:t xml:space="preserve">r   </w:t>
-      </w:r>
-      <w:proofErr w:type="gramStart"/>
-      <w:r>
-        <w:t xml:space="preserve">segundo)   </w:t>
-      </w:r>
-      <w:proofErr w:type="gramEnd"/>
-      <w:r>
-        <w:t xml:space="preserve">y   cuando   el </w:t>
-      </w:r>
-      <w:r>
-        <w:t>sistema se ha degradado cuál es el modo aceptable de operación. ]</w:t>
-      </w:r>
-    </w:p>
-    <w:p>
-      <w:pPr>
-        <w:pStyle w:val="PSI-Comentario"/>
-      </w:pPr>
-    </w:p>
-    <w:p>
-      <w:pPr>
-        <w:pStyle w:val="PSI-Ttulo2"/>
-      </w:pPr>
-      <w:bookmarkStart w:id="90" w:name="_Toc235007281"/>
-      <w:bookmarkStart w:id="91" w:name="_Toc235009567"/>
-      <w:bookmarkStart w:id="92" w:name="_Toc177376315"/>
-      <w:r>
-        <w:t>Interfaces</w:t>
-      </w:r>
       <w:bookmarkEnd w:id="90"/>
       <w:bookmarkEnd w:id="91"/>
+    </w:p>
+    <w:p>
+      <w:pPr>
+        <w:pStyle w:val="PSI-Comentario"/>
+      </w:pPr>
+      <w:r>
+        <w:t xml:space="preserve">[En </w:t>
+      </w:r>
+      <w:r>
+        <w:t>este apartado se definen las interfaces que debe apoyar la aplicación, como son: las interfaces de usuario, interfaces de software, etc.</w:t>
+      </w:r>
+      <w:r>
+        <w:t>]</w:t>
+      </w:r>
+    </w:p>
+    <w:p>
+      <w:pPr>
+        <w:pStyle w:val="PSI-Comentario"/>
+      </w:pPr>
+    </w:p>
+    <w:p>
+      <w:pPr>
+        <w:pStyle w:val="PSI-Ttulo3"/>
+      </w:pPr>
+      <w:bookmarkStart w:id="92" w:name="_Toc235007282"/>
+      <w:bookmarkStart w:id="93" w:name="_Toc235009568"/>
+      <w:bookmarkStart w:id="94" w:name="_Toc177376316"/>
+      <w:r>
+        <w:t>Interfaces de Usuario</w:t>
+      </w:r>
       <w:bookmarkEnd w:id="92"/>
-    </w:p>
-    <w:p>
-      <w:pPr>
-        <w:pStyle w:val="PSI-Comentario"/>
-      </w:pPr>
-      <w:r>
-        <w:t xml:space="preserve">[En </w:t>
-      </w:r>
-      <w:r>
-        <w:t>este apartado se definen las interfaces que debe apoyar la aplicación, como son: las interfaces de usuario, interfaces de software, etc.</w:t>
-      </w:r>
-      <w:r>
-        <w:t>]</w:t>
-      </w:r>
-    </w:p>
-    <w:p>
-      <w:pPr>
-        <w:pStyle w:val="PSI-Comentario"/>
-      </w:pPr>
-    </w:p>
-    <w:p>
-      <w:pPr>
-        <w:pStyle w:val="PSI-Ttulo3"/>
-      </w:pPr>
-      <w:bookmarkStart w:id="93" w:name="_Toc235007282"/>
-      <w:bookmarkStart w:id="94" w:name="_Toc235009568"/>
-      <w:bookmarkStart w:id="95" w:name="_Toc177376316"/>
-      <w:r>
-        <w:t>Interfaces de Usuario</w:t>
-      </w:r>
       <w:bookmarkEnd w:id="93"/>
       <w:bookmarkEnd w:id="94"/>
+    </w:p>
+    <w:p>
+      <w:pPr>
+        <w:pStyle w:val="PSI-Comentario"/>
+      </w:pPr>
+      <w:r>
+        <w:t xml:space="preserve"> [Esta sección describe las interfaces de usuario que se deben implementar. Incluye las características lógicas de cada interface entre el producto de software y el usuario que son necesarias para lograr los requerimientos del software, por ejemplo, formatos de pantalla, contenido de reportes y menús, o disponibilidad de teclas de función. </w:t>
+      </w:r>
+      <w:proofErr w:type="gramStart"/>
+      <w:r>
+        <w:t>Además</w:t>
+      </w:r>
+      <w:proofErr w:type="gramEnd"/>
+      <w:r>
+        <w:t xml:space="preserve"> incluye aspectos para optimizar la interface, que puede ser una lista de cómo debe aparecer el sistema al usuario o como no debe aparecer, por ejemplo, que aparezcan mensajes de error cortos o largos.]</w:t>
+      </w:r>
+    </w:p>
+    <w:p>
+      <w:pPr>
+        <w:pStyle w:val="PSI-Comentario"/>
+      </w:pPr>
+    </w:p>
+    <w:p>
+      <w:pPr>
+        <w:pStyle w:val="PSI-Ttulo3"/>
+      </w:pPr>
+      <w:bookmarkStart w:id="95" w:name="_Toc235007283"/>
+      <w:bookmarkStart w:id="96" w:name="_Toc235009569"/>
+      <w:bookmarkStart w:id="97" w:name="_Toc177376317"/>
+      <w:r>
+        <w:t>Interfaces de Software</w:t>
+      </w:r>
       <w:bookmarkEnd w:id="95"/>
-    </w:p>
-    <w:p>
-      <w:pPr>
-        <w:pStyle w:val="PSI-Comentario"/>
-      </w:pPr>
-      <w:r>
-        <w:t xml:space="preserve"> [Esta sección describe las interfaces de usuario que se deben implementar. Incluye las características lógicas de cada interface entre el producto de software y el usuario que son necesarias para lograr los requerimientos del software, por ejemplo, formatos de pantalla, contenido de reportes y menús, o disponibilidad de teclas de función. </w:t>
-      </w:r>
-      <w:proofErr w:type="gramStart"/>
-      <w:r>
-        <w:t>Además</w:t>
-      </w:r>
-      <w:proofErr w:type="gramEnd"/>
-      <w:r>
-        <w:t xml:space="preserve"> incluye aspectos para optimizar la interface, que puede ser una lista de cómo debe aparecer el sistema al usuario o como no debe aparecer, por ejemplo, que aparezcan mensajes de error cortos o largos.]</w:t>
-      </w:r>
-    </w:p>
-    <w:p>
-      <w:pPr>
-        <w:pStyle w:val="PSI-Comentario"/>
-      </w:pPr>
-    </w:p>
-    <w:p>
-      <w:pPr>
-        <w:pStyle w:val="PSI-Ttulo3"/>
-      </w:pPr>
-      <w:bookmarkStart w:id="96" w:name="_Toc235007283"/>
-      <w:bookmarkStart w:id="97" w:name="_Toc235009569"/>
-      <w:bookmarkStart w:id="98" w:name="_Toc177376317"/>
-      <w:r>
-        <w:t>Interfaces de Software</w:t>
-      </w:r>
       <w:bookmarkEnd w:id="96"/>
       <w:bookmarkEnd w:id="97"/>
+    </w:p>
+    <w:p>
+      <w:pPr>
+        <w:pStyle w:val="PSI-Comentario"/>
+      </w:pPr>
+      <w:r>
+        <w:t>[</w:t>
+      </w:r>
+      <w:r>
+        <w:t>En esta sección se deben</w:t>
+      </w:r>
+      <w:r>
+        <w:t xml:space="preserve"> </w:t>
+      </w:r>
+      <w:proofErr w:type="gramStart"/>
+      <w:r>
+        <w:t>describir  las</w:t>
+      </w:r>
+      <w:proofErr w:type="gramEnd"/>
+      <w:r>
+        <w:t xml:space="preserve">  interfaces de software hacia otros componentes del  sistema. Pueden</w:t>
+      </w:r>
+      <w:r>
+        <w:t xml:space="preserve"> </w:t>
+      </w:r>
+      <w:r>
+        <w:t>ser: componentes comprados, reutilizados</w:t>
+      </w:r>
+      <w:r>
+        <w:t xml:space="preserve">, etc. </w:t>
+      </w:r>
+    </w:p>
+    <w:p>
+      <w:pPr>
+        <w:pStyle w:val="PSI-Comentario"/>
+      </w:pPr>
+      <w:r>
+        <w:t>Para cada interface se debe indicar: propósito de la interface con el producto de software</w:t>
+      </w:r>
+      <w:proofErr w:type="gramStart"/>
+      <w:r>
+        <w:t xml:space="preserve">. </w:t>
+      </w:r>
+      <w:r>
+        <w:t>]</w:t>
+      </w:r>
+      <w:proofErr w:type="gramEnd"/>
+    </w:p>
+    <w:p>
+      <w:pPr>
+        <w:pStyle w:val="PSI-Comentario"/>
+      </w:pPr>
+    </w:p>
+    <w:p>
+      <w:pPr>
+        <w:pStyle w:val="PSI-Ttulo3"/>
+      </w:pPr>
+      <w:bookmarkStart w:id="98" w:name="_Toc235007284"/>
+      <w:bookmarkStart w:id="99" w:name="_Toc235009570"/>
+      <w:bookmarkStart w:id="100" w:name="_Toc177376318"/>
+      <w:r>
+        <w:t>Interfaces de Hardware</w:t>
+      </w:r>
       <w:bookmarkEnd w:id="98"/>
-    </w:p>
-    <w:p>
-      <w:pPr>
-        <w:pStyle w:val="PSI-Comentario"/>
-      </w:pPr>
-      <w:r>
-        <w:t>[</w:t>
-      </w:r>
-      <w:r>
-        <w:t>En esta sección se deben</w:t>
-      </w:r>
-      <w:r>
-        <w:t xml:space="preserve"> </w:t>
-      </w:r>
-      <w:proofErr w:type="gramStart"/>
-      <w:r>
-        <w:t>describir  las</w:t>
-      </w:r>
-      <w:proofErr w:type="gramEnd"/>
-      <w:r>
-        <w:t xml:space="preserve">  interfaces de software hacia otros componentes del  sistema. Pueden</w:t>
-      </w:r>
-      <w:r>
-        <w:t xml:space="preserve"> </w:t>
-      </w:r>
-      <w:r>
-        <w:t>ser: componentes comprados, reutilizados</w:t>
-      </w:r>
-      <w:r>
-        <w:t xml:space="preserve">, etc. </w:t>
-      </w:r>
-    </w:p>
-    <w:p>
-      <w:pPr>
-        <w:pStyle w:val="PSI-Comentario"/>
-      </w:pPr>
-      <w:r>
-        <w:t>Para cada interface se debe indicar: propósito de la interface con el producto de software</w:t>
-      </w:r>
-      <w:proofErr w:type="gramStart"/>
-      <w:r>
-        <w:t xml:space="preserve">. </w:t>
-      </w:r>
-      <w:r>
-        <w:t>]</w:t>
-      </w:r>
-      <w:proofErr w:type="gramEnd"/>
-    </w:p>
-    <w:p>
-      <w:pPr>
-        <w:pStyle w:val="PSI-Comentario"/>
-      </w:pPr>
-    </w:p>
-    <w:p>
-      <w:pPr>
-        <w:pStyle w:val="PSI-Ttulo3"/>
-      </w:pPr>
-      <w:bookmarkStart w:id="99" w:name="_Toc235007284"/>
-      <w:bookmarkStart w:id="100" w:name="_Toc235009570"/>
-      <w:bookmarkStart w:id="101" w:name="_Toc177376318"/>
-      <w:r>
-        <w:t>Interfaces de Hardware</w:t>
-      </w:r>
       <w:bookmarkEnd w:id="99"/>
       <w:bookmarkEnd w:id="100"/>
+    </w:p>
+    <w:p>
+      <w:pPr>
+        <w:pStyle w:val="PSI-Comentario"/>
+      </w:pPr>
+      <w:r>
+        <w:t>[</w:t>
+      </w:r>
+      <w:r>
+        <w:t>Esta Sección</w:t>
+      </w:r>
+      <w:r>
+        <w:t xml:space="preserve"> describe </w:t>
+      </w:r>
+      <w:r>
+        <w:t xml:space="preserve">las características de las interfaces entre el producto Software y los </w:t>
+      </w:r>
+      <w:r>
+        <w:t>com</w:t>
+      </w:r>
+      <w:r>
+        <w:t xml:space="preserve">ponentes </w:t>
+      </w:r>
+      <w:r>
+        <w:t xml:space="preserve">de hardware </w:t>
+      </w:r>
+      <w:r>
+        <w:t xml:space="preserve">del sistema. </w:t>
+      </w:r>
+      <w:r>
+        <w:t>Incluye características de configuración, dispositivos que se deben soportar, como deben ser soportados y protocolos</w:t>
+      </w:r>
+      <w:proofErr w:type="gramStart"/>
+      <w:r>
+        <w:t>.</w:t>
+      </w:r>
+      <w:r>
+        <w:t xml:space="preserve"> </w:t>
+      </w:r>
+      <w:r>
+        <w:t>]</w:t>
+      </w:r>
+      <w:proofErr w:type="gramEnd"/>
+    </w:p>
+    <w:p>
+      <w:pPr>
+        <w:pStyle w:val="PSI-Comentario"/>
+      </w:pPr>
+    </w:p>
+    <w:p>
+      <w:pPr>
+        <w:pStyle w:val="PSI-Ttulo3"/>
+      </w:pPr>
+      <w:bookmarkStart w:id="101" w:name="_Toc235007285"/>
+      <w:bookmarkStart w:id="102" w:name="_Toc235009571"/>
+      <w:bookmarkStart w:id="103" w:name="_Toc177376319"/>
+      <w:r>
+        <w:t>Interfaces de Comunicaciones</w:t>
+      </w:r>
       <w:bookmarkEnd w:id="101"/>
-    </w:p>
-    <w:p>
-      <w:pPr>
-        <w:pStyle w:val="PSI-Comentario"/>
-      </w:pPr>
-      <w:r>
-        <w:t>[</w:t>
-      </w:r>
-      <w:r>
-        <w:t>Esta Sección</w:t>
-      </w:r>
-      <w:r>
-        <w:t xml:space="preserve"> describe </w:t>
-      </w:r>
-      <w:r>
-        <w:t xml:space="preserve">las características de las interfaces entre el producto Software y los </w:t>
-      </w:r>
-      <w:r>
-        <w:t>com</w:t>
-      </w:r>
-      <w:r>
-        <w:t xml:space="preserve">ponentes </w:t>
-      </w:r>
-      <w:r>
-        <w:t xml:space="preserve">de hardware </w:t>
-      </w:r>
-      <w:r>
-        <w:t xml:space="preserve">del sistema. </w:t>
-      </w:r>
-      <w:r>
-        <w:t>Incluye características de configuración, dispositivos que se deben soportar, como deben ser soportados y protocolos</w:t>
-      </w:r>
-      <w:proofErr w:type="gramStart"/>
-      <w:r>
-        <w:t>.</w:t>
-      </w:r>
-      <w:r>
-        <w:t xml:space="preserve"> </w:t>
-      </w:r>
-      <w:r>
-        <w:t>]</w:t>
-      </w:r>
-      <w:proofErr w:type="gramEnd"/>
-    </w:p>
-    <w:p>
-      <w:pPr>
-        <w:pStyle w:val="PSI-Comentario"/>
-      </w:pPr>
-    </w:p>
-    <w:p>
-      <w:pPr>
-        <w:pStyle w:val="PSI-Ttulo3"/>
-      </w:pPr>
-      <w:bookmarkStart w:id="102" w:name="_Toc235007285"/>
-      <w:bookmarkStart w:id="103" w:name="_Toc235009571"/>
-      <w:bookmarkStart w:id="104" w:name="_Toc177376319"/>
-      <w:r>
-        <w:t>Interfaces de Comunicaciones</w:t>
-      </w:r>
       <w:bookmarkEnd w:id="102"/>
       <w:bookmarkEnd w:id="103"/>
+    </w:p>
+    <w:p>
+      <w:pPr>
+        <w:pStyle w:val="PSI-Comentario"/>
+      </w:pPr>
+      <w:r>
+        <w:t xml:space="preserve">[Se debe definir las interfaces de comunicaciones a los demás sistemas o dispositivos como:  </w:t>
+      </w:r>
+    </w:p>
+    <w:p>
+      <w:pPr>
+        <w:pStyle w:val="PSI-Comentario"/>
+      </w:pPr>
+      <w:r>
+        <w:t>Redes</w:t>
+      </w:r>
+      <w:r>
+        <w:t xml:space="preserve"> LAN y dispositivos seriales remotos</w:t>
+      </w:r>
+      <w:r>
+        <w:t>, etc.</w:t>
+      </w:r>
+      <w:r>
+        <w:t>]</w:t>
+      </w:r>
+    </w:p>
+    <w:p>
+      <w:pPr>
+        <w:pStyle w:val="PSI-Comentario"/>
+      </w:pPr>
+    </w:p>
+    <w:p>
+      <w:pPr>
+        <w:pStyle w:val="PSI-Ttulo2"/>
+      </w:pPr>
+      <w:bookmarkStart w:id="104" w:name="_Toc235007286"/>
+      <w:bookmarkStart w:id="105" w:name="_Toc235009572"/>
+      <w:bookmarkStart w:id="106" w:name="_Toc177376320"/>
+      <w:r>
+        <w:t>Restricción de Diseño</w:t>
+      </w:r>
       <w:bookmarkEnd w:id="104"/>
-    </w:p>
-    <w:p>
-      <w:pPr>
-        <w:pStyle w:val="PSI-Comentario"/>
-      </w:pPr>
-      <w:r>
-        <w:t xml:space="preserve">[Se debe definir las interfaces de comunicaciones a los demás sistemas o dispositivos como:  </w:t>
-      </w:r>
-    </w:p>
-    <w:p>
-      <w:pPr>
-        <w:pStyle w:val="PSI-Comentario"/>
-      </w:pPr>
-      <w:r>
-        <w:t>Redes</w:t>
-      </w:r>
-      <w:r>
-        <w:t xml:space="preserve"> LAN y dispositivos seriales remotos</w:t>
-      </w:r>
-      <w:r>
-        <w:t>, etc.</w:t>
-      </w:r>
-      <w:r>
-        <w:t>]</w:t>
-      </w:r>
-    </w:p>
-    <w:p>
-      <w:pPr>
-        <w:pStyle w:val="PSI-Comentario"/>
-      </w:pPr>
-    </w:p>
-    <w:p>
-      <w:pPr>
-        <w:pStyle w:val="PSI-Ttulo2"/>
-      </w:pPr>
-      <w:bookmarkStart w:id="105" w:name="_Toc235007286"/>
-      <w:bookmarkStart w:id="106" w:name="_Toc235009572"/>
-      <w:bookmarkStart w:id="107" w:name="_Toc177376320"/>
-      <w:r>
-        <w:t>Restricción de Diseño</w:t>
-      </w:r>
       <w:bookmarkEnd w:id="105"/>
       <w:bookmarkEnd w:id="106"/>
+    </w:p>
+    <w:p>
+      <w:pPr>
+        <w:pStyle w:val="PSI-Comentario"/>
+      </w:pPr>
+      <w:r>
+        <w:t>[</w:t>
+      </w:r>
+      <w:r>
+        <w:t xml:space="preserve">En este apartado se debe indicar cualquier limitación de diseño </w:t>
+      </w:r>
+      <w:r>
+        <w:t>que se han tomado y que deben cumplirse. Por ejemplo:</w:t>
+      </w:r>
+      <w:r>
+        <w:t xml:space="preserve"> lenguajes de </w:t>
+      </w:r>
+      <w:r>
+        <w:t>programación</w:t>
+      </w:r>
+      <w:r>
+        <w:t>, requerimientos de proceso d</w:t>
+      </w:r>
+      <w:r>
+        <w:t xml:space="preserve">e </w:t>
+      </w:r>
+      <w:proofErr w:type="gramStart"/>
+      <w:r>
+        <w:t>software,  herramientas</w:t>
+      </w:r>
+      <w:proofErr w:type="gramEnd"/>
+      <w:r>
+        <w:t xml:space="preserve"> </w:t>
+      </w:r>
+      <w:r>
+        <w:t>de</w:t>
+      </w:r>
+      <w:r>
+        <w:t xml:space="preserve"> </w:t>
+      </w:r>
+      <w:r>
+        <w:t xml:space="preserve">desarrollo, </w:t>
+      </w:r>
+      <w:r>
+        <w:t xml:space="preserve">limitaciones de hardware, librerías, </w:t>
+      </w:r>
+      <w:r>
+        <w:t>componente</w:t>
+      </w:r>
+      <w:r>
+        <w:t>s comprados, etc.</w:t>
+      </w:r>
+      <w:r>
+        <w:t>]</w:t>
+      </w:r>
+    </w:p>
+    <w:p>
+      <w:pPr>
+        <w:pStyle w:val="PSI-Comentario"/>
+      </w:pPr>
+    </w:p>
+    <w:p>
+      <w:pPr>
+        <w:pStyle w:val="PSI-Ttulo1"/>
+      </w:pPr>
+      <w:bookmarkStart w:id="107" w:name="_Toc15572353"/>
+      <w:bookmarkStart w:id="108" w:name="_Toc227336277"/>
+      <w:bookmarkStart w:id="109" w:name="_Toc235007287"/>
+      <w:bookmarkStart w:id="110" w:name="_Toc235009573"/>
+      <w:bookmarkStart w:id="111" w:name="_Toc177376321"/>
+      <w:r>
+        <w:t>Requerimientos de Licencia</w:t>
+      </w:r>
       <w:bookmarkEnd w:id="107"/>
-    </w:p>
-    <w:p>
-      <w:pPr>
-        <w:pStyle w:val="PSI-Comentario"/>
-      </w:pPr>
-      <w:r>
-        <w:t>[</w:t>
-      </w:r>
-      <w:r>
-        <w:t xml:space="preserve">En este apartado se debe indicar cualquier limitación de diseño </w:t>
-      </w:r>
-      <w:r>
-        <w:t>que se han tomado y que deben cumplirse. Por ejemplo:</w:t>
-      </w:r>
-      <w:r>
-        <w:t xml:space="preserve"> lenguajes de </w:t>
-      </w:r>
-      <w:r>
-        <w:t>programación</w:t>
-      </w:r>
-      <w:r>
-        <w:t>, requerimientos de proceso d</w:t>
-      </w:r>
-      <w:r>
-        <w:t xml:space="preserve">e </w:t>
-      </w:r>
-      <w:proofErr w:type="gramStart"/>
-      <w:r>
-        <w:t>software,  herramientas</w:t>
-      </w:r>
-      <w:proofErr w:type="gramEnd"/>
-      <w:r>
-        <w:t xml:space="preserve"> </w:t>
-      </w:r>
-      <w:r>
-        <w:t>de</w:t>
-      </w:r>
-      <w:r>
-        <w:t xml:space="preserve"> </w:t>
-      </w:r>
-      <w:r>
-        <w:t xml:space="preserve">desarrollo, </w:t>
-      </w:r>
-      <w:r>
-        <w:t xml:space="preserve">limitaciones de hardware, librerías, </w:t>
-      </w:r>
-      <w:r>
-        <w:t>componente</w:t>
-      </w:r>
-      <w:r>
-        <w:t>s comprados, etc.</w:t>
-      </w:r>
-      <w:r>
-        <w:t>]</w:t>
-      </w:r>
-    </w:p>
-    <w:p>
-      <w:pPr>
-        <w:pStyle w:val="PSI-Comentario"/>
-      </w:pPr>
-    </w:p>
-    <w:p>
-      <w:pPr>
-        <w:pStyle w:val="PSI-Ttulo1"/>
-      </w:pPr>
-      <w:bookmarkStart w:id="108" w:name="_Toc15572353"/>
-      <w:bookmarkStart w:id="109" w:name="_Toc227336277"/>
-      <w:bookmarkStart w:id="110" w:name="_Toc235007287"/>
-      <w:bookmarkStart w:id="111" w:name="_Toc235009573"/>
-      <w:bookmarkStart w:id="112" w:name="_Toc177376321"/>
-      <w:r>
-        <w:t>Requerimientos de Licencia</w:t>
-      </w:r>
       <w:bookmarkEnd w:id="108"/>
+      <w:r>
+        <w:t>s</w:t>
+      </w:r>
       <w:bookmarkEnd w:id="109"/>
-      <w:r>
-        <w:t>s</w:t>
-      </w:r>
       <w:bookmarkEnd w:id="110"/>
       <w:bookmarkEnd w:id="111"/>
-      <w:bookmarkEnd w:id="112"/>
     </w:p>
     <w:p>
       <w:pPr>
@@ -13130,9 +13112,9 @@
       <w:pPr>
         <w:pStyle w:val="PSI-Ttulo1"/>
       </w:pPr>
-      <w:bookmarkStart w:id="113" w:name="_Toc235007288"/>
-      <w:bookmarkStart w:id="114" w:name="_Toc235009574"/>
-      <w:bookmarkStart w:id="115" w:name="_Toc177376322"/>
+      <w:bookmarkStart w:id="112" w:name="_Toc235007288"/>
+      <w:bookmarkStart w:id="113" w:name="_Toc235009574"/>
+      <w:bookmarkStart w:id="114" w:name="_Toc177376322"/>
       <w:r>
         <w:t xml:space="preserve">Requerimientos </w:t>
       </w:r>
@@ -13140,137 +13122,183 @@
       <w:r>
         <w:t>de  Documentación</w:t>
       </w:r>
+      <w:bookmarkEnd w:id="112"/>
       <w:bookmarkEnd w:id="113"/>
       <w:bookmarkEnd w:id="114"/>
+      <w:proofErr w:type="gramEnd"/>
+    </w:p>
+    <w:p>
+      <w:pPr>
+        <w:pStyle w:val="PSI-Comentario"/>
+      </w:pPr>
+      <w:r>
+        <w:t xml:space="preserve">[En </w:t>
+      </w:r>
+      <w:r>
+        <w:t>esta sección se especifica el tipo de documentación que se requiere, el contenido y el formato.</w:t>
+      </w:r>
+      <w:r>
+        <w:t>]</w:t>
+      </w:r>
+    </w:p>
+    <w:p>
+      <w:pPr>
+        <w:pStyle w:val="PSI-Comentario"/>
+      </w:pPr>
+    </w:p>
+    <w:p>
+      <w:pPr>
+        <w:pStyle w:val="PSI-Ttulo2"/>
+      </w:pPr>
+      <w:bookmarkStart w:id="115" w:name="_Toc235007289"/>
+      <w:bookmarkStart w:id="116" w:name="_Toc235009575"/>
+      <w:bookmarkStart w:id="117" w:name="_Toc177376323"/>
+      <w:proofErr w:type="gramStart"/>
+      <w:r>
+        <w:t xml:space="preserve">Manual </w:t>
+      </w:r>
+      <w:r>
+        <w:t xml:space="preserve"> de</w:t>
+      </w:r>
+      <w:proofErr w:type="gramEnd"/>
+      <w:r>
+        <w:t xml:space="preserve"> Usuario</w:t>
+      </w:r>
       <w:bookmarkEnd w:id="115"/>
-      <w:proofErr w:type="gramEnd"/>
-    </w:p>
-    <w:p>
-      <w:pPr>
-        <w:pStyle w:val="PSI-Comentario"/>
-      </w:pPr>
-      <w:r>
-        <w:t xml:space="preserve">[En </w:t>
-      </w:r>
-      <w:r>
-        <w:t>esta sección se especifica el tipo de documentación que se requiere, el contenido y el formato.</w:t>
-      </w:r>
-      <w:r>
-        <w:t>]</w:t>
-      </w:r>
-    </w:p>
-    <w:p>
-      <w:pPr>
-        <w:pStyle w:val="PSI-Comentario"/>
-      </w:pPr>
-    </w:p>
-    <w:p>
-      <w:pPr>
-        <w:pStyle w:val="PSI-Ttulo2"/>
-      </w:pPr>
-      <w:bookmarkStart w:id="116" w:name="_Toc235007289"/>
-      <w:bookmarkStart w:id="117" w:name="_Toc235009575"/>
-      <w:bookmarkStart w:id="118" w:name="_Toc177376323"/>
-      <w:proofErr w:type="gramStart"/>
-      <w:r>
-        <w:t xml:space="preserve">Manual </w:t>
-      </w:r>
-      <w:r>
-        <w:t xml:space="preserve"> de</w:t>
-      </w:r>
-      <w:proofErr w:type="gramEnd"/>
-      <w:r>
-        <w:t xml:space="preserve"> Usuario</w:t>
-      </w:r>
       <w:bookmarkEnd w:id="116"/>
       <w:bookmarkEnd w:id="117"/>
+    </w:p>
+    <w:p>
+      <w:pPr>
+        <w:pStyle w:val="PSI-Comentario"/>
+      </w:pPr>
+      <w:r>
+        <w:t>[</w:t>
+      </w:r>
+      <w:r>
+        <w:t xml:space="preserve">En esta sección </w:t>
+      </w:r>
+      <w:r>
+        <w:t xml:space="preserve">se debe </w:t>
+      </w:r>
+      <w:r>
+        <w:t>describ</w:t>
+      </w:r>
+      <w:r>
+        <w:t>ir</w:t>
+      </w:r>
+      <w:r>
+        <w:t xml:space="preserve"> el propósito y contenido del Manual de Usuario. Especifique el largo deseado, nivel de detalle, necesidad de índice, glosario de términos, tutoriales o manual de referencia estratégica, etc. Especifique ta</w:t>
+      </w:r>
+      <w:r>
+        <w:t>mbién restricciones de formato</w:t>
+      </w:r>
+      <w:proofErr w:type="gramStart"/>
+      <w:r>
+        <w:t>.</w:t>
+      </w:r>
+      <w:r>
+        <w:t xml:space="preserve"> </w:t>
+      </w:r>
+      <w:r>
+        <w:t>]</w:t>
+      </w:r>
+      <w:proofErr w:type="gramEnd"/>
+    </w:p>
+    <w:p>
+      <w:pPr>
+        <w:pStyle w:val="PSI-Comentario"/>
+      </w:pPr>
+    </w:p>
+    <w:p>
+      <w:pPr>
+        <w:pStyle w:val="PSI-Ttulo2"/>
+      </w:pPr>
+      <w:bookmarkStart w:id="118" w:name="_Toc235007290"/>
+      <w:bookmarkStart w:id="119" w:name="_Toc235009576"/>
+      <w:bookmarkStart w:id="120" w:name="_Toc177376324"/>
+      <w:r>
+        <w:t>Ayuda en Línea</w:t>
+      </w:r>
       <w:bookmarkEnd w:id="118"/>
-    </w:p>
-    <w:p>
-      <w:pPr>
-        <w:pStyle w:val="PSI-Comentario"/>
-      </w:pPr>
-      <w:r>
-        <w:t>[</w:t>
-      </w:r>
-      <w:r>
-        <w:t xml:space="preserve">En esta sección </w:t>
-      </w:r>
-      <w:r>
-        <w:t xml:space="preserve">se debe </w:t>
-      </w:r>
-      <w:r>
-        <w:t>describ</w:t>
-      </w:r>
-      <w:r>
-        <w:t>ir</w:t>
-      </w:r>
-      <w:r>
-        <w:t xml:space="preserve"> el propósito y contenido del Manual de Usuario. Especifique el largo deseado, nivel de detalle, necesidad de índice, glosario de términos, tutoriales o manual de referencia estratégica, etc. Especifique ta</w:t>
-      </w:r>
-      <w:r>
-        <w:t>mbién restricciones de formato</w:t>
-      </w:r>
-      <w:proofErr w:type="gramStart"/>
-      <w:r>
-        <w:t>.</w:t>
-      </w:r>
-      <w:r>
-        <w:t xml:space="preserve"> </w:t>
-      </w:r>
-      <w:r>
-        <w:t>]</w:t>
-      </w:r>
-      <w:proofErr w:type="gramEnd"/>
-    </w:p>
-    <w:p>
-      <w:pPr>
-        <w:pStyle w:val="PSI-Comentario"/>
-      </w:pPr>
-    </w:p>
-    <w:p>
-      <w:pPr>
-        <w:pStyle w:val="PSI-Ttulo2"/>
-      </w:pPr>
-      <w:bookmarkStart w:id="119" w:name="_Toc235007290"/>
-      <w:bookmarkStart w:id="120" w:name="_Toc235009576"/>
-      <w:bookmarkStart w:id="121" w:name="_Toc177376324"/>
-      <w:r>
-        <w:t>Ayuda en Línea</w:t>
-      </w:r>
       <w:bookmarkEnd w:id="119"/>
       <w:bookmarkEnd w:id="120"/>
+    </w:p>
+    <w:p>
+      <w:pPr>
+        <w:pStyle w:val="PSI-Comentario"/>
+      </w:pPr>
+      <w:r>
+        <w:t>[</w:t>
+      </w:r>
+      <w:r>
+        <w:t xml:space="preserve">En esta sección </w:t>
+      </w:r>
+      <w:r>
+        <w:t xml:space="preserve">se debe </w:t>
+      </w:r>
+      <w:proofErr w:type="gramStart"/>
+      <w:r>
+        <w:t>indicar  si</w:t>
+      </w:r>
+      <w:proofErr w:type="gramEnd"/>
+      <w:r>
+        <w:t xml:space="preserve"> el sistema </w:t>
+      </w:r>
+      <w:r>
+        <w:t>inclu</w:t>
+      </w:r>
+      <w:r>
+        <w:t>irá</w:t>
+      </w:r>
+      <w:r>
+        <w:t xml:space="preserve"> un sistema de ayuda en línea.]</w:t>
+      </w:r>
+    </w:p>
+    <w:p>
+      <w:pPr>
+        <w:pStyle w:val="PSI-Comentario"/>
+      </w:pPr>
+    </w:p>
+    <w:p>
+      <w:pPr>
+        <w:pStyle w:val="PSI-Ttulo2"/>
+      </w:pPr>
+      <w:bookmarkStart w:id="121" w:name="_Toc95287984"/>
+      <w:bookmarkStart w:id="122" w:name="_Toc235007291"/>
+      <w:bookmarkStart w:id="123" w:name="_Toc235009577"/>
+      <w:bookmarkStart w:id="124" w:name="_Toc177376325"/>
+      <w:r>
+        <w:t xml:space="preserve">Guías de </w:t>
+      </w:r>
+      <w:proofErr w:type="gramStart"/>
+      <w:r>
+        <w:t>instalación</w:t>
+      </w:r>
+      <w:r>
+        <w:t xml:space="preserve">  y</w:t>
+      </w:r>
+      <w:proofErr w:type="gramEnd"/>
+      <w:r>
+        <w:t xml:space="preserve"> </w:t>
+      </w:r>
       <w:bookmarkEnd w:id="121"/>
+      <w:bookmarkEnd w:id="122"/>
+      <w:r>
+        <w:t>C</w:t>
+      </w:r>
+      <w:r>
+        <w:t>onfiguración.</w:t>
+      </w:r>
+      <w:bookmarkEnd w:id="123"/>
+      <w:bookmarkEnd w:id="124"/>
     </w:p>
     <w:p>
       <w:pPr>
         <w:pStyle w:val="PSI-Comentario"/>
       </w:pPr>
       <w:r>
-        <w:t>[</w:t>
-      </w:r>
-      <w:r>
-        <w:t xml:space="preserve">En esta sección </w:t>
-      </w:r>
-      <w:r>
-        <w:t xml:space="preserve">se debe </w:t>
-      </w:r>
-      <w:proofErr w:type="gramStart"/>
-      <w:r>
-        <w:t>indicar  si</w:t>
-      </w:r>
-      <w:proofErr w:type="gramEnd"/>
-      <w:r>
-        <w:t xml:space="preserve"> el sistema </w:t>
-      </w:r>
-      <w:r>
-        <w:t>inclu</w:t>
-      </w:r>
-      <w:r>
-        <w:t>irá</w:t>
-      </w:r>
-      <w:r>
-        <w:t xml:space="preserve"> un sistema de ayuda en línea.]</w:t>
+        <w:t>[En esta sección especifique si el sistema de software contendrá instrucciones para instalación y configuración.]</w:t>
       </w:r>
     </w:p>
     <w:p>
@@ -13282,117 +13310,71 @@
       <w:pPr>
         <w:pStyle w:val="PSI-Ttulo2"/>
       </w:pPr>
-      <w:bookmarkStart w:id="122" w:name="_Toc95287984"/>
-      <w:bookmarkStart w:id="123" w:name="_Toc235007291"/>
-      <w:bookmarkStart w:id="124" w:name="_Toc235009577"/>
-      <w:bookmarkStart w:id="125" w:name="_Toc177376325"/>
-      <w:r>
-        <w:t xml:space="preserve">Guías de </w:t>
-      </w:r>
-      <w:proofErr w:type="gramStart"/>
-      <w:r>
-        <w:t>instalación</w:t>
-      </w:r>
-      <w:r>
-        <w:t xml:space="preserve">  y</w:t>
-      </w:r>
-      <w:proofErr w:type="gramEnd"/>
-      <w:r>
-        <w:t xml:space="preserve"> </w:t>
-      </w:r>
-      <w:bookmarkEnd w:id="122"/>
-      <w:bookmarkEnd w:id="123"/>
-      <w:r>
-        <w:t>C</w:t>
-      </w:r>
-      <w:r>
-        <w:t>onfiguración.</w:t>
-      </w:r>
-      <w:bookmarkEnd w:id="124"/>
+      <w:bookmarkStart w:id="125" w:name="_Toc95287985"/>
+      <w:bookmarkStart w:id="126" w:name="_Toc235007292"/>
+      <w:bookmarkStart w:id="127" w:name="_Toc235009578"/>
+      <w:bookmarkStart w:id="128" w:name="_Toc177376326"/>
+      <w:r>
+        <w:t>Etiquetado y empaquetado</w:t>
+      </w:r>
       <w:bookmarkEnd w:id="125"/>
-    </w:p>
-    <w:p>
-      <w:pPr>
-        <w:pStyle w:val="PSI-Comentario"/>
-      </w:pPr>
-      <w:r>
-        <w:t>[En esta sección especifique si el sistema de software contendrá instrucciones para instalación y configuración.]</w:t>
-      </w:r>
-    </w:p>
-    <w:p>
-      <w:pPr>
-        <w:pStyle w:val="PSI-Comentario"/>
-      </w:pPr>
-    </w:p>
-    <w:p>
-      <w:pPr>
-        <w:pStyle w:val="PSI-Ttulo2"/>
-      </w:pPr>
-      <w:bookmarkStart w:id="126" w:name="_Toc95287985"/>
-      <w:bookmarkStart w:id="127" w:name="_Toc235007292"/>
-      <w:bookmarkStart w:id="128" w:name="_Toc235009578"/>
-      <w:bookmarkStart w:id="129" w:name="_Toc177376326"/>
-      <w:r>
-        <w:t>Etiquetado y empaquetado</w:t>
-      </w:r>
       <w:bookmarkEnd w:id="126"/>
       <w:bookmarkEnd w:id="127"/>
       <w:bookmarkEnd w:id="128"/>
+    </w:p>
+    <w:p>
+      <w:pPr>
+        <w:pStyle w:val="PSI-Comentario"/>
+      </w:pPr>
+      <w:r>
+        <w:t xml:space="preserve">[El estado del arte de las aplicaciones de hoy proporciona un aspecto consistente que comienza con el paquete del producto y se manifiesta a través de los menús de la instalación, las pantallas del sistema, los sistemas de ayuda, los diálogos con el usuario, etc. Esta sección define las necesidades y tipos de etiquetas a para ser incorporado en el código, por ejemplo, derechos de propiedad literaria y avisos patentes, logotipos corporativos, iconos estandarizados y otros elementos gráficos, etc.]  </w:t>
+      </w:r>
+    </w:p>
+    <w:p>
+      <w:pPr>
+        <w:pStyle w:val="PSI-Comentario"/>
+      </w:pPr>
+    </w:p>
+    <w:p>
+      <w:pPr>
+        <w:pStyle w:val="PSI-Ttulo1"/>
+      </w:pPr>
+      <w:bookmarkStart w:id="129" w:name="_Toc235007293"/>
+      <w:bookmarkStart w:id="130" w:name="_Toc235009579"/>
+      <w:bookmarkStart w:id="131" w:name="_Toc177376327"/>
+      <w:r>
+        <w:t>Características No Soportadas</w:t>
+      </w:r>
       <w:bookmarkEnd w:id="129"/>
-    </w:p>
-    <w:p>
-      <w:pPr>
-        <w:pStyle w:val="PSI-Comentario"/>
-      </w:pPr>
-      <w:r>
-        <w:t xml:space="preserve">[El estado del arte de las aplicaciones de hoy proporciona un aspecto consistente que comienza con el paquete del producto y se manifiesta a través de los menús de la instalación, las pantallas del sistema, los sistemas de ayuda, los diálogos con el usuario, etc. Esta sección define las necesidades y tipos de etiquetas a para ser incorporado en el código, por ejemplo, derechos de propiedad literaria y avisos patentes, logotipos corporativos, iconos estandarizados y otros elementos gráficos, etc.]  </w:t>
-      </w:r>
-    </w:p>
-    <w:p>
-      <w:pPr>
-        <w:pStyle w:val="PSI-Comentario"/>
-      </w:pPr>
-    </w:p>
-    <w:p>
-      <w:pPr>
-        <w:pStyle w:val="PSI-Ttulo1"/>
-      </w:pPr>
-      <w:bookmarkStart w:id="130" w:name="_Toc235007293"/>
-      <w:bookmarkStart w:id="131" w:name="_Toc235009579"/>
-      <w:bookmarkStart w:id="132" w:name="_Toc177376327"/>
-      <w:r>
-        <w:t>Características No Soportadas</w:t>
-      </w:r>
       <w:bookmarkEnd w:id="130"/>
       <w:bookmarkEnd w:id="131"/>
+    </w:p>
+    <w:p>
+      <w:pPr>
+        <w:pStyle w:val="PSI-Comentario"/>
+      </w:pPr>
+      <w:r>
+        <w:t>[En esta sección se debe especificar todos aquellos requerimientos candidatos que no serán implementados en el proyecto. Como así también funcionalidad que no será implementada y no fueron relevadas como requerimientos candidatos]</w:t>
+      </w:r>
+    </w:p>
+    <w:p>
+      <w:pPr>
+        <w:pStyle w:val="PSI-Comentario"/>
+      </w:pPr>
+    </w:p>
+    <w:p>
+      <w:pPr>
+        <w:pStyle w:val="PSI-Ttulo1"/>
+      </w:pPr>
+      <w:bookmarkStart w:id="132" w:name="_Toc235007294"/>
+      <w:bookmarkStart w:id="133" w:name="_Toc235009580"/>
+      <w:bookmarkStart w:id="134" w:name="_Toc177376328"/>
+      <w:r>
+        <w:t>Estándares Aplicables</w:t>
+      </w:r>
       <w:bookmarkEnd w:id="132"/>
-    </w:p>
-    <w:p>
-      <w:pPr>
-        <w:pStyle w:val="PSI-Comentario"/>
-      </w:pPr>
-      <w:r>
-        <w:t>[En esta sección se debe especificar todos aquellos requerimientos candidatos que no serán implementados en el proyecto. Como así también funcionalidad que no será implementada y no fueron relevadas como requerimientos candidatos]</w:t>
-      </w:r>
-    </w:p>
-    <w:p>
-      <w:pPr>
-        <w:pStyle w:val="PSI-Comentario"/>
-      </w:pPr>
-    </w:p>
-    <w:p>
-      <w:pPr>
-        <w:pStyle w:val="PSI-Ttulo1"/>
-      </w:pPr>
-      <w:bookmarkStart w:id="133" w:name="_Toc235007294"/>
-      <w:bookmarkStart w:id="134" w:name="_Toc235009580"/>
-      <w:bookmarkStart w:id="135" w:name="_Toc177376328"/>
-      <w:r>
-        <w:t>Estándares Aplicables</w:t>
-      </w:r>
       <w:bookmarkEnd w:id="133"/>
       <w:bookmarkEnd w:id="134"/>
-      <w:bookmarkEnd w:id="135"/>
     </w:p>
     <w:p>
       <w:pPr>
@@ -13458,43 +13440,24 @@
       </w:r>
     </w:p>
   </w:comment>
-  <w:comment w:id="49" w:author="Agustin Collareda" w:date="2024-09-16T16:15:00Z" w:initials="AC">
-    <w:p>
-      <w:pPr>
-        <w:pStyle w:val="Textocomentario"/>
-      </w:pPr>
-      <w:r>
-        <w:rPr>
-          <w:rStyle w:val="Refdecomentario"/>
-        </w:rPr>
-        <w:annotationRef/>
-      </w:r>
-      <w:r>
-        <w:t>Esto solo es necesario si se quiere eliminar el riesgo. El CU es más amplio que eso.</w:t>
-      </w:r>
-    </w:p>
-  </w:comment>
 </w:comments>
 </file>
 
 <file path=word/commentsExtended.xml><?xml version="1.0" encoding="utf-8"?>
 <w15:commentsEx xmlns:wpc="http://schemas.microsoft.com/office/word/2010/wordprocessingCanvas" xmlns:cx="http://schemas.microsoft.com/office/drawing/2014/chartex" xmlns:cx1="http://schemas.microsoft.com/office/drawing/2015/9/8/chartex" xmlns:cx2="http://schemas.microsoft.com/office/drawing/2015/10/21/chartex" xmlns:cx3="http://schemas.microsoft.com/office/drawing/2016/5/9/chartex" xmlns:cx4="http://schemas.microsoft.com/office/drawing/2016/5/10/chartex" xmlns:cx5="http://schemas.microsoft.com/office/drawing/2016/5/11/chartex" xmlns:cx6="http://schemas.microsoft.com/office/drawing/2016/5/12/chartex" xmlns:cx7="http://schemas.microsoft.com/office/drawing/2016/5/13/chartex" xmlns:cx8="http://schemas.microsoft.com/office/drawing/2016/5/14/chartex" xmlns:mc="http://schemas.openxmlformats.org/markup-compatibility/2006" xmlns:aink="http://schemas.microsoft.com/office/drawing/2016/ink" xmlns:am3d="http://schemas.microsoft.com/office/drawing/2017/model3d" xmlns:o="urn:schemas-microsoft-com:office:office" xmlns:oel="http://schemas.microsoft.com/office/2019/extlst" xmlns:r="http://schemas.openxmlformats.org/officeDocument/2006/relationships" xmlns:m="http://schemas.openxmlformats.org/officeDocument/2006/math" xmlns:v="urn:schemas-microsoft-com:vml" xmlns:wp14="http://schemas.microsoft.com/office/word/2010/wordprocessingDrawing" xmlns:wp="http://schemas.openxmlformats.org/drawingml/2006/wordprocessingDrawing" xmlns:w10="urn:schemas-microsoft-com:office:word" xmlns:w="http://schemas.openxmlformats.org/wordprocessingml/2006/main" xmlns:w14="http://schemas.microsoft.com/office/word/2010/wordml" xmlns:w15="http://schemas.microsoft.com/office/word/2012/wordml" xmlns:w16cex="http://schemas.microsoft.com/office/word/2018/wordml/cex" xmlns:w16cid="http://schemas.microsoft.com/office/word/2016/wordml/cid" xmlns:w16="http://schemas.microsoft.com/office/word/2018/wordml" xmlns:w16du="http://schemas.microsoft.com/office/word/2023/wordml/word16du" xmlns:w16sdtdh="http://schemas.microsoft.com/office/word/2020/wordml/sdtdatahash" xmlns:w16se="http://schemas.microsoft.com/office/word/2015/wordml/symex" xmlns:wpg="http://schemas.microsoft.com/office/word/2010/wordprocessingGroup" xmlns:wpi="http://schemas.microsoft.com/office/word/2010/wordprocessingInk" xmlns:wne="http://schemas.microsoft.com/office/word/2006/wordml" xmlns:wps="http://schemas.microsoft.com/office/word/2010/wordprocessingShape" mc:Ignorable="w14 w15 w16se w16cid w16 w16cex w16sdtdh w16du wp14">
   <w15:commentEx w15:paraId="6C8D76DC" w15:done="0"/>
-  <w15:commentEx w15:paraId="02CA8272" w15:done="0"/>
 </w15:commentsEx>
 </file>
 
 <file path=word/commentsExtensible.xml><?xml version="1.0" encoding="utf-8"?>
 <w16cex:commentsExtensible xmlns:wpc="http://schemas.microsoft.com/office/word/2010/wordprocessingCanvas" xmlns:cx="http://schemas.microsoft.com/office/drawing/2014/chartex" xmlns:cx1="http://schemas.microsoft.com/office/drawing/2015/9/8/chartex" xmlns:cx2="http://schemas.microsoft.com/office/drawing/2015/10/21/chartex" xmlns:cx3="http://schemas.microsoft.com/office/drawing/2016/5/9/chartex" xmlns:cx4="http://schemas.microsoft.com/office/drawing/2016/5/10/chartex" xmlns:cx5="http://schemas.microsoft.com/office/drawing/2016/5/11/chartex" xmlns:cx6="http://schemas.microsoft.com/office/drawing/2016/5/12/chartex" xmlns:cx7="http://schemas.microsoft.com/office/drawing/2016/5/13/chartex" xmlns:cx8="http://schemas.microsoft.com/office/drawing/2016/5/14/chartex" xmlns:cr="http://schemas.microsoft.com/office/comments/2020/reactions" xmlns:mc="http://schemas.openxmlformats.org/markup-compatibility/2006" xmlns:aink="http://schemas.microsoft.com/office/drawing/2016/ink" xmlns:am3d="http://schemas.microsoft.com/office/drawing/2017/model3d" xmlns:o="urn:schemas-microsoft-com:office:office" xmlns:oel="http://schemas.microsoft.com/office/2019/extlst" xmlns:r="http://schemas.openxmlformats.org/officeDocument/2006/relationships" xmlns:m="http://schemas.openxmlformats.org/officeDocument/2006/math" xmlns:v="urn:schemas-microsoft-com:vml" xmlns:wp14="http://schemas.microsoft.com/office/word/2010/wordprocessingDrawing" xmlns:wp="http://schemas.openxmlformats.org/drawingml/2006/wordprocessingDrawing" xmlns:w10="urn:schemas-microsoft-com:office:word" xmlns:w="http://schemas.openxmlformats.org/wordprocessingml/2006/main" xmlns:w14="http://schemas.microsoft.com/office/word/2010/wordml" xmlns:w15="http://schemas.microsoft.com/office/word/2012/wordml" xmlns:w16cex="http://schemas.microsoft.com/office/word/2018/wordml/cex" xmlns:w16cid="http://schemas.microsoft.com/office/word/2016/wordml/cid" xmlns:w16="http://schemas.microsoft.com/office/word/2018/wordml" xmlns:w16du="http://schemas.microsoft.com/office/word/2023/wordml/word16du" xmlns:w16sdtdh="http://schemas.microsoft.com/office/word/2020/wordml/sdtdatahash" xmlns:w16se="http://schemas.microsoft.com/office/word/2015/wordml/symex" xmlns:wpg="http://schemas.microsoft.com/office/word/2010/wordprocessingGroup" xmlns:wpi="http://schemas.microsoft.com/office/word/2010/wordprocessingInk" xmlns:wne="http://schemas.microsoft.com/office/word/2006/wordml" xmlns:wps="http://schemas.microsoft.com/office/word/2010/wordprocessingShape" mc:Ignorable="w14 w15 w16se w16cid w16 w16cex w16sdtdh cr w16du wp14">
   <w16cex:commentExtensible w16cex:durableId="020B7AB7" w16cex:dateUtc="2024-09-16T19:17:00Z"/>
-  <w16cex:commentExtensible w16cex:durableId="715CEE7C" w16cex:dateUtc="2024-09-16T19:15:00Z"/>
 </w16cex:commentsExtensible>
 </file>
 
 <file path=word/commentsIds.xml><?xml version="1.0" encoding="utf-8"?>
 <w16cid:commentsIds xmlns:wpc="http://schemas.microsoft.com/office/word/2010/wordprocessingCanvas" xmlns:cx="http://schemas.microsoft.com/office/drawing/2014/chartex" xmlns:cx1="http://schemas.microsoft.com/office/drawing/2015/9/8/chartex" xmlns:cx2="http://schemas.microsoft.com/office/drawing/2015/10/21/chartex" xmlns:cx3="http://schemas.microsoft.com/office/drawing/2016/5/9/chartex" xmlns:cx4="http://schemas.microsoft.com/office/drawing/2016/5/10/chartex" xmlns:cx5="http://schemas.microsoft.com/office/drawing/2016/5/11/chartex" xmlns:cx6="http://schemas.microsoft.com/office/drawing/2016/5/12/chartex" xmlns:cx7="http://schemas.microsoft.com/office/drawing/2016/5/13/chartex" xmlns:cx8="http://schemas.microsoft.com/office/drawing/2016/5/14/chartex" xmlns:mc="http://schemas.openxmlformats.org/markup-compatibility/2006" xmlns:aink="http://schemas.microsoft.com/office/drawing/2016/ink" xmlns:am3d="http://schemas.microsoft.com/office/drawing/2017/model3d" xmlns:o="urn:schemas-microsoft-com:office:office" xmlns:oel="http://schemas.microsoft.com/office/2019/extlst" xmlns:r="http://schemas.openxmlformats.org/officeDocument/2006/relationships" xmlns:m="http://schemas.openxmlformats.org/officeDocument/2006/math" xmlns:v="urn:schemas-microsoft-com:vml" xmlns:wp14="http://schemas.microsoft.com/office/word/2010/wordprocessingDrawing" xmlns:wp="http://schemas.openxmlformats.org/drawingml/2006/wordprocessingDrawing" xmlns:w10="urn:schemas-microsoft-com:office:word" xmlns:w="http://schemas.openxmlformats.org/wordprocessingml/2006/main" xmlns:w14="http://schemas.microsoft.com/office/word/2010/wordml" xmlns:w15="http://schemas.microsoft.com/office/word/2012/wordml" xmlns:w16cex="http://schemas.microsoft.com/office/word/2018/wordml/cex" xmlns:w16cid="http://schemas.microsoft.com/office/word/2016/wordml/cid" xmlns:w16="http://schemas.microsoft.com/office/word/2018/wordml" xmlns:w16du="http://schemas.microsoft.com/office/word/2023/wordml/word16du" xmlns:w16sdtdh="http://schemas.microsoft.com/office/word/2020/wordml/sdtdatahash" xmlns:w16se="http://schemas.microsoft.com/office/word/2015/wordml/symex" xmlns:wpg="http://schemas.microsoft.com/office/word/2010/wordprocessingGroup" xmlns:wpi="http://schemas.microsoft.com/office/word/2010/wordprocessingInk" xmlns:wne="http://schemas.microsoft.com/office/word/2006/wordml" xmlns:wps="http://schemas.microsoft.com/office/word/2010/wordprocessingShape" mc:Ignorable="w14 w15 w16se w16cid w16 w16cex w16sdtdh w16du wp14">
   <w16cid:commentId w16cid:paraId="6C8D76DC" w16cid:durableId="020B7AB7"/>
-  <w16cid:commentId w16cid:paraId="02CA8272" w16cid:durableId="715CEE7C"/>
 </w16cid:commentsIds>
 </file>
 
@@ -13900,7 +13863,21 @@
       <w:rPr>
         <w:lang w:val="es-AR"/>
       </w:rPr>
-      <w:t xml:space="preserve">Agustín Collareda, Cintia </w:t>
+      <w:t xml:space="preserve">Agustín </w:t>
+    </w:r>
+    <w:proofErr w:type="spellStart"/>
+    <w:r>
+      <w:rPr>
+        <w:lang w:val="es-AR"/>
+      </w:rPr>
+      <w:t>Collareda</w:t>
+    </w:r>
+    <w:proofErr w:type="spellEnd"/>
+    <w:r>
+      <w:rPr>
+        <w:lang w:val="es-AR"/>
+      </w:rPr>
+      <w:t xml:space="preserve">, Cintia </w:t>
     </w:r>
     <w:proofErr w:type="spellStart"/>
     <w:r>

</xml_diff>

<commit_message>
Doc: agregué a modo de boceto algunas cosas en Caracteristicas soportadas del documento de SRS
</commit_message>
<xml_diff>
--- a/2. Etapa de elaboración/Iteración 1/Especificación de requerimientos/SRS_Vesta Risk Manager_T-Code.docx
+++ b/2. Etapa de elaboración/Iteración 1/Especificación de requerimientos/SRS_Vesta Risk Manager_T-Code.docx
@@ -95,7 +95,7 @@
               </wp:anchor>
             </w:drawing>
           </mc:Choice>
-          <mc:Fallback xmlns:w16se="http://schemas.microsoft.com/office/word/2015/wordml/symex" xmlns:w16sdtdh="http://schemas.microsoft.com/office/word/2020/wordml/sdtdatahash" xmlns:w16du="http://schemas.microsoft.com/office/word/2023/wordml/word16du" xmlns:w16="http://schemas.microsoft.com/office/word/2018/wordml" xmlns:w16cid="http://schemas.microsoft.com/office/word/2016/wordml/cid" xmlns:w16cex="http://schemas.microsoft.com/office/word/2018/wordml/cex" xmlns:oel="http://schemas.microsoft.com/office/2019/extlst" xmlns:am3d="http://schemas.microsoft.com/office/drawing/2017/model3d" xmlns:aink="http://schemas.microsoft.com/office/drawing/2016/ink" xmlns:cx8="http://schemas.microsoft.com/office/drawing/2016/5/14/chartex" xmlns:cx7="http://schemas.microsoft.com/office/drawing/2016/5/13/chartex" xmlns:cx6="http://schemas.microsoft.com/office/drawing/2016/5/12/chartex" xmlns:cx5="http://schemas.microsoft.com/office/drawing/2016/5/11/chartex" xmlns:cx4="http://schemas.microsoft.com/office/drawing/2016/5/10/chartex" xmlns:cx3="http://schemas.microsoft.com/office/drawing/2016/5/9/chartex" xmlns:cx2="http://schemas.microsoft.com/office/drawing/2015/10/21/chartex" xmlns:cx1="http://schemas.microsoft.com/office/drawing/2015/9/8/chartex" xmlns:cx="http://schemas.microsoft.com/office/drawing/2014/chartex">
+          <mc:Fallback xmlns:cx="http://schemas.microsoft.com/office/drawing/2014/chartex" xmlns:cx1="http://schemas.microsoft.com/office/drawing/2015/9/8/chartex" xmlns:cx2="http://schemas.microsoft.com/office/drawing/2015/10/21/chartex" xmlns:cx3="http://schemas.microsoft.com/office/drawing/2016/5/9/chartex" xmlns:cx4="http://schemas.microsoft.com/office/drawing/2016/5/10/chartex" xmlns:cx5="http://schemas.microsoft.com/office/drawing/2016/5/11/chartex" xmlns:cx6="http://schemas.microsoft.com/office/drawing/2016/5/12/chartex" xmlns:cx7="http://schemas.microsoft.com/office/drawing/2016/5/13/chartex" xmlns:cx8="http://schemas.microsoft.com/office/drawing/2016/5/14/chartex" xmlns:aink="http://schemas.microsoft.com/office/drawing/2016/ink" xmlns:am3d="http://schemas.microsoft.com/office/drawing/2017/model3d" xmlns:oel="http://schemas.microsoft.com/office/2019/extlst" xmlns:w16cex="http://schemas.microsoft.com/office/word/2018/wordml/cex" xmlns:w16cid="http://schemas.microsoft.com/office/word/2016/wordml/cid" xmlns:w16="http://schemas.microsoft.com/office/word/2018/wordml" xmlns:w16du="http://schemas.microsoft.com/office/word/2023/wordml/word16du" xmlns:w16sdtdh="http://schemas.microsoft.com/office/word/2020/wordml/sdtdatahash" xmlns:w16se="http://schemas.microsoft.com/office/word/2015/wordml/symex">
             <w:pict>
               <v:rect w14:anchorId="26CC0622" id="Rectangle 6" o:spid="_x0000_s1026" style="position:absolute;margin-left:0;margin-top:0;width:623.8pt;height:67.75pt;z-index:251653632;visibility:visible;mso-wrap-style:square;mso-width-percent:1050;mso-height-percent:900;mso-wrap-distance-left:9pt;mso-wrap-distance-top:0;mso-wrap-distance-right:9pt;mso-wrap-distance-bottom:0;mso-position-horizontal:center;mso-position-horizontal-relative:page;mso-position-vertical:bottom;mso-position-vertical-relative:page;mso-width-percent:1050;mso-height-percent:900;mso-width-relative:page;mso-height-relative:top-margin-area;v-text-anchor:top" o:gfxdata="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" o:allowincell="f" fillcolor="#4bacc6" strokecolor="#31849b">
                 <w10:wrap anchorx="page" anchory="page"/>
@@ -168,7 +168,7 @@
               </wp:anchor>
             </w:drawing>
           </mc:Choice>
-          <mc:Fallback xmlns:w16se="http://schemas.microsoft.com/office/word/2015/wordml/symex" xmlns:w16sdtdh="http://schemas.microsoft.com/office/word/2020/wordml/sdtdatahash" xmlns:w16du="http://schemas.microsoft.com/office/word/2023/wordml/word16du" xmlns:w16="http://schemas.microsoft.com/office/word/2018/wordml" xmlns:w16cid="http://schemas.microsoft.com/office/word/2016/wordml/cid" xmlns:w16cex="http://schemas.microsoft.com/office/word/2018/wordml/cex" xmlns:oel="http://schemas.microsoft.com/office/2019/extlst" xmlns:am3d="http://schemas.microsoft.com/office/drawing/2017/model3d" xmlns:aink="http://schemas.microsoft.com/office/drawing/2016/ink" xmlns:cx8="http://schemas.microsoft.com/office/drawing/2016/5/14/chartex" xmlns:cx7="http://schemas.microsoft.com/office/drawing/2016/5/13/chartex" xmlns:cx6="http://schemas.microsoft.com/office/drawing/2016/5/12/chartex" xmlns:cx5="http://schemas.microsoft.com/office/drawing/2016/5/11/chartex" xmlns:cx4="http://schemas.microsoft.com/office/drawing/2016/5/10/chartex" xmlns:cx3="http://schemas.microsoft.com/office/drawing/2016/5/9/chartex" xmlns:cx2="http://schemas.microsoft.com/office/drawing/2015/10/21/chartex" xmlns:cx1="http://schemas.microsoft.com/office/drawing/2015/9/8/chartex" xmlns:cx="http://schemas.microsoft.com/office/drawing/2014/chartex">
+          <mc:Fallback xmlns:cx="http://schemas.microsoft.com/office/drawing/2014/chartex" xmlns:cx1="http://schemas.microsoft.com/office/drawing/2015/9/8/chartex" xmlns:cx2="http://schemas.microsoft.com/office/drawing/2015/10/21/chartex" xmlns:cx3="http://schemas.microsoft.com/office/drawing/2016/5/9/chartex" xmlns:cx4="http://schemas.microsoft.com/office/drawing/2016/5/10/chartex" xmlns:cx5="http://schemas.microsoft.com/office/drawing/2016/5/11/chartex" xmlns:cx6="http://schemas.microsoft.com/office/drawing/2016/5/12/chartex" xmlns:cx7="http://schemas.microsoft.com/office/drawing/2016/5/13/chartex" xmlns:cx8="http://schemas.microsoft.com/office/drawing/2016/5/14/chartex" xmlns:aink="http://schemas.microsoft.com/office/drawing/2016/ink" xmlns:am3d="http://schemas.microsoft.com/office/drawing/2017/model3d" xmlns:oel="http://schemas.microsoft.com/office/2019/extlst" xmlns:w16cex="http://schemas.microsoft.com/office/word/2018/wordml/cex" xmlns:w16cid="http://schemas.microsoft.com/office/word/2016/wordml/cid" xmlns:w16="http://schemas.microsoft.com/office/word/2018/wordml" xmlns:w16du="http://schemas.microsoft.com/office/word/2023/wordml/word16du" xmlns:w16sdtdh="http://schemas.microsoft.com/office/word/2020/wordml/sdtdatahash" xmlns:w16se="http://schemas.microsoft.com/office/word/2015/wordml/symex">
             <w:pict>
               <v:rect w14:anchorId="275A12F2" id="Rectangle 9" o:spid="_x0000_s1026" style="position:absolute;margin-left:38.95pt;margin-top:-20.65pt;width:7.15pt;height:882.2pt;z-index:251656704;visibility:visible;mso-wrap-style:square;mso-width-percent:0;mso-height-percent:1050;mso-wrap-distance-left:9pt;mso-wrap-distance-top:0;mso-wrap-distance-right:9pt;mso-wrap-distance-bottom:0;mso-position-horizontal:absolute;mso-position-horizontal-relative:page;mso-position-vertical:absolute;mso-position-vertical-relative:page;mso-width-percent:0;mso-height-percent:1050;mso-width-relative:page;mso-height-relative:page;v-text-anchor:top" o:gfxdata="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" o:allowincell="f" strokecolor="#31849b">
                 <w10:wrap anchorx="page" anchory="page"/>
@@ -241,7 +241,7 @@
               </wp:anchor>
             </w:drawing>
           </mc:Choice>
-          <mc:Fallback xmlns:w16se="http://schemas.microsoft.com/office/word/2015/wordml/symex" xmlns:w16sdtdh="http://schemas.microsoft.com/office/word/2020/wordml/sdtdatahash" xmlns:w16du="http://schemas.microsoft.com/office/word/2023/wordml/word16du" xmlns:w16="http://schemas.microsoft.com/office/word/2018/wordml" xmlns:w16cid="http://schemas.microsoft.com/office/word/2016/wordml/cid" xmlns:w16cex="http://schemas.microsoft.com/office/word/2018/wordml/cex" xmlns:oel="http://schemas.microsoft.com/office/2019/extlst" xmlns:am3d="http://schemas.microsoft.com/office/drawing/2017/model3d" xmlns:aink="http://schemas.microsoft.com/office/drawing/2016/ink" xmlns:cx8="http://schemas.microsoft.com/office/drawing/2016/5/14/chartex" xmlns:cx7="http://schemas.microsoft.com/office/drawing/2016/5/13/chartex" xmlns:cx6="http://schemas.microsoft.com/office/drawing/2016/5/12/chartex" xmlns:cx5="http://schemas.microsoft.com/office/drawing/2016/5/11/chartex" xmlns:cx4="http://schemas.microsoft.com/office/drawing/2016/5/10/chartex" xmlns:cx3="http://schemas.microsoft.com/office/drawing/2016/5/9/chartex" xmlns:cx2="http://schemas.microsoft.com/office/drawing/2015/10/21/chartex" xmlns:cx1="http://schemas.microsoft.com/office/drawing/2015/9/8/chartex" xmlns:cx="http://schemas.microsoft.com/office/drawing/2014/chartex">
+          <mc:Fallback xmlns:cx="http://schemas.microsoft.com/office/drawing/2014/chartex" xmlns:cx1="http://schemas.microsoft.com/office/drawing/2015/9/8/chartex" xmlns:cx2="http://schemas.microsoft.com/office/drawing/2015/10/21/chartex" xmlns:cx3="http://schemas.microsoft.com/office/drawing/2016/5/9/chartex" xmlns:cx4="http://schemas.microsoft.com/office/drawing/2016/5/10/chartex" xmlns:cx5="http://schemas.microsoft.com/office/drawing/2016/5/11/chartex" xmlns:cx6="http://schemas.microsoft.com/office/drawing/2016/5/12/chartex" xmlns:cx7="http://schemas.microsoft.com/office/drawing/2016/5/13/chartex" xmlns:cx8="http://schemas.microsoft.com/office/drawing/2016/5/14/chartex" xmlns:aink="http://schemas.microsoft.com/office/drawing/2016/ink" xmlns:am3d="http://schemas.microsoft.com/office/drawing/2017/model3d" xmlns:oel="http://schemas.microsoft.com/office/2019/extlst" xmlns:w16cex="http://schemas.microsoft.com/office/word/2018/wordml/cex" xmlns:w16cid="http://schemas.microsoft.com/office/word/2016/wordml/cid" xmlns:w16="http://schemas.microsoft.com/office/word/2018/wordml" xmlns:w16du="http://schemas.microsoft.com/office/word/2023/wordml/word16du" xmlns:w16sdtdh="http://schemas.microsoft.com/office/word/2020/wordml/sdtdatahash" xmlns:w16se="http://schemas.microsoft.com/office/word/2015/wordml/symex">
             <w:pict>
               <v:rect w14:anchorId="347F0FA8" id="Rectangle 8" o:spid="_x0000_s1026" style="position:absolute;margin-left:535pt;margin-top:-20.65pt;width:7.15pt;height:882.2pt;z-index:251655680;visibility:visible;mso-wrap-style:square;mso-width-percent:0;mso-height-percent:1050;mso-wrap-distance-left:9pt;mso-wrap-distance-top:0;mso-wrap-distance-right:9pt;mso-wrap-distance-bottom:0;mso-position-horizontal:absolute;mso-position-horizontal-relative:page;mso-position-vertical:absolute;mso-position-vertical-relative:page;mso-width-percent:0;mso-height-percent:1050;mso-width-relative:page;mso-height-relative:page;v-text-anchor:top" o:gfxdata="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" o:allowincell="f" strokecolor="#31849b">
                 <w10:wrap anchorx="page" anchory="page"/>
@@ -314,7 +314,7 @@
               </wp:anchor>
             </w:drawing>
           </mc:Choice>
-          <mc:Fallback xmlns:w16se="http://schemas.microsoft.com/office/word/2015/wordml/symex" xmlns:w16sdtdh="http://schemas.microsoft.com/office/word/2020/wordml/sdtdatahash" xmlns:w16du="http://schemas.microsoft.com/office/word/2023/wordml/word16du" xmlns:w16="http://schemas.microsoft.com/office/word/2018/wordml" xmlns:w16cid="http://schemas.microsoft.com/office/word/2016/wordml/cid" xmlns:w16cex="http://schemas.microsoft.com/office/word/2018/wordml/cex" xmlns:oel="http://schemas.microsoft.com/office/2019/extlst" xmlns:am3d="http://schemas.microsoft.com/office/drawing/2017/model3d" xmlns:aink="http://schemas.microsoft.com/office/drawing/2016/ink" xmlns:cx8="http://schemas.microsoft.com/office/drawing/2016/5/14/chartex" xmlns:cx7="http://schemas.microsoft.com/office/drawing/2016/5/13/chartex" xmlns:cx6="http://schemas.microsoft.com/office/drawing/2016/5/12/chartex" xmlns:cx5="http://schemas.microsoft.com/office/drawing/2016/5/11/chartex" xmlns:cx4="http://schemas.microsoft.com/office/drawing/2016/5/10/chartex" xmlns:cx3="http://schemas.microsoft.com/office/drawing/2016/5/9/chartex" xmlns:cx2="http://schemas.microsoft.com/office/drawing/2015/10/21/chartex" xmlns:cx1="http://schemas.microsoft.com/office/drawing/2015/9/8/chartex" xmlns:cx="http://schemas.microsoft.com/office/drawing/2014/chartex">
+          <mc:Fallback xmlns:cx="http://schemas.microsoft.com/office/drawing/2014/chartex" xmlns:cx1="http://schemas.microsoft.com/office/drawing/2015/9/8/chartex" xmlns:cx2="http://schemas.microsoft.com/office/drawing/2015/10/21/chartex" xmlns:cx3="http://schemas.microsoft.com/office/drawing/2016/5/9/chartex" xmlns:cx4="http://schemas.microsoft.com/office/drawing/2016/5/10/chartex" xmlns:cx5="http://schemas.microsoft.com/office/drawing/2016/5/11/chartex" xmlns:cx6="http://schemas.microsoft.com/office/drawing/2016/5/12/chartex" xmlns:cx7="http://schemas.microsoft.com/office/drawing/2016/5/13/chartex" xmlns:cx8="http://schemas.microsoft.com/office/drawing/2016/5/14/chartex" xmlns:aink="http://schemas.microsoft.com/office/drawing/2016/ink" xmlns:am3d="http://schemas.microsoft.com/office/drawing/2017/model3d" xmlns:oel="http://schemas.microsoft.com/office/2019/extlst" xmlns:w16cex="http://schemas.microsoft.com/office/word/2018/wordml/cex" xmlns:w16cid="http://schemas.microsoft.com/office/word/2016/wordml/cid" xmlns:w16="http://schemas.microsoft.com/office/word/2018/wordml" xmlns:w16du="http://schemas.microsoft.com/office/word/2023/wordml/word16du" xmlns:w16sdtdh="http://schemas.microsoft.com/office/word/2020/wordml/sdtdatahash" xmlns:w16se="http://schemas.microsoft.com/office/word/2015/wordml/symex">
             <w:pict>
               <v:rect w14:anchorId="3E889617" id="Rectangle 7" o:spid="_x0000_s1026" style="position:absolute;margin-left:-14.45pt;margin-top:.4pt;width:623.8pt;height:67.75pt;z-index:251654656;visibility:visible;mso-wrap-style:square;mso-width-percent:1050;mso-height-percent:900;mso-wrap-distance-left:9pt;mso-wrap-distance-top:0;mso-wrap-distance-right:9pt;mso-wrap-distance-bottom:0;mso-position-horizontal:absolute;mso-position-horizontal-relative:page;mso-position-vertical:absolute;mso-position-vertical-relative:page;mso-width-percent:1050;mso-height-percent:900;mso-width-relative:page;mso-height-relative:top-margin-area;v-text-anchor:top" o:gfxdata="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" o:allowincell="f" fillcolor="#4bacc6" strokecolor="#31849b">
                 <w10:wrap anchorx="page" anchory="page"/>
@@ -818,7 +818,7 @@
               </wp:anchor>
             </w:drawing>
           </mc:Choice>
-          <mc:Fallback xmlns:w16se="http://schemas.microsoft.com/office/word/2015/wordml/symex" xmlns:w16sdtdh="http://schemas.microsoft.com/office/word/2020/wordml/sdtdatahash" xmlns:w16du="http://schemas.microsoft.com/office/word/2023/wordml/word16du" xmlns:w16="http://schemas.microsoft.com/office/word/2018/wordml" xmlns:w16cid="http://schemas.microsoft.com/office/word/2016/wordml/cid" xmlns:w16cex="http://schemas.microsoft.com/office/word/2018/wordml/cex" xmlns:oel="http://schemas.microsoft.com/office/2019/extlst" xmlns:am3d="http://schemas.microsoft.com/office/drawing/2017/model3d" xmlns:aink="http://schemas.microsoft.com/office/drawing/2016/ink" xmlns:cx8="http://schemas.microsoft.com/office/drawing/2016/5/14/chartex" xmlns:cx7="http://schemas.microsoft.com/office/drawing/2016/5/13/chartex" xmlns:cx6="http://schemas.microsoft.com/office/drawing/2016/5/12/chartex" xmlns:cx5="http://schemas.microsoft.com/office/drawing/2016/5/11/chartex" xmlns:cx4="http://schemas.microsoft.com/office/drawing/2016/5/10/chartex" xmlns:cx3="http://schemas.microsoft.com/office/drawing/2016/5/9/chartex" xmlns:cx2="http://schemas.microsoft.com/office/drawing/2015/10/21/chartex" xmlns:cx1="http://schemas.microsoft.com/office/drawing/2015/9/8/chartex" xmlns:cx="http://schemas.microsoft.com/office/drawing/2014/chartex">
+          <mc:Fallback xmlns:cx="http://schemas.microsoft.com/office/drawing/2014/chartex" xmlns:cx1="http://schemas.microsoft.com/office/drawing/2015/9/8/chartex" xmlns:cx2="http://schemas.microsoft.com/office/drawing/2015/10/21/chartex" xmlns:cx3="http://schemas.microsoft.com/office/drawing/2016/5/9/chartex" xmlns:cx4="http://schemas.microsoft.com/office/drawing/2016/5/10/chartex" xmlns:cx5="http://schemas.microsoft.com/office/drawing/2016/5/11/chartex" xmlns:cx6="http://schemas.microsoft.com/office/drawing/2016/5/12/chartex" xmlns:cx7="http://schemas.microsoft.com/office/drawing/2016/5/13/chartex" xmlns:cx8="http://schemas.microsoft.com/office/drawing/2016/5/14/chartex" xmlns:aink="http://schemas.microsoft.com/office/drawing/2016/ink" xmlns:am3d="http://schemas.microsoft.com/office/drawing/2017/model3d" xmlns:oel="http://schemas.microsoft.com/office/2019/extlst" xmlns:w16cex="http://schemas.microsoft.com/office/word/2018/wordml/cex" xmlns:w16cid="http://schemas.microsoft.com/office/word/2016/wordml/cid" xmlns:w16="http://schemas.microsoft.com/office/word/2018/wordml" xmlns:w16du="http://schemas.microsoft.com/office/word/2023/wordml/word16du" xmlns:w16sdtdh="http://schemas.microsoft.com/office/word/2020/wordml/sdtdatahash" xmlns:w16se="http://schemas.microsoft.com/office/word/2015/wordml/symex">
             <w:pict>
               <v:rect w14:anchorId="59A4064B" id="Rectangle 17" o:spid="_x0000_s1026" style="position:absolute;margin-left:315.7pt;margin-top:-76.25pt;width:195.35pt;height:844.9pt;z-index:-251656704;visibility:visible;mso-wrap-style:square;mso-width-percent:0;mso-height-percent:0;mso-wrap-distance-left:9pt;mso-wrap-distance-top:0;mso-wrap-distance-right:9pt;mso-wrap-distance-bottom:0;mso-position-horizontal:absolute;mso-position-horizontal-relative:margin;mso-position-vertical:absolute;mso-position-vertical-relative:margin;mso-width-percent:0;mso-height-percent:0;mso-width-relative:page;mso-height-relative:page;v-text-anchor:top" o:gfxdata="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" fillcolor="#4bacc6" strokecolor="#31849b">
                 <w10:wrap type="square" anchorx="margin" anchory="margin"/>
@@ -7993,13 +7993,7 @@
         <w:rPr>
           <w:noProof/>
         </w:rPr>
-        <w:t>:</w:t>
-      </w:r>
-      <w:r>
-        <w:rPr>
-          <w:noProof/>
-        </w:rPr>
-        <w:t xml:space="preserve"> Diagrama de Casos de Uso</w:t>
+        <w:t>: Diagrama de Casos de Uso</w:t>
       </w:r>
       <w:r>
         <w:rPr>
@@ -14365,89 +14359,131 @@
       <w:pPr>
         <w:pStyle w:val="PSI-Comentario"/>
       </w:pPr>
-      <w:bookmarkStart w:id="121" w:name="_GoBack"/>
+    </w:p>
+    <w:p>
+      <w:pPr>
+        <w:pStyle w:val="PSI-Ttulo2"/>
+      </w:pPr>
+      <w:bookmarkStart w:id="121" w:name="_Toc235007289"/>
+      <w:bookmarkStart w:id="122" w:name="_Toc235009575"/>
+      <w:bookmarkStart w:id="123" w:name="_Toc177583412"/>
+      <w:r>
+        <w:t xml:space="preserve">Manual </w:t>
+      </w:r>
+      <w:r>
+        <w:t>de</w:t>
+      </w:r>
+      <w:r>
+        <w:t xml:space="preserve"> Usuario</w:t>
+      </w:r>
       <w:bookmarkEnd w:id="121"/>
-    </w:p>
-    <w:p>
-      <w:pPr>
-        <w:pStyle w:val="PSI-Ttulo2"/>
-      </w:pPr>
-      <w:bookmarkStart w:id="122" w:name="_Toc235007289"/>
-      <w:bookmarkStart w:id="123" w:name="_Toc235009575"/>
-      <w:bookmarkStart w:id="124" w:name="_Toc177583412"/>
-      <w:r>
-        <w:t xml:space="preserve">Manual </w:t>
-      </w:r>
-      <w:r>
-        <w:t>de</w:t>
-      </w:r>
-      <w:r>
-        <w:t xml:space="preserve"> Usuario</w:t>
-      </w:r>
       <w:bookmarkEnd w:id="122"/>
       <w:bookmarkEnd w:id="123"/>
+    </w:p>
+    <w:p>
+      <w:pPr>
+        <w:pStyle w:val="PSI-Comentario"/>
+      </w:pPr>
+      <w:r>
+        <w:t>[</w:t>
+      </w:r>
+      <w:r>
+        <w:t xml:space="preserve">En esta sección </w:t>
+      </w:r>
+      <w:r>
+        <w:t xml:space="preserve">se debe </w:t>
+      </w:r>
+      <w:r>
+        <w:t>describ</w:t>
+      </w:r>
+      <w:r>
+        <w:t>ir</w:t>
+      </w:r>
+      <w:r>
+        <w:t xml:space="preserve"> el propósito y contenido del Manual de Usuario. Especifique el largo deseado, nivel de detalle, necesidad de índice, glosario de términos, tutoriales o manual de referencia estratégica, etc. Especifique ta</w:t>
+      </w:r>
+      <w:r>
+        <w:t>mbién restricciones de formato</w:t>
+      </w:r>
+      <w:r>
+        <w:t>.</w:t>
+      </w:r>
+      <w:r>
+        <w:t xml:space="preserve"> </w:t>
+      </w:r>
+      <w:r>
+        <w:t>]</w:t>
+      </w:r>
+    </w:p>
+    <w:p>
+      <w:pPr>
+        <w:pStyle w:val="PSI-Comentario"/>
+      </w:pPr>
+    </w:p>
+    <w:p>
+      <w:pPr>
+        <w:pStyle w:val="PSI-Ttulo2"/>
+      </w:pPr>
+      <w:bookmarkStart w:id="124" w:name="_Toc235007290"/>
+      <w:bookmarkStart w:id="125" w:name="_Toc235009576"/>
+      <w:bookmarkStart w:id="126" w:name="_Toc177583413"/>
+      <w:r>
+        <w:t>Ayuda en Línea</w:t>
+      </w:r>
       <w:bookmarkEnd w:id="124"/>
-    </w:p>
-    <w:p>
-      <w:pPr>
-        <w:pStyle w:val="PSI-Comentario"/>
-      </w:pPr>
-      <w:r>
-        <w:t>[</w:t>
-      </w:r>
-      <w:r>
-        <w:t xml:space="preserve">En esta sección </w:t>
-      </w:r>
-      <w:r>
-        <w:t xml:space="preserve">se debe </w:t>
-      </w:r>
-      <w:r>
-        <w:t>describ</w:t>
-      </w:r>
-      <w:r>
-        <w:t>ir</w:t>
-      </w:r>
-      <w:r>
-        <w:t xml:space="preserve"> el propósito y contenido del Manual de Usuario. Especifique el largo deseado, nivel de detalle, necesidad de índice, glosario de términos, tutoriales o manual de referencia estratégica, etc. Especifique ta</w:t>
-      </w:r>
-      <w:r>
-        <w:t>mbién restricciones de formato</w:t>
-      </w:r>
-      <w:r>
-        <w:t>.</w:t>
-      </w:r>
-      <w:r>
-        <w:t xml:space="preserve"> </w:t>
-      </w:r>
-      <w:r>
-        <w:t>]</w:t>
-      </w:r>
-    </w:p>
-    <w:p>
-      <w:pPr>
-        <w:pStyle w:val="PSI-Comentario"/>
-      </w:pPr>
-    </w:p>
-    <w:p>
-      <w:pPr>
-        <w:pStyle w:val="PSI-Ttulo2"/>
-      </w:pPr>
-      <w:bookmarkStart w:id="125" w:name="_Toc235007290"/>
-      <w:bookmarkStart w:id="126" w:name="_Toc235009576"/>
-      <w:bookmarkStart w:id="127" w:name="_Toc177583413"/>
-      <w:r>
-        <w:t>Ayuda en Línea</w:t>
-      </w:r>
       <w:bookmarkEnd w:id="125"/>
       <w:bookmarkEnd w:id="126"/>
+    </w:p>
+    <w:p>
+      <w:pPr>
+        <w:pStyle w:val="PSI-Comentario"/>
+      </w:pPr>
+      <w:r>
+        <w:t>No incluirá sistema de ayuda en línea.</w:t>
+      </w:r>
+    </w:p>
+    <w:p>
+      <w:pPr>
+        <w:pStyle w:val="PSI-Comentario"/>
+      </w:pPr>
+    </w:p>
+    <w:p>
+      <w:pPr>
+        <w:pStyle w:val="PSI-Ttulo2"/>
+      </w:pPr>
+      <w:bookmarkStart w:id="127" w:name="_Toc95287984"/>
+      <w:bookmarkStart w:id="128" w:name="_Toc235007291"/>
+      <w:bookmarkStart w:id="129" w:name="_Toc235009577"/>
+      <w:bookmarkStart w:id="130" w:name="_Toc177583414"/>
+      <w:r>
+        <w:t xml:space="preserve">Guías de </w:t>
+      </w:r>
+      <w:r>
+        <w:t>instalación</w:t>
+      </w:r>
+      <w:r>
+        <w:t xml:space="preserve"> y</w:t>
+      </w:r>
+      <w:r>
+        <w:t xml:space="preserve"> </w:t>
+      </w:r>
       <w:bookmarkEnd w:id="127"/>
+      <w:bookmarkEnd w:id="128"/>
+      <w:r>
+        <w:t>C</w:t>
+      </w:r>
+      <w:r>
+        <w:t>onfiguración.</w:t>
+      </w:r>
+      <w:bookmarkEnd w:id="129"/>
+      <w:bookmarkEnd w:id="130"/>
     </w:p>
     <w:p>
       <w:pPr>
         <w:pStyle w:val="PSI-Comentario"/>
       </w:pPr>
       <w:r>
-        <w:t>No incluirá sistema de ayuda en línea.</w:t>
+        <w:t>El sistema incluirá un manual de instalación que explicará detalladamente, paso por paso, como instalar el programa.</w:t>
       </w:r>
     </w:p>
     <w:p>
@@ -14459,97 +14495,156 @@
       <w:pPr>
         <w:pStyle w:val="PSI-Ttulo2"/>
       </w:pPr>
-      <w:bookmarkStart w:id="128" w:name="_Toc95287984"/>
-      <w:bookmarkStart w:id="129" w:name="_Toc235007291"/>
-      <w:bookmarkStart w:id="130" w:name="_Toc235009577"/>
-      <w:bookmarkStart w:id="131" w:name="_Toc177583414"/>
-      <w:r>
-        <w:t xml:space="preserve">Guías de </w:t>
-      </w:r>
-      <w:r>
-        <w:t>instalación</w:t>
-      </w:r>
-      <w:r>
-        <w:t xml:space="preserve"> y</w:t>
-      </w:r>
-      <w:r>
-        <w:t xml:space="preserve"> </w:t>
-      </w:r>
-      <w:bookmarkEnd w:id="128"/>
-      <w:bookmarkEnd w:id="129"/>
-      <w:r>
-        <w:t>C</w:t>
-      </w:r>
-      <w:r>
-        <w:t>onfiguración.</w:t>
-      </w:r>
-      <w:bookmarkEnd w:id="130"/>
-      <w:bookmarkEnd w:id="131"/>
-    </w:p>
-    <w:p>
-      <w:pPr>
-        <w:pStyle w:val="PSI-Comentario"/>
-      </w:pPr>
-      <w:r>
-        <w:t>El sistema incluirá un manual de instalación que explicará detalladamente, paso por paso, como instalar el programa.</w:t>
-      </w:r>
-    </w:p>
-    <w:p>
-      <w:pPr>
-        <w:pStyle w:val="PSI-Comentario"/>
-      </w:pPr>
-    </w:p>
-    <w:p>
-      <w:pPr>
-        <w:pStyle w:val="PSI-Ttulo2"/>
-      </w:pPr>
-      <w:bookmarkStart w:id="132" w:name="_Toc95287985"/>
-      <w:bookmarkStart w:id="133" w:name="_Toc235007292"/>
-      <w:bookmarkStart w:id="134" w:name="_Toc235009578"/>
-      <w:bookmarkStart w:id="135" w:name="_Toc177583415"/>
+      <w:bookmarkStart w:id="131" w:name="_Toc95287985"/>
+      <w:bookmarkStart w:id="132" w:name="_Toc235007292"/>
+      <w:bookmarkStart w:id="133" w:name="_Toc235009578"/>
+      <w:bookmarkStart w:id="134" w:name="_Toc177583415"/>
       <w:r>
         <w:lastRenderedPageBreak/>
         <w:t>Etiquetado y empaquetado</w:t>
       </w:r>
+      <w:bookmarkEnd w:id="131"/>
       <w:bookmarkEnd w:id="132"/>
       <w:bookmarkEnd w:id="133"/>
       <w:bookmarkEnd w:id="134"/>
+    </w:p>
+    <w:p>
+      <w:pPr>
+        <w:pStyle w:val="PSI-Comentario"/>
+      </w:pPr>
+      <w:r>
+        <w:t xml:space="preserve">[El estado del arte de las aplicaciones de hoy proporciona un aspecto consistente que comienza con el paquete del producto y se manifiesta a través de los menús de la instalación, las pantallas del sistema, los sistemas de ayuda, los diálogos con el usuario, etc. Esta sección define las necesidades y tipos de etiquetas a para ser incorporado en el código, por ejemplo, derechos de propiedad literaria y avisos patentes, logotipos corporativos, iconos estandarizados y otros elementos gráficos, etc.]  </w:t>
+      </w:r>
+    </w:p>
+    <w:p>
+      <w:pPr>
+        <w:pStyle w:val="PSI-Comentario"/>
+      </w:pPr>
+    </w:p>
+    <w:p>
+      <w:pPr>
+        <w:pStyle w:val="PSI-Ttulo1"/>
+      </w:pPr>
+      <w:bookmarkStart w:id="135" w:name="_Toc235007293"/>
+      <w:bookmarkStart w:id="136" w:name="_Toc235009579"/>
+      <w:bookmarkStart w:id="137" w:name="_Toc177583416"/>
+      <w:r>
+        <w:t>Características No Soportadas</w:t>
+      </w:r>
       <w:bookmarkEnd w:id="135"/>
-    </w:p>
-    <w:p>
-      <w:pPr>
-        <w:pStyle w:val="PSI-Comentario"/>
-      </w:pPr>
-      <w:r>
-        <w:t xml:space="preserve">[El estado del arte de las aplicaciones de hoy proporciona un aspecto consistente que comienza con el paquete del producto y se manifiesta a través de los menús de la instalación, las pantallas del sistema, los sistemas de ayuda, los diálogos con el usuario, etc. Esta sección define las necesidades y tipos de etiquetas a para ser incorporado en el código, por ejemplo, derechos de propiedad literaria y avisos patentes, logotipos corporativos, iconos estandarizados y otros elementos gráficos, etc.]  </w:t>
-      </w:r>
-    </w:p>
-    <w:p>
-      <w:pPr>
-        <w:pStyle w:val="PSI-Comentario"/>
-      </w:pPr>
-    </w:p>
-    <w:p>
-      <w:pPr>
-        <w:pStyle w:val="PSI-Ttulo1"/>
-      </w:pPr>
-      <w:bookmarkStart w:id="136" w:name="_Toc235007293"/>
-      <w:bookmarkStart w:id="137" w:name="_Toc235009579"/>
-      <w:bookmarkStart w:id="138" w:name="_Toc177583416"/>
-      <w:r>
-        <w:t>Características No Soportadas</w:t>
-      </w:r>
       <w:bookmarkEnd w:id="136"/>
       <w:bookmarkEnd w:id="137"/>
+    </w:p>
+    <w:p>
+      <w:pPr>
+        <w:pStyle w:val="PSI-Comentario"/>
+      </w:pPr>
+      <w:r>
+        <w:t>[En esta sección se debe especificar todos aquellos requerimientos candidatos que no serán implementados en el proyecto. Como así también funcionalidad que no será implementada y no fueron relevadas como requerimientos candidatos]</w:t>
+      </w:r>
+    </w:p>
+    <w:p>
+      <w:pPr>
+        <w:pStyle w:val="PSI-Comentario"/>
+      </w:pPr>
+      <w:r>
+        <w:t>[Pasar en limpio]</w:t>
+      </w:r>
+    </w:p>
+    <w:p>
+      <w:pPr>
+        <w:pStyle w:val="PSI-Comentario"/>
+        <w:numPr>
+          <w:ilvl w:val="0"/>
+          <w:numId w:val="15"/>
+        </w:numPr>
+      </w:pPr>
+      <w:r>
+        <w:t>Notificaciones automáticas o alertas.</w:t>
+      </w:r>
+    </w:p>
+    <w:p>
+      <w:pPr>
+        <w:pStyle w:val="PSI-Comentario"/>
+        <w:numPr>
+          <w:ilvl w:val="0"/>
+          <w:numId w:val="15"/>
+        </w:numPr>
+      </w:pPr>
+      <w:r>
+        <w:t>Calendario compartido del proyecto</w:t>
+      </w:r>
+      <w:r>
+        <w:t>.</w:t>
+      </w:r>
+    </w:p>
+    <w:p>
+      <w:pPr>
+        <w:pStyle w:val="PSI-Comentario"/>
+        <w:numPr>
+          <w:ilvl w:val="0"/>
+          <w:numId w:val="15"/>
+        </w:numPr>
+      </w:pPr>
+      <w:r>
+        <w:t>Simulación de escenarios de riesgo.</w:t>
+      </w:r>
+    </w:p>
+    <w:p>
+      <w:pPr>
+        <w:pStyle w:val="PSI-Comentario"/>
+        <w:numPr>
+          <w:ilvl w:val="0"/>
+          <w:numId w:val="15"/>
+        </w:numPr>
+      </w:pPr>
+      <w:r>
+        <w:t>Integración con sistemas de inteligencia artificial para predicción de riesgos.</w:t>
+      </w:r>
+    </w:p>
+    <w:p>
+      <w:pPr>
+        <w:pStyle w:val="PSI-Comentario"/>
+        <w:numPr>
+          <w:ilvl w:val="0"/>
+          <w:numId w:val="15"/>
+        </w:numPr>
+      </w:pPr>
+      <w:r>
+        <w:t>Funcionalidades de reconocimiento de voz para comandos y dictado.</w:t>
+      </w:r>
+    </w:p>
+    <w:p>
+      <w:pPr>
+        <w:pStyle w:val="PSI-Comentario"/>
+        <w:numPr>
+          <w:ilvl w:val="0"/>
+          <w:numId w:val="15"/>
+        </w:numPr>
+      </w:pPr>
+      <w:r>
+        <w:t>Gestión de reuniones</w:t>
+      </w:r>
+      <w:r>
+        <w:t>.</w:t>
+      </w:r>
+    </w:p>
+    <w:p>
+      <w:pPr>
+        <w:pStyle w:val="PSI-Comentario"/>
+        <w:numPr>
+          <w:ilvl w:val="0"/>
+          <w:numId w:val="15"/>
+        </w:numPr>
+      </w:pPr>
+      <w:r>
+        <w:t>FAQ (Preguntas frecuentes) del proyecto</w:t>
+      </w:r>
+      <w:r>
+        <w:t>.</w:t>
+      </w:r>
+      <w:bookmarkStart w:id="138" w:name="_GoBack"/>
       <w:bookmarkEnd w:id="138"/>
-    </w:p>
-    <w:p>
-      <w:pPr>
-        <w:pStyle w:val="PSI-Comentario"/>
-      </w:pPr>
-      <w:r>
-        <w:t>[En esta sección se debe especificar todos aquellos requerimientos candidatos que no serán implementados en el proyecto. Como así también funcionalidad que no será implementada y no fueron relevadas como requerimientos candidatos]</w:t>
-      </w:r>
     </w:p>
     <w:p>
       <w:pPr>
@@ -14787,7 +14882,7 @@
             </wp:anchor>
           </w:drawing>
         </mc:Choice>
-        <mc:Fallback xmlns:w16se="http://schemas.microsoft.com/office/word/2015/wordml/symex" xmlns:w16sdtdh="http://schemas.microsoft.com/office/word/2020/wordml/sdtdatahash" xmlns:w16du="http://schemas.microsoft.com/office/word/2023/wordml/word16du" xmlns:w16="http://schemas.microsoft.com/office/word/2018/wordml" xmlns:w16cid="http://schemas.microsoft.com/office/word/2016/wordml/cid" xmlns:w16cex="http://schemas.microsoft.com/office/word/2018/wordml/cex" xmlns:oel="http://schemas.microsoft.com/office/2019/extlst" xmlns:am3d="http://schemas.microsoft.com/office/drawing/2017/model3d" xmlns:aink="http://schemas.microsoft.com/office/drawing/2016/ink" xmlns:cx8="http://schemas.microsoft.com/office/drawing/2016/5/14/chartex" xmlns:cx7="http://schemas.microsoft.com/office/drawing/2016/5/13/chartex" xmlns:cx6="http://schemas.microsoft.com/office/drawing/2016/5/12/chartex" xmlns:cx5="http://schemas.microsoft.com/office/drawing/2016/5/11/chartex" xmlns:cx4="http://schemas.microsoft.com/office/drawing/2016/5/10/chartex" xmlns:cx3="http://schemas.microsoft.com/office/drawing/2016/5/9/chartex" xmlns:cx2="http://schemas.microsoft.com/office/drawing/2015/10/21/chartex" xmlns:cx1="http://schemas.microsoft.com/office/drawing/2015/9/8/chartex" xmlns:cx="http://schemas.microsoft.com/office/drawing/2014/chartex">
+        <mc:Fallback xmlns:cx="http://schemas.microsoft.com/office/drawing/2014/chartex" xmlns:cx1="http://schemas.microsoft.com/office/drawing/2015/9/8/chartex" xmlns:cx2="http://schemas.microsoft.com/office/drawing/2015/10/21/chartex" xmlns:cx3="http://schemas.microsoft.com/office/drawing/2016/5/9/chartex" xmlns:cx4="http://schemas.microsoft.com/office/drawing/2016/5/10/chartex" xmlns:cx5="http://schemas.microsoft.com/office/drawing/2016/5/11/chartex" xmlns:cx6="http://schemas.microsoft.com/office/drawing/2016/5/12/chartex" xmlns:cx7="http://schemas.microsoft.com/office/drawing/2016/5/13/chartex" xmlns:cx8="http://schemas.microsoft.com/office/drawing/2016/5/14/chartex" xmlns:aink="http://schemas.microsoft.com/office/drawing/2016/ink" xmlns:am3d="http://schemas.microsoft.com/office/drawing/2017/model3d" xmlns:oel="http://schemas.microsoft.com/office/2019/extlst" xmlns:w16cex="http://schemas.microsoft.com/office/word/2018/wordml/cex" xmlns:w16cid="http://schemas.microsoft.com/office/word/2016/wordml/cid" xmlns:w16="http://schemas.microsoft.com/office/word/2018/wordml" xmlns:w16du="http://schemas.microsoft.com/office/word/2023/wordml/word16du" xmlns:w16sdtdh="http://schemas.microsoft.com/office/word/2020/wordml/sdtdatahash" xmlns:w16se="http://schemas.microsoft.com/office/word/2015/wordml/symex">
           <w:pict>
             <v:group w14:anchorId="7F404A2B" id="Group 27" o:spid="_x0000_s1026" style="position:absolute;margin-left:0;margin-top:0;width:593.7pt;height:63.8pt;flip:y;z-index:251656192;mso-width-percent:1000;mso-height-percent:900;mso-position-horizontal:center;mso-position-horizontal-relative:page;mso-position-vertical:bottom;mso-position-vertical-relative:page;mso-width-percent:1000;mso-height-percent:900;mso-height-relative:bottom-margin-area" coordorigin="8,9" coordsize="15823,1439" o:gfxdata="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" o:allowincell="f">
               <v:shapetype id="_x0000_t32" coordsize="21600,21600" o:spt="32" o:oned="t" path="m,l21600,21600e" filled="f">
@@ -14866,7 +14961,7 @@
             </wp:anchor>
           </w:drawing>
         </mc:Choice>
-        <mc:Fallback xmlns:w16se="http://schemas.microsoft.com/office/word/2015/wordml/symex" xmlns:w16sdtdh="http://schemas.microsoft.com/office/word/2020/wordml/sdtdatahash" xmlns:w16du="http://schemas.microsoft.com/office/word/2023/wordml/word16du" xmlns:w16="http://schemas.microsoft.com/office/word/2018/wordml" xmlns:w16cid="http://schemas.microsoft.com/office/word/2016/wordml/cid" xmlns:w16cex="http://schemas.microsoft.com/office/word/2018/wordml/cex" xmlns:oel="http://schemas.microsoft.com/office/2019/extlst" xmlns:am3d="http://schemas.microsoft.com/office/drawing/2017/model3d" xmlns:aink="http://schemas.microsoft.com/office/drawing/2016/ink" xmlns:cx8="http://schemas.microsoft.com/office/drawing/2016/5/14/chartex" xmlns:cx7="http://schemas.microsoft.com/office/drawing/2016/5/13/chartex" xmlns:cx6="http://schemas.microsoft.com/office/drawing/2016/5/12/chartex" xmlns:cx5="http://schemas.microsoft.com/office/drawing/2016/5/11/chartex" xmlns:cx4="http://schemas.microsoft.com/office/drawing/2016/5/10/chartex" xmlns:cx3="http://schemas.microsoft.com/office/drawing/2016/5/9/chartex" xmlns:cx2="http://schemas.microsoft.com/office/drawing/2015/10/21/chartex" xmlns:cx1="http://schemas.microsoft.com/office/drawing/2015/9/8/chartex" xmlns:cx="http://schemas.microsoft.com/office/drawing/2014/chartex">
+        <mc:Fallback xmlns:cx="http://schemas.microsoft.com/office/drawing/2014/chartex" xmlns:cx1="http://schemas.microsoft.com/office/drawing/2015/9/8/chartex" xmlns:cx2="http://schemas.microsoft.com/office/drawing/2015/10/21/chartex" xmlns:cx3="http://schemas.microsoft.com/office/drawing/2016/5/9/chartex" xmlns:cx4="http://schemas.microsoft.com/office/drawing/2016/5/10/chartex" xmlns:cx5="http://schemas.microsoft.com/office/drawing/2016/5/11/chartex" xmlns:cx6="http://schemas.microsoft.com/office/drawing/2016/5/12/chartex" xmlns:cx7="http://schemas.microsoft.com/office/drawing/2016/5/13/chartex" xmlns:cx8="http://schemas.microsoft.com/office/drawing/2016/5/14/chartex" xmlns:aink="http://schemas.microsoft.com/office/drawing/2016/ink" xmlns:am3d="http://schemas.microsoft.com/office/drawing/2017/model3d" xmlns:oel="http://schemas.microsoft.com/office/2019/extlst" xmlns:w16cex="http://schemas.microsoft.com/office/word/2018/wordml/cex" xmlns:w16cid="http://schemas.microsoft.com/office/word/2016/wordml/cid" xmlns:w16="http://schemas.microsoft.com/office/word/2018/wordml" xmlns:w16du="http://schemas.microsoft.com/office/word/2023/wordml/word16du" xmlns:w16sdtdh="http://schemas.microsoft.com/office/word/2020/wordml/sdtdatahash" xmlns:w16se="http://schemas.microsoft.com/office/word/2015/wordml/symex">
           <w:pict>
             <v:rect w14:anchorId="3313407C" id="Rectangle 26" o:spid="_x0000_s1026" style="position:absolute;margin-left:38.95pt;margin-top:778.5pt;width:7.15pt;height:62.3pt;z-index:251655168;visibility:visible;mso-wrap-style:square;mso-width-percent:0;mso-height-percent:900;mso-wrap-distance-left:9pt;mso-wrap-distance-top:0;mso-wrap-distance-right:9pt;mso-wrap-distance-bottom:0;mso-position-horizontal:absolute;mso-position-horizontal-relative:page;mso-position-vertical:absolute;mso-position-vertical-relative:page;mso-width-percent:0;mso-height-percent:900;mso-width-relative:page;mso-height-relative:bottom-margin-area;v-text-anchor:top" o:gfxdata="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" fillcolor="#4bacc6" strokecolor="#205867">
               <w10:wrap anchorx="page" anchory="page"/>
@@ -14915,7 +15010,7 @@
       <w:rPr>
         <w:noProof/>
       </w:rPr>
-      <w:t>21</w:t>
+      <w:t>20</w:t>
     </w:r>
     <w:r>
       <w:fldChar w:fldCharType="end"/>
@@ -15005,7 +15100,7 @@
             </wp:anchor>
           </w:drawing>
         </mc:Choice>
-        <mc:Fallback xmlns:w16se="http://schemas.microsoft.com/office/word/2015/wordml/symex" xmlns:w16sdtdh="http://schemas.microsoft.com/office/word/2020/wordml/sdtdatahash" xmlns:w16du="http://schemas.microsoft.com/office/word/2023/wordml/word16du" xmlns:w16="http://schemas.microsoft.com/office/word/2018/wordml" xmlns:w16cid="http://schemas.microsoft.com/office/word/2016/wordml/cid" xmlns:w16cex="http://schemas.microsoft.com/office/word/2018/wordml/cex" xmlns:oel="http://schemas.microsoft.com/office/2019/extlst" xmlns:am3d="http://schemas.microsoft.com/office/drawing/2017/model3d" xmlns:aink="http://schemas.microsoft.com/office/drawing/2016/ink" xmlns:cx8="http://schemas.microsoft.com/office/drawing/2016/5/14/chartex" xmlns:cx7="http://schemas.microsoft.com/office/drawing/2016/5/13/chartex" xmlns:cx6="http://schemas.microsoft.com/office/drawing/2016/5/12/chartex" xmlns:cx5="http://schemas.microsoft.com/office/drawing/2016/5/11/chartex" xmlns:cx4="http://schemas.microsoft.com/office/drawing/2016/5/10/chartex" xmlns:cx3="http://schemas.microsoft.com/office/drawing/2016/5/9/chartex" xmlns:cx2="http://schemas.microsoft.com/office/drawing/2015/10/21/chartex" xmlns:cx1="http://schemas.microsoft.com/office/drawing/2015/9/8/chartex" xmlns:cx="http://schemas.microsoft.com/office/drawing/2014/chartex">
+        <mc:Fallback xmlns:cx="http://schemas.microsoft.com/office/drawing/2014/chartex" xmlns:cx1="http://schemas.microsoft.com/office/drawing/2015/9/8/chartex" xmlns:cx2="http://schemas.microsoft.com/office/drawing/2015/10/21/chartex" xmlns:cx3="http://schemas.microsoft.com/office/drawing/2016/5/9/chartex" xmlns:cx4="http://schemas.microsoft.com/office/drawing/2016/5/10/chartex" xmlns:cx5="http://schemas.microsoft.com/office/drawing/2016/5/11/chartex" xmlns:cx6="http://schemas.microsoft.com/office/drawing/2016/5/12/chartex" xmlns:cx7="http://schemas.microsoft.com/office/drawing/2016/5/13/chartex" xmlns:cx8="http://schemas.microsoft.com/office/drawing/2016/5/14/chartex" xmlns:aink="http://schemas.microsoft.com/office/drawing/2016/ink" xmlns:am3d="http://schemas.microsoft.com/office/drawing/2017/model3d" xmlns:oel="http://schemas.microsoft.com/office/2019/extlst" xmlns:w16cex="http://schemas.microsoft.com/office/word/2018/wordml/cex" xmlns:w16cid="http://schemas.microsoft.com/office/word/2016/wordml/cid" xmlns:w16="http://schemas.microsoft.com/office/word/2018/wordml" xmlns:w16du="http://schemas.microsoft.com/office/word/2023/wordml/word16du" xmlns:w16sdtdh="http://schemas.microsoft.com/office/word/2020/wordml/sdtdatahash" xmlns:w16se="http://schemas.microsoft.com/office/word/2015/wordml/symex">
           <w:pict>
             <v:rect w14:anchorId="6FEFACF4" id="Rectangle 11" o:spid="_x0000_s1026" style="position:absolute;margin-left:535pt;margin-top:778.5pt;width:7.15pt;height:62.3pt;z-index:251654144;visibility:visible;mso-wrap-style:square;mso-width-percent:0;mso-height-percent:900;mso-wrap-distance-left:9pt;mso-wrap-distance-top:0;mso-wrap-distance-right:9pt;mso-wrap-distance-bottom:0;mso-position-horizontal:absolute;mso-position-horizontal-relative:page;mso-position-vertical:absolute;mso-position-vertical-relative:page;mso-width-percent:0;mso-height-percent:900;mso-width-relative:page;mso-height-relative:bottom-margin-area;v-text-anchor:top" o:gfxdata="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" fillcolor="#4bacc6" strokecolor="#205867">
               <w10:wrap anchorx="page" anchory="page"/>
@@ -15280,7 +15375,7 @@
             </wp:anchor>
           </w:drawing>
         </mc:Choice>
-        <mc:Fallback xmlns:w16se="http://schemas.microsoft.com/office/word/2015/wordml/symex" xmlns:w16sdtdh="http://schemas.microsoft.com/office/word/2020/wordml/sdtdatahash" xmlns:w16du="http://schemas.microsoft.com/office/word/2023/wordml/word16du" xmlns:w16="http://schemas.microsoft.com/office/word/2018/wordml" xmlns:w16cid="http://schemas.microsoft.com/office/word/2016/wordml/cid" xmlns:w16cex="http://schemas.microsoft.com/office/word/2018/wordml/cex" xmlns:oel="http://schemas.microsoft.com/office/2019/extlst" xmlns:am3d="http://schemas.microsoft.com/office/drawing/2017/model3d" xmlns:aink="http://schemas.microsoft.com/office/drawing/2016/ink" xmlns:cx8="http://schemas.microsoft.com/office/drawing/2016/5/14/chartex" xmlns:cx7="http://schemas.microsoft.com/office/drawing/2016/5/13/chartex" xmlns:cx6="http://schemas.microsoft.com/office/drawing/2016/5/12/chartex" xmlns:cx5="http://schemas.microsoft.com/office/drawing/2016/5/11/chartex" xmlns:cx4="http://schemas.microsoft.com/office/drawing/2016/5/10/chartex" xmlns:cx3="http://schemas.microsoft.com/office/drawing/2016/5/9/chartex" xmlns:cx2="http://schemas.microsoft.com/office/drawing/2015/10/21/chartex" xmlns:cx1="http://schemas.microsoft.com/office/drawing/2015/9/8/chartex" xmlns:cx="http://schemas.microsoft.com/office/drawing/2014/chartex">
+        <mc:Fallback xmlns:cx="http://schemas.microsoft.com/office/drawing/2014/chartex" xmlns:cx1="http://schemas.microsoft.com/office/drawing/2015/9/8/chartex" xmlns:cx2="http://schemas.microsoft.com/office/drawing/2015/10/21/chartex" xmlns:cx3="http://schemas.microsoft.com/office/drawing/2016/5/9/chartex" xmlns:cx4="http://schemas.microsoft.com/office/drawing/2016/5/10/chartex" xmlns:cx5="http://schemas.microsoft.com/office/drawing/2016/5/11/chartex" xmlns:cx6="http://schemas.microsoft.com/office/drawing/2016/5/12/chartex" xmlns:cx7="http://schemas.microsoft.com/office/drawing/2016/5/13/chartex" xmlns:cx8="http://schemas.microsoft.com/office/drawing/2016/5/14/chartex" xmlns:aink="http://schemas.microsoft.com/office/drawing/2016/ink" xmlns:am3d="http://schemas.microsoft.com/office/drawing/2017/model3d" xmlns:oel="http://schemas.microsoft.com/office/2019/extlst" xmlns:w16cex="http://schemas.microsoft.com/office/word/2018/wordml/cex" xmlns:w16cid="http://schemas.microsoft.com/office/word/2016/wordml/cid" xmlns:w16="http://schemas.microsoft.com/office/word/2018/wordml" xmlns:w16du="http://schemas.microsoft.com/office/word/2023/wordml/word16du" xmlns:w16sdtdh="http://schemas.microsoft.com/office/word/2020/wordml/sdtdatahash" xmlns:w16se="http://schemas.microsoft.com/office/word/2015/wordml/symex">
           <w:pict>
             <v:rect w14:anchorId="71D10D73" id="Rectangle 41" o:spid="_x0000_s1026" style="position:absolute;margin-left:39.3pt;margin-top:.4pt;width:7.15pt;height:62.3pt;z-index:251659264;visibility:visible;mso-wrap-style:square;mso-width-percent:0;mso-height-percent:900;mso-wrap-distance-left:9pt;mso-wrap-distance-top:0;mso-wrap-distance-right:9pt;mso-wrap-distance-bottom:0;mso-position-horizontal:absolute;mso-position-horizontal-relative:page;mso-position-vertical:absolute;mso-position-vertical-relative:page;mso-width-percent:0;mso-height-percent:900;mso-width-relative:page;mso-height-relative:bottom-margin-area;v-text-anchor:top" o:gfxdata="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" fillcolor="#4bacc6" strokecolor="#205867">
               <w10:wrap anchorx="page" anchory="page"/>
@@ -15353,7 +15448,7 @@
             </wp:anchor>
           </w:drawing>
         </mc:Choice>
-        <mc:Fallback xmlns:w16se="http://schemas.microsoft.com/office/word/2015/wordml/symex" xmlns:w16sdtdh="http://schemas.microsoft.com/office/word/2020/wordml/sdtdatahash" xmlns:w16du="http://schemas.microsoft.com/office/word/2023/wordml/word16du" xmlns:w16="http://schemas.microsoft.com/office/word/2018/wordml" xmlns:w16cid="http://schemas.microsoft.com/office/word/2016/wordml/cid" xmlns:w16cex="http://schemas.microsoft.com/office/word/2018/wordml/cex" xmlns:oel="http://schemas.microsoft.com/office/2019/extlst" xmlns:am3d="http://schemas.microsoft.com/office/drawing/2017/model3d" xmlns:aink="http://schemas.microsoft.com/office/drawing/2016/ink" xmlns:cx8="http://schemas.microsoft.com/office/drawing/2016/5/14/chartex" xmlns:cx7="http://schemas.microsoft.com/office/drawing/2016/5/13/chartex" xmlns:cx6="http://schemas.microsoft.com/office/drawing/2016/5/12/chartex" xmlns:cx5="http://schemas.microsoft.com/office/drawing/2016/5/11/chartex" xmlns:cx4="http://schemas.microsoft.com/office/drawing/2016/5/10/chartex" xmlns:cx3="http://schemas.microsoft.com/office/drawing/2016/5/9/chartex" xmlns:cx2="http://schemas.microsoft.com/office/drawing/2015/10/21/chartex" xmlns:cx1="http://schemas.microsoft.com/office/drawing/2015/9/8/chartex" xmlns:cx="http://schemas.microsoft.com/office/drawing/2014/chartex">
+        <mc:Fallback xmlns:cx="http://schemas.microsoft.com/office/drawing/2014/chartex" xmlns:cx1="http://schemas.microsoft.com/office/drawing/2015/9/8/chartex" xmlns:cx2="http://schemas.microsoft.com/office/drawing/2015/10/21/chartex" xmlns:cx3="http://schemas.microsoft.com/office/drawing/2016/5/9/chartex" xmlns:cx4="http://schemas.microsoft.com/office/drawing/2016/5/10/chartex" xmlns:cx5="http://schemas.microsoft.com/office/drawing/2016/5/11/chartex" xmlns:cx6="http://schemas.microsoft.com/office/drawing/2016/5/12/chartex" xmlns:cx7="http://schemas.microsoft.com/office/drawing/2016/5/13/chartex" xmlns:cx8="http://schemas.microsoft.com/office/drawing/2016/5/14/chartex" xmlns:aink="http://schemas.microsoft.com/office/drawing/2016/ink" xmlns:am3d="http://schemas.microsoft.com/office/drawing/2017/model3d" xmlns:oel="http://schemas.microsoft.com/office/2019/extlst" xmlns:w16cex="http://schemas.microsoft.com/office/word/2018/wordml/cex" xmlns:w16cid="http://schemas.microsoft.com/office/word/2016/wordml/cid" xmlns:w16="http://schemas.microsoft.com/office/word/2018/wordml" xmlns:w16du="http://schemas.microsoft.com/office/word/2023/wordml/word16du" xmlns:w16sdtdh="http://schemas.microsoft.com/office/word/2020/wordml/sdtdatahash" xmlns:w16se="http://schemas.microsoft.com/office/word/2015/wordml/symex">
           <w:pict>
             <v:rect w14:anchorId="364D497C" id="Rectangle 34" o:spid="_x0000_s1026" style="position:absolute;margin-left:549.6pt;margin-top:.4pt;width:7.15pt;height:62.3pt;z-index:251657216;visibility:visible;mso-wrap-style:square;mso-width-percent:0;mso-height-percent:900;mso-wrap-distance-left:9pt;mso-wrap-distance-top:0;mso-wrap-distance-right:9pt;mso-wrap-distance-bottom:0;mso-position-horizontal:absolute;mso-position-horizontal-relative:page;mso-position-vertical:absolute;mso-position-vertical-relative:page;mso-width-percent:0;mso-height-percent:900;mso-width-relative:page;mso-height-relative:bottom-margin-area;v-text-anchor:top" o:gfxdata="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" fillcolor="#4bacc6" strokecolor="#205867">
               <w10:wrap anchorx="page" anchory="page"/>
@@ -15484,7 +15579,7 @@
             </wp:anchor>
           </w:drawing>
         </mc:Choice>
-        <mc:Fallback xmlns:w16se="http://schemas.microsoft.com/office/word/2015/wordml/symex" xmlns:w16sdtdh="http://schemas.microsoft.com/office/word/2020/wordml/sdtdatahash" xmlns:w16du="http://schemas.microsoft.com/office/word/2023/wordml/word16du" xmlns:w16="http://schemas.microsoft.com/office/word/2018/wordml" xmlns:w16cid="http://schemas.microsoft.com/office/word/2016/wordml/cid" xmlns:w16cex="http://schemas.microsoft.com/office/word/2018/wordml/cex" xmlns:oel="http://schemas.microsoft.com/office/2019/extlst" xmlns:am3d="http://schemas.microsoft.com/office/drawing/2017/model3d" xmlns:aink="http://schemas.microsoft.com/office/drawing/2016/ink" xmlns:cx8="http://schemas.microsoft.com/office/drawing/2016/5/14/chartex" xmlns:cx7="http://schemas.microsoft.com/office/drawing/2016/5/13/chartex" xmlns:cx6="http://schemas.microsoft.com/office/drawing/2016/5/12/chartex" xmlns:cx5="http://schemas.microsoft.com/office/drawing/2016/5/11/chartex" xmlns:cx4="http://schemas.microsoft.com/office/drawing/2016/5/10/chartex" xmlns:cx3="http://schemas.microsoft.com/office/drawing/2016/5/9/chartex" xmlns:cx2="http://schemas.microsoft.com/office/drawing/2015/10/21/chartex" xmlns:cx1="http://schemas.microsoft.com/office/drawing/2015/9/8/chartex" xmlns:cx="http://schemas.microsoft.com/office/drawing/2014/chartex">
+        <mc:Fallback xmlns:cx="http://schemas.microsoft.com/office/drawing/2014/chartex" xmlns:cx1="http://schemas.microsoft.com/office/drawing/2015/9/8/chartex" xmlns:cx2="http://schemas.microsoft.com/office/drawing/2015/10/21/chartex" xmlns:cx3="http://schemas.microsoft.com/office/drawing/2016/5/9/chartex" xmlns:cx4="http://schemas.microsoft.com/office/drawing/2016/5/10/chartex" xmlns:cx5="http://schemas.microsoft.com/office/drawing/2016/5/11/chartex" xmlns:cx6="http://schemas.microsoft.com/office/drawing/2016/5/12/chartex" xmlns:cx7="http://schemas.microsoft.com/office/drawing/2016/5/13/chartex" xmlns:cx8="http://schemas.microsoft.com/office/drawing/2016/5/14/chartex" xmlns:aink="http://schemas.microsoft.com/office/drawing/2016/ink" xmlns:am3d="http://schemas.microsoft.com/office/drawing/2017/model3d" xmlns:oel="http://schemas.microsoft.com/office/2019/extlst" xmlns:w16cex="http://schemas.microsoft.com/office/word/2018/wordml/cex" xmlns:w16cid="http://schemas.microsoft.com/office/word/2016/wordml/cid" xmlns:w16="http://schemas.microsoft.com/office/word/2018/wordml" xmlns:w16du="http://schemas.microsoft.com/office/word/2023/wordml/word16du" xmlns:w16sdtdh="http://schemas.microsoft.com/office/word/2020/wordml/sdtdatahash" xmlns:w16se="http://schemas.microsoft.com/office/word/2015/wordml/symex">
           <w:pict>
             <v:group w14:anchorId="583E1BE7" id="Group 35" o:spid="_x0000_s1026" style="position:absolute;margin-left:0;margin-top:0;width:593.5pt;height:64.2pt;z-index:251658240;mso-width-percent:1000;mso-position-horizontal:center;mso-position-horizontal-relative:page;mso-position-vertical:top;mso-position-vertical-relative:page;mso-width-percent:1000;mso-height-relative:top-margin-area" coordorigin="8,9" coordsize="15823,1439" o:gfxdata="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">
               <v:shapetype id="_x0000_t32" coordsize="21600,21600" o:spt="32" o:oned="t" path="m,l21600,21600e" filled="f">
@@ -19192,7 +19287,7 @@
 </file>
 
 <file path=customXml/itemProps2.xml><?xml version="1.0" encoding="utf-8"?>
-<ds:datastoreItem xmlns:ds="http://schemas.openxmlformats.org/officeDocument/2006/customXml" ds:itemID="{527850A3-F5DF-49B2-A1E8-CE69FD6922AA}">
+<ds:datastoreItem xmlns:ds="http://schemas.openxmlformats.org/officeDocument/2006/customXml" ds:itemID="{D348BF38-189C-4A66-9AF2-400B354C1ED1}">
   <ds:schemaRefs>
     <ds:schemaRef ds:uri="http://schemas.openxmlformats.org/officeDocument/2006/bibliography"/>
   </ds:schemaRefs>

</xml_diff>

<commit_message>
Doc: En el documento de especificacion de requerimientos, elimine comentarios extra.
</commit_message>
<xml_diff>
--- a/2. Etapa de elaboración/Iteración 1/Especificación de requerimientos/SRS_Vesta Risk Manager_T-Code.docx
+++ b/2. Etapa de elaboración/Iteración 1/Especificación de requerimientos/SRS_Vesta Risk Manager_T-Code.docx
@@ -1,6 +1,6 @@
 
 <file path=word/document.xml><?xml version="1.0" encoding="utf-8"?>
-<w:document xmlns:wpc="http://schemas.microsoft.com/office/word/2010/wordprocessingCanvas" xmlns:mc="http://schemas.openxmlformats.org/markup-compatibility/2006" xmlns:o="urn:schemas-microsoft-com:office:office" xmlns:r="http://schemas.openxmlformats.org/officeDocument/2006/relationships" xmlns:m="http://schemas.openxmlformats.org/officeDocument/2006/math" xmlns:v="urn:schemas-microsoft-com:vml" xmlns:wp14="http://schemas.microsoft.com/office/word/2010/wordprocessingDrawing" xmlns:wp="http://schemas.openxmlformats.org/drawingml/2006/wordprocessingDrawing" xmlns:w10="urn:schemas-microsoft-com:office:word" xmlns:w="http://schemas.openxmlformats.org/wordprocessingml/2006/main" xmlns:w14="http://schemas.microsoft.com/office/word/2010/wordml" xmlns:w15="http://schemas.microsoft.com/office/word/2012/wordml" xmlns:wpg="http://schemas.microsoft.com/office/word/2010/wordprocessingGroup" xmlns:wpi="http://schemas.microsoft.com/office/word/2010/wordprocessingInk" xmlns:wne="http://schemas.microsoft.com/office/word/2006/wordml" xmlns:wps="http://schemas.microsoft.com/office/word/2010/wordprocessingShape" mc:Ignorable="w14 w15 wp14">
+<w:document xmlns:wpc="http://schemas.microsoft.com/office/word/2010/wordprocessingCanvas" xmlns:cx="http://schemas.microsoft.com/office/drawing/2014/chartex" xmlns:cx1="http://schemas.microsoft.com/office/drawing/2015/9/8/chartex" xmlns:cx2="http://schemas.microsoft.com/office/drawing/2015/10/21/chartex" xmlns:cx3="http://schemas.microsoft.com/office/drawing/2016/5/9/chartex" xmlns:cx4="http://schemas.microsoft.com/office/drawing/2016/5/10/chartex" xmlns:cx5="http://schemas.microsoft.com/office/drawing/2016/5/11/chartex" xmlns:cx6="http://schemas.microsoft.com/office/drawing/2016/5/12/chartex" xmlns:cx7="http://schemas.microsoft.com/office/drawing/2016/5/13/chartex" xmlns:cx8="http://schemas.microsoft.com/office/drawing/2016/5/14/chartex" xmlns:mc="http://schemas.openxmlformats.org/markup-compatibility/2006" xmlns:aink="http://schemas.microsoft.com/office/drawing/2016/ink" xmlns:am3d="http://schemas.microsoft.com/office/drawing/2017/model3d" xmlns:o="urn:schemas-microsoft-com:office:office" xmlns:oel="http://schemas.microsoft.com/office/2019/extlst" xmlns:r="http://schemas.openxmlformats.org/officeDocument/2006/relationships" xmlns:m="http://schemas.openxmlformats.org/officeDocument/2006/math" xmlns:v="urn:schemas-microsoft-com:vml" xmlns:wp14="http://schemas.microsoft.com/office/word/2010/wordprocessingDrawing" xmlns:wp="http://schemas.openxmlformats.org/drawingml/2006/wordprocessingDrawing" xmlns:w10="urn:schemas-microsoft-com:office:word" xmlns:w="http://schemas.openxmlformats.org/wordprocessingml/2006/main" xmlns:w14="http://schemas.microsoft.com/office/word/2010/wordml" xmlns:w15="http://schemas.microsoft.com/office/word/2012/wordml" xmlns:w16cex="http://schemas.microsoft.com/office/word/2018/wordml/cex" xmlns:w16cid="http://schemas.microsoft.com/office/word/2016/wordml/cid" xmlns:w16="http://schemas.microsoft.com/office/word/2018/wordml" xmlns:w16du="http://schemas.microsoft.com/office/word/2023/wordml/word16du" xmlns:w16sdtdh="http://schemas.microsoft.com/office/word/2020/wordml/sdtdatahash" xmlns:w16se="http://schemas.microsoft.com/office/word/2015/wordml/symex" xmlns:wpg="http://schemas.microsoft.com/office/word/2010/wordprocessingGroup" xmlns:wpi="http://schemas.microsoft.com/office/word/2010/wordprocessingInk" xmlns:wne="http://schemas.microsoft.com/office/word/2006/wordml" xmlns:wps="http://schemas.microsoft.com/office/word/2010/wordprocessingShape" mc:Ignorable="w14 w15 w16se w16cid w16 w16cex w16sdtdh w16du wp14">
   <w:body>
     <w:p>
       <w:pPr>
@@ -95,7 +95,7 @@
               </wp:anchor>
             </w:drawing>
           </mc:Choice>
-          <mc:Fallback xmlns:cx="http://schemas.microsoft.com/office/drawing/2014/chartex" xmlns:cx1="http://schemas.microsoft.com/office/drawing/2015/9/8/chartex" xmlns:cx2="http://schemas.microsoft.com/office/drawing/2015/10/21/chartex" xmlns:cx3="http://schemas.microsoft.com/office/drawing/2016/5/9/chartex" xmlns:cx4="http://schemas.microsoft.com/office/drawing/2016/5/10/chartex" xmlns:cx5="http://schemas.microsoft.com/office/drawing/2016/5/11/chartex" xmlns:cx6="http://schemas.microsoft.com/office/drawing/2016/5/12/chartex" xmlns:cx7="http://schemas.microsoft.com/office/drawing/2016/5/13/chartex" xmlns:cx8="http://schemas.microsoft.com/office/drawing/2016/5/14/chartex" xmlns:aink="http://schemas.microsoft.com/office/drawing/2016/ink" xmlns:am3d="http://schemas.microsoft.com/office/drawing/2017/model3d" xmlns:oel="http://schemas.microsoft.com/office/2019/extlst" xmlns:w16cex="http://schemas.microsoft.com/office/word/2018/wordml/cex" xmlns:w16cid="http://schemas.microsoft.com/office/word/2016/wordml/cid" xmlns:w16="http://schemas.microsoft.com/office/word/2018/wordml" xmlns:w16du="http://schemas.microsoft.com/office/word/2023/wordml/word16du" xmlns:w16sdtdh="http://schemas.microsoft.com/office/word/2020/wordml/sdtdatahash" xmlns:w16se="http://schemas.microsoft.com/office/word/2015/wordml/symex">
+          <mc:Fallback>
             <w:pict>
               <v:rect w14:anchorId="26CC0622" id="Rectangle 6" o:spid="_x0000_s1026" style="position:absolute;margin-left:0;margin-top:0;width:623.8pt;height:67.75pt;z-index:251653632;visibility:visible;mso-wrap-style:square;mso-width-percent:1050;mso-height-percent:900;mso-wrap-distance-left:9pt;mso-wrap-distance-top:0;mso-wrap-distance-right:9pt;mso-wrap-distance-bottom:0;mso-position-horizontal:center;mso-position-horizontal-relative:page;mso-position-vertical:bottom;mso-position-vertical-relative:page;mso-width-percent:1050;mso-height-percent:900;mso-width-relative:page;mso-height-relative:top-margin-area;v-text-anchor:top" o:gfxdata="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" o:allowincell="f" fillcolor="#4bacc6" strokecolor="#31849b">
                 <w10:wrap anchorx="page" anchory="page"/>
@@ -168,7 +168,7 @@
               </wp:anchor>
             </w:drawing>
           </mc:Choice>
-          <mc:Fallback xmlns:cx="http://schemas.microsoft.com/office/drawing/2014/chartex" xmlns:cx1="http://schemas.microsoft.com/office/drawing/2015/9/8/chartex" xmlns:cx2="http://schemas.microsoft.com/office/drawing/2015/10/21/chartex" xmlns:cx3="http://schemas.microsoft.com/office/drawing/2016/5/9/chartex" xmlns:cx4="http://schemas.microsoft.com/office/drawing/2016/5/10/chartex" xmlns:cx5="http://schemas.microsoft.com/office/drawing/2016/5/11/chartex" xmlns:cx6="http://schemas.microsoft.com/office/drawing/2016/5/12/chartex" xmlns:cx7="http://schemas.microsoft.com/office/drawing/2016/5/13/chartex" xmlns:cx8="http://schemas.microsoft.com/office/drawing/2016/5/14/chartex" xmlns:aink="http://schemas.microsoft.com/office/drawing/2016/ink" xmlns:am3d="http://schemas.microsoft.com/office/drawing/2017/model3d" xmlns:oel="http://schemas.microsoft.com/office/2019/extlst" xmlns:w16cex="http://schemas.microsoft.com/office/word/2018/wordml/cex" xmlns:w16cid="http://schemas.microsoft.com/office/word/2016/wordml/cid" xmlns:w16="http://schemas.microsoft.com/office/word/2018/wordml" xmlns:w16du="http://schemas.microsoft.com/office/word/2023/wordml/word16du" xmlns:w16sdtdh="http://schemas.microsoft.com/office/word/2020/wordml/sdtdatahash" xmlns:w16se="http://schemas.microsoft.com/office/word/2015/wordml/symex">
+          <mc:Fallback>
             <w:pict>
               <v:rect w14:anchorId="275A12F2" id="Rectangle 9" o:spid="_x0000_s1026" style="position:absolute;margin-left:38.95pt;margin-top:-20.65pt;width:7.15pt;height:882.2pt;z-index:251656704;visibility:visible;mso-wrap-style:square;mso-width-percent:0;mso-height-percent:1050;mso-wrap-distance-left:9pt;mso-wrap-distance-top:0;mso-wrap-distance-right:9pt;mso-wrap-distance-bottom:0;mso-position-horizontal:absolute;mso-position-horizontal-relative:page;mso-position-vertical:absolute;mso-position-vertical-relative:page;mso-width-percent:0;mso-height-percent:1050;mso-width-relative:page;mso-height-relative:page;v-text-anchor:top" o:gfxdata="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" o:allowincell="f" strokecolor="#31849b">
                 <w10:wrap anchorx="page" anchory="page"/>
@@ -241,7 +241,7 @@
               </wp:anchor>
             </w:drawing>
           </mc:Choice>
-          <mc:Fallback xmlns:cx="http://schemas.microsoft.com/office/drawing/2014/chartex" xmlns:cx1="http://schemas.microsoft.com/office/drawing/2015/9/8/chartex" xmlns:cx2="http://schemas.microsoft.com/office/drawing/2015/10/21/chartex" xmlns:cx3="http://schemas.microsoft.com/office/drawing/2016/5/9/chartex" xmlns:cx4="http://schemas.microsoft.com/office/drawing/2016/5/10/chartex" xmlns:cx5="http://schemas.microsoft.com/office/drawing/2016/5/11/chartex" xmlns:cx6="http://schemas.microsoft.com/office/drawing/2016/5/12/chartex" xmlns:cx7="http://schemas.microsoft.com/office/drawing/2016/5/13/chartex" xmlns:cx8="http://schemas.microsoft.com/office/drawing/2016/5/14/chartex" xmlns:aink="http://schemas.microsoft.com/office/drawing/2016/ink" xmlns:am3d="http://schemas.microsoft.com/office/drawing/2017/model3d" xmlns:oel="http://schemas.microsoft.com/office/2019/extlst" xmlns:w16cex="http://schemas.microsoft.com/office/word/2018/wordml/cex" xmlns:w16cid="http://schemas.microsoft.com/office/word/2016/wordml/cid" xmlns:w16="http://schemas.microsoft.com/office/word/2018/wordml" xmlns:w16du="http://schemas.microsoft.com/office/word/2023/wordml/word16du" xmlns:w16sdtdh="http://schemas.microsoft.com/office/word/2020/wordml/sdtdatahash" xmlns:w16se="http://schemas.microsoft.com/office/word/2015/wordml/symex">
+          <mc:Fallback>
             <w:pict>
               <v:rect w14:anchorId="347F0FA8" id="Rectangle 8" o:spid="_x0000_s1026" style="position:absolute;margin-left:535pt;margin-top:-20.65pt;width:7.15pt;height:882.2pt;z-index:251655680;visibility:visible;mso-wrap-style:square;mso-width-percent:0;mso-height-percent:1050;mso-wrap-distance-left:9pt;mso-wrap-distance-top:0;mso-wrap-distance-right:9pt;mso-wrap-distance-bottom:0;mso-position-horizontal:absolute;mso-position-horizontal-relative:page;mso-position-vertical:absolute;mso-position-vertical-relative:page;mso-width-percent:0;mso-height-percent:1050;mso-width-relative:page;mso-height-relative:page;v-text-anchor:top" o:gfxdata="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" o:allowincell="f" strokecolor="#31849b">
                 <w10:wrap anchorx="page" anchory="page"/>
@@ -314,7 +314,7 @@
               </wp:anchor>
             </w:drawing>
           </mc:Choice>
-          <mc:Fallback xmlns:cx="http://schemas.microsoft.com/office/drawing/2014/chartex" xmlns:cx1="http://schemas.microsoft.com/office/drawing/2015/9/8/chartex" xmlns:cx2="http://schemas.microsoft.com/office/drawing/2015/10/21/chartex" xmlns:cx3="http://schemas.microsoft.com/office/drawing/2016/5/9/chartex" xmlns:cx4="http://schemas.microsoft.com/office/drawing/2016/5/10/chartex" xmlns:cx5="http://schemas.microsoft.com/office/drawing/2016/5/11/chartex" xmlns:cx6="http://schemas.microsoft.com/office/drawing/2016/5/12/chartex" xmlns:cx7="http://schemas.microsoft.com/office/drawing/2016/5/13/chartex" xmlns:cx8="http://schemas.microsoft.com/office/drawing/2016/5/14/chartex" xmlns:aink="http://schemas.microsoft.com/office/drawing/2016/ink" xmlns:am3d="http://schemas.microsoft.com/office/drawing/2017/model3d" xmlns:oel="http://schemas.microsoft.com/office/2019/extlst" xmlns:w16cex="http://schemas.microsoft.com/office/word/2018/wordml/cex" xmlns:w16cid="http://schemas.microsoft.com/office/word/2016/wordml/cid" xmlns:w16="http://schemas.microsoft.com/office/word/2018/wordml" xmlns:w16du="http://schemas.microsoft.com/office/word/2023/wordml/word16du" xmlns:w16sdtdh="http://schemas.microsoft.com/office/word/2020/wordml/sdtdatahash" xmlns:w16se="http://schemas.microsoft.com/office/word/2015/wordml/symex">
+          <mc:Fallback>
             <w:pict>
               <v:rect w14:anchorId="3E889617" id="Rectangle 7" o:spid="_x0000_s1026" style="position:absolute;margin-left:-14.45pt;margin-top:.4pt;width:623.8pt;height:67.75pt;z-index:251654656;visibility:visible;mso-wrap-style:square;mso-width-percent:1050;mso-height-percent:900;mso-wrap-distance-left:9pt;mso-wrap-distance-top:0;mso-wrap-distance-right:9pt;mso-wrap-distance-bottom:0;mso-position-horizontal:absolute;mso-position-horizontal-relative:page;mso-position-vertical:absolute;mso-position-vertical-relative:page;mso-width-percent:1050;mso-height-percent:900;mso-width-relative:page;mso-height-relative:top-margin-area;v-text-anchor:top" o:gfxdata="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" o:allowincell="f" fillcolor="#4bacc6" strokecolor="#31849b">
                 <w10:wrap anchorx="page" anchory="page"/>
@@ -357,25 +357,7 @@
           <w:sz w:val="36"/>
           <w:szCs w:val="36"/>
         </w:rPr>
-        <w:t xml:space="preserve">Vesta </w:t>
-      </w:r>
-      <w:proofErr w:type="spellStart"/>
-      <w:r>
-        <w:rPr>
-          <w:rFonts w:ascii="Cambria" w:hAnsi="Cambria"/>
-          <w:sz w:val="36"/>
-          <w:szCs w:val="36"/>
-        </w:rPr>
-        <w:t>Risk</w:t>
-      </w:r>
-      <w:proofErr w:type="spellEnd"/>
-      <w:r>
-        <w:rPr>
-          <w:rFonts w:ascii="Cambria" w:hAnsi="Cambria"/>
-          <w:sz w:val="36"/>
-          <w:szCs w:val="36"/>
-        </w:rPr>
-        <w:t xml:space="preserve"> Manager</w:t>
+        <w:t>Vesta Risk Manager</w:t>
       </w:r>
     </w:p>
     <w:p>
@@ -426,15 +408,7 @@
         <w:pStyle w:val="Sinespaciado"/>
       </w:pPr>
       <w:r>
-        <w:t xml:space="preserve">Agustín </w:t>
-      </w:r>
-      <w:proofErr w:type="spellStart"/>
-      <w:r>
-        <w:t>Collareda</w:t>
-      </w:r>
-      <w:proofErr w:type="spellEnd"/>
-      <w:r>
-        <w:t>, Cintia Hernandez y Hugo Frey</w:t>
+        <w:t>Agustín Collareda, Cintia Hernandez y Hugo Frey</w:t>
       </w:r>
     </w:p>
     <w:p/>
@@ -693,7 +667,7 @@
                 <v:stroke joinstyle="miter"/>
                 <v:path gradientshapeok="t" o:connecttype="rect"/>
               </v:shapetype>
-              <v:shape id="Text Box 20" o:spid="_x0000_s1026" type="#_x0000_t202" style="position:absolute;left:0;text-align:left;margin-left:281.7pt;margin-top:5.3pt;width:161.25pt;height:577.65pt;z-index:251661824;visibility:visible;mso-wrap-style:square;mso-width-percent:0;mso-height-percent:0;mso-wrap-distance-left:9pt;mso-wrap-distance-top:0;mso-wrap-distance-right:9pt;mso-wrap-distance-bottom:0;mso-position-horizontal:absolute;mso-position-horizontal-relative:margin;mso-position-vertical:absolute;mso-position-vertical-relative:margin;mso-width-percent:0;mso-height-percent:0;mso-width-relative:page;mso-height-relative:page;v-text-anchor:top" o:gfxdata="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" strokecolor="#31849b">
+              <v:shape id="Text Box 20" o:spid="_x0000_s1026" type="#_x0000_t202" style="position:absolute;left:0;text-align:left;margin-left:281.7pt;margin-top:5.3pt;width:161.25pt;height:577.65pt;z-index:251661824;visibility:visible;mso-wrap-style:square;mso-width-percent:0;mso-height-percent:0;mso-wrap-distance-left:9pt;mso-wrap-distance-top:0;mso-wrap-distance-right:9pt;mso-wrap-distance-bottom:0;mso-position-horizontal:absolute;mso-position-horizontal-relative:margin;mso-position-vertical:absolute;mso-position-vertical-relative:margin;mso-width-percent:0;mso-height-percent:0;mso-width-relative:page;mso-height-relative:page;v-text-anchor:top" o:gfxdata="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" strokecolor="#31849b">
                 <v:textbox>
                   <w:txbxContent>
                     <w:p>
@@ -818,7 +792,7 @@
               </wp:anchor>
             </w:drawing>
           </mc:Choice>
-          <mc:Fallback xmlns:cx="http://schemas.microsoft.com/office/drawing/2014/chartex" xmlns:cx1="http://schemas.microsoft.com/office/drawing/2015/9/8/chartex" xmlns:cx2="http://schemas.microsoft.com/office/drawing/2015/10/21/chartex" xmlns:cx3="http://schemas.microsoft.com/office/drawing/2016/5/9/chartex" xmlns:cx4="http://schemas.microsoft.com/office/drawing/2016/5/10/chartex" xmlns:cx5="http://schemas.microsoft.com/office/drawing/2016/5/11/chartex" xmlns:cx6="http://schemas.microsoft.com/office/drawing/2016/5/12/chartex" xmlns:cx7="http://schemas.microsoft.com/office/drawing/2016/5/13/chartex" xmlns:cx8="http://schemas.microsoft.com/office/drawing/2016/5/14/chartex" xmlns:aink="http://schemas.microsoft.com/office/drawing/2016/ink" xmlns:am3d="http://schemas.microsoft.com/office/drawing/2017/model3d" xmlns:oel="http://schemas.microsoft.com/office/2019/extlst" xmlns:w16cex="http://schemas.microsoft.com/office/word/2018/wordml/cex" xmlns:w16cid="http://schemas.microsoft.com/office/word/2016/wordml/cid" xmlns:w16="http://schemas.microsoft.com/office/word/2018/wordml" xmlns:w16du="http://schemas.microsoft.com/office/word/2023/wordml/word16du" xmlns:w16sdtdh="http://schemas.microsoft.com/office/word/2020/wordml/sdtdatahash" xmlns:w16se="http://schemas.microsoft.com/office/word/2015/wordml/symex">
+          <mc:Fallback>
             <w:pict>
               <v:rect w14:anchorId="59A4064B" id="Rectangle 17" o:spid="_x0000_s1026" style="position:absolute;margin-left:315.7pt;margin-top:-76.25pt;width:195.35pt;height:844.9pt;z-index:-251656704;visibility:visible;mso-wrap-style:square;mso-width-percent:0;mso-height-percent:0;mso-wrap-distance-left:9pt;mso-wrap-distance-top:0;mso-wrap-distance-right:9pt;mso-wrap-distance-bottom:0;mso-position-horizontal:absolute;mso-position-horizontal-relative:margin;mso-position-vertical:absolute;mso-position-vertical-relative:margin;mso-width-percent:0;mso-height-percent:0;mso-width-relative:page;mso-height-relative:page;v-text-anchor:top" o:gfxdata="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" fillcolor="#4bacc6" strokecolor="#31849b">
                 <w10:wrap type="square" anchorx="margin" anchory="margin"/>
@@ -921,9 +895,11 @@
           <w:b w:val="0"/>
           <w:bCs w:val="0"/>
           <w:noProof/>
-          <w:sz w:val="22"/>
-          <w:szCs w:val="22"/>
+          <w:kern w:val="2"/>
+          <w:sz w:val="24"/>
+          <w:szCs w:val="24"/>
           <w:lang w:val="es-AR" w:eastAsia="es-AR"/>
+          <w14:ligatures w14:val="standardContextual"/>
         </w:rPr>
       </w:pPr>
       <w:r>
@@ -935,7 +911,7 @@
       <w:r>
         <w:fldChar w:fldCharType="separate"/>
       </w:r>
-      <w:hyperlink w:anchor="_Toc177583350" w:history="1">
+      <w:hyperlink w:anchor="_Toc177602162" w:history="1">
         <w:r>
           <w:rPr>
             <w:rStyle w:val="Hipervnculo"/>
@@ -962,7 +938,7 @@
             <w:noProof/>
             <w:webHidden/>
           </w:rPr>
-          <w:instrText xml:space="preserve"> PAGEREF _Toc177583350 \h </w:instrText>
+          <w:instrText xml:space="preserve"> PAGEREF _Toc177602162 \h </w:instrText>
         </w:r>
         <w:r>
           <w:rPr>
@@ -1001,12 +977,14 @@
           <w:i w:val="0"/>
           <w:iCs w:val="0"/>
           <w:noProof/>
-          <w:sz w:val="22"/>
-          <w:szCs w:val="22"/>
+          <w:kern w:val="2"/>
+          <w:sz w:val="24"/>
+          <w:szCs w:val="24"/>
           <w:lang w:val="es-AR" w:eastAsia="es-AR"/>
-        </w:rPr>
-      </w:pPr>
-      <w:hyperlink w:anchor="_Toc177583351" w:history="1">
+          <w14:ligatures w14:val="standardContextual"/>
+        </w:rPr>
+      </w:pPr>
+      <w:hyperlink w:anchor="_Toc177602163" w:history="1">
         <w:r>
           <w:rPr>
             <w:rStyle w:val="Hipervnculo"/>
@@ -1033,7 +1011,7 @@
             <w:noProof/>
             <w:webHidden/>
           </w:rPr>
-          <w:instrText xml:space="preserve"> PAGEREF _Toc177583351 \h </w:instrText>
+          <w:instrText xml:space="preserve"> PAGEREF _Toc177602163 \h </w:instrText>
         </w:r>
         <w:r>
           <w:rPr>
@@ -1072,12 +1050,14 @@
           <w:i w:val="0"/>
           <w:iCs w:val="0"/>
           <w:noProof/>
-          <w:sz w:val="22"/>
-          <w:szCs w:val="22"/>
+          <w:kern w:val="2"/>
+          <w:sz w:val="24"/>
+          <w:szCs w:val="24"/>
           <w:lang w:val="es-AR" w:eastAsia="es-AR"/>
-        </w:rPr>
-      </w:pPr>
-      <w:hyperlink w:anchor="_Toc177583352" w:history="1">
+          <w14:ligatures w14:val="standardContextual"/>
+        </w:rPr>
+      </w:pPr>
+      <w:hyperlink w:anchor="_Toc177602164" w:history="1">
         <w:r>
           <w:rPr>
             <w:rStyle w:val="Hipervnculo"/>
@@ -1104,7 +1084,7 @@
             <w:noProof/>
             <w:webHidden/>
           </w:rPr>
-          <w:instrText xml:space="preserve"> PAGEREF _Toc177583352 \h </w:instrText>
+          <w:instrText xml:space="preserve"> PAGEREF _Toc177602164 \h </w:instrText>
         </w:r>
         <w:r>
           <w:rPr>
@@ -1143,12 +1123,14 @@
           <w:b w:val="0"/>
           <w:bCs w:val="0"/>
           <w:noProof/>
-          <w:sz w:val="22"/>
-          <w:szCs w:val="22"/>
+          <w:kern w:val="2"/>
+          <w:sz w:val="24"/>
+          <w:szCs w:val="24"/>
           <w:lang w:val="es-AR" w:eastAsia="es-AR"/>
-        </w:rPr>
-      </w:pPr>
-      <w:hyperlink w:anchor="_Toc177583353" w:history="1">
+          <w14:ligatures w14:val="standardContextual"/>
+        </w:rPr>
+      </w:pPr>
+      <w:hyperlink w:anchor="_Toc177602165" w:history="1">
         <w:r>
           <w:rPr>
             <w:rStyle w:val="Hipervnculo"/>
@@ -1175,7 +1157,7 @@
             <w:noProof/>
             <w:webHidden/>
           </w:rPr>
-          <w:instrText xml:space="preserve"> PAGEREF _Toc177583353 \h </w:instrText>
+          <w:instrText xml:space="preserve"> PAGEREF _Toc177602165 \h </w:instrText>
         </w:r>
         <w:r>
           <w:rPr>
@@ -1214,12 +1196,14 @@
           <w:i w:val="0"/>
           <w:iCs w:val="0"/>
           <w:noProof/>
-          <w:sz w:val="22"/>
-          <w:szCs w:val="22"/>
+          <w:kern w:val="2"/>
+          <w:sz w:val="24"/>
+          <w:szCs w:val="24"/>
           <w:lang w:val="es-AR" w:eastAsia="es-AR"/>
-        </w:rPr>
-      </w:pPr>
-      <w:hyperlink w:anchor="_Toc177583354" w:history="1">
+          <w14:ligatures w14:val="standardContextual"/>
+        </w:rPr>
+      </w:pPr>
+      <w:hyperlink w:anchor="_Toc177602166" w:history="1">
         <w:r>
           <w:rPr>
             <w:rStyle w:val="Hipervnculo"/>
@@ -1246,7 +1230,7 @@
             <w:noProof/>
             <w:webHidden/>
           </w:rPr>
-          <w:instrText xml:space="preserve"> PAGEREF _Toc177583354 \h </w:instrText>
+          <w:instrText xml:space="preserve"> PAGEREF _Toc177602166 \h </w:instrText>
         </w:r>
         <w:r>
           <w:rPr>
@@ -1285,12 +1269,14 @@
           <w:i w:val="0"/>
           <w:iCs w:val="0"/>
           <w:noProof/>
-          <w:sz w:val="22"/>
-          <w:szCs w:val="22"/>
+          <w:kern w:val="2"/>
+          <w:sz w:val="24"/>
+          <w:szCs w:val="24"/>
           <w:lang w:val="es-AR" w:eastAsia="es-AR"/>
-        </w:rPr>
-      </w:pPr>
-      <w:hyperlink w:anchor="_Toc177583355" w:history="1">
+          <w14:ligatures w14:val="standardContextual"/>
+        </w:rPr>
+      </w:pPr>
+      <w:hyperlink w:anchor="_Toc177602167" w:history="1">
         <w:r>
           <w:rPr>
             <w:rStyle w:val="Hipervnculo"/>
@@ -1317,7 +1303,7 @@
             <w:noProof/>
             <w:webHidden/>
           </w:rPr>
-          <w:instrText xml:space="preserve"> PAGEREF _Toc177583355 \h </w:instrText>
+          <w:instrText xml:space="preserve"> PAGEREF _Toc177602167 \h </w:instrText>
         </w:r>
         <w:r>
           <w:rPr>
@@ -1356,12 +1342,14 @@
           <w:i w:val="0"/>
           <w:iCs w:val="0"/>
           <w:noProof/>
-          <w:sz w:val="22"/>
-          <w:szCs w:val="22"/>
+          <w:kern w:val="2"/>
+          <w:sz w:val="24"/>
+          <w:szCs w:val="24"/>
           <w:lang w:val="es-AR" w:eastAsia="es-AR"/>
-        </w:rPr>
-      </w:pPr>
-      <w:hyperlink w:anchor="_Toc177583356" w:history="1">
+          <w14:ligatures w14:val="standardContextual"/>
+        </w:rPr>
+      </w:pPr>
+      <w:hyperlink w:anchor="_Toc177602168" w:history="1">
         <w:r>
           <w:rPr>
             <w:rStyle w:val="Hipervnculo"/>
@@ -1388,7 +1376,7 @@
             <w:noProof/>
             <w:webHidden/>
           </w:rPr>
-          <w:instrText xml:space="preserve"> PAGEREF _Toc177583356 \h </w:instrText>
+          <w:instrText xml:space="preserve"> PAGEREF _Toc177602168 \h </w:instrText>
         </w:r>
         <w:r>
           <w:rPr>
@@ -1427,12 +1415,14 @@
           <w:b w:val="0"/>
           <w:bCs w:val="0"/>
           <w:noProof/>
-          <w:sz w:val="22"/>
-          <w:szCs w:val="22"/>
+          <w:kern w:val="2"/>
+          <w:sz w:val="24"/>
+          <w:szCs w:val="24"/>
           <w:lang w:val="es-AR" w:eastAsia="es-AR"/>
-        </w:rPr>
-      </w:pPr>
-      <w:hyperlink w:anchor="_Toc177583357" w:history="1">
+          <w14:ligatures w14:val="standardContextual"/>
+        </w:rPr>
+      </w:pPr>
+      <w:hyperlink w:anchor="_Toc177602169" w:history="1">
         <w:r>
           <w:rPr>
             <w:rStyle w:val="Hipervnculo"/>
@@ -1459,7 +1449,7 @@
             <w:noProof/>
             <w:webHidden/>
           </w:rPr>
-          <w:instrText xml:space="preserve"> PAGEREF _Toc177583357 \h </w:instrText>
+          <w:instrText xml:space="preserve"> PAGEREF _Toc177602169 \h </w:instrText>
         </w:r>
         <w:r>
           <w:rPr>
@@ -1498,12 +1488,14 @@
           <w:i w:val="0"/>
           <w:iCs w:val="0"/>
           <w:noProof/>
-          <w:sz w:val="22"/>
-          <w:szCs w:val="22"/>
+          <w:kern w:val="2"/>
+          <w:sz w:val="24"/>
+          <w:szCs w:val="24"/>
           <w:lang w:val="es-AR" w:eastAsia="es-AR"/>
-        </w:rPr>
-      </w:pPr>
-      <w:hyperlink w:anchor="_Toc177583358" w:history="1">
+          <w14:ligatures w14:val="standardContextual"/>
+        </w:rPr>
+      </w:pPr>
+      <w:hyperlink w:anchor="_Toc177602170" w:history="1">
         <w:r>
           <w:rPr>
             <w:rStyle w:val="Hipervnculo"/>
@@ -1530,7 +1522,7 @@
             <w:noProof/>
             <w:webHidden/>
           </w:rPr>
-          <w:instrText xml:space="preserve"> PAGEREF _Toc177583358 \h </w:instrText>
+          <w:instrText xml:space="preserve"> PAGEREF _Toc177602170 \h </w:instrText>
         </w:r>
         <w:r>
           <w:rPr>
@@ -1567,12 +1559,14 @@
         <w:rPr>
           <w:rFonts w:asciiTheme="minorHAnsi" w:eastAsiaTheme="minorEastAsia" w:hAnsiTheme="minorHAnsi" w:cstheme="minorBidi"/>
           <w:noProof/>
-          <w:sz w:val="22"/>
-          <w:szCs w:val="22"/>
+          <w:kern w:val="2"/>
+          <w:sz w:val="24"/>
+          <w:szCs w:val="24"/>
           <w:lang w:val="es-AR" w:eastAsia="es-AR"/>
-        </w:rPr>
-      </w:pPr>
-      <w:hyperlink w:anchor="_Toc177583359" w:history="1">
+          <w14:ligatures w14:val="standardContextual"/>
+        </w:rPr>
+      </w:pPr>
+      <w:hyperlink w:anchor="_Toc177602171" w:history="1">
         <w:r>
           <w:rPr>
             <w:rStyle w:val="Hipervnculo"/>
@@ -1599,7 +1593,7 @@
             <w:noProof/>
             <w:webHidden/>
           </w:rPr>
-          <w:instrText xml:space="preserve"> PAGEREF _Toc177583359 \h </w:instrText>
+          <w:instrText xml:space="preserve"> PAGEREF _Toc177602171 \h </w:instrText>
         </w:r>
         <w:r>
           <w:rPr>
@@ -1636,12 +1630,14 @@
         <w:rPr>
           <w:rFonts w:asciiTheme="minorHAnsi" w:eastAsiaTheme="minorEastAsia" w:hAnsiTheme="minorHAnsi" w:cstheme="minorBidi"/>
           <w:noProof/>
-          <w:sz w:val="22"/>
-          <w:szCs w:val="22"/>
+          <w:kern w:val="2"/>
+          <w:sz w:val="24"/>
+          <w:szCs w:val="24"/>
           <w:lang w:val="es-AR" w:eastAsia="es-AR"/>
-        </w:rPr>
-      </w:pPr>
-      <w:hyperlink w:anchor="_Toc177583360" w:history="1">
+          <w14:ligatures w14:val="standardContextual"/>
+        </w:rPr>
+      </w:pPr>
+      <w:hyperlink w:anchor="_Toc177602172" w:history="1">
         <w:r>
           <w:rPr>
             <w:rStyle w:val="Hipervnculo"/>
@@ -1668,7 +1664,7 @@
             <w:noProof/>
             <w:webHidden/>
           </w:rPr>
-          <w:instrText xml:space="preserve"> PAGEREF _Toc177583360 \h </w:instrText>
+          <w:instrText xml:space="preserve"> PAGEREF _Toc177602172 \h </w:instrText>
         </w:r>
         <w:r>
           <w:rPr>
@@ -1707,12 +1703,14 @@
           <w:i w:val="0"/>
           <w:iCs w:val="0"/>
           <w:noProof/>
-          <w:sz w:val="22"/>
-          <w:szCs w:val="22"/>
+          <w:kern w:val="2"/>
+          <w:sz w:val="24"/>
+          <w:szCs w:val="24"/>
           <w:lang w:val="es-AR" w:eastAsia="es-AR"/>
-        </w:rPr>
-      </w:pPr>
-      <w:hyperlink w:anchor="_Toc177583361" w:history="1">
+          <w14:ligatures w14:val="standardContextual"/>
+        </w:rPr>
+      </w:pPr>
+      <w:hyperlink w:anchor="_Toc177602173" w:history="1">
         <w:r>
           <w:rPr>
             <w:rStyle w:val="Hipervnculo"/>
@@ -1739,7 +1737,7 @@
             <w:noProof/>
             <w:webHidden/>
           </w:rPr>
-          <w:instrText xml:space="preserve"> PAGEREF _Toc177583361 \h </w:instrText>
+          <w:instrText xml:space="preserve"> PAGEREF _Toc177602173 \h </w:instrText>
         </w:r>
         <w:r>
           <w:rPr>
@@ -1776,12 +1774,14 @@
         <w:rPr>
           <w:rFonts w:asciiTheme="minorHAnsi" w:eastAsiaTheme="minorEastAsia" w:hAnsiTheme="minorHAnsi" w:cstheme="minorBidi"/>
           <w:noProof/>
-          <w:sz w:val="22"/>
-          <w:szCs w:val="22"/>
+          <w:kern w:val="2"/>
+          <w:sz w:val="24"/>
+          <w:szCs w:val="24"/>
           <w:lang w:val="es-AR" w:eastAsia="es-AR"/>
-        </w:rPr>
-      </w:pPr>
-      <w:hyperlink w:anchor="_Toc177583362" w:history="1">
+          <w14:ligatures w14:val="standardContextual"/>
+        </w:rPr>
+      </w:pPr>
+      <w:hyperlink w:anchor="_Toc177602174" w:history="1">
         <w:r>
           <w:rPr>
             <w:rStyle w:val="Hipervnculo"/>
@@ -1808,7 +1808,7 @@
             <w:noProof/>
             <w:webHidden/>
           </w:rPr>
-          <w:instrText xml:space="preserve"> PAGEREF _Toc177583362 \h </w:instrText>
+          <w:instrText xml:space="preserve"> PAGEREF _Toc177602174 \h </w:instrText>
         </w:r>
         <w:r>
           <w:rPr>
@@ -1845,12 +1845,14 @@
         <w:rPr>
           <w:rFonts w:asciiTheme="minorHAnsi" w:eastAsiaTheme="minorEastAsia" w:hAnsiTheme="minorHAnsi" w:cstheme="minorBidi"/>
           <w:noProof/>
-          <w:sz w:val="22"/>
-          <w:szCs w:val="22"/>
+          <w:kern w:val="2"/>
+          <w:sz w:val="24"/>
+          <w:szCs w:val="24"/>
           <w:lang w:val="es-AR" w:eastAsia="es-AR"/>
-        </w:rPr>
-      </w:pPr>
-      <w:hyperlink w:anchor="_Toc177583363" w:history="1">
+          <w14:ligatures w14:val="standardContextual"/>
+        </w:rPr>
+      </w:pPr>
+      <w:hyperlink w:anchor="_Toc177602175" w:history="1">
         <w:r>
           <w:rPr>
             <w:rStyle w:val="Hipervnculo"/>
@@ -1877,7 +1879,7 @@
             <w:noProof/>
             <w:webHidden/>
           </w:rPr>
-          <w:instrText xml:space="preserve"> PAGEREF _Toc177583363 \h </w:instrText>
+          <w:instrText xml:space="preserve"> PAGEREF _Toc177602175 \h </w:instrText>
         </w:r>
         <w:r>
           <w:rPr>
@@ -1916,12 +1918,14 @@
           <w:i w:val="0"/>
           <w:iCs w:val="0"/>
           <w:noProof/>
-          <w:sz w:val="22"/>
-          <w:szCs w:val="22"/>
+          <w:kern w:val="2"/>
+          <w:sz w:val="24"/>
+          <w:szCs w:val="24"/>
           <w:lang w:val="es-AR" w:eastAsia="es-AR"/>
-        </w:rPr>
-      </w:pPr>
-      <w:hyperlink w:anchor="_Toc177583364" w:history="1">
+          <w14:ligatures w14:val="standardContextual"/>
+        </w:rPr>
+      </w:pPr>
+      <w:hyperlink w:anchor="_Toc177602176" w:history="1">
         <w:r>
           <w:rPr>
             <w:rStyle w:val="Hipervnculo"/>
@@ -1948,7 +1952,7 @@
             <w:noProof/>
             <w:webHidden/>
           </w:rPr>
-          <w:instrText xml:space="preserve"> PAGEREF _Toc177583364 \h </w:instrText>
+          <w:instrText xml:space="preserve"> PAGEREF _Toc177602176 \h </w:instrText>
         </w:r>
         <w:r>
           <w:rPr>
@@ -1985,12 +1989,14 @@
         <w:rPr>
           <w:rFonts w:asciiTheme="minorHAnsi" w:eastAsiaTheme="minorEastAsia" w:hAnsiTheme="minorHAnsi" w:cstheme="minorBidi"/>
           <w:noProof/>
-          <w:sz w:val="22"/>
-          <w:szCs w:val="22"/>
+          <w:kern w:val="2"/>
+          <w:sz w:val="24"/>
+          <w:szCs w:val="24"/>
           <w:lang w:val="es-AR" w:eastAsia="es-AR"/>
-        </w:rPr>
-      </w:pPr>
-      <w:hyperlink w:anchor="_Toc177583365" w:history="1">
+          <w14:ligatures w14:val="standardContextual"/>
+        </w:rPr>
+      </w:pPr>
+      <w:hyperlink w:anchor="_Toc177602177" w:history="1">
         <w:r>
           <w:rPr>
             <w:rStyle w:val="Hipervnculo"/>
@@ -2017,7 +2023,7 @@
             <w:noProof/>
             <w:webHidden/>
           </w:rPr>
-          <w:instrText xml:space="preserve"> PAGEREF _Toc177583365 \h </w:instrText>
+          <w:instrText xml:space="preserve"> PAGEREF _Toc177602177 \h </w:instrText>
         </w:r>
         <w:r>
           <w:rPr>
@@ -2054,12 +2060,14 @@
         <w:rPr>
           <w:rFonts w:asciiTheme="minorHAnsi" w:eastAsiaTheme="minorEastAsia" w:hAnsiTheme="minorHAnsi" w:cstheme="minorBidi"/>
           <w:noProof/>
-          <w:sz w:val="22"/>
-          <w:szCs w:val="22"/>
+          <w:kern w:val="2"/>
+          <w:sz w:val="24"/>
+          <w:szCs w:val="24"/>
           <w:lang w:val="es-AR" w:eastAsia="es-AR"/>
-        </w:rPr>
-      </w:pPr>
-      <w:hyperlink w:anchor="_Toc177583366" w:history="1">
+          <w14:ligatures w14:val="standardContextual"/>
+        </w:rPr>
+      </w:pPr>
+      <w:hyperlink w:anchor="_Toc177602178" w:history="1">
         <w:r>
           <w:rPr>
             <w:rStyle w:val="Hipervnculo"/>
@@ -2086,7 +2094,7 @@
             <w:noProof/>
             <w:webHidden/>
           </w:rPr>
-          <w:instrText xml:space="preserve"> PAGEREF _Toc177583366 \h </w:instrText>
+          <w:instrText xml:space="preserve"> PAGEREF _Toc177602178 \h </w:instrText>
         </w:r>
         <w:r>
           <w:rPr>
@@ -2125,12 +2133,14 @@
           <w:i w:val="0"/>
           <w:iCs w:val="0"/>
           <w:noProof/>
-          <w:sz w:val="22"/>
-          <w:szCs w:val="22"/>
+          <w:kern w:val="2"/>
+          <w:sz w:val="24"/>
+          <w:szCs w:val="24"/>
           <w:lang w:val="es-AR" w:eastAsia="es-AR"/>
-        </w:rPr>
-      </w:pPr>
-      <w:hyperlink w:anchor="_Toc177583367" w:history="1">
+          <w14:ligatures w14:val="standardContextual"/>
+        </w:rPr>
+      </w:pPr>
+      <w:hyperlink w:anchor="_Toc177602179" w:history="1">
         <w:r>
           <w:rPr>
             <w:rStyle w:val="Hipervnculo"/>
@@ -2157,7 +2167,7 @@
             <w:noProof/>
             <w:webHidden/>
           </w:rPr>
-          <w:instrText xml:space="preserve"> PAGEREF _Toc177583367 \h </w:instrText>
+          <w:instrText xml:space="preserve"> PAGEREF _Toc177602179 \h </w:instrText>
         </w:r>
         <w:r>
           <w:rPr>
@@ -2194,12 +2204,14 @@
         <w:rPr>
           <w:rFonts w:asciiTheme="minorHAnsi" w:eastAsiaTheme="minorEastAsia" w:hAnsiTheme="minorHAnsi" w:cstheme="minorBidi"/>
           <w:noProof/>
-          <w:sz w:val="22"/>
-          <w:szCs w:val="22"/>
+          <w:kern w:val="2"/>
+          <w:sz w:val="24"/>
+          <w:szCs w:val="24"/>
           <w:lang w:val="es-AR" w:eastAsia="es-AR"/>
-        </w:rPr>
-      </w:pPr>
-      <w:hyperlink w:anchor="_Toc177583368" w:history="1">
+          <w14:ligatures w14:val="standardContextual"/>
+        </w:rPr>
+      </w:pPr>
+      <w:hyperlink w:anchor="_Toc177602180" w:history="1">
         <w:r>
           <w:rPr>
             <w:rStyle w:val="Hipervnculo"/>
@@ -2226,7 +2238,7 @@
             <w:noProof/>
             <w:webHidden/>
           </w:rPr>
-          <w:instrText xml:space="preserve"> PAGEREF _Toc177583368 \h </w:instrText>
+          <w:instrText xml:space="preserve"> PAGEREF _Toc177602180 \h </w:instrText>
         </w:r>
         <w:r>
           <w:rPr>
@@ -2263,12 +2275,14 @@
         <w:rPr>
           <w:rFonts w:asciiTheme="minorHAnsi" w:eastAsiaTheme="minorEastAsia" w:hAnsiTheme="minorHAnsi" w:cstheme="minorBidi"/>
           <w:noProof/>
-          <w:sz w:val="22"/>
-          <w:szCs w:val="22"/>
+          <w:kern w:val="2"/>
+          <w:sz w:val="24"/>
+          <w:szCs w:val="24"/>
           <w:lang w:val="es-AR" w:eastAsia="es-AR"/>
-        </w:rPr>
-      </w:pPr>
-      <w:hyperlink w:anchor="_Toc177583369" w:history="1">
+          <w14:ligatures w14:val="standardContextual"/>
+        </w:rPr>
+      </w:pPr>
+      <w:hyperlink w:anchor="_Toc177602181" w:history="1">
         <w:r>
           <w:rPr>
             <w:rStyle w:val="Hipervnculo"/>
@@ -2295,7 +2309,7 @@
             <w:noProof/>
             <w:webHidden/>
           </w:rPr>
-          <w:instrText xml:space="preserve"> PAGEREF _Toc177583369 \h </w:instrText>
+          <w:instrText xml:space="preserve"> PAGEREF _Toc177602181 \h </w:instrText>
         </w:r>
         <w:r>
           <w:rPr>
@@ -2334,12 +2348,14 @@
           <w:i w:val="0"/>
           <w:iCs w:val="0"/>
           <w:noProof/>
-          <w:sz w:val="22"/>
-          <w:szCs w:val="22"/>
+          <w:kern w:val="2"/>
+          <w:sz w:val="24"/>
+          <w:szCs w:val="24"/>
           <w:lang w:val="es-AR" w:eastAsia="es-AR"/>
-        </w:rPr>
-      </w:pPr>
-      <w:hyperlink w:anchor="_Toc177583370" w:history="1">
+          <w14:ligatures w14:val="standardContextual"/>
+        </w:rPr>
+      </w:pPr>
+      <w:hyperlink w:anchor="_Toc177602182" w:history="1">
         <w:r>
           <w:rPr>
             <w:rStyle w:val="Hipervnculo"/>
@@ -2366,7 +2382,7 @@
             <w:noProof/>
             <w:webHidden/>
           </w:rPr>
-          <w:instrText xml:space="preserve"> PAGEREF _Toc177583370 \h </w:instrText>
+          <w:instrText xml:space="preserve"> PAGEREF _Toc177602182 \h </w:instrText>
         </w:r>
         <w:r>
           <w:rPr>
@@ -2403,12 +2419,14 @@
         <w:rPr>
           <w:rFonts w:asciiTheme="minorHAnsi" w:eastAsiaTheme="minorEastAsia" w:hAnsiTheme="minorHAnsi" w:cstheme="minorBidi"/>
           <w:noProof/>
-          <w:sz w:val="22"/>
-          <w:szCs w:val="22"/>
+          <w:kern w:val="2"/>
+          <w:sz w:val="24"/>
+          <w:szCs w:val="24"/>
           <w:lang w:val="es-AR" w:eastAsia="es-AR"/>
-        </w:rPr>
-      </w:pPr>
-      <w:hyperlink w:anchor="_Toc177583371" w:history="1">
+          <w14:ligatures w14:val="standardContextual"/>
+        </w:rPr>
+      </w:pPr>
+      <w:hyperlink w:anchor="_Toc177602183" w:history="1">
         <w:r>
           <w:rPr>
             <w:rStyle w:val="Hipervnculo"/>
@@ -2435,7 +2453,7 @@
             <w:noProof/>
             <w:webHidden/>
           </w:rPr>
-          <w:instrText xml:space="preserve"> PAGEREF _Toc177583371 \h </w:instrText>
+          <w:instrText xml:space="preserve"> PAGEREF _Toc177602183 \h </w:instrText>
         </w:r>
         <w:r>
           <w:rPr>
@@ -2472,12 +2490,14 @@
         <w:rPr>
           <w:rFonts w:asciiTheme="minorHAnsi" w:eastAsiaTheme="minorEastAsia" w:hAnsiTheme="minorHAnsi" w:cstheme="minorBidi"/>
           <w:noProof/>
-          <w:sz w:val="22"/>
-          <w:szCs w:val="22"/>
+          <w:kern w:val="2"/>
+          <w:sz w:val="24"/>
+          <w:szCs w:val="24"/>
           <w:lang w:val="es-AR" w:eastAsia="es-AR"/>
-        </w:rPr>
-      </w:pPr>
-      <w:hyperlink w:anchor="_Toc177583372" w:history="1">
+          <w14:ligatures w14:val="standardContextual"/>
+        </w:rPr>
+      </w:pPr>
+      <w:hyperlink w:anchor="_Toc177602184" w:history="1">
         <w:r>
           <w:rPr>
             <w:rStyle w:val="Hipervnculo"/>
@@ -2504,7 +2524,7 @@
             <w:noProof/>
             <w:webHidden/>
           </w:rPr>
-          <w:instrText xml:space="preserve"> PAGEREF _Toc177583372 \h </w:instrText>
+          <w:instrText xml:space="preserve"> PAGEREF _Toc177602184 \h </w:instrText>
         </w:r>
         <w:r>
           <w:rPr>
@@ -2543,12 +2563,14 @@
           <w:i w:val="0"/>
           <w:iCs w:val="0"/>
           <w:noProof/>
-          <w:sz w:val="22"/>
-          <w:szCs w:val="22"/>
+          <w:kern w:val="2"/>
+          <w:sz w:val="24"/>
+          <w:szCs w:val="24"/>
           <w:lang w:val="es-AR" w:eastAsia="es-AR"/>
-        </w:rPr>
-      </w:pPr>
-      <w:hyperlink w:anchor="_Toc177583373" w:history="1">
+          <w14:ligatures w14:val="standardContextual"/>
+        </w:rPr>
+      </w:pPr>
+      <w:hyperlink w:anchor="_Toc177602185" w:history="1">
         <w:r>
           <w:rPr>
             <w:rStyle w:val="Hipervnculo"/>
@@ -2575,7 +2597,7 @@
             <w:noProof/>
             <w:webHidden/>
           </w:rPr>
-          <w:instrText xml:space="preserve"> PAGEREF _Toc177583373 \h </w:instrText>
+          <w:instrText xml:space="preserve"> PAGEREF _Toc177602185 \h </w:instrText>
         </w:r>
         <w:r>
           <w:rPr>
@@ -2595,7 +2617,7 @@
             <w:noProof/>
             <w:webHidden/>
           </w:rPr>
-          <w:t>7</w:t>
+          <w:t>8</w:t>
         </w:r>
         <w:r>
           <w:rPr>
@@ -2612,12 +2634,14 @@
         <w:rPr>
           <w:rFonts w:asciiTheme="minorHAnsi" w:eastAsiaTheme="minorEastAsia" w:hAnsiTheme="minorHAnsi" w:cstheme="minorBidi"/>
           <w:noProof/>
-          <w:sz w:val="22"/>
-          <w:szCs w:val="22"/>
+          <w:kern w:val="2"/>
+          <w:sz w:val="24"/>
+          <w:szCs w:val="24"/>
           <w:lang w:val="es-AR" w:eastAsia="es-AR"/>
-        </w:rPr>
-      </w:pPr>
-      <w:hyperlink w:anchor="_Toc177583374" w:history="1">
+          <w14:ligatures w14:val="standardContextual"/>
+        </w:rPr>
+      </w:pPr>
+      <w:hyperlink w:anchor="_Toc177602186" w:history="1">
         <w:r>
           <w:rPr>
             <w:rStyle w:val="Hipervnculo"/>
@@ -2644,7 +2668,7 @@
             <w:noProof/>
             <w:webHidden/>
           </w:rPr>
-          <w:instrText xml:space="preserve"> PAGEREF _Toc177583374 \h </w:instrText>
+          <w:instrText xml:space="preserve"> PAGEREF _Toc177602186 \h </w:instrText>
         </w:r>
         <w:r>
           <w:rPr>
@@ -2664,7 +2688,7 @@
             <w:noProof/>
             <w:webHidden/>
           </w:rPr>
-          <w:t>7</w:t>
+          <w:t>8</w:t>
         </w:r>
         <w:r>
           <w:rPr>
@@ -2681,12 +2705,14 @@
         <w:rPr>
           <w:rFonts w:asciiTheme="minorHAnsi" w:eastAsiaTheme="minorEastAsia" w:hAnsiTheme="minorHAnsi" w:cstheme="minorBidi"/>
           <w:noProof/>
-          <w:sz w:val="22"/>
-          <w:szCs w:val="22"/>
+          <w:kern w:val="2"/>
+          <w:sz w:val="24"/>
+          <w:szCs w:val="24"/>
           <w:lang w:val="es-AR" w:eastAsia="es-AR"/>
-        </w:rPr>
-      </w:pPr>
-      <w:hyperlink w:anchor="_Toc177583375" w:history="1">
+          <w14:ligatures w14:val="standardContextual"/>
+        </w:rPr>
+      </w:pPr>
+      <w:hyperlink w:anchor="_Toc177602187" w:history="1">
         <w:r>
           <w:rPr>
             <w:rStyle w:val="Hipervnculo"/>
@@ -2713,7 +2739,7 @@
             <w:noProof/>
             <w:webHidden/>
           </w:rPr>
-          <w:instrText xml:space="preserve"> PAGEREF _Toc177583375 \h </w:instrText>
+          <w:instrText xml:space="preserve"> PAGEREF _Toc177602187 \h </w:instrText>
         </w:r>
         <w:r>
           <w:rPr>
@@ -2752,12 +2778,14 @@
           <w:i w:val="0"/>
           <w:iCs w:val="0"/>
           <w:noProof/>
-          <w:sz w:val="22"/>
-          <w:szCs w:val="22"/>
+          <w:kern w:val="2"/>
+          <w:sz w:val="24"/>
+          <w:szCs w:val="24"/>
           <w:lang w:val="es-AR" w:eastAsia="es-AR"/>
-        </w:rPr>
-      </w:pPr>
-      <w:hyperlink w:anchor="_Toc177583376" w:history="1">
+          <w14:ligatures w14:val="standardContextual"/>
+        </w:rPr>
+      </w:pPr>
+      <w:hyperlink w:anchor="_Toc177602188" w:history="1">
         <w:r>
           <w:rPr>
             <w:rStyle w:val="Hipervnculo"/>
@@ -2784,7 +2812,7 @@
             <w:noProof/>
             <w:webHidden/>
           </w:rPr>
-          <w:instrText xml:space="preserve"> PAGEREF _Toc177583376 \h </w:instrText>
+          <w:instrText xml:space="preserve"> PAGEREF _Toc177602188 \h </w:instrText>
         </w:r>
         <w:r>
           <w:rPr>
@@ -2821,12 +2849,14 @@
         <w:rPr>
           <w:rFonts w:asciiTheme="minorHAnsi" w:eastAsiaTheme="minorEastAsia" w:hAnsiTheme="minorHAnsi" w:cstheme="minorBidi"/>
           <w:noProof/>
-          <w:sz w:val="22"/>
-          <w:szCs w:val="22"/>
+          <w:kern w:val="2"/>
+          <w:sz w:val="24"/>
+          <w:szCs w:val="24"/>
           <w:lang w:val="es-AR" w:eastAsia="es-AR"/>
-        </w:rPr>
-      </w:pPr>
-      <w:hyperlink w:anchor="_Toc177583377" w:history="1">
+          <w14:ligatures w14:val="standardContextual"/>
+        </w:rPr>
+      </w:pPr>
+      <w:hyperlink w:anchor="_Toc177602189" w:history="1">
         <w:r>
           <w:rPr>
             <w:rStyle w:val="Hipervnculo"/>
@@ -2853,7 +2883,7 @@
             <w:noProof/>
             <w:webHidden/>
           </w:rPr>
-          <w:instrText xml:space="preserve"> PAGEREF _Toc177583377 \h </w:instrText>
+          <w:instrText xml:space="preserve"> PAGEREF _Toc177602189 \h </w:instrText>
         </w:r>
         <w:r>
           <w:rPr>
@@ -2890,12 +2920,14 @@
         <w:rPr>
           <w:rFonts w:asciiTheme="minorHAnsi" w:eastAsiaTheme="minorEastAsia" w:hAnsiTheme="minorHAnsi" w:cstheme="minorBidi"/>
           <w:noProof/>
-          <w:sz w:val="22"/>
-          <w:szCs w:val="22"/>
+          <w:kern w:val="2"/>
+          <w:sz w:val="24"/>
+          <w:szCs w:val="24"/>
           <w:lang w:val="es-AR" w:eastAsia="es-AR"/>
-        </w:rPr>
-      </w:pPr>
-      <w:hyperlink w:anchor="_Toc177583378" w:history="1">
+          <w14:ligatures w14:val="standardContextual"/>
+        </w:rPr>
+      </w:pPr>
+      <w:hyperlink w:anchor="_Toc177602190" w:history="1">
         <w:r>
           <w:rPr>
             <w:rStyle w:val="Hipervnculo"/>
@@ -2922,7 +2954,7 @@
             <w:noProof/>
             <w:webHidden/>
           </w:rPr>
-          <w:instrText xml:space="preserve"> PAGEREF _Toc177583378 \h </w:instrText>
+          <w:instrText xml:space="preserve"> PAGEREF _Toc177602190 \h </w:instrText>
         </w:r>
         <w:r>
           <w:rPr>
@@ -2961,12 +2993,14 @@
           <w:i w:val="0"/>
           <w:iCs w:val="0"/>
           <w:noProof/>
-          <w:sz w:val="22"/>
-          <w:szCs w:val="22"/>
+          <w:kern w:val="2"/>
+          <w:sz w:val="24"/>
+          <w:szCs w:val="24"/>
           <w:lang w:val="es-AR" w:eastAsia="es-AR"/>
-        </w:rPr>
-      </w:pPr>
-      <w:hyperlink w:anchor="_Toc177583379" w:history="1">
+          <w14:ligatures w14:val="standardContextual"/>
+        </w:rPr>
+      </w:pPr>
+      <w:hyperlink w:anchor="_Toc177602191" w:history="1">
         <w:r>
           <w:rPr>
             <w:rStyle w:val="Hipervnculo"/>
@@ -2993,7 +3027,7 @@
             <w:noProof/>
             <w:webHidden/>
           </w:rPr>
-          <w:instrText xml:space="preserve"> PAGEREF _Toc177583379 \h </w:instrText>
+          <w:instrText xml:space="preserve"> PAGEREF _Toc177602191 \h </w:instrText>
         </w:r>
         <w:r>
           <w:rPr>
@@ -3030,12 +3064,14 @@
         <w:rPr>
           <w:rFonts w:asciiTheme="minorHAnsi" w:eastAsiaTheme="minorEastAsia" w:hAnsiTheme="minorHAnsi" w:cstheme="minorBidi"/>
           <w:noProof/>
-          <w:sz w:val="22"/>
-          <w:szCs w:val="22"/>
+          <w:kern w:val="2"/>
+          <w:sz w:val="24"/>
+          <w:szCs w:val="24"/>
           <w:lang w:val="es-AR" w:eastAsia="es-AR"/>
-        </w:rPr>
-      </w:pPr>
-      <w:hyperlink w:anchor="_Toc177583380" w:history="1">
+          <w14:ligatures w14:val="standardContextual"/>
+        </w:rPr>
+      </w:pPr>
+      <w:hyperlink w:anchor="_Toc177602192" w:history="1">
         <w:r>
           <w:rPr>
             <w:rStyle w:val="Hipervnculo"/>
@@ -3062,7 +3098,7 @@
             <w:noProof/>
             <w:webHidden/>
           </w:rPr>
-          <w:instrText xml:space="preserve"> PAGEREF _Toc177583380 \h </w:instrText>
+          <w:instrText xml:space="preserve"> PAGEREF _Toc177602192 \h </w:instrText>
         </w:r>
         <w:r>
           <w:rPr>
@@ -3099,12 +3135,14 @@
         <w:rPr>
           <w:rFonts w:asciiTheme="minorHAnsi" w:eastAsiaTheme="minorEastAsia" w:hAnsiTheme="minorHAnsi" w:cstheme="minorBidi"/>
           <w:noProof/>
-          <w:sz w:val="22"/>
-          <w:szCs w:val="22"/>
+          <w:kern w:val="2"/>
+          <w:sz w:val="24"/>
+          <w:szCs w:val="24"/>
           <w:lang w:val="es-AR" w:eastAsia="es-AR"/>
-        </w:rPr>
-      </w:pPr>
-      <w:hyperlink w:anchor="_Toc177583381" w:history="1">
+          <w14:ligatures w14:val="standardContextual"/>
+        </w:rPr>
+      </w:pPr>
+      <w:hyperlink w:anchor="_Toc177602193" w:history="1">
         <w:r>
           <w:rPr>
             <w:rStyle w:val="Hipervnculo"/>
@@ -3131,7 +3169,7 @@
             <w:noProof/>
             <w:webHidden/>
           </w:rPr>
-          <w:instrText xml:space="preserve"> PAGEREF _Toc177583381 \h </w:instrText>
+          <w:instrText xml:space="preserve"> PAGEREF _Toc177602193 \h </w:instrText>
         </w:r>
         <w:r>
           <w:rPr>
@@ -3170,12 +3208,14 @@
           <w:i w:val="0"/>
           <w:iCs w:val="0"/>
           <w:noProof/>
-          <w:sz w:val="22"/>
-          <w:szCs w:val="22"/>
+          <w:kern w:val="2"/>
+          <w:sz w:val="24"/>
+          <w:szCs w:val="24"/>
           <w:lang w:val="es-AR" w:eastAsia="es-AR"/>
-        </w:rPr>
-      </w:pPr>
-      <w:hyperlink w:anchor="_Toc177583382" w:history="1">
+          <w14:ligatures w14:val="standardContextual"/>
+        </w:rPr>
+      </w:pPr>
+      <w:hyperlink w:anchor="_Toc177602194" w:history="1">
         <w:r>
           <w:rPr>
             <w:rStyle w:val="Hipervnculo"/>
@@ -3202,7 +3242,7 @@
             <w:noProof/>
             <w:webHidden/>
           </w:rPr>
-          <w:instrText xml:space="preserve"> PAGEREF _Toc177583382 \h </w:instrText>
+          <w:instrText xml:space="preserve"> PAGEREF _Toc177602194 \h </w:instrText>
         </w:r>
         <w:r>
           <w:rPr>
@@ -3222,7 +3262,7 @@
             <w:noProof/>
             <w:webHidden/>
           </w:rPr>
-          <w:t>8</w:t>
+          <w:t>9</w:t>
         </w:r>
         <w:r>
           <w:rPr>
@@ -3239,12 +3279,14 @@
         <w:rPr>
           <w:rFonts w:asciiTheme="minorHAnsi" w:eastAsiaTheme="minorEastAsia" w:hAnsiTheme="minorHAnsi" w:cstheme="minorBidi"/>
           <w:noProof/>
-          <w:sz w:val="22"/>
-          <w:szCs w:val="22"/>
+          <w:kern w:val="2"/>
+          <w:sz w:val="24"/>
+          <w:szCs w:val="24"/>
           <w:lang w:val="es-AR" w:eastAsia="es-AR"/>
-        </w:rPr>
-      </w:pPr>
-      <w:hyperlink w:anchor="_Toc177583383" w:history="1">
+          <w14:ligatures w14:val="standardContextual"/>
+        </w:rPr>
+      </w:pPr>
+      <w:hyperlink w:anchor="_Toc177602195" w:history="1">
         <w:r>
           <w:rPr>
             <w:rStyle w:val="Hipervnculo"/>
@@ -3271,7 +3313,7 @@
             <w:noProof/>
             <w:webHidden/>
           </w:rPr>
-          <w:instrText xml:space="preserve"> PAGEREF _Toc177583383 \h </w:instrText>
+          <w:instrText xml:space="preserve"> PAGEREF _Toc177602195 \h </w:instrText>
         </w:r>
         <w:r>
           <w:rPr>
@@ -3291,7 +3333,7 @@
             <w:noProof/>
             <w:webHidden/>
           </w:rPr>
-          <w:t>8</w:t>
+          <w:t>9</w:t>
         </w:r>
         <w:r>
           <w:rPr>
@@ -3308,12 +3350,14 @@
         <w:rPr>
           <w:rFonts w:asciiTheme="minorHAnsi" w:eastAsiaTheme="minorEastAsia" w:hAnsiTheme="minorHAnsi" w:cstheme="minorBidi"/>
           <w:noProof/>
-          <w:sz w:val="22"/>
-          <w:szCs w:val="22"/>
+          <w:kern w:val="2"/>
+          <w:sz w:val="24"/>
+          <w:szCs w:val="24"/>
           <w:lang w:val="es-AR" w:eastAsia="es-AR"/>
-        </w:rPr>
-      </w:pPr>
-      <w:hyperlink w:anchor="_Toc177583384" w:history="1">
+          <w14:ligatures w14:val="standardContextual"/>
+        </w:rPr>
+      </w:pPr>
+      <w:hyperlink w:anchor="_Toc177602196" w:history="1">
         <w:r>
           <w:rPr>
             <w:rStyle w:val="Hipervnculo"/>
@@ -3340,7 +3384,7 @@
             <w:noProof/>
             <w:webHidden/>
           </w:rPr>
-          <w:instrText xml:space="preserve"> PAGEREF _Toc177583384 \h </w:instrText>
+          <w:instrText xml:space="preserve"> PAGEREF _Toc177602196 \h </w:instrText>
         </w:r>
         <w:r>
           <w:rPr>
@@ -3360,7 +3404,7 @@
             <w:noProof/>
             <w:webHidden/>
           </w:rPr>
-          <w:t>8</w:t>
+          <w:t>9</w:t>
         </w:r>
         <w:r>
           <w:rPr>
@@ -3379,12 +3423,14 @@
           <w:i w:val="0"/>
           <w:iCs w:val="0"/>
           <w:noProof/>
-          <w:sz w:val="22"/>
-          <w:szCs w:val="22"/>
+          <w:kern w:val="2"/>
+          <w:sz w:val="24"/>
+          <w:szCs w:val="24"/>
           <w:lang w:val="es-AR" w:eastAsia="es-AR"/>
-        </w:rPr>
-      </w:pPr>
-      <w:hyperlink w:anchor="_Toc177583385" w:history="1">
+          <w14:ligatures w14:val="standardContextual"/>
+        </w:rPr>
+      </w:pPr>
+      <w:hyperlink w:anchor="_Toc177602197" w:history="1">
         <w:r>
           <w:rPr>
             <w:rStyle w:val="Hipervnculo"/>
@@ -3411,7 +3457,7 @@
             <w:noProof/>
             <w:webHidden/>
           </w:rPr>
-          <w:instrText xml:space="preserve"> PAGEREF _Toc177583385 \h </w:instrText>
+          <w:instrText xml:space="preserve"> PAGEREF _Toc177602197 \h </w:instrText>
         </w:r>
         <w:r>
           <w:rPr>
@@ -3448,12 +3494,14 @@
         <w:rPr>
           <w:rFonts w:asciiTheme="minorHAnsi" w:eastAsiaTheme="minorEastAsia" w:hAnsiTheme="minorHAnsi" w:cstheme="minorBidi"/>
           <w:noProof/>
-          <w:sz w:val="22"/>
-          <w:szCs w:val="22"/>
+          <w:kern w:val="2"/>
+          <w:sz w:val="24"/>
+          <w:szCs w:val="24"/>
           <w:lang w:val="es-AR" w:eastAsia="es-AR"/>
-        </w:rPr>
-      </w:pPr>
-      <w:hyperlink w:anchor="_Toc177583386" w:history="1">
+          <w14:ligatures w14:val="standardContextual"/>
+        </w:rPr>
+      </w:pPr>
+      <w:hyperlink w:anchor="_Toc177602198" w:history="1">
         <w:r>
           <w:rPr>
             <w:rStyle w:val="Hipervnculo"/>
@@ -3480,7 +3528,7 @@
             <w:noProof/>
             <w:webHidden/>
           </w:rPr>
-          <w:instrText xml:space="preserve"> PAGEREF _Toc177583386 \h </w:instrText>
+          <w:instrText xml:space="preserve"> PAGEREF _Toc177602198 \h </w:instrText>
         </w:r>
         <w:r>
           <w:rPr>
@@ -3517,12 +3565,14 @@
         <w:rPr>
           <w:rFonts w:asciiTheme="minorHAnsi" w:eastAsiaTheme="minorEastAsia" w:hAnsiTheme="minorHAnsi" w:cstheme="minorBidi"/>
           <w:noProof/>
-          <w:sz w:val="22"/>
-          <w:szCs w:val="22"/>
+          <w:kern w:val="2"/>
+          <w:sz w:val="24"/>
+          <w:szCs w:val="24"/>
           <w:lang w:val="es-AR" w:eastAsia="es-AR"/>
-        </w:rPr>
-      </w:pPr>
-      <w:hyperlink w:anchor="_Toc177583387" w:history="1">
+          <w14:ligatures w14:val="standardContextual"/>
+        </w:rPr>
+      </w:pPr>
+      <w:hyperlink w:anchor="_Toc177602199" w:history="1">
         <w:r>
           <w:rPr>
             <w:rStyle w:val="Hipervnculo"/>
@@ -3549,7 +3599,7 @@
             <w:noProof/>
             <w:webHidden/>
           </w:rPr>
-          <w:instrText xml:space="preserve"> PAGEREF _Toc177583387 \h </w:instrText>
+          <w:instrText xml:space="preserve"> PAGEREF _Toc177602199 \h </w:instrText>
         </w:r>
         <w:r>
           <w:rPr>
@@ -3588,12 +3638,14 @@
           <w:i w:val="0"/>
           <w:iCs w:val="0"/>
           <w:noProof/>
-          <w:sz w:val="22"/>
-          <w:szCs w:val="22"/>
+          <w:kern w:val="2"/>
+          <w:sz w:val="24"/>
+          <w:szCs w:val="24"/>
           <w:lang w:val="es-AR" w:eastAsia="es-AR"/>
-        </w:rPr>
-      </w:pPr>
-      <w:hyperlink w:anchor="_Toc177583388" w:history="1">
+          <w14:ligatures w14:val="standardContextual"/>
+        </w:rPr>
+      </w:pPr>
+      <w:hyperlink w:anchor="_Toc177602200" w:history="1">
         <w:r>
           <w:rPr>
             <w:rStyle w:val="Hipervnculo"/>
@@ -3620,7 +3672,7 @@
             <w:noProof/>
             <w:webHidden/>
           </w:rPr>
-          <w:instrText xml:space="preserve"> PAGEREF _Toc177583388 \h </w:instrText>
+          <w:instrText xml:space="preserve"> PAGEREF _Toc177602200 \h </w:instrText>
         </w:r>
         <w:r>
           <w:rPr>
@@ -3657,12 +3709,14 @@
         <w:rPr>
           <w:rFonts w:asciiTheme="minorHAnsi" w:eastAsiaTheme="minorEastAsia" w:hAnsiTheme="minorHAnsi" w:cstheme="minorBidi"/>
           <w:noProof/>
-          <w:sz w:val="22"/>
-          <w:szCs w:val="22"/>
+          <w:kern w:val="2"/>
+          <w:sz w:val="24"/>
+          <w:szCs w:val="24"/>
           <w:lang w:val="es-AR" w:eastAsia="es-AR"/>
-        </w:rPr>
-      </w:pPr>
-      <w:hyperlink w:anchor="_Toc177583389" w:history="1">
+          <w14:ligatures w14:val="standardContextual"/>
+        </w:rPr>
+      </w:pPr>
+      <w:hyperlink w:anchor="_Toc177602201" w:history="1">
         <w:r>
           <w:rPr>
             <w:rStyle w:val="Hipervnculo"/>
@@ -3689,7 +3743,7 @@
             <w:noProof/>
             <w:webHidden/>
           </w:rPr>
-          <w:instrText xml:space="preserve"> PAGEREF _Toc177583389 \h </w:instrText>
+          <w:instrText xml:space="preserve"> PAGEREF _Toc177602201 \h </w:instrText>
         </w:r>
         <w:r>
           <w:rPr>
@@ -3726,12 +3780,14 @@
         <w:rPr>
           <w:rFonts w:asciiTheme="minorHAnsi" w:eastAsiaTheme="minorEastAsia" w:hAnsiTheme="minorHAnsi" w:cstheme="minorBidi"/>
           <w:noProof/>
-          <w:sz w:val="22"/>
-          <w:szCs w:val="22"/>
+          <w:kern w:val="2"/>
+          <w:sz w:val="24"/>
+          <w:szCs w:val="24"/>
           <w:lang w:val="es-AR" w:eastAsia="es-AR"/>
-        </w:rPr>
-      </w:pPr>
-      <w:hyperlink w:anchor="_Toc177583390" w:history="1">
+          <w14:ligatures w14:val="standardContextual"/>
+        </w:rPr>
+      </w:pPr>
+      <w:hyperlink w:anchor="_Toc177602202" w:history="1">
         <w:r>
           <w:rPr>
             <w:rStyle w:val="Hipervnculo"/>
@@ -3758,7 +3814,7 @@
             <w:noProof/>
             <w:webHidden/>
           </w:rPr>
-          <w:instrText xml:space="preserve"> PAGEREF _Toc177583390 \h </w:instrText>
+          <w:instrText xml:space="preserve"> PAGEREF _Toc177602202 \h </w:instrText>
         </w:r>
         <w:r>
           <w:rPr>
@@ -3797,12 +3853,14 @@
           <w:i w:val="0"/>
           <w:iCs w:val="0"/>
           <w:noProof/>
-          <w:sz w:val="22"/>
-          <w:szCs w:val="22"/>
+          <w:kern w:val="2"/>
+          <w:sz w:val="24"/>
+          <w:szCs w:val="24"/>
           <w:lang w:val="es-AR" w:eastAsia="es-AR"/>
-        </w:rPr>
-      </w:pPr>
-      <w:hyperlink w:anchor="_Toc177583391" w:history="1">
+          <w14:ligatures w14:val="standardContextual"/>
+        </w:rPr>
+      </w:pPr>
+      <w:hyperlink w:anchor="_Toc177602203" w:history="1">
         <w:r>
           <w:rPr>
             <w:rStyle w:val="Hipervnculo"/>
@@ -3829,7 +3887,7 @@
             <w:noProof/>
             <w:webHidden/>
           </w:rPr>
-          <w:instrText xml:space="preserve"> PAGEREF _Toc177583391 \h </w:instrText>
+          <w:instrText xml:space="preserve"> PAGEREF _Toc177602203 \h </w:instrText>
         </w:r>
         <w:r>
           <w:rPr>
@@ -3866,12 +3924,14 @@
         <w:rPr>
           <w:rFonts w:asciiTheme="minorHAnsi" w:eastAsiaTheme="minorEastAsia" w:hAnsiTheme="minorHAnsi" w:cstheme="minorBidi"/>
           <w:noProof/>
-          <w:sz w:val="22"/>
-          <w:szCs w:val="22"/>
+          <w:kern w:val="2"/>
+          <w:sz w:val="24"/>
+          <w:szCs w:val="24"/>
           <w:lang w:val="es-AR" w:eastAsia="es-AR"/>
-        </w:rPr>
-      </w:pPr>
-      <w:hyperlink w:anchor="_Toc177583392" w:history="1">
+          <w14:ligatures w14:val="standardContextual"/>
+        </w:rPr>
+      </w:pPr>
+      <w:hyperlink w:anchor="_Toc177602204" w:history="1">
         <w:r>
           <w:rPr>
             <w:rStyle w:val="Hipervnculo"/>
@@ -3898,7 +3958,7 @@
             <w:noProof/>
             <w:webHidden/>
           </w:rPr>
-          <w:instrText xml:space="preserve"> PAGEREF _Toc177583392 \h </w:instrText>
+          <w:instrText xml:space="preserve"> PAGEREF _Toc177602204 \h </w:instrText>
         </w:r>
         <w:r>
           <w:rPr>
@@ -3935,12 +3995,14 @@
         <w:rPr>
           <w:rFonts w:asciiTheme="minorHAnsi" w:eastAsiaTheme="minorEastAsia" w:hAnsiTheme="minorHAnsi" w:cstheme="minorBidi"/>
           <w:noProof/>
-          <w:sz w:val="22"/>
-          <w:szCs w:val="22"/>
+          <w:kern w:val="2"/>
+          <w:sz w:val="24"/>
+          <w:szCs w:val="24"/>
           <w:lang w:val="es-AR" w:eastAsia="es-AR"/>
-        </w:rPr>
-      </w:pPr>
-      <w:hyperlink w:anchor="_Toc177583393" w:history="1">
+          <w14:ligatures w14:val="standardContextual"/>
+        </w:rPr>
+      </w:pPr>
+      <w:hyperlink w:anchor="_Toc177602205" w:history="1">
         <w:r>
           <w:rPr>
             <w:rStyle w:val="Hipervnculo"/>
@@ -3967,7 +4029,7 @@
             <w:noProof/>
             <w:webHidden/>
           </w:rPr>
-          <w:instrText xml:space="preserve"> PAGEREF _Toc177583393 \h </w:instrText>
+          <w:instrText xml:space="preserve"> PAGEREF _Toc177602205 \h </w:instrText>
         </w:r>
         <w:r>
           <w:rPr>
@@ -3987,7 +4049,7 @@
             <w:noProof/>
             <w:webHidden/>
           </w:rPr>
-          <w:t>9</w:t>
+          <w:t>10</w:t>
         </w:r>
         <w:r>
           <w:rPr>
@@ -4006,12 +4068,14 @@
           <w:i w:val="0"/>
           <w:iCs w:val="0"/>
           <w:noProof/>
-          <w:sz w:val="22"/>
-          <w:szCs w:val="22"/>
+          <w:kern w:val="2"/>
+          <w:sz w:val="24"/>
+          <w:szCs w:val="24"/>
           <w:lang w:val="es-AR" w:eastAsia="es-AR"/>
-        </w:rPr>
-      </w:pPr>
-      <w:hyperlink w:anchor="_Toc177583394" w:history="1">
+          <w14:ligatures w14:val="standardContextual"/>
+        </w:rPr>
+      </w:pPr>
+      <w:hyperlink w:anchor="_Toc177602206" w:history="1">
         <w:r>
           <w:rPr>
             <w:rStyle w:val="Hipervnculo"/>
@@ -4038,7 +4102,7 @@
             <w:noProof/>
             <w:webHidden/>
           </w:rPr>
-          <w:instrText xml:space="preserve"> PAGEREF _Toc177583394 \h </w:instrText>
+          <w:instrText xml:space="preserve"> PAGEREF _Toc177602206 \h </w:instrText>
         </w:r>
         <w:r>
           <w:rPr>
@@ -4058,7 +4122,7 @@
             <w:noProof/>
             <w:webHidden/>
           </w:rPr>
-          <w:t>9</w:t>
+          <w:t>10</w:t>
         </w:r>
         <w:r>
           <w:rPr>
@@ -4075,12 +4139,14 @@
         <w:rPr>
           <w:rFonts w:asciiTheme="minorHAnsi" w:eastAsiaTheme="minorEastAsia" w:hAnsiTheme="minorHAnsi" w:cstheme="minorBidi"/>
           <w:noProof/>
-          <w:sz w:val="22"/>
-          <w:szCs w:val="22"/>
+          <w:kern w:val="2"/>
+          <w:sz w:val="24"/>
+          <w:szCs w:val="24"/>
           <w:lang w:val="es-AR" w:eastAsia="es-AR"/>
-        </w:rPr>
-      </w:pPr>
-      <w:hyperlink w:anchor="_Toc177583395" w:history="1">
+          <w14:ligatures w14:val="standardContextual"/>
+        </w:rPr>
+      </w:pPr>
+      <w:hyperlink w:anchor="_Toc177602207" w:history="1">
         <w:r>
           <w:rPr>
             <w:rStyle w:val="Hipervnculo"/>
@@ -4107,7 +4173,7 @@
             <w:noProof/>
             <w:webHidden/>
           </w:rPr>
-          <w:instrText xml:space="preserve"> PAGEREF _Toc177583395 \h </w:instrText>
+          <w:instrText xml:space="preserve"> PAGEREF _Toc177602207 \h </w:instrText>
         </w:r>
         <w:r>
           <w:rPr>
@@ -4127,7 +4193,7 @@
             <w:noProof/>
             <w:webHidden/>
           </w:rPr>
-          <w:t>9</w:t>
+          <w:t>10</w:t>
         </w:r>
         <w:r>
           <w:rPr>
@@ -4144,12 +4210,14 @@
         <w:rPr>
           <w:rFonts w:asciiTheme="minorHAnsi" w:eastAsiaTheme="minorEastAsia" w:hAnsiTheme="minorHAnsi" w:cstheme="minorBidi"/>
           <w:noProof/>
-          <w:sz w:val="22"/>
-          <w:szCs w:val="22"/>
+          <w:kern w:val="2"/>
+          <w:sz w:val="24"/>
+          <w:szCs w:val="24"/>
           <w:lang w:val="es-AR" w:eastAsia="es-AR"/>
-        </w:rPr>
-      </w:pPr>
-      <w:hyperlink w:anchor="_Toc177583396" w:history="1">
+          <w14:ligatures w14:val="standardContextual"/>
+        </w:rPr>
+      </w:pPr>
+      <w:hyperlink w:anchor="_Toc177602208" w:history="1">
         <w:r>
           <w:rPr>
             <w:rStyle w:val="Hipervnculo"/>
@@ -4176,7 +4244,7 @@
             <w:noProof/>
             <w:webHidden/>
           </w:rPr>
-          <w:instrText xml:space="preserve"> PAGEREF _Toc177583396 \h </w:instrText>
+          <w:instrText xml:space="preserve"> PAGEREF _Toc177602208 \h </w:instrText>
         </w:r>
         <w:r>
           <w:rPr>
@@ -4215,12 +4283,14 @@
           <w:b w:val="0"/>
           <w:bCs w:val="0"/>
           <w:noProof/>
-          <w:sz w:val="22"/>
-          <w:szCs w:val="22"/>
+          <w:kern w:val="2"/>
+          <w:sz w:val="24"/>
+          <w:szCs w:val="24"/>
           <w:lang w:val="es-AR" w:eastAsia="es-AR"/>
-        </w:rPr>
-      </w:pPr>
-      <w:hyperlink w:anchor="_Toc177583397" w:history="1">
+          <w14:ligatures w14:val="standardContextual"/>
+        </w:rPr>
+      </w:pPr>
+      <w:hyperlink w:anchor="_Toc177602209" w:history="1">
         <w:r>
           <w:rPr>
             <w:rStyle w:val="Hipervnculo"/>
@@ -4247,7 +4317,7 @@
             <w:noProof/>
             <w:webHidden/>
           </w:rPr>
-          <w:instrText xml:space="preserve"> PAGEREF _Toc177583397 \h </w:instrText>
+          <w:instrText xml:space="preserve"> PAGEREF _Toc177602209 \h </w:instrText>
         </w:r>
         <w:r>
           <w:rPr>
@@ -4286,12 +4356,14 @@
           <w:b w:val="0"/>
           <w:bCs w:val="0"/>
           <w:noProof/>
-          <w:sz w:val="22"/>
-          <w:szCs w:val="22"/>
+          <w:kern w:val="2"/>
+          <w:sz w:val="24"/>
+          <w:szCs w:val="24"/>
           <w:lang w:val="es-AR" w:eastAsia="es-AR"/>
-        </w:rPr>
-      </w:pPr>
-      <w:hyperlink w:anchor="_Toc177583398" w:history="1">
+          <w14:ligatures w14:val="standardContextual"/>
+        </w:rPr>
+      </w:pPr>
+      <w:hyperlink w:anchor="_Toc177602210" w:history="1">
         <w:r>
           <w:rPr>
             <w:rStyle w:val="Hipervnculo"/>
@@ -4318,7 +4390,7 @@
             <w:noProof/>
             <w:webHidden/>
           </w:rPr>
-          <w:instrText xml:space="preserve"> PAGEREF _Toc177583398 \h </w:instrText>
+          <w:instrText xml:space="preserve"> PAGEREF _Toc177602210 \h </w:instrText>
         </w:r>
         <w:r>
           <w:rPr>
@@ -4338,7 +4410,7 @@
             <w:noProof/>
             <w:webHidden/>
           </w:rPr>
-          <w:t>10</w:t>
+          <w:t>11</w:t>
         </w:r>
         <w:r>
           <w:rPr>
@@ -4357,12 +4429,14 @@
           <w:b w:val="0"/>
           <w:bCs w:val="0"/>
           <w:noProof/>
-          <w:sz w:val="22"/>
-          <w:szCs w:val="22"/>
+          <w:kern w:val="2"/>
+          <w:sz w:val="24"/>
+          <w:szCs w:val="24"/>
           <w:lang w:val="es-AR" w:eastAsia="es-AR"/>
-        </w:rPr>
-      </w:pPr>
-      <w:hyperlink w:anchor="_Toc177583399" w:history="1">
+          <w14:ligatures w14:val="standardContextual"/>
+        </w:rPr>
+      </w:pPr>
+      <w:hyperlink w:anchor="_Toc177602211" w:history="1">
         <w:r>
           <w:rPr>
             <w:rStyle w:val="Hipervnculo"/>
@@ -4389,7 +4463,7 @@
             <w:noProof/>
             <w:webHidden/>
           </w:rPr>
-          <w:instrText xml:space="preserve"> PAGEREF _Toc177583399 \h </w:instrText>
+          <w:instrText xml:space="preserve"> PAGEREF _Toc177602211 \h </w:instrText>
         </w:r>
         <w:r>
           <w:rPr>
@@ -4428,12 +4502,14 @@
           <w:i w:val="0"/>
           <w:iCs w:val="0"/>
           <w:noProof/>
-          <w:sz w:val="22"/>
-          <w:szCs w:val="22"/>
+          <w:kern w:val="2"/>
+          <w:sz w:val="24"/>
+          <w:szCs w:val="24"/>
           <w:lang w:val="es-AR" w:eastAsia="es-AR"/>
-        </w:rPr>
-      </w:pPr>
-      <w:hyperlink w:anchor="_Toc177583400" w:history="1">
+          <w14:ligatures w14:val="standardContextual"/>
+        </w:rPr>
+      </w:pPr>
+      <w:hyperlink w:anchor="_Toc177602212" w:history="1">
         <w:r>
           <w:rPr>
             <w:rStyle w:val="Hipervnculo"/>
@@ -4460,7 +4536,7 @@
             <w:noProof/>
             <w:webHidden/>
           </w:rPr>
-          <w:instrText xml:space="preserve"> PAGEREF _Toc177583400 \h </w:instrText>
+          <w:instrText xml:space="preserve"> PAGEREF _Toc177602212 \h </w:instrText>
         </w:r>
         <w:r>
           <w:rPr>
@@ -4480,7 +4556,7 @@
             <w:noProof/>
             <w:webHidden/>
           </w:rPr>
-          <w:t>17</w:t>
+          <w:t>18</w:t>
         </w:r>
         <w:r>
           <w:rPr>
@@ -4499,12 +4575,14 @@
           <w:i w:val="0"/>
           <w:iCs w:val="0"/>
           <w:noProof/>
-          <w:sz w:val="22"/>
-          <w:szCs w:val="22"/>
+          <w:kern w:val="2"/>
+          <w:sz w:val="24"/>
+          <w:szCs w:val="24"/>
           <w:lang w:val="es-AR" w:eastAsia="es-AR"/>
-        </w:rPr>
-      </w:pPr>
-      <w:hyperlink w:anchor="_Toc177583401" w:history="1">
+          <w14:ligatures w14:val="standardContextual"/>
+        </w:rPr>
+      </w:pPr>
+      <w:hyperlink w:anchor="_Toc177602213" w:history="1">
         <w:r>
           <w:rPr>
             <w:rStyle w:val="Hipervnculo"/>
@@ -4531,7 +4609,7 @@
             <w:noProof/>
             <w:webHidden/>
           </w:rPr>
-          <w:instrText xml:space="preserve"> PAGEREF _Toc177583401 \h </w:instrText>
+          <w:instrText xml:space="preserve"> PAGEREF _Toc177602213 \h </w:instrText>
         </w:r>
         <w:r>
           <w:rPr>
@@ -4551,7 +4629,7 @@
             <w:noProof/>
             <w:webHidden/>
           </w:rPr>
-          <w:t>17</w:t>
+          <w:t>18</w:t>
         </w:r>
         <w:r>
           <w:rPr>
@@ -4570,12 +4648,14 @@
           <w:i w:val="0"/>
           <w:iCs w:val="0"/>
           <w:noProof/>
-          <w:sz w:val="22"/>
-          <w:szCs w:val="22"/>
+          <w:kern w:val="2"/>
+          <w:sz w:val="24"/>
+          <w:szCs w:val="24"/>
           <w:lang w:val="es-AR" w:eastAsia="es-AR"/>
-        </w:rPr>
-      </w:pPr>
-      <w:hyperlink w:anchor="_Toc177583402" w:history="1">
+          <w14:ligatures w14:val="standardContextual"/>
+        </w:rPr>
+      </w:pPr>
+      <w:hyperlink w:anchor="_Toc177602214" w:history="1">
         <w:r>
           <w:rPr>
             <w:rStyle w:val="Hipervnculo"/>
@@ -4602,7 +4682,7 @@
             <w:noProof/>
             <w:webHidden/>
           </w:rPr>
-          <w:instrText xml:space="preserve"> PAGEREF _Toc177583402 \h </w:instrText>
+          <w:instrText xml:space="preserve"> PAGEREF _Toc177602214 \h </w:instrText>
         </w:r>
         <w:r>
           <w:rPr>
@@ -4622,7 +4702,7 @@
             <w:noProof/>
             <w:webHidden/>
           </w:rPr>
-          <w:t>17</w:t>
+          <w:t>18</w:t>
         </w:r>
         <w:r>
           <w:rPr>
@@ -4641,12 +4721,14 @@
           <w:i w:val="0"/>
           <w:iCs w:val="0"/>
           <w:noProof/>
-          <w:sz w:val="22"/>
-          <w:szCs w:val="22"/>
+          <w:kern w:val="2"/>
+          <w:sz w:val="24"/>
+          <w:szCs w:val="24"/>
           <w:lang w:val="es-AR" w:eastAsia="es-AR"/>
-        </w:rPr>
-      </w:pPr>
-      <w:hyperlink w:anchor="_Toc177583403" w:history="1">
+          <w14:ligatures w14:val="standardContextual"/>
+        </w:rPr>
+      </w:pPr>
+      <w:hyperlink w:anchor="_Toc177602215" w:history="1">
         <w:r>
           <w:rPr>
             <w:rStyle w:val="Hipervnculo"/>
@@ -4673,7 +4755,7 @@
             <w:noProof/>
             <w:webHidden/>
           </w:rPr>
-          <w:instrText xml:space="preserve"> PAGEREF _Toc177583403 \h </w:instrText>
+          <w:instrText xml:space="preserve"> PAGEREF _Toc177602215 \h </w:instrText>
         </w:r>
         <w:r>
           <w:rPr>
@@ -4712,12 +4794,14 @@
           <w:i w:val="0"/>
           <w:iCs w:val="0"/>
           <w:noProof/>
-          <w:sz w:val="22"/>
-          <w:szCs w:val="22"/>
+          <w:kern w:val="2"/>
+          <w:sz w:val="24"/>
+          <w:szCs w:val="24"/>
           <w:lang w:val="es-AR" w:eastAsia="es-AR"/>
-        </w:rPr>
-      </w:pPr>
-      <w:hyperlink w:anchor="_Toc177583404" w:history="1">
+          <w14:ligatures w14:val="standardContextual"/>
+        </w:rPr>
+      </w:pPr>
+      <w:hyperlink w:anchor="_Toc177602216" w:history="1">
         <w:r>
           <w:rPr>
             <w:rStyle w:val="Hipervnculo"/>
@@ -4744,7 +4828,7 @@
             <w:noProof/>
             <w:webHidden/>
           </w:rPr>
-          <w:instrText xml:space="preserve"> PAGEREF _Toc177583404 \h </w:instrText>
+          <w:instrText xml:space="preserve"> PAGEREF _Toc177602216 \h </w:instrText>
         </w:r>
         <w:r>
           <w:rPr>
@@ -4764,7 +4848,7 @@
             <w:noProof/>
             <w:webHidden/>
           </w:rPr>
-          <w:t>18</w:t>
+          <w:t>19</w:t>
         </w:r>
         <w:r>
           <w:rPr>
@@ -4781,12 +4865,14 @@
         <w:rPr>
           <w:rFonts w:asciiTheme="minorHAnsi" w:eastAsiaTheme="minorEastAsia" w:hAnsiTheme="minorHAnsi" w:cstheme="minorBidi"/>
           <w:noProof/>
-          <w:sz w:val="22"/>
-          <w:szCs w:val="22"/>
+          <w:kern w:val="2"/>
+          <w:sz w:val="24"/>
+          <w:szCs w:val="24"/>
           <w:lang w:val="es-AR" w:eastAsia="es-AR"/>
-        </w:rPr>
-      </w:pPr>
-      <w:hyperlink w:anchor="_Toc177583405" w:history="1">
+          <w14:ligatures w14:val="standardContextual"/>
+        </w:rPr>
+      </w:pPr>
+      <w:hyperlink w:anchor="_Toc177602217" w:history="1">
         <w:r>
           <w:rPr>
             <w:rStyle w:val="Hipervnculo"/>
@@ -4813,7 +4899,7 @@
             <w:noProof/>
             <w:webHidden/>
           </w:rPr>
-          <w:instrText xml:space="preserve"> PAGEREF _Toc177583405 \h </w:instrText>
+          <w:instrText xml:space="preserve"> PAGEREF _Toc177602217 \h </w:instrText>
         </w:r>
         <w:r>
           <w:rPr>
@@ -4833,7 +4919,7 @@
             <w:noProof/>
             <w:webHidden/>
           </w:rPr>
-          <w:t>18</w:t>
+          <w:t>19</w:t>
         </w:r>
         <w:r>
           <w:rPr>
@@ -4850,12 +4936,14 @@
         <w:rPr>
           <w:rFonts w:asciiTheme="minorHAnsi" w:eastAsiaTheme="minorEastAsia" w:hAnsiTheme="minorHAnsi" w:cstheme="minorBidi"/>
           <w:noProof/>
-          <w:sz w:val="22"/>
-          <w:szCs w:val="22"/>
+          <w:kern w:val="2"/>
+          <w:sz w:val="24"/>
+          <w:szCs w:val="24"/>
           <w:lang w:val="es-AR" w:eastAsia="es-AR"/>
-        </w:rPr>
-      </w:pPr>
-      <w:hyperlink w:anchor="_Toc177583406" w:history="1">
+          <w14:ligatures w14:val="standardContextual"/>
+        </w:rPr>
+      </w:pPr>
+      <w:hyperlink w:anchor="_Toc177602218" w:history="1">
         <w:r>
           <w:rPr>
             <w:rStyle w:val="Hipervnculo"/>
@@ -4882,7 +4970,7 @@
             <w:noProof/>
             <w:webHidden/>
           </w:rPr>
-          <w:instrText xml:space="preserve"> PAGEREF _Toc177583406 \h </w:instrText>
+          <w:instrText xml:space="preserve"> PAGEREF _Toc177602218 \h </w:instrText>
         </w:r>
         <w:r>
           <w:rPr>
@@ -4902,7 +4990,7 @@
             <w:noProof/>
             <w:webHidden/>
           </w:rPr>
-          <w:t>18</w:t>
+          <w:t>19</w:t>
         </w:r>
         <w:r>
           <w:rPr>
@@ -4919,12 +5007,14 @@
         <w:rPr>
           <w:rFonts w:asciiTheme="minorHAnsi" w:eastAsiaTheme="minorEastAsia" w:hAnsiTheme="minorHAnsi" w:cstheme="minorBidi"/>
           <w:noProof/>
-          <w:sz w:val="22"/>
-          <w:szCs w:val="22"/>
+          <w:kern w:val="2"/>
+          <w:sz w:val="24"/>
+          <w:szCs w:val="24"/>
           <w:lang w:val="es-AR" w:eastAsia="es-AR"/>
-        </w:rPr>
-      </w:pPr>
-      <w:hyperlink w:anchor="_Toc177583407" w:history="1">
+          <w14:ligatures w14:val="standardContextual"/>
+        </w:rPr>
+      </w:pPr>
+      <w:hyperlink w:anchor="_Toc177602219" w:history="1">
         <w:r>
           <w:rPr>
             <w:rStyle w:val="Hipervnculo"/>
@@ -4951,7 +5041,7 @@
             <w:noProof/>
             <w:webHidden/>
           </w:rPr>
-          <w:instrText xml:space="preserve"> PAGEREF _Toc177583407 \h </w:instrText>
+          <w:instrText xml:space="preserve"> PAGEREF _Toc177602219 \h </w:instrText>
         </w:r>
         <w:r>
           <w:rPr>
@@ -4971,7 +5061,7 @@
             <w:noProof/>
             <w:webHidden/>
           </w:rPr>
-          <w:t>18</w:t>
+          <w:t>19</w:t>
         </w:r>
         <w:r>
           <w:rPr>
@@ -4988,12 +5078,14 @@
         <w:rPr>
           <w:rFonts w:asciiTheme="minorHAnsi" w:eastAsiaTheme="minorEastAsia" w:hAnsiTheme="minorHAnsi" w:cstheme="minorBidi"/>
           <w:noProof/>
-          <w:sz w:val="22"/>
-          <w:szCs w:val="22"/>
+          <w:kern w:val="2"/>
+          <w:sz w:val="24"/>
+          <w:szCs w:val="24"/>
           <w:lang w:val="es-AR" w:eastAsia="es-AR"/>
-        </w:rPr>
-      </w:pPr>
-      <w:hyperlink w:anchor="_Toc177583408" w:history="1">
+          <w14:ligatures w14:val="standardContextual"/>
+        </w:rPr>
+      </w:pPr>
+      <w:hyperlink w:anchor="_Toc177602220" w:history="1">
         <w:r>
           <w:rPr>
             <w:rStyle w:val="Hipervnculo"/>
@@ -5020,7 +5112,7 @@
             <w:noProof/>
             <w:webHidden/>
           </w:rPr>
-          <w:instrText xml:space="preserve"> PAGEREF _Toc177583408 \h </w:instrText>
+          <w:instrText xml:space="preserve"> PAGEREF _Toc177602220 \h </w:instrText>
         </w:r>
         <w:r>
           <w:rPr>
@@ -5059,12 +5151,14 @@
           <w:i w:val="0"/>
           <w:iCs w:val="0"/>
           <w:noProof/>
-          <w:sz w:val="22"/>
-          <w:szCs w:val="22"/>
+          <w:kern w:val="2"/>
+          <w:sz w:val="24"/>
+          <w:szCs w:val="24"/>
           <w:lang w:val="es-AR" w:eastAsia="es-AR"/>
-        </w:rPr>
-      </w:pPr>
-      <w:hyperlink w:anchor="_Toc177583409" w:history="1">
+          <w14:ligatures w14:val="standardContextual"/>
+        </w:rPr>
+      </w:pPr>
+      <w:hyperlink w:anchor="_Toc177602221" w:history="1">
         <w:r>
           <w:rPr>
             <w:rStyle w:val="Hipervnculo"/>
@@ -5091,7 +5185,7 @@
             <w:noProof/>
             <w:webHidden/>
           </w:rPr>
-          <w:instrText xml:space="preserve"> PAGEREF _Toc177583409 \h </w:instrText>
+          <w:instrText xml:space="preserve"> PAGEREF _Toc177602221 \h </w:instrText>
         </w:r>
         <w:r>
           <w:rPr>
@@ -5130,12 +5224,14 @@
           <w:b w:val="0"/>
           <w:bCs w:val="0"/>
           <w:noProof/>
-          <w:sz w:val="22"/>
-          <w:szCs w:val="22"/>
+          <w:kern w:val="2"/>
+          <w:sz w:val="24"/>
+          <w:szCs w:val="24"/>
           <w:lang w:val="es-AR" w:eastAsia="es-AR"/>
-        </w:rPr>
-      </w:pPr>
-      <w:hyperlink w:anchor="_Toc177583410" w:history="1">
+          <w14:ligatures w14:val="standardContextual"/>
+        </w:rPr>
+      </w:pPr>
+      <w:hyperlink w:anchor="_Toc177602222" w:history="1">
         <w:r>
           <w:rPr>
             <w:rStyle w:val="Hipervnculo"/>
@@ -5162,7 +5258,7 @@
             <w:noProof/>
             <w:webHidden/>
           </w:rPr>
-          <w:instrText xml:space="preserve"> PAGEREF _Toc177583410 \h </w:instrText>
+          <w:instrText xml:space="preserve"> PAGEREF _Toc177602222 \h </w:instrText>
         </w:r>
         <w:r>
           <w:rPr>
@@ -5182,7 +5278,7 @@
             <w:noProof/>
             <w:webHidden/>
           </w:rPr>
-          <w:t>19</w:t>
+          <w:t>20</w:t>
         </w:r>
         <w:r>
           <w:rPr>
@@ -5201,12 +5297,14 @@
           <w:b w:val="0"/>
           <w:bCs w:val="0"/>
           <w:noProof/>
-          <w:sz w:val="22"/>
-          <w:szCs w:val="22"/>
+          <w:kern w:val="2"/>
+          <w:sz w:val="24"/>
+          <w:szCs w:val="24"/>
           <w:lang w:val="es-AR" w:eastAsia="es-AR"/>
-        </w:rPr>
-      </w:pPr>
-      <w:hyperlink w:anchor="_Toc177583411" w:history="1">
+          <w14:ligatures w14:val="standardContextual"/>
+        </w:rPr>
+      </w:pPr>
+      <w:hyperlink w:anchor="_Toc177602223" w:history="1">
         <w:r>
           <w:rPr>
             <w:rStyle w:val="Hipervnculo"/>
@@ -5233,7 +5331,7 @@
             <w:noProof/>
             <w:webHidden/>
           </w:rPr>
-          <w:instrText xml:space="preserve"> PAGEREF _Toc177583411 \h </w:instrText>
+          <w:instrText xml:space="preserve"> PAGEREF _Toc177602223 \h </w:instrText>
         </w:r>
         <w:r>
           <w:rPr>
@@ -5253,7 +5351,7 @@
             <w:noProof/>
             <w:webHidden/>
           </w:rPr>
-          <w:t>19</w:t>
+          <w:t>20</w:t>
         </w:r>
         <w:r>
           <w:rPr>
@@ -5272,12 +5370,14 @@
           <w:i w:val="0"/>
           <w:iCs w:val="0"/>
           <w:noProof/>
-          <w:sz w:val="22"/>
-          <w:szCs w:val="22"/>
+          <w:kern w:val="2"/>
+          <w:sz w:val="24"/>
+          <w:szCs w:val="24"/>
           <w:lang w:val="es-AR" w:eastAsia="es-AR"/>
-        </w:rPr>
-      </w:pPr>
-      <w:hyperlink w:anchor="_Toc177583412" w:history="1">
+          <w14:ligatures w14:val="standardContextual"/>
+        </w:rPr>
+      </w:pPr>
+      <w:hyperlink w:anchor="_Toc177602224" w:history="1">
         <w:r>
           <w:rPr>
             <w:rStyle w:val="Hipervnculo"/>
@@ -5304,7 +5404,7 @@
             <w:noProof/>
             <w:webHidden/>
           </w:rPr>
-          <w:instrText xml:space="preserve"> PAGEREF _Toc177583412 \h </w:instrText>
+          <w:instrText xml:space="preserve"> PAGEREF _Toc177602224 \h </w:instrText>
         </w:r>
         <w:r>
           <w:rPr>
@@ -5324,7 +5424,7 @@
             <w:noProof/>
             <w:webHidden/>
           </w:rPr>
-          <w:t>19</w:t>
+          <w:t>20</w:t>
         </w:r>
         <w:r>
           <w:rPr>
@@ -5343,12 +5443,14 @@
           <w:i w:val="0"/>
           <w:iCs w:val="0"/>
           <w:noProof/>
-          <w:sz w:val="22"/>
-          <w:szCs w:val="22"/>
+          <w:kern w:val="2"/>
+          <w:sz w:val="24"/>
+          <w:szCs w:val="24"/>
           <w:lang w:val="es-AR" w:eastAsia="es-AR"/>
-        </w:rPr>
-      </w:pPr>
-      <w:hyperlink w:anchor="_Toc177583413" w:history="1">
+          <w14:ligatures w14:val="standardContextual"/>
+        </w:rPr>
+      </w:pPr>
+      <w:hyperlink w:anchor="_Toc177602225" w:history="1">
         <w:r>
           <w:rPr>
             <w:rStyle w:val="Hipervnculo"/>
@@ -5375,7 +5477,7 @@
             <w:noProof/>
             <w:webHidden/>
           </w:rPr>
-          <w:instrText xml:space="preserve"> PAGEREF _Toc177583413 \h </w:instrText>
+          <w:instrText xml:space="preserve"> PAGEREF _Toc177602225 \h </w:instrText>
         </w:r>
         <w:r>
           <w:rPr>
@@ -5414,12 +5516,14 @@
           <w:i w:val="0"/>
           <w:iCs w:val="0"/>
           <w:noProof/>
-          <w:sz w:val="22"/>
-          <w:szCs w:val="22"/>
+          <w:kern w:val="2"/>
+          <w:sz w:val="24"/>
+          <w:szCs w:val="24"/>
           <w:lang w:val="es-AR" w:eastAsia="es-AR"/>
-        </w:rPr>
-      </w:pPr>
-      <w:hyperlink w:anchor="_Toc177583414" w:history="1">
+          <w14:ligatures w14:val="standardContextual"/>
+        </w:rPr>
+      </w:pPr>
+      <w:hyperlink w:anchor="_Toc177602226" w:history="1">
         <w:r>
           <w:rPr>
             <w:rStyle w:val="Hipervnculo"/>
@@ -5446,7 +5550,7 @@
             <w:noProof/>
             <w:webHidden/>
           </w:rPr>
-          <w:instrText xml:space="preserve"> PAGEREF _Toc177583414 \h </w:instrText>
+          <w:instrText xml:space="preserve"> PAGEREF _Toc177602226 \h </w:instrText>
         </w:r>
         <w:r>
           <w:rPr>
@@ -5485,12 +5589,14 @@
           <w:i w:val="0"/>
           <w:iCs w:val="0"/>
           <w:noProof/>
-          <w:sz w:val="22"/>
-          <w:szCs w:val="22"/>
+          <w:kern w:val="2"/>
+          <w:sz w:val="24"/>
+          <w:szCs w:val="24"/>
           <w:lang w:val="es-AR" w:eastAsia="es-AR"/>
-        </w:rPr>
-      </w:pPr>
-      <w:hyperlink w:anchor="_Toc177583415" w:history="1">
+          <w14:ligatures w14:val="standardContextual"/>
+        </w:rPr>
+      </w:pPr>
+      <w:hyperlink w:anchor="_Toc177602227" w:history="1">
         <w:r>
           <w:rPr>
             <w:rStyle w:val="Hipervnculo"/>
@@ -5517,7 +5623,7 @@
             <w:noProof/>
             <w:webHidden/>
           </w:rPr>
-          <w:instrText xml:space="preserve"> PAGEREF _Toc177583415 \h </w:instrText>
+          <w:instrText xml:space="preserve"> PAGEREF _Toc177602227 \h </w:instrText>
         </w:r>
         <w:r>
           <w:rPr>
@@ -5537,7 +5643,7 @@
             <w:noProof/>
             <w:webHidden/>
           </w:rPr>
-          <w:t>20</w:t>
+          <w:t>21</w:t>
         </w:r>
         <w:r>
           <w:rPr>
@@ -5556,12 +5662,14 @@
           <w:b w:val="0"/>
           <w:bCs w:val="0"/>
           <w:noProof/>
-          <w:sz w:val="22"/>
-          <w:szCs w:val="22"/>
+          <w:kern w:val="2"/>
+          <w:sz w:val="24"/>
+          <w:szCs w:val="24"/>
           <w:lang w:val="es-AR" w:eastAsia="es-AR"/>
-        </w:rPr>
-      </w:pPr>
-      <w:hyperlink w:anchor="_Toc177583416" w:history="1">
+          <w14:ligatures w14:val="standardContextual"/>
+        </w:rPr>
+      </w:pPr>
+      <w:hyperlink w:anchor="_Toc177602228" w:history="1">
         <w:r>
           <w:rPr>
             <w:rStyle w:val="Hipervnculo"/>
@@ -5588,7 +5696,7 @@
             <w:noProof/>
             <w:webHidden/>
           </w:rPr>
-          <w:instrText xml:space="preserve"> PAGEREF _Toc177583416 \h </w:instrText>
+          <w:instrText xml:space="preserve"> PAGEREF _Toc177602228 \h </w:instrText>
         </w:r>
         <w:r>
           <w:rPr>
@@ -5608,7 +5716,7 @@
             <w:noProof/>
             <w:webHidden/>
           </w:rPr>
-          <w:t>20</w:t>
+          <w:t>21</w:t>
         </w:r>
         <w:r>
           <w:rPr>
@@ -5627,12 +5735,14 @@
           <w:b w:val="0"/>
           <w:bCs w:val="0"/>
           <w:noProof/>
-          <w:sz w:val="22"/>
-          <w:szCs w:val="22"/>
+          <w:kern w:val="2"/>
+          <w:sz w:val="24"/>
+          <w:szCs w:val="24"/>
           <w:lang w:val="es-AR" w:eastAsia="es-AR"/>
-        </w:rPr>
-      </w:pPr>
-      <w:hyperlink w:anchor="_Toc177583417" w:history="1">
+          <w14:ligatures w14:val="standardContextual"/>
+        </w:rPr>
+      </w:pPr>
+      <w:hyperlink w:anchor="_Toc177602229" w:history="1">
         <w:r>
           <w:rPr>
             <w:rStyle w:val="Hipervnculo"/>
@@ -5659,7 +5769,7 @@
             <w:noProof/>
             <w:webHidden/>
           </w:rPr>
-          <w:instrText xml:space="preserve"> PAGEREF _Toc177583417 \h </w:instrText>
+          <w:instrText xml:space="preserve"> PAGEREF _Toc177602229 \h </w:instrText>
         </w:r>
         <w:r>
           <w:rPr>
@@ -5679,7 +5789,7 @@
             <w:noProof/>
             <w:webHidden/>
           </w:rPr>
-          <w:t>20</w:t>
+          <w:t>21</w:t>
         </w:r>
         <w:r>
           <w:rPr>
@@ -5719,7 +5829,7 @@
       <w:bookmarkStart w:id="2" w:name="_Toc234647510"/>
       <w:bookmarkStart w:id="3" w:name="_Toc235007263"/>
       <w:bookmarkStart w:id="4" w:name="_Toc235009550"/>
-      <w:bookmarkStart w:id="5" w:name="_Toc177583350"/>
+      <w:bookmarkStart w:id="5" w:name="_Toc177602162"/>
       <w:r>
         <w:t>Introducción</w:t>
       </w:r>
@@ -5732,16 +5842,11 @@
     </w:p>
     <w:p>
       <w:pPr>
-        <w:pStyle w:val="PSI-Comentario"/>
-      </w:pPr>
-    </w:p>
-    <w:p>
-      <w:pPr>
         <w:pStyle w:val="PSI-Ttulo2"/>
       </w:pPr>
       <w:bookmarkStart w:id="6" w:name="_Toc235007264"/>
       <w:bookmarkStart w:id="7" w:name="_Toc235009551"/>
-      <w:bookmarkStart w:id="8" w:name="_Toc177583351"/>
+      <w:bookmarkStart w:id="8" w:name="_Toc177602163"/>
       <w:r>
         <w:t>Propósito</w:t>
       </w:r>
@@ -5831,7 +5936,7 @@
       </w:pPr>
       <w:bookmarkStart w:id="9" w:name="_Toc235007265"/>
       <w:bookmarkStart w:id="10" w:name="_Toc235009552"/>
-      <w:bookmarkStart w:id="11" w:name="_Toc177583352"/>
+      <w:bookmarkStart w:id="11" w:name="_Toc177602164"/>
       <w:r>
         <w:t>Visión General</w:t>
       </w:r>
@@ -5864,7 +5969,7 @@
       </w:pPr>
       <w:bookmarkStart w:id="12" w:name="_Toc235007266"/>
       <w:bookmarkStart w:id="13" w:name="_Toc235009553"/>
-      <w:bookmarkStart w:id="14" w:name="_Toc177583353"/>
+      <w:bookmarkStart w:id="14" w:name="_Toc177602165"/>
       <w:r>
         <w:t>Descripción General</w:t>
       </w:r>
@@ -5878,7 +5983,7 @@
       </w:pPr>
       <w:bookmarkStart w:id="15" w:name="_Toc235007268"/>
       <w:bookmarkStart w:id="16" w:name="_Toc235009554"/>
-      <w:bookmarkStart w:id="17" w:name="_Toc177583354"/>
+      <w:bookmarkStart w:id="17" w:name="_Toc177602166"/>
       <w:r>
         <w:t>Funciones del Producto</w:t>
       </w:r>
@@ -5981,7 +6086,7 @@
       </w:pPr>
       <w:bookmarkStart w:id="18" w:name="_Toc235007269"/>
       <w:bookmarkStart w:id="19" w:name="_Toc235009555"/>
-      <w:bookmarkStart w:id="20" w:name="_Toc177583355"/>
+      <w:bookmarkStart w:id="20" w:name="_Toc177602167"/>
       <w:r>
         <w:lastRenderedPageBreak/>
         <w:t>Característica del Usuario</w:t>
@@ -6052,7 +6157,7 @@
         <w:pStyle w:val="PSI-Ttulo2"/>
       </w:pPr>
       <w:bookmarkStart w:id="21" w:name="_Toc235009556"/>
-      <w:bookmarkStart w:id="22" w:name="_Toc177583356"/>
+      <w:bookmarkStart w:id="22" w:name="_Toc177602168"/>
       <w:r>
         <w:t>Enunciado del Problema del Cliente</w:t>
       </w:r>
@@ -6084,7 +6189,7 @@
       </w:pPr>
       <w:bookmarkStart w:id="23" w:name="_Toc235007270"/>
       <w:bookmarkStart w:id="24" w:name="_Toc235009557"/>
-      <w:bookmarkStart w:id="25" w:name="_Toc177583357"/>
+      <w:bookmarkStart w:id="25" w:name="_Toc177602169"/>
       <w:r>
         <w:t>Casos de Uso</w:t>
       </w:r>
@@ -6100,7 +6205,7 @@
       <w:bookmarkStart w:id="27" w:name="_Toc228266925"/>
       <w:bookmarkStart w:id="28" w:name="_Toc234682917"/>
       <w:bookmarkStart w:id="29" w:name="_Toc235346532"/>
-      <w:bookmarkStart w:id="30" w:name="_Toc177583358"/>
+      <w:bookmarkStart w:id="30" w:name="_Toc177602170"/>
       <w:r>
         <w:t>Caso de Uso 1</w:t>
       </w:r>
@@ -6117,7 +6222,7 @@
       <w:pPr>
         <w:pStyle w:val="PSI-Ttulo3"/>
       </w:pPr>
-      <w:bookmarkStart w:id="31" w:name="_Toc177583359"/>
+      <w:bookmarkStart w:id="31" w:name="_Toc177602171"/>
       <w:r>
         <w:t>Actores</w:t>
       </w:r>
@@ -6166,7 +6271,7 @@
       <w:bookmarkStart w:id="32" w:name="_Toc228266926"/>
       <w:bookmarkStart w:id="33" w:name="_Toc234682918"/>
       <w:bookmarkStart w:id="34" w:name="_Toc235346533"/>
-      <w:bookmarkStart w:id="35" w:name="_Toc177583360"/>
+      <w:bookmarkStart w:id="35" w:name="_Toc177602172"/>
       <w:r>
         <w:t>Descripción</w:t>
       </w:r>
@@ -6229,7 +6334,7 @@
       <w:pPr>
         <w:pStyle w:val="PSI-Ttulo2"/>
       </w:pPr>
-      <w:bookmarkStart w:id="36" w:name="_Toc177583361"/>
+      <w:bookmarkStart w:id="36" w:name="_Toc177602173"/>
       <w:r>
         <w:t>Caso de Uso 2</w:t>
       </w:r>
@@ -6242,7 +6347,7 @@
       <w:pPr>
         <w:pStyle w:val="PSI-Ttulo3"/>
       </w:pPr>
-      <w:bookmarkStart w:id="37" w:name="_Toc177583362"/>
+      <w:bookmarkStart w:id="37" w:name="_Toc177602174"/>
       <w:r>
         <w:t>Actores</w:t>
       </w:r>
@@ -6264,7 +6369,7 @@
       <w:pPr>
         <w:pStyle w:val="PSI-Ttulo3"/>
       </w:pPr>
-      <w:bookmarkStart w:id="38" w:name="_Toc177583363"/>
+      <w:bookmarkStart w:id="38" w:name="_Toc177602175"/>
       <w:r>
         <w:t>Descripción</w:t>
       </w:r>
@@ -6368,7 +6473,7 @@
       <w:pPr>
         <w:pStyle w:val="PSI-Ttulo2"/>
       </w:pPr>
-      <w:bookmarkStart w:id="39" w:name="_Toc177583364"/>
+      <w:bookmarkStart w:id="39" w:name="_Toc177602176"/>
       <w:r>
         <w:t>Caso de Uso 3: Administrar proyectos.</w:t>
       </w:r>
@@ -6378,7 +6483,7 @@
       <w:pPr>
         <w:pStyle w:val="PSI-Ttulo3"/>
       </w:pPr>
-      <w:bookmarkStart w:id="40" w:name="_Toc177583365"/>
+      <w:bookmarkStart w:id="40" w:name="_Toc177602177"/>
       <w:r>
         <w:t>Actores</w:t>
       </w:r>
@@ -6400,7 +6505,7 @@
       <w:pPr>
         <w:pStyle w:val="PSI-Ttulo3"/>
       </w:pPr>
-      <w:bookmarkStart w:id="41" w:name="_Toc177583366"/>
+      <w:bookmarkStart w:id="41" w:name="_Toc177602178"/>
       <w:r>
         <w:t>Descripción</w:t>
       </w:r>
@@ -6479,7 +6584,7 @@
       <w:pPr>
         <w:pStyle w:val="PSI-Ttulo2"/>
       </w:pPr>
-      <w:bookmarkStart w:id="42" w:name="_Toc177583367"/>
+      <w:bookmarkStart w:id="42" w:name="_Toc177602179"/>
       <w:r>
         <w:t xml:space="preserve">Caso de Uso 4: </w:t>
       </w:r>
@@ -6495,7 +6600,7 @@
       <w:pPr>
         <w:pStyle w:val="PSI-Ttulo3"/>
       </w:pPr>
-      <w:bookmarkStart w:id="43" w:name="_Toc177583368"/>
+      <w:bookmarkStart w:id="43" w:name="_Toc177602180"/>
       <w:r>
         <w:t>Actores</w:t>
       </w:r>
@@ -6532,7 +6637,7 @@
       <w:pPr>
         <w:pStyle w:val="PSI-Ttulo3"/>
       </w:pPr>
-      <w:bookmarkStart w:id="44" w:name="_Toc177583369"/>
+      <w:bookmarkStart w:id="44" w:name="_Toc177602181"/>
       <w:r>
         <w:t>Descripción</w:t>
       </w:r>
@@ -6596,7 +6701,7 @@
       <w:pPr>
         <w:pStyle w:val="PSI-Ttulo2"/>
       </w:pPr>
-      <w:bookmarkStart w:id="45" w:name="_Toc177583370"/>
+      <w:bookmarkStart w:id="45" w:name="_Toc177602182"/>
       <w:r>
         <w:t>Caso de Uso 5: Modificar lista de riesgos.</w:t>
       </w:r>
@@ -6606,7 +6711,7 @@
       <w:pPr>
         <w:pStyle w:val="PSI-Ttulo3"/>
       </w:pPr>
-      <w:bookmarkStart w:id="46" w:name="_Toc177583371"/>
+      <w:bookmarkStart w:id="46" w:name="_Toc177602183"/>
       <w:r>
         <w:t>Actores</w:t>
       </w:r>
@@ -6628,7 +6733,7 @@
       <w:pPr>
         <w:pStyle w:val="PSI-Ttulo3"/>
       </w:pPr>
-      <w:bookmarkStart w:id="47" w:name="_Toc177583372"/>
+      <w:bookmarkStart w:id="47" w:name="_Toc177602184"/>
       <w:r>
         <w:t>Descripción</w:t>
       </w:r>
@@ -6719,7 +6824,7 @@
       <w:pPr>
         <w:pStyle w:val="PSI-Ttulo2"/>
       </w:pPr>
-      <w:bookmarkStart w:id="48" w:name="_Toc177583373"/>
+      <w:bookmarkStart w:id="48" w:name="_Toc177602185"/>
       <w:r>
         <w:lastRenderedPageBreak/>
         <w:t>Caso de Uso 6: Administrar categorías de riesgos.</w:t>
@@ -6730,7 +6835,7 @@
       <w:pPr>
         <w:pStyle w:val="PSI-Ttulo3"/>
       </w:pPr>
-      <w:bookmarkStart w:id="49" w:name="_Toc177583374"/>
+      <w:bookmarkStart w:id="49" w:name="_Toc177602186"/>
       <w:r>
         <w:t>Actores</w:t>
       </w:r>
@@ -6752,7 +6857,7 @@
       <w:pPr>
         <w:pStyle w:val="PSI-Ttulo3"/>
       </w:pPr>
-      <w:bookmarkStart w:id="50" w:name="_Toc177583375"/>
+      <w:bookmarkStart w:id="50" w:name="_Toc177602187"/>
       <w:r>
         <w:t>Descripción</w:t>
       </w:r>
@@ -6810,7 +6915,7 @@
       <w:pPr>
         <w:pStyle w:val="PSI-Ttulo2"/>
       </w:pPr>
-      <w:bookmarkStart w:id="51" w:name="_Toc177583376"/>
+      <w:bookmarkStart w:id="51" w:name="_Toc177602188"/>
       <w:r>
         <w:t xml:space="preserve">Caso de Uso 7: </w:t>
       </w:r>
@@ -6826,7 +6931,7 @@
       <w:pPr>
         <w:pStyle w:val="PSI-Ttulo3"/>
       </w:pPr>
-      <w:bookmarkStart w:id="52" w:name="_Toc177583377"/>
+      <w:bookmarkStart w:id="52" w:name="_Toc177602189"/>
       <w:r>
         <w:t>Actores</w:t>
       </w:r>
@@ -6860,7 +6965,7 @@
       <w:pPr>
         <w:pStyle w:val="PSI-Ttulo3"/>
       </w:pPr>
-      <w:bookmarkStart w:id="53" w:name="_Toc177583378"/>
+      <w:bookmarkStart w:id="53" w:name="_Toc177602190"/>
       <w:r>
         <w:t>Descripción</w:t>
       </w:r>
@@ -6920,26 +7025,18 @@
         </w:rPr>
         <w:t>y debe haber al menos un riesgo cargado</w:t>
       </w:r>
-    </w:p>
-    <w:p>
-      <w:pPr>
-        <w:pStyle w:val="PSI-Comentario"/>
+      <w:r>
         <w:rPr>
           <w:lang w:eastAsia="ar-SA"/>
         </w:rPr>
-      </w:pPr>
+        <w:t>.</w:t>
+      </w:r>
+    </w:p>
+    <w:p>
       <w:r>
         <w:rPr>
           <w:lang w:eastAsia="ar-SA"/>
         </w:rPr>
-        <w:t>[No creo que solo el actor vinculado pueda realizar evaluaciones, los demás usuarios deberían poder hacerlo]</w:t>
-      </w:r>
-    </w:p>
-    <w:p>
-      <w:r>
-        <w:rPr>
-          <w:lang w:eastAsia="ar-SA"/>
-        </w:rPr>
         <w:t xml:space="preserve">Descripción: </w:t>
       </w:r>
       <w:r>
@@ -6980,7 +7077,7 @@
       <w:pPr>
         <w:pStyle w:val="PSI-Ttulo2"/>
       </w:pPr>
-      <w:bookmarkStart w:id="54" w:name="_Toc177583379"/>
+      <w:bookmarkStart w:id="54" w:name="_Toc177602191"/>
       <w:r>
         <w:t>Caso de Uso 8: Añadir</w:t>
       </w:r>
@@ -6996,7 +7093,7 @@
       <w:pPr>
         <w:pStyle w:val="PSI-Ttulo3"/>
       </w:pPr>
-      <w:bookmarkStart w:id="55" w:name="_Toc177583380"/>
+      <w:bookmarkStart w:id="55" w:name="_Toc177602192"/>
       <w:r>
         <w:t>Actores</w:t>
       </w:r>
@@ -7030,7 +7127,7 @@
       <w:pPr>
         <w:pStyle w:val="PSI-Ttulo3"/>
       </w:pPr>
-      <w:bookmarkStart w:id="56" w:name="_Toc177583381"/>
+      <w:bookmarkStart w:id="56" w:name="_Toc177602193"/>
       <w:r>
         <w:t>Descripción</w:t>
       </w:r>
@@ -7136,9 +7233,8 @@
       <w:pPr>
         <w:pStyle w:val="PSI-Ttulo2"/>
       </w:pPr>
-      <w:bookmarkStart w:id="57" w:name="_Toc177583382"/>
-      <w:r>
-        <w:lastRenderedPageBreak/>
+      <w:bookmarkStart w:id="57" w:name="_Toc177602194"/>
+      <w:r>
         <w:t xml:space="preserve">Caso de Uso </w:t>
       </w:r>
       <w:r>
@@ -7162,7 +7258,7 @@
       <w:pPr>
         <w:pStyle w:val="PSI-Ttulo3"/>
       </w:pPr>
-      <w:bookmarkStart w:id="58" w:name="_Toc177583383"/>
+      <w:bookmarkStart w:id="58" w:name="_Toc177602195"/>
       <w:r>
         <w:t>Actores</w:t>
       </w:r>
@@ -7184,8 +7280,9 @@
       <w:pPr>
         <w:pStyle w:val="PSI-Ttulo3"/>
       </w:pPr>
-      <w:bookmarkStart w:id="59" w:name="_Toc177583384"/>
-      <w:r>
+      <w:bookmarkStart w:id="59" w:name="_Toc177602196"/>
+      <w:r>
+        <w:lastRenderedPageBreak/>
         <w:t>Descripción</w:t>
       </w:r>
       <w:bookmarkEnd w:id="59"/>
@@ -7287,7 +7384,7 @@
       <w:pPr>
         <w:pStyle w:val="PSI-Ttulo2"/>
       </w:pPr>
-      <w:bookmarkStart w:id="60" w:name="_Toc177583385"/>
+      <w:bookmarkStart w:id="60" w:name="_Toc177602197"/>
       <w:r>
         <w:t xml:space="preserve">Caso de Uso 10: </w:t>
       </w:r>
@@ -7303,7 +7400,7 @@
       <w:pPr>
         <w:pStyle w:val="PSI-Ttulo3"/>
       </w:pPr>
-      <w:bookmarkStart w:id="61" w:name="_Toc177583386"/>
+      <w:bookmarkStart w:id="61" w:name="_Toc177602198"/>
       <w:r>
         <w:t>Actores</w:t>
       </w:r>
@@ -7325,7 +7422,7 @@
       <w:pPr>
         <w:pStyle w:val="PSI-Ttulo3"/>
       </w:pPr>
-      <w:bookmarkStart w:id="62" w:name="_Toc177583387"/>
+      <w:bookmarkStart w:id="62" w:name="_Toc177602199"/>
       <w:r>
         <w:t>Descripción</w:t>
       </w:r>
@@ -7410,7 +7507,7 @@
       <w:pPr>
         <w:pStyle w:val="PSI-Ttulo2"/>
       </w:pPr>
-      <w:bookmarkStart w:id="63" w:name="_Toc177583388"/>
+      <w:bookmarkStart w:id="63" w:name="_Toc177602200"/>
       <w:r>
         <w:t xml:space="preserve">Caso de Uso 11: </w:t>
       </w:r>
@@ -7426,7 +7523,7 @@
       <w:pPr>
         <w:pStyle w:val="PSI-Ttulo3"/>
       </w:pPr>
-      <w:bookmarkStart w:id="64" w:name="_Toc177583389"/>
+      <w:bookmarkStart w:id="64" w:name="_Toc177602201"/>
       <w:r>
         <w:t>Actores</w:t>
       </w:r>
@@ -7460,7 +7557,7 @@
       <w:pPr>
         <w:pStyle w:val="PSI-Ttulo3"/>
       </w:pPr>
-      <w:bookmarkStart w:id="65" w:name="_Toc177583390"/>
+      <w:bookmarkStart w:id="65" w:name="_Toc177602202"/>
       <w:r>
         <w:t>Descripción</w:t>
       </w:r>
@@ -7569,7 +7666,7 @@
       <w:pPr>
         <w:pStyle w:val="PSI-Ttulo2"/>
       </w:pPr>
-      <w:bookmarkStart w:id="66" w:name="_Toc177583391"/>
+      <w:bookmarkStart w:id="66" w:name="_Toc177602203"/>
       <w:r>
         <w:t xml:space="preserve">Caso de Uso 12: </w:t>
       </w:r>
@@ -7585,7 +7682,7 @@
       <w:pPr>
         <w:pStyle w:val="PSI-Ttulo3"/>
       </w:pPr>
-      <w:bookmarkStart w:id="67" w:name="_Toc177583392"/>
+      <w:bookmarkStart w:id="67" w:name="_Toc177602204"/>
       <w:r>
         <w:t>Actores</w:t>
       </w:r>
@@ -7631,118 +7728,118 @@
       <w:pPr>
         <w:pStyle w:val="PSI-Ttulo3"/>
       </w:pPr>
-      <w:bookmarkStart w:id="68" w:name="_Toc177583393"/>
+      <w:bookmarkStart w:id="68" w:name="_Toc177602205"/>
+      <w:r>
+        <w:t>Descripción</w:t>
+      </w:r>
+      <w:bookmarkEnd w:id="68"/>
+    </w:p>
+    <w:p>
+      <w:pPr>
+        <w:rPr>
+          <w:lang w:eastAsia="ar-SA"/>
+        </w:rPr>
+      </w:pPr>
+      <w:r>
+        <w:rPr>
+          <w:lang w:eastAsia="ar-SA"/>
+        </w:rPr>
+        <w:t>Precondición:</w:t>
+      </w:r>
+      <w:r>
+        <w:rPr>
+          <w:lang w:eastAsia="ar-SA"/>
+        </w:rPr>
+        <w:t xml:space="preserve"> </w:t>
+      </w:r>
+      <w:r>
+        <w:rPr>
+          <w:lang w:eastAsia="ar-SA"/>
+        </w:rPr>
+        <w:t xml:space="preserve">Realizar el Caso de uso 1, para los </w:t>
+      </w:r>
+      <w:r>
+        <w:rPr>
+          <w:lang w:eastAsia="ar-SA"/>
+        </w:rPr>
+        <w:t>líderes</w:t>
+      </w:r>
+      <w:r>
+        <w:rPr>
+          <w:lang w:eastAsia="ar-SA"/>
+        </w:rPr>
+        <w:t xml:space="preserve"> d</w:t>
+      </w:r>
+      <w:r>
+        <w:rPr>
+          <w:lang w:eastAsia="ar-SA"/>
+        </w:rPr>
+        <w:t xml:space="preserve">el proyecto y desarrolladores, además de </w:t>
+      </w:r>
+      <w:r>
+        <w:rPr>
+          <w:lang w:eastAsia="ar-SA"/>
+        </w:rPr>
+        <w:t>estar vinculado</w:t>
+      </w:r>
+      <w:r>
+        <w:rPr>
+          <w:lang w:eastAsia="ar-SA"/>
+        </w:rPr>
+        <w:t>s a un</w:t>
+      </w:r>
+      <w:r>
+        <w:rPr>
+          <w:lang w:eastAsia="ar-SA"/>
+        </w:rPr>
+        <w:t xml:space="preserve"> proyecto.</w:t>
+      </w:r>
+    </w:p>
+    <w:p>
+      <w:r>
+        <w:rPr>
+          <w:lang w:eastAsia="ar-SA"/>
+        </w:rPr>
+        <w:t xml:space="preserve">Descripción: </w:t>
+      </w:r>
+      <w:r>
+        <w:rPr>
+          <w:lang w:eastAsia="ar-SA"/>
+        </w:rPr>
+        <w:t xml:space="preserve">Los </w:t>
+      </w:r>
+      <w:r>
+        <w:rPr>
+          <w:lang w:eastAsia="ar-SA"/>
+        </w:rPr>
+        <w:t>actores</w:t>
+      </w:r>
+      <w:r>
+        <w:rPr>
+          <w:lang w:eastAsia="ar-SA"/>
+        </w:rPr>
+        <w:t xml:space="preserve"> podrán exportar los informes</w:t>
+      </w:r>
+      <w:r>
+        <w:rPr>
+          <w:lang w:eastAsia="ar-SA"/>
+        </w:rPr>
+        <w:t xml:space="preserve"> y </w:t>
+      </w:r>
+      <w:r>
+        <w:rPr>
+          <w:lang w:eastAsia="ar-SA"/>
+        </w:rPr>
+        <w:t>gráficos realizados.</w:t>
+      </w:r>
+    </w:p>
+    <w:p>
+      <w:pPr>
+        <w:pStyle w:val="PSI-Ttulo2"/>
+      </w:pPr>
+      <w:bookmarkStart w:id="69" w:name="_Toc177602206"/>
       <w:r>
         <w:lastRenderedPageBreak/>
-        <w:t>Descripción</w:t>
-      </w:r>
-      <w:bookmarkEnd w:id="68"/>
-    </w:p>
-    <w:p>
-      <w:pPr>
-        <w:rPr>
-          <w:lang w:eastAsia="ar-SA"/>
-        </w:rPr>
-      </w:pPr>
-      <w:r>
-        <w:rPr>
-          <w:lang w:eastAsia="ar-SA"/>
-        </w:rPr>
-        <w:t>Precondición:</w:t>
-      </w:r>
-      <w:r>
-        <w:rPr>
-          <w:lang w:eastAsia="ar-SA"/>
-        </w:rPr>
-        <w:t xml:space="preserve"> </w:t>
-      </w:r>
-      <w:r>
-        <w:rPr>
-          <w:lang w:eastAsia="ar-SA"/>
-        </w:rPr>
-        <w:t xml:space="preserve">Realizar el Caso de uso 1, para los </w:t>
-      </w:r>
-      <w:r>
-        <w:rPr>
-          <w:lang w:eastAsia="ar-SA"/>
-        </w:rPr>
-        <w:t>líderes</w:t>
-      </w:r>
-      <w:r>
-        <w:rPr>
-          <w:lang w:eastAsia="ar-SA"/>
-        </w:rPr>
-        <w:t xml:space="preserve"> d</w:t>
-      </w:r>
-      <w:r>
-        <w:rPr>
-          <w:lang w:eastAsia="ar-SA"/>
-        </w:rPr>
-        <w:t xml:space="preserve">el proyecto y desarrolladores, además de </w:t>
-      </w:r>
-      <w:r>
-        <w:rPr>
-          <w:lang w:eastAsia="ar-SA"/>
-        </w:rPr>
-        <w:t>estar vinculado</w:t>
-      </w:r>
-      <w:r>
-        <w:rPr>
-          <w:lang w:eastAsia="ar-SA"/>
-        </w:rPr>
-        <w:t>s a un</w:t>
-      </w:r>
-      <w:r>
-        <w:rPr>
-          <w:lang w:eastAsia="ar-SA"/>
-        </w:rPr>
-        <w:t xml:space="preserve"> proyecto.</w:t>
-      </w:r>
-    </w:p>
-    <w:p>
-      <w:r>
-        <w:rPr>
-          <w:lang w:eastAsia="ar-SA"/>
-        </w:rPr>
-        <w:t xml:space="preserve">Descripción: </w:t>
-      </w:r>
-      <w:r>
-        <w:rPr>
-          <w:lang w:eastAsia="ar-SA"/>
-        </w:rPr>
-        <w:t xml:space="preserve">Los </w:t>
-      </w:r>
-      <w:r>
-        <w:rPr>
-          <w:lang w:eastAsia="ar-SA"/>
-        </w:rPr>
-        <w:t>actores</w:t>
-      </w:r>
-      <w:r>
-        <w:rPr>
-          <w:lang w:eastAsia="ar-SA"/>
-        </w:rPr>
-        <w:t xml:space="preserve"> podrán exportar los informes</w:t>
-      </w:r>
-      <w:r>
-        <w:rPr>
-          <w:lang w:eastAsia="ar-SA"/>
-        </w:rPr>
-        <w:t xml:space="preserve"> y </w:t>
-      </w:r>
-      <w:r>
-        <w:rPr>
-          <w:lang w:eastAsia="ar-SA"/>
-        </w:rPr>
-        <w:t>gráficos realizados.</w:t>
-      </w:r>
-    </w:p>
-    <w:p>
-      <w:pPr>
-        <w:pStyle w:val="PSI-Ttulo2"/>
-      </w:pPr>
-      <w:bookmarkStart w:id="69" w:name="_Toc177583394"/>
-      <w:r>
         <w:t xml:space="preserve">Caso de Uso 13: </w:t>
       </w:r>
       <w:r>
@@ -7757,7 +7854,7 @@
       <w:pPr>
         <w:pStyle w:val="PSI-Ttulo3"/>
       </w:pPr>
-      <w:bookmarkStart w:id="70" w:name="_Toc177583395"/>
+      <w:bookmarkStart w:id="70" w:name="_Toc177602207"/>
       <w:r>
         <w:t>Actores</w:t>
       </w:r>
@@ -7791,7 +7888,7 @@
       <w:pPr>
         <w:pStyle w:val="PSI-Ttulo3"/>
       </w:pPr>
-      <w:bookmarkStart w:id="71" w:name="_Toc177583396"/>
+      <w:bookmarkStart w:id="71" w:name="_Toc177602208"/>
       <w:r>
         <w:t>Descripción</w:t>
       </w:r>
@@ -7903,7 +8000,7 @@
       </w:pPr>
       <w:bookmarkStart w:id="72" w:name="_Toc235007272"/>
       <w:bookmarkStart w:id="73" w:name="_Toc235009559"/>
-      <w:bookmarkStart w:id="74" w:name="_Toc177583397"/>
+      <w:bookmarkStart w:id="74" w:name="_Toc177602209"/>
       <w:r>
         <w:t>Diagrama</w:t>
       </w:r>
@@ -8008,9 +8105,8 @@
       </w:pPr>
       <w:bookmarkStart w:id="75" w:name="_Toc235007275"/>
       <w:bookmarkStart w:id="76" w:name="_Toc235009561"/>
-      <w:bookmarkStart w:id="77" w:name="_Toc177583398"/>
-      <w:r>
-        <w:lastRenderedPageBreak/>
+      <w:bookmarkStart w:id="77" w:name="_Toc177602210"/>
+      <w:r>
         <w:t>Requerimientos Funcionales</w:t>
       </w:r>
       <w:bookmarkEnd w:id="75"/>
@@ -8115,6 +8211,7 @@
               <w:rPr>
                 <w:lang w:val="es-AR"/>
               </w:rPr>
+              <w:lastRenderedPageBreak/>
               <w:t>Nombre del Requerimiento:</w:t>
             </w:r>
           </w:p>
@@ -8816,7 +8913,6 @@
               <w:rPr>
                 <w:lang w:val="es-AR"/>
               </w:rPr>
-              <w:lastRenderedPageBreak/>
               <w:t>Identificación del Requerimiento:</w:t>
             </w:r>
           </w:p>
@@ -8946,6 +9042,7 @@
               <w:rPr>
                 <w:i w:val="0"/>
               </w:rPr>
+              <w:lastRenderedPageBreak/>
               <w:t>La prioridad es: Alta</w:t>
             </w:r>
             <w:r>
@@ -9627,7 +9724,6 @@
               <w:rPr>
                 <w:lang w:val="es-AR"/>
               </w:rPr>
-              <w:lastRenderedPageBreak/>
               <w:t>Identificación del Requerimiento:</w:t>
             </w:r>
           </w:p>
@@ -9769,6 +9865,7 @@
               <w:rPr>
                 <w:i w:val="0"/>
               </w:rPr>
+              <w:lastRenderedPageBreak/>
               <w:t xml:space="preserve">La prioridad es: </w:t>
             </w:r>
             <w:r>
@@ -10337,38 +10434,6 @@
               <w:rPr>
                 <w:i w:val="0"/>
               </w:rPr>
-              <w:t>• Alta /</w:t>
-            </w:r>
-            <w:r>
-              <w:rPr>
-                <w:i w:val="0"/>
-              </w:rPr>
-              <w:t xml:space="preserve"> </w:t>
-            </w:r>
-            <w:r>
-              <w:rPr>
-                <w:i w:val="0"/>
-              </w:rPr>
-              <w:t>Media Alta / Media / Media Baja / Baja</w:t>
-            </w:r>
-            <w:r>
-              <w:rPr>
-                <w:i w:val="0"/>
-              </w:rPr>
-              <w:t>.</w:t>
-            </w:r>
-          </w:p>
-          <w:p>
-            <w:pPr>
-              <w:pStyle w:val="PSI-ComentarioenTabla"/>
-              <w:rPr>
-                <w:i w:val="0"/>
-              </w:rPr>
-            </w:pPr>
-            <w:r>
-              <w:rPr>
-                <w:i w:val="0"/>
-              </w:rPr>
               <w:t xml:space="preserve">La prioridad es: </w:t>
             </w:r>
             <w:r>
@@ -10624,6 +10689,7 @@
               <w:rPr>
                 <w:i w:val="0"/>
               </w:rPr>
+              <w:lastRenderedPageBreak/>
               <w:t xml:space="preserve">Los </w:t>
             </w:r>
             <w:r>
@@ -10661,26 +10727,6 @@
                 <w:i w:val="0"/>
               </w:rPr>
               <w:t>Atributo: Prioridad</w:t>
-            </w:r>
-            <w:r>
-              <w:rPr>
-                <w:i w:val="0"/>
-              </w:rPr>
-              <w:t>.</w:t>
-            </w:r>
-          </w:p>
-          <w:p>
-            <w:pPr>
-              <w:pStyle w:val="PSI-ComentarioenTabla"/>
-              <w:rPr>
-                <w:i w:val="0"/>
-              </w:rPr>
-            </w:pPr>
-            <w:r>
-              <w:rPr>
-                <w:i w:val="0"/>
-              </w:rPr>
-              <w:t>• Alta /Media Alta / Media / Media Baja / Baja</w:t>
             </w:r>
             <w:r>
               <w:rPr>
@@ -11250,22 +11296,7 @@
               <w:rPr>
                 <w:i w:val="0"/>
               </w:rPr>
-              <w:lastRenderedPageBreak/>
               <w:t>Atributo: Prioridad</w:t>
-            </w:r>
-          </w:p>
-          <w:p>
-            <w:pPr>
-              <w:pStyle w:val="PSI-ComentarioenTabla"/>
-              <w:rPr>
-                <w:i w:val="0"/>
-              </w:rPr>
-            </w:pPr>
-            <w:r>
-              <w:rPr>
-                <w:i w:val="0"/>
-              </w:rPr>
-              <w:t>• Alta /Media Alta / Media / Media Baja / Baja</w:t>
             </w:r>
           </w:p>
           <w:p>
@@ -11469,6 +11500,7 @@
               <w:rPr>
                 <w:lang w:val="es-AR"/>
               </w:rPr>
+              <w:lastRenderedPageBreak/>
               <w:t>Características:</w:t>
             </w:r>
           </w:p>
@@ -12037,7 +12069,6 @@
               <w:rPr>
                 <w:lang w:val="es-AR"/>
               </w:rPr>
-              <w:lastRenderedPageBreak/>
               <w:t>Características:</w:t>
             </w:r>
           </w:p>
@@ -12298,6 +12329,7 @@
               <w:rPr>
                 <w:lang w:val="es-AR"/>
               </w:rPr>
+              <w:lastRenderedPageBreak/>
               <w:t>Identificación del Requerimiento:</w:t>
             </w:r>
           </w:p>
@@ -12909,7 +12941,6 @@
               <w:rPr>
                 <w:lang w:val="es-AR"/>
               </w:rPr>
-              <w:lastRenderedPageBreak/>
               <w:t>Características:</w:t>
             </w:r>
           </w:p>
@@ -13179,6 +13210,7 @@
               <w:rPr>
                 <w:lang w:val="es-AR"/>
               </w:rPr>
+              <w:lastRenderedPageBreak/>
               <w:t>Características:</w:t>
             </w:r>
           </w:p>
@@ -13571,7 +13603,7 @@
       </w:pPr>
       <w:bookmarkStart w:id="78" w:name="_Toc235007276"/>
       <w:bookmarkStart w:id="79" w:name="_Toc235009562"/>
-      <w:bookmarkStart w:id="80" w:name="_Toc177583399"/>
+      <w:bookmarkStart w:id="80" w:name="_Toc177602211"/>
       <w:r>
         <w:t>Requerimientos No Funcionales</w:t>
       </w:r>
@@ -13599,9 +13631,8 @@
       </w:pPr>
       <w:bookmarkStart w:id="81" w:name="_Toc235007277"/>
       <w:bookmarkStart w:id="82" w:name="_Toc235009563"/>
-      <w:bookmarkStart w:id="83" w:name="_Toc177583400"/>
-      <w:r>
-        <w:lastRenderedPageBreak/>
+      <w:bookmarkStart w:id="83" w:name="_Toc177602212"/>
+      <w:r>
         <w:t>Usabilidad</w:t>
       </w:r>
       <w:bookmarkEnd w:id="81"/>
@@ -13645,7 +13676,7 @@
       </w:pPr>
       <w:bookmarkStart w:id="84" w:name="_Toc235007278"/>
       <w:bookmarkStart w:id="85" w:name="_Toc235009564"/>
-      <w:bookmarkStart w:id="86" w:name="_Toc177583401"/>
+      <w:bookmarkStart w:id="86" w:name="_Toc177602213"/>
       <w:r>
         <w:t>Confiabilidad</w:t>
       </w:r>
@@ -13693,7 +13724,7 @@
       </w:pPr>
       <w:bookmarkStart w:id="87" w:name="_Toc235007279"/>
       <w:bookmarkStart w:id="88" w:name="_Toc235009565"/>
-      <w:bookmarkStart w:id="89" w:name="_Toc177583402"/>
+      <w:bookmarkStart w:id="89" w:name="_Toc177602214"/>
       <w:r>
         <w:t>Seguridad</w:t>
       </w:r>
@@ -13782,7 +13813,7 @@
       </w:r>
       <w:bookmarkStart w:id="92" w:name="_Toc235007280"/>
       <w:bookmarkStart w:id="93" w:name="_Toc235009566"/>
-      <w:bookmarkStart w:id="94" w:name="_Toc177583403"/>
+      <w:bookmarkStart w:id="94" w:name="_Toc177602215"/>
       <w:r>
         <w:t>Eficiencia</w:t>
       </w:r>
@@ -13830,9 +13861,8 @@
       </w:pPr>
       <w:bookmarkStart w:id="95" w:name="_Toc235007281"/>
       <w:bookmarkStart w:id="96" w:name="_Toc235009567"/>
-      <w:bookmarkStart w:id="97" w:name="_Toc177583404"/>
-      <w:r>
-        <w:lastRenderedPageBreak/>
+      <w:bookmarkStart w:id="97" w:name="_Toc177602216"/>
+      <w:r>
         <w:t>Interfaces</w:t>
       </w:r>
       <w:bookmarkEnd w:id="95"/>
@@ -13864,7 +13894,7 @@
       </w:pPr>
       <w:bookmarkStart w:id="98" w:name="_Toc235007282"/>
       <w:bookmarkStart w:id="99" w:name="_Toc235009568"/>
-      <w:bookmarkStart w:id="100" w:name="_Toc177583405"/>
+      <w:bookmarkStart w:id="100" w:name="_Toc177602217"/>
       <w:r>
         <w:t>Interfaces de Usuario</w:t>
       </w:r>
@@ -13891,8 +13921,9 @@
       </w:pPr>
       <w:bookmarkStart w:id="101" w:name="_Toc235007283"/>
       <w:bookmarkStart w:id="102" w:name="_Toc235009569"/>
-      <w:bookmarkStart w:id="103" w:name="_Toc177583406"/>
-      <w:r>
+      <w:bookmarkStart w:id="103" w:name="_Toc177602218"/>
+      <w:r>
+        <w:lastRenderedPageBreak/>
         <w:t>Interfaces de Software</w:t>
       </w:r>
       <w:bookmarkEnd w:id="101"/>
@@ -13944,7 +13975,7 @@
       </w:pPr>
       <w:bookmarkStart w:id="104" w:name="_Toc235007284"/>
       <w:bookmarkStart w:id="105" w:name="_Toc235009570"/>
-      <w:bookmarkStart w:id="106" w:name="_Toc177583407"/>
+      <w:bookmarkStart w:id="106" w:name="_Toc177602219"/>
       <w:r>
         <w:t>Interfaces de Hardware</w:t>
       </w:r>
@@ -14001,7 +14032,7 @@
       </w:pPr>
       <w:bookmarkStart w:id="107" w:name="_Toc235007285"/>
       <w:bookmarkStart w:id="108" w:name="_Toc235009571"/>
-      <w:bookmarkStart w:id="109" w:name="_Toc177583408"/>
+      <w:bookmarkStart w:id="109" w:name="_Toc177602220"/>
       <w:r>
         <w:t>Interfaces de Comunicaciones</w:t>
       </w:r>
@@ -14045,7 +14076,7 @@
       </w:pPr>
       <w:bookmarkStart w:id="110" w:name="_Toc235007286"/>
       <w:bookmarkStart w:id="111" w:name="_Toc235009572"/>
-      <w:bookmarkStart w:id="112" w:name="_Toc177583409"/>
+      <w:bookmarkStart w:id="112" w:name="_Toc177602221"/>
       <w:r>
         <w:t>Restricción de Diseño</w:t>
       </w:r>
@@ -14073,11 +14104,7 @@
         <w:t>programación</w:t>
       </w:r>
       <w:r>
-        <w:t xml:space="preserve">, requerimientos de </w:t>
-      </w:r>
-      <w:r>
-        <w:lastRenderedPageBreak/>
-        <w:t>proceso d</w:t>
+        <w:t>, requerimientos de proceso d</w:t>
       </w:r>
       <w:r>
         <w:t xml:space="preserve">e </w:t>
@@ -14119,15 +14146,7 @@
         </w:numPr>
       </w:pPr>
       <w:r>
-        <w:t xml:space="preserve">El sistema deberá ser integrado con </w:t>
-      </w:r>
-      <w:proofErr w:type="spellStart"/>
-      <w:r>
-        <w:t>UARGflow</w:t>
-      </w:r>
-      <w:proofErr w:type="spellEnd"/>
-      <w:r>
-        <w:t xml:space="preserve"> para el inicio de sesión de los usuarios.</w:t>
+        <w:t>El sistema deberá ser integrado con UARGflow para el inicio de sesión de los usuarios.</w:t>
       </w:r>
     </w:p>
     <w:p>
@@ -14143,7 +14162,7 @@
       <w:bookmarkStart w:id="114" w:name="_Toc227336277"/>
       <w:bookmarkStart w:id="115" w:name="_Toc235007287"/>
       <w:bookmarkStart w:id="116" w:name="_Toc235009573"/>
-      <w:bookmarkStart w:id="117" w:name="_Toc177583410"/>
+      <w:bookmarkStart w:id="117" w:name="_Toc177602222"/>
       <w:r>
         <w:t>Requerimientos de Licencia</w:t>
       </w:r>
@@ -14330,7 +14349,7 @@
       </w:pPr>
       <w:bookmarkStart w:id="118" w:name="_Toc235007288"/>
       <w:bookmarkStart w:id="119" w:name="_Toc235009574"/>
-      <w:bookmarkStart w:id="120" w:name="_Toc177583411"/>
+      <w:bookmarkStart w:id="120" w:name="_Toc177602223"/>
       <w:r>
         <w:t xml:space="preserve">Requerimientos </w:t>
       </w:r>
@@ -14366,7 +14385,7 @@
       </w:pPr>
       <w:bookmarkStart w:id="121" w:name="_Toc235007289"/>
       <w:bookmarkStart w:id="122" w:name="_Toc235009575"/>
-      <w:bookmarkStart w:id="123" w:name="_Toc177583412"/>
+      <w:bookmarkStart w:id="123" w:name="_Toc177602224"/>
       <w:r>
         <w:t xml:space="preserve">Manual </w:t>
       </w:r>
@@ -14426,7 +14445,7 @@
       </w:pPr>
       <w:bookmarkStart w:id="124" w:name="_Toc235007290"/>
       <w:bookmarkStart w:id="125" w:name="_Toc235009576"/>
-      <w:bookmarkStart w:id="126" w:name="_Toc177583413"/>
+      <w:bookmarkStart w:id="126" w:name="_Toc177602225"/>
       <w:r>
         <w:t>Ayuda en Línea</w:t>
       </w:r>
@@ -14454,7 +14473,7 @@
       <w:bookmarkStart w:id="127" w:name="_Toc95287984"/>
       <w:bookmarkStart w:id="128" w:name="_Toc235007291"/>
       <w:bookmarkStart w:id="129" w:name="_Toc235009577"/>
-      <w:bookmarkStart w:id="130" w:name="_Toc177583414"/>
+      <w:bookmarkStart w:id="130" w:name="_Toc177602226"/>
       <w:r>
         <w:t xml:space="preserve">Guías de </w:t>
       </w:r>
@@ -14498,9 +14517,8 @@
       <w:bookmarkStart w:id="131" w:name="_Toc95287985"/>
       <w:bookmarkStart w:id="132" w:name="_Toc235007292"/>
       <w:bookmarkStart w:id="133" w:name="_Toc235009578"/>
-      <w:bookmarkStart w:id="134" w:name="_Toc177583415"/>
-      <w:r>
-        <w:lastRenderedPageBreak/>
+      <w:bookmarkStart w:id="134" w:name="_Toc177602227"/>
+      <w:r>
         <w:t>Etiquetado y empaquetado</w:t>
       </w:r>
       <w:bookmarkEnd w:id="131"/>
@@ -14527,7 +14545,7 @@
       </w:pPr>
       <w:bookmarkStart w:id="135" w:name="_Toc235007293"/>
       <w:bookmarkStart w:id="136" w:name="_Toc235009579"/>
-      <w:bookmarkStart w:id="137" w:name="_Toc177583416"/>
+      <w:bookmarkStart w:id="137" w:name="_Toc177602228"/>
       <w:r>
         <w:t>Características No Soportadas</w:t>
       </w:r>
@@ -14572,10 +14590,8 @@
         </w:numPr>
       </w:pPr>
       <w:r>
-        <w:t>Calendario compartido del proyecto</w:t>
-      </w:r>
-      <w:r>
-        <w:t>.</w:t>
+        <w:lastRenderedPageBreak/>
+        <w:t>Calendario compartido del proyecto.</w:t>
       </w:r>
     </w:p>
     <w:p>
@@ -14623,10 +14639,7 @@
         </w:numPr>
       </w:pPr>
       <w:r>
-        <w:t>Gestión de reuniones</w:t>
-      </w:r>
-      <w:r>
-        <w:t>.</w:t>
+        <w:t>Gestión de reuniones.</w:t>
       </w:r>
     </w:p>
     <w:p>
@@ -14638,32 +14651,27 @@
         </w:numPr>
       </w:pPr>
       <w:r>
-        <w:t>FAQ (Preguntas frecuentes) del proyecto</w:t>
-      </w:r>
-      <w:r>
-        <w:t>.</w:t>
-      </w:r>
-      <w:bookmarkStart w:id="138" w:name="_GoBack"/>
+        <w:t>FAQ (Preguntas frecuentes) del proyecto.</w:t>
+      </w:r>
+    </w:p>
+    <w:p>
+      <w:pPr>
+        <w:pStyle w:val="PSI-Comentario"/>
+      </w:pPr>
+    </w:p>
+    <w:p>
+      <w:pPr>
+        <w:pStyle w:val="PSI-Ttulo1"/>
+      </w:pPr>
+      <w:bookmarkStart w:id="138" w:name="_Toc235007294"/>
+      <w:bookmarkStart w:id="139" w:name="_Toc235009580"/>
+      <w:bookmarkStart w:id="140" w:name="_Toc177602229"/>
+      <w:r>
+        <w:t>Estándares Aplicables</w:t>
+      </w:r>
       <w:bookmarkEnd w:id="138"/>
-    </w:p>
-    <w:p>
-      <w:pPr>
-        <w:pStyle w:val="PSI-Comentario"/>
-      </w:pPr>
-    </w:p>
-    <w:p>
-      <w:pPr>
-        <w:pStyle w:val="PSI-Ttulo1"/>
-      </w:pPr>
-      <w:bookmarkStart w:id="139" w:name="_Toc235007294"/>
-      <w:bookmarkStart w:id="140" w:name="_Toc235009580"/>
-      <w:bookmarkStart w:id="141" w:name="_Toc177583417"/>
-      <w:r>
-        <w:t>Estándares Aplicables</w:t>
-      </w:r>
       <w:bookmarkEnd w:id="139"/>
       <w:bookmarkEnd w:id="140"/>
-      <w:bookmarkEnd w:id="141"/>
     </w:p>
     <w:p>
       <w:pPr>
@@ -14731,7 +14739,7 @@
 </file>
 
 <file path=word/endnotes.xml><?xml version="1.0" encoding="utf-8"?>
-<w:endnotes xmlns:wpc="http://schemas.microsoft.com/office/word/2010/wordprocessingCanvas" xmlns:mc="http://schemas.openxmlformats.org/markup-compatibility/2006" xmlns:o="urn:schemas-microsoft-com:office:office" xmlns:r="http://schemas.openxmlformats.org/officeDocument/2006/relationships" xmlns:m="http://schemas.openxmlformats.org/officeDocument/2006/math" xmlns:v="urn:schemas-microsoft-com:vml" xmlns:wp14="http://schemas.microsoft.com/office/word/2010/wordprocessingDrawing" xmlns:wp="http://schemas.openxmlformats.org/drawingml/2006/wordprocessingDrawing" xmlns:w10="urn:schemas-microsoft-com:office:word" xmlns:w="http://schemas.openxmlformats.org/wordprocessingml/2006/main" xmlns:w14="http://schemas.microsoft.com/office/word/2010/wordml" xmlns:w15="http://schemas.microsoft.com/office/word/2012/wordml" xmlns:wpg="http://schemas.microsoft.com/office/word/2010/wordprocessingGroup" xmlns:wpi="http://schemas.microsoft.com/office/word/2010/wordprocessingInk" xmlns:wne="http://schemas.microsoft.com/office/word/2006/wordml" xmlns:wps="http://schemas.microsoft.com/office/word/2010/wordprocessingShape" mc:Ignorable="w14 w15 wp14">
+<w:endnotes xmlns:wpc="http://schemas.microsoft.com/office/word/2010/wordprocessingCanvas" xmlns:cx="http://schemas.microsoft.com/office/drawing/2014/chartex" xmlns:cx1="http://schemas.microsoft.com/office/drawing/2015/9/8/chartex" xmlns:cx2="http://schemas.microsoft.com/office/drawing/2015/10/21/chartex" xmlns:cx3="http://schemas.microsoft.com/office/drawing/2016/5/9/chartex" xmlns:cx4="http://schemas.microsoft.com/office/drawing/2016/5/10/chartex" xmlns:cx5="http://schemas.microsoft.com/office/drawing/2016/5/11/chartex" xmlns:cx6="http://schemas.microsoft.com/office/drawing/2016/5/12/chartex" xmlns:cx7="http://schemas.microsoft.com/office/drawing/2016/5/13/chartex" xmlns:cx8="http://schemas.microsoft.com/office/drawing/2016/5/14/chartex" xmlns:mc="http://schemas.openxmlformats.org/markup-compatibility/2006" xmlns:aink="http://schemas.microsoft.com/office/drawing/2016/ink" xmlns:am3d="http://schemas.microsoft.com/office/drawing/2017/model3d" xmlns:o="urn:schemas-microsoft-com:office:office" xmlns:oel="http://schemas.microsoft.com/office/2019/extlst" xmlns:r="http://schemas.openxmlformats.org/officeDocument/2006/relationships" xmlns:m="http://schemas.openxmlformats.org/officeDocument/2006/math" xmlns:v="urn:schemas-microsoft-com:vml" xmlns:wp14="http://schemas.microsoft.com/office/word/2010/wordprocessingDrawing" xmlns:wp="http://schemas.openxmlformats.org/drawingml/2006/wordprocessingDrawing" xmlns:w10="urn:schemas-microsoft-com:office:word" xmlns:w="http://schemas.openxmlformats.org/wordprocessingml/2006/main" xmlns:w14="http://schemas.microsoft.com/office/word/2010/wordml" xmlns:w15="http://schemas.microsoft.com/office/word/2012/wordml" xmlns:w16cex="http://schemas.microsoft.com/office/word/2018/wordml/cex" xmlns:w16cid="http://schemas.microsoft.com/office/word/2016/wordml/cid" xmlns:w16="http://schemas.microsoft.com/office/word/2018/wordml" xmlns:w16du="http://schemas.microsoft.com/office/word/2023/wordml/word16du" xmlns:w16sdtdh="http://schemas.microsoft.com/office/word/2020/wordml/sdtdatahash" xmlns:w16se="http://schemas.microsoft.com/office/word/2015/wordml/symex" xmlns:wpg="http://schemas.microsoft.com/office/word/2010/wordprocessingGroup" xmlns:wpi="http://schemas.microsoft.com/office/word/2010/wordprocessingInk" xmlns:wne="http://schemas.microsoft.com/office/word/2006/wordml" xmlns:wps="http://schemas.microsoft.com/office/word/2010/wordprocessingShape" mc:Ignorable="w14 w15 w16se w16cid w16 w16cex w16sdtdh w16du wp14">
   <w:endnote w:type="separator" w:id="-1">
     <w:p>
       <w:r>
@@ -14752,7 +14760,7 @@
 </file>
 
 <file path=word/footer1.xml><?xml version="1.0" encoding="utf-8"?>
-<w:ftr xmlns:wpc="http://schemas.microsoft.com/office/word/2010/wordprocessingCanvas" xmlns:mc="http://schemas.openxmlformats.org/markup-compatibility/2006" xmlns:o="urn:schemas-microsoft-com:office:office" xmlns:r="http://schemas.openxmlformats.org/officeDocument/2006/relationships" xmlns:m="http://schemas.openxmlformats.org/officeDocument/2006/math" xmlns:v="urn:schemas-microsoft-com:vml" xmlns:wp14="http://schemas.microsoft.com/office/word/2010/wordprocessingDrawing" xmlns:wp="http://schemas.openxmlformats.org/drawingml/2006/wordprocessingDrawing" xmlns:w10="urn:schemas-microsoft-com:office:word" xmlns:w="http://schemas.openxmlformats.org/wordprocessingml/2006/main" xmlns:w14="http://schemas.microsoft.com/office/word/2010/wordml" xmlns:w15="http://schemas.microsoft.com/office/word/2012/wordml" xmlns:wpg="http://schemas.microsoft.com/office/word/2010/wordprocessingGroup" xmlns:wpi="http://schemas.microsoft.com/office/word/2010/wordprocessingInk" xmlns:wne="http://schemas.microsoft.com/office/word/2006/wordml" xmlns:wps="http://schemas.microsoft.com/office/word/2010/wordprocessingShape" mc:Ignorable="w14 w15 wp14">
+<w:ftr xmlns:wpc="http://schemas.microsoft.com/office/word/2010/wordprocessingCanvas" xmlns:cx="http://schemas.microsoft.com/office/drawing/2014/chartex" xmlns:cx1="http://schemas.microsoft.com/office/drawing/2015/9/8/chartex" xmlns:cx2="http://schemas.microsoft.com/office/drawing/2015/10/21/chartex" xmlns:cx3="http://schemas.microsoft.com/office/drawing/2016/5/9/chartex" xmlns:cx4="http://schemas.microsoft.com/office/drawing/2016/5/10/chartex" xmlns:cx5="http://schemas.microsoft.com/office/drawing/2016/5/11/chartex" xmlns:cx6="http://schemas.microsoft.com/office/drawing/2016/5/12/chartex" xmlns:cx7="http://schemas.microsoft.com/office/drawing/2016/5/13/chartex" xmlns:cx8="http://schemas.microsoft.com/office/drawing/2016/5/14/chartex" xmlns:mc="http://schemas.openxmlformats.org/markup-compatibility/2006" xmlns:aink="http://schemas.microsoft.com/office/drawing/2016/ink" xmlns:am3d="http://schemas.microsoft.com/office/drawing/2017/model3d" xmlns:o="urn:schemas-microsoft-com:office:office" xmlns:oel="http://schemas.microsoft.com/office/2019/extlst" xmlns:r="http://schemas.openxmlformats.org/officeDocument/2006/relationships" xmlns:m="http://schemas.openxmlformats.org/officeDocument/2006/math" xmlns:v="urn:schemas-microsoft-com:vml" xmlns:wp14="http://schemas.microsoft.com/office/word/2010/wordprocessingDrawing" xmlns:wp="http://schemas.openxmlformats.org/drawingml/2006/wordprocessingDrawing" xmlns:w10="urn:schemas-microsoft-com:office:word" xmlns:w="http://schemas.openxmlformats.org/wordprocessingml/2006/main" xmlns:w14="http://schemas.microsoft.com/office/word/2010/wordml" xmlns:w15="http://schemas.microsoft.com/office/word/2012/wordml" xmlns:w16cex="http://schemas.microsoft.com/office/word/2018/wordml/cex" xmlns:w16cid="http://schemas.microsoft.com/office/word/2016/wordml/cid" xmlns:w16="http://schemas.microsoft.com/office/word/2018/wordml" xmlns:w16du="http://schemas.microsoft.com/office/word/2023/wordml/word16du" xmlns:w16sdtdh="http://schemas.microsoft.com/office/word/2020/wordml/sdtdatahash" xmlns:w16se="http://schemas.microsoft.com/office/word/2015/wordml/symex" xmlns:wpg="http://schemas.microsoft.com/office/word/2010/wordprocessingGroup" xmlns:wpi="http://schemas.microsoft.com/office/word/2010/wordprocessingInk" xmlns:wne="http://schemas.microsoft.com/office/word/2006/wordml" xmlns:wps="http://schemas.microsoft.com/office/word/2010/wordprocessingShape" mc:Ignorable="w14 w15 w16se w16cid w16 w16cex w16sdtdh w16du wp14">
   <w:p>
     <w:r>
       <w:rPr>
@@ -14882,7 +14890,7 @@
             </wp:anchor>
           </w:drawing>
         </mc:Choice>
-        <mc:Fallback xmlns:cx="http://schemas.microsoft.com/office/drawing/2014/chartex" xmlns:cx1="http://schemas.microsoft.com/office/drawing/2015/9/8/chartex" xmlns:cx2="http://schemas.microsoft.com/office/drawing/2015/10/21/chartex" xmlns:cx3="http://schemas.microsoft.com/office/drawing/2016/5/9/chartex" xmlns:cx4="http://schemas.microsoft.com/office/drawing/2016/5/10/chartex" xmlns:cx5="http://schemas.microsoft.com/office/drawing/2016/5/11/chartex" xmlns:cx6="http://schemas.microsoft.com/office/drawing/2016/5/12/chartex" xmlns:cx7="http://schemas.microsoft.com/office/drawing/2016/5/13/chartex" xmlns:cx8="http://schemas.microsoft.com/office/drawing/2016/5/14/chartex" xmlns:aink="http://schemas.microsoft.com/office/drawing/2016/ink" xmlns:am3d="http://schemas.microsoft.com/office/drawing/2017/model3d" xmlns:oel="http://schemas.microsoft.com/office/2019/extlst" xmlns:w16cex="http://schemas.microsoft.com/office/word/2018/wordml/cex" xmlns:w16cid="http://schemas.microsoft.com/office/word/2016/wordml/cid" xmlns:w16="http://schemas.microsoft.com/office/word/2018/wordml" xmlns:w16du="http://schemas.microsoft.com/office/word/2023/wordml/word16du" xmlns:w16sdtdh="http://schemas.microsoft.com/office/word/2020/wordml/sdtdatahash" xmlns:w16se="http://schemas.microsoft.com/office/word/2015/wordml/symex">
+        <mc:Fallback>
           <w:pict>
             <v:group w14:anchorId="7F404A2B" id="Group 27" o:spid="_x0000_s1026" style="position:absolute;margin-left:0;margin-top:0;width:593.7pt;height:63.8pt;flip:y;z-index:251656192;mso-width-percent:1000;mso-height-percent:900;mso-position-horizontal:center;mso-position-horizontal-relative:page;mso-position-vertical:bottom;mso-position-vertical-relative:page;mso-width-percent:1000;mso-height-percent:900;mso-height-relative:bottom-margin-area" coordorigin="8,9" coordsize="15823,1439" o:gfxdata="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" o:allowincell="f">
               <v:shapetype id="_x0000_t32" coordsize="21600,21600" o:spt="32" o:oned="t" path="m,l21600,21600e" filled="f">
@@ -14961,7 +14969,7 @@
             </wp:anchor>
           </w:drawing>
         </mc:Choice>
-        <mc:Fallback xmlns:cx="http://schemas.microsoft.com/office/drawing/2014/chartex" xmlns:cx1="http://schemas.microsoft.com/office/drawing/2015/9/8/chartex" xmlns:cx2="http://schemas.microsoft.com/office/drawing/2015/10/21/chartex" xmlns:cx3="http://schemas.microsoft.com/office/drawing/2016/5/9/chartex" xmlns:cx4="http://schemas.microsoft.com/office/drawing/2016/5/10/chartex" xmlns:cx5="http://schemas.microsoft.com/office/drawing/2016/5/11/chartex" xmlns:cx6="http://schemas.microsoft.com/office/drawing/2016/5/12/chartex" xmlns:cx7="http://schemas.microsoft.com/office/drawing/2016/5/13/chartex" xmlns:cx8="http://schemas.microsoft.com/office/drawing/2016/5/14/chartex" xmlns:aink="http://schemas.microsoft.com/office/drawing/2016/ink" xmlns:am3d="http://schemas.microsoft.com/office/drawing/2017/model3d" xmlns:oel="http://schemas.microsoft.com/office/2019/extlst" xmlns:w16cex="http://schemas.microsoft.com/office/word/2018/wordml/cex" xmlns:w16cid="http://schemas.microsoft.com/office/word/2016/wordml/cid" xmlns:w16="http://schemas.microsoft.com/office/word/2018/wordml" xmlns:w16du="http://schemas.microsoft.com/office/word/2023/wordml/word16du" xmlns:w16sdtdh="http://schemas.microsoft.com/office/word/2020/wordml/sdtdatahash" xmlns:w16se="http://schemas.microsoft.com/office/word/2015/wordml/symex">
+        <mc:Fallback>
           <w:pict>
             <v:rect w14:anchorId="3313407C" id="Rectangle 26" o:spid="_x0000_s1026" style="position:absolute;margin-left:38.95pt;margin-top:778.5pt;width:7.15pt;height:62.3pt;z-index:251655168;visibility:visible;mso-wrap-style:square;mso-width-percent:0;mso-height-percent:900;mso-wrap-distance-left:9pt;mso-wrap-distance-top:0;mso-wrap-distance-right:9pt;mso-wrap-distance-bottom:0;mso-position-horizontal:absolute;mso-position-horizontal-relative:page;mso-position-vertical:absolute;mso-position-vertical-relative:page;mso-width-percent:0;mso-height-percent:900;mso-width-relative:page;mso-height-relative:bottom-margin-area;v-text-anchor:top" o:gfxdata="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" fillcolor="#4bacc6" strokecolor="#205867">
               <w10:wrap anchorx="page" anchory="page"/>
@@ -15100,7 +15108,7 @@
             </wp:anchor>
           </w:drawing>
         </mc:Choice>
-        <mc:Fallback xmlns:cx="http://schemas.microsoft.com/office/drawing/2014/chartex" xmlns:cx1="http://schemas.microsoft.com/office/drawing/2015/9/8/chartex" xmlns:cx2="http://schemas.microsoft.com/office/drawing/2015/10/21/chartex" xmlns:cx3="http://schemas.microsoft.com/office/drawing/2016/5/9/chartex" xmlns:cx4="http://schemas.microsoft.com/office/drawing/2016/5/10/chartex" xmlns:cx5="http://schemas.microsoft.com/office/drawing/2016/5/11/chartex" xmlns:cx6="http://schemas.microsoft.com/office/drawing/2016/5/12/chartex" xmlns:cx7="http://schemas.microsoft.com/office/drawing/2016/5/13/chartex" xmlns:cx8="http://schemas.microsoft.com/office/drawing/2016/5/14/chartex" xmlns:aink="http://schemas.microsoft.com/office/drawing/2016/ink" xmlns:am3d="http://schemas.microsoft.com/office/drawing/2017/model3d" xmlns:oel="http://schemas.microsoft.com/office/2019/extlst" xmlns:w16cex="http://schemas.microsoft.com/office/word/2018/wordml/cex" xmlns:w16cid="http://schemas.microsoft.com/office/word/2016/wordml/cid" xmlns:w16="http://schemas.microsoft.com/office/word/2018/wordml" xmlns:w16du="http://schemas.microsoft.com/office/word/2023/wordml/word16du" xmlns:w16sdtdh="http://schemas.microsoft.com/office/word/2020/wordml/sdtdatahash" xmlns:w16se="http://schemas.microsoft.com/office/word/2015/wordml/symex">
+        <mc:Fallback>
           <w:pict>
             <v:rect w14:anchorId="6FEFACF4" id="Rectangle 11" o:spid="_x0000_s1026" style="position:absolute;margin-left:535pt;margin-top:778.5pt;width:7.15pt;height:62.3pt;z-index:251654144;visibility:visible;mso-wrap-style:square;mso-width-percent:0;mso-height-percent:900;mso-wrap-distance-left:9pt;mso-wrap-distance-top:0;mso-wrap-distance-right:9pt;mso-wrap-distance-bottom:0;mso-position-horizontal:absolute;mso-position-horizontal-relative:page;mso-position-vertical:absolute;mso-position-vertical-relative:page;mso-width-percent:0;mso-height-percent:900;mso-width-relative:page;mso-height-relative:bottom-margin-area;v-text-anchor:top" o:gfxdata="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" fillcolor="#4bacc6" strokecolor="#205867">
               <w10:wrap anchorx="page" anchory="page"/>
@@ -15118,21 +15126,7 @@
       <w:rPr>
         <w:lang w:val="es-AR"/>
       </w:rPr>
-      <w:t xml:space="preserve">Agustín </w:t>
-    </w:r>
-    <w:proofErr w:type="spellStart"/>
-    <w:r>
-      <w:rPr>
-        <w:lang w:val="es-AR"/>
-      </w:rPr>
-      <w:t>Collareda</w:t>
-    </w:r>
-    <w:proofErr w:type="spellEnd"/>
-    <w:r>
-      <w:rPr>
-        <w:lang w:val="es-AR"/>
-      </w:rPr>
-      <w:t xml:space="preserve">, Cintia Hernandez y </w:t>
+      <w:t xml:space="preserve">Agustín Collareda, Cintia Hernandez y </w:t>
     </w:r>
     <w:r>
       <w:rPr>
@@ -15145,7 +15139,7 @@
 </file>
 
 <file path=word/footnotes.xml><?xml version="1.0" encoding="utf-8"?>
-<w:footnotes xmlns:wpc="http://schemas.microsoft.com/office/word/2010/wordprocessingCanvas" xmlns:mc="http://schemas.openxmlformats.org/markup-compatibility/2006" xmlns:o="urn:schemas-microsoft-com:office:office" xmlns:r="http://schemas.openxmlformats.org/officeDocument/2006/relationships" xmlns:m="http://schemas.openxmlformats.org/officeDocument/2006/math" xmlns:v="urn:schemas-microsoft-com:vml" xmlns:wp14="http://schemas.microsoft.com/office/word/2010/wordprocessingDrawing" xmlns:wp="http://schemas.openxmlformats.org/drawingml/2006/wordprocessingDrawing" xmlns:w10="urn:schemas-microsoft-com:office:word" xmlns:w="http://schemas.openxmlformats.org/wordprocessingml/2006/main" xmlns:w14="http://schemas.microsoft.com/office/word/2010/wordml" xmlns:w15="http://schemas.microsoft.com/office/word/2012/wordml" xmlns:wpg="http://schemas.microsoft.com/office/word/2010/wordprocessingGroup" xmlns:wpi="http://schemas.microsoft.com/office/word/2010/wordprocessingInk" xmlns:wne="http://schemas.microsoft.com/office/word/2006/wordml" xmlns:wps="http://schemas.microsoft.com/office/word/2010/wordprocessingShape" mc:Ignorable="w14 w15 wp14">
+<w:footnotes xmlns:wpc="http://schemas.microsoft.com/office/word/2010/wordprocessingCanvas" xmlns:cx="http://schemas.microsoft.com/office/drawing/2014/chartex" xmlns:cx1="http://schemas.microsoft.com/office/drawing/2015/9/8/chartex" xmlns:cx2="http://schemas.microsoft.com/office/drawing/2015/10/21/chartex" xmlns:cx3="http://schemas.microsoft.com/office/drawing/2016/5/9/chartex" xmlns:cx4="http://schemas.microsoft.com/office/drawing/2016/5/10/chartex" xmlns:cx5="http://schemas.microsoft.com/office/drawing/2016/5/11/chartex" xmlns:cx6="http://schemas.microsoft.com/office/drawing/2016/5/12/chartex" xmlns:cx7="http://schemas.microsoft.com/office/drawing/2016/5/13/chartex" xmlns:cx8="http://schemas.microsoft.com/office/drawing/2016/5/14/chartex" xmlns:mc="http://schemas.openxmlformats.org/markup-compatibility/2006" xmlns:aink="http://schemas.microsoft.com/office/drawing/2016/ink" xmlns:am3d="http://schemas.microsoft.com/office/drawing/2017/model3d" xmlns:o="urn:schemas-microsoft-com:office:office" xmlns:oel="http://schemas.microsoft.com/office/2019/extlst" xmlns:r="http://schemas.openxmlformats.org/officeDocument/2006/relationships" xmlns:m="http://schemas.openxmlformats.org/officeDocument/2006/math" xmlns:v="urn:schemas-microsoft-com:vml" xmlns:wp14="http://schemas.microsoft.com/office/word/2010/wordprocessingDrawing" xmlns:wp="http://schemas.openxmlformats.org/drawingml/2006/wordprocessingDrawing" xmlns:w10="urn:schemas-microsoft-com:office:word" xmlns:w="http://schemas.openxmlformats.org/wordprocessingml/2006/main" xmlns:w14="http://schemas.microsoft.com/office/word/2010/wordml" xmlns:w15="http://schemas.microsoft.com/office/word/2012/wordml" xmlns:w16cex="http://schemas.microsoft.com/office/word/2018/wordml/cex" xmlns:w16cid="http://schemas.microsoft.com/office/word/2016/wordml/cid" xmlns:w16="http://schemas.microsoft.com/office/word/2018/wordml" xmlns:w16du="http://schemas.microsoft.com/office/word/2023/wordml/word16du" xmlns:w16sdtdh="http://schemas.microsoft.com/office/word/2020/wordml/sdtdatahash" xmlns:w16se="http://schemas.microsoft.com/office/word/2015/wordml/symex" xmlns:wpg="http://schemas.microsoft.com/office/word/2010/wordprocessingGroup" xmlns:wpi="http://schemas.microsoft.com/office/word/2010/wordprocessingInk" xmlns:wne="http://schemas.microsoft.com/office/word/2006/wordml" xmlns:wps="http://schemas.microsoft.com/office/word/2010/wordprocessingShape" mc:Ignorable="w14 w15 w16se w16cid w16 w16cex w16sdtdh w16du wp14">
   <w:footnote w:type="separator" w:id="-1">
     <w:p>
       <w:r>
@@ -15166,7 +15160,7 @@
 </file>
 
 <file path=word/header1.xml><?xml version="1.0" encoding="utf-8"?>
-<w:hdr xmlns:wpc="http://schemas.microsoft.com/office/word/2010/wordprocessingCanvas" xmlns:mc="http://schemas.openxmlformats.org/markup-compatibility/2006" xmlns:o="urn:schemas-microsoft-com:office:office" xmlns:r="http://schemas.openxmlformats.org/officeDocument/2006/relationships" xmlns:m="http://schemas.openxmlformats.org/officeDocument/2006/math" xmlns:v="urn:schemas-microsoft-com:vml" xmlns:wp14="http://schemas.microsoft.com/office/word/2010/wordprocessingDrawing" xmlns:wp="http://schemas.openxmlformats.org/drawingml/2006/wordprocessingDrawing" xmlns:w10="urn:schemas-microsoft-com:office:word" xmlns:w="http://schemas.openxmlformats.org/wordprocessingml/2006/main" xmlns:w14="http://schemas.microsoft.com/office/word/2010/wordml" xmlns:w15="http://schemas.microsoft.com/office/word/2012/wordml" xmlns:wpg="http://schemas.microsoft.com/office/word/2010/wordprocessingGroup" xmlns:wpi="http://schemas.microsoft.com/office/word/2010/wordprocessingInk" xmlns:wne="http://schemas.microsoft.com/office/word/2006/wordml" xmlns:wps="http://schemas.microsoft.com/office/word/2010/wordprocessingShape" mc:Ignorable="w14 w15 wp14">
+<w:hdr xmlns:wpc="http://schemas.microsoft.com/office/word/2010/wordprocessingCanvas" xmlns:cx="http://schemas.microsoft.com/office/drawing/2014/chartex" xmlns:cx1="http://schemas.microsoft.com/office/drawing/2015/9/8/chartex" xmlns:cx2="http://schemas.microsoft.com/office/drawing/2015/10/21/chartex" xmlns:cx3="http://schemas.microsoft.com/office/drawing/2016/5/9/chartex" xmlns:cx4="http://schemas.microsoft.com/office/drawing/2016/5/10/chartex" xmlns:cx5="http://schemas.microsoft.com/office/drawing/2016/5/11/chartex" xmlns:cx6="http://schemas.microsoft.com/office/drawing/2016/5/12/chartex" xmlns:cx7="http://schemas.microsoft.com/office/drawing/2016/5/13/chartex" xmlns:cx8="http://schemas.microsoft.com/office/drawing/2016/5/14/chartex" xmlns:mc="http://schemas.openxmlformats.org/markup-compatibility/2006" xmlns:aink="http://schemas.microsoft.com/office/drawing/2016/ink" xmlns:am3d="http://schemas.microsoft.com/office/drawing/2017/model3d" xmlns:o="urn:schemas-microsoft-com:office:office" xmlns:oel="http://schemas.microsoft.com/office/2019/extlst" xmlns:r="http://schemas.openxmlformats.org/officeDocument/2006/relationships" xmlns:m="http://schemas.openxmlformats.org/officeDocument/2006/math" xmlns:v="urn:schemas-microsoft-com:vml" xmlns:wp14="http://schemas.microsoft.com/office/word/2010/wordprocessingDrawing" xmlns:wp="http://schemas.openxmlformats.org/drawingml/2006/wordprocessingDrawing" xmlns:w10="urn:schemas-microsoft-com:office:word" xmlns:w="http://schemas.openxmlformats.org/wordprocessingml/2006/main" xmlns:w14="http://schemas.microsoft.com/office/word/2010/wordml" xmlns:w15="http://schemas.microsoft.com/office/word/2012/wordml" xmlns:w16cex="http://schemas.microsoft.com/office/word/2018/wordml/cex" xmlns:w16cid="http://schemas.microsoft.com/office/word/2016/wordml/cid" xmlns:w16="http://schemas.microsoft.com/office/word/2018/wordml" xmlns:w16du="http://schemas.microsoft.com/office/word/2023/wordml/word16du" xmlns:w16sdtdh="http://schemas.microsoft.com/office/word/2020/wordml/sdtdatahash" xmlns:w16se="http://schemas.microsoft.com/office/word/2015/wordml/symex" xmlns:wpg="http://schemas.microsoft.com/office/word/2010/wordprocessingGroup" xmlns:wpi="http://schemas.microsoft.com/office/word/2010/wordprocessingInk" xmlns:wne="http://schemas.microsoft.com/office/word/2006/wordml" xmlns:wps="http://schemas.microsoft.com/office/word/2010/wordprocessingShape" mc:Ignorable="w14 w15 w16se w16cid w16 w16cex w16sdtdh w16du wp14">
   <w:p>
     <w:pPr>
       <w:pStyle w:val="Encabezado"/>
@@ -15375,7 +15369,7 @@
             </wp:anchor>
           </w:drawing>
         </mc:Choice>
-        <mc:Fallback xmlns:cx="http://schemas.microsoft.com/office/drawing/2014/chartex" xmlns:cx1="http://schemas.microsoft.com/office/drawing/2015/9/8/chartex" xmlns:cx2="http://schemas.microsoft.com/office/drawing/2015/10/21/chartex" xmlns:cx3="http://schemas.microsoft.com/office/drawing/2016/5/9/chartex" xmlns:cx4="http://schemas.microsoft.com/office/drawing/2016/5/10/chartex" xmlns:cx5="http://schemas.microsoft.com/office/drawing/2016/5/11/chartex" xmlns:cx6="http://schemas.microsoft.com/office/drawing/2016/5/12/chartex" xmlns:cx7="http://schemas.microsoft.com/office/drawing/2016/5/13/chartex" xmlns:cx8="http://schemas.microsoft.com/office/drawing/2016/5/14/chartex" xmlns:aink="http://schemas.microsoft.com/office/drawing/2016/ink" xmlns:am3d="http://schemas.microsoft.com/office/drawing/2017/model3d" xmlns:oel="http://schemas.microsoft.com/office/2019/extlst" xmlns:w16cex="http://schemas.microsoft.com/office/word/2018/wordml/cex" xmlns:w16cid="http://schemas.microsoft.com/office/word/2016/wordml/cid" xmlns:w16="http://schemas.microsoft.com/office/word/2018/wordml" xmlns:w16du="http://schemas.microsoft.com/office/word/2023/wordml/word16du" xmlns:w16sdtdh="http://schemas.microsoft.com/office/word/2020/wordml/sdtdatahash" xmlns:w16se="http://schemas.microsoft.com/office/word/2015/wordml/symex">
+        <mc:Fallback>
           <w:pict>
             <v:rect w14:anchorId="71D10D73" id="Rectangle 41" o:spid="_x0000_s1026" style="position:absolute;margin-left:39.3pt;margin-top:.4pt;width:7.15pt;height:62.3pt;z-index:251659264;visibility:visible;mso-wrap-style:square;mso-width-percent:0;mso-height-percent:900;mso-wrap-distance-left:9pt;mso-wrap-distance-top:0;mso-wrap-distance-right:9pt;mso-wrap-distance-bottom:0;mso-position-horizontal:absolute;mso-position-horizontal-relative:page;mso-position-vertical:absolute;mso-position-vertical-relative:page;mso-width-percent:0;mso-height-percent:900;mso-width-relative:page;mso-height-relative:bottom-margin-area;v-text-anchor:top" o:gfxdata="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" fillcolor="#4bacc6" strokecolor="#205867">
               <w10:wrap anchorx="page" anchory="page"/>
@@ -15448,7 +15442,7 @@
             </wp:anchor>
           </w:drawing>
         </mc:Choice>
-        <mc:Fallback xmlns:cx="http://schemas.microsoft.com/office/drawing/2014/chartex" xmlns:cx1="http://schemas.microsoft.com/office/drawing/2015/9/8/chartex" xmlns:cx2="http://schemas.microsoft.com/office/drawing/2015/10/21/chartex" xmlns:cx3="http://schemas.microsoft.com/office/drawing/2016/5/9/chartex" xmlns:cx4="http://schemas.microsoft.com/office/drawing/2016/5/10/chartex" xmlns:cx5="http://schemas.microsoft.com/office/drawing/2016/5/11/chartex" xmlns:cx6="http://schemas.microsoft.com/office/drawing/2016/5/12/chartex" xmlns:cx7="http://schemas.microsoft.com/office/drawing/2016/5/13/chartex" xmlns:cx8="http://schemas.microsoft.com/office/drawing/2016/5/14/chartex" xmlns:aink="http://schemas.microsoft.com/office/drawing/2016/ink" xmlns:am3d="http://schemas.microsoft.com/office/drawing/2017/model3d" xmlns:oel="http://schemas.microsoft.com/office/2019/extlst" xmlns:w16cex="http://schemas.microsoft.com/office/word/2018/wordml/cex" xmlns:w16cid="http://schemas.microsoft.com/office/word/2016/wordml/cid" xmlns:w16="http://schemas.microsoft.com/office/word/2018/wordml" xmlns:w16du="http://schemas.microsoft.com/office/word/2023/wordml/word16du" xmlns:w16sdtdh="http://schemas.microsoft.com/office/word/2020/wordml/sdtdatahash" xmlns:w16se="http://schemas.microsoft.com/office/word/2015/wordml/symex">
+        <mc:Fallback>
           <w:pict>
             <v:rect w14:anchorId="364D497C" id="Rectangle 34" o:spid="_x0000_s1026" style="position:absolute;margin-left:549.6pt;margin-top:.4pt;width:7.15pt;height:62.3pt;z-index:251657216;visibility:visible;mso-wrap-style:square;mso-width-percent:0;mso-height-percent:900;mso-wrap-distance-left:9pt;mso-wrap-distance-top:0;mso-wrap-distance-right:9pt;mso-wrap-distance-bottom:0;mso-position-horizontal:absolute;mso-position-horizontal-relative:page;mso-position-vertical:absolute;mso-position-vertical-relative:page;mso-width-percent:0;mso-height-percent:900;mso-width-relative:page;mso-height-relative:bottom-margin-area;v-text-anchor:top" o:gfxdata="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" fillcolor="#4bacc6" strokecolor="#205867">
               <w10:wrap anchorx="page" anchory="page"/>
@@ -15579,7 +15573,7 @@
             </wp:anchor>
           </w:drawing>
         </mc:Choice>
-        <mc:Fallback xmlns:cx="http://schemas.microsoft.com/office/drawing/2014/chartex" xmlns:cx1="http://schemas.microsoft.com/office/drawing/2015/9/8/chartex" xmlns:cx2="http://schemas.microsoft.com/office/drawing/2015/10/21/chartex" xmlns:cx3="http://schemas.microsoft.com/office/drawing/2016/5/9/chartex" xmlns:cx4="http://schemas.microsoft.com/office/drawing/2016/5/10/chartex" xmlns:cx5="http://schemas.microsoft.com/office/drawing/2016/5/11/chartex" xmlns:cx6="http://schemas.microsoft.com/office/drawing/2016/5/12/chartex" xmlns:cx7="http://schemas.microsoft.com/office/drawing/2016/5/13/chartex" xmlns:cx8="http://schemas.microsoft.com/office/drawing/2016/5/14/chartex" xmlns:aink="http://schemas.microsoft.com/office/drawing/2016/ink" xmlns:am3d="http://schemas.microsoft.com/office/drawing/2017/model3d" xmlns:oel="http://schemas.microsoft.com/office/2019/extlst" xmlns:w16cex="http://schemas.microsoft.com/office/word/2018/wordml/cex" xmlns:w16cid="http://schemas.microsoft.com/office/word/2016/wordml/cid" xmlns:w16="http://schemas.microsoft.com/office/word/2018/wordml" xmlns:w16du="http://schemas.microsoft.com/office/word/2023/wordml/word16du" xmlns:w16sdtdh="http://schemas.microsoft.com/office/word/2020/wordml/sdtdatahash" xmlns:w16se="http://schemas.microsoft.com/office/word/2015/wordml/symex">
+        <mc:Fallback>
           <w:pict>
             <v:group w14:anchorId="583E1BE7" id="Group 35" o:spid="_x0000_s1026" style="position:absolute;margin-left:0;margin-top:0;width:593.5pt;height:64.2pt;z-index:251658240;mso-width-percent:1000;mso-position-horizontal:center;mso-position-horizontal-relative:page;mso-position-vertical:top;mso-position-vertical-relative:page;mso-width-percent:1000;mso-height-relative:top-margin-area" coordorigin="8,9" coordsize="15823,1439" o:gfxdata="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">
               <v:shapetype id="_x0000_t32" coordsize="21600,21600" o:spt="32" o:oned="t" path="m,l21600,21600e" filled="f">
@@ -15595,15 +15589,7 @@
       </mc:AlternateContent>
     </w:r>
     <w:r>
-      <w:t xml:space="preserve">Vesta </w:t>
-    </w:r>
-    <w:proofErr w:type="spellStart"/>
-    <w:r>
-      <w:t>Risk</w:t>
-    </w:r>
-    <w:proofErr w:type="spellEnd"/>
-    <w:r>
-      <w:t xml:space="preserve"> Manager</w:t>
+      <w:t>Vesta Risk Manager</w:t>
     </w:r>
     <w:r>
       <w:tab/>
@@ -15613,8 +15599,8 @@
 </file>
 
 <file path=word/numbering.xml><?xml version="1.0" encoding="utf-8"?>
-<w:numbering xmlns:wpc="http://schemas.microsoft.com/office/word/2010/wordprocessingCanvas" xmlns:mc="http://schemas.openxmlformats.org/markup-compatibility/2006" xmlns:o="urn:schemas-microsoft-com:office:office" xmlns:r="http://schemas.openxmlformats.org/officeDocument/2006/relationships" xmlns:m="http://schemas.openxmlformats.org/officeDocument/2006/math" xmlns:v="urn:schemas-microsoft-com:vml" xmlns:wp14="http://schemas.microsoft.com/office/word/2010/wordprocessingDrawing" xmlns:wp="http://schemas.openxmlformats.org/drawingml/2006/wordprocessingDrawing" xmlns:w10="urn:schemas-microsoft-com:office:word" xmlns:w="http://schemas.openxmlformats.org/wordprocessingml/2006/main" xmlns:w14="http://schemas.microsoft.com/office/word/2010/wordml" xmlns:w15="http://schemas.microsoft.com/office/word/2012/wordml" xmlns:wpg="http://schemas.microsoft.com/office/word/2010/wordprocessingGroup" xmlns:wpi="http://schemas.microsoft.com/office/word/2010/wordprocessingInk" xmlns:wne="http://schemas.microsoft.com/office/word/2006/wordml" xmlns:wps="http://schemas.microsoft.com/office/word/2010/wordprocessingShape" mc:Ignorable="w14 w15 wp14">
-  <w:abstractNum w:abstractNumId="0">
+<w:numbering xmlns:wpc="http://schemas.microsoft.com/office/word/2010/wordprocessingCanvas" xmlns:cx="http://schemas.microsoft.com/office/drawing/2014/chartex" xmlns:cx1="http://schemas.microsoft.com/office/drawing/2015/9/8/chartex" xmlns:cx2="http://schemas.microsoft.com/office/drawing/2015/10/21/chartex" xmlns:cx3="http://schemas.microsoft.com/office/drawing/2016/5/9/chartex" xmlns:cx4="http://schemas.microsoft.com/office/drawing/2016/5/10/chartex" xmlns:cx5="http://schemas.microsoft.com/office/drawing/2016/5/11/chartex" xmlns:cx6="http://schemas.microsoft.com/office/drawing/2016/5/12/chartex" xmlns:cx7="http://schemas.microsoft.com/office/drawing/2016/5/13/chartex" xmlns:cx8="http://schemas.microsoft.com/office/drawing/2016/5/14/chartex" xmlns:mc="http://schemas.openxmlformats.org/markup-compatibility/2006" xmlns:aink="http://schemas.microsoft.com/office/drawing/2016/ink" xmlns:am3d="http://schemas.microsoft.com/office/drawing/2017/model3d" xmlns:o="urn:schemas-microsoft-com:office:office" xmlns:oel="http://schemas.microsoft.com/office/2019/extlst" xmlns:r="http://schemas.openxmlformats.org/officeDocument/2006/relationships" xmlns:m="http://schemas.openxmlformats.org/officeDocument/2006/math" xmlns:v="urn:schemas-microsoft-com:vml" xmlns:wp14="http://schemas.microsoft.com/office/word/2010/wordprocessingDrawing" xmlns:wp="http://schemas.openxmlformats.org/drawingml/2006/wordprocessingDrawing" xmlns:w10="urn:schemas-microsoft-com:office:word" xmlns:w="http://schemas.openxmlformats.org/wordprocessingml/2006/main" xmlns:w14="http://schemas.microsoft.com/office/word/2010/wordml" xmlns:w15="http://schemas.microsoft.com/office/word/2012/wordml" xmlns:w16cex="http://schemas.microsoft.com/office/word/2018/wordml/cex" xmlns:w16cid="http://schemas.microsoft.com/office/word/2016/wordml/cid" xmlns:w16="http://schemas.microsoft.com/office/word/2018/wordml" xmlns:w16du="http://schemas.microsoft.com/office/word/2023/wordml/word16du" xmlns:w16sdtdh="http://schemas.microsoft.com/office/word/2020/wordml/sdtdatahash" xmlns:w16se="http://schemas.microsoft.com/office/word/2015/wordml/symex" xmlns:wpg="http://schemas.microsoft.com/office/word/2010/wordprocessingGroup" xmlns:wpi="http://schemas.microsoft.com/office/word/2010/wordprocessingInk" xmlns:wne="http://schemas.microsoft.com/office/word/2006/wordml" xmlns:wps="http://schemas.microsoft.com/office/word/2010/wordprocessingShape" mc:Ignorable="w14 w15 w16se w16cid w16 w16cex w16sdtdh w16du wp14">
+  <w:abstractNum w:abstractNumId="0" w15:restartNumberingAfterBreak="0">
     <w:nsid w:val="00000003"/>
     <w:multiLevelType w:val="multilevel"/>
     <w:tmpl w:val="00000003"/>
@@ -15772,7 +15758,7 @@
       </w:rPr>
     </w:lvl>
   </w:abstractNum>
-  <w:abstractNum w:abstractNumId="1">
+  <w:abstractNum w:abstractNumId="1" w15:restartNumberingAfterBreak="0">
     <w:nsid w:val="00000004"/>
     <w:multiLevelType w:val="multilevel"/>
     <w:tmpl w:val="796A7516"/>
@@ -15930,7 +15916,7 @@
       </w:rPr>
     </w:lvl>
   </w:abstractNum>
-  <w:abstractNum w:abstractNumId="2">
+  <w:abstractNum w:abstractNumId="2" w15:restartNumberingAfterBreak="0">
     <w:nsid w:val="00000005"/>
     <w:multiLevelType w:val="multilevel"/>
     <w:tmpl w:val="00000005"/>
@@ -16088,7 +16074,7 @@
       </w:rPr>
     </w:lvl>
   </w:abstractNum>
-  <w:abstractNum w:abstractNumId="3">
+  <w:abstractNum w:abstractNumId="3" w15:restartNumberingAfterBreak="0">
     <w:nsid w:val="00000006"/>
     <w:multiLevelType w:val="multilevel"/>
     <w:tmpl w:val="00000006"/>
@@ -16246,7 +16232,7 @@
       </w:rPr>
     </w:lvl>
   </w:abstractNum>
-  <w:abstractNum w:abstractNumId="4">
+  <w:abstractNum w:abstractNumId="4" w15:restartNumberingAfterBreak="0">
     <w:nsid w:val="11EC450D"/>
     <w:multiLevelType w:val="hybridMultilevel"/>
     <w:tmpl w:val="8D1847A2"/>
@@ -16359,7 +16345,7 @@
       </w:rPr>
     </w:lvl>
   </w:abstractNum>
-  <w:abstractNum w:abstractNumId="5">
+  <w:abstractNum w:abstractNumId="5" w15:restartNumberingAfterBreak="0">
     <w:nsid w:val="255F5799"/>
     <w:multiLevelType w:val="hybridMultilevel"/>
     <w:tmpl w:val="B8F40458"/>
@@ -16445,7 +16431,7 @@
       </w:pPr>
     </w:lvl>
   </w:abstractNum>
-  <w:abstractNum w:abstractNumId="6">
+  <w:abstractNum w:abstractNumId="6" w15:restartNumberingAfterBreak="0">
     <w:nsid w:val="28FC7902"/>
     <w:multiLevelType w:val="hybridMultilevel"/>
     <w:tmpl w:val="906AC62C"/>
@@ -16558,7 +16544,7 @@
       </w:rPr>
     </w:lvl>
   </w:abstractNum>
-  <w:abstractNum w:abstractNumId="7">
+  <w:abstractNum w:abstractNumId="7" w15:restartNumberingAfterBreak="0">
     <w:nsid w:val="29666E10"/>
     <w:multiLevelType w:val="hybridMultilevel"/>
     <w:tmpl w:val="7A52FCBA"/>
@@ -16671,7 +16657,7 @@
       </w:rPr>
     </w:lvl>
   </w:abstractNum>
-  <w:abstractNum w:abstractNumId="8">
+  <w:abstractNum w:abstractNumId="8" w15:restartNumberingAfterBreak="0">
     <w:nsid w:val="487036EC"/>
     <w:multiLevelType w:val="hybridMultilevel"/>
     <w:tmpl w:val="BDFE724A"/>
@@ -16757,7 +16743,7 @@
       </w:pPr>
     </w:lvl>
   </w:abstractNum>
-  <w:abstractNum w:abstractNumId="9">
+  <w:abstractNum w:abstractNumId="9" w15:restartNumberingAfterBreak="0">
     <w:nsid w:val="50BB5514"/>
     <w:multiLevelType w:val="multilevel"/>
     <w:tmpl w:val="2B247C24"/>
@@ -16906,7 +16892,7 @@
       </w:rPr>
     </w:lvl>
   </w:abstractNum>
-  <w:abstractNum w:abstractNumId="10">
+  <w:abstractNum w:abstractNumId="10" w15:restartNumberingAfterBreak="0">
     <w:nsid w:val="52D90BB8"/>
     <w:multiLevelType w:val="hybridMultilevel"/>
     <w:tmpl w:val="1D2461DE"/>
@@ -17020,7 +17006,7 @@
       </w:rPr>
     </w:lvl>
   </w:abstractNum>
-  <w:abstractNum w:abstractNumId="11">
+  <w:abstractNum w:abstractNumId="11" w15:restartNumberingAfterBreak="0">
     <w:nsid w:val="57C32546"/>
     <w:multiLevelType w:val="hybridMultilevel"/>
     <w:tmpl w:val="394EC70A"/>
@@ -17133,7 +17119,7 @@
       </w:rPr>
     </w:lvl>
   </w:abstractNum>
-  <w:abstractNum w:abstractNumId="12">
+  <w:abstractNum w:abstractNumId="12" w15:restartNumberingAfterBreak="0">
     <w:nsid w:val="63AB5DE6"/>
     <w:multiLevelType w:val="hybridMultilevel"/>
     <w:tmpl w:val="380A430A"/>
@@ -17245,7 +17231,7 @@
       </w:rPr>
     </w:lvl>
   </w:abstractNum>
-  <w:abstractNum w:abstractNumId="13">
+  <w:abstractNum w:abstractNumId="13" w15:restartNumberingAfterBreak="0">
     <w:nsid w:val="708E589C"/>
     <w:multiLevelType w:val="multilevel"/>
     <w:tmpl w:val="381042DE"/>
@@ -17385,7 +17371,7 @@
       </w:rPr>
     </w:lvl>
   </w:abstractNum>
-  <w:abstractNum w:abstractNumId="14">
+  <w:abstractNum w:abstractNumId="14" w15:restartNumberingAfterBreak="0">
     <w:nsid w:val="7DC96402"/>
     <w:multiLevelType w:val="multilevel"/>
     <w:tmpl w:val="EB64E2D6"/>
@@ -17534,7 +17520,7 @@
       </w:rPr>
     </w:lvl>
   </w:abstractNum>
-  <w:abstractNum w:abstractNumId="15">
+  <w:abstractNum w:abstractNumId="15" w15:restartNumberingAfterBreak="0">
     <w:nsid w:val="7DD64906"/>
     <w:multiLevelType w:val="hybridMultilevel"/>
     <w:tmpl w:val="795E7434"/>
@@ -17648,65 +17634,65 @@
       </w:rPr>
     </w:lvl>
   </w:abstractNum>
-  <w:num w:numId="1">
+  <w:num w:numId="1" w16cid:durableId="301429347">
     <w:abstractNumId w:val="5"/>
   </w:num>
-  <w:num w:numId="2">
+  <w:num w:numId="2" w16cid:durableId="1402483206">
     <w:abstractNumId w:val="8"/>
   </w:num>
-  <w:num w:numId="3">
+  <w:num w:numId="3" w16cid:durableId="393091709">
     <w:abstractNumId w:val="8"/>
   </w:num>
-  <w:num w:numId="4">
+  <w:num w:numId="4" w16cid:durableId="654187427">
     <w:abstractNumId w:val="8"/>
   </w:num>
-  <w:num w:numId="5">
+  <w:num w:numId="5" w16cid:durableId="73402329">
     <w:abstractNumId w:val="1"/>
   </w:num>
-  <w:num w:numId="6">
+  <w:num w:numId="6" w16cid:durableId="1209416721">
     <w:abstractNumId w:val="2"/>
   </w:num>
-  <w:num w:numId="7">
+  <w:num w:numId="7" w16cid:durableId="1359313090">
     <w:abstractNumId w:val="3"/>
   </w:num>
-  <w:num w:numId="8">
+  <w:num w:numId="8" w16cid:durableId="715589157">
     <w:abstractNumId w:val="0"/>
   </w:num>
-  <w:num w:numId="9">
+  <w:num w:numId="9" w16cid:durableId="651058911">
     <w:abstractNumId w:val="13"/>
   </w:num>
-  <w:num w:numId="10">
+  <w:num w:numId="10" w16cid:durableId="1109854751">
     <w:abstractNumId w:val="15"/>
   </w:num>
-  <w:num w:numId="11">
+  <w:num w:numId="11" w16cid:durableId="694769404">
     <w:abstractNumId w:val="4"/>
   </w:num>
-  <w:num w:numId="12">
+  <w:num w:numId="12" w16cid:durableId="134838254">
     <w:abstractNumId w:val="10"/>
   </w:num>
-  <w:num w:numId="13">
+  <w:num w:numId="13" w16cid:durableId="1167672179">
     <w:abstractNumId w:val="12"/>
   </w:num>
-  <w:num w:numId="14">
+  <w:num w:numId="14" w16cid:durableId="1979607867">
     <w:abstractNumId w:val="11"/>
   </w:num>
-  <w:num w:numId="15">
+  <w:num w:numId="15" w16cid:durableId="1698461304">
     <w:abstractNumId w:val="6"/>
   </w:num>
-  <w:num w:numId="16">
+  <w:num w:numId="16" w16cid:durableId="217668422">
     <w:abstractNumId w:val="7"/>
   </w:num>
-  <w:num w:numId="17">
+  <w:num w:numId="17" w16cid:durableId="833107267">
     <w:abstractNumId w:val="14"/>
   </w:num>
-  <w:num w:numId="18">
+  <w:num w:numId="18" w16cid:durableId="2073656956">
     <w:abstractNumId w:val="9"/>
   </w:num>
 </w:numbering>
 </file>
 
 <file path=word/styles.xml><?xml version="1.0" encoding="utf-8"?>
-<w:styles xmlns:mc="http://schemas.openxmlformats.org/markup-compatibility/2006" xmlns:r="http://schemas.openxmlformats.org/officeDocument/2006/relationships" xmlns:w="http://schemas.openxmlformats.org/wordprocessingml/2006/main" xmlns:w14="http://schemas.microsoft.com/office/word/2010/wordml" xmlns:w15="http://schemas.microsoft.com/office/word/2012/wordml" mc:Ignorable="w14 w15">
+<w:styles xmlns:mc="http://schemas.openxmlformats.org/markup-compatibility/2006" xmlns:r="http://schemas.openxmlformats.org/officeDocument/2006/relationships" xmlns:w="http://schemas.openxmlformats.org/wordprocessingml/2006/main" xmlns:w14="http://schemas.microsoft.com/office/word/2010/wordml" xmlns:w15="http://schemas.microsoft.com/office/word/2012/wordml" xmlns:w16cex="http://schemas.microsoft.com/office/word/2018/wordml/cex" xmlns:w16cid="http://schemas.microsoft.com/office/word/2016/wordml/cid" xmlns:w16="http://schemas.microsoft.com/office/word/2018/wordml" xmlns:w16du="http://schemas.microsoft.com/office/word/2023/wordml/word16du" xmlns:w16sdtdh="http://schemas.microsoft.com/office/word/2020/wordml/sdtdatahash" xmlns:w16se="http://schemas.microsoft.com/office/word/2015/wordml/symex" mc:Ignorable="w14 w15 w16se w16cid w16 w16cex w16sdtdh w16du">
   <w:docDefaults>
     <w:rPrDefault>
       <w:rPr>
@@ -17716,7 +17702,7 @@
     </w:rPrDefault>
     <w:pPrDefault/>
   </w:docDefaults>
-  <w:latentStyles w:defLockedState="0" w:defUIPriority="99" w:defSemiHidden="0" w:defUnhideWhenUsed="0" w:defQFormat="0" w:count="371">
+  <w:latentStyles w:defLockedState="0" w:defUIPriority="99" w:defSemiHidden="0" w:defUnhideWhenUsed="0" w:defQFormat="0" w:count="376">
     <w:lsdException w:name="Normal" w:uiPriority="0" w:qFormat="1"/>
     <w:lsdException w:name="heading 1" w:uiPriority="0" w:qFormat="1"/>
     <w:lsdException w:name="heading 2" w:semiHidden="1" w:uiPriority="0" w:unhideWhenUsed="1" w:qFormat="1"/>
@@ -18088,6 +18074,11 @@
     <w:lsdException w:name="List Table 5 Dark Accent 6" w:uiPriority="50"/>
     <w:lsdException w:name="List Table 6 Colorful Accent 6" w:uiPriority="51"/>
     <w:lsdException w:name="List Table 7 Colorful Accent 6" w:uiPriority="52"/>
+    <w:lsdException w:name="Mention" w:semiHidden="1" w:unhideWhenUsed="1"/>
+    <w:lsdException w:name="Smart Hyperlink" w:semiHidden="1" w:unhideWhenUsed="1"/>
+    <w:lsdException w:name="Hashtag" w:semiHidden="1" w:unhideWhenUsed="1"/>
+    <w:lsdException w:name="Unresolved Mention" w:semiHidden="1" w:unhideWhenUsed="1"/>
+    <w:lsdException w:name="Smart Link" w:semiHidden="1" w:unhideWhenUsed="1"/>
   </w:latentStyles>
   <w:style w:type="paragraph" w:default="1" w:styleId="Normal">
     <w:name w:val="Normal"/>
@@ -18754,11 +18745,11 @@
     <w:qFormat/>
     <w:rsid w:val="005F60BA"/>
   </w:style>
-  <w:style w:type="paragraph" w:styleId="Puesto">
+  <w:style w:type="paragraph" w:styleId="Ttulo">
     <w:name w:val="Title"/>
     <w:basedOn w:val="Normal"/>
     <w:next w:val="Normal"/>
-    <w:link w:val="PuestoCar"/>
+    <w:link w:val="TtuloCar"/>
     <w:uiPriority w:val="10"/>
     <w:qFormat/>
     <w:rsid w:val="009A3173"/>
@@ -18778,10 +18769,10 @@
       <w:szCs w:val="52"/>
     </w:rPr>
   </w:style>
-  <w:style w:type="character" w:customStyle="1" w:styleId="PuestoCar">
-    <w:name w:val="Puesto Car"/>
+  <w:style w:type="character" w:customStyle="1" w:styleId="TtuloCar">
+    <w:name w:val="Título Car"/>
     <w:basedOn w:val="Fuentedeprrafopredeter"/>
-    <w:link w:val="Puesto"/>
+    <w:link w:val="Ttulo"/>
     <w:uiPriority w:val="10"/>
     <w:rsid w:val="009A3173"/>
     <w:rPr>
@@ -18795,7 +18786,7 @@
   </w:style>
   <w:style w:type="paragraph" w:customStyle="1" w:styleId="PSI-Ttulo">
     <w:name w:val="PSI - Título"/>
-    <w:basedOn w:val="Puesto"/>
+    <w:basedOn w:val="Ttulo"/>
     <w:autoRedefine/>
     <w:qFormat/>
     <w:rsid w:val="009A3173"/>
@@ -18876,7 +18867,7 @@
       <w:contextualSpacing/>
     </w:pPr>
   </w:style>
-  <w:style w:type="paragraph" w:styleId="TtulodeTDC">
+  <w:style w:type="paragraph" w:styleId="TtuloTDC">
     <w:name w:val="TOC Heading"/>
     <w:basedOn w:val="Ttulo1"/>
     <w:next w:val="Normal"/>

</xml_diff>

<commit_message>
Doc: modificaciones a documentos generales
</commit_message>
<xml_diff>
--- a/2. Etapa de elaboración/Iteración 1/Especificación de requerimientos/SRS_Vesta Risk Manager_T-Code.docx
+++ b/2. Etapa de elaboración/Iteración 1/Especificación de requerimientos/SRS_Vesta Risk Manager_T-Code.docx
@@ -357,7 +357,25 @@
           <w:sz w:val="36"/>
           <w:szCs w:val="36"/>
         </w:rPr>
-        <w:t>Vesta Risk Manager</w:t>
+        <w:t xml:space="preserve">Vesta </w:t>
+      </w:r>
+      <w:proofErr w:type="spellStart"/>
+      <w:r>
+        <w:rPr>
+          <w:rFonts w:ascii="Cambria" w:hAnsi="Cambria"/>
+          <w:sz w:val="36"/>
+          <w:szCs w:val="36"/>
+        </w:rPr>
+        <w:t>Risk</w:t>
+      </w:r>
+      <w:proofErr w:type="spellEnd"/>
+      <w:r>
+        <w:rPr>
+          <w:rFonts w:ascii="Cambria" w:hAnsi="Cambria"/>
+          <w:sz w:val="36"/>
+          <w:szCs w:val="36"/>
+        </w:rPr>
+        <w:t xml:space="preserve"> Manager</w:t>
       </w:r>
     </w:p>
     <w:p>
@@ -896,8 +914,8 @@
           <w:bCs w:val="0"/>
           <w:noProof/>
           <w:kern w:val="2"/>
-          <w:sz w:val="24"/>
-          <w:szCs w:val="24"/>
+          <w:sz w:val="22"/>
+          <w:szCs w:val="22"/>
           <w:lang w:val="es-AR" w:eastAsia="es-AR"/>
           <w14:ligatures w14:val="standardContextual"/>
         </w:rPr>
@@ -911,7 +929,7 @@
       <w:r>
         <w:fldChar w:fldCharType="separate"/>
       </w:r>
-      <w:hyperlink w:anchor="_Toc177602162" w:history="1">
+      <w:hyperlink w:anchor="_Toc177721905" w:history="1">
         <w:r>
           <w:rPr>
             <w:rStyle w:val="Hipervnculo"/>
@@ -938,7 +956,7 @@
             <w:noProof/>
             <w:webHidden/>
           </w:rPr>
-          <w:instrText xml:space="preserve"> PAGEREF _Toc177602162 \h </w:instrText>
+          <w:instrText xml:space="preserve"> PAGEREF _Toc177721905 \h </w:instrText>
         </w:r>
         <w:r>
           <w:rPr>
@@ -978,13 +996,13 @@
           <w:iCs w:val="0"/>
           <w:noProof/>
           <w:kern w:val="2"/>
-          <w:sz w:val="24"/>
-          <w:szCs w:val="24"/>
+          <w:sz w:val="22"/>
+          <w:szCs w:val="22"/>
           <w:lang w:val="es-AR" w:eastAsia="es-AR"/>
           <w14:ligatures w14:val="standardContextual"/>
         </w:rPr>
       </w:pPr>
-      <w:hyperlink w:anchor="_Toc177602163" w:history="1">
+      <w:hyperlink w:anchor="_Toc177721906" w:history="1">
         <w:r>
           <w:rPr>
             <w:rStyle w:val="Hipervnculo"/>
@@ -1011,7 +1029,7 @@
             <w:noProof/>
             <w:webHidden/>
           </w:rPr>
-          <w:instrText xml:space="preserve"> PAGEREF _Toc177602163 \h </w:instrText>
+          <w:instrText xml:space="preserve"> PAGEREF _Toc177721906 \h </w:instrText>
         </w:r>
         <w:r>
           <w:rPr>
@@ -1051,13 +1069,13 @@
           <w:iCs w:val="0"/>
           <w:noProof/>
           <w:kern w:val="2"/>
-          <w:sz w:val="24"/>
-          <w:szCs w:val="24"/>
+          <w:sz w:val="22"/>
+          <w:szCs w:val="22"/>
           <w:lang w:val="es-AR" w:eastAsia="es-AR"/>
           <w14:ligatures w14:val="standardContextual"/>
         </w:rPr>
       </w:pPr>
-      <w:hyperlink w:anchor="_Toc177602164" w:history="1">
+      <w:hyperlink w:anchor="_Toc177721907" w:history="1">
         <w:r>
           <w:rPr>
             <w:rStyle w:val="Hipervnculo"/>
@@ -1084,7 +1102,7 @@
             <w:noProof/>
             <w:webHidden/>
           </w:rPr>
-          <w:instrText xml:space="preserve"> PAGEREF _Toc177602164 \h </w:instrText>
+          <w:instrText xml:space="preserve"> PAGEREF _Toc177721907 \h </w:instrText>
         </w:r>
         <w:r>
           <w:rPr>
@@ -1124,13 +1142,13 @@
           <w:bCs w:val="0"/>
           <w:noProof/>
           <w:kern w:val="2"/>
-          <w:sz w:val="24"/>
-          <w:szCs w:val="24"/>
+          <w:sz w:val="22"/>
+          <w:szCs w:val="22"/>
           <w:lang w:val="es-AR" w:eastAsia="es-AR"/>
           <w14:ligatures w14:val="standardContextual"/>
         </w:rPr>
       </w:pPr>
-      <w:hyperlink w:anchor="_Toc177602165" w:history="1">
+      <w:hyperlink w:anchor="_Toc177721908" w:history="1">
         <w:r>
           <w:rPr>
             <w:rStyle w:val="Hipervnculo"/>
@@ -1157,7 +1175,7 @@
             <w:noProof/>
             <w:webHidden/>
           </w:rPr>
-          <w:instrText xml:space="preserve"> PAGEREF _Toc177602165 \h </w:instrText>
+          <w:instrText xml:space="preserve"> PAGEREF _Toc177721908 \h </w:instrText>
         </w:r>
         <w:r>
           <w:rPr>
@@ -1197,13 +1215,13 @@
           <w:iCs w:val="0"/>
           <w:noProof/>
           <w:kern w:val="2"/>
-          <w:sz w:val="24"/>
-          <w:szCs w:val="24"/>
+          <w:sz w:val="22"/>
+          <w:szCs w:val="22"/>
           <w:lang w:val="es-AR" w:eastAsia="es-AR"/>
           <w14:ligatures w14:val="standardContextual"/>
         </w:rPr>
       </w:pPr>
-      <w:hyperlink w:anchor="_Toc177602166" w:history="1">
+      <w:hyperlink w:anchor="_Toc177721909" w:history="1">
         <w:r>
           <w:rPr>
             <w:rStyle w:val="Hipervnculo"/>
@@ -1230,7 +1248,7 @@
             <w:noProof/>
             <w:webHidden/>
           </w:rPr>
-          <w:instrText xml:space="preserve"> PAGEREF _Toc177602166 \h </w:instrText>
+          <w:instrText xml:space="preserve"> PAGEREF _Toc177721909 \h </w:instrText>
         </w:r>
         <w:r>
           <w:rPr>
@@ -1270,13 +1288,13 @@
           <w:iCs w:val="0"/>
           <w:noProof/>
           <w:kern w:val="2"/>
-          <w:sz w:val="24"/>
-          <w:szCs w:val="24"/>
+          <w:sz w:val="22"/>
+          <w:szCs w:val="22"/>
           <w:lang w:val="es-AR" w:eastAsia="es-AR"/>
           <w14:ligatures w14:val="standardContextual"/>
         </w:rPr>
       </w:pPr>
-      <w:hyperlink w:anchor="_Toc177602167" w:history="1">
+      <w:hyperlink w:anchor="_Toc177721910" w:history="1">
         <w:r>
           <w:rPr>
             <w:rStyle w:val="Hipervnculo"/>
@@ -1303,7 +1321,7 @@
             <w:noProof/>
             <w:webHidden/>
           </w:rPr>
-          <w:instrText xml:space="preserve"> PAGEREF _Toc177602167 \h </w:instrText>
+          <w:instrText xml:space="preserve"> PAGEREF _Toc177721910 \h </w:instrText>
         </w:r>
         <w:r>
           <w:rPr>
@@ -1343,13 +1361,13 @@
           <w:iCs w:val="0"/>
           <w:noProof/>
           <w:kern w:val="2"/>
-          <w:sz w:val="24"/>
-          <w:szCs w:val="24"/>
+          <w:sz w:val="22"/>
+          <w:szCs w:val="22"/>
           <w:lang w:val="es-AR" w:eastAsia="es-AR"/>
           <w14:ligatures w14:val="standardContextual"/>
         </w:rPr>
       </w:pPr>
-      <w:hyperlink w:anchor="_Toc177602168" w:history="1">
+      <w:hyperlink w:anchor="_Toc177721911" w:history="1">
         <w:r>
           <w:rPr>
             <w:rStyle w:val="Hipervnculo"/>
@@ -1376,7 +1394,7 @@
             <w:noProof/>
             <w:webHidden/>
           </w:rPr>
-          <w:instrText xml:space="preserve"> PAGEREF _Toc177602168 \h </w:instrText>
+          <w:instrText xml:space="preserve"> PAGEREF _Toc177721911 \h </w:instrText>
         </w:r>
         <w:r>
           <w:rPr>
@@ -1416,13 +1434,13 @@
           <w:bCs w:val="0"/>
           <w:noProof/>
           <w:kern w:val="2"/>
-          <w:sz w:val="24"/>
-          <w:szCs w:val="24"/>
+          <w:sz w:val="22"/>
+          <w:szCs w:val="22"/>
           <w:lang w:val="es-AR" w:eastAsia="es-AR"/>
           <w14:ligatures w14:val="standardContextual"/>
         </w:rPr>
       </w:pPr>
-      <w:hyperlink w:anchor="_Toc177602169" w:history="1">
+      <w:hyperlink w:anchor="_Toc177721912" w:history="1">
         <w:r>
           <w:rPr>
             <w:rStyle w:val="Hipervnculo"/>
@@ -1449,7 +1467,7 @@
             <w:noProof/>
             <w:webHidden/>
           </w:rPr>
-          <w:instrText xml:space="preserve"> PAGEREF _Toc177602169 \h </w:instrText>
+          <w:instrText xml:space="preserve"> PAGEREF _Toc177721912 \h </w:instrText>
         </w:r>
         <w:r>
           <w:rPr>
@@ -1489,13 +1507,13 @@
           <w:iCs w:val="0"/>
           <w:noProof/>
           <w:kern w:val="2"/>
-          <w:sz w:val="24"/>
-          <w:szCs w:val="24"/>
+          <w:sz w:val="22"/>
+          <w:szCs w:val="22"/>
           <w:lang w:val="es-AR" w:eastAsia="es-AR"/>
           <w14:ligatures w14:val="standardContextual"/>
         </w:rPr>
       </w:pPr>
-      <w:hyperlink w:anchor="_Toc177602170" w:history="1">
+      <w:hyperlink w:anchor="_Toc177721913" w:history="1">
         <w:r>
           <w:rPr>
             <w:rStyle w:val="Hipervnculo"/>
@@ -1522,7 +1540,7 @@
             <w:noProof/>
             <w:webHidden/>
           </w:rPr>
-          <w:instrText xml:space="preserve"> PAGEREF _Toc177602170 \h </w:instrText>
+          <w:instrText xml:space="preserve"> PAGEREF _Toc177721913 \h </w:instrText>
         </w:r>
         <w:r>
           <w:rPr>
@@ -1560,13 +1578,13 @@
           <w:rFonts w:asciiTheme="minorHAnsi" w:eastAsiaTheme="minorEastAsia" w:hAnsiTheme="minorHAnsi" w:cstheme="minorBidi"/>
           <w:noProof/>
           <w:kern w:val="2"/>
-          <w:sz w:val="24"/>
-          <w:szCs w:val="24"/>
+          <w:sz w:val="22"/>
+          <w:szCs w:val="22"/>
           <w:lang w:val="es-AR" w:eastAsia="es-AR"/>
           <w14:ligatures w14:val="standardContextual"/>
         </w:rPr>
       </w:pPr>
-      <w:hyperlink w:anchor="_Toc177602171" w:history="1">
+      <w:hyperlink w:anchor="_Toc177721914" w:history="1">
         <w:r>
           <w:rPr>
             <w:rStyle w:val="Hipervnculo"/>
@@ -1593,7 +1611,7 @@
             <w:noProof/>
             <w:webHidden/>
           </w:rPr>
-          <w:instrText xml:space="preserve"> PAGEREF _Toc177602171 \h </w:instrText>
+          <w:instrText xml:space="preserve"> PAGEREF _Toc177721914 \h </w:instrText>
         </w:r>
         <w:r>
           <w:rPr>
@@ -1631,13 +1649,13 @@
           <w:rFonts w:asciiTheme="minorHAnsi" w:eastAsiaTheme="minorEastAsia" w:hAnsiTheme="minorHAnsi" w:cstheme="minorBidi"/>
           <w:noProof/>
           <w:kern w:val="2"/>
-          <w:sz w:val="24"/>
-          <w:szCs w:val="24"/>
+          <w:sz w:val="22"/>
+          <w:szCs w:val="22"/>
           <w:lang w:val="es-AR" w:eastAsia="es-AR"/>
           <w14:ligatures w14:val="standardContextual"/>
         </w:rPr>
       </w:pPr>
-      <w:hyperlink w:anchor="_Toc177602172" w:history="1">
+      <w:hyperlink w:anchor="_Toc177721915" w:history="1">
         <w:r>
           <w:rPr>
             <w:rStyle w:val="Hipervnculo"/>
@@ -1664,7 +1682,7 @@
             <w:noProof/>
             <w:webHidden/>
           </w:rPr>
-          <w:instrText xml:space="preserve"> PAGEREF _Toc177602172 \h </w:instrText>
+          <w:instrText xml:space="preserve"> PAGEREF _Toc177721915 \h </w:instrText>
         </w:r>
         <w:r>
           <w:rPr>
@@ -1704,13 +1722,13 @@
           <w:iCs w:val="0"/>
           <w:noProof/>
           <w:kern w:val="2"/>
-          <w:sz w:val="24"/>
-          <w:szCs w:val="24"/>
+          <w:sz w:val="22"/>
+          <w:szCs w:val="22"/>
           <w:lang w:val="es-AR" w:eastAsia="es-AR"/>
           <w14:ligatures w14:val="standardContextual"/>
         </w:rPr>
       </w:pPr>
-      <w:hyperlink w:anchor="_Toc177602173" w:history="1">
+      <w:hyperlink w:anchor="_Toc177721916" w:history="1">
         <w:r>
           <w:rPr>
             <w:rStyle w:val="Hipervnculo"/>
@@ -1737,7 +1755,7 @@
             <w:noProof/>
             <w:webHidden/>
           </w:rPr>
-          <w:instrText xml:space="preserve"> PAGEREF _Toc177602173 \h </w:instrText>
+          <w:instrText xml:space="preserve"> PAGEREF _Toc177721916 \h </w:instrText>
         </w:r>
         <w:r>
           <w:rPr>
@@ -1775,13 +1793,13 @@
           <w:rFonts w:asciiTheme="minorHAnsi" w:eastAsiaTheme="minorEastAsia" w:hAnsiTheme="minorHAnsi" w:cstheme="minorBidi"/>
           <w:noProof/>
           <w:kern w:val="2"/>
-          <w:sz w:val="24"/>
-          <w:szCs w:val="24"/>
+          <w:sz w:val="22"/>
+          <w:szCs w:val="22"/>
           <w:lang w:val="es-AR" w:eastAsia="es-AR"/>
           <w14:ligatures w14:val="standardContextual"/>
         </w:rPr>
       </w:pPr>
-      <w:hyperlink w:anchor="_Toc177602174" w:history="1">
+      <w:hyperlink w:anchor="_Toc177721917" w:history="1">
         <w:r>
           <w:rPr>
             <w:rStyle w:val="Hipervnculo"/>
@@ -1808,7 +1826,7 @@
             <w:noProof/>
             <w:webHidden/>
           </w:rPr>
-          <w:instrText xml:space="preserve"> PAGEREF _Toc177602174 \h </w:instrText>
+          <w:instrText xml:space="preserve"> PAGEREF _Toc177721917 \h </w:instrText>
         </w:r>
         <w:r>
           <w:rPr>
@@ -1846,13 +1864,13 @@
           <w:rFonts w:asciiTheme="minorHAnsi" w:eastAsiaTheme="minorEastAsia" w:hAnsiTheme="minorHAnsi" w:cstheme="minorBidi"/>
           <w:noProof/>
           <w:kern w:val="2"/>
-          <w:sz w:val="24"/>
-          <w:szCs w:val="24"/>
+          <w:sz w:val="22"/>
+          <w:szCs w:val="22"/>
           <w:lang w:val="es-AR" w:eastAsia="es-AR"/>
           <w14:ligatures w14:val="standardContextual"/>
         </w:rPr>
       </w:pPr>
-      <w:hyperlink w:anchor="_Toc177602175" w:history="1">
+      <w:hyperlink w:anchor="_Toc177721918" w:history="1">
         <w:r>
           <w:rPr>
             <w:rStyle w:val="Hipervnculo"/>
@@ -1879,7 +1897,7 @@
             <w:noProof/>
             <w:webHidden/>
           </w:rPr>
-          <w:instrText xml:space="preserve"> PAGEREF _Toc177602175 \h </w:instrText>
+          <w:instrText xml:space="preserve"> PAGEREF _Toc177721918 \h </w:instrText>
         </w:r>
         <w:r>
           <w:rPr>
@@ -1919,13 +1937,13 @@
           <w:iCs w:val="0"/>
           <w:noProof/>
           <w:kern w:val="2"/>
-          <w:sz w:val="24"/>
-          <w:szCs w:val="24"/>
+          <w:sz w:val="22"/>
+          <w:szCs w:val="22"/>
           <w:lang w:val="es-AR" w:eastAsia="es-AR"/>
           <w14:ligatures w14:val="standardContextual"/>
         </w:rPr>
       </w:pPr>
-      <w:hyperlink w:anchor="_Toc177602176" w:history="1">
+      <w:hyperlink w:anchor="_Toc177721919" w:history="1">
         <w:r>
           <w:rPr>
             <w:rStyle w:val="Hipervnculo"/>
@@ -1952,7 +1970,7 @@
             <w:noProof/>
             <w:webHidden/>
           </w:rPr>
-          <w:instrText xml:space="preserve"> PAGEREF _Toc177602176 \h </w:instrText>
+          <w:instrText xml:space="preserve"> PAGEREF _Toc177721919 \h </w:instrText>
         </w:r>
         <w:r>
           <w:rPr>
@@ -1990,13 +2008,13 @@
           <w:rFonts w:asciiTheme="minorHAnsi" w:eastAsiaTheme="minorEastAsia" w:hAnsiTheme="minorHAnsi" w:cstheme="minorBidi"/>
           <w:noProof/>
           <w:kern w:val="2"/>
-          <w:sz w:val="24"/>
-          <w:szCs w:val="24"/>
+          <w:sz w:val="22"/>
+          <w:szCs w:val="22"/>
           <w:lang w:val="es-AR" w:eastAsia="es-AR"/>
           <w14:ligatures w14:val="standardContextual"/>
         </w:rPr>
       </w:pPr>
-      <w:hyperlink w:anchor="_Toc177602177" w:history="1">
+      <w:hyperlink w:anchor="_Toc177721920" w:history="1">
         <w:r>
           <w:rPr>
             <w:rStyle w:val="Hipervnculo"/>
@@ -2023,7 +2041,7 @@
             <w:noProof/>
             <w:webHidden/>
           </w:rPr>
-          <w:instrText xml:space="preserve"> PAGEREF _Toc177602177 \h </w:instrText>
+          <w:instrText xml:space="preserve"> PAGEREF _Toc177721920 \h </w:instrText>
         </w:r>
         <w:r>
           <w:rPr>
@@ -2061,13 +2079,13 @@
           <w:rFonts w:asciiTheme="minorHAnsi" w:eastAsiaTheme="minorEastAsia" w:hAnsiTheme="minorHAnsi" w:cstheme="minorBidi"/>
           <w:noProof/>
           <w:kern w:val="2"/>
-          <w:sz w:val="24"/>
-          <w:szCs w:val="24"/>
+          <w:sz w:val="22"/>
+          <w:szCs w:val="22"/>
           <w:lang w:val="es-AR" w:eastAsia="es-AR"/>
           <w14:ligatures w14:val="standardContextual"/>
         </w:rPr>
       </w:pPr>
-      <w:hyperlink w:anchor="_Toc177602178" w:history="1">
+      <w:hyperlink w:anchor="_Toc177721921" w:history="1">
         <w:r>
           <w:rPr>
             <w:rStyle w:val="Hipervnculo"/>
@@ -2094,7 +2112,7 @@
             <w:noProof/>
             <w:webHidden/>
           </w:rPr>
-          <w:instrText xml:space="preserve"> PAGEREF _Toc177602178 \h </w:instrText>
+          <w:instrText xml:space="preserve"> PAGEREF _Toc177721921 \h </w:instrText>
         </w:r>
         <w:r>
           <w:rPr>
@@ -2134,13 +2152,13 @@
           <w:iCs w:val="0"/>
           <w:noProof/>
           <w:kern w:val="2"/>
-          <w:sz w:val="24"/>
-          <w:szCs w:val="24"/>
+          <w:sz w:val="22"/>
+          <w:szCs w:val="22"/>
           <w:lang w:val="es-AR" w:eastAsia="es-AR"/>
           <w14:ligatures w14:val="standardContextual"/>
         </w:rPr>
       </w:pPr>
-      <w:hyperlink w:anchor="_Toc177602179" w:history="1">
+      <w:hyperlink w:anchor="_Toc177721922" w:history="1">
         <w:r>
           <w:rPr>
             <w:rStyle w:val="Hipervnculo"/>
@@ -2167,7 +2185,7 @@
             <w:noProof/>
             <w:webHidden/>
           </w:rPr>
-          <w:instrText xml:space="preserve"> PAGEREF _Toc177602179 \h </w:instrText>
+          <w:instrText xml:space="preserve"> PAGEREF _Toc177721922 \h </w:instrText>
         </w:r>
         <w:r>
           <w:rPr>
@@ -2205,13 +2223,13 @@
           <w:rFonts w:asciiTheme="minorHAnsi" w:eastAsiaTheme="minorEastAsia" w:hAnsiTheme="minorHAnsi" w:cstheme="minorBidi"/>
           <w:noProof/>
           <w:kern w:val="2"/>
-          <w:sz w:val="24"/>
-          <w:szCs w:val="24"/>
+          <w:sz w:val="22"/>
+          <w:szCs w:val="22"/>
           <w:lang w:val="es-AR" w:eastAsia="es-AR"/>
           <w14:ligatures w14:val="standardContextual"/>
         </w:rPr>
       </w:pPr>
-      <w:hyperlink w:anchor="_Toc177602180" w:history="1">
+      <w:hyperlink w:anchor="_Toc177721923" w:history="1">
         <w:r>
           <w:rPr>
             <w:rStyle w:val="Hipervnculo"/>
@@ -2238,7 +2256,7 @@
             <w:noProof/>
             <w:webHidden/>
           </w:rPr>
-          <w:instrText xml:space="preserve"> PAGEREF _Toc177602180 \h </w:instrText>
+          <w:instrText xml:space="preserve"> PAGEREF _Toc177721923 \h </w:instrText>
         </w:r>
         <w:r>
           <w:rPr>
@@ -2276,13 +2294,13 @@
           <w:rFonts w:asciiTheme="minorHAnsi" w:eastAsiaTheme="minorEastAsia" w:hAnsiTheme="minorHAnsi" w:cstheme="minorBidi"/>
           <w:noProof/>
           <w:kern w:val="2"/>
-          <w:sz w:val="24"/>
-          <w:szCs w:val="24"/>
+          <w:sz w:val="22"/>
+          <w:szCs w:val="22"/>
           <w:lang w:val="es-AR" w:eastAsia="es-AR"/>
           <w14:ligatures w14:val="standardContextual"/>
         </w:rPr>
       </w:pPr>
-      <w:hyperlink w:anchor="_Toc177602181" w:history="1">
+      <w:hyperlink w:anchor="_Toc177721924" w:history="1">
         <w:r>
           <w:rPr>
             <w:rStyle w:val="Hipervnculo"/>
@@ -2309,7 +2327,7 @@
             <w:noProof/>
             <w:webHidden/>
           </w:rPr>
-          <w:instrText xml:space="preserve"> PAGEREF _Toc177602181 \h </w:instrText>
+          <w:instrText xml:space="preserve"> PAGEREF _Toc177721924 \h </w:instrText>
         </w:r>
         <w:r>
           <w:rPr>
@@ -2349,13 +2367,13 @@
           <w:iCs w:val="0"/>
           <w:noProof/>
           <w:kern w:val="2"/>
-          <w:sz w:val="24"/>
-          <w:szCs w:val="24"/>
+          <w:sz w:val="22"/>
+          <w:szCs w:val="22"/>
           <w:lang w:val="es-AR" w:eastAsia="es-AR"/>
           <w14:ligatures w14:val="standardContextual"/>
         </w:rPr>
       </w:pPr>
-      <w:hyperlink w:anchor="_Toc177602182" w:history="1">
+      <w:hyperlink w:anchor="_Toc177721925" w:history="1">
         <w:r>
           <w:rPr>
             <w:rStyle w:val="Hipervnculo"/>
@@ -2382,7 +2400,7 @@
             <w:noProof/>
             <w:webHidden/>
           </w:rPr>
-          <w:instrText xml:space="preserve"> PAGEREF _Toc177602182 \h </w:instrText>
+          <w:instrText xml:space="preserve"> PAGEREF _Toc177721925 \h </w:instrText>
         </w:r>
         <w:r>
           <w:rPr>
@@ -2420,13 +2438,13 @@
           <w:rFonts w:asciiTheme="minorHAnsi" w:eastAsiaTheme="minorEastAsia" w:hAnsiTheme="minorHAnsi" w:cstheme="minorBidi"/>
           <w:noProof/>
           <w:kern w:val="2"/>
-          <w:sz w:val="24"/>
-          <w:szCs w:val="24"/>
+          <w:sz w:val="22"/>
+          <w:szCs w:val="22"/>
           <w:lang w:val="es-AR" w:eastAsia="es-AR"/>
           <w14:ligatures w14:val="standardContextual"/>
         </w:rPr>
       </w:pPr>
-      <w:hyperlink w:anchor="_Toc177602183" w:history="1">
+      <w:hyperlink w:anchor="_Toc177721926" w:history="1">
         <w:r>
           <w:rPr>
             <w:rStyle w:val="Hipervnculo"/>
@@ -2453,7 +2471,7 @@
             <w:noProof/>
             <w:webHidden/>
           </w:rPr>
-          <w:instrText xml:space="preserve"> PAGEREF _Toc177602183 \h </w:instrText>
+          <w:instrText xml:space="preserve"> PAGEREF _Toc177721926 \h </w:instrText>
         </w:r>
         <w:r>
           <w:rPr>
@@ -2491,13 +2509,13 @@
           <w:rFonts w:asciiTheme="minorHAnsi" w:eastAsiaTheme="minorEastAsia" w:hAnsiTheme="minorHAnsi" w:cstheme="minorBidi"/>
           <w:noProof/>
           <w:kern w:val="2"/>
-          <w:sz w:val="24"/>
-          <w:szCs w:val="24"/>
+          <w:sz w:val="22"/>
+          <w:szCs w:val="22"/>
           <w:lang w:val="es-AR" w:eastAsia="es-AR"/>
           <w14:ligatures w14:val="standardContextual"/>
         </w:rPr>
       </w:pPr>
-      <w:hyperlink w:anchor="_Toc177602184" w:history="1">
+      <w:hyperlink w:anchor="_Toc177721927" w:history="1">
         <w:r>
           <w:rPr>
             <w:rStyle w:val="Hipervnculo"/>
@@ -2524,7 +2542,7 @@
             <w:noProof/>
             <w:webHidden/>
           </w:rPr>
-          <w:instrText xml:space="preserve"> PAGEREF _Toc177602184 \h </w:instrText>
+          <w:instrText xml:space="preserve"> PAGEREF _Toc177721927 \h </w:instrText>
         </w:r>
         <w:r>
           <w:rPr>
@@ -2564,13 +2582,13 @@
           <w:iCs w:val="0"/>
           <w:noProof/>
           <w:kern w:val="2"/>
-          <w:sz w:val="24"/>
-          <w:szCs w:val="24"/>
+          <w:sz w:val="22"/>
+          <w:szCs w:val="22"/>
           <w:lang w:val="es-AR" w:eastAsia="es-AR"/>
           <w14:ligatures w14:val="standardContextual"/>
         </w:rPr>
       </w:pPr>
-      <w:hyperlink w:anchor="_Toc177602185" w:history="1">
+      <w:hyperlink w:anchor="_Toc177721928" w:history="1">
         <w:r>
           <w:rPr>
             <w:rStyle w:val="Hipervnculo"/>
@@ -2597,7 +2615,7 @@
             <w:noProof/>
             <w:webHidden/>
           </w:rPr>
-          <w:instrText xml:space="preserve"> PAGEREF _Toc177602185 \h </w:instrText>
+          <w:instrText xml:space="preserve"> PAGEREF _Toc177721928 \h </w:instrText>
         </w:r>
         <w:r>
           <w:rPr>
@@ -2635,13 +2653,13 @@
           <w:rFonts w:asciiTheme="minorHAnsi" w:eastAsiaTheme="minorEastAsia" w:hAnsiTheme="minorHAnsi" w:cstheme="minorBidi"/>
           <w:noProof/>
           <w:kern w:val="2"/>
-          <w:sz w:val="24"/>
-          <w:szCs w:val="24"/>
+          <w:sz w:val="22"/>
+          <w:szCs w:val="22"/>
           <w:lang w:val="es-AR" w:eastAsia="es-AR"/>
           <w14:ligatures w14:val="standardContextual"/>
         </w:rPr>
       </w:pPr>
-      <w:hyperlink w:anchor="_Toc177602186" w:history="1">
+      <w:hyperlink w:anchor="_Toc177721929" w:history="1">
         <w:r>
           <w:rPr>
             <w:rStyle w:val="Hipervnculo"/>
@@ -2668,7 +2686,7 @@
             <w:noProof/>
             <w:webHidden/>
           </w:rPr>
-          <w:instrText xml:space="preserve"> PAGEREF _Toc177602186 \h </w:instrText>
+          <w:instrText xml:space="preserve"> PAGEREF _Toc177721929 \h </w:instrText>
         </w:r>
         <w:r>
           <w:rPr>
@@ -2706,13 +2724,13 @@
           <w:rFonts w:asciiTheme="minorHAnsi" w:eastAsiaTheme="minorEastAsia" w:hAnsiTheme="minorHAnsi" w:cstheme="minorBidi"/>
           <w:noProof/>
           <w:kern w:val="2"/>
-          <w:sz w:val="24"/>
-          <w:szCs w:val="24"/>
+          <w:sz w:val="22"/>
+          <w:szCs w:val="22"/>
           <w:lang w:val="es-AR" w:eastAsia="es-AR"/>
           <w14:ligatures w14:val="standardContextual"/>
         </w:rPr>
       </w:pPr>
-      <w:hyperlink w:anchor="_Toc177602187" w:history="1">
+      <w:hyperlink w:anchor="_Toc177721930" w:history="1">
         <w:r>
           <w:rPr>
             <w:rStyle w:val="Hipervnculo"/>
@@ -2739,7 +2757,7 @@
             <w:noProof/>
             <w:webHidden/>
           </w:rPr>
-          <w:instrText xml:space="preserve"> PAGEREF _Toc177602187 \h </w:instrText>
+          <w:instrText xml:space="preserve"> PAGEREF _Toc177721930 \h </w:instrText>
         </w:r>
         <w:r>
           <w:rPr>
@@ -2779,13 +2797,13 @@
           <w:iCs w:val="0"/>
           <w:noProof/>
           <w:kern w:val="2"/>
-          <w:sz w:val="24"/>
-          <w:szCs w:val="24"/>
+          <w:sz w:val="22"/>
+          <w:szCs w:val="22"/>
           <w:lang w:val="es-AR" w:eastAsia="es-AR"/>
           <w14:ligatures w14:val="standardContextual"/>
         </w:rPr>
       </w:pPr>
-      <w:hyperlink w:anchor="_Toc177602188" w:history="1">
+      <w:hyperlink w:anchor="_Toc177721931" w:history="1">
         <w:r>
           <w:rPr>
             <w:rStyle w:val="Hipervnculo"/>
@@ -2812,7 +2830,7 @@
             <w:noProof/>
             <w:webHidden/>
           </w:rPr>
-          <w:instrText xml:space="preserve"> PAGEREF _Toc177602188 \h </w:instrText>
+          <w:instrText xml:space="preserve"> PAGEREF _Toc177721931 \h </w:instrText>
         </w:r>
         <w:r>
           <w:rPr>
@@ -2850,13 +2868,13 @@
           <w:rFonts w:asciiTheme="minorHAnsi" w:eastAsiaTheme="minorEastAsia" w:hAnsiTheme="minorHAnsi" w:cstheme="minorBidi"/>
           <w:noProof/>
           <w:kern w:val="2"/>
-          <w:sz w:val="24"/>
-          <w:szCs w:val="24"/>
+          <w:sz w:val="22"/>
+          <w:szCs w:val="22"/>
           <w:lang w:val="es-AR" w:eastAsia="es-AR"/>
           <w14:ligatures w14:val="standardContextual"/>
         </w:rPr>
       </w:pPr>
-      <w:hyperlink w:anchor="_Toc177602189" w:history="1">
+      <w:hyperlink w:anchor="_Toc177721932" w:history="1">
         <w:r>
           <w:rPr>
             <w:rStyle w:val="Hipervnculo"/>
@@ -2883,7 +2901,7 @@
             <w:noProof/>
             <w:webHidden/>
           </w:rPr>
-          <w:instrText xml:space="preserve"> PAGEREF _Toc177602189 \h </w:instrText>
+          <w:instrText xml:space="preserve"> PAGEREF _Toc177721932 \h </w:instrText>
         </w:r>
         <w:r>
           <w:rPr>
@@ -2921,13 +2939,13 @@
           <w:rFonts w:asciiTheme="minorHAnsi" w:eastAsiaTheme="minorEastAsia" w:hAnsiTheme="minorHAnsi" w:cstheme="minorBidi"/>
           <w:noProof/>
           <w:kern w:val="2"/>
-          <w:sz w:val="24"/>
-          <w:szCs w:val="24"/>
+          <w:sz w:val="22"/>
+          <w:szCs w:val="22"/>
           <w:lang w:val="es-AR" w:eastAsia="es-AR"/>
           <w14:ligatures w14:val="standardContextual"/>
         </w:rPr>
       </w:pPr>
-      <w:hyperlink w:anchor="_Toc177602190" w:history="1">
+      <w:hyperlink w:anchor="_Toc177721933" w:history="1">
         <w:r>
           <w:rPr>
             <w:rStyle w:val="Hipervnculo"/>
@@ -2954,7 +2972,7 @@
             <w:noProof/>
             <w:webHidden/>
           </w:rPr>
-          <w:instrText xml:space="preserve"> PAGEREF _Toc177602190 \h </w:instrText>
+          <w:instrText xml:space="preserve"> PAGEREF _Toc177721933 \h </w:instrText>
         </w:r>
         <w:r>
           <w:rPr>
@@ -2994,13 +3012,13 @@
           <w:iCs w:val="0"/>
           <w:noProof/>
           <w:kern w:val="2"/>
-          <w:sz w:val="24"/>
-          <w:szCs w:val="24"/>
+          <w:sz w:val="22"/>
+          <w:szCs w:val="22"/>
           <w:lang w:val="es-AR" w:eastAsia="es-AR"/>
           <w14:ligatures w14:val="standardContextual"/>
         </w:rPr>
       </w:pPr>
-      <w:hyperlink w:anchor="_Toc177602191" w:history="1">
+      <w:hyperlink w:anchor="_Toc177721934" w:history="1">
         <w:r>
           <w:rPr>
             <w:rStyle w:val="Hipervnculo"/>
@@ -3027,7 +3045,7 @@
             <w:noProof/>
             <w:webHidden/>
           </w:rPr>
-          <w:instrText xml:space="preserve"> PAGEREF _Toc177602191 \h </w:instrText>
+          <w:instrText xml:space="preserve"> PAGEREF _Toc177721934 \h </w:instrText>
         </w:r>
         <w:r>
           <w:rPr>
@@ -3065,13 +3083,13 @@
           <w:rFonts w:asciiTheme="minorHAnsi" w:eastAsiaTheme="minorEastAsia" w:hAnsiTheme="minorHAnsi" w:cstheme="minorBidi"/>
           <w:noProof/>
           <w:kern w:val="2"/>
-          <w:sz w:val="24"/>
-          <w:szCs w:val="24"/>
+          <w:sz w:val="22"/>
+          <w:szCs w:val="22"/>
           <w:lang w:val="es-AR" w:eastAsia="es-AR"/>
           <w14:ligatures w14:val="standardContextual"/>
         </w:rPr>
       </w:pPr>
-      <w:hyperlink w:anchor="_Toc177602192" w:history="1">
+      <w:hyperlink w:anchor="_Toc177721935" w:history="1">
         <w:r>
           <w:rPr>
             <w:rStyle w:val="Hipervnculo"/>
@@ -3098,7 +3116,7 @@
             <w:noProof/>
             <w:webHidden/>
           </w:rPr>
-          <w:instrText xml:space="preserve"> PAGEREF _Toc177602192 \h </w:instrText>
+          <w:instrText xml:space="preserve"> PAGEREF _Toc177721935 \h </w:instrText>
         </w:r>
         <w:r>
           <w:rPr>
@@ -3136,13 +3154,13 @@
           <w:rFonts w:asciiTheme="minorHAnsi" w:eastAsiaTheme="minorEastAsia" w:hAnsiTheme="minorHAnsi" w:cstheme="minorBidi"/>
           <w:noProof/>
           <w:kern w:val="2"/>
-          <w:sz w:val="24"/>
-          <w:szCs w:val="24"/>
+          <w:sz w:val="22"/>
+          <w:szCs w:val="22"/>
           <w:lang w:val="es-AR" w:eastAsia="es-AR"/>
           <w14:ligatures w14:val="standardContextual"/>
         </w:rPr>
       </w:pPr>
-      <w:hyperlink w:anchor="_Toc177602193" w:history="1">
+      <w:hyperlink w:anchor="_Toc177721936" w:history="1">
         <w:r>
           <w:rPr>
             <w:rStyle w:val="Hipervnculo"/>
@@ -3169,7 +3187,7 @@
             <w:noProof/>
             <w:webHidden/>
           </w:rPr>
-          <w:instrText xml:space="preserve"> PAGEREF _Toc177602193 \h </w:instrText>
+          <w:instrText xml:space="preserve"> PAGEREF _Toc177721936 \h </w:instrText>
         </w:r>
         <w:r>
           <w:rPr>
@@ -3209,13 +3227,13 @@
           <w:iCs w:val="0"/>
           <w:noProof/>
           <w:kern w:val="2"/>
-          <w:sz w:val="24"/>
-          <w:szCs w:val="24"/>
+          <w:sz w:val="22"/>
+          <w:szCs w:val="22"/>
           <w:lang w:val="es-AR" w:eastAsia="es-AR"/>
           <w14:ligatures w14:val="standardContextual"/>
         </w:rPr>
       </w:pPr>
-      <w:hyperlink w:anchor="_Toc177602194" w:history="1">
+      <w:hyperlink w:anchor="_Toc177721937" w:history="1">
         <w:r>
           <w:rPr>
             <w:rStyle w:val="Hipervnculo"/>
@@ -3242,7 +3260,7 @@
             <w:noProof/>
             <w:webHidden/>
           </w:rPr>
-          <w:instrText xml:space="preserve"> PAGEREF _Toc177602194 \h </w:instrText>
+          <w:instrText xml:space="preserve"> PAGEREF _Toc177721937 \h </w:instrText>
         </w:r>
         <w:r>
           <w:rPr>
@@ -3262,7 +3280,7 @@
             <w:noProof/>
             <w:webHidden/>
           </w:rPr>
-          <w:t>9</w:t>
+          <w:t>8</w:t>
         </w:r>
         <w:r>
           <w:rPr>
@@ -3280,13 +3298,13 @@
           <w:rFonts w:asciiTheme="minorHAnsi" w:eastAsiaTheme="minorEastAsia" w:hAnsiTheme="minorHAnsi" w:cstheme="minorBidi"/>
           <w:noProof/>
           <w:kern w:val="2"/>
-          <w:sz w:val="24"/>
-          <w:szCs w:val="24"/>
+          <w:sz w:val="22"/>
+          <w:szCs w:val="22"/>
           <w:lang w:val="es-AR" w:eastAsia="es-AR"/>
           <w14:ligatures w14:val="standardContextual"/>
         </w:rPr>
       </w:pPr>
-      <w:hyperlink w:anchor="_Toc177602195" w:history="1">
+      <w:hyperlink w:anchor="_Toc177721938" w:history="1">
         <w:r>
           <w:rPr>
             <w:rStyle w:val="Hipervnculo"/>
@@ -3313,7 +3331,7 @@
             <w:noProof/>
             <w:webHidden/>
           </w:rPr>
-          <w:instrText xml:space="preserve"> PAGEREF _Toc177602195 \h </w:instrText>
+          <w:instrText xml:space="preserve"> PAGEREF _Toc177721938 \h </w:instrText>
         </w:r>
         <w:r>
           <w:rPr>
@@ -3333,7 +3351,7 @@
             <w:noProof/>
             <w:webHidden/>
           </w:rPr>
-          <w:t>9</w:t>
+          <w:t>8</w:t>
         </w:r>
         <w:r>
           <w:rPr>
@@ -3351,13 +3369,13 @@
           <w:rFonts w:asciiTheme="minorHAnsi" w:eastAsiaTheme="minorEastAsia" w:hAnsiTheme="minorHAnsi" w:cstheme="minorBidi"/>
           <w:noProof/>
           <w:kern w:val="2"/>
-          <w:sz w:val="24"/>
-          <w:szCs w:val="24"/>
+          <w:sz w:val="22"/>
+          <w:szCs w:val="22"/>
           <w:lang w:val="es-AR" w:eastAsia="es-AR"/>
           <w14:ligatures w14:val="standardContextual"/>
         </w:rPr>
       </w:pPr>
-      <w:hyperlink w:anchor="_Toc177602196" w:history="1">
+      <w:hyperlink w:anchor="_Toc177721939" w:history="1">
         <w:r>
           <w:rPr>
             <w:rStyle w:val="Hipervnculo"/>
@@ -3384,7 +3402,7 @@
             <w:noProof/>
             <w:webHidden/>
           </w:rPr>
-          <w:instrText xml:space="preserve"> PAGEREF _Toc177602196 \h </w:instrText>
+          <w:instrText xml:space="preserve"> PAGEREF _Toc177721939 \h </w:instrText>
         </w:r>
         <w:r>
           <w:rPr>
@@ -3424,13 +3442,13 @@
           <w:iCs w:val="0"/>
           <w:noProof/>
           <w:kern w:val="2"/>
-          <w:sz w:val="24"/>
-          <w:szCs w:val="24"/>
+          <w:sz w:val="22"/>
+          <w:szCs w:val="22"/>
           <w:lang w:val="es-AR" w:eastAsia="es-AR"/>
           <w14:ligatures w14:val="standardContextual"/>
         </w:rPr>
       </w:pPr>
-      <w:hyperlink w:anchor="_Toc177602197" w:history="1">
+      <w:hyperlink w:anchor="_Toc177721940" w:history="1">
         <w:r>
           <w:rPr>
             <w:rStyle w:val="Hipervnculo"/>
@@ -3457,7 +3475,7 @@
             <w:noProof/>
             <w:webHidden/>
           </w:rPr>
-          <w:instrText xml:space="preserve"> PAGEREF _Toc177602197 \h </w:instrText>
+          <w:instrText xml:space="preserve"> PAGEREF _Toc177721940 \h </w:instrText>
         </w:r>
         <w:r>
           <w:rPr>
@@ -3495,13 +3513,13 @@
           <w:rFonts w:asciiTheme="minorHAnsi" w:eastAsiaTheme="minorEastAsia" w:hAnsiTheme="minorHAnsi" w:cstheme="minorBidi"/>
           <w:noProof/>
           <w:kern w:val="2"/>
-          <w:sz w:val="24"/>
-          <w:szCs w:val="24"/>
+          <w:sz w:val="22"/>
+          <w:szCs w:val="22"/>
           <w:lang w:val="es-AR" w:eastAsia="es-AR"/>
           <w14:ligatures w14:val="standardContextual"/>
         </w:rPr>
       </w:pPr>
-      <w:hyperlink w:anchor="_Toc177602198" w:history="1">
+      <w:hyperlink w:anchor="_Toc177721941" w:history="1">
         <w:r>
           <w:rPr>
             <w:rStyle w:val="Hipervnculo"/>
@@ -3528,7 +3546,7 @@
             <w:noProof/>
             <w:webHidden/>
           </w:rPr>
-          <w:instrText xml:space="preserve"> PAGEREF _Toc177602198 \h </w:instrText>
+          <w:instrText xml:space="preserve"> PAGEREF _Toc177721941 \h </w:instrText>
         </w:r>
         <w:r>
           <w:rPr>
@@ -3566,13 +3584,13 @@
           <w:rFonts w:asciiTheme="minorHAnsi" w:eastAsiaTheme="minorEastAsia" w:hAnsiTheme="minorHAnsi" w:cstheme="minorBidi"/>
           <w:noProof/>
           <w:kern w:val="2"/>
-          <w:sz w:val="24"/>
-          <w:szCs w:val="24"/>
+          <w:sz w:val="22"/>
+          <w:szCs w:val="22"/>
           <w:lang w:val="es-AR" w:eastAsia="es-AR"/>
           <w14:ligatures w14:val="standardContextual"/>
         </w:rPr>
       </w:pPr>
-      <w:hyperlink w:anchor="_Toc177602199" w:history="1">
+      <w:hyperlink w:anchor="_Toc177721942" w:history="1">
         <w:r>
           <w:rPr>
             <w:rStyle w:val="Hipervnculo"/>
@@ -3599,7 +3617,7 @@
             <w:noProof/>
             <w:webHidden/>
           </w:rPr>
-          <w:instrText xml:space="preserve"> PAGEREF _Toc177602199 \h </w:instrText>
+          <w:instrText xml:space="preserve"> PAGEREF _Toc177721942 \h </w:instrText>
         </w:r>
         <w:r>
           <w:rPr>
@@ -3639,13 +3657,13 @@
           <w:iCs w:val="0"/>
           <w:noProof/>
           <w:kern w:val="2"/>
-          <w:sz w:val="24"/>
-          <w:szCs w:val="24"/>
+          <w:sz w:val="22"/>
+          <w:szCs w:val="22"/>
           <w:lang w:val="es-AR" w:eastAsia="es-AR"/>
           <w14:ligatures w14:val="standardContextual"/>
         </w:rPr>
       </w:pPr>
-      <w:hyperlink w:anchor="_Toc177602200" w:history="1">
+      <w:hyperlink w:anchor="_Toc177721943" w:history="1">
         <w:r>
           <w:rPr>
             <w:rStyle w:val="Hipervnculo"/>
@@ -3672,7 +3690,7 @@
             <w:noProof/>
             <w:webHidden/>
           </w:rPr>
-          <w:instrText xml:space="preserve"> PAGEREF _Toc177602200 \h </w:instrText>
+          <w:instrText xml:space="preserve"> PAGEREF _Toc177721943 \h </w:instrText>
         </w:r>
         <w:r>
           <w:rPr>
@@ -3710,13 +3728,13 @@
           <w:rFonts w:asciiTheme="minorHAnsi" w:eastAsiaTheme="minorEastAsia" w:hAnsiTheme="minorHAnsi" w:cstheme="minorBidi"/>
           <w:noProof/>
           <w:kern w:val="2"/>
-          <w:sz w:val="24"/>
-          <w:szCs w:val="24"/>
+          <w:sz w:val="22"/>
+          <w:szCs w:val="22"/>
           <w:lang w:val="es-AR" w:eastAsia="es-AR"/>
           <w14:ligatures w14:val="standardContextual"/>
         </w:rPr>
       </w:pPr>
-      <w:hyperlink w:anchor="_Toc177602201" w:history="1">
+      <w:hyperlink w:anchor="_Toc177721944" w:history="1">
         <w:r>
           <w:rPr>
             <w:rStyle w:val="Hipervnculo"/>
@@ -3743,7 +3761,7 @@
             <w:noProof/>
             <w:webHidden/>
           </w:rPr>
-          <w:instrText xml:space="preserve"> PAGEREF _Toc177602201 \h </w:instrText>
+          <w:instrText xml:space="preserve"> PAGEREF _Toc177721944 \h </w:instrText>
         </w:r>
         <w:r>
           <w:rPr>
@@ -3781,13 +3799,13 @@
           <w:rFonts w:asciiTheme="minorHAnsi" w:eastAsiaTheme="minorEastAsia" w:hAnsiTheme="minorHAnsi" w:cstheme="minorBidi"/>
           <w:noProof/>
           <w:kern w:val="2"/>
-          <w:sz w:val="24"/>
-          <w:szCs w:val="24"/>
+          <w:sz w:val="22"/>
+          <w:szCs w:val="22"/>
           <w:lang w:val="es-AR" w:eastAsia="es-AR"/>
           <w14:ligatures w14:val="standardContextual"/>
         </w:rPr>
       </w:pPr>
-      <w:hyperlink w:anchor="_Toc177602202" w:history="1">
+      <w:hyperlink w:anchor="_Toc177721945" w:history="1">
         <w:r>
           <w:rPr>
             <w:rStyle w:val="Hipervnculo"/>
@@ -3814,7 +3832,7 @@
             <w:noProof/>
             <w:webHidden/>
           </w:rPr>
-          <w:instrText xml:space="preserve"> PAGEREF _Toc177602202 \h </w:instrText>
+          <w:instrText xml:space="preserve"> PAGEREF _Toc177721945 \h </w:instrText>
         </w:r>
         <w:r>
           <w:rPr>
@@ -3854,13 +3872,13 @@
           <w:iCs w:val="0"/>
           <w:noProof/>
           <w:kern w:val="2"/>
-          <w:sz w:val="24"/>
-          <w:szCs w:val="24"/>
+          <w:sz w:val="22"/>
+          <w:szCs w:val="22"/>
           <w:lang w:val="es-AR" w:eastAsia="es-AR"/>
           <w14:ligatures w14:val="standardContextual"/>
         </w:rPr>
       </w:pPr>
-      <w:hyperlink w:anchor="_Toc177602203" w:history="1">
+      <w:hyperlink w:anchor="_Toc177721946" w:history="1">
         <w:r>
           <w:rPr>
             <w:rStyle w:val="Hipervnculo"/>
@@ -3887,7 +3905,7 @@
             <w:noProof/>
             <w:webHidden/>
           </w:rPr>
-          <w:instrText xml:space="preserve"> PAGEREF _Toc177602203 \h </w:instrText>
+          <w:instrText xml:space="preserve"> PAGEREF _Toc177721946 \h </w:instrText>
         </w:r>
         <w:r>
           <w:rPr>
@@ -3925,13 +3943,13 @@
           <w:rFonts w:asciiTheme="minorHAnsi" w:eastAsiaTheme="minorEastAsia" w:hAnsiTheme="minorHAnsi" w:cstheme="minorBidi"/>
           <w:noProof/>
           <w:kern w:val="2"/>
-          <w:sz w:val="24"/>
-          <w:szCs w:val="24"/>
+          <w:sz w:val="22"/>
+          <w:szCs w:val="22"/>
           <w:lang w:val="es-AR" w:eastAsia="es-AR"/>
           <w14:ligatures w14:val="standardContextual"/>
         </w:rPr>
       </w:pPr>
-      <w:hyperlink w:anchor="_Toc177602204" w:history="1">
+      <w:hyperlink w:anchor="_Toc177721947" w:history="1">
         <w:r>
           <w:rPr>
             <w:rStyle w:val="Hipervnculo"/>
@@ -3958,7 +3976,7 @@
             <w:noProof/>
             <w:webHidden/>
           </w:rPr>
-          <w:instrText xml:space="preserve"> PAGEREF _Toc177602204 \h </w:instrText>
+          <w:instrText xml:space="preserve"> PAGEREF _Toc177721947 \h </w:instrText>
         </w:r>
         <w:r>
           <w:rPr>
@@ -3996,13 +4014,13 @@
           <w:rFonts w:asciiTheme="minorHAnsi" w:eastAsiaTheme="minorEastAsia" w:hAnsiTheme="minorHAnsi" w:cstheme="minorBidi"/>
           <w:noProof/>
           <w:kern w:val="2"/>
-          <w:sz w:val="24"/>
-          <w:szCs w:val="24"/>
+          <w:sz w:val="22"/>
+          <w:szCs w:val="22"/>
           <w:lang w:val="es-AR" w:eastAsia="es-AR"/>
           <w14:ligatures w14:val="standardContextual"/>
         </w:rPr>
       </w:pPr>
-      <w:hyperlink w:anchor="_Toc177602205" w:history="1">
+      <w:hyperlink w:anchor="_Toc177721948" w:history="1">
         <w:r>
           <w:rPr>
             <w:rStyle w:val="Hipervnculo"/>
@@ -4029,7 +4047,7 @@
             <w:noProof/>
             <w:webHidden/>
           </w:rPr>
-          <w:instrText xml:space="preserve"> PAGEREF _Toc177602205 \h </w:instrText>
+          <w:instrText xml:space="preserve"> PAGEREF _Toc177721948 \h </w:instrText>
         </w:r>
         <w:r>
           <w:rPr>
@@ -4049,7 +4067,7 @@
             <w:noProof/>
             <w:webHidden/>
           </w:rPr>
-          <w:t>10</w:t>
+          <w:t>9</w:t>
         </w:r>
         <w:r>
           <w:rPr>
@@ -4069,13 +4087,13 @@
           <w:iCs w:val="0"/>
           <w:noProof/>
           <w:kern w:val="2"/>
-          <w:sz w:val="24"/>
-          <w:szCs w:val="24"/>
+          <w:sz w:val="22"/>
+          <w:szCs w:val="22"/>
           <w:lang w:val="es-AR" w:eastAsia="es-AR"/>
           <w14:ligatures w14:val="standardContextual"/>
         </w:rPr>
       </w:pPr>
-      <w:hyperlink w:anchor="_Toc177602206" w:history="1">
+      <w:hyperlink w:anchor="_Toc177721949" w:history="1">
         <w:r>
           <w:rPr>
             <w:rStyle w:val="Hipervnculo"/>
@@ -4102,7 +4120,7 @@
             <w:noProof/>
             <w:webHidden/>
           </w:rPr>
-          <w:instrText xml:space="preserve"> PAGEREF _Toc177602206 \h </w:instrText>
+          <w:instrText xml:space="preserve"> PAGEREF _Toc177721949 \h </w:instrText>
         </w:r>
         <w:r>
           <w:rPr>
@@ -4140,13 +4158,13 @@
           <w:rFonts w:asciiTheme="minorHAnsi" w:eastAsiaTheme="minorEastAsia" w:hAnsiTheme="minorHAnsi" w:cstheme="minorBidi"/>
           <w:noProof/>
           <w:kern w:val="2"/>
-          <w:sz w:val="24"/>
-          <w:szCs w:val="24"/>
+          <w:sz w:val="22"/>
+          <w:szCs w:val="22"/>
           <w:lang w:val="es-AR" w:eastAsia="es-AR"/>
           <w14:ligatures w14:val="standardContextual"/>
         </w:rPr>
       </w:pPr>
-      <w:hyperlink w:anchor="_Toc177602207" w:history="1">
+      <w:hyperlink w:anchor="_Toc177721950" w:history="1">
         <w:r>
           <w:rPr>
             <w:rStyle w:val="Hipervnculo"/>
@@ -4173,7 +4191,7 @@
             <w:noProof/>
             <w:webHidden/>
           </w:rPr>
-          <w:instrText xml:space="preserve"> PAGEREF _Toc177602207 \h </w:instrText>
+          <w:instrText xml:space="preserve"> PAGEREF _Toc177721950 \h </w:instrText>
         </w:r>
         <w:r>
           <w:rPr>
@@ -4211,13 +4229,13 @@
           <w:rFonts w:asciiTheme="minorHAnsi" w:eastAsiaTheme="minorEastAsia" w:hAnsiTheme="minorHAnsi" w:cstheme="minorBidi"/>
           <w:noProof/>
           <w:kern w:val="2"/>
-          <w:sz w:val="24"/>
-          <w:szCs w:val="24"/>
+          <w:sz w:val="22"/>
+          <w:szCs w:val="22"/>
           <w:lang w:val="es-AR" w:eastAsia="es-AR"/>
           <w14:ligatures w14:val="standardContextual"/>
         </w:rPr>
       </w:pPr>
-      <w:hyperlink w:anchor="_Toc177602208" w:history="1">
+      <w:hyperlink w:anchor="_Toc177721951" w:history="1">
         <w:r>
           <w:rPr>
             <w:rStyle w:val="Hipervnculo"/>
@@ -4244,7 +4262,7 @@
             <w:noProof/>
             <w:webHidden/>
           </w:rPr>
-          <w:instrText xml:space="preserve"> PAGEREF _Toc177602208 \h </w:instrText>
+          <w:instrText xml:space="preserve"> PAGEREF _Toc177721951 \h </w:instrText>
         </w:r>
         <w:r>
           <w:rPr>
@@ -4284,13 +4302,13 @@
           <w:bCs w:val="0"/>
           <w:noProof/>
           <w:kern w:val="2"/>
-          <w:sz w:val="24"/>
-          <w:szCs w:val="24"/>
+          <w:sz w:val="22"/>
+          <w:szCs w:val="22"/>
           <w:lang w:val="es-AR" w:eastAsia="es-AR"/>
           <w14:ligatures w14:val="standardContextual"/>
         </w:rPr>
       </w:pPr>
-      <w:hyperlink w:anchor="_Toc177602209" w:history="1">
+      <w:hyperlink w:anchor="_Toc177721952" w:history="1">
         <w:r>
           <w:rPr>
             <w:rStyle w:val="Hipervnculo"/>
@@ -4317,7 +4335,7 @@
             <w:noProof/>
             <w:webHidden/>
           </w:rPr>
-          <w:instrText xml:space="preserve"> PAGEREF _Toc177602209 \h </w:instrText>
+          <w:instrText xml:space="preserve"> PAGEREF _Toc177721952 \h </w:instrText>
         </w:r>
         <w:r>
           <w:rPr>
@@ -4357,13 +4375,13 @@
           <w:bCs w:val="0"/>
           <w:noProof/>
           <w:kern w:val="2"/>
-          <w:sz w:val="24"/>
-          <w:szCs w:val="24"/>
+          <w:sz w:val="22"/>
+          <w:szCs w:val="22"/>
           <w:lang w:val="es-AR" w:eastAsia="es-AR"/>
           <w14:ligatures w14:val="standardContextual"/>
         </w:rPr>
       </w:pPr>
-      <w:hyperlink w:anchor="_Toc177602210" w:history="1">
+      <w:hyperlink w:anchor="_Toc177721953" w:history="1">
         <w:r>
           <w:rPr>
             <w:rStyle w:val="Hipervnculo"/>
@@ -4390,7 +4408,7 @@
             <w:noProof/>
             <w:webHidden/>
           </w:rPr>
-          <w:instrText xml:space="preserve"> PAGEREF _Toc177602210 \h </w:instrText>
+          <w:instrText xml:space="preserve"> PAGEREF _Toc177721953 \h </w:instrText>
         </w:r>
         <w:r>
           <w:rPr>
@@ -4410,7 +4428,7 @@
             <w:noProof/>
             <w:webHidden/>
           </w:rPr>
-          <w:t>11</w:t>
+          <w:t>10</w:t>
         </w:r>
         <w:r>
           <w:rPr>
@@ -4430,13 +4448,13 @@
           <w:bCs w:val="0"/>
           <w:noProof/>
           <w:kern w:val="2"/>
-          <w:sz w:val="24"/>
-          <w:szCs w:val="24"/>
+          <w:sz w:val="22"/>
+          <w:szCs w:val="22"/>
           <w:lang w:val="es-AR" w:eastAsia="es-AR"/>
           <w14:ligatures w14:val="standardContextual"/>
         </w:rPr>
       </w:pPr>
-      <w:hyperlink w:anchor="_Toc177602211" w:history="1">
+      <w:hyperlink w:anchor="_Toc177721954" w:history="1">
         <w:r>
           <w:rPr>
             <w:rStyle w:val="Hipervnculo"/>
@@ -4463,7 +4481,7 @@
             <w:noProof/>
             <w:webHidden/>
           </w:rPr>
-          <w:instrText xml:space="preserve"> PAGEREF _Toc177602211 \h </w:instrText>
+          <w:instrText xml:space="preserve"> PAGEREF _Toc177721954 \h </w:instrText>
         </w:r>
         <w:r>
           <w:rPr>
@@ -4503,13 +4521,13 @@
           <w:iCs w:val="0"/>
           <w:noProof/>
           <w:kern w:val="2"/>
-          <w:sz w:val="24"/>
-          <w:szCs w:val="24"/>
+          <w:sz w:val="22"/>
+          <w:szCs w:val="22"/>
           <w:lang w:val="es-AR" w:eastAsia="es-AR"/>
           <w14:ligatures w14:val="standardContextual"/>
         </w:rPr>
       </w:pPr>
-      <w:hyperlink w:anchor="_Toc177602212" w:history="1">
+      <w:hyperlink w:anchor="_Toc177721955" w:history="1">
         <w:r>
           <w:rPr>
             <w:rStyle w:val="Hipervnculo"/>
@@ -4536,7 +4554,7 @@
             <w:noProof/>
             <w:webHidden/>
           </w:rPr>
-          <w:instrText xml:space="preserve"> PAGEREF _Toc177602212 \h </w:instrText>
+          <w:instrText xml:space="preserve"> PAGEREF _Toc177721955 \h </w:instrText>
         </w:r>
         <w:r>
           <w:rPr>
@@ -4556,7 +4574,7 @@
             <w:noProof/>
             <w:webHidden/>
           </w:rPr>
-          <w:t>18</w:t>
+          <w:t>17</w:t>
         </w:r>
         <w:r>
           <w:rPr>
@@ -4576,13 +4594,13 @@
           <w:iCs w:val="0"/>
           <w:noProof/>
           <w:kern w:val="2"/>
-          <w:sz w:val="24"/>
-          <w:szCs w:val="24"/>
+          <w:sz w:val="22"/>
+          <w:szCs w:val="22"/>
           <w:lang w:val="es-AR" w:eastAsia="es-AR"/>
           <w14:ligatures w14:val="standardContextual"/>
         </w:rPr>
       </w:pPr>
-      <w:hyperlink w:anchor="_Toc177602213" w:history="1">
+      <w:hyperlink w:anchor="_Toc177721956" w:history="1">
         <w:r>
           <w:rPr>
             <w:rStyle w:val="Hipervnculo"/>
@@ -4609,7 +4627,7 @@
             <w:noProof/>
             <w:webHidden/>
           </w:rPr>
-          <w:instrText xml:space="preserve"> PAGEREF _Toc177602213 \h </w:instrText>
+          <w:instrText xml:space="preserve"> PAGEREF _Toc177721956 \h </w:instrText>
         </w:r>
         <w:r>
           <w:rPr>
@@ -4629,7 +4647,7 @@
             <w:noProof/>
             <w:webHidden/>
           </w:rPr>
-          <w:t>18</w:t>
+          <w:t>17</w:t>
         </w:r>
         <w:r>
           <w:rPr>
@@ -4649,13 +4667,13 @@
           <w:iCs w:val="0"/>
           <w:noProof/>
           <w:kern w:val="2"/>
-          <w:sz w:val="24"/>
-          <w:szCs w:val="24"/>
+          <w:sz w:val="22"/>
+          <w:szCs w:val="22"/>
           <w:lang w:val="es-AR" w:eastAsia="es-AR"/>
           <w14:ligatures w14:val="standardContextual"/>
         </w:rPr>
       </w:pPr>
-      <w:hyperlink w:anchor="_Toc177602214" w:history="1">
+      <w:hyperlink w:anchor="_Toc177721957" w:history="1">
         <w:r>
           <w:rPr>
             <w:rStyle w:val="Hipervnculo"/>
@@ -4682,7 +4700,7 @@
             <w:noProof/>
             <w:webHidden/>
           </w:rPr>
-          <w:instrText xml:space="preserve"> PAGEREF _Toc177602214 \h </w:instrText>
+          <w:instrText xml:space="preserve"> PAGEREF _Toc177721957 \h </w:instrText>
         </w:r>
         <w:r>
           <w:rPr>
@@ -4722,13 +4740,13 @@
           <w:iCs w:val="0"/>
           <w:noProof/>
           <w:kern w:val="2"/>
-          <w:sz w:val="24"/>
-          <w:szCs w:val="24"/>
+          <w:sz w:val="22"/>
+          <w:szCs w:val="22"/>
           <w:lang w:val="es-AR" w:eastAsia="es-AR"/>
           <w14:ligatures w14:val="standardContextual"/>
         </w:rPr>
       </w:pPr>
-      <w:hyperlink w:anchor="_Toc177602215" w:history="1">
+      <w:hyperlink w:anchor="_Toc177721958" w:history="1">
         <w:r>
           <w:rPr>
             <w:rStyle w:val="Hipervnculo"/>
@@ -4755,7 +4773,7 @@
             <w:noProof/>
             <w:webHidden/>
           </w:rPr>
-          <w:instrText xml:space="preserve"> PAGEREF _Toc177602215 \h </w:instrText>
+          <w:instrText xml:space="preserve"> PAGEREF _Toc177721958 \h </w:instrText>
         </w:r>
         <w:r>
           <w:rPr>
@@ -4795,13 +4813,13 @@
           <w:iCs w:val="0"/>
           <w:noProof/>
           <w:kern w:val="2"/>
-          <w:sz w:val="24"/>
-          <w:szCs w:val="24"/>
+          <w:sz w:val="22"/>
+          <w:szCs w:val="22"/>
           <w:lang w:val="es-AR" w:eastAsia="es-AR"/>
           <w14:ligatures w14:val="standardContextual"/>
         </w:rPr>
       </w:pPr>
-      <w:hyperlink w:anchor="_Toc177602216" w:history="1">
+      <w:hyperlink w:anchor="_Toc177721959" w:history="1">
         <w:r>
           <w:rPr>
             <w:rStyle w:val="Hipervnculo"/>
@@ -4828,7 +4846,7 @@
             <w:noProof/>
             <w:webHidden/>
           </w:rPr>
-          <w:instrText xml:space="preserve"> PAGEREF _Toc177602216 \h </w:instrText>
+          <w:instrText xml:space="preserve"> PAGEREF _Toc177721959 \h </w:instrText>
         </w:r>
         <w:r>
           <w:rPr>
@@ -4848,7 +4866,7 @@
             <w:noProof/>
             <w:webHidden/>
           </w:rPr>
-          <w:t>19</w:t>
+          <w:t>18</w:t>
         </w:r>
         <w:r>
           <w:rPr>
@@ -4866,13 +4884,13 @@
           <w:rFonts w:asciiTheme="minorHAnsi" w:eastAsiaTheme="minorEastAsia" w:hAnsiTheme="minorHAnsi" w:cstheme="minorBidi"/>
           <w:noProof/>
           <w:kern w:val="2"/>
-          <w:sz w:val="24"/>
-          <w:szCs w:val="24"/>
+          <w:sz w:val="22"/>
+          <w:szCs w:val="22"/>
           <w:lang w:val="es-AR" w:eastAsia="es-AR"/>
           <w14:ligatures w14:val="standardContextual"/>
         </w:rPr>
       </w:pPr>
-      <w:hyperlink w:anchor="_Toc177602217" w:history="1">
+      <w:hyperlink w:anchor="_Toc177721960" w:history="1">
         <w:r>
           <w:rPr>
             <w:rStyle w:val="Hipervnculo"/>
@@ -4899,7 +4917,7 @@
             <w:noProof/>
             <w:webHidden/>
           </w:rPr>
-          <w:instrText xml:space="preserve"> PAGEREF _Toc177602217 \h </w:instrText>
+          <w:instrText xml:space="preserve"> PAGEREF _Toc177721960 \h </w:instrText>
         </w:r>
         <w:r>
           <w:rPr>
@@ -4919,7 +4937,7 @@
             <w:noProof/>
             <w:webHidden/>
           </w:rPr>
-          <w:t>19</w:t>
+          <w:t>18</w:t>
         </w:r>
         <w:r>
           <w:rPr>
@@ -4937,13 +4955,13 @@
           <w:rFonts w:asciiTheme="minorHAnsi" w:eastAsiaTheme="minorEastAsia" w:hAnsiTheme="minorHAnsi" w:cstheme="minorBidi"/>
           <w:noProof/>
           <w:kern w:val="2"/>
-          <w:sz w:val="24"/>
-          <w:szCs w:val="24"/>
+          <w:sz w:val="22"/>
+          <w:szCs w:val="22"/>
           <w:lang w:val="es-AR" w:eastAsia="es-AR"/>
           <w14:ligatures w14:val="standardContextual"/>
         </w:rPr>
       </w:pPr>
-      <w:hyperlink w:anchor="_Toc177602218" w:history="1">
+      <w:hyperlink w:anchor="_Toc177721961" w:history="1">
         <w:r>
           <w:rPr>
             <w:rStyle w:val="Hipervnculo"/>
@@ -4970,7 +4988,7 @@
             <w:noProof/>
             <w:webHidden/>
           </w:rPr>
-          <w:instrText xml:space="preserve"> PAGEREF _Toc177602218 \h </w:instrText>
+          <w:instrText xml:space="preserve"> PAGEREF _Toc177721961 \h </w:instrText>
         </w:r>
         <w:r>
           <w:rPr>
@@ -5008,13 +5026,13 @@
           <w:rFonts w:asciiTheme="minorHAnsi" w:eastAsiaTheme="minorEastAsia" w:hAnsiTheme="minorHAnsi" w:cstheme="minorBidi"/>
           <w:noProof/>
           <w:kern w:val="2"/>
-          <w:sz w:val="24"/>
-          <w:szCs w:val="24"/>
+          <w:sz w:val="22"/>
+          <w:szCs w:val="22"/>
           <w:lang w:val="es-AR" w:eastAsia="es-AR"/>
           <w14:ligatures w14:val="standardContextual"/>
         </w:rPr>
       </w:pPr>
-      <w:hyperlink w:anchor="_Toc177602219" w:history="1">
+      <w:hyperlink w:anchor="_Toc177721962" w:history="1">
         <w:r>
           <w:rPr>
             <w:rStyle w:val="Hipervnculo"/>
@@ -5041,7 +5059,7 @@
             <w:noProof/>
             <w:webHidden/>
           </w:rPr>
-          <w:instrText xml:space="preserve"> PAGEREF _Toc177602219 \h </w:instrText>
+          <w:instrText xml:space="preserve"> PAGEREF _Toc177721962 \h </w:instrText>
         </w:r>
         <w:r>
           <w:rPr>
@@ -5079,13 +5097,13 @@
           <w:rFonts w:asciiTheme="minorHAnsi" w:eastAsiaTheme="minorEastAsia" w:hAnsiTheme="minorHAnsi" w:cstheme="minorBidi"/>
           <w:noProof/>
           <w:kern w:val="2"/>
-          <w:sz w:val="24"/>
-          <w:szCs w:val="24"/>
+          <w:sz w:val="22"/>
+          <w:szCs w:val="22"/>
           <w:lang w:val="es-AR" w:eastAsia="es-AR"/>
           <w14:ligatures w14:val="standardContextual"/>
         </w:rPr>
       </w:pPr>
-      <w:hyperlink w:anchor="_Toc177602220" w:history="1">
+      <w:hyperlink w:anchor="_Toc177721963" w:history="1">
         <w:r>
           <w:rPr>
             <w:rStyle w:val="Hipervnculo"/>
@@ -5112,7 +5130,7 @@
             <w:noProof/>
             <w:webHidden/>
           </w:rPr>
-          <w:instrText xml:space="preserve"> PAGEREF _Toc177602220 \h </w:instrText>
+          <w:instrText xml:space="preserve"> PAGEREF _Toc177721963 \h </w:instrText>
         </w:r>
         <w:r>
           <w:rPr>
@@ -5152,13 +5170,13 @@
           <w:iCs w:val="0"/>
           <w:noProof/>
           <w:kern w:val="2"/>
-          <w:sz w:val="24"/>
-          <w:szCs w:val="24"/>
+          <w:sz w:val="22"/>
+          <w:szCs w:val="22"/>
           <w:lang w:val="es-AR" w:eastAsia="es-AR"/>
           <w14:ligatures w14:val="standardContextual"/>
         </w:rPr>
       </w:pPr>
-      <w:hyperlink w:anchor="_Toc177602221" w:history="1">
+      <w:hyperlink w:anchor="_Toc177721964" w:history="1">
         <w:r>
           <w:rPr>
             <w:rStyle w:val="Hipervnculo"/>
@@ -5185,7 +5203,7 @@
             <w:noProof/>
             <w:webHidden/>
           </w:rPr>
-          <w:instrText xml:space="preserve"> PAGEREF _Toc177602221 \h </w:instrText>
+          <w:instrText xml:space="preserve"> PAGEREF _Toc177721964 \h </w:instrText>
         </w:r>
         <w:r>
           <w:rPr>
@@ -5225,13 +5243,13 @@
           <w:bCs w:val="0"/>
           <w:noProof/>
           <w:kern w:val="2"/>
-          <w:sz w:val="24"/>
-          <w:szCs w:val="24"/>
+          <w:sz w:val="22"/>
+          <w:szCs w:val="22"/>
           <w:lang w:val="es-AR" w:eastAsia="es-AR"/>
           <w14:ligatures w14:val="standardContextual"/>
         </w:rPr>
       </w:pPr>
-      <w:hyperlink w:anchor="_Toc177602222" w:history="1">
+      <w:hyperlink w:anchor="_Toc177721965" w:history="1">
         <w:r>
           <w:rPr>
             <w:rStyle w:val="Hipervnculo"/>
@@ -5258,7 +5276,7 @@
             <w:noProof/>
             <w:webHidden/>
           </w:rPr>
-          <w:instrText xml:space="preserve"> PAGEREF _Toc177602222 \h </w:instrText>
+          <w:instrText xml:space="preserve"> PAGEREF _Toc177721965 \h </w:instrText>
         </w:r>
         <w:r>
           <w:rPr>
@@ -5278,7 +5296,7 @@
             <w:noProof/>
             <w:webHidden/>
           </w:rPr>
-          <w:t>20</w:t>
+          <w:t>19</w:t>
         </w:r>
         <w:r>
           <w:rPr>
@@ -5298,13 +5316,13 @@
           <w:bCs w:val="0"/>
           <w:noProof/>
           <w:kern w:val="2"/>
-          <w:sz w:val="24"/>
-          <w:szCs w:val="24"/>
+          <w:sz w:val="22"/>
+          <w:szCs w:val="22"/>
           <w:lang w:val="es-AR" w:eastAsia="es-AR"/>
           <w14:ligatures w14:val="standardContextual"/>
         </w:rPr>
       </w:pPr>
-      <w:hyperlink w:anchor="_Toc177602223" w:history="1">
+      <w:hyperlink w:anchor="_Toc177721966" w:history="1">
         <w:r>
           <w:rPr>
             <w:rStyle w:val="Hipervnculo"/>
@@ -5331,7 +5349,7 @@
             <w:noProof/>
             <w:webHidden/>
           </w:rPr>
-          <w:instrText xml:space="preserve"> PAGEREF _Toc177602223 \h </w:instrText>
+          <w:instrText xml:space="preserve"> PAGEREF _Toc177721966 \h </w:instrText>
         </w:r>
         <w:r>
           <w:rPr>
@@ -5371,13 +5389,13 @@
           <w:iCs w:val="0"/>
           <w:noProof/>
           <w:kern w:val="2"/>
-          <w:sz w:val="24"/>
-          <w:szCs w:val="24"/>
+          <w:sz w:val="22"/>
+          <w:szCs w:val="22"/>
           <w:lang w:val="es-AR" w:eastAsia="es-AR"/>
           <w14:ligatures w14:val="standardContextual"/>
         </w:rPr>
       </w:pPr>
-      <w:hyperlink w:anchor="_Toc177602224" w:history="1">
+      <w:hyperlink w:anchor="_Toc177721967" w:history="1">
         <w:r>
           <w:rPr>
             <w:rStyle w:val="Hipervnculo"/>
@@ -5404,7 +5422,7 @@
             <w:noProof/>
             <w:webHidden/>
           </w:rPr>
-          <w:instrText xml:space="preserve"> PAGEREF _Toc177602224 \h </w:instrText>
+          <w:instrText xml:space="preserve"> PAGEREF _Toc177721967 \h </w:instrText>
         </w:r>
         <w:r>
           <w:rPr>
@@ -5444,13 +5462,13 @@
           <w:iCs w:val="0"/>
           <w:noProof/>
           <w:kern w:val="2"/>
-          <w:sz w:val="24"/>
-          <w:szCs w:val="24"/>
+          <w:sz w:val="22"/>
+          <w:szCs w:val="22"/>
           <w:lang w:val="es-AR" w:eastAsia="es-AR"/>
           <w14:ligatures w14:val="standardContextual"/>
         </w:rPr>
       </w:pPr>
-      <w:hyperlink w:anchor="_Toc177602225" w:history="1">
+      <w:hyperlink w:anchor="_Toc177721968" w:history="1">
         <w:r>
           <w:rPr>
             <w:rStyle w:val="Hipervnculo"/>
@@ -5477,7 +5495,7 @@
             <w:noProof/>
             <w:webHidden/>
           </w:rPr>
-          <w:instrText xml:space="preserve"> PAGEREF _Toc177602225 \h </w:instrText>
+          <w:instrText xml:space="preserve"> PAGEREF _Toc177721968 \h </w:instrText>
         </w:r>
         <w:r>
           <w:rPr>
@@ -5517,13 +5535,13 @@
           <w:iCs w:val="0"/>
           <w:noProof/>
           <w:kern w:val="2"/>
-          <w:sz w:val="24"/>
-          <w:szCs w:val="24"/>
+          <w:sz w:val="22"/>
+          <w:szCs w:val="22"/>
           <w:lang w:val="es-AR" w:eastAsia="es-AR"/>
           <w14:ligatures w14:val="standardContextual"/>
         </w:rPr>
       </w:pPr>
-      <w:hyperlink w:anchor="_Toc177602226" w:history="1">
+      <w:hyperlink w:anchor="_Toc177721969" w:history="1">
         <w:r>
           <w:rPr>
             <w:rStyle w:val="Hipervnculo"/>
@@ -5550,7 +5568,7 @@
             <w:noProof/>
             <w:webHidden/>
           </w:rPr>
-          <w:instrText xml:space="preserve"> PAGEREF _Toc177602226 \h </w:instrText>
+          <w:instrText xml:space="preserve"> PAGEREF _Toc177721969 \h </w:instrText>
         </w:r>
         <w:r>
           <w:rPr>
@@ -5590,13 +5608,13 @@
           <w:iCs w:val="0"/>
           <w:noProof/>
           <w:kern w:val="2"/>
-          <w:sz w:val="24"/>
-          <w:szCs w:val="24"/>
+          <w:sz w:val="22"/>
+          <w:szCs w:val="22"/>
           <w:lang w:val="es-AR" w:eastAsia="es-AR"/>
           <w14:ligatures w14:val="standardContextual"/>
         </w:rPr>
       </w:pPr>
-      <w:hyperlink w:anchor="_Toc177602227" w:history="1">
+      <w:hyperlink w:anchor="_Toc177721970" w:history="1">
         <w:r>
           <w:rPr>
             <w:rStyle w:val="Hipervnculo"/>
@@ -5623,7 +5641,7 @@
             <w:noProof/>
             <w:webHidden/>
           </w:rPr>
-          <w:instrText xml:space="preserve"> PAGEREF _Toc177602227 \h </w:instrText>
+          <w:instrText xml:space="preserve"> PAGEREF _Toc177721970 \h </w:instrText>
         </w:r>
         <w:r>
           <w:rPr>
@@ -5643,7 +5661,7 @@
             <w:noProof/>
             <w:webHidden/>
           </w:rPr>
-          <w:t>21</w:t>
+          <w:t>20</w:t>
         </w:r>
         <w:r>
           <w:rPr>
@@ -5663,13 +5681,13 @@
           <w:bCs w:val="0"/>
           <w:noProof/>
           <w:kern w:val="2"/>
-          <w:sz w:val="24"/>
-          <w:szCs w:val="24"/>
+          <w:sz w:val="22"/>
+          <w:szCs w:val="22"/>
           <w:lang w:val="es-AR" w:eastAsia="es-AR"/>
           <w14:ligatures w14:val="standardContextual"/>
         </w:rPr>
       </w:pPr>
-      <w:hyperlink w:anchor="_Toc177602228" w:history="1">
+      <w:hyperlink w:anchor="_Toc177721971" w:history="1">
         <w:r>
           <w:rPr>
             <w:rStyle w:val="Hipervnculo"/>
@@ -5696,7 +5714,7 @@
             <w:noProof/>
             <w:webHidden/>
           </w:rPr>
-          <w:instrText xml:space="preserve"> PAGEREF _Toc177602228 \h </w:instrText>
+          <w:instrText xml:space="preserve"> PAGEREF _Toc177721971 \h </w:instrText>
         </w:r>
         <w:r>
           <w:rPr>
@@ -5716,7 +5734,7 @@
             <w:noProof/>
             <w:webHidden/>
           </w:rPr>
-          <w:t>21</w:t>
+          <w:t>20</w:t>
         </w:r>
         <w:r>
           <w:rPr>
@@ -5736,13 +5754,13 @@
           <w:bCs w:val="0"/>
           <w:noProof/>
           <w:kern w:val="2"/>
-          <w:sz w:val="24"/>
-          <w:szCs w:val="24"/>
+          <w:sz w:val="22"/>
+          <w:szCs w:val="22"/>
           <w:lang w:val="es-AR" w:eastAsia="es-AR"/>
           <w14:ligatures w14:val="standardContextual"/>
         </w:rPr>
       </w:pPr>
-      <w:hyperlink w:anchor="_Toc177602229" w:history="1">
+      <w:hyperlink w:anchor="_Toc177721972" w:history="1">
         <w:r>
           <w:rPr>
             <w:rStyle w:val="Hipervnculo"/>
@@ -5769,7 +5787,7 @@
             <w:noProof/>
             <w:webHidden/>
           </w:rPr>
-          <w:instrText xml:space="preserve"> PAGEREF _Toc177602229 \h </w:instrText>
+          <w:instrText xml:space="preserve"> PAGEREF _Toc177721972 \h </w:instrText>
         </w:r>
         <w:r>
           <w:rPr>
@@ -5829,7 +5847,7 @@
       <w:bookmarkStart w:id="2" w:name="_Toc234647510"/>
       <w:bookmarkStart w:id="3" w:name="_Toc235007263"/>
       <w:bookmarkStart w:id="4" w:name="_Toc235009550"/>
-      <w:bookmarkStart w:id="5" w:name="_Toc177602162"/>
+      <w:bookmarkStart w:id="5" w:name="_Toc177721905"/>
       <w:r>
         <w:t>Introducción</w:t>
       </w:r>
@@ -5846,7 +5864,7 @@
       </w:pPr>
       <w:bookmarkStart w:id="6" w:name="_Toc235007264"/>
       <w:bookmarkStart w:id="7" w:name="_Toc235009551"/>
-      <w:bookmarkStart w:id="8" w:name="_Toc177602163"/>
+      <w:bookmarkStart w:id="8" w:name="_Toc177721906"/>
       <w:r>
         <w:t>Propósito</w:t>
       </w:r>
@@ -5936,7 +5954,7 @@
       </w:pPr>
       <w:bookmarkStart w:id="9" w:name="_Toc235007265"/>
       <w:bookmarkStart w:id="10" w:name="_Toc235009552"/>
-      <w:bookmarkStart w:id="11" w:name="_Toc177602164"/>
+      <w:bookmarkStart w:id="11" w:name="_Toc177721907"/>
       <w:r>
         <w:t>Visión General</w:t>
       </w:r>
@@ -5969,7 +5987,7 @@
       </w:pPr>
       <w:bookmarkStart w:id="12" w:name="_Toc235007266"/>
       <w:bookmarkStart w:id="13" w:name="_Toc235009553"/>
-      <w:bookmarkStart w:id="14" w:name="_Toc177602165"/>
+      <w:bookmarkStart w:id="14" w:name="_Toc177721908"/>
       <w:r>
         <w:t>Descripción General</w:t>
       </w:r>
@@ -5983,7 +6001,7 @@
       </w:pPr>
       <w:bookmarkStart w:id="15" w:name="_Toc235007268"/>
       <w:bookmarkStart w:id="16" w:name="_Toc235009554"/>
-      <w:bookmarkStart w:id="17" w:name="_Toc177602166"/>
+      <w:bookmarkStart w:id="17" w:name="_Toc177721909"/>
       <w:r>
         <w:t>Funciones del Producto</w:t>
       </w:r>
@@ -6086,7 +6104,7 @@
       </w:pPr>
       <w:bookmarkStart w:id="18" w:name="_Toc235007269"/>
       <w:bookmarkStart w:id="19" w:name="_Toc235009555"/>
-      <w:bookmarkStart w:id="20" w:name="_Toc177602167"/>
+      <w:bookmarkStart w:id="20" w:name="_Toc177721910"/>
       <w:r>
         <w:lastRenderedPageBreak/>
         <w:t>Característica del Usuario</w:t>
@@ -6157,7 +6175,7 @@
         <w:pStyle w:val="PSI-Ttulo2"/>
       </w:pPr>
       <w:bookmarkStart w:id="21" w:name="_Toc235009556"/>
-      <w:bookmarkStart w:id="22" w:name="_Toc177602168"/>
+      <w:bookmarkStart w:id="22" w:name="_Toc177721911"/>
       <w:r>
         <w:t>Enunciado del Problema del Cliente</w:t>
       </w:r>
@@ -6189,7 +6207,7 @@
       </w:pPr>
       <w:bookmarkStart w:id="23" w:name="_Toc235007270"/>
       <w:bookmarkStart w:id="24" w:name="_Toc235009557"/>
-      <w:bookmarkStart w:id="25" w:name="_Toc177602169"/>
+      <w:bookmarkStart w:id="25" w:name="_Toc177721912"/>
       <w:r>
         <w:t>Casos de Uso</w:t>
       </w:r>
@@ -6205,7 +6223,7 @@
       <w:bookmarkStart w:id="27" w:name="_Toc228266925"/>
       <w:bookmarkStart w:id="28" w:name="_Toc234682917"/>
       <w:bookmarkStart w:id="29" w:name="_Toc235346532"/>
-      <w:bookmarkStart w:id="30" w:name="_Toc177602170"/>
+      <w:bookmarkStart w:id="30" w:name="_Toc177721913"/>
       <w:r>
         <w:t>Caso de Uso 1</w:t>
       </w:r>
@@ -6222,7 +6240,7 @@
       <w:pPr>
         <w:pStyle w:val="PSI-Ttulo3"/>
       </w:pPr>
-      <w:bookmarkStart w:id="31" w:name="_Toc177602171"/>
+      <w:bookmarkStart w:id="31" w:name="_Toc177721914"/>
       <w:r>
         <w:t>Actores</w:t>
       </w:r>
@@ -6271,7 +6289,7 @@
       <w:bookmarkStart w:id="32" w:name="_Toc228266926"/>
       <w:bookmarkStart w:id="33" w:name="_Toc234682918"/>
       <w:bookmarkStart w:id="34" w:name="_Toc235346533"/>
-      <w:bookmarkStart w:id="35" w:name="_Toc177602172"/>
+      <w:bookmarkStart w:id="35" w:name="_Toc177721915"/>
       <w:r>
         <w:t>Descripción</w:t>
       </w:r>
@@ -6334,7 +6352,7 @@
       <w:pPr>
         <w:pStyle w:val="PSI-Ttulo2"/>
       </w:pPr>
-      <w:bookmarkStart w:id="36" w:name="_Toc177602173"/>
+      <w:bookmarkStart w:id="36" w:name="_Toc177721916"/>
       <w:r>
         <w:t>Caso de Uso 2</w:t>
       </w:r>
@@ -6347,7 +6365,7 @@
       <w:pPr>
         <w:pStyle w:val="PSI-Ttulo3"/>
       </w:pPr>
-      <w:bookmarkStart w:id="37" w:name="_Toc177602174"/>
+      <w:bookmarkStart w:id="37" w:name="_Toc177721917"/>
       <w:r>
         <w:t>Actores</w:t>
       </w:r>
@@ -6369,7 +6387,7 @@
       <w:pPr>
         <w:pStyle w:val="PSI-Ttulo3"/>
       </w:pPr>
-      <w:bookmarkStart w:id="38" w:name="_Toc177602175"/>
+      <w:bookmarkStart w:id="38" w:name="_Toc177721918"/>
       <w:r>
         <w:t>Descripción</w:t>
       </w:r>
@@ -6473,7 +6491,7 @@
       <w:pPr>
         <w:pStyle w:val="PSI-Ttulo2"/>
       </w:pPr>
-      <w:bookmarkStart w:id="39" w:name="_Toc177602176"/>
+      <w:bookmarkStart w:id="39" w:name="_Toc177721919"/>
       <w:r>
         <w:t>Caso de Uso 3: Administrar proyectos.</w:t>
       </w:r>
@@ -6483,7 +6501,7 @@
       <w:pPr>
         <w:pStyle w:val="PSI-Ttulo3"/>
       </w:pPr>
-      <w:bookmarkStart w:id="40" w:name="_Toc177602177"/>
+      <w:bookmarkStart w:id="40" w:name="_Toc177721920"/>
       <w:r>
         <w:t>Actores</w:t>
       </w:r>
@@ -6505,7 +6523,7 @@
       <w:pPr>
         <w:pStyle w:val="PSI-Ttulo3"/>
       </w:pPr>
-      <w:bookmarkStart w:id="41" w:name="_Toc177602178"/>
+      <w:bookmarkStart w:id="41" w:name="_Toc177721921"/>
       <w:r>
         <w:t>Descripción</w:t>
       </w:r>
@@ -6584,7 +6602,7 @@
       <w:pPr>
         <w:pStyle w:val="PSI-Ttulo2"/>
       </w:pPr>
-      <w:bookmarkStart w:id="42" w:name="_Toc177602179"/>
+      <w:bookmarkStart w:id="42" w:name="_Toc177721922"/>
       <w:r>
         <w:t xml:space="preserve">Caso de Uso 4: </w:t>
       </w:r>
@@ -6600,7 +6618,7 @@
       <w:pPr>
         <w:pStyle w:val="PSI-Ttulo3"/>
       </w:pPr>
-      <w:bookmarkStart w:id="43" w:name="_Toc177602180"/>
+      <w:bookmarkStart w:id="43" w:name="_Toc177721923"/>
       <w:r>
         <w:t>Actores</w:t>
       </w:r>
@@ -6637,7 +6655,7 @@
       <w:pPr>
         <w:pStyle w:val="PSI-Ttulo3"/>
       </w:pPr>
-      <w:bookmarkStart w:id="44" w:name="_Toc177602181"/>
+      <w:bookmarkStart w:id="44" w:name="_Toc177721924"/>
       <w:r>
         <w:t>Descripción</w:t>
       </w:r>
@@ -6701,7 +6719,7 @@
       <w:pPr>
         <w:pStyle w:val="PSI-Ttulo2"/>
       </w:pPr>
-      <w:bookmarkStart w:id="45" w:name="_Toc177602182"/>
+      <w:bookmarkStart w:id="45" w:name="_Toc177721925"/>
       <w:r>
         <w:t>Caso de Uso 5: Modificar lista de riesgos.</w:t>
       </w:r>
@@ -6711,7 +6729,7 @@
       <w:pPr>
         <w:pStyle w:val="PSI-Ttulo3"/>
       </w:pPr>
-      <w:bookmarkStart w:id="46" w:name="_Toc177602183"/>
+      <w:bookmarkStart w:id="46" w:name="_Toc177721926"/>
       <w:r>
         <w:t>Actores</w:t>
       </w:r>
@@ -6733,7 +6751,7 @@
       <w:pPr>
         <w:pStyle w:val="PSI-Ttulo3"/>
       </w:pPr>
-      <w:bookmarkStart w:id="47" w:name="_Toc177602184"/>
+      <w:bookmarkStart w:id="47" w:name="_Toc177721927"/>
       <w:r>
         <w:t>Descripción</w:t>
       </w:r>
@@ -6824,7 +6842,7 @@
       <w:pPr>
         <w:pStyle w:val="PSI-Ttulo2"/>
       </w:pPr>
-      <w:bookmarkStart w:id="48" w:name="_Toc177602185"/>
+      <w:bookmarkStart w:id="48" w:name="_Toc177721928"/>
       <w:r>
         <w:lastRenderedPageBreak/>
         <w:t>Caso de Uso 6: Administrar categorías de riesgos.</w:t>
@@ -6835,7 +6853,7 @@
       <w:pPr>
         <w:pStyle w:val="PSI-Ttulo3"/>
       </w:pPr>
-      <w:bookmarkStart w:id="49" w:name="_Toc177602186"/>
+      <w:bookmarkStart w:id="49" w:name="_Toc177721929"/>
       <w:r>
         <w:t>Actores</w:t>
       </w:r>
@@ -6857,7 +6875,7 @@
       <w:pPr>
         <w:pStyle w:val="PSI-Ttulo3"/>
       </w:pPr>
-      <w:bookmarkStart w:id="50" w:name="_Toc177602187"/>
+      <w:bookmarkStart w:id="50" w:name="_Toc177721930"/>
       <w:r>
         <w:t>Descripción</w:t>
       </w:r>
@@ -6915,7 +6933,7 @@
       <w:pPr>
         <w:pStyle w:val="PSI-Ttulo2"/>
       </w:pPr>
-      <w:bookmarkStart w:id="51" w:name="_Toc177602188"/>
+      <w:bookmarkStart w:id="51" w:name="_Toc177721931"/>
       <w:r>
         <w:t xml:space="preserve">Caso de Uso 7: </w:t>
       </w:r>
@@ -6931,7 +6949,7 @@
       <w:pPr>
         <w:pStyle w:val="PSI-Ttulo3"/>
       </w:pPr>
-      <w:bookmarkStart w:id="52" w:name="_Toc177602189"/>
+      <w:bookmarkStart w:id="52" w:name="_Toc177721932"/>
       <w:r>
         <w:t>Actores</w:t>
       </w:r>
@@ -6965,7 +6983,7 @@
       <w:pPr>
         <w:pStyle w:val="PSI-Ttulo3"/>
       </w:pPr>
-      <w:bookmarkStart w:id="53" w:name="_Toc177602190"/>
+      <w:bookmarkStart w:id="53" w:name="_Toc177721933"/>
       <w:r>
         <w:t>Descripción</w:t>
       </w:r>
@@ -7077,7 +7095,7 @@
       <w:pPr>
         <w:pStyle w:val="PSI-Ttulo2"/>
       </w:pPr>
-      <w:bookmarkStart w:id="54" w:name="_Toc177602191"/>
+      <w:bookmarkStart w:id="54" w:name="_Toc177721934"/>
       <w:r>
         <w:t>Caso de Uso 8: Añadir</w:t>
       </w:r>
@@ -7093,7 +7111,7 @@
       <w:pPr>
         <w:pStyle w:val="PSI-Ttulo3"/>
       </w:pPr>
-      <w:bookmarkStart w:id="55" w:name="_Toc177602192"/>
+      <w:bookmarkStart w:id="55" w:name="_Toc177721935"/>
       <w:r>
         <w:t>Actores</w:t>
       </w:r>
@@ -7127,7 +7145,7 @@
       <w:pPr>
         <w:pStyle w:val="PSI-Ttulo3"/>
       </w:pPr>
-      <w:bookmarkStart w:id="56" w:name="_Toc177602193"/>
+      <w:bookmarkStart w:id="56" w:name="_Toc177721936"/>
       <w:r>
         <w:t>Descripción</w:t>
       </w:r>
@@ -7233,7 +7251,7 @@
       <w:pPr>
         <w:pStyle w:val="PSI-Ttulo2"/>
       </w:pPr>
-      <w:bookmarkStart w:id="57" w:name="_Toc177602194"/>
+      <w:bookmarkStart w:id="57" w:name="_Toc177721937"/>
       <w:r>
         <w:t xml:space="preserve">Caso de Uso </w:t>
       </w:r>
@@ -7258,7 +7276,7 @@
       <w:pPr>
         <w:pStyle w:val="PSI-Ttulo3"/>
       </w:pPr>
-      <w:bookmarkStart w:id="58" w:name="_Toc177602195"/>
+      <w:bookmarkStart w:id="58" w:name="_Toc177721938"/>
       <w:r>
         <w:t>Actores</w:t>
       </w:r>
@@ -7280,7 +7298,7 @@
       <w:pPr>
         <w:pStyle w:val="PSI-Ttulo3"/>
       </w:pPr>
-      <w:bookmarkStart w:id="59" w:name="_Toc177602196"/>
+      <w:bookmarkStart w:id="59" w:name="_Toc177721939"/>
       <w:r>
         <w:lastRenderedPageBreak/>
         <w:t>Descripción</w:t>
@@ -7384,7 +7402,7 @@
       <w:pPr>
         <w:pStyle w:val="PSI-Ttulo2"/>
       </w:pPr>
-      <w:bookmarkStart w:id="60" w:name="_Toc177602197"/>
+      <w:bookmarkStart w:id="60" w:name="_Toc177721940"/>
       <w:r>
         <w:t xml:space="preserve">Caso de Uso 10: </w:t>
       </w:r>
@@ -7400,7 +7418,7 @@
       <w:pPr>
         <w:pStyle w:val="PSI-Ttulo3"/>
       </w:pPr>
-      <w:bookmarkStart w:id="61" w:name="_Toc177602198"/>
+      <w:bookmarkStart w:id="61" w:name="_Toc177721941"/>
       <w:r>
         <w:t>Actores</w:t>
       </w:r>
@@ -7422,7 +7440,7 @@
       <w:pPr>
         <w:pStyle w:val="PSI-Ttulo3"/>
       </w:pPr>
-      <w:bookmarkStart w:id="62" w:name="_Toc177602199"/>
+      <w:bookmarkStart w:id="62" w:name="_Toc177721942"/>
       <w:r>
         <w:t>Descripción</w:t>
       </w:r>
@@ -7507,7 +7525,7 @@
       <w:pPr>
         <w:pStyle w:val="PSI-Ttulo2"/>
       </w:pPr>
-      <w:bookmarkStart w:id="63" w:name="_Toc177602200"/>
+      <w:bookmarkStart w:id="63" w:name="_Toc177721943"/>
       <w:r>
         <w:t xml:space="preserve">Caso de Uso 11: </w:t>
       </w:r>
@@ -7523,7 +7541,7 @@
       <w:pPr>
         <w:pStyle w:val="PSI-Ttulo3"/>
       </w:pPr>
-      <w:bookmarkStart w:id="64" w:name="_Toc177602201"/>
+      <w:bookmarkStart w:id="64" w:name="_Toc177721944"/>
       <w:r>
         <w:t>Actores</w:t>
       </w:r>
@@ -7557,7 +7575,7 @@
       <w:pPr>
         <w:pStyle w:val="PSI-Ttulo3"/>
       </w:pPr>
-      <w:bookmarkStart w:id="65" w:name="_Toc177602202"/>
+      <w:bookmarkStart w:id="65" w:name="_Toc177721945"/>
       <w:r>
         <w:t>Descripción</w:t>
       </w:r>
@@ -7666,7 +7684,7 @@
       <w:pPr>
         <w:pStyle w:val="PSI-Ttulo2"/>
       </w:pPr>
-      <w:bookmarkStart w:id="66" w:name="_Toc177602203"/>
+      <w:bookmarkStart w:id="66" w:name="_Toc177721946"/>
       <w:r>
         <w:t xml:space="preserve">Caso de Uso 12: </w:t>
       </w:r>
@@ -7682,7 +7700,7 @@
       <w:pPr>
         <w:pStyle w:val="PSI-Ttulo3"/>
       </w:pPr>
-      <w:bookmarkStart w:id="67" w:name="_Toc177602204"/>
+      <w:bookmarkStart w:id="67" w:name="_Toc177721947"/>
       <w:r>
         <w:t>Actores</w:t>
       </w:r>
@@ -7728,7 +7746,7 @@
       <w:pPr>
         <w:pStyle w:val="PSI-Ttulo3"/>
       </w:pPr>
-      <w:bookmarkStart w:id="68" w:name="_Toc177602205"/>
+      <w:bookmarkStart w:id="68" w:name="_Toc177721948"/>
       <w:r>
         <w:t>Descripción</w:t>
       </w:r>
@@ -7837,7 +7855,7 @@
       <w:pPr>
         <w:pStyle w:val="PSI-Ttulo2"/>
       </w:pPr>
-      <w:bookmarkStart w:id="69" w:name="_Toc177602206"/>
+      <w:bookmarkStart w:id="69" w:name="_Toc177721949"/>
       <w:r>
         <w:lastRenderedPageBreak/>
         <w:t xml:space="preserve">Caso de Uso 13: </w:t>
@@ -7854,7 +7872,7 @@
       <w:pPr>
         <w:pStyle w:val="PSI-Ttulo3"/>
       </w:pPr>
-      <w:bookmarkStart w:id="70" w:name="_Toc177602207"/>
+      <w:bookmarkStart w:id="70" w:name="_Toc177721950"/>
       <w:r>
         <w:t>Actores</w:t>
       </w:r>
@@ -7888,7 +7906,7 @@
       <w:pPr>
         <w:pStyle w:val="PSI-Ttulo3"/>
       </w:pPr>
-      <w:bookmarkStart w:id="71" w:name="_Toc177602208"/>
+      <w:bookmarkStart w:id="71" w:name="_Toc177721951"/>
       <w:r>
         <w:t>Descripción</w:t>
       </w:r>
@@ -8000,7 +8018,7 @@
       </w:pPr>
       <w:bookmarkStart w:id="72" w:name="_Toc235007272"/>
       <w:bookmarkStart w:id="73" w:name="_Toc235009559"/>
-      <w:bookmarkStart w:id="74" w:name="_Toc177602209"/>
+      <w:bookmarkStart w:id="74" w:name="_Toc177721952"/>
       <w:r>
         <w:t>Diagrama</w:t>
       </w:r>
@@ -8105,7 +8123,7 @@
       </w:pPr>
       <w:bookmarkStart w:id="75" w:name="_Toc235007275"/>
       <w:bookmarkStart w:id="76" w:name="_Toc235009561"/>
-      <w:bookmarkStart w:id="77" w:name="_Toc177602210"/>
+      <w:bookmarkStart w:id="77" w:name="_Toc177721953"/>
       <w:r>
         <w:t>Requerimientos Funcionales</w:t>
       </w:r>
@@ -13603,7 +13621,7 @@
       </w:pPr>
       <w:bookmarkStart w:id="78" w:name="_Toc235007276"/>
       <w:bookmarkStart w:id="79" w:name="_Toc235009562"/>
-      <w:bookmarkStart w:id="80" w:name="_Toc177602211"/>
+      <w:bookmarkStart w:id="80" w:name="_Toc177721954"/>
       <w:r>
         <w:t>Requerimientos No Funcionales</w:t>
       </w:r>
@@ -13631,7 +13649,7 @@
       </w:pPr>
       <w:bookmarkStart w:id="81" w:name="_Toc235007277"/>
       <w:bookmarkStart w:id="82" w:name="_Toc235009563"/>
-      <w:bookmarkStart w:id="83" w:name="_Toc177602212"/>
+      <w:bookmarkStart w:id="83" w:name="_Toc177721955"/>
       <w:r>
         <w:t>Usabilidad</w:t>
       </w:r>
@@ -13647,7 +13665,15 @@
         <w:t xml:space="preserve"> [</w:t>
       </w:r>
       <w:r>
-        <w:t>En este apartado se debe incluir la lista de todos los requerimientos que afecten la usabilidad. Esto debe incluir: el tiempo que se tomará un usuario en aprender a utilizar el sistema y se podría explicar  por qué debe ser rápido el aprendizaje, los tiempos medibles de tarea para las tareas típicas y los</w:t>
+        <w:t xml:space="preserve">En este apartado se debe incluir la lista de todos los requerimientos que afecten la usabilidad. Esto debe incluir: el tiempo que se tomará un usuario en aprender a utilizar el sistema y se podría </w:t>
+      </w:r>
+      <w:proofErr w:type="gramStart"/>
+      <w:r>
+        <w:t>explicar  por</w:t>
+      </w:r>
+      <w:proofErr w:type="gramEnd"/>
+      <w:r>
+        <w:t xml:space="preserve"> qué debe ser rápido el aprendizaje, los tiempos medibles de tarea para las tareas típicas y los</w:t>
       </w:r>
       <w:r>
         <w:t xml:space="preserve"> </w:t>
@@ -13676,7 +13702,7 @@
       </w:pPr>
       <w:bookmarkStart w:id="84" w:name="_Toc235007278"/>
       <w:bookmarkStart w:id="85" w:name="_Toc235009564"/>
-      <w:bookmarkStart w:id="86" w:name="_Toc177602213"/>
+      <w:bookmarkStart w:id="86" w:name="_Toc177721956"/>
       <w:r>
         <w:t>Confiabilidad</w:t>
       </w:r>
@@ -13698,7 +13724,15 @@
         <w:t xml:space="preserve"> </w:t>
       </w:r>
       <w:r>
-        <w:t>de confiabilidad explicando  la posibilidad del  sistema de  realizar   la</w:t>
+        <w:t xml:space="preserve">de confiabilidad </w:t>
+      </w:r>
+      <w:proofErr w:type="gramStart"/>
+      <w:r>
+        <w:t>explicando  la</w:t>
+      </w:r>
+      <w:proofErr w:type="gramEnd"/>
+      <w:r>
+        <w:t xml:space="preserve"> posibilidad del  sistema de  realizar   la</w:t>
       </w:r>
       <w:r>
         <w:t xml:space="preserve">s  funciones para  las que  fue </w:t>
@@ -13724,7 +13758,7 @@
       </w:pPr>
       <w:bookmarkStart w:id="87" w:name="_Toc235007279"/>
       <w:bookmarkStart w:id="88" w:name="_Toc235009565"/>
-      <w:bookmarkStart w:id="89" w:name="_Toc177602214"/>
+      <w:bookmarkStart w:id="89" w:name="_Toc177721957"/>
       <w:r>
         <w:t>Seguridad</w:t>
       </w:r>
@@ -13742,8 +13776,21 @@
       <w:r>
         <w:t>[</w:t>
       </w:r>
-      <w:r>
-        <w:t>Aquí  se deben detallar  los requerimientos de seguridad del  sistema.  Esto  incluye si el  acceso al</w:t>
+      <w:proofErr w:type="gramStart"/>
+      <w:r>
+        <w:t>Aquí  se</w:t>
+      </w:r>
+      <w:proofErr w:type="gramEnd"/>
+      <w:r>
+        <w:t xml:space="preserve"> deben detallar  los requerimientos de seguridad del  sistema.  </w:t>
+      </w:r>
+      <w:proofErr w:type="gramStart"/>
+      <w:r>
+        <w:t>Esto  incluye</w:t>
+      </w:r>
+      <w:proofErr w:type="gramEnd"/>
+      <w:r>
+        <w:t xml:space="preserve"> si el  acceso al</w:t>
       </w:r>
       <w:r>
         <w:t xml:space="preserve"> </w:t>
@@ -13813,7 +13860,7 @@
       </w:r>
       <w:bookmarkStart w:id="92" w:name="_Toc235007280"/>
       <w:bookmarkStart w:id="93" w:name="_Toc235009566"/>
-      <w:bookmarkStart w:id="94" w:name="_Toc177602215"/>
+      <w:bookmarkStart w:id="94" w:name="_Toc177721958"/>
       <w:r>
         <w:t>Eficiencia</w:t>
       </w:r>
@@ -13829,13 +13876,29 @@
         <w:t>[</w:t>
       </w:r>
       <w:r>
-        <w:t>En este  apartado  se debe ver   reflejado  las características  de ef</w:t>
+        <w:t xml:space="preserve">En </w:t>
+      </w:r>
+      <w:proofErr w:type="gramStart"/>
+      <w:r>
+        <w:t>este  apartado</w:t>
+      </w:r>
+      <w:proofErr w:type="gramEnd"/>
+      <w:r>
+        <w:t xml:space="preserve">  se debe ver   reflejado  las características  de ef</w:t>
       </w:r>
       <w:r>
         <w:t xml:space="preserve">iciencia del  sistema.  Se debe </w:t>
       </w:r>
       <w:r>
-        <w:t xml:space="preserve">especificar: el tiempo de respuesta para una transacción (promedio), capacidad (número de clientes y   transacciones),   rendimiento   del   procesamiento   (Ej.   </w:t>
+        <w:t>especificar: el tiempo de respuesta para una transacción (promedio), capacidad (número de clientes y   transacciones</w:t>
+      </w:r>
+      <w:proofErr w:type="gramStart"/>
+      <w:r>
+        <w:t xml:space="preserve">),   </w:t>
+      </w:r>
+      <w:proofErr w:type="gramEnd"/>
+      <w:r>
+        <w:t xml:space="preserve">rendimiento   del   procesamiento   (Ej.   </w:t>
       </w:r>
       <w:r>
         <w:t>Transacciones</w:t>
@@ -13844,7 +13907,15 @@
         <w:t xml:space="preserve">   po</w:t>
       </w:r>
       <w:r>
-        <w:t xml:space="preserve">r   segundo)   y   cuando   el </w:t>
+        <w:t xml:space="preserve">r   </w:t>
+      </w:r>
+      <w:proofErr w:type="gramStart"/>
+      <w:r>
+        <w:t xml:space="preserve">segundo)   </w:t>
+      </w:r>
+      <w:proofErr w:type="gramEnd"/>
+      <w:r>
+        <w:t xml:space="preserve">y   cuando   el </w:t>
       </w:r>
       <w:r>
         <w:t>sistema se ha degradado cuál es el modo aceptable de operación. ]</w:t>
@@ -13861,7 +13932,7 @@
       </w:pPr>
       <w:bookmarkStart w:id="95" w:name="_Toc235007281"/>
       <w:bookmarkStart w:id="96" w:name="_Toc235009567"/>
-      <w:bookmarkStart w:id="97" w:name="_Toc177602216"/>
+      <w:bookmarkStart w:id="97" w:name="_Toc177721959"/>
       <w:r>
         <w:t>Interfaces</w:t>
       </w:r>
@@ -13894,7 +13965,7 @@
       </w:pPr>
       <w:bookmarkStart w:id="98" w:name="_Toc235007282"/>
       <w:bookmarkStart w:id="99" w:name="_Toc235009568"/>
-      <w:bookmarkStart w:id="100" w:name="_Toc177602217"/>
+      <w:bookmarkStart w:id="100" w:name="_Toc177721960"/>
       <w:r>
         <w:t>Interfaces de Usuario</w:t>
       </w:r>
@@ -13907,7 +13978,15 @@
         <w:pStyle w:val="PSI-Comentario"/>
       </w:pPr>
       <w:r>
-        <w:t xml:space="preserve"> [Esta sección describe las interfaces de usuario que se deben implementar. Incluye las características lógicas de cada interface entre el producto de software y el usuario que son necesarias para lograr los requerimientos del software, por ejemplo, formatos de pantalla, contenido de reportes y menús, o disponibilidad de teclas de función. Además incluye aspectos para optimizar la interface, que puede ser una lista de cómo debe aparecer el sistema al usuario o como no debe aparecer, por ejemplo, que aparezcan mensajes de error cortos o largos.]</w:t>
+        <w:t xml:space="preserve"> [Esta sección describe las interfaces de usuario que se deben implementar. Incluye las características lógicas de cada interface entre el producto de software y el usuario que son necesarias para lograr los requerimientos del software, por ejemplo, formatos de pantalla, contenido de reportes y menús, o disponibilidad de teclas de función. </w:t>
+      </w:r>
+      <w:proofErr w:type="gramStart"/>
+      <w:r>
+        <w:t>Además</w:t>
+      </w:r>
+      <w:proofErr w:type="gramEnd"/>
+      <w:r>
+        <w:t xml:space="preserve"> incluye aspectos para optimizar la interface, que puede ser una lista de cómo debe aparecer el sistema al usuario o como no debe aparecer, por ejemplo, que aparezcan mensajes de error cortos o largos.]</w:t>
       </w:r>
     </w:p>
     <w:p>
@@ -13921,7 +14000,7 @@
       </w:pPr>
       <w:bookmarkStart w:id="101" w:name="_Toc235007283"/>
       <w:bookmarkStart w:id="102" w:name="_Toc235009569"/>
-      <w:bookmarkStart w:id="103" w:name="_Toc177602218"/>
+      <w:bookmarkStart w:id="103" w:name="_Toc177721961"/>
       <w:r>
         <w:lastRenderedPageBreak/>
         <w:t>Interfaces de Software</w:t>
@@ -13941,11 +14020,19 @@
         <w:t>En esta sección se deben</w:t>
       </w:r>
       <w:r>
-        <w:t xml:space="preserve"> describir  las  interfaces de software hacia otros componentes del  sistema. Pueden</w:t>
-      </w:r>
-      <w:r>
         <w:t xml:space="preserve"> </w:t>
       </w:r>
+      <w:proofErr w:type="gramStart"/>
+      <w:r>
+        <w:t>describir  las</w:t>
+      </w:r>
+      <w:proofErr w:type="gramEnd"/>
+      <w:r>
+        <w:t xml:space="preserve">  interfaces de software hacia otros componentes del  sistema. Pueden</w:t>
+      </w:r>
+      <w:r>
+        <w:t xml:space="preserve"> </w:t>
+      </w:r>
       <w:r>
         <w:t>ser: componentes comprados, reutilizados</w:t>
       </w:r>
@@ -13958,11 +14045,16 @@
         <w:pStyle w:val="PSI-Comentario"/>
       </w:pPr>
       <w:r>
-        <w:t xml:space="preserve">Para cada interface se debe indicar: propósito de la interface con el producto de software. </w:t>
+        <w:t>Para cada interface se debe indicar: propósito de la interface con el producto de software</w:t>
+      </w:r>
+      <w:proofErr w:type="gramStart"/>
+      <w:r>
+        <w:t xml:space="preserve">. </w:t>
       </w:r>
       <w:r>
         <w:t>]</w:t>
       </w:r>
+      <w:proofErr w:type="gramEnd"/>
     </w:p>
     <w:p>
       <w:pPr>
@@ -13975,7 +14067,7 @@
       </w:pPr>
       <w:bookmarkStart w:id="104" w:name="_Toc235007284"/>
       <w:bookmarkStart w:id="105" w:name="_Toc235009570"/>
-      <w:bookmarkStart w:id="106" w:name="_Toc177602219"/>
+      <w:bookmarkStart w:id="106" w:name="_Toc177721962"/>
       <w:r>
         <w:t>Interfaces de Hardware</w:t>
       </w:r>
@@ -14012,7 +14104,11 @@
         <w:t xml:space="preserve">del sistema. </w:t>
       </w:r>
       <w:r>
-        <w:t>Incluye características de configuración, dispositivos que se deben soportar, como deben ser soportados y protocolos.</w:t>
+        <w:t>Incluye características de configuración, dispositivos que se deben soportar, como deben ser soportados y protocolos</w:t>
+      </w:r>
+      <w:proofErr w:type="gramStart"/>
+      <w:r>
+        <w:t>.</w:t>
       </w:r>
       <w:r>
         <w:t xml:space="preserve"> </w:t>
@@ -14020,6 +14116,7 @@
       <w:r>
         <w:t>]</w:t>
       </w:r>
+      <w:proofErr w:type="gramEnd"/>
     </w:p>
     <w:p>
       <w:pPr>
@@ -14032,7 +14129,7 @@
       </w:pPr>
       <w:bookmarkStart w:id="107" w:name="_Toc235007285"/>
       <w:bookmarkStart w:id="108" w:name="_Toc235009571"/>
-      <w:bookmarkStart w:id="109" w:name="_Toc177602220"/>
+      <w:bookmarkStart w:id="109" w:name="_Toc177721963"/>
       <w:r>
         <w:t>Interfaces de Comunicaciones</w:t>
       </w:r>
@@ -14076,7 +14173,7 @@
       </w:pPr>
       <w:bookmarkStart w:id="110" w:name="_Toc235007286"/>
       <w:bookmarkStart w:id="111" w:name="_Toc235009572"/>
-      <w:bookmarkStart w:id="112" w:name="_Toc177602221"/>
+      <w:bookmarkStart w:id="112" w:name="_Toc177721964"/>
       <w:r>
         <w:t>Restricción de Diseño</w:t>
       </w:r>
@@ -14135,6 +14232,33 @@
       </w:r>
       <w:r>
         <w:t>]</w:t>
+      </w:r>
+    </w:p>
+    <w:p>
+      <w:pPr>
+        <w:pStyle w:val="Prrafodelista"/>
+        <w:numPr>
+          <w:ilvl w:val="0"/>
+          <w:numId w:val="15"/>
+        </w:numPr>
+        <w:rPr>
+          <w:iCs/>
+          <w:lang w:val="es-AR"/>
+        </w:rPr>
+      </w:pPr>
+      <w:r>
+        <w:rPr>
+          <w:iCs/>
+          <w:lang w:val="es-AR"/>
+        </w:rPr>
+        <w:t>El modelo de proceso de desarrollo PSI</w:t>
+      </w:r>
+      <w:r>
+        <w:rPr>
+          <w:iCs/>
+          <w:lang w:val="es-AR"/>
+        </w:rPr>
+        <w:t>.</w:t>
       </w:r>
     </w:p>
     <w:p>
@@ -14146,7 +14270,15 @@
         </w:numPr>
       </w:pPr>
       <w:r>
-        <w:t>El sistema deberá ser integrado con UARGflow para el inicio de sesión de los usuarios.</w:t>
+        <w:t xml:space="preserve">El sistema deberá ser integrado con </w:t>
+      </w:r>
+      <w:proofErr w:type="spellStart"/>
+      <w:r>
+        <w:t>UARGflow</w:t>
+      </w:r>
+      <w:proofErr w:type="spellEnd"/>
+      <w:r>
+        <w:t xml:space="preserve"> para el inicio de sesión de los usuarios.</w:t>
       </w:r>
     </w:p>
     <w:p>
@@ -14162,7 +14294,7 @@
       <w:bookmarkStart w:id="114" w:name="_Toc227336277"/>
       <w:bookmarkStart w:id="115" w:name="_Toc235007287"/>
       <w:bookmarkStart w:id="116" w:name="_Toc235009573"/>
-      <w:bookmarkStart w:id="117" w:name="_Toc177602222"/>
+      <w:bookmarkStart w:id="117" w:name="_Toc177721965"/>
       <w:r>
         <w:t>Requerimientos de Licencia</w:t>
       </w:r>
@@ -14329,6 +14461,7 @@
           <w:bCs/>
           <w:lang w:val="es-AR"/>
         </w:rPr>
+        <w:lastRenderedPageBreak/>
         <w:t>Soporte y Actualizaciones</w:t>
       </w:r>
       <w:r>
@@ -14349,7 +14482,7 @@
       </w:pPr>
       <w:bookmarkStart w:id="118" w:name="_Toc235007288"/>
       <w:bookmarkStart w:id="119" w:name="_Toc235009574"/>
-      <w:bookmarkStart w:id="120" w:name="_Toc177602223"/>
+      <w:bookmarkStart w:id="120" w:name="_Toc177721966"/>
       <w:r>
         <w:t xml:space="preserve">Requerimientos </w:t>
       </w:r>
@@ -14385,7 +14518,7 @@
       </w:pPr>
       <w:bookmarkStart w:id="121" w:name="_Toc235007289"/>
       <w:bookmarkStart w:id="122" w:name="_Toc235009575"/>
-      <w:bookmarkStart w:id="123" w:name="_Toc177602224"/>
+      <w:bookmarkStart w:id="123" w:name="_Toc177721967"/>
       <w:r>
         <w:t xml:space="preserve">Manual </w:t>
       </w:r>
@@ -14424,6 +14557,7 @@
       <w:r>
         <w:t>mbién restricciones de formato</w:t>
       </w:r>
+      <w:proofErr w:type="gramStart"/>
       <w:r>
         <w:t>.</w:t>
       </w:r>
@@ -14433,6 +14567,7 @@
       <w:r>
         <w:t>]</w:t>
       </w:r>
+      <w:proofErr w:type="gramEnd"/>
     </w:p>
     <w:p>
       <w:pPr>
@@ -14445,7 +14580,7 @@
       </w:pPr>
       <w:bookmarkStart w:id="124" w:name="_Toc235007290"/>
       <w:bookmarkStart w:id="125" w:name="_Toc235009576"/>
-      <w:bookmarkStart w:id="126" w:name="_Toc177602225"/>
+      <w:bookmarkStart w:id="126" w:name="_Toc177721968"/>
       <w:r>
         <w:t>Ayuda en Línea</w:t>
       </w:r>
@@ -14473,7 +14608,7 @@
       <w:bookmarkStart w:id="127" w:name="_Toc95287984"/>
       <w:bookmarkStart w:id="128" w:name="_Toc235007291"/>
       <w:bookmarkStart w:id="129" w:name="_Toc235009577"/>
-      <w:bookmarkStart w:id="130" w:name="_Toc177602226"/>
+      <w:bookmarkStart w:id="130" w:name="_Toc177721969"/>
       <w:r>
         <w:t xml:space="preserve">Guías de </w:t>
       </w:r>
@@ -14517,7 +14652,7 @@
       <w:bookmarkStart w:id="131" w:name="_Toc95287985"/>
       <w:bookmarkStart w:id="132" w:name="_Toc235007292"/>
       <w:bookmarkStart w:id="133" w:name="_Toc235009578"/>
-      <w:bookmarkStart w:id="134" w:name="_Toc177602227"/>
+      <w:bookmarkStart w:id="134" w:name="_Toc177721970"/>
       <w:r>
         <w:t>Etiquetado y empaquetado</w:t>
       </w:r>
@@ -14545,7 +14680,7 @@
       </w:pPr>
       <w:bookmarkStart w:id="135" w:name="_Toc235007293"/>
       <w:bookmarkStart w:id="136" w:name="_Toc235009579"/>
-      <w:bookmarkStart w:id="137" w:name="_Toc177602228"/>
+      <w:bookmarkStart w:id="137" w:name="_Toc177721971"/>
       <w:r>
         <w:t>Características No Soportadas</w:t>
       </w:r>
@@ -14566,6 +14701,7 @@
         <w:pStyle w:val="PSI-Comentario"/>
       </w:pPr>
       <w:r>
+        <w:lastRenderedPageBreak/>
         <w:t>[Pasar en limpio]</w:t>
       </w:r>
     </w:p>
@@ -14590,7 +14726,6 @@
         </w:numPr>
       </w:pPr>
       <w:r>
-        <w:lastRenderedPageBreak/>
         <w:t>Calendario compartido del proyecto.</w:t>
       </w:r>
     </w:p>
@@ -14665,7 +14800,7 @@
       </w:pPr>
       <w:bookmarkStart w:id="138" w:name="_Toc235007294"/>
       <w:bookmarkStart w:id="139" w:name="_Toc235009580"/>
-      <w:bookmarkStart w:id="140" w:name="_Toc177602229"/>
+      <w:bookmarkStart w:id="140" w:name="_Toc177721972"/>
       <w:r>
         <w:t>Estándares Aplicables</w:t>
       </w:r>
@@ -15589,7 +15724,15 @@
       </mc:AlternateContent>
     </w:r>
     <w:r>
-      <w:t>Vesta Risk Manager</w:t>
+      <w:t xml:space="preserve">Vesta </w:t>
+    </w:r>
+    <w:proofErr w:type="spellStart"/>
+    <w:r>
+      <w:t>Risk</w:t>
+    </w:r>
+    <w:proofErr w:type="spellEnd"/>
+    <w:r>
+      <w:t xml:space="preserve"> Manager</w:t>
     </w:r>
     <w:r>
       <w:tab/>

</xml_diff>

<commit_message>
Doc: Se avanzo con el plan de calidad y se modifico la especificacion de req
</commit_message>
<xml_diff>
--- a/2. Etapa de elaboración/Iteración 1/Especificación de requerimientos/SRS_Vesta Risk Manager_T-Code.docx
+++ b/2. Etapa de elaboración/Iteración 1/Especificación de requerimientos/SRS_Vesta Risk Manager_T-Code.docx
@@ -911,7 +911,7 @@
       <w:r>
         <w:fldChar w:fldCharType="separate"/>
       </w:r>
-      <w:hyperlink w:anchor="_Toc177602162" w:history="1">
+      <w:hyperlink w:anchor="_Toc177721270" w:history="1">
         <w:r>
           <w:rPr>
             <w:rStyle w:val="Hipervnculo"/>
@@ -938,7 +938,7 @@
             <w:noProof/>
             <w:webHidden/>
           </w:rPr>
-          <w:instrText xml:space="preserve"> PAGEREF _Toc177602162 \h </w:instrText>
+          <w:instrText xml:space="preserve"> PAGEREF _Toc177721270 \h </w:instrText>
         </w:r>
         <w:r>
           <w:rPr>
@@ -984,7 +984,7 @@
           <w14:ligatures w14:val="standardContextual"/>
         </w:rPr>
       </w:pPr>
-      <w:hyperlink w:anchor="_Toc177602163" w:history="1">
+      <w:hyperlink w:anchor="_Toc177721271" w:history="1">
         <w:r>
           <w:rPr>
             <w:rStyle w:val="Hipervnculo"/>
@@ -1011,7 +1011,7 @@
             <w:noProof/>
             <w:webHidden/>
           </w:rPr>
-          <w:instrText xml:space="preserve"> PAGEREF _Toc177602163 \h </w:instrText>
+          <w:instrText xml:space="preserve"> PAGEREF _Toc177721271 \h </w:instrText>
         </w:r>
         <w:r>
           <w:rPr>
@@ -1057,7 +1057,7 @@
           <w14:ligatures w14:val="standardContextual"/>
         </w:rPr>
       </w:pPr>
-      <w:hyperlink w:anchor="_Toc177602164" w:history="1">
+      <w:hyperlink w:anchor="_Toc177721272" w:history="1">
         <w:r>
           <w:rPr>
             <w:rStyle w:val="Hipervnculo"/>
@@ -1084,7 +1084,7 @@
             <w:noProof/>
             <w:webHidden/>
           </w:rPr>
-          <w:instrText xml:space="preserve"> PAGEREF _Toc177602164 \h </w:instrText>
+          <w:instrText xml:space="preserve"> PAGEREF _Toc177721272 \h </w:instrText>
         </w:r>
         <w:r>
           <w:rPr>
@@ -1130,7 +1130,7 @@
           <w14:ligatures w14:val="standardContextual"/>
         </w:rPr>
       </w:pPr>
-      <w:hyperlink w:anchor="_Toc177602165" w:history="1">
+      <w:hyperlink w:anchor="_Toc177721273" w:history="1">
         <w:r>
           <w:rPr>
             <w:rStyle w:val="Hipervnculo"/>
@@ -1157,7 +1157,7 @@
             <w:noProof/>
             <w:webHidden/>
           </w:rPr>
-          <w:instrText xml:space="preserve"> PAGEREF _Toc177602165 \h </w:instrText>
+          <w:instrText xml:space="preserve"> PAGEREF _Toc177721273 \h </w:instrText>
         </w:r>
         <w:r>
           <w:rPr>
@@ -1203,7 +1203,7 @@
           <w14:ligatures w14:val="standardContextual"/>
         </w:rPr>
       </w:pPr>
-      <w:hyperlink w:anchor="_Toc177602166" w:history="1">
+      <w:hyperlink w:anchor="_Toc177721274" w:history="1">
         <w:r>
           <w:rPr>
             <w:rStyle w:val="Hipervnculo"/>
@@ -1230,7 +1230,7 @@
             <w:noProof/>
             <w:webHidden/>
           </w:rPr>
-          <w:instrText xml:space="preserve"> PAGEREF _Toc177602166 \h </w:instrText>
+          <w:instrText xml:space="preserve"> PAGEREF _Toc177721274 \h </w:instrText>
         </w:r>
         <w:r>
           <w:rPr>
@@ -1276,7 +1276,7 @@
           <w14:ligatures w14:val="standardContextual"/>
         </w:rPr>
       </w:pPr>
-      <w:hyperlink w:anchor="_Toc177602167" w:history="1">
+      <w:hyperlink w:anchor="_Toc177721275" w:history="1">
         <w:r>
           <w:rPr>
             <w:rStyle w:val="Hipervnculo"/>
@@ -1303,7 +1303,7 @@
             <w:noProof/>
             <w:webHidden/>
           </w:rPr>
-          <w:instrText xml:space="preserve"> PAGEREF _Toc177602167 \h </w:instrText>
+          <w:instrText xml:space="preserve"> PAGEREF _Toc177721275 \h </w:instrText>
         </w:r>
         <w:r>
           <w:rPr>
@@ -1349,7 +1349,7 @@
           <w14:ligatures w14:val="standardContextual"/>
         </w:rPr>
       </w:pPr>
-      <w:hyperlink w:anchor="_Toc177602168" w:history="1">
+      <w:hyperlink w:anchor="_Toc177721276" w:history="1">
         <w:r>
           <w:rPr>
             <w:rStyle w:val="Hipervnculo"/>
@@ -1376,7 +1376,7 @@
             <w:noProof/>
             <w:webHidden/>
           </w:rPr>
-          <w:instrText xml:space="preserve"> PAGEREF _Toc177602168 \h </w:instrText>
+          <w:instrText xml:space="preserve"> PAGEREF _Toc177721276 \h </w:instrText>
         </w:r>
         <w:r>
           <w:rPr>
@@ -1422,7 +1422,7 @@
           <w14:ligatures w14:val="standardContextual"/>
         </w:rPr>
       </w:pPr>
-      <w:hyperlink w:anchor="_Toc177602169" w:history="1">
+      <w:hyperlink w:anchor="_Toc177721277" w:history="1">
         <w:r>
           <w:rPr>
             <w:rStyle w:val="Hipervnculo"/>
@@ -1449,7 +1449,7 @@
             <w:noProof/>
             <w:webHidden/>
           </w:rPr>
-          <w:instrText xml:space="preserve"> PAGEREF _Toc177602169 \h </w:instrText>
+          <w:instrText xml:space="preserve"> PAGEREF _Toc177721277 \h </w:instrText>
         </w:r>
         <w:r>
           <w:rPr>
@@ -1495,7 +1495,7 @@
           <w14:ligatures w14:val="standardContextual"/>
         </w:rPr>
       </w:pPr>
-      <w:hyperlink w:anchor="_Toc177602170" w:history="1">
+      <w:hyperlink w:anchor="_Toc177721278" w:history="1">
         <w:r>
           <w:rPr>
             <w:rStyle w:val="Hipervnculo"/>
@@ -1522,7 +1522,7 @@
             <w:noProof/>
             <w:webHidden/>
           </w:rPr>
-          <w:instrText xml:space="preserve"> PAGEREF _Toc177602170 \h </w:instrText>
+          <w:instrText xml:space="preserve"> PAGEREF _Toc177721278 \h </w:instrText>
         </w:r>
         <w:r>
           <w:rPr>
@@ -1566,7 +1566,7 @@
           <w14:ligatures w14:val="standardContextual"/>
         </w:rPr>
       </w:pPr>
-      <w:hyperlink w:anchor="_Toc177602171" w:history="1">
+      <w:hyperlink w:anchor="_Toc177721279" w:history="1">
         <w:r>
           <w:rPr>
             <w:rStyle w:val="Hipervnculo"/>
@@ -1593,7 +1593,7 @@
             <w:noProof/>
             <w:webHidden/>
           </w:rPr>
-          <w:instrText xml:space="preserve"> PAGEREF _Toc177602171 \h </w:instrText>
+          <w:instrText xml:space="preserve"> PAGEREF _Toc177721279 \h </w:instrText>
         </w:r>
         <w:r>
           <w:rPr>
@@ -1637,7 +1637,7 @@
           <w14:ligatures w14:val="standardContextual"/>
         </w:rPr>
       </w:pPr>
-      <w:hyperlink w:anchor="_Toc177602172" w:history="1">
+      <w:hyperlink w:anchor="_Toc177721280" w:history="1">
         <w:r>
           <w:rPr>
             <w:rStyle w:val="Hipervnculo"/>
@@ -1664,7 +1664,7 @@
             <w:noProof/>
             <w:webHidden/>
           </w:rPr>
-          <w:instrText xml:space="preserve"> PAGEREF _Toc177602172 \h </w:instrText>
+          <w:instrText xml:space="preserve"> PAGEREF _Toc177721280 \h </w:instrText>
         </w:r>
         <w:r>
           <w:rPr>
@@ -1710,7 +1710,7 @@
           <w14:ligatures w14:val="standardContextual"/>
         </w:rPr>
       </w:pPr>
-      <w:hyperlink w:anchor="_Toc177602173" w:history="1">
+      <w:hyperlink w:anchor="_Toc177721281" w:history="1">
         <w:r>
           <w:rPr>
             <w:rStyle w:val="Hipervnculo"/>
@@ -1737,7 +1737,7 @@
             <w:noProof/>
             <w:webHidden/>
           </w:rPr>
-          <w:instrText xml:space="preserve"> PAGEREF _Toc177602173 \h </w:instrText>
+          <w:instrText xml:space="preserve"> PAGEREF _Toc177721281 \h </w:instrText>
         </w:r>
         <w:r>
           <w:rPr>
@@ -1781,7 +1781,7 @@
           <w14:ligatures w14:val="standardContextual"/>
         </w:rPr>
       </w:pPr>
-      <w:hyperlink w:anchor="_Toc177602174" w:history="1">
+      <w:hyperlink w:anchor="_Toc177721282" w:history="1">
         <w:r>
           <w:rPr>
             <w:rStyle w:val="Hipervnculo"/>
@@ -1808,7 +1808,7 @@
             <w:noProof/>
             <w:webHidden/>
           </w:rPr>
-          <w:instrText xml:space="preserve"> PAGEREF _Toc177602174 \h </w:instrText>
+          <w:instrText xml:space="preserve"> PAGEREF _Toc177721282 \h </w:instrText>
         </w:r>
         <w:r>
           <w:rPr>
@@ -1852,7 +1852,7 @@
           <w14:ligatures w14:val="standardContextual"/>
         </w:rPr>
       </w:pPr>
-      <w:hyperlink w:anchor="_Toc177602175" w:history="1">
+      <w:hyperlink w:anchor="_Toc177721283" w:history="1">
         <w:r>
           <w:rPr>
             <w:rStyle w:val="Hipervnculo"/>
@@ -1879,7 +1879,7 @@
             <w:noProof/>
             <w:webHidden/>
           </w:rPr>
-          <w:instrText xml:space="preserve"> PAGEREF _Toc177602175 \h </w:instrText>
+          <w:instrText xml:space="preserve"> PAGEREF _Toc177721283 \h </w:instrText>
         </w:r>
         <w:r>
           <w:rPr>
@@ -1925,7 +1925,7 @@
           <w14:ligatures w14:val="standardContextual"/>
         </w:rPr>
       </w:pPr>
-      <w:hyperlink w:anchor="_Toc177602176" w:history="1">
+      <w:hyperlink w:anchor="_Toc177721284" w:history="1">
         <w:r>
           <w:rPr>
             <w:rStyle w:val="Hipervnculo"/>
@@ -1952,7 +1952,7 @@
             <w:noProof/>
             <w:webHidden/>
           </w:rPr>
-          <w:instrText xml:space="preserve"> PAGEREF _Toc177602176 \h </w:instrText>
+          <w:instrText xml:space="preserve"> PAGEREF _Toc177721284 \h </w:instrText>
         </w:r>
         <w:r>
           <w:rPr>
@@ -1996,7 +1996,7 @@
           <w14:ligatures w14:val="standardContextual"/>
         </w:rPr>
       </w:pPr>
-      <w:hyperlink w:anchor="_Toc177602177" w:history="1">
+      <w:hyperlink w:anchor="_Toc177721285" w:history="1">
         <w:r>
           <w:rPr>
             <w:rStyle w:val="Hipervnculo"/>
@@ -2023,7 +2023,7 @@
             <w:noProof/>
             <w:webHidden/>
           </w:rPr>
-          <w:instrText xml:space="preserve"> PAGEREF _Toc177602177 \h </w:instrText>
+          <w:instrText xml:space="preserve"> PAGEREF _Toc177721285 \h </w:instrText>
         </w:r>
         <w:r>
           <w:rPr>
@@ -2067,7 +2067,7 @@
           <w14:ligatures w14:val="standardContextual"/>
         </w:rPr>
       </w:pPr>
-      <w:hyperlink w:anchor="_Toc177602178" w:history="1">
+      <w:hyperlink w:anchor="_Toc177721286" w:history="1">
         <w:r>
           <w:rPr>
             <w:rStyle w:val="Hipervnculo"/>
@@ -2094,7 +2094,7 @@
             <w:noProof/>
             <w:webHidden/>
           </w:rPr>
-          <w:instrText xml:space="preserve"> PAGEREF _Toc177602178 \h </w:instrText>
+          <w:instrText xml:space="preserve"> PAGEREF _Toc177721286 \h </w:instrText>
         </w:r>
         <w:r>
           <w:rPr>
@@ -2140,7 +2140,7 @@
           <w14:ligatures w14:val="standardContextual"/>
         </w:rPr>
       </w:pPr>
-      <w:hyperlink w:anchor="_Toc177602179" w:history="1">
+      <w:hyperlink w:anchor="_Toc177721287" w:history="1">
         <w:r>
           <w:rPr>
             <w:rStyle w:val="Hipervnculo"/>
@@ -2167,7 +2167,7 @@
             <w:noProof/>
             <w:webHidden/>
           </w:rPr>
-          <w:instrText xml:space="preserve"> PAGEREF _Toc177602179 \h </w:instrText>
+          <w:instrText xml:space="preserve"> PAGEREF _Toc177721287 \h </w:instrText>
         </w:r>
         <w:r>
           <w:rPr>
@@ -2211,7 +2211,7 @@
           <w14:ligatures w14:val="standardContextual"/>
         </w:rPr>
       </w:pPr>
-      <w:hyperlink w:anchor="_Toc177602180" w:history="1">
+      <w:hyperlink w:anchor="_Toc177721288" w:history="1">
         <w:r>
           <w:rPr>
             <w:rStyle w:val="Hipervnculo"/>
@@ -2238,7 +2238,7 @@
             <w:noProof/>
             <w:webHidden/>
           </w:rPr>
-          <w:instrText xml:space="preserve"> PAGEREF _Toc177602180 \h </w:instrText>
+          <w:instrText xml:space="preserve"> PAGEREF _Toc177721288 \h </w:instrText>
         </w:r>
         <w:r>
           <w:rPr>
@@ -2282,7 +2282,7 @@
           <w14:ligatures w14:val="standardContextual"/>
         </w:rPr>
       </w:pPr>
-      <w:hyperlink w:anchor="_Toc177602181" w:history="1">
+      <w:hyperlink w:anchor="_Toc177721289" w:history="1">
         <w:r>
           <w:rPr>
             <w:rStyle w:val="Hipervnculo"/>
@@ -2309,7 +2309,7 @@
             <w:noProof/>
             <w:webHidden/>
           </w:rPr>
-          <w:instrText xml:space="preserve"> PAGEREF _Toc177602181 \h </w:instrText>
+          <w:instrText xml:space="preserve"> PAGEREF _Toc177721289 \h </w:instrText>
         </w:r>
         <w:r>
           <w:rPr>
@@ -2355,7 +2355,7 @@
           <w14:ligatures w14:val="standardContextual"/>
         </w:rPr>
       </w:pPr>
-      <w:hyperlink w:anchor="_Toc177602182" w:history="1">
+      <w:hyperlink w:anchor="_Toc177721290" w:history="1">
         <w:r>
           <w:rPr>
             <w:rStyle w:val="Hipervnculo"/>
@@ -2382,7 +2382,7 @@
             <w:noProof/>
             <w:webHidden/>
           </w:rPr>
-          <w:instrText xml:space="preserve"> PAGEREF _Toc177602182 \h </w:instrText>
+          <w:instrText xml:space="preserve"> PAGEREF _Toc177721290 \h </w:instrText>
         </w:r>
         <w:r>
           <w:rPr>
@@ -2426,7 +2426,7 @@
           <w14:ligatures w14:val="standardContextual"/>
         </w:rPr>
       </w:pPr>
-      <w:hyperlink w:anchor="_Toc177602183" w:history="1">
+      <w:hyperlink w:anchor="_Toc177721291" w:history="1">
         <w:r>
           <w:rPr>
             <w:rStyle w:val="Hipervnculo"/>
@@ -2453,7 +2453,7 @@
             <w:noProof/>
             <w:webHidden/>
           </w:rPr>
-          <w:instrText xml:space="preserve"> PAGEREF _Toc177602183 \h </w:instrText>
+          <w:instrText xml:space="preserve"> PAGEREF _Toc177721291 \h </w:instrText>
         </w:r>
         <w:r>
           <w:rPr>
@@ -2497,7 +2497,7 @@
           <w14:ligatures w14:val="standardContextual"/>
         </w:rPr>
       </w:pPr>
-      <w:hyperlink w:anchor="_Toc177602184" w:history="1">
+      <w:hyperlink w:anchor="_Toc177721292" w:history="1">
         <w:r>
           <w:rPr>
             <w:rStyle w:val="Hipervnculo"/>
@@ -2524,7 +2524,7 @@
             <w:noProof/>
             <w:webHidden/>
           </w:rPr>
-          <w:instrText xml:space="preserve"> PAGEREF _Toc177602184 \h </w:instrText>
+          <w:instrText xml:space="preserve"> PAGEREF _Toc177721292 \h </w:instrText>
         </w:r>
         <w:r>
           <w:rPr>
@@ -2570,7 +2570,7 @@
           <w14:ligatures w14:val="standardContextual"/>
         </w:rPr>
       </w:pPr>
-      <w:hyperlink w:anchor="_Toc177602185" w:history="1">
+      <w:hyperlink w:anchor="_Toc177721293" w:history="1">
         <w:r>
           <w:rPr>
             <w:rStyle w:val="Hipervnculo"/>
@@ -2597,7 +2597,7 @@
             <w:noProof/>
             <w:webHidden/>
           </w:rPr>
-          <w:instrText xml:space="preserve"> PAGEREF _Toc177602185 \h </w:instrText>
+          <w:instrText xml:space="preserve"> PAGEREF _Toc177721293 \h </w:instrText>
         </w:r>
         <w:r>
           <w:rPr>
@@ -2641,7 +2641,7 @@
           <w14:ligatures w14:val="standardContextual"/>
         </w:rPr>
       </w:pPr>
-      <w:hyperlink w:anchor="_Toc177602186" w:history="1">
+      <w:hyperlink w:anchor="_Toc177721294" w:history="1">
         <w:r>
           <w:rPr>
             <w:rStyle w:val="Hipervnculo"/>
@@ -2668,7 +2668,7 @@
             <w:noProof/>
             <w:webHidden/>
           </w:rPr>
-          <w:instrText xml:space="preserve"> PAGEREF _Toc177602186 \h </w:instrText>
+          <w:instrText xml:space="preserve"> PAGEREF _Toc177721294 \h </w:instrText>
         </w:r>
         <w:r>
           <w:rPr>
@@ -2712,7 +2712,7 @@
           <w14:ligatures w14:val="standardContextual"/>
         </w:rPr>
       </w:pPr>
-      <w:hyperlink w:anchor="_Toc177602187" w:history="1">
+      <w:hyperlink w:anchor="_Toc177721295" w:history="1">
         <w:r>
           <w:rPr>
             <w:rStyle w:val="Hipervnculo"/>
@@ -2739,7 +2739,7 @@
             <w:noProof/>
             <w:webHidden/>
           </w:rPr>
-          <w:instrText xml:space="preserve"> PAGEREF _Toc177602187 \h </w:instrText>
+          <w:instrText xml:space="preserve"> PAGEREF _Toc177721295 \h </w:instrText>
         </w:r>
         <w:r>
           <w:rPr>
@@ -2785,7 +2785,7 @@
           <w14:ligatures w14:val="standardContextual"/>
         </w:rPr>
       </w:pPr>
-      <w:hyperlink w:anchor="_Toc177602188" w:history="1">
+      <w:hyperlink w:anchor="_Toc177721296" w:history="1">
         <w:r>
           <w:rPr>
             <w:rStyle w:val="Hipervnculo"/>
@@ -2812,7 +2812,7 @@
             <w:noProof/>
             <w:webHidden/>
           </w:rPr>
-          <w:instrText xml:space="preserve"> PAGEREF _Toc177602188 \h </w:instrText>
+          <w:instrText xml:space="preserve"> PAGEREF _Toc177721296 \h </w:instrText>
         </w:r>
         <w:r>
           <w:rPr>
@@ -2856,7 +2856,7 @@
           <w14:ligatures w14:val="standardContextual"/>
         </w:rPr>
       </w:pPr>
-      <w:hyperlink w:anchor="_Toc177602189" w:history="1">
+      <w:hyperlink w:anchor="_Toc177721297" w:history="1">
         <w:r>
           <w:rPr>
             <w:rStyle w:val="Hipervnculo"/>
@@ -2883,7 +2883,7 @@
             <w:noProof/>
             <w:webHidden/>
           </w:rPr>
-          <w:instrText xml:space="preserve"> PAGEREF _Toc177602189 \h </w:instrText>
+          <w:instrText xml:space="preserve"> PAGEREF _Toc177721297 \h </w:instrText>
         </w:r>
         <w:r>
           <w:rPr>
@@ -2927,7 +2927,7 @@
           <w14:ligatures w14:val="standardContextual"/>
         </w:rPr>
       </w:pPr>
-      <w:hyperlink w:anchor="_Toc177602190" w:history="1">
+      <w:hyperlink w:anchor="_Toc177721298" w:history="1">
         <w:r>
           <w:rPr>
             <w:rStyle w:val="Hipervnculo"/>
@@ -2954,7 +2954,7 @@
             <w:noProof/>
             <w:webHidden/>
           </w:rPr>
-          <w:instrText xml:space="preserve"> PAGEREF _Toc177602190 \h </w:instrText>
+          <w:instrText xml:space="preserve"> PAGEREF _Toc177721298 \h </w:instrText>
         </w:r>
         <w:r>
           <w:rPr>
@@ -3000,7 +3000,7 @@
           <w14:ligatures w14:val="standardContextual"/>
         </w:rPr>
       </w:pPr>
-      <w:hyperlink w:anchor="_Toc177602191" w:history="1">
+      <w:hyperlink w:anchor="_Toc177721299" w:history="1">
         <w:r>
           <w:rPr>
             <w:rStyle w:val="Hipervnculo"/>
@@ -3027,7 +3027,7 @@
             <w:noProof/>
             <w:webHidden/>
           </w:rPr>
-          <w:instrText xml:space="preserve"> PAGEREF _Toc177602191 \h </w:instrText>
+          <w:instrText xml:space="preserve"> PAGEREF _Toc177721299 \h </w:instrText>
         </w:r>
         <w:r>
           <w:rPr>
@@ -3071,7 +3071,7 @@
           <w14:ligatures w14:val="standardContextual"/>
         </w:rPr>
       </w:pPr>
-      <w:hyperlink w:anchor="_Toc177602192" w:history="1">
+      <w:hyperlink w:anchor="_Toc177721300" w:history="1">
         <w:r>
           <w:rPr>
             <w:rStyle w:val="Hipervnculo"/>
@@ -3098,7 +3098,7 @@
             <w:noProof/>
             <w:webHidden/>
           </w:rPr>
-          <w:instrText xml:space="preserve"> PAGEREF _Toc177602192 \h </w:instrText>
+          <w:instrText xml:space="preserve"> PAGEREF _Toc177721300 \h </w:instrText>
         </w:r>
         <w:r>
           <w:rPr>
@@ -3142,7 +3142,7 @@
           <w14:ligatures w14:val="standardContextual"/>
         </w:rPr>
       </w:pPr>
-      <w:hyperlink w:anchor="_Toc177602193" w:history="1">
+      <w:hyperlink w:anchor="_Toc177721301" w:history="1">
         <w:r>
           <w:rPr>
             <w:rStyle w:val="Hipervnculo"/>
@@ -3169,7 +3169,7 @@
             <w:noProof/>
             <w:webHidden/>
           </w:rPr>
-          <w:instrText xml:space="preserve"> PAGEREF _Toc177602193 \h </w:instrText>
+          <w:instrText xml:space="preserve"> PAGEREF _Toc177721301 \h </w:instrText>
         </w:r>
         <w:r>
           <w:rPr>
@@ -3215,7 +3215,7 @@
           <w14:ligatures w14:val="standardContextual"/>
         </w:rPr>
       </w:pPr>
-      <w:hyperlink w:anchor="_Toc177602194" w:history="1">
+      <w:hyperlink w:anchor="_Toc177721302" w:history="1">
         <w:r>
           <w:rPr>
             <w:rStyle w:val="Hipervnculo"/>
@@ -3242,7 +3242,7 @@
             <w:noProof/>
             <w:webHidden/>
           </w:rPr>
-          <w:instrText xml:space="preserve"> PAGEREF _Toc177602194 \h </w:instrText>
+          <w:instrText xml:space="preserve"> PAGEREF _Toc177721302 \h </w:instrText>
         </w:r>
         <w:r>
           <w:rPr>
@@ -3262,7 +3262,7 @@
             <w:noProof/>
             <w:webHidden/>
           </w:rPr>
-          <w:t>9</w:t>
+          <w:t>8</w:t>
         </w:r>
         <w:r>
           <w:rPr>
@@ -3286,7 +3286,7 @@
           <w14:ligatures w14:val="standardContextual"/>
         </w:rPr>
       </w:pPr>
-      <w:hyperlink w:anchor="_Toc177602195" w:history="1">
+      <w:hyperlink w:anchor="_Toc177721303" w:history="1">
         <w:r>
           <w:rPr>
             <w:rStyle w:val="Hipervnculo"/>
@@ -3313,7 +3313,7 @@
             <w:noProof/>
             <w:webHidden/>
           </w:rPr>
-          <w:instrText xml:space="preserve"> PAGEREF _Toc177602195 \h </w:instrText>
+          <w:instrText xml:space="preserve"> PAGEREF _Toc177721303 \h </w:instrText>
         </w:r>
         <w:r>
           <w:rPr>
@@ -3333,7 +3333,7 @@
             <w:noProof/>
             <w:webHidden/>
           </w:rPr>
-          <w:t>9</w:t>
+          <w:t>8</w:t>
         </w:r>
         <w:r>
           <w:rPr>
@@ -3357,7 +3357,7 @@
           <w14:ligatures w14:val="standardContextual"/>
         </w:rPr>
       </w:pPr>
-      <w:hyperlink w:anchor="_Toc177602196" w:history="1">
+      <w:hyperlink w:anchor="_Toc177721304" w:history="1">
         <w:r>
           <w:rPr>
             <w:rStyle w:val="Hipervnculo"/>
@@ -3384,7 +3384,7 @@
             <w:noProof/>
             <w:webHidden/>
           </w:rPr>
-          <w:instrText xml:space="preserve"> PAGEREF _Toc177602196 \h </w:instrText>
+          <w:instrText xml:space="preserve"> PAGEREF _Toc177721304 \h </w:instrText>
         </w:r>
         <w:r>
           <w:rPr>
@@ -3430,7 +3430,7 @@
           <w14:ligatures w14:val="standardContextual"/>
         </w:rPr>
       </w:pPr>
-      <w:hyperlink w:anchor="_Toc177602197" w:history="1">
+      <w:hyperlink w:anchor="_Toc177721305" w:history="1">
         <w:r>
           <w:rPr>
             <w:rStyle w:val="Hipervnculo"/>
@@ -3457,7 +3457,7 @@
             <w:noProof/>
             <w:webHidden/>
           </w:rPr>
-          <w:instrText xml:space="preserve"> PAGEREF _Toc177602197 \h </w:instrText>
+          <w:instrText xml:space="preserve"> PAGEREF _Toc177721305 \h </w:instrText>
         </w:r>
         <w:r>
           <w:rPr>
@@ -3501,7 +3501,7 @@
           <w14:ligatures w14:val="standardContextual"/>
         </w:rPr>
       </w:pPr>
-      <w:hyperlink w:anchor="_Toc177602198" w:history="1">
+      <w:hyperlink w:anchor="_Toc177721306" w:history="1">
         <w:r>
           <w:rPr>
             <w:rStyle w:val="Hipervnculo"/>
@@ -3528,7 +3528,7 @@
             <w:noProof/>
             <w:webHidden/>
           </w:rPr>
-          <w:instrText xml:space="preserve"> PAGEREF _Toc177602198 \h </w:instrText>
+          <w:instrText xml:space="preserve"> PAGEREF _Toc177721306 \h </w:instrText>
         </w:r>
         <w:r>
           <w:rPr>
@@ -3572,7 +3572,7 @@
           <w14:ligatures w14:val="standardContextual"/>
         </w:rPr>
       </w:pPr>
-      <w:hyperlink w:anchor="_Toc177602199" w:history="1">
+      <w:hyperlink w:anchor="_Toc177721307" w:history="1">
         <w:r>
           <w:rPr>
             <w:rStyle w:val="Hipervnculo"/>
@@ -3599,7 +3599,7 @@
             <w:noProof/>
             <w:webHidden/>
           </w:rPr>
-          <w:instrText xml:space="preserve"> PAGEREF _Toc177602199 \h </w:instrText>
+          <w:instrText xml:space="preserve"> PAGEREF _Toc177721307 \h </w:instrText>
         </w:r>
         <w:r>
           <w:rPr>
@@ -3645,7 +3645,7 @@
           <w14:ligatures w14:val="standardContextual"/>
         </w:rPr>
       </w:pPr>
-      <w:hyperlink w:anchor="_Toc177602200" w:history="1">
+      <w:hyperlink w:anchor="_Toc177721308" w:history="1">
         <w:r>
           <w:rPr>
             <w:rStyle w:val="Hipervnculo"/>
@@ -3672,7 +3672,7 @@
             <w:noProof/>
             <w:webHidden/>
           </w:rPr>
-          <w:instrText xml:space="preserve"> PAGEREF _Toc177602200 \h </w:instrText>
+          <w:instrText xml:space="preserve"> PAGEREF _Toc177721308 \h </w:instrText>
         </w:r>
         <w:r>
           <w:rPr>
@@ -3716,7 +3716,7 @@
           <w14:ligatures w14:val="standardContextual"/>
         </w:rPr>
       </w:pPr>
-      <w:hyperlink w:anchor="_Toc177602201" w:history="1">
+      <w:hyperlink w:anchor="_Toc177721309" w:history="1">
         <w:r>
           <w:rPr>
             <w:rStyle w:val="Hipervnculo"/>
@@ -3743,7 +3743,7 @@
             <w:noProof/>
             <w:webHidden/>
           </w:rPr>
-          <w:instrText xml:space="preserve"> PAGEREF _Toc177602201 \h </w:instrText>
+          <w:instrText xml:space="preserve"> PAGEREF _Toc177721309 \h </w:instrText>
         </w:r>
         <w:r>
           <w:rPr>
@@ -3787,7 +3787,7 @@
           <w14:ligatures w14:val="standardContextual"/>
         </w:rPr>
       </w:pPr>
-      <w:hyperlink w:anchor="_Toc177602202" w:history="1">
+      <w:hyperlink w:anchor="_Toc177721310" w:history="1">
         <w:r>
           <w:rPr>
             <w:rStyle w:val="Hipervnculo"/>
@@ -3814,7 +3814,7 @@
             <w:noProof/>
             <w:webHidden/>
           </w:rPr>
-          <w:instrText xml:space="preserve"> PAGEREF _Toc177602202 \h </w:instrText>
+          <w:instrText xml:space="preserve"> PAGEREF _Toc177721310 \h </w:instrText>
         </w:r>
         <w:r>
           <w:rPr>
@@ -3860,7 +3860,7 @@
           <w14:ligatures w14:val="standardContextual"/>
         </w:rPr>
       </w:pPr>
-      <w:hyperlink w:anchor="_Toc177602203" w:history="1">
+      <w:hyperlink w:anchor="_Toc177721311" w:history="1">
         <w:r>
           <w:rPr>
             <w:rStyle w:val="Hipervnculo"/>
@@ -3887,7 +3887,7 @@
             <w:noProof/>
             <w:webHidden/>
           </w:rPr>
-          <w:instrText xml:space="preserve"> PAGEREF _Toc177602203 \h </w:instrText>
+          <w:instrText xml:space="preserve"> PAGEREF _Toc177721311 \h </w:instrText>
         </w:r>
         <w:r>
           <w:rPr>
@@ -3931,7 +3931,7 @@
           <w14:ligatures w14:val="standardContextual"/>
         </w:rPr>
       </w:pPr>
-      <w:hyperlink w:anchor="_Toc177602204" w:history="1">
+      <w:hyperlink w:anchor="_Toc177721312" w:history="1">
         <w:r>
           <w:rPr>
             <w:rStyle w:val="Hipervnculo"/>
@@ -3958,7 +3958,7 @@
             <w:noProof/>
             <w:webHidden/>
           </w:rPr>
-          <w:instrText xml:space="preserve"> PAGEREF _Toc177602204 \h </w:instrText>
+          <w:instrText xml:space="preserve"> PAGEREF _Toc177721312 \h </w:instrText>
         </w:r>
         <w:r>
           <w:rPr>
@@ -4002,7 +4002,7 @@
           <w14:ligatures w14:val="standardContextual"/>
         </w:rPr>
       </w:pPr>
-      <w:hyperlink w:anchor="_Toc177602205" w:history="1">
+      <w:hyperlink w:anchor="_Toc177721313" w:history="1">
         <w:r>
           <w:rPr>
             <w:rStyle w:val="Hipervnculo"/>
@@ -4029,7 +4029,7 @@
             <w:noProof/>
             <w:webHidden/>
           </w:rPr>
-          <w:instrText xml:space="preserve"> PAGEREF _Toc177602205 \h </w:instrText>
+          <w:instrText xml:space="preserve"> PAGEREF _Toc177721313 \h </w:instrText>
         </w:r>
         <w:r>
           <w:rPr>
@@ -4049,7 +4049,7 @@
             <w:noProof/>
             <w:webHidden/>
           </w:rPr>
-          <w:t>10</w:t>
+          <w:t>9</w:t>
         </w:r>
         <w:r>
           <w:rPr>
@@ -4075,7 +4075,7 @@
           <w14:ligatures w14:val="standardContextual"/>
         </w:rPr>
       </w:pPr>
-      <w:hyperlink w:anchor="_Toc177602206" w:history="1">
+      <w:hyperlink w:anchor="_Toc177721314" w:history="1">
         <w:r>
           <w:rPr>
             <w:rStyle w:val="Hipervnculo"/>
@@ -4102,7 +4102,7 @@
             <w:noProof/>
             <w:webHidden/>
           </w:rPr>
-          <w:instrText xml:space="preserve"> PAGEREF _Toc177602206 \h </w:instrText>
+          <w:instrText xml:space="preserve"> PAGEREF _Toc177721314 \h </w:instrText>
         </w:r>
         <w:r>
           <w:rPr>
@@ -4146,7 +4146,7 @@
           <w14:ligatures w14:val="standardContextual"/>
         </w:rPr>
       </w:pPr>
-      <w:hyperlink w:anchor="_Toc177602207" w:history="1">
+      <w:hyperlink w:anchor="_Toc177721315" w:history="1">
         <w:r>
           <w:rPr>
             <w:rStyle w:val="Hipervnculo"/>
@@ -4173,7 +4173,7 @@
             <w:noProof/>
             <w:webHidden/>
           </w:rPr>
-          <w:instrText xml:space="preserve"> PAGEREF _Toc177602207 \h </w:instrText>
+          <w:instrText xml:space="preserve"> PAGEREF _Toc177721315 \h </w:instrText>
         </w:r>
         <w:r>
           <w:rPr>
@@ -4217,7 +4217,7 @@
           <w14:ligatures w14:val="standardContextual"/>
         </w:rPr>
       </w:pPr>
-      <w:hyperlink w:anchor="_Toc177602208" w:history="1">
+      <w:hyperlink w:anchor="_Toc177721316" w:history="1">
         <w:r>
           <w:rPr>
             <w:rStyle w:val="Hipervnculo"/>
@@ -4244,7 +4244,7 @@
             <w:noProof/>
             <w:webHidden/>
           </w:rPr>
-          <w:instrText xml:space="preserve"> PAGEREF _Toc177602208 \h </w:instrText>
+          <w:instrText xml:space="preserve"> PAGEREF _Toc177721316 \h </w:instrText>
         </w:r>
         <w:r>
           <w:rPr>
@@ -4290,7 +4290,7 @@
           <w14:ligatures w14:val="standardContextual"/>
         </w:rPr>
       </w:pPr>
-      <w:hyperlink w:anchor="_Toc177602209" w:history="1">
+      <w:hyperlink w:anchor="_Toc177721317" w:history="1">
         <w:r>
           <w:rPr>
             <w:rStyle w:val="Hipervnculo"/>
@@ -4317,7 +4317,7 @@
             <w:noProof/>
             <w:webHidden/>
           </w:rPr>
-          <w:instrText xml:space="preserve"> PAGEREF _Toc177602209 \h </w:instrText>
+          <w:instrText xml:space="preserve"> PAGEREF _Toc177721317 \h </w:instrText>
         </w:r>
         <w:r>
           <w:rPr>
@@ -4363,7 +4363,7 @@
           <w14:ligatures w14:val="standardContextual"/>
         </w:rPr>
       </w:pPr>
-      <w:hyperlink w:anchor="_Toc177602210" w:history="1">
+      <w:hyperlink w:anchor="_Toc177721318" w:history="1">
         <w:r>
           <w:rPr>
             <w:rStyle w:val="Hipervnculo"/>
@@ -4390,7 +4390,7 @@
             <w:noProof/>
             <w:webHidden/>
           </w:rPr>
-          <w:instrText xml:space="preserve"> PAGEREF _Toc177602210 \h </w:instrText>
+          <w:instrText xml:space="preserve"> PAGEREF _Toc177721318 \h </w:instrText>
         </w:r>
         <w:r>
           <w:rPr>
@@ -4410,7 +4410,7 @@
             <w:noProof/>
             <w:webHidden/>
           </w:rPr>
-          <w:t>11</w:t>
+          <w:t>10</w:t>
         </w:r>
         <w:r>
           <w:rPr>
@@ -4436,7 +4436,7 @@
           <w14:ligatures w14:val="standardContextual"/>
         </w:rPr>
       </w:pPr>
-      <w:hyperlink w:anchor="_Toc177602211" w:history="1">
+      <w:hyperlink w:anchor="_Toc177721319" w:history="1">
         <w:r>
           <w:rPr>
             <w:rStyle w:val="Hipervnculo"/>
@@ -4463,7 +4463,7 @@
             <w:noProof/>
             <w:webHidden/>
           </w:rPr>
-          <w:instrText xml:space="preserve"> PAGEREF _Toc177602211 \h </w:instrText>
+          <w:instrText xml:space="preserve"> PAGEREF _Toc177721319 \h </w:instrText>
         </w:r>
         <w:r>
           <w:rPr>
@@ -4509,7 +4509,7 @@
           <w14:ligatures w14:val="standardContextual"/>
         </w:rPr>
       </w:pPr>
-      <w:hyperlink w:anchor="_Toc177602212" w:history="1">
+      <w:hyperlink w:anchor="_Toc177721320" w:history="1">
         <w:r>
           <w:rPr>
             <w:rStyle w:val="Hipervnculo"/>
@@ -4536,7 +4536,7 @@
             <w:noProof/>
             <w:webHidden/>
           </w:rPr>
-          <w:instrText xml:space="preserve"> PAGEREF _Toc177602212 \h </w:instrText>
+          <w:instrText xml:space="preserve"> PAGEREF _Toc177721320 \h </w:instrText>
         </w:r>
         <w:r>
           <w:rPr>
@@ -4556,7 +4556,7 @@
             <w:noProof/>
             <w:webHidden/>
           </w:rPr>
-          <w:t>18</w:t>
+          <w:t>17</w:t>
         </w:r>
         <w:r>
           <w:rPr>
@@ -4582,7 +4582,7 @@
           <w14:ligatures w14:val="standardContextual"/>
         </w:rPr>
       </w:pPr>
-      <w:hyperlink w:anchor="_Toc177602213" w:history="1">
+      <w:hyperlink w:anchor="_Toc177721321" w:history="1">
         <w:r>
           <w:rPr>
             <w:rStyle w:val="Hipervnculo"/>
@@ -4609,7 +4609,7 @@
             <w:noProof/>
             <w:webHidden/>
           </w:rPr>
-          <w:instrText xml:space="preserve"> PAGEREF _Toc177602213 \h </w:instrText>
+          <w:instrText xml:space="preserve"> PAGEREF _Toc177721321 \h </w:instrText>
         </w:r>
         <w:r>
           <w:rPr>
@@ -4629,7 +4629,7 @@
             <w:noProof/>
             <w:webHidden/>
           </w:rPr>
-          <w:t>18</w:t>
+          <w:t>17</w:t>
         </w:r>
         <w:r>
           <w:rPr>
@@ -4655,7 +4655,7 @@
           <w14:ligatures w14:val="standardContextual"/>
         </w:rPr>
       </w:pPr>
-      <w:hyperlink w:anchor="_Toc177602214" w:history="1">
+      <w:hyperlink w:anchor="_Toc177721322" w:history="1">
         <w:r>
           <w:rPr>
             <w:rStyle w:val="Hipervnculo"/>
@@ -4682,7 +4682,7 @@
             <w:noProof/>
             <w:webHidden/>
           </w:rPr>
-          <w:instrText xml:space="preserve"> PAGEREF _Toc177602214 \h </w:instrText>
+          <w:instrText xml:space="preserve"> PAGEREF _Toc177721322 \h </w:instrText>
         </w:r>
         <w:r>
           <w:rPr>
@@ -4728,7 +4728,7 @@
           <w14:ligatures w14:val="standardContextual"/>
         </w:rPr>
       </w:pPr>
-      <w:hyperlink w:anchor="_Toc177602215" w:history="1">
+      <w:hyperlink w:anchor="_Toc177721323" w:history="1">
         <w:r>
           <w:rPr>
             <w:rStyle w:val="Hipervnculo"/>
@@ -4755,7 +4755,7 @@
             <w:noProof/>
             <w:webHidden/>
           </w:rPr>
-          <w:instrText xml:space="preserve"> PAGEREF _Toc177602215 \h </w:instrText>
+          <w:instrText xml:space="preserve"> PAGEREF _Toc177721323 \h </w:instrText>
         </w:r>
         <w:r>
           <w:rPr>
@@ -4801,7 +4801,7 @@
           <w14:ligatures w14:val="standardContextual"/>
         </w:rPr>
       </w:pPr>
-      <w:hyperlink w:anchor="_Toc177602216" w:history="1">
+      <w:hyperlink w:anchor="_Toc177721324" w:history="1">
         <w:r>
           <w:rPr>
             <w:rStyle w:val="Hipervnculo"/>
@@ -4828,7 +4828,7 @@
             <w:noProof/>
             <w:webHidden/>
           </w:rPr>
-          <w:instrText xml:space="preserve"> PAGEREF _Toc177602216 \h </w:instrText>
+          <w:instrText xml:space="preserve"> PAGEREF _Toc177721324 \h </w:instrText>
         </w:r>
         <w:r>
           <w:rPr>
@@ -4848,7 +4848,7 @@
             <w:noProof/>
             <w:webHidden/>
           </w:rPr>
-          <w:t>19</w:t>
+          <w:t>18</w:t>
         </w:r>
         <w:r>
           <w:rPr>
@@ -4872,7 +4872,7 @@
           <w14:ligatures w14:val="standardContextual"/>
         </w:rPr>
       </w:pPr>
-      <w:hyperlink w:anchor="_Toc177602217" w:history="1">
+      <w:hyperlink w:anchor="_Toc177721325" w:history="1">
         <w:r>
           <w:rPr>
             <w:rStyle w:val="Hipervnculo"/>
@@ -4899,7 +4899,7 @@
             <w:noProof/>
             <w:webHidden/>
           </w:rPr>
-          <w:instrText xml:space="preserve"> PAGEREF _Toc177602217 \h </w:instrText>
+          <w:instrText xml:space="preserve"> PAGEREF _Toc177721325 \h </w:instrText>
         </w:r>
         <w:r>
           <w:rPr>
@@ -4919,7 +4919,7 @@
             <w:noProof/>
             <w:webHidden/>
           </w:rPr>
-          <w:t>19</w:t>
+          <w:t>18</w:t>
         </w:r>
         <w:r>
           <w:rPr>
@@ -4943,7 +4943,7 @@
           <w14:ligatures w14:val="standardContextual"/>
         </w:rPr>
       </w:pPr>
-      <w:hyperlink w:anchor="_Toc177602218" w:history="1">
+      <w:hyperlink w:anchor="_Toc177721326" w:history="1">
         <w:r>
           <w:rPr>
             <w:rStyle w:val="Hipervnculo"/>
@@ -4970,7 +4970,7 @@
             <w:noProof/>
             <w:webHidden/>
           </w:rPr>
-          <w:instrText xml:space="preserve"> PAGEREF _Toc177602218 \h </w:instrText>
+          <w:instrText xml:space="preserve"> PAGEREF _Toc177721326 \h </w:instrText>
         </w:r>
         <w:r>
           <w:rPr>
@@ -5014,7 +5014,7 @@
           <w14:ligatures w14:val="standardContextual"/>
         </w:rPr>
       </w:pPr>
-      <w:hyperlink w:anchor="_Toc177602219" w:history="1">
+      <w:hyperlink w:anchor="_Toc177721327" w:history="1">
         <w:r>
           <w:rPr>
             <w:rStyle w:val="Hipervnculo"/>
@@ -5041,7 +5041,7 @@
             <w:noProof/>
             <w:webHidden/>
           </w:rPr>
-          <w:instrText xml:space="preserve"> PAGEREF _Toc177602219 \h </w:instrText>
+          <w:instrText xml:space="preserve"> PAGEREF _Toc177721327 \h </w:instrText>
         </w:r>
         <w:r>
           <w:rPr>
@@ -5085,7 +5085,7 @@
           <w14:ligatures w14:val="standardContextual"/>
         </w:rPr>
       </w:pPr>
-      <w:hyperlink w:anchor="_Toc177602220" w:history="1">
+      <w:hyperlink w:anchor="_Toc177721328" w:history="1">
         <w:r>
           <w:rPr>
             <w:rStyle w:val="Hipervnculo"/>
@@ -5112,7 +5112,7 @@
             <w:noProof/>
             <w:webHidden/>
           </w:rPr>
-          <w:instrText xml:space="preserve"> PAGEREF _Toc177602220 \h </w:instrText>
+          <w:instrText xml:space="preserve"> PAGEREF _Toc177721328 \h </w:instrText>
         </w:r>
         <w:r>
           <w:rPr>
@@ -5158,7 +5158,7 @@
           <w14:ligatures w14:val="standardContextual"/>
         </w:rPr>
       </w:pPr>
-      <w:hyperlink w:anchor="_Toc177602221" w:history="1">
+      <w:hyperlink w:anchor="_Toc177721329" w:history="1">
         <w:r>
           <w:rPr>
             <w:rStyle w:val="Hipervnculo"/>
@@ -5185,7 +5185,7 @@
             <w:noProof/>
             <w:webHidden/>
           </w:rPr>
-          <w:instrText xml:space="preserve"> PAGEREF _Toc177602221 \h </w:instrText>
+          <w:instrText xml:space="preserve"> PAGEREF _Toc177721329 \h </w:instrText>
         </w:r>
         <w:r>
           <w:rPr>
@@ -5231,7 +5231,7 @@
           <w14:ligatures w14:val="standardContextual"/>
         </w:rPr>
       </w:pPr>
-      <w:hyperlink w:anchor="_Toc177602222" w:history="1">
+      <w:hyperlink w:anchor="_Toc177721330" w:history="1">
         <w:r>
           <w:rPr>
             <w:rStyle w:val="Hipervnculo"/>
@@ -5258,7 +5258,7 @@
             <w:noProof/>
             <w:webHidden/>
           </w:rPr>
-          <w:instrText xml:space="preserve"> PAGEREF _Toc177602222 \h </w:instrText>
+          <w:instrText xml:space="preserve"> PAGEREF _Toc177721330 \h </w:instrText>
         </w:r>
         <w:r>
           <w:rPr>
@@ -5278,7 +5278,7 @@
             <w:noProof/>
             <w:webHidden/>
           </w:rPr>
-          <w:t>20</w:t>
+          <w:t>19</w:t>
         </w:r>
         <w:r>
           <w:rPr>
@@ -5304,7 +5304,7 @@
           <w14:ligatures w14:val="standardContextual"/>
         </w:rPr>
       </w:pPr>
-      <w:hyperlink w:anchor="_Toc177602223" w:history="1">
+      <w:hyperlink w:anchor="_Toc177721331" w:history="1">
         <w:r>
           <w:rPr>
             <w:rStyle w:val="Hipervnculo"/>
@@ -5331,7 +5331,7 @@
             <w:noProof/>
             <w:webHidden/>
           </w:rPr>
-          <w:instrText xml:space="preserve"> PAGEREF _Toc177602223 \h </w:instrText>
+          <w:instrText xml:space="preserve"> PAGEREF _Toc177721331 \h </w:instrText>
         </w:r>
         <w:r>
           <w:rPr>
@@ -5377,7 +5377,7 @@
           <w14:ligatures w14:val="standardContextual"/>
         </w:rPr>
       </w:pPr>
-      <w:hyperlink w:anchor="_Toc177602224" w:history="1">
+      <w:hyperlink w:anchor="_Toc177721332" w:history="1">
         <w:r>
           <w:rPr>
             <w:rStyle w:val="Hipervnculo"/>
@@ -5404,7 +5404,7 @@
             <w:noProof/>
             <w:webHidden/>
           </w:rPr>
-          <w:instrText xml:space="preserve"> PAGEREF _Toc177602224 \h </w:instrText>
+          <w:instrText xml:space="preserve"> PAGEREF _Toc177721332 \h </w:instrText>
         </w:r>
         <w:r>
           <w:rPr>
@@ -5450,7 +5450,7 @@
           <w14:ligatures w14:val="standardContextual"/>
         </w:rPr>
       </w:pPr>
-      <w:hyperlink w:anchor="_Toc177602225" w:history="1">
+      <w:hyperlink w:anchor="_Toc177721333" w:history="1">
         <w:r>
           <w:rPr>
             <w:rStyle w:val="Hipervnculo"/>
@@ -5477,7 +5477,7 @@
             <w:noProof/>
             <w:webHidden/>
           </w:rPr>
-          <w:instrText xml:space="preserve"> PAGEREF _Toc177602225 \h </w:instrText>
+          <w:instrText xml:space="preserve"> PAGEREF _Toc177721333 \h </w:instrText>
         </w:r>
         <w:r>
           <w:rPr>
@@ -5523,7 +5523,7 @@
           <w14:ligatures w14:val="standardContextual"/>
         </w:rPr>
       </w:pPr>
-      <w:hyperlink w:anchor="_Toc177602226" w:history="1">
+      <w:hyperlink w:anchor="_Toc177721334" w:history="1">
         <w:r>
           <w:rPr>
             <w:rStyle w:val="Hipervnculo"/>
@@ -5550,7 +5550,7 @@
             <w:noProof/>
             <w:webHidden/>
           </w:rPr>
-          <w:instrText xml:space="preserve"> PAGEREF _Toc177602226 \h </w:instrText>
+          <w:instrText xml:space="preserve"> PAGEREF _Toc177721334 \h </w:instrText>
         </w:r>
         <w:r>
           <w:rPr>
@@ -5596,7 +5596,7 @@
           <w14:ligatures w14:val="standardContextual"/>
         </w:rPr>
       </w:pPr>
-      <w:hyperlink w:anchor="_Toc177602227" w:history="1">
+      <w:hyperlink w:anchor="_Toc177721335" w:history="1">
         <w:r>
           <w:rPr>
             <w:rStyle w:val="Hipervnculo"/>
@@ -5623,7 +5623,7 @@
             <w:noProof/>
             <w:webHidden/>
           </w:rPr>
-          <w:instrText xml:space="preserve"> PAGEREF _Toc177602227 \h </w:instrText>
+          <w:instrText xml:space="preserve"> PAGEREF _Toc177721335 \h </w:instrText>
         </w:r>
         <w:r>
           <w:rPr>
@@ -5643,7 +5643,7 @@
             <w:noProof/>
             <w:webHidden/>
           </w:rPr>
-          <w:t>21</w:t>
+          <w:t>20</w:t>
         </w:r>
         <w:r>
           <w:rPr>
@@ -5669,7 +5669,7 @@
           <w14:ligatures w14:val="standardContextual"/>
         </w:rPr>
       </w:pPr>
-      <w:hyperlink w:anchor="_Toc177602228" w:history="1">
+      <w:hyperlink w:anchor="_Toc177721336" w:history="1">
         <w:r>
           <w:rPr>
             <w:rStyle w:val="Hipervnculo"/>
@@ -5696,7 +5696,7 @@
             <w:noProof/>
             <w:webHidden/>
           </w:rPr>
-          <w:instrText xml:space="preserve"> PAGEREF _Toc177602228 \h </w:instrText>
+          <w:instrText xml:space="preserve"> PAGEREF _Toc177721336 \h </w:instrText>
         </w:r>
         <w:r>
           <w:rPr>
@@ -5716,7 +5716,7 @@
             <w:noProof/>
             <w:webHidden/>
           </w:rPr>
-          <w:t>21</w:t>
+          <w:t>20</w:t>
         </w:r>
         <w:r>
           <w:rPr>
@@ -5742,7 +5742,7 @@
           <w14:ligatures w14:val="standardContextual"/>
         </w:rPr>
       </w:pPr>
-      <w:hyperlink w:anchor="_Toc177602229" w:history="1">
+      <w:hyperlink w:anchor="_Toc177721337" w:history="1">
         <w:r>
           <w:rPr>
             <w:rStyle w:val="Hipervnculo"/>
@@ -5769,7 +5769,7 @@
             <w:noProof/>
             <w:webHidden/>
           </w:rPr>
-          <w:instrText xml:space="preserve"> PAGEREF _Toc177602229 \h </w:instrText>
+          <w:instrText xml:space="preserve"> PAGEREF _Toc177721337 \h </w:instrText>
         </w:r>
         <w:r>
           <w:rPr>
@@ -5829,7 +5829,7 @@
       <w:bookmarkStart w:id="2" w:name="_Toc234647510"/>
       <w:bookmarkStart w:id="3" w:name="_Toc235007263"/>
       <w:bookmarkStart w:id="4" w:name="_Toc235009550"/>
-      <w:bookmarkStart w:id="5" w:name="_Toc177602162"/>
+      <w:bookmarkStart w:id="5" w:name="_Toc177721270"/>
       <w:r>
         <w:t>Introducción</w:t>
       </w:r>
@@ -5846,7 +5846,7 @@
       </w:pPr>
       <w:bookmarkStart w:id="6" w:name="_Toc235007264"/>
       <w:bookmarkStart w:id="7" w:name="_Toc235009551"/>
-      <w:bookmarkStart w:id="8" w:name="_Toc177602163"/>
+      <w:bookmarkStart w:id="8" w:name="_Toc177721271"/>
       <w:r>
         <w:t>Propósito</w:t>
       </w:r>
@@ -5936,7 +5936,7 @@
       </w:pPr>
       <w:bookmarkStart w:id="9" w:name="_Toc235007265"/>
       <w:bookmarkStart w:id="10" w:name="_Toc235009552"/>
-      <w:bookmarkStart w:id="11" w:name="_Toc177602164"/>
+      <w:bookmarkStart w:id="11" w:name="_Toc177721272"/>
       <w:r>
         <w:t>Visión General</w:t>
       </w:r>
@@ -5969,7 +5969,7 @@
       </w:pPr>
       <w:bookmarkStart w:id="12" w:name="_Toc235007266"/>
       <w:bookmarkStart w:id="13" w:name="_Toc235009553"/>
-      <w:bookmarkStart w:id="14" w:name="_Toc177602165"/>
+      <w:bookmarkStart w:id="14" w:name="_Toc177721273"/>
       <w:r>
         <w:t>Descripción General</w:t>
       </w:r>
@@ -5983,7 +5983,7 @@
       </w:pPr>
       <w:bookmarkStart w:id="15" w:name="_Toc235007268"/>
       <w:bookmarkStart w:id="16" w:name="_Toc235009554"/>
-      <w:bookmarkStart w:id="17" w:name="_Toc177602166"/>
+      <w:bookmarkStart w:id="17" w:name="_Toc177721274"/>
       <w:r>
         <w:t>Funciones del Producto</w:t>
       </w:r>
@@ -6086,7 +6086,7 @@
       </w:pPr>
       <w:bookmarkStart w:id="18" w:name="_Toc235007269"/>
       <w:bookmarkStart w:id="19" w:name="_Toc235009555"/>
-      <w:bookmarkStart w:id="20" w:name="_Toc177602167"/>
+      <w:bookmarkStart w:id="20" w:name="_Toc177721275"/>
       <w:r>
         <w:lastRenderedPageBreak/>
         <w:t>Característica del Usuario</w:t>
@@ -6157,7 +6157,7 @@
         <w:pStyle w:val="PSI-Ttulo2"/>
       </w:pPr>
       <w:bookmarkStart w:id="21" w:name="_Toc235009556"/>
-      <w:bookmarkStart w:id="22" w:name="_Toc177602168"/>
+      <w:bookmarkStart w:id="22" w:name="_Toc177721276"/>
       <w:r>
         <w:t>Enunciado del Problema del Cliente</w:t>
       </w:r>
@@ -6189,7 +6189,7 @@
       </w:pPr>
       <w:bookmarkStart w:id="23" w:name="_Toc235007270"/>
       <w:bookmarkStart w:id="24" w:name="_Toc235009557"/>
-      <w:bookmarkStart w:id="25" w:name="_Toc177602169"/>
+      <w:bookmarkStart w:id="25" w:name="_Toc177721277"/>
       <w:r>
         <w:t>Casos de Uso</w:t>
       </w:r>
@@ -6205,7 +6205,7 @@
       <w:bookmarkStart w:id="27" w:name="_Toc228266925"/>
       <w:bookmarkStart w:id="28" w:name="_Toc234682917"/>
       <w:bookmarkStart w:id="29" w:name="_Toc235346532"/>
-      <w:bookmarkStart w:id="30" w:name="_Toc177602170"/>
+      <w:bookmarkStart w:id="30" w:name="_Toc177721278"/>
       <w:r>
         <w:t>Caso de Uso 1</w:t>
       </w:r>
@@ -6222,7 +6222,7 @@
       <w:pPr>
         <w:pStyle w:val="PSI-Ttulo3"/>
       </w:pPr>
-      <w:bookmarkStart w:id="31" w:name="_Toc177602171"/>
+      <w:bookmarkStart w:id="31" w:name="_Toc177721279"/>
       <w:r>
         <w:t>Actores</w:t>
       </w:r>
@@ -6271,7 +6271,7 @@
       <w:bookmarkStart w:id="32" w:name="_Toc228266926"/>
       <w:bookmarkStart w:id="33" w:name="_Toc234682918"/>
       <w:bookmarkStart w:id="34" w:name="_Toc235346533"/>
-      <w:bookmarkStart w:id="35" w:name="_Toc177602172"/>
+      <w:bookmarkStart w:id="35" w:name="_Toc177721280"/>
       <w:r>
         <w:t>Descripción</w:t>
       </w:r>
@@ -6334,7 +6334,7 @@
       <w:pPr>
         <w:pStyle w:val="PSI-Ttulo2"/>
       </w:pPr>
-      <w:bookmarkStart w:id="36" w:name="_Toc177602173"/>
+      <w:bookmarkStart w:id="36" w:name="_Toc177721281"/>
       <w:r>
         <w:t>Caso de Uso 2</w:t>
       </w:r>
@@ -6347,7 +6347,7 @@
       <w:pPr>
         <w:pStyle w:val="PSI-Ttulo3"/>
       </w:pPr>
-      <w:bookmarkStart w:id="37" w:name="_Toc177602174"/>
+      <w:bookmarkStart w:id="37" w:name="_Toc177721282"/>
       <w:r>
         <w:t>Actores</w:t>
       </w:r>
@@ -6369,7 +6369,7 @@
       <w:pPr>
         <w:pStyle w:val="PSI-Ttulo3"/>
       </w:pPr>
-      <w:bookmarkStart w:id="38" w:name="_Toc177602175"/>
+      <w:bookmarkStart w:id="38" w:name="_Toc177721283"/>
       <w:r>
         <w:t>Descripción</w:t>
       </w:r>
@@ -6473,7 +6473,7 @@
       <w:pPr>
         <w:pStyle w:val="PSI-Ttulo2"/>
       </w:pPr>
-      <w:bookmarkStart w:id="39" w:name="_Toc177602176"/>
+      <w:bookmarkStart w:id="39" w:name="_Toc177721284"/>
       <w:r>
         <w:t>Caso de Uso 3: Administrar proyectos.</w:t>
       </w:r>
@@ -6483,7 +6483,7 @@
       <w:pPr>
         <w:pStyle w:val="PSI-Ttulo3"/>
       </w:pPr>
-      <w:bookmarkStart w:id="40" w:name="_Toc177602177"/>
+      <w:bookmarkStart w:id="40" w:name="_Toc177721285"/>
       <w:r>
         <w:t>Actores</w:t>
       </w:r>
@@ -6505,7 +6505,7 @@
       <w:pPr>
         <w:pStyle w:val="PSI-Ttulo3"/>
       </w:pPr>
-      <w:bookmarkStart w:id="41" w:name="_Toc177602178"/>
+      <w:bookmarkStart w:id="41" w:name="_Toc177721286"/>
       <w:r>
         <w:t>Descripción</w:t>
       </w:r>
@@ -6584,7 +6584,7 @@
       <w:pPr>
         <w:pStyle w:val="PSI-Ttulo2"/>
       </w:pPr>
-      <w:bookmarkStart w:id="42" w:name="_Toc177602179"/>
+      <w:bookmarkStart w:id="42" w:name="_Toc177721287"/>
       <w:r>
         <w:t xml:space="preserve">Caso de Uso 4: </w:t>
       </w:r>
@@ -6600,7 +6600,7 @@
       <w:pPr>
         <w:pStyle w:val="PSI-Ttulo3"/>
       </w:pPr>
-      <w:bookmarkStart w:id="43" w:name="_Toc177602180"/>
+      <w:bookmarkStart w:id="43" w:name="_Toc177721288"/>
       <w:r>
         <w:t>Actores</w:t>
       </w:r>
@@ -6637,7 +6637,7 @@
       <w:pPr>
         <w:pStyle w:val="PSI-Ttulo3"/>
       </w:pPr>
-      <w:bookmarkStart w:id="44" w:name="_Toc177602181"/>
+      <w:bookmarkStart w:id="44" w:name="_Toc177721289"/>
       <w:r>
         <w:t>Descripción</w:t>
       </w:r>
@@ -6701,7 +6701,7 @@
       <w:pPr>
         <w:pStyle w:val="PSI-Ttulo2"/>
       </w:pPr>
-      <w:bookmarkStart w:id="45" w:name="_Toc177602182"/>
+      <w:bookmarkStart w:id="45" w:name="_Toc177721290"/>
       <w:r>
         <w:t>Caso de Uso 5: Modificar lista de riesgos.</w:t>
       </w:r>
@@ -6711,7 +6711,7 @@
       <w:pPr>
         <w:pStyle w:val="PSI-Ttulo3"/>
       </w:pPr>
-      <w:bookmarkStart w:id="46" w:name="_Toc177602183"/>
+      <w:bookmarkStart w:id="46" w:name="_Toc177721291"/>
       <w:r>
         <w:t>Actores</w:t>
       </w:r>
@@ -6733,7 +6733,7 @@
       <w:pPr>
         <w:pStyle w:val="PSI-Ttulo3"/>
       </w:pPr>
-      <w:bookmarkStart w:id="47" w:name="_Toc177602184"/>
+      <w:bookmarkStart w:id="47" w:name="_Toc177721292"/>
       <w:r>
         <w:t>Descripción</w:t>
       </w:r>
@@ -6824,7 +6824,7 @@
       <w:pPr>
         <w:pStyle w:val="PSI-Ttulo2"/>
       </w:pPr>
-      <w:bookmarkStart w:id="48" w:name="_Toc177602185"/>
+      <w:bookmarkStart w:id="48" w:name="_Toc177721293"/>
       <w:r>
         <w:lastRenderedPageBreak/>
         <w:t>Caso de Uso 6: Administrar categorías de riesgos.</w:t>
@@ -6835,7 +6835,7 @@
       <w:pPr>
         <w:pStyle w:val="PSI-Ttulo3"/>
       </w:pPr>
-      <w:bookmarkStart w:id="49" w:name="_Toc177602186"/>
+      <w:bookmarkStart w:id="49" w:name="_Toc177721294"/>
       <w:r>
         <w:t>Actores</w:t>
       </w:r>
@@ -6857,7 +6857,7 @@
       <w:pPr>
         <w:pStyle w:val="PSI-Ttulo3"/>
       </w:pPr>
-      <w:bookmarkStart w:id="50" w:name="_Toc177602187"/>
+      <w:bookmarkStart w:id="50" w:name="_Toc177721295"/>
       <w:r>
         <w:t>Descripción</w:t>
       </w:r>
@@ -6915,7 +6915,7 @@
       <w:pPr>
         <w:pStyle w:val="PSI-Ttulo2"/>
       </w:pPr>
-      <w:bookmarkStart w:id="51" w:name="_Toc177602188"/>
+      <w:bookmarkStart w:id="51" w:name="_Toc177721296"/>
       <w:r>
         <w:t xml:space="preserve">Caso de Uso 7: </w:t>
       </w:r>
@@ -6931,7 +6931,7 @@
       <w:pPr>
         <w:pStyle w:val="PSI-Ttulo3"/>
       </w:pPr>
-      <w:bookmarkStart w:id="52" w:name="_Toc177602189"/>
+      <w:bookmarkStart w:id="52" w:name="_Toc177721297"/>
       <w:r>
         <w:t>Actores</w:t>
       </w:r>
@@ -6965,7 +6965,7 @@
       <w:pPr>
         <w:pStyle w:val="PSI-Ttulo3"/>
       </w:pPr>
-      <w:bookmarkStart w:id="53" w:name="_Toc177602190"/>
+      <w:bookmarkStart w:id="53" w:name="_Toc177721298"/>
       <w:r>
         <w:t>Descripción</w:t>
       </w:r>
@@ -7077,7 +7077,7 @@
       <w:pPr>
         <w:pStyle w:val="PSI-Ttulo2"/>
       </w:pPr>
-      <w:bookmarkStart w:id="54" w:name="_Toc177602191"/>
+      <w:bookmarkStart w:id="54" w:name="_Toc177721299"/>
       <w:r>
         <w:t>Caso de Uso 8: Añadir</w:t>
       </w:r>
@@ -7093,7 +7093,7 @@
       <w:pPr>
         <w:pStyle w:val="PSI-Ttulo3"/>
       </w:pPr>
-      <w:bookmarkStart w:id="55" w:name="_Toc177602192"/>
+      <w:bookmarkStart w:id="55" w:name="_Toc177721300"/>
       <w:r>
         <w:t>Actores</w:t>
       </w:r>
@@ -7127,7 +7127,7 @@
       <w:pPr>
         <w:pStyle w:val="PSI-Ttulo3"/>
       </w:pPr>
-      <w:bookmarkStart w:id="56" w:name="_Toc177602193"/>
+      <w:bookmarkStart w:id="56" w:name="_Toc177721301"/>
       <w:r>
         <w:t>Descripción</w:t>
       </w:r>
@@ -7233,7 +7233,7 @@
       <w:pPr>
         <w:pStyle w:val="PSI-Ttulo2"/>
       </w:pPr>
-      <w:bookmarkStart w:id="57" w:name="_Toc177602194"/>
+      <w:bookmarkStart w:id="57" w:name="_Toc177721302"/>
       <w:r>
         <w:t xml:space="preserve">Caso de Uso </w:t>
       </w:r>
@@ -7258,7 +7258,7 @@
       <w:pPr>
         <w:pStyle w:val="PSI-Ttulo3"/>
       </w:pPr>
-      <w:bookmarkStart w:id="58" w:name="_Toc177602195"/>
+      <w:bookmarkStart w:id="58" w:name="_Toc177721303"/>
       <w:r>
         <w:t>Actores</w:t>
       </w:r>
@@ -7280,7 +7280,7 @@
       <w:pPr>
         <w:pStyle w:val="PSI-Ttulo3"/>
       </w:pPr>
-      <w:bookmarkStart w:id="59" w:name="_Toc177602196"/>
+      <w:bookmarkStart w:id="59" w:name="_Toc177721304"/>
       <w:r>
         <w:lastRenderedPageBreak/>
         <w:t>Descripción</w:t>
@@ -7384,7 +7384,7 @@
       <w:pPr>
         <w:pStyle w:val="PSI-Ttulo2"/>
       </w:pPr>
-      <w:bookmarkStart w:id="60" w:name="_Toc177602197"/>
+      <w:bookmarkStart w:id="60" w:name="_Toc177721305"/>
       <w:r>
         <w:t xml:space="preserve">Caso de Uso 10: </w:t>
       </w:r>
@@ -7400,7 +7400,7 @@
       <w:pPr>
         <w:pStyle w:val="PSI-Ttulo3"/>
       </w:pPr>
-      <w:bookmarkStart w:id="61" w:name="_Toc177602198"/>
+      <w:bookmarkStart w:id="61" w:name="_Toc177721306"/>
       <w:r>
         <w:t>Actores</w:t>
       </w:r>
@@ -7422,7 +7422,7 @@
       <w:pPr>
         <w:pStyle w:val="PSI-Ttulo3"/>
       </w:pPr>
-      <w:bookmarkStart w:id="62" w:name="_Toc177602199"/>
+      <w:bookmarkStart w:id="62" w:name="_Toc177721307"/>
       <w:r>
         <w:t>Descripción</w:t>
       </w:r>
@@ -7507,7 +7507,7 @@
       <w:pPr>
         <w:pStyle w:val="PSI-Ttulo2"/>
       </w:pPr>
-      <w:bookmarkStart w:id="63" w:name="_Toc177602200"/>
+      <w:bookmarkStart w:id="63" w:name="_Toc177721308"/>
       <w:r>
         <w:t xml:space="preserve">Caso de Uso 11: </w:t>
       </w:r>
@@ -7523,7 +7523,7 @@
       <w:pPr>
         <w:pStyle w:val="PSI-Ttulo3"/>
       </w:pPr>
-      <w:bookmarkStart w:id="64" w:name="_Toc177602201"/>
+      <w:bookmarkStart w:id="64" w:name="_Toc177721309"/>
       <w:r>
         <w:t>Actores</w:t>
       </w:r>
@@ -7557,7 +7557,7 @@
       <w:pPr>
         <w:pStyle w:val="PSI-Ttulo3"/>
       </w:pPr>
-      <w:bookmarkStart w:id="65" w:name="_Toc177602202"/>
+      <w:bookmarkStart w:id="65" w:name="_Toc177721310"/>
       <w:r>
         <w:t>Descripción</w:t>
       </w:r>
@@ -7666,7 +7666,7 @@
       <w:pPr>
         <w:pStyle w:val="PSI-Ttulo2"/>
       </w:pPr>
-      <w:bookmarkStart w:id="66" w:name="_Toc177602203"/>
+      <w:bookmarkStart w:id="66" w:name="_Toc177721311"/>
       <w:r>
         <w:t xml:space="preserve">Caso de Uso 12: </w:t>
       </w:r>
@@ -7682,7 +7682,7 @@
       <w:pPr>
         <w:pStyle w:val="PSI-Ttulo3"/>
       </w:pPr>
-      <w:bookmarkStart w:id="67" w:name="_Toc177602204"/>
+      <w:bookmarkStart w:id="67" w:name="_Toc177721312"/>
       <w:r>
         <w:t>Actores</w:t>
       </w:r>
@@ -7728,7 +7728,7 @@
       <w:pPr>
         <w:pStyle w:val="PSI-Ttulo3"/>
       </w:pPr>
-      <w:bookmarkStart w:id="68" w:name="_Toc177602205"/>
+      <w:bookmarkStart w:id="68" w:name="_Toc177721313"/>
       <w:r>
         <w:t>Descripción</w:t>
       </w:r>
@@ -7837,7 +7837,7 @@
       <w:pPr>
         <w:pStyle w:val="PSI-Ttulo2"/>
       </w:pPr>
-      <w:bookmarkStart w:id="69" w:name="_Toc177602206"/>
+      <w:bookmarkStart w:id="69" w:name="_Toc177721314"/>
       <w:r>
         <w:lastRenderedPageBreak/>
         <w:t xml:space="preserve">Caso de Uso 13: </w:t>
@@ -7854,7 +7854,7 @@
       <w:pPr>
         <w:pStyle w:val="PSI-Ttulo3"/>
       </w:pPr>
-      <w:bookmarkStart w:id="70" w:name="_Toc177602207"/>
+      <w:bookmarkStart w:id="70" w:name="_Toc177721315"/>
       <w:r>
         <w:t>Actores</w:t>
       </w:r>
@@ -7888,7 +7888,7 @@
       <w:pPr>
         <w:pStyle w:val="PSI-Ttulo3"/>
       </w:pPr>
-      <w:bookmarkStart w:id="71" w:name="_Toc177602208"/>
+      <w:bookmarkStart w:id="71" w:name="_Toc177721316"/>
       <w:r>
         <w:t>Descripción</w:t>
       </w:r>
@@ -8000,7 +8000,7 @@
       </w:pPr>
       <w:bookmarkStart w:id="72" w:name="_Toc235007272"/>
       <w:bookmarkStart w:id="73" w:name="_Toc235009559"/>
-      <w:bookmarkStart w:id="74" w:name="_Toc177602209"/>
+      <w:bookmarkStart w:id="74" w:name="_Toc177721317"/>
       <w:r>
         <w:t>Diagrama</w:t>
       </w:r>
@@ -8105,7 +8105,7 @@
       </w:pPr>
       <w:bookmarkStart w:id="75" w:name="_Toc235007275"/>
       <w:bookmarkStart w:id="76" w:name="_Toc235009561"/>
-      <w:bookmarkStart w:id="77" w:name="_Toc177602210"/>
+      <w:bookmarkStart w:id="77" w:name="_Toc177721318"/>
       <w:r>
         <w:t>Requerimientos Funcionales</w:t>
       </w:r>
@@ -13603,7 +13603,7 @@
       </w:pPr>
       <w:bookmarkStart w:id="78" w:name="_Toc235007276"/>
       <w:bookmarkStart w:id="79" w:name="_Toc235009562"/>
-      <w:bookmarkStart w:id="80" w:name="_Toc177602211"/>
+      <w:bookmarkStart w:id="80" w:name="_Toc177721319"/>
       <w:r>
         <w:t>Requerimientos No Funcionales</w:t>
       </w:r>
@@ -13631,7 +13631,7 @@
       </w:pPr>
       <w:bookmarkStart w:id="81" w:name="_Toc235007277"/>
       <w:bookmarkStart w:id="82" w:name="_Toc235009563"/>
-      <w:bookmarkStart w:id="83" w:name="_Toc177602212"/>
+      <w:bookmarkStart w:id="83" w:name="_Toc177721320"/>
       <w:r>
         <w:t>Usabilidad</w:t>
       </w:r>
@@ -13676,7 +13676,7 @@
       </w:pPr>
       <w:bookmarkStart w:id="84" w:name="_Toc235007278"/>
       <w:bookmarkStart w:id="85" w:name="_Toc235009564"/>
-      <w:bookmarkStart w:id="86" w:name="_Toc177602213"/>
+      <w:bookmarkStart w:id="86" w:name="_Toc177721321"/>
       <w:r>
         <w:t>Confiabilidad</w:t>
       </w:r>
@@ -13724,7 +13724,7 @@
       </w:pPr>
       <w:bookmarkStart w:id="87" w:name="_Toc235007279"/>
       <w:bookmarkStart w:id="88" w:name="_Toc235009565"/>
-      <w:bookmarkStart w:id="89" w:name="_Toc177602214"/>
+      <w:bookmarkStart w:id="89" w:name="_Toc177721322"/>
       <w:r>
         <w:t>Seguridad</w:t>
       </w:r>
@@ -13813,7 +13813,7 @@
       </w:r>
       <w:bookmarkStart w:id="92" w:name="_Toc235007280"/>
       <w:bookmarkStart w:id="93" w:name="_Toc235009566"/>
-      <w:bookmarkStart w:id="94" w:name="_Toc177602215"/>
+      <w:bookmarkStart w:id="94" w:name="_Toc177721323"/>
       <w:r>
         <w:t>Eficiencia</w:t>
       </w:r>
@@ -13861,7 +13861,7 @@
       </w:pPr>
       <w:bookmarkStart w:id="95" w:name="_Toc235007281"/>
       <w:bookmarkStart w:id="96" w:name="_Toc235009567"/>
-      <w:bookmarkStart w:id="97" w:name="_Toc177602216"/>
+      <w:bookmarkStart w:id="97" w:name="_Toc177721324"/>
       <w:r>
         <w:t>Interfaces</w:t>
       </w:r>
@@ -13894,7 +13894,7 @@
       </w:pPr>
       <w:bookmarkStart w:id="98" w:name="_Toc235007282"/>
       <w:bookmarkStart w:id="99" w:name="_Toc235009568"/>
-      <w:bookmarkStart w:id="100" w:name="_Toc177602217"/>
+      <w:bookmarkStart w:id="100" w:name="_Toc177721325"/>
       <w:r>
         <w:t>Interfaces de Usuario</w:t>
       </w:r>
@@ -13921,7 +13921,7 @@
       </w:pPr>
       <w:bookmarkStart w:id="101" w:name="_Toc235007283"/>
       <w:bookmarkStart w:id="102" w:name="_Toc235009569"/>
-      <w:bookmarkStart w:id="103" w:name="_Toc177602218"/>
+      <w:bookmarkStart w:id="103" w:name="_Toc177721326"/>
       <w:r>
         <w:lastRenderedPageBreak/>
         <w:t>Interfaces de Software</w:t>
@@ -13975,7 +13975,7 @@
       </w:pPr>
       <w:bookmarkStart w:id="104" w:name="_Toc235007284"/>
       <w:bookmarkStart w:id="105" w:name="_Toc235009570"/>
-      <w:bookmarkStart w:id="106" w:name="_Toc177602219"/>
+      <w:bookmarkStart w:id="106" w:name="_Toc177721327"/>
       <w:r>
         <w:t>Interfaces de Hardware</w:t>
       </w:r>
@@ -14032,7 +14032,7 @@
       </w:pPr>
       <w:bookmarkStart w:id="107" w:name="_Toc235007285"/>
       <w:bookmarkStart w:id="108" w:name="_Toc235009571"/>
-      <w:bookmarkStart w:id="109" w:name="_Toc177602220"/>
+      <w:bookmarkStart w:id="109" w:name="_Toc177721328"/>
       <w:r>
         <w:t>Interfaces de Comunicaciones</w:t>
       </w:r>
@@ -14076,7 +14076,7 @@
       </w:pPr>
       <w:bookmarkStart w:id="110" w:name="_Toc235007286"/>
       <w:bookmarkStart w:id="111" w:name="_Toc235009572"/>
-      <w:bookmarkStart w:id="112" w:name="_Toc177602221"/>
+      <w:bookmarkStart w:id="112" w:name="_Toc177721329"/>
       <w:r>
         <w:t>Restricción de Diseño</w:t>
       </w:r>
@@ -14162,7 +14162,7 @@
       <w:bookmarkStart w:id="114" w:name="_Toc227336277"/>
       <w:bookmarkStart w:id="115" w:name="_Toc235007287"/>
       <w:bookmarkStart w:id="116" w:name="_Toc235009573"/>
-      <w:bookmarkStart w:id="117" w:name="_Toc177602222"/>
+      <w:bookmarkStart w:id="117" w:name="_Toc177721330"/>
       <w:r>
         <w:t>Requerimientos de Licencia</w:t>
       </w:r>
@@ -14349,7 +14349,7 @@
       </w:pPr>
       <w:bookmarkStart w:id="118" w:name="_Toc235007288"/>
       <w:bookmarkStart w:id="119" w:name="_Toc235009574"/>
-      <w:bookmarkStart w:id="120" w:name="_Toc177602223"/>
+      <w:bookmarkStart w:id="120" w:name="_Toc177721331"/>
       <w:r>
         <w:t xml:space="preserve">Requerimientos </w:t>
       </w:r>
@@ -14385,7 +14385,7 @@
       </w:pPr>
       <w:bookmarkStart w:id="121" w:name="_Toc235007289"/>
       <w:bookmarkStart w:id="122" w:name="_Toc235009575"/>
-      <w:bookmarkStart w:id="123" w:name="_Toc177602224"/>
+      <w:bookmarkStart w:id="123" w:name="_Toc177721332"/>
       <w:r>
         <w:t xml:space="preserve">Manual </w:t>
       </w:r>
@@ -14445,7 +14445,7 @@
       </w:pPr>
       <w:bookmarkStart w:id="124" w:name="_Toc235007290"/>
       <w:bookmarkStart w:id="125" w:name="_Toc235009576"/>
-      <w:bookmarkStart w:id="126" w:name="_Toc177602225"/>
+      <w:bookmarkStart w:id="126" w:name="_Toc177721333"/>
       <w:r>
         <w:t>Ayuda en Línea</w:t>
       </w:r>
@@ -14473,7 +14473,7 @@
       <w:bookmarkStart w:id="127" w:name="_Toc95287984"/>
       <w:bookmarkStart w:id="128" w:name="_Toc235007291"/>
       <w:bookmarkStart w:id="129" w:name="_Toc235009577"/>
-      <w:bookmarkStart w:id="130" w:name="_Toc177602226"/>
+      <w:bookmarkStart w:id="130" w:name="_Toc177721334"/>
       <w:r>
         <w:t xml:space="preserve">Guías de </w:t>
       </w:r>
@@ -14517,7 +14517,7 @@
       <w:bookmarkStart w:id="131" w:name="_Toc95287985"/>
       <w:bookmarkStart w:id="132" w:name="_Toc235007292"/>
       <w:bookmarkStart w:id="133" w:name="_Toc235009578"/>
-      <w:bookmarkStart w:id="134" w:name="_Toc177602227"/>
+      <w:bookmarkStart w:id="134" w:name="_Toc177721335"/>
       <w:r>
         <w:t>Etiquetado y empaquetado</w:t>
       </w:r>
@@ -14545,7 +14545,7 @@
       </w:pPr>
       <w:bookmarkStart w:id="135" w:name="_Toc235007293"/>
       <w:bookmarkStart w:id="136" w:name="_Toc235009579"/>
-      <w:bookmarkStart w:id="137" w:name="_Toc177602228"/>
+      <w:bookmarkStart w:id="137" w:name="_Toc177721336"/>
       <w:r>
         <w:t>Características No Soportadas</w:t>
       </w:r>
@@ -14665,7 +14665,7 @@
       </w:pPr>
       <w:bookmarkStart w:id="138" w:name="_Toc235007294"/>
       <w:bookmarkStart w:id="139" w:name="_Toc235009580"/>
-      <w:bookmarkStart w:id="140" w:name="_Toc177602229"/>
+      <w:bookmarkStart w:id="140" w:name="_Toc177721337"/>
       <w:r>
         <w:t>Estándares Aplicables</w:t>
       </w:r>

</xml_diff>

<commit_message>
Doc: completa secciones del SRS
</commit_message>
<xml_diff>
--- a/2. Etapa de elaboración/Iteración 1/Especificación de requerimientos/SRS_Vesta Risk Manager_T-Code.docx
+++ b/2. Etapa de elaboración/Iteración 1/Especificación de requerimientos/SRS_Vesta Risk Manager_T-Code.docx
@@ -357,7 +357,25 @@
           <w:sz w:val="36"/>
           <w:szCs w:val="36"/>
         </w:rPr>
-        <w:t>Vesta Risk Manager</w:t>
+        <w:t xml:space="preserve">Vesta </w:t>
+      </w:r>
+      <w:proofErr w:type="spellStart"/>
+      <w:r>
+        <w:rPr>
+          <w:rFonts w:ascii="Cambria" w:hAnsi="Cambria"/>
+          <w:sz w:val="36"/>
+          <w:szCs w:val="36"/>
+        </w:rPr>
+        <w:t>Risk</w:t>
+      </w:r>
+      <w:proofErr w:type="spellEnd"/>
+      <w:r>
+        <w:rPr>
+          <w:rFonts w:ascii="Cambria" w:hAnsi="Cambria"/>
+          <w:sz w:val="36"/>
+          <w:szCs w:val="36"/>
+        </w:rPr>
+        <w:t xml:space="preserve"> Manager</w:t>
       </w:r>
     </w:p>
     <w:p>
@@ -388,12 +406,20 @@
         <w:rPr>
           <w:lang w:val="es-AR"/>
         </w:rPr>
-        <w:t>T-Code</w:t>
-      </w:r>
+        <w:t>T-</w:t>
+      </w:r>
+      <w:proofErr w:type="spellStart"/>
       <w:r>
         <w:rPr>
           <w:lang w:val="es-AR"/>
         </w:rPr>
+        <w:t>Code</w:t>
+      </w:r>
+      <w:proofErr w:type="spellEnd"/>
+      <w:r>
+        <w:rPr>
+          <w:lang w:val="es-AR"/>
+        </w:rPr>
         <w:t xml:space="preserve">  </w:t>
       </w:r>
       <w:r>
@@ -408,7 +434,15 @@
         <w:pStyle w:val="Sinespaciado"/>
       </w:pPr>
       <w:r>
-        <w:t>Agustín Collareda, Cintia Hernandez y Hugo Frey</w:t>
+        <w:t xml:space="preserve">Agustín Collareda, Cintia </w:t>
+      </w:r>
+      <w:proofErr w:type="spellStart"/>
+      <w:r>
+        <w:t>Hernandez</w:t>
+      </w:r>
+      <w:proofErr w:type="spellEnd"/>
+      <w:r>
+        <w:t xml:space="preserve"> y Hugo Frey</w:t>
       </w:r>
     </w:p>
     <w:p/>
@@ -13540,7 +13574,21 @@
               <w:rPr>
                 <w:i w:val="0"/>
               </w:rPr>
-              <w:t>El sistema permitirá a los participantes de un proyecto exportar gráficos y resúmenes realizados por el sistema, así como los informes generados por los usuarios, en formato pdf.</w:t>
+              <w:t xml:space="preserve">El sistema permitirá a los participantes de un proyecto exportar gráficos y resúmenes realizados por el sistema, así como los informes generados por los usuarios, en formato </w:t>
+            </w:r>
+            <w:proofErr w:type="spellStart"/>
+            <w:r>
+              <w:rPr>
+                <w:i w:val="0"/>
+              </w:rPr>
+              <w:t>pdf</w:t>
+            </w:r>
+            <w:proofErr w:type="spellEnd"/>
+            <w:r>
+              <w:rPr>
+                <w:i w:val="0"/>
+              </w:rPr>
+              <w:t>.</w:t>
             </w:r>
           </w:p>
         </w:tc>
@@ -13643,32 +13691,6 @@
       <w:pPr>
         <w:pStyle w:val="PSI-Comentario"/>
       </w:pPr>
-      <w:r>
-        <w:t xml:space="preserve"> [</w:t>
-      </w:r>
-      <w:r>
-        <w:t>En este apartado se debe incluir la lista de todos los requerimientos que afecten la usabilidad. Esto debe incluir: el tiempo que se tomará un usuario en aprender a utilizar el sistema y se podría explicar  por qué debe ser rápido el aprendizaje, los tiempos medibles de tarea para las tareas típicas y los</w:t>
-      </w:r>
-      <w:r>
-        <w:t xml:space="preserve"> </w:t>
-      </w:r>
-      <w:r>
-        <w:t>requerimiento</w:t>
-      </w:r>
-      <w:r>
-        <w:t>s para concordar con estándares</w:t>
-      </w:r>
-      <w:r>
-        <w:t>.</w:t>
-      </w:r>
-      <w:r>
-        <w:t>]</w:t>
-      </w:r>
-    </w:p>
-    <w:p>
-      <w:pPr>
-        <w:pStyle w:val="PSI-Comentario"/>
-      </w:pPr>
     </w:p>
     <w:p>
       <w:pPr>
@@ -13688,35 +13710,6 @@
       <w:pPr>
         <w:pStyle w:val="PSI-Comentario"/>
       </w:pPr>
-      <w:r>
-        <w:t xml:space="preserve"> [</w:t>
-      </w:r>
-      <w:r>
-        <w:t>Aquí se deben detallar los requerimientos de confiabilidad del sistema. Describa las características</w:t>
-      </w:r>
-      <w:r>
-        <w:t xml:space="preserve"> </w:t>
-      </w:r>
-      <w:r>
-        <w:t>de confiabilidad explicando  la posibilidad del  sistema de  realizar   la</w:t>
-      </w:r>
-      <w:r>
-        <w:t xml:space="preserve">s  funciones para  las que  fue </w:t>
-      </w:r>
-      <w:r>
-        <w:t>diseñado sin presentar fallos. Entre estos requerimientos puede me</w:t>
-      </w:r>
-      <w:r>
-        <w:t xml:space="preserve">ncionar características como la </w:t>
-      </w:r>
-      <w:r>
-        <w:t>disponibilidad, el porcentaje de fallas máximo, etc.]</w:t>
-      </w:r>
-    </w:p>
-    <w:p>
-      <w:pPr>
-        <w:pStyle w:val="PSI-Comentario"/>
-      </w:pPr>
     </w:p>
     <w:p>
       <w:pPr>
@@ -13731,38 +13724,6 @@
       <w:bookmarkEnd w:id="87"/>
       <w:bookmarkEnd w:id="88"/>
       <w:bookmarkEnd w:id="89"/>
-    </w:p>
-    <w:p>
-      <w:pPr>
-        <w:pStyle w:val="PSI-Comentario"/>
-      </w:pPr>
-      <w:r>
-        <w:br/>
-      </w:r>
-      <w:r>
-        <w:t>[</w:t>
-      </w:r>
-      <w:r>
-        <w:t>Aquí  se deben detallar  los requerimientos de seguridad del  sistema.  Esto  incluye si el  acceso al</w:t>
-      </w:r>
-      <w:r>
-        <w:t xml:space="preserve"> </w:t>
-      </w:r>
-      <w:r>
-        <w:t>sistema   será   controlado   con   nombres   de   usuario   y   contraseñas,   q</w:t>
-      </w:r>
-      <w:r>
-        <w:t xml:space="preserve">ue   solo   los   usuarios   con </w:t>
-      </w:r>
-      <w:r>
-        <w:t>privilegios de administrador podrán acceder a las funciones administr</w:t>
-      </w:r>
-      <w:r>
-        <w:t xml:space="preserve">ativas y los usuarios normales </w:t>
-      </w:r>
-      <w:r>
-        <w:t>no podrán. ]</w:t>
-      </w:r>
     </w:p>
     <w:p>
       <w:pPr>
@@ -13809,6 +13770,7 @@
         <w:pStyle w:val="PSI-Ttulo2"/>
       </w:pPr>
       <w:r>
+        <w:lastRenderedPageBreak/>
         <w:t xml:space="preserve"> </w:t>
       </w:r>
       <w:bookmarkStart w:id="92" w:name="_Toc235007280"/>
@@ -13825,35 +13787,6 @@
       <w:pPr>
         <w:pStyle w:val="PSI-Comentario"/>
       </w:pPr>
-      <w:r>
-        <w:t>[</w:t>
-      </w:r>
-      <w:r>
-        <w:t>En este  apartado  se debe ver   reflejado  las características  de ef</w:t>
-      </w:r>
-      <w:r>
-        <w:t xml:space="preserve">iciencia del  sistema.  Se debe </w:t>
-      </w:r>
-      <w:r>
-        <w:t xml:space="preserve">especificar: el tiempo de respuesta para una transacción (promedio), capacidad (número de clientes y   transacciones),   rendimiento   del   procesamiento   (Ej.   </w:t>
-      </w:r>
-      <w:r>
-        <w:t>Transacciones</w:t>
-      </w:r>
-      <w:r>
-        <w:t xml:space="preserve">   po</w:t>
-      </w:r>
-      <w:r>
-        <w:t xml:space="preserve">r   segundo)   y   cuando   el </w:t>
-      </w:r>
-      <w:r>
-        <w:t>sistema se ha degradado cuál es el modo aceptable de operación. ]</w:t>
-      </w:r>
-    </w:p>
-    <w:p>
-      <w:pPr>
-        <w:pStyle w:val="PSI-Comentario"/>
-      </w:pPr>
     </w:p>
     <w:p>
       <w:pPr>
@@ -13873,20 +13806,6 @@
       <w:pPr>
         <w:pStyle w:val="PSI-Comentario"/>
       </w:pPr>
-      <w:r>
-        <w:t xml:space="preserve">[En </w:t>
-      </w:r>
-      <w:r>
-        <w:t>este apartado se definen las interfaces que debe apoyar la aplicación, como son: las interfaces de usuario, interfaces de software, etc.</w:t>
-      </w:r>
-      <w:r>
-        <w:t>]</w:t>
-      </w:r>
-    </w:p>
-    <w:p>
-      <w:pPr>
-        <w:pStyle w:val="PSI-Comentario"/>
-      </w:pPr>
     </w:p>
     <w:p>
       <w:pPr>
@@ -13906,14 +13825,6 @@
       <w:pPr>
         <w:pStyle w:val="PSI-Comentario"/>
       </w:pPr>
-      <w:r>
-        <w:t xml:space="preserve"> [Esta sección describe las interfaces de usuario que se deben implementar. Incluye las características lógicas de cada interface entre el producto de software y el usuario que son necesarias para lograr los requerimientos del software, por ejemplo, formatos de pantalla, contenido de reportes y menús, o disponibilidad de teclas de función. Además incluye aspectos para optimizar la interface, que puede ser una lista de cómo debe aparecer el sistema al usuario o como no debe aparecer, por ejemplo, que aparezcan mensajes de error cortos o largos.]</w:t>
-      </w:r>
-    </w:p>
-    <w:p>
-      <w:pPr>
-        <w:pStyle w:val="PSI-Comentario"/>
-      </w:pPr>
     </w:p>
     <w:p>
       <w:pPr>
@@ -13923,7 +13834,6 @@
       <w:bookmarkStart w:id="102" w:name="_Toc235009569"/>
       <w:bookmarkStart w:id="103" w:name="_Toc177721326"/>
       <w:r>
-        <w:lastRenderedPageBreak/>
         <w:t>Interfaces de Software</w:t>
       </w:r>
       <w:bookmarkEnd w:id="101"/>
@@ -13934,40 +13844,6 @@
       <w:pPr>
         <w:pStyle w:val="PSI-Comentario"/>
       </w:pPr>
-      <w:r>
-        <w:t>[</w:t>
-      </w:r>
-      <w:r>
-        <w:t>En esta sección se deben</w:t>
-      </w:r>
-      <w:r>
-        <w:t xml:space="preserve"> describir  las  interfaces de software hacia otros componentes del  sistema. Pueden</w:t>
-      </w:r>
-      <w:r>
-        <w:t xml:space="preserve"> </w:t>
-      </w:r>
-      <w:r>
-        <w:t>ser: componentes comprados, reutilizados</w:t>
-      </w:r>
-      <w:r>
-        <w:t xml:space="preserve">, etc. </w:t>
-      </w:r>
-    </w:p>
-    <w:p>
-      <w:pPr>
-        <w:pStyle w:val="PSI-Comentario"/>
-      </w:pPr>
-      <w:r>
-        <w:t xml:space="preserve">Para cada interface se debe indicar: propósito de la interface con el producto de software. </w:t>
-      </w:r>
-      <w:r>
-        <w:t>]</w:t>
-      </w:r>
-    </w:p>
-    <w:p>
-      <w:pPr>
-        <w:pStyle w:val="PSI-Comentario"/>
-      </w:pPr>
     </w:p>
     <w:p>
       <w:pPr>
@@ -13987,44 +13863,6 @@
       <w:pPr>
         <w:pStyle w:val="PSI-Comentario"/>
       </w:pPr>
-      <w:r>
-        <w:t>[</w:t>
-      </w:r>
-      <w:r>
-        <w:t>Esta Sección</w:t>
-      </w:r>
-      <w:r>
-        <w:t xml:space="preserve"> describe </w:t>
-      </w:r>
-      <w:r>
-        <w:t xml:space="preserve">las características de las interfaces entre el producto Software y los </w:t>
-      </w:r>
-      <w:r>
-        <w:t>com</w:t>
-      </w:r>
-      <w:r>
-        <w:t xml:space="preserve">ponentes </w:t>
-      </w:r>
-      <w:r>
-        <w:t xml:space="preserve">de hardware </w:t>
-      </w:r>
-      <w:r>
-        <w:t xml:space="preserve">del sistema. </w:t>
-      </w:r>
-      <w:r>
-        <w:t>Incluye características de configuración, dispositivos que se deben soportar, como deben ser soportados y protocolos.</w:t>
-      </w:r>
-      <w:r>
-        <w:t xml:space="preserve"> </w:t>
-      </w:r>
-      <w:r>
-        <w:t>]</w:t>
-      </w:r>
-    </w:p>
-    <w:p>
-      <w:pPr>
-        <w:pStyle w:val="PSI-Comentario"/>
-      </w:pPr>
     </w:p>
     <w:p>
       <w:pPr>
@@ -14044,31 +13882,6 @@
       <w:pPr>
         <w:pStyle w:val="PSI-Comentario"/>
       </w:pPr>
-      <w:r>
-        <w:t xml:space="preserve">[Se debe definir las interfaces de comunicaciones a los demás sistemas o dispositivos como:  </w:t>
-      </w:r>
-    </w:p>
-    <w:p>
-      <w:pPr>
-        <w:pStyle w:val="PSI-Comentario"/>
-      </w:pPr>
-      <w:r>
-        <w:t>Redes</w:t>
-      </w:r>
-      <w:r>
-        <w:t xml:space="preserve"> LAN y dispositivos seriales remotos</w:t>
-      </w:r>
-      <w:r>
-        <w:t>, etc.</w:t>
-      </w:r>
-      <w:r>
-        <w:t>]</w:t>
-      </w:r>
-    </w:p>
-    <w:p>
-      <w:pPr>
-        <w:pStyle w:val="PSI-Comentario"/>
-      </w:pPr>
     </w:p>
     <w:p>
       <w:pPr>
@@ -14083,59 +13896,6 @@
       <w:bookmarkEnd w:id="110"/>
       <w:bookmarkEnd w:id="111"/>
       <w:bookmarkEnd w:id="112"/>
-    </w:p>
-    <w:p>
-      <w:pPr>
-        <w:pStyle w:val="PSI-Comentario"/>
-      </w:pPr>
-      <w:r>
-        <w:t>[</w:t>
-      </w:r>
-      <w:r>
-        <w:t xml:space="preserve">En este apartado se debe indicar cualquier limitación de diseño </w:t>
-      </w:r>
-      <w:r>
-        <w:t>que se han tomado y que deben cumplirse. Por ejemplo:</w:t>
-      </w:r>
-      <w:r>
-        <w:t xml:space="preserve"> lenguajes de </w:t>
-      </w:r>
-      <w:r>
-        <w:t>programación</w:t>
-      </w:r>
-      <w:r>
-        <w:t>, requerimientos de proceso d</w:t>
-      </w:r>
-      <w:r>
-        <w:t xml:space="preserve">e </w:t>
-      </w:r>
-      <w:r>
-        <w:t>software, herramientas</w:t>
-      </w:r>
-      <w:r>
-        <w:t xml:space="preserve"> </w:t>
-      </w:r>
-      <w:r>
-        <w:t>de</w:t>
-      </w:r>
-      <w:r>
-        <w:t xml:space="preserve"> </w:t>
-      </w:r>
-      <w:r>
-        <w:t xml:space="preserve">desarrollo, </w:t>
-      </w:r>
-      <w:r>
-        <w:t xml:space="preserve">limitaciones de hardware, librerías, </w:t>
-      </w:r>
-      <w:r>
-        <w:t>componente</w:t>
-      </w:r>
-      <w:r>
-        <w:t>s comprados, etc.</w:t>
-      </w:r>
-      <w:r>
-        <w:t>]</w:t>
-      </w:r>
     </w:p>
     <w:p>
       <w:pPr>
@@ -14146,7 +13906,15 @@
         </w:numPr>
       </w:pPr>
       <w:r>
-        <w:t>El sistema deberá ser integrado con UARGflow para el inicio de sesión de los usuarios.</w:t>
+        <w:t xml:space="preserve">El sistema deberá ser integrado con </w:t>
+      </w:r>
+      <w:proofErr w:type="spellStart"/>
+      <w:r>
+        <w:t>UARGflow</w:t>
+      </w:r>
+      <w:proofErr w:type="spellEnd"/>
+      <w:r>
+        <w:t xml:space="preserve"> para el inicio de sesión de los usuarios.</w:t>
       </w:r>
     </w:p>
     <w:p>
@@ -14362,25 +14130,6 @@
     </w:p>
     <w:p>
       <w:pPr>
-        <w:pStyle w:val="PSI-Comentario"/>
-      </w:pPr>
-      <w:r>
-        <w:t xml:space="preserve">[En </w:t>
-      </w:r>
-      <w:r>
-        <w:t>esta sección se especifica el tipo de documentación que se requiere, el contenido y el formato.</w:t>
-      </w:r>
-      <w:r>
-        <w:t>]</w:t>
-      </w:r>
-    </w:p>
-    <w:p>
-      <w:pPr>
-        <w:pStyle w:val="PSI-Comentario"/>
-      </w:pPr>
-    </w:p>
-    <w:p>
-      <w:pPr>
         <w:pStyle w:val="PSI-Ttulo2"/>
       </w:pPr>
       <w:bookmarkStart w:id="121" w:name="_Toc235007289"/>
@@ -14419,11 +14168,16 @@
         <w:t>ir</w:t>
       </w:r>
       <w:r>
-        <w:t xml:space="preserve"> el propósito y contenido del Manual de Usuario. Especifique el largo deseado, nivel de detalle, necesidad de índice, glosario de términos, tutoriales o manual de referencia estratégica, etc. Especifique ta</w:t>
+        <w:t xml:space="preserve"> el propósito y contenido del Manual de Usuario. Especifique el largo deseado, nivel de detalle, necesidad de índice, glosario de términos, </w:t>
+      </w:r>
+      <w:r>
+        <w:lastRenderedPageBreak/>
+        <w:t>tutoriales o manual de referencia estratégica, etc. Especifique ta</w:t>
       </w:r>
       <w:r>
         <w:t>mbién restricciones de formato</w:t>
       </w:r>
+      <w:proofErr w:type="gramStart"/>
       <w:r>
         <w:t>.</w:t>
       </w:r>
@@ -14432,6 +14186,74 @@
       </w:r>
       <w:r>
         <w:t>]</w:t>
+      </w:r>
+      <w:proofErr w:type="gramEnd"/>
+    </w:p>
+    <w:p>
+      <w:pPr>
+        <w:pStyle w:val="PSI-Comentario"/>
+        <w:rPr>
+          <w:lang w:val="es-ES"/>
+        </w:rPr>
+      </w:pPr>
+      <w:r>
+        <w:rPr>
+          <w:lang w:val="es-ES"/>
+        </w:rPr>
+        <w:t>El</w:t>
+      </w:r>
+      <w:r>
+        <w:rPr>
+          <w:lang w:val="es-ES"/>
+        </w:rPr>
+        <w:t xml:space="preserve"> manual de usuario tiene como objetivo guiar a los usuarios en la utilización de </w:t>
+      </w:r>
+      <w:r>
+        <w:rPr>
+          <w:lang w:val="es-ES"/>
+        </w:rPr>
+        <w:t xml:space="preserve">Vesta </w:t>
+      </w:r>
+      <w:proofErr w:type="spellStart"/>
+      <w:r>
+        <w:rPr>
+          <w:lang w:val="es-ES"/>
+        </w:rPr>
+        <w:t>Risk</w:t>
+      </w:r>
+      <w:proofErr w:type="spellEnd"/>
+      <w:r>
+        <w:rPr>
+          <w:lang w:val="es-ES"/>
+        </w:rPr>
+        <w:t xml:space="preserve"> Manager.</w:t>
+      </w:r>
+      <w:r>
+        <w:rPr>
+          <w:lang w:val="es-ES"/>
+        </w:rPr>
+        <w:t xml:space="preserve"> Su objetivo es que los usuarios puedan comprender las funcionalidades, herramientas y procesos del sistema de forma clara y sencilla.</w:t>
+      </w:r>
+      <w:r>
+        <w:rPr>
+          <w:lang w:val="es-ES"/>
+        </w:rPr>
+        <w:t xml:space="preserve"> </w:t>
+      </w:r>
+    </w:p>
+    <w:p>
+      <w:pPr>
+        <w:pStyle w:val="PSI-Comentario"/>
+        <w:rPr>
+          <w:u w:val="single"/>
+          <w:lang w:val="es-ES"/>
+        </w:rPr>
+      </w:pPr>
+      <w:r>
+        <w:rPr>
+          <w:lang w:val="es-ES"/>
+        </w:rPr>
+        <w:t>En el mismo se presentarán capturas del sistema detallando cada una de las funcionalidades principales.</w:t>
       </w:r>
     </w:p>
     <w:p>
@@ -14512,61 +14334,54 @@
     </w:p>
     <w:p>
       <w:pPr>
-        <w:pStyle w:val="PSI-Ttulo2"/>
-      </w:pPr>
-      <w:bookmarkStart w:id="131" w:name="_Toc95287985"/>
-      <w:bookmarkStart w:id="132" w:name="_Toc235007292"/>
-      <w:bookmarkStart w:id="133" w:name="_Toc235009578"/>
-      <w:bookmarkStart w:id="134" w:name="_Toc177721335"/>
-      <w:r>
-        <w:t>Etiquetado y empaquetado</w:t>
+        <w:pStyle w:val="PSI-Ttulo1"/>
+      </w:pPr>
+      <w:bookmarkStart w:id="131" w:name="_Toc235007293"/>
+      <w:bookmarkStart w:id="132" w:name="_Toc235009579"/>
+      <w:bookmarkStart w:id="133" w:name="_Toc177721336"/>
+      <w:r>
+        <w:t>Características No Soportadas</w:t>
       </w:r>
       <w:bookmarkEnd w:id="131"/>
       <w:bookmarkEnd w:id="132"/>
       <w:bookmarkEnd w:id="133"/>
-      <w:bookmarkEnd w:id="134"/>
     </w:p>
     <w:p>
       <w:pPr>
         <w:pStyle w:val="PSI-Comentario"/>
       </w:pPr>
       <w:r>
-        <w:t xml:space="preserve">[El estado del arte de las aplicaciones de hoy proporciona un aspecto consistente que comienza con el paquete del producto y se manifiesta a través de los menús de la instalación, las pantallas del sistema, los sistemas de ayuda, los diálogos con el usuario, etc. Esta sección define las necesidades y tipos de etiquetas a para ser incorporado en el código, por ejemplo, derechos de propiedad literaria y avisos patentes, logotipos corporativos, iconos estandarizados y otros elementos gráficos, etc.]  </w:t>
+        <w:t xml:space="preserve">En esta sección se </w:t>
+      </w:r>
+      <w:r>
+        <w:t xml:space="preserve">especifican </w:t>
+      </w:r>
+      <w:r>
+        <w:t>todos aquellos requerimientos candidatos que no serán implementados en el proyecto. Como así también funcionalidad que no será implementada y no fueron relevadas como requerimientos candidatos</w:t>
+      </w:r>
+      <w:r>
+        <w:t>.</w:t>
       </w:r>
     </w:p>
     <w:p>
       <w:pPr>
         <w:pStyle w:val="PSI-Comentario"/>
-      </w:pPr>
-    </w:p>
-    <w:p>
-      <w:pPr>
-        <w:pStyle w:val="PSI-Ttulo1"/>
-      </w:pPr>
-      <w:bookmarkStart w:id="135" w:name="_Toc235007293"/>
-      <w:bookmarkStart w:id="136" w:name="_Toc235009579"/>
-      <w:bookmarkStart w:id="137" w:name="_Toc177721336"/>
-      <w:r>
-        <w:t>Características No Soportadas</w:t>
-      </w:r>
-      <w:bookmarkEnd w:id="135"/>
-      <w:bookmarkEnd w:id="136"/>
-      <w:bookmarkEnd w:id="137"/>
-    </w:p>
-    <w:p>
-      <w:pPr>
-        <w:pStyle w:val="PSI-Comentario"/>
-      </w:pPr>
-      <w:r>
-        <w:t>[En esta sección se debe especificar todos aquellos requerimientos candidatos que no serán implementados en el proyecto. Como así también funcionalidad que no será implementada y no fueron relevadas como requerimientos candidatos]</w:t>
-      </w:r>
-    </w:p>
-    <w:p>
-      <w:pPr>
-        <w:pStyle w:val="PSI-Comentario"/>
-      </w:pPr>
-      <w:r>
-        <w:t>[Pasar en limpio]</w:t>
+        <w:numPr>
+          <w:ilvl w:val="0"/>
+          <w:numId w:val="19"/>
+        </w:numPr>
+      </w:pPr>
+      <w:r>
+        <w:rPr>
+          <w:lang w:val="es-ES"/>
+        </w:rPr>
+        <w:t>Personalizar criterios de evaluación de riesgos</w:t>
+      </w:r>
+      <w:r>
+        <w:rPr>
+          <w:lang w:val="es-ES"/>
+        </w:rPr>
+        <w:t>.</w:t>
       </w:r>
     </w:p>
     <w:p>
@@ -14578,7 +14393,10 @@
         </w:numPr>
       </w:pPr>
       <w:r>
-        <w:t>Notificaciones automáticas o alertas.</w:t>
+        <w:t>Generar n</w:t>
+      </w:r>
+      <w:r>
+        <w:t>otificaciones automáticas o alertas.</w:t>
       </w:r>
     </w:p>
     <w:p>
@@ -14590,7 +14408,6 @@
         </w:numPr>
       </w:pPr>
       <w:r>
-        <w:lastRenderedPageBreak/>
         <w:t>Calendario compartido del proyecto.</w:t>
       </w:r>
     </w:p>
@@ -14615,7 +14432,7 @@
         </w:numPr>
       </w:pPr>
       <w:r>
-        <w:t>Integración con sistemas de inteligencia artificial para predicción de riesgos.</w:t>
+        <w:t>Gestión de reuniones.</w:t>
       </w:r>
     </w:p>
     <w:p>
@@ -14627,7 +14444,7 @@
         </w:numPr>
       </w:pPr>
       <w:r>
-        <w:t>Funcionalidades de reconocimiento de voz para comandos y dictado.</w:t>
+        <w:t>FAQ (Preguntas frecuentes) del proyecto.</w:t>
       </w:r>
     </w:p>
     <w:p>
@@ -14639,91 +14456,37 @@
         </w:numPr>
       </w:pPr>
       <w:r>
-        <w:t>Gestión de reuniones.</w:t>
+        <w:t>Chat entre los participantes de un proyecto.</w:t>
       </w:r>
     </w:p>
     <w:p>
       <w:pPr>
         <w:pStyle w:val="PSI-Comentario"/>
-        <w:numPr>
-          <w:ilvl w:val="0"/>
-          <w:numId w:val="15"/>
-        </w:numPr>
-      </w:pPr>
-      <w:r>
-        <w:t>FAQ (Preguntas frecuentes) del proyecto.</w:t>
-      </w:r>
-    </w:p>
-    <w:p>
-      <w:pPr>
-        <w:pStyle w:val="PSI-Comentario"/>
       </w:pPr>
     </w:p>
     <w:p>
       <w:pPr>
         <w:pStyle w:val="PSI-Ttulo1"/>
       </w:pPr>
-      <w:bookmarkStart w:id="138" w:name="_Toc235007294"/>
-      <w:bookmarkStart w:id="139" w:name="_Toc235009580"/>
-      <w:bookmarkStart w:id="140" w:name="_Toc177721337"/>
+      <w:bookmarkStart w:id="134" w:name="_Toc235007294"/>
+      <w:bookmarkStart w:id="135" w:name="_Toc235009580"/>
+      <w:bookmarkStart w:id="136" w:name="_Toc177721337"/>
       <w:r>
         <w:t>Estándares Aplicables</w:t>
       </w:r>
-      <w:bookmarkEnd w:id="138"/>
-      <w:bookmarkEnd w:id="139"/>
-      <w:bookmarkEnd w:id="140"/>
-    </w:p>
-    <w:p>
-      <w:pPr>
-        <w:pStyle w:val="PSI-Comentario"/>
-      </w:pPr>
-      <w:r>
-        <w:t>[</w:t>
-      </w:r>
-      <w:r>
-        <w:t xml:space="preserve">En este apartado se debe </w:t>
-      </w:r>
-      <w:r>
-        <w:t>describir por referencia</w:t>
-      </w:r>
-      <w:r>
-        <w:t xml:space="preserve"> </w:t>
-      </w:r>
-      <w:r>
-        <w:t>cualquier estándar</w:t>
-      </w:r>
-      <w:r>
-        <w:t xml:space="preserve"> aplicable</w:t>
-      </w:r>
-      <w:r>
-        <w:t xml:space="preserve"> </w:t>
-      </w:r>
-      <w:r>
-        <w:t>y las</w:t>
-      </w:r>
-      <w:r>
-        <w:t xml:space="preserve"> secciones </w:t>
-      </w:r>
-      <w:r>
-        <w:t>específicas de dichos   estándares que se apliquen al sistema, como son: estándares de calidad</w:t>
-      </w:r>
-      <w:r>
-        <w:t xml:space="preserve">, </w:t>
-      </w:r>
-      <w:r>
-        <w:t xml:space="preserve">aspectos   </w:t>
-      </w:r>
-      <w:r>
-        <w:t>legales, estándares</w:t>
-      </w:r>
-      <w:r>
-        <w:t xml:space="preserve">   de   seguridad   de   la información, compatibilidad del sistema operativo, etc.]</w:t>
-      </w:r>
-    </w:p>
-    <w:p>
-      <w:pPr>
-        <w:pStyle w:val="PSI-Ttulo1"/>
-      </w:pPr>
+      <w:bookmarkEnd w:id="134"/>
+      <w:bookmarkEnd w:id="135"/>
+      <w:bookmarkEnd w:id="136"/>
+    </w:p>
+    <w:p>
+      <w:pPr>
+        <w:rPr>
+          <w:u w:val="single"/>
+        </w:rPr>
+      </w:pPr>
+      <w:r>
+        <w:t>Ver plan de SQA.</w:t>
+      </w:r>
     </w:p>
     <w:sectPr>
       <w:headerReference w:type="default" r:id="rId13"/>
@@ -14766,7 +14529,21 @@
       <w:rPr>
         <w:lang w:val="es-AR"/>
       </w:rPr>
-      <w:t xml:space="preserve">T-Code   </w:t>
+      <w:t>T-</w:t>
+    </w:r>
+    <w:proofErr w:type="spellStart"/>
+    <w:r>
+      <w:rPr>
+        <w:lang w:val="es-AR"/>
+      </w:rPr>
+      <w:t>Code</w:t>
+    </w:r>
+    <w:proofErr w:type="spellEnd"/>
+    <w:r>
+      <w:rPr>
+        <w:lang w:val="es-AR"/>
+      </w:rPr>
+      <w:t xml:space="preserve">   </w:t>
     </w:r>
     <w:r>
       <w:rPr>
@@ -15126,7 +14903,21 @@
       <w:rPr>
         <w:lang w:val="es-AR"/>
       </w:rPr>
-      <w:t xml:space="preserve">Agustín Collareda, Cintia Hernandez y </w:t>
+      <w:t xml:space="preserve">Agustín Collareda, Cintia </w:t>
+    </w:r>
+    <w:proofErr w:type="spellStart"/>
+    <w:r>
+      <w:rPr>
+        <w:lang w:val="es-AR"/>
+      </w:rPr>
+      <w:t>Hernandez</w:t>
+    </w:r>
+    <w:proofErr w:type="spellEnd"/>
+    <w:r>
+      <w:rPr>
+        <w:lang w:val="es-AR"/>
+      </w:rPr>
+      <w:t xml:space="preserve"> y </w:t>
     </w:r>
     <w:r>
       <w:rPr>
@@ -15589,7 +15380,15 @@
       </mc:AlternateContent>
     </w:r>
     <w:r>
-      <w:t>Vesta Risk Manager</w:t>
+      <w:t xml:space="preserve">Vesta </w:t>
+    </w:r>
+    <w:proofErr w:type="spellStart"/>
+    <w:r>
+      <w:t>Risk</w:t>
+    </w:r>
+    <w:proofErr w:type="spellEnd"/>
+    <w:r>
+      <w:t xml:space="preserve"> Manager</w:t>
     </w:r>
     <w:r>
       <w:tab/>
@@ -16658,6 +16457,119 @@
     </w:lvl>
   </w:abstractNum>
   <w:abstractNum w:abstractNumId="8" w15:restartNumberingAfterBreak="0">
+    <w:nsid w:val="3F957226"/>
+    <w:multiLevelType w:val="hybridMultilevel"/>
+    <w:tmpl w:val="E9CE3890"/>
+    <w:lvl w:ilvl="0" w:tplc="2C0A0001">
+      <w:start w:val="1"/>
+      <w:numFmt w:val="bullet"/>
+      <w:lvlText w:val=""/>
+      <w:lvlJc w:val="left"/>
+      <w:pPr>
+        <w:ind w:left="829" w:hanging="360"/>
+      </w:pPr>
+      <w:rPr>
+        <w:rFonts w:ascii="Symbol" w:hAnsi="Symbol" w:hint="default"/>
+      </w:rPr>
+    </w:lvl>
+    <w:lvl w:ilvl="1" w:tplc="2C0A0003" w:tentative="1">
+      <w:start w:val="1"/>
+      <w:numFmt w:val="bullet"/>
+      <w:lvlText w:val="o"/>
+      <w:lvlJc w:val="left"/>
+      <w:pPr>
+        <w:ind w:left="1549" w:hanging="360"/>
+      </w:pPr>
+      <w:rPr>
+        <w:rFonts w:ascii="Courier New" w:hAnsi="Courier New" w:cs="Courier New" w:hint="default"/>
+      </w:rPr>
+    </w:lvl>
+    <w:lvl w:ilvl="2" w:tplc="2C0A0005" w:tentative="1">
+      <w:start w:val="1"/>
+      <w:numFmt w:val="bullet"/>
+      <w:lvlText w:val=""/>
+      <w:lvlJc w:val="left"/>
+      <w:pPr>
+        <w:ind w:left="2269" w:hanging="360"/>
+      </w:pPr>
+      <w:rPr>
+        <w:rFonts w:ascii="Wingdings" w:hAnsi="Wingdings" w:hint="default"/>
+      </w:rPr>
+    </w:lvl>
+    <w:lvl w:ilvl="3" w:tplc="2C0A0001" w:tentative="1">
+      <w:start w:val="1"/>
+      <w:numFmt w:val="bullet"/>
+      <w:lvlText w:val=""/>
+      <w:lvlJc w:val="left"/>
+      <w:pPr>
+        <w:ind w:left="2989" w:hanging="360"/>
+      </w:pPr>
+      <w:rPr>
+        <w:rFonts w:ascii="Symbol" w:hAnsi="Symbol" w:hint="default"/>
+      </w:rPr>
+    </w:lvl>
+    <w:lvl w:ilvl="4" w:tplc="2C0A0003" w:tentative="1">
+      <w:start w:val="1"/>
+      <w:numFmt w:val="bullet"/>
+      <w:lvlText w:val="o"/>
+      <w:lvlJc w:val="left"/>
+      <w:pPr>
+        <w:ind w:left="3709" w:hanging="360"/>
+      </w:pPr>
+      <w:rPr>
+        <w:rFonts w:ascii="Courier New" w:hAnsi="Courier New" w:cs="Courier New" w:hint="default"/>
+      </w:rPr>
+    </w:lvl>
+    <w:lvl w:ilvl="5" w:tplc="2C0A0005" w:tentative="1">
+      <w:start w:val="1"/>
+      <w:numFmt w:val="bullet"/>
+      <w:lvlText w:val=""/>
+      <w:lvlJc w:val="left"/>
+      <w:pPr>
+        <w:ind w:left="4429" w:hanging="360"/>
+      </w:pPr>
+      <w:rPr>
+        <w:rFonts w:ascii="Wingdings" w:hAnsi="Wingdings" w:hint="default"/>
+      </w:rPr>
+    </w:lvl>
+    <w:lvl w:ilvl="6" w:tplc="2C0A0001" w:tentative="1">
+      <w:start w:val="1"/>
+      <w:numFmt w:val="bullet"/>
+      <w:lvlText w:val=""/>
+      <w:lvlJc w:val="left"/>
+      <w:pPr>
+        <w:ind w:left="5149" w:hanging="360"/>
+      </w:pPr>
+      <w:rPr>
+        <w:rFonts w:ascii="Symbol" w:hAnsi="Symbol" w:hint="default"/>
+      </w:rPr>
+    </w:lvl>
+    <w:lvl w:ilvl="7" w:tplc="2C0A0003" w:tentative="1">
+      <w:start w:val="1"/>
+      <w:numFmt w:val="bullet"/>
+      <w:lvlText w:val="o"/>
+      <w:lvlJc w:val="left"/>
+      <w:pPr>
+        <w:ind w:left="5869" w:hanging="360"/>
+      </w:pPr>
+      <w:rPr>
+        <w:rFonts w:ascii="Courier New" w:hAnsi="Courier New" w:cs="Courier New" w:hint="default"/>
+      </w:rPr>
+    </w:lvl>
+    <w:lvl w:ilvl="8" w:tplc="2C0A0005" w:tentative="1">
+      <w:start w:val="1"/>
+      <w:numFmt w:val="bullet"/>
+      <w:lvlText w:val=""/>
+      <w:lvlJc w:val="left"/>
+      <w:pPr>
+        <w:ind w:left="6589" w:hanging="360"/>
+      </w:pPr>
+      <w:rPr>
+        <w:rFonts w:ascii="Wingdings" w:hAnsi="Wingdings" w:hint="default"/>
+      </w:rPr>
+    </w:lvl>
+  </w:abstractNum>
+  <w:abstractNum w:abstractNumId="9" w15:restartNumberingAfterBreak="0">
     <w:nsid w:val="487036EC"/>
     <w:multiLevelType w:val="hybridMultilevel"/>
     <w:tmpl w:val="BDFE724A"/>
@@ -16743,7 +16655,7 @@
       </w:pPr>
     </w:lvl>
   </w:abstractNum>
-  <w:abstractNum w:abstractNumId="9" w15:restartNumberingAfterBreak="0">
+  <w:abstractNum w:abstractNumId="10" w15:restartNumberingAfterBreak="0">
     <w:nsid w:val="50BB5514"/>
     <w:multiLevelType w:val="multilevel"/>
     <w:tmpl w:val="2B247C24"/>
@@ -16892,7 +16804,7 @@
       </w:rPr>
     </w:lvl>
   </w:abstractNum>
-  <w:abstractNum w:abstractNumId="10" w15:restartNumberingAfterBreak="0">
+  <w:abstractNum w:abstractNumId="11" w15:restartNumberingAfterBreak="0">
     <w:nsid w:val="52D90BB8"/>
     <w:multiLevelType w:val="hybridMultilevel"/>
     <w:tmpl w:val="1D2461DE"/>
@@ -17006,7 +16918,7 @@
       </w:rPr>
     </w:lvl>
   </w:abstractNum>
-  <w:abstractNum w:abstractNumId="11" w15:restartNumberingAfterBreak="0">
+  <w:abstractNum w:abstractNumId="12" w15:restartNumberingAfterBreak="0">
     <w:nsid w:val="57C32546"/>
     <w:multiLevelType w:val="hybridMultilevel"/>
     <w:tmpl w:val="394EC70A"/>
@@ -17119,7 +17031,7 @@
       </w:rPr>
     </w:lvl>
   </w:abstractNum>
-  <w:abstractNum w:abstractNumId="12" w15:restartNumberingAfterBreak="0">
+  <w:abstractNum w:abstractNumId="13" w15:restartNumberingAfterBreak="0">
     <w:nsid w:val="63AB5DE6"/>
     <w:multiLevelType w:val="hybridMultilevel"/>
     <w:tmpl w:val="380A430A"/>
@@ -17231,7 +17143,7 @@
       </w:rPr>
     </w:lvl>
   </w:abstractNum>
-  <w:abstractNum w:abstractNumId="13" w15:restartNumberingAfterBreak="0">
+  <w:abstractNum w:abstractNumId="14" w15:restartNumberingAfterBreak="0">
     <w:nsid w:val="708E589C"/>
     <w:multiLevelType w:val="multilevel"/>
     <w:tmpl w:val="381042DE"/>
@@ -17371,7 +17283,7 @@
       </w:rPr>
     </w:lvl>
   </w:abstractNum>
-  <w:abstractNum w:abstractNumId="14" w15:restartNumberingAfterBreak="0">
+  <w:abstractNum w:abstractNumId="15" w15:restartNumberingAfterBreak="0">
     <w:nsid w:val="7DC96402"/>
     <w:multiLevelType w:val="multilevel"/>
     <w:tmpl w:val="EB64E2D6"/>
@@ -17520,7 +17432,7 @@
       </w:rPr>
     </w:lvl>
   </w:abstractNum>
-  <w:abstractNum w:abstractNumId="15" w15:restartNumberingAfterBreak="0">
+  <w:abstractNum w:abstractNumId="16" w15:restartNumberingAfterBreak="0">
     <w:nsid w:val="7DD64906"/>
     <w:multiLevelType w:val="hybridMultilevel"/>
     <w:tmpl w:val="795E7434"/>
@@ -17638,13 +17550,13 @@
     <w:abstractNumId w:val="5"/>
   </w:num>
   <w:num w:numId="2" w16cid:durableId="1402483206">
-    <w:abstractNumId w:val="8"/>
+    <w:abstractNumId w:val="9"/>
   </w:num>
   <w:num w:numId="3" w16cid:durableId="393091709">
-    <w:abstractNumId w:val="8"/>
+    <w:abstractNumId w:val="9"/>
   </w:num>
   <w:num w:numId="4" w16cid:durableId="654187427">
-    <w:abstractNumId w:val="8"/>
+    <w:abstractNumId w:val="9"/>
   </w:num>
   <w:num w:numId="5" w16cid:durableId="73402329">
     <w:abstractNumId w:val="1"/>
@@ -17659,22 +17571,22 @@
     <w:abstractNumId w:val="0"/>
   </w:num>
   <w:num w:numId="9" w16cid:durableId="651058911">
-    <w:abstractNumId w:val="13"/>
+    <w:abstractNumId w:val="14"/>
   </w:num>
   <w:num w:numId="10" w16cid:durableId="1109854751">
-    <w:abstractNumId w:val="15"/>
+    <w:abstractNumId w:val="16"/>
   </w:num>
   <w:num w:numId="11" w16cid:durableId="694769404">
     <w:abstractNumId w:val="4"/>
   </w:num>
   <w:num w:numId="12" w16cid:durableId="134838254">
-    <w:abstractNumId w:val="10"/>
+    <w:abstractNumId w:val="11"/>
   </w:num>
   <w:num w:numId="13" w16cid:durableId="1167672179">
-    <w:abstractNumId w:val="12"/>
+    <w:abstractNumId w:val="13"/>
   </w:num>
   <w:num w:numId="14" w16cid:durableId="1979607867">
-    <w:abstractNumId w:val="11"/>
+    <w:abstractNumId w:val="12"/>
   </w:num>
   <w:num w:numId="15" w16cid:durableId="1698461304">
     <w:abstractNumId w:val="6"/>
@@ -17683,10 +17595,13 @@
     <w:abstractNumId w:val="7"/>
   </w:num>
   <w:num w:numId="17" w16cid:durableId="833107267">
-    <w:abstractNumId w:val="14"/>
+    <w:abstractNumId w:val="15"/>
   </w:num>
   <w:num w:numId="18" w16cid:durableId="2073656956">
-    <w:abstractNumId w:val="9"/>
+    <w:abstractNumId w:val="10"/>
+  </w:num>
+  <w:num w:numId="19" w16cid:durableId="1181310803">
+    <w:abstractNumId w:val="8"/>
   </w:num>
 </w:numbering>
 </file>
@@ -18185,7 +18100,6 @@
   <w:style w:type="character" w:default="1" w:styleId="Fuentedeprrafopredeter">
     <w:name w:val="Default Paragraph Font"/>
     <w:uiPriority w:val="1"/>
-    <w:semiHidden/>
     <w:unhideWhenUsed/>
   </w:style>
   <w:style w:type="table" w:default="1" w:styleId="Tablanormal">

</xml_diff>

<commit_message>
Doc: modificaciones en documentos SRS, Gestion de riesgos y anexo de riesgos (excel)
</commit_message>
<xml_diff>
--- a/2. Etapa de elaboración/Iteración 1/Especificación de requerimientos/SRS_Vesta Risk Manager_T-Code.docx
+++ b/2. Etapa de elaboración/Iteración 1/Especificación de requerimientos/SRS_Vesta Risk Manager_T-Code.docx
@@ -357,25 +357,7 @@
           <w:sz w:val="36"/>
           <w:szCs w:val="36"/>
         </w:rPr>
-        <w:t xml:space="preserve">Vesta </w:t>
-      </w:r>
-      <w:proofErr w:type="spellStart"/>
-      <w:r>
-        <w:rPr>
-          <w:rFonts w:ascii="Cambria" w:hAnsi="Cambria"/>
-          <w:sz w:val="36"/>
-          <w:szCs w:val="36"/>
-        </w:rPr>
-        <w:t>Risk</w:t>
-      </w:r>
-      <w:proofErr w:type="spellEnd"/>
-      <w:r>
-        <w:rPr>
-          <w:rFonts w:ascii="Cambria" w:hAnsi="Cambria"/>
-          <w:sz w:val="36"/>
-          <w:szCs w:val="36"/>
-        </w:rPr>
-        <w:t xml:space="preserve"> Manager</w:t>
+        <w:t>Vesta Risk Manager</w:t>
       </w:r>
     </w:p>
     <w:p>
@@ -406,26 +388,18 @@
         <w:rPr>
           <w:lang w:val="es-AR"/>
         </w:rPr>
-        <w:t>T-</w:t>
-      </w:r>
-      <w:proofErr w:type="spellStart"/>
+        <w:t>T-Code</w:t>
+      </w:r>
       <w:r>
         <w:rPr>
           <w:lang w:val="es-AR"/>
         </w:rPr>
-        <w:t>Code</w:t>
-      </w:r>
-      <w:proofErr w:type="spellEnd"/>
+        <w:t xml:space="preserve">  </w:t>
+      </w:r>
       <w:r>
         <w:rPr>
           <w:lang w:val="es-AR"/>
         </w:rPr>
-        <w:t xml:space="preserve">  </w:t>
-      </w:r>
-      <w:r>
-        <w:rPr>
-          <w:lang w:val="es-AR"/>
-        </w:rPr>
         <w:t xml:space="preserve"> </w:t>
       </w:r>
     </w:p>
@@ -434,15 +408,7 @@
         <w:pStyle w:val="Sinespaciado"/>
       </w:pPr>
       <w:r>
-        <w:t xml:space="preserve">Agustín Collareda, Cintia </w:t>
-      </w:r>
-      <w:proofErr w:type="spellStart"/>
-      <w:r>
-        <w:t>Hernandez</w:t>
-      </w:r>
-      <w:proofErr w:type="spellEnd"/>
-      <w:r>
-        <w:t xml:space="preserve"> y Hugo Frey</w:t>
+        <w:t>Agustín Collareda, Cintia Hernandez y Hugo Frey</w:t>
       </w:r>
     </w:p>
     <w:p/>
@@ -13574,21 +13540,7 @@
               <w:rPr>
                 <w:i w:val="0"/>
               </w:rPr>
-              <w:t xml:space="preserve">El sistema permitirá a los participantes de un proyecto exportar gráficos y resúmenes realizados por el sistema, así como los informes generados por los usuarios, en formato </w:t>
-            </w:r>
-            <w:proofErr w:type="spellStart"/>
-            <w:r>
-              <w:rPr>
-                <w:i w:val="0"/>
-              </w:rPr>
-              <w:t>pdf</w:t>
-            </w:r>
-            <w:proofErr w:type="spellEnd"/>
-            <w:r>
-              <w:rPr>
-                <w:i w:val="0"/>
-              </w:rPr>
-              <w:t>.</w:t>
+              <w:t>El sistema permitirá a los participantes de un proyecto exportar gráficos y resúmenes realizados por el sistema, así como los informes generados por los usuarios, en formato pdf.</w:t>
             </w:r>
           </w:p>
         </w:tc>
@@ -13691,6 +13643,9 @@
       <w:pPr>
         <w:pStyle w:val="PSI-Comentario"/>
       </w:pPr>
+      <w:r>
+        <w:t>No se encuentran definidos por el momento.</w:t>
+      </w:r>
     </w:p>
     <w:p>
       <w:pPr>
@@ -13710,6 +13665,9 @@
       <w:pPr>
         <w:pStyle w:val="PSI-Comentario"/>
       </w:pPr>
+      <w:r>
+        <w:t>No se encuentran definidos por el momento.</w:t>
+      </w:r>
     </w:p>
     <w:p>
       <w:pPr>
@@ -13787,6 +13745,9 @@
       <w:pPr>
         <w:pStyle w:val="PSI-Comentario"/>
       </w:pPr>
+      <w:r>
+        <w:t>No se encuentran definidos por el momento.</w:t>
+      </w:r>
     </w:p>
     <w:p>
       <w:pPr>
@@ -13806,6 +13767,9 @@
       <w:pPr>
         <w:pStyle w:val="PSI-Comentario"/>
       </w:pPr>
+      <w:r>
+        <w:t>No se encuentran definidos por el momento.</w:t>
+      </w:r>
     </w:p>
     <w:p>
       <w:pPr>
@@ -13825,6 +13789,9 @@
       <w:pPr>
         <w:pStyle w:val="PSI-Comentario"/>
       </w:pPr>
+      <w:r>
+        <w:t>No se encuentran definidos por el momento.</w:t>
+      </w:r>
     </w:p>
     <w:p>
       <w:pPr>
@@ -13844,6 +13811,9 @@
       <w:pPr>
         <w:pStyle w:val="PSI-Comentario"/>
       </w:pPr>
+      <w:r>
+        <w:t>No se encuentran definidos por el momento.</w:t>
+      </w:r>
     </w:p>
     <w:p>
       <w:pPr>
@@ -13863,6 +13833,9 @@
       <w:pPr>
         <w:pStyle w:val="PSI-Comentario"/>
       </w:pPr>
+      <w:r>
+        <w:t>No se encuentran definidos por el momento.</w:t>
+      </w:r>
     </w:p>
     <w:p>
       <w:pPr>
@@ -13882,6 +13855,9 @@
       <w:pPr>
         <w:pStyle w:val="PSI-Comentario"/>
       </w:pPr>
+      <w:r>
+        <w:t>No se encuentran definidos por el momento.</w:t>
+      </w:r>
     </w:p>
     <w:p>
       <w:pPr>
@@ -13906,15 +13882,7 @@
         </w:numPr>
       </w:pPr>
       <w:r>
-        <w:t xml:space="preserve">El sistema deberá ser integrado con </w:t>
-      </w:r>
-      <w:proofErr w:type="spellStart"/>
-      <w:r>
-        <w:t>UARGflow</w:t>
-      </w:r>
-      <w:proofErr w:type="spellEnd"/>
-      <w:r>
-        <w:t xml:space="preserve"> para el inicio de sesión de los usuarios.</w:t>
+        <w:t>El sistema deberá ser integrado con UARGflow para el inicio de sesión de los usuarios.</w:t>
       </w:r>
     </w:p>
     <w:p>
@@ -14177,7 +14145,6 @@
       <w:r>
         <w:t>mbién restricciones de formato</w:t>
       </w:r>
-      <w:proofErr w:type="gramStart"/>
       <w:r>
         <w:t>.</w:t>
       </w:r>
@@ -14187,7 +14154,6 @@
       <w:r>
         <w:t>]</w:t>
       </w:r>
-      <w:proofErr w:type="gramEnd"/>
     </w:p>
     <w:p>
       <w:pPr>
@@ -14212,21 +14178,7 @@
         <w:rPr>
           <w:lang w:val="es-ES"/>
         </w:rPr>
-        <w:t xml:space="preserve">Vesta </w:t>
-      </w:r>
-      <w:proofErr w:type="spellStart"/>
-      <w:r>
-        <w:rPr>
-          <w:lang w:val="es-ES"/>
-        </w:rPr>
-        <w:t>Risk</w:t>
-      </w:r>
-      <w:proofErr w:type="spellEnd"/>
-      <w:r>
-        <w:rPr>
-          <w:lang w:val="es-ES"/>
-        </w:rPr>
-        <w:t xml:space="preserve"> Manager.</w:t>
+        <w:t>Vesta Risk Manager.</w:t>
       </w:r>
       <w:r>
         <w:rPr>
@@ -14529,21 +14481,7 @@
       <w:rPr>
         <w:lang w:val="es-AR"/>
       </w:rPr>
-      <w:t>T-</w:t>
-    </w:r>
-    <w:proofErr w:type="spellStart"/>
-    <w:r>
-      <w:rPr>
-        <w:lang w:val="es-AR"/>
-      </w:rPr>
-      <w:t>Code</w:t>
-    </w:r>
-    <w:proofErr w:type="spellEnd"/>
-    <w:r>
-      <w:rPr>
-        <w:lang w:val="es-AR"/>
-      </w:rPr>
-      <w:t xml:space="preserve">   </w:t>
+      <w:t xml:space="preserve">T-Code   </w:t>
     </w:r>
     <w:r>
       <w:rPr>
@@ -14903,21 +14841,7 @@
       <w:rPr>
         <w:lang w:val="es-AR"/>
       </w:rPr>
-      <w:t xml:space="preserve">Agustín Collareda, Cintia </w:t>
-    </w:r>
-    <w:proofErr w:type="spellStart"/>
-    <w:r>
-      <w:rPr>
-        <w:lang w:val="es-AR"/>
-      </w:rPr>
-      <w:t>Hernandez</w:t>
-    </w:r>
-    <w:proofErr w:type="spellEnd"/>
-    <w:r>
-      <w:rPr>
-        <w:lang w:val="es-AR"/>
-      </w:rPr>
-      <w:t xml:space="preserve"> y </w:t>
+      <w:t xml:space="preserve">Agustín Collareda, Cintia Hernandez y </w:t>
     </w:r>
     <w:r>
       <w:rPr>
@@ -15380,15 +15304,7 @@
       </mc:AlternateContent>
     </w:r>
     <w:r>
-      <w:t xml:space="preserve">Vesta </w:t>
-    </w:r>
-    <w:proofErr w:type="spellStart"/>
-    <w:r>
-      <w:t>Risk</w:t>
-    </w:r>
-    <w:proofErr w:type="spellEnd"/>
-    <w:r>
-      <w:t xml:space="preserve"> Manager</w:t>
+      <w:t>Vesta Risk Manager</w:t>
     </w:r>
     <w:r>
       <w:tab/>
@@ -18100,6 +18016,7 @@
   <w:style w:type="character" w:default="1" w:styleId="Fuentedeprrafopredeter">
     <w:name w:val="Default Paragraph Font"/>
     <w:uiPriority w:val="1"/>
+    <w:semiHidden/>
     <w:unhideWhenUsed/>
   </w:style>
   <w:style w:type="table" w:default="1" w:styleId="Tablanormal">

</xml_diff>

<commit_message>
Doc: Se finalizo el documento de especificacion de requerimientos
</commit_message>
<xml_diff>
--- a/2. Etapa de elaboración/Iteración 1/Especificación de requerimientos/SRS_Vesta Risk Manager_T-Code.docx
+++ b/2. Etapa de elaboración/Iteración 1/Especificación de requerimientos/SRS_Vesta Risk Manager_T-Code.docx
@@ -357,7 +357,25 @@
           <w:sz w:val="36"/>
           <w:szCs w:val="36"/>
         </w:rPr>
-        <w:t>Vesta Risk Manager</w:t>
+        <w:t xml:space="preserve">Vesta </w:t>
+      </w:r>
+      <w:proofErr w:type="spellStart"/>
+      <w:r>
+        <w:rPr>
+          <w:rFonts w:ascii="Cambria" w:hAnsi="Cambria"/>
+          <w:sz w:val="36"/>
+          <w:szCs w:val="36"/>
+        </w:rPr>
+        <w:t>Risk</w:t>
+      </w:r>
+      <w:proofErr w:type="spellEnd"/>
+      <w:r>
+        <w:rPr>
+          <w:rFonts w:ascii="Cambria" w:hAnsi="Cambria"/>
+          <w:sz w:val="36"/>
+          <w:szCs w:val="36"/>
+        </w:rPr>
+        <w:t xml:space="preserve"> Manager</w:t>
       </w:r>
     </w:p>
     <w:p>
@@ -388,12 +406,20 @@
         <w:rPr>
           <w:lang w:val="es-AR"/>
         </w:rPr>
-        <w:t>T-Code</w:t>
-      </w:r>
+        <w:t>T-</w:t>
+      </w:r>
+      <w:proofErr w:type="spellStart"/>
       <w:r>
         <w:rPr>
           <w:lang w:val="es-AR"/>
         </w:rPr>
+        <w:t>Code</w:t>
+      </w:r>
+      <w:proofErr w:type="spellEnd"/>
+      <w:r>
+        <w:rPr>
+          <w:lang w:val="es-AR"/>
+        </w:rPr>
         <w:t xml:space="preserve">  </w:t>
       </w:r>
       <w:r>
@@ -408,7 +434,23 @@
         <w:pStyle w:val="Sinespaciado"/>
       </w:pPr>
       <w:r>
-        <w:t>Agustín Collareda, Cintia Hernandez y Hugo Frey</w:t>
+        <w:t xml:space="preserve">Agustín </w:t>
+      </w:r>
+      <w:proofErr w:type="spellStart"/>
+      <w:r>
+        <w:t>Collareda</w:t>
+      </w:r>
+      <w:proofErr w:type="spellEnd"/>
+      <w:r>
+        <w:t xml:space="preserve">, Cintia </w:t>
+      </w:r>
+      <w:proofErr w:type="spellStart"/>
+      <w:r>
+        <w:t>Hernandez</w:t>
+      </w:r>
+      <w:proofErr w:type="spellEnd"/>
+      <w:r>
+        <w:t xml:space="preserve"> y Hugo Frey</w:t>
       </w:r>
     </w:p>
     <w:p/>
@@ -911,7 +953,7 @@
       <w:r>
         <w:fldChar w:fldCharType="separate"/>
       </w:r>
-      <w:hyperlink w:anchor="_Toc177721270" w:history="1">
+      <w:hyperlink w:anchor="_Toc177737229" w:history="1">
         <w:r>
           <w:rPr>
             <w:rStyle w:val="Hipervnculo"/>
@@ -938,7 +980,7 @@
             <w:noProof/>
             <w:webHidden/>
           </w:rPr>
-          <w:instrText xml:space="preserve"> PAGEREF _Toc177721270 \h </w:instrText>
+          <w:instrText xml:space="preserve"> PAGEREF _Toc177737229 \h </w:instrText>
         </w:r>
         <w:r>
           <w:rPr>
@@ -984,7 +1026,7 @@
           <w14:ligatures w14:val="standardContextual"/>
         </w:rPr>
       </w:pPr>
-      <w:hyperlink w:anchor="_Toc177721271" w:history="1">
+      <w:hyperlink w:anchor="_Toc177737230" w:history="1">
         <w:r>
           <w:rPr>
             <w:rStyle w:val="Hipervnculo"/>
@@ -1011,7 +1053,7 @@
             <w:noProof/>
             <w:webHidden/>
           </w:rPr>
-          <w:instrText xml:space="preserve"> PAGEREF _Toc177721271 \h </w:instrText>
+          <w:instrText xml:space="preserve"> PAGEREF _Toc177737230 \h </w:instrText>
         </w:r>
         <w:r>
           <w:rPr>
@@ -1057,7 +1099,7 @@
           <w14:ligatures w14:val="standardContextual"/>
         </w:rPr>
       </w:pPr>
-      <w:hyperlink w:anchor="_Toc177721272" w:history="1">
+      <w:hyperlink w:anchor="_Toc177737231" w:history="1">
         <w:r>
           <w:rPr>
             <w:rStyle w:val="Hipervnculo"/>
@@ -1084,7 +1126,7 @@
             <w:noProof/>
             <w:webHidden/>
           </w:rPr>
-          <w:instrText xml:space="preserve"> PAGEREF _Toc177721272 \h </w:instrText>
+          <w:instrText xml:space="preserve"> PAGEREF _Toc177737231 \h </w:instrText>
         </w:r>
         <w:r>
           <w:rPr>
@@ -1130,7 +1172,7 @@
           <w14:ligatures w14:val="standardContextual"/>
         </w:rPr>
       </w:pPr>
-      <w:hyperlink w:anchor="_Toc177721273" w:history="1">
+      <w:hyperlink w:anchor="_Toc177737232" w:history="1">
         <w:r>
           <w:rPr>
             <w:rStyle w:val="Hipervnculo"/>
@@ -1157,7 +1199,7 @@
             <w:noProof/>
             <w:webHidden/>
           </w:rPr>
-          <w:instrText xml:space="preserve"> PAGEREF _Toc177721273 \h </w:instrText>
+          <w:instrText xml:space="preserve"> PAGEREF _Toc177737232 \h </w:instrText>
         </w:r>
         <w:r>
           <w:rPr>
@@ -1203,7 +1245,7 @@
           <w14:ligatures w14:val="standardContextual"/>
         </w:rPr>
       </w:pPr>
-      <w:hyperlink w:anchor="_Toc177721274" w:history="1">
+      <w:hyperlink w:anchor="_Toc177737233" w:history="1">
         <w:r>
           <w:rPr>
             <w:rStyle w:val="Hipervnculo"/>
@@ -1230,7 +1272,7 @@
             <w:noProof/>
             <w:webHidden/>
           </w:rPr>
-          <w:instrText xml:space="preserve"> PAGEREF _Toc177721274 \h </w:instrText>
+          <w:instrText xml:space="preserve"> PAGEREF _Toc177737233 \h </w:instrText>
         </w:r>
         <w:r>
           <w:rPr>
@@ -1276,7 +1318,7 @@
           <w14:ligatures w14:val="standardContextual"/>
         </w:rPr>
       </w:pPr>
-      <w:hyperlink w:anchor="_Toc177721275" w:history="1">
+      <w:hyperlink w:anchor="_Toc177737234" w:history="1">
         <w:r>
           <w:rPr>
             <w:rStyle w:val="Hipervnculo"/>
@@ -1303,7 +1345,7 @@
             <w:noProof/>
             <w:webHidden/>
           </w:rPr>
-          <w:instrText xml:space="preserve"> PAGEREF _Toc177721275 \h </w:instrText>
+          <w:instrText xml:space="preserve"> PAGEREF _Toc177737234 \h </w:instrText>
         </w:r>
         <w:r>
           <w:rPr>
@@ -1349,7 +1391,7 @@
           <w14:ligatures w14:val="standardContextual"/>
         </w:rPr>
       </w:pPr>
-      <w:hyperlink w:anchor="_Toc177721276" w:history="1">
+      <w:hyperlink w:anchor="_Toc177737235" w:history="1">
         <w:r>
           <w:rPr>
             <w:rStyle w:val="Hipervnculo"/>
@@ -1376,7 +1418,7 @@
             <w:noProof/>
             <w:webHidden/>
           </w:rPr>
-          <w:instrText xml:space="preserve"> PAGEREF _Toc177721276 \h </w:instrText>
+          <w:instrText xml:space="preserve"> PAGEREF _Toc177737235 \h </w:instrText>
         </w:r>
         <w:r>
           <w:rPr>
@@ -1422,7 +1464,7 @@
           <w14:ligatures w14:val="standardContextual"/>
         </w:rPr>
       </w:pPr>
-      <w:hyperlink w:anchor="_Toc177721277" w:history="1">
+      <w:hyperlink w:anchor="_Toc177737236" w:history="1">
         <w:r>
           <w:rPr>
             <w:rStyle w:val="Hipervnculo"/>
@@ -1449,7 +1491,7 @@
             <w:noProof/>
             <w:webHidden/>
           </w:rPr>
-          <w:instrText xml:space="preserve"> PAGEREF _Toc177721277 \h </w:instrText>
+          <w:instrText xml:space="preserve"> PAGEREF _Toc177737236 \h </w:instrText>
         </w:r>
         <w:r>
           <w:rPr>
@@ -1495,7 +1537,7 @@
           <w14:ligatures w14:val="standardContextual"/>
         </w:rPr>
       </w:pPr>
-      <w:hyperlink w:anchor="_Toc177721278" w:history="1">
+      <w:hyperlink w:anchor="_Toc177737237" w:history="1">
         <w:r>
           <w:rPr>
             <w:rStyle w:val="Hipervnculo"/>
@@ -1522,7 +1564,7 @@
             <w:noProof/>
             <w:webHidden/>
           </w:rPr>
-          <w:instrText xml:space="preserve"> PAGEREF _Toc177721278 \h </w:instrText>
+          <w:instrText xml:space="preserve"> PAGEREF _Toc177737237 \h </w:instrText>
         </w:r>
         <w:r>
           <w:rPr>
@@ -1566,7 +1608,7 @@
           <w14:ligatures w14:val="standardContextual"/>
         </w:rPr>
       </w:pPr>
-      <w:hyperlink w:anchor="_Toc177721279" w:history="1">
+      <w:hyperlink w:anchor="_Toc177737238" w:history="1">
         <w:r>
           <w:rPr>
             <w:rStyle w:val="Hipervnculo"/>
@@ -1593,7 +1635,7 @@
             <w:noProof/>
             <w:webHidden/>
           </w:rPr>
-          <w:instrText xml:space="preserve"> PAGEREF _Toc177721279 \h </w:instrText>
+          <w:instrText xml:space="preserve"> PAGEREF _Toc177737238 \h </w:instrText>
         </w:r>
         <w:r>
           <w:rPr>
@@ -1637,7 +1679,7 @@
           <w14:ligatures w14:val="standardContextual"/>
         </w:rPr>
       </w:pPr>
-      <w:hyperlink w:anchor="_Toc177721280" w:history="1">
+      <w:hyperlink w:anchor="_Toc177737239" w:history="1">
         <w:r>
           <w:rPr>
             <w:rStyle w:val="Hipervnculo"/>
@@ -1664,7 +1706,7 @@
             <w:noProof/>
             <w:webHidden/>
           </w:rPr>
-          <w:instrText xml:space="preserve"> PAGEREF _Toc177721280 \h </w:instrText>
+          <w:instrText xml:space="preserve"> PAGEREF _Toc177737239 \h </w:instrText>
         </w:r>
         <w:r>
           <w:rPr>
@@ -1710,7 +1752,7 @@
           <w14:ligatures w14:val="standardContextual"/>
         </w:rPr>
       </w:pPr>
-      <w:hyperlink w:anchor="_Toc177721281" w:history="1">
+      <w:hyperlink w:anchor="_Toc177737240" w:history="1">
         <w:r>
           <w:rPr>
             <w:rStyle w:val="Hipervnculo"/>
@@ -1737,7 +1779,7 @@
             <w:noProof/>
             <w:webHidden/>
           </w:rPr>
-          <w:instrText xml:space="preserve"> PAGEREF _Toc177721281 \h </w:instrText>
+          <w:instrText xml:space="preserve"> PAGEREF _Toc177737240 \h </w:instrText>
         </w:r>
         <w:r>
           <w:rPr>
@@ -1781,7 +1823,7 @@
           <w14:ligatures w14:val="standardContextual"/>
         </w:rPr>
       </w:pPr>
-      <w:hyperlink w:anchor="_Toc177721282" w:history="1">
+      <w:hyperlink w:anchor="_Toc177737241" w:history="1">
         <w:r>
           <w:rPr>
             <w:rStyle w:val="Hipervnculo"/>
@@ -1808,7 +1850,7 @@
             <w:noProof/>
             <w:webHidden/>
           </w:rPr>
-          <w:instrText xml:space="preserve"> PAGEREF _Toc177721282 \h </w:instrText>
+          <w:instrText xml:space="preserve"> PAGEREF _Toc177737241 \h </w:instrText>
         </w:r>
         <w:r>
           <w:rPr>
@@ -1852,7 +1894,7 @@
           <w14:ligatures w14:val="standardContextual"/>
         </w:rPr>
       </w:pPr>
-      <w:hyperlink w:anchor="_Toc177721283" w:history="1">
+      <w:hyperlink w:anchor="_Toc177737242" w:history="1">
         <w:r>
           <w:rPr>
             <w:rStyle w:val="Hipervnculo"/>
@@ -1879,7 +1921,7 @@
             <w:noProof/>
             <w:webHidden/>
           </w:rPr>
-          <w:instrText xml:space="preserve"> PAGEREF _Toc177721283 \h </w:instrText>
+          <w:instrText xml:space="preserve"> PAGEREF _Toc177737242 \h </w:instrText>
         </w:r>
         <w:r>
           <w:rPr>
@@ -1925,7 +1967,7 @@
           <w14:ligatures w14:val="standardContextual"/>
         </w:rPr>
       </w:pPr>
-      <w:hyperlink w:anchor="_Toc177721284" w:history="1">
+      <w:hyperlink w:anchor="_Toc177737243" w:history="1">
         <w:r>
           <w:rPr>
             <w:rStyle w:val="Hipervnculo"/>
@@ -1952,7 +1994,7 @@
             <w:noProof/>
             <w:webHidden/>
           </w:rPr>
-          <w:instrText xml:space="preserve"> PAGEREF _Toc177721284 \h </w:instrText>
+          <w:instrText xml:space="preserve"> PAGEREF _Toc177737243 \h </w:instrText>
         </w:r>
         <w:r>
           <w:rPr>
@@ -1996,7 +2038,7 @@
           <w14:ligatures w14:val="standardContextual"/>
         </w:rPr>
       </w:pPr>
-      <w:hyperlink w:anchor="_Toc177721285" w:history="1">
+      <w:hyperlink w:anchor="_Toc177737244" w:history="1">
         <w:r>
           <w:rPr>
             <w:rStyle w:val="Hipervnculo"/>
@@ -2023,7 +2065,7 @@
             <w:noProof/>
             <w:webHidden/>
           </w:rPr>
-          <w:instrText xml:space="preserve"> PAGEREF _Toc177721285 \h </w:instrText>
+          <w:instrText xml:space="preserve"> PAGEREF _Toc177737244 \h </w:instrText>
         </w:r>
         <w:r>
           <w:rPr>
@@ -2067,7 +2109,7 @@
           <w14:ligatures w14:val="standardContextual"/>
         </w:rPr>
       </w:pPr>
-      <w:hyperlink w:anchor="_Toc177721286" w:history="1">
+      <w:hyperlink w:anchor="_Toc177737245" w:history="1">
         <w:r>
           <w:rPr>
             <w:rStyle w:val="Hipervnculo"/>
@@ -2094,7 +2136,7 @@
             <w:noProof/>
             <w:webHidden/>
           </w:rPr>
-          <w:instrText xml:space="preserve"> PAGEREF _Toc177721286 \h </w:instrText>
+          <w:instrText xml:space="preserve"> PAGEREF _Toc177737245 \h </w:instrText>
         </w:r>
         <w:r>
           <w:rPr>
@@ -2140,7 +2182,7 @@
           <w14:ligatures w14:val="standardContextual"/>
         </w:rPr>
       </w:pPr>
-      <w:hyperlink w:anchor="_Toc177721287" w:history="1">
+      <w:hyperlink w:anchor="_Toc177737246" w:history="1">
         <w:r>
           <w:rPr>
             <w:rStyle w:val="Hipervnculo"/>
@@ -2167,7 +2209,7 @@
             <w:noProof/>
             <w:webHidden/>
           </w:rPr>
-          <w:instrText xml:space="preserve"> PAGEREF _Toc177721287 \h </w:instrText>
+          <w:instrText xml:space="preserve"> PAGEREF _Toc177737246 \h </w:instrText>
         </w:r>
         <w:r>
           <w:rPr>
@@ -2211,7 +2253,7 @@
           <w14:ligatures w14:val="standardContextual"/>
         </w:rPr>
       </w:pPr>
-      <w:hyperlink w:anchor="_Toc177721288" w:history="1">
+      <w:hyperlink w:anchor="_Toc177737247" w:history="1">
         <w:r>
           <w:rPr>
             <w:rStyle w:val="Hipervnculo"/>
@@ -2238,7 +2280,7 @@
             <w:noProof/>
             <w:webHidden/>
           </w:rPr>
-          <w:instrText xml:space="preserve"> PAGEREF _Toc177721288 \h </w:instrText>
+          <w:instrText xml:space="preserve"> PAGEREF _Toc177737247 \h </w:instrText>
         </w:r>
         <w:r>
           <w:rPr>
@@ -2282,7 +2324,7 @@
           <w14:ligatures w14:val="standardContextual"/>
         </w:rPr>
       </w:pPr>
-      <w:hyperlink w:anchor="_Toc177721289" w:history="1">
+      <w:hyperlink w:anchor="_Toc177737248" w:history="1">
         <w:r>
           <w:rPr>
             <w:rStyle w:val="Hipervnculo"/>
@@ -2309,7 +2351,7 @@
             <w:noProof/>
             <w:webHidden/>
           </w:rPr>
-          <w:instrText xml:space="preserve"> PAGEREF _Toc177721289 \h </w:instrText>
+          <w:instrText xml:space="preserve"> PAGEREF _Toc177737248 \h </w:instrText>
         </w:r>
         <w:r>
           <w:rPr>
@@ -2355,7 +2397,7 @@
           <w14:ligatures w14:val="standardContextual"/>
         </w:rPr>
       </w:pPr>
-      <w:hyperlink w:anchor="_Toc177721290" w:history="1">
+      <w:hyperlink w:anchor="_Toc177737249" w:history="1">
         <w:r>
           <w:rPr>
             <w:rStyle w:val="Hipervnculo"/>
@@ -2382,7 +2424,7 @@
             <w:noProof/>
             <w:webHidden/>
           </w:rPr>
-          <w:instrText xml:space="preserve"> PAGEREF _Toc177721290 \h </w:instrText>
+          <w:instrText xml:space="preserve"> PAGEREF _Toc177737249 \h </w:instrText>
         </w:r>
         <w:r>
           <w:rPr>
@@ -2426,7 +2468,7 @@
           <w14:ligatures w14:val="standardContextual"/>
         </w:rPr>
       </w:pPr>
-      <w:hyperlink w:anchor="_Toc177721291" w:history="1">
+      <w:hyperlink w:anchor="_Toc177737250" w:history="1">
         <w:r>
           <w:rPr>
             <w:rStyle w:val="Hipervnculo"/>
@@ -2453,7 +2495,7 @@
             <w:noProof/>
             <w:webHidden/>
           </w:rPr>
-          <w:instrText xml:space="preserve"> PAGEREF _Toc177721291 \h </w:instrText>
+          <w:instrText xml:space="preserve"> PAGEREF _Toc177737250 \h </w:instrText>
         </w:r>
         <w:r>
           <w:rPr>
@@ -2497,7 +2539,7 @@
           <w14:ligatures w14:val="standardContextual"/>
         </w:rPr>
       </w:pPr>
-      <w:hyperlink w:anchor="_Toc177721292" w:history="1">
+      <w:hyperlink w:anchor="_Toc177737251" w:history="1">
         <w:r>
           <w:rPr>
             <w:rStyle w:val="Hipervnculo"/>
@@ -2524,7 +2566,7 @@
             <w:noProof/>
             <w:webHidden/>
           </w:rPr>
-          <w:instrText xml:space="preserve"> PAGEREF _Toc177721292 \h </w:instrText>
+          <w:instrText xml:space="preserve"> PAGEREF _Toc177737251 \h </w:instrText>
         </w:r>
         <w:r>
           <w:rPr>
@@ -2570,7 +2612,7 @@
           <w14:ligatures w14:val="standardContextual"/>
         </w:rPr>
       </w:pPr>
-      <w:hyperlink w:anchor="_Toc177721293" w:history="1">
+      <w:hyperlink w:anchor="_Toc177737252" w:history="1">
         <w:r>
           <w:rPr>
             <w:rStyle w:val="Hipervnculo"/>
@@ -2597,7 +2639,7 @@
             <w:noProof/>
             <w:webHidden/>
           </w:rPr>
-          <w:instrText xml:space="preserve"> PAGEREF _Toc177721293 \h </w:instrText>
+          <w:instrText xml:space="preserve"> PAGEREF _Toc177737252 \h </w:instrText>
         </w:r>
         <w:r>
           <w:rPr>
@@ -2641,7 +2683,7 @@
           <w14:ligatures w14:val="standardContextual"/>
         </w:rPr>
       </w:pPr>
-      <w:hyperlink w:anchor="_Toc177721294" w:history="1">
+      <w:hyperlink w:anchor="_Toc177737253" w:history="1">
         <w:r>
           <w:rPr>
             <w:rStyle w:val="Hipervnculo"/>
@@ -2668,7 +2710,7 @@
             <w:noProof/>
             <w:webHidden/>
           </w:rPr>
-          <w:instrText xml:space="preserve"> PAGEREF _Toc177721294 \h </w:instrText>
+          <w:instrText xml:space="preserve"> PAGEREF _Toc177737253 \h </w:instrText>
         </w:r>
         <w:r>
           <w:rPr>
@@ -2712,7 +2754,7 @@
           <w14:ligatures w14:val="standardContextual"/>
         </w:rPr>
       </w:pPr>
-      <w:hyperlink w:anchor="_Toc177721295" w:history="1">
+      <w:hyperlink w:anchor="_Toc177737254" w:history="1">
         <w:r>
           <w:rPr>
             <w:rStyle w:val="Hipervnculo"/>
@@ -2739,7 +2781,7 @@
             <w:noProof/>
             <w:webHidden/>
           </w:rPr>
-          <w:instrText xml:space="preserve"> PAGEREF _Toc177721295 \h </w:instrText>
+          <w:instrText xml:space="preserve"> PAGEREF _Toc177737254 \h </w:instrText>
         </w:r>
         <w:r>
           <w:rPr>
@@ -2785,7 +2827,7 @@
           <w14:ligatures w14:val="standardContextual"/>
         </w:rPr>
       </w:pPr>
-      <w:hyperlink w:anchor="_Toc177721296" w:history="1">
+      <w:hyperlink w:anchor="_Toc177737255" w:history="1">
         <w:r>
           <w:rPr>
             <w:rStyle w:val="Hipervnculo"/>
@@ -2812,7 +2854,7 @@
             <w:noProof/>
             <w:webHidden/>
           </w:rPr>
-          <w:instrText xml:space="preserve"> PAGEREF _Toc177721296 \h </w:instrText>
+          <w:instrText xml:space="preserve"> PAGEREF _Toc177737255 \h </w:instrText>
         </w:r>
         <w:r>
           <w:rPr>
@@ -2856,7 +2898,7 @@
           <w14:ligatures w14:val="standardContextual"/>
         </w:rPr>
       </w:pPr>
-      <w:hyperlink w:anchor="_Toc177721297" w:history="1">
+      <w:hyperlink w:anchor="_Toc177737256" w:history="1">
         <w:r>
           <w:rPr>
             <w:rStyle w:val="Hipervnculo"/>
@@ -2883,7 +2925,7 @@
             <w:noProof/>
             <w:webHidden/>
           </w:rPr>
-          <w:instrText xml:space="preserve"> PAGEREF _Toc177721297 \h </w:instrText>
+          <w:instrText xml:space="preserve"> PAGEREF _Toc177737256 \h </w:instrText>
         </w:r>
         <w:r>
           <w:rPr>
@@ -2927,7 +2969,7 @@
           <w14:ligatures w14:val="standardContextual"/>
         </w:rPr>
       </w:pPr>
-      <w:hyperlink w:anchor="_Toc177721298" w:history="1">
+      <w:hyperlink w:anchor="_Toc177737257" w:history="1">
         <w:r>
           <w:rPr>
             <w:rStyle w:val="Hipervnculo"/>
@@ -2954,7 +2996,7 @@
             <w:noProof/>
             <w:webHidden/>
           </w:rPr>
-          <w:instrText xml:space="preserve"> PAGEREF _Toc177721298 \h </w:instrText>
+          <w:instrText xml:space="preserve"> PAGEREF _Toc177737257 \h </w:instrText>
         </w:r>
         <w:r>
           <w:rPr>
@@ -3000,7 +3042,7 @@
           <w14:ligatures w14:val="standardContextual"/>
         </w:rPr>
       </w:pPr>
-      <w:hyperlink w:anchor="_Toc177721299" w:history="1">
+      <w:hyperlink w:anchor="_Toc177737258" w:history="1">
         <w:r>
           <w:rPr>
             <w:rStyle w:val="Hipervnculo"/>
@@ -3027,7 +3069,7 @@
             <w:noProof/>
             <w:webHidden/>
           </w:rPr>
-          <w:instrText xml:space="preserve"> PAGEREF _Toc177721299 \h </w:instrText>
+          <w:instrText xml:space="preserve"> PAGEREF _Toc177737258 \h </w:instrText>
         </w:r>
         <w:r>
           <w:rPr>
@@ -3071,7 +3113,7 @@
           <w14:ligatures w14:val="standardContextual"/>
         </w:rPr>
       </w:pPr>
-      <w:hyperlink w:anchor="_Toc177721300" w:history="1">
+      <w:hyperlink w:anchor="_Toc177737259" w:history="1">
         <w:r>
           <w:rPr>
             <w:rStyle w:val="Hipervnculo"/>
@@ -3098,7 +3140,7 @@
             <w:noProof/>
             <w:webHidden/>
           </w:rPr>
-          <w:instrText xml:space="preserve"> PAGEREF _Toc177721300 \h </w:instrText>
+          <w:instrText xml:space="preserve"> PAGEREF _Toc177737259 \h </w:instrText>
         </w:r>
         <w:r>
           <w:rPr>
@@ -3142,7 +3184,7 @@
           <w14:ligatures w14:val="standardContextual"/>
         </w:rPr>
       </w:pPr>
-      <w:hyperlink w:anchor="_Toc177721301" w:history="1">
+      <w:hyperlink w:anchor="_Toc177737260" w:history="1">
         <w:r>
           <w:rPr>
             <w:rStyle w:val="Hipervnculo"/>
@@ -3169,7 +3211,7 @@
             <w:noProof/>
             <w:webHidden/>
           </w:rPr>
-          <w:instrText xml:space="preserve"> PAGEREF _Toc177721301 \h </w:instrText>
+          <w:instrText xml:space="preserve"> PAGEREF _Toc177737260 \h </w:instrText>
         </w:r>
         <w:r>
           <w:rPr>
@@ -3215,7 +3257,7 @@
           <w14:ligatures w14:val="standardContextual"/>
         </w:rPr>
       </w:pPr>
-      <w:hyperlink w:anchor="_Toc177721302" w:history="1">
+      <w:hyperlink w:anchor="_Toc177737261" w:history="1">
         <w:r>
           <w:rPr>
             <w:rStyle w:val="Hipervnculo"/>
@@ -3242,7 +3284,7 @@
             <w:noProof/>
             <w:webHidden/>
           </w:rPr>
-          <w:instrText xml:space="preserve"> PAGEREF _Toc177721302 \h </w:instrText>
+          <w:instrText xml:space="preserve"> PAGEREF _Toc177737261 \h </w:instrText>
         </w:r>
         <w:r>
           <w:rPr>
@@ -3286,7 +3328,7 @@
           <w14:ligatures w14:val="standardContextual"/>
         </w:rPr>
       </w:pPr>
-      <w:hyperlink w:anchor="_Toc177721303" w:history="1">
+      <w:hyperlink w:anchor="_Toc177737262" w:history="1">
         <w:r>
           <w:rPr>
             <w:rStyle w:val="Hipervnculo"/>
@@ -3313,7 +3355,7 @@
             <w:noProof/>
             <w:webHidden/>
           </w:rPr>
-          <w:instrText xml:space="preserve"> PAGEREF _Toc177721303 \h </w:instrText>
+          <w:instrText xml:space="preserve"> PAGEREF _Toc177737262 \h </w:instrText>
         </w:r>
         <w:r>
           <w:rPr>
@@ -3357,7 +3399,7 @@
           <w14:ligatures w14:val="standardContextual"/>
         </w:rPr>
       </w:pPr>
-      <w:hyperlink w:anchor="_Toc177721304" w:history="1">
+      <w:hyperlink w:anchor="_Toc177737263" w:history="1">
         <w:r>
           <w:rPr>
             <w:rStyle w:val="Hipervnculo"/>
@@ -3384,7 +3426,7 @@
             <w:noProof/>
             <w:webHidden/>
           </w:rPr>
-          <w:instrText xml:space="preserve"> PAGEREF _Toc177721304 \h </w:instrText>
+          <w:instrText xml:space="preserve"> PAGEREF _Toc177737263 \h </w:instrText>
         </w:r>
         <w:r>
           <w:rPr>
@@ -3430,7 +3472,7 @@
           <w14:ligatures w14:val="standardContextual"/>
         </w:rPr>
       </w:pPr>
-      <w:hyperlink w:anchor="_Toc177721305" w:history="1">
+      <w:hyperlink w:anchor="_Toc177737264" w:history="1">
         <w:r>
           <w:rPr>
             <w:rStyle w:val="Hipervnculo"/>
@@ -3457,7 +3499,7 @@
             <w:noProof/>
             <w:webHidden/>
           </w:rPr>
-          <w:instrText xml:space="preserve"> PAGEREF _Toc177721305 \h </w:instrText>
+          <w:instrText xml:space="preserve"> PAGEREF _Toc177737264 \h </w:instrText>
         </w:r>
         <w:r>
           <w:rPr>
@@ -3501,7 +3543,7 @@
           <w14:ligatures w14:val="standardContextual"/>
         </w:rPr>
       </w:pPr>
-      <w:hyperlink w:anchor="_Toc177721306" w:history="1">
+      <w:hyperlink w:anchor="_Toc177737265" w:history="1">
         <w:r>
           <w:rPr>
             <w:rStyle w:val="Hipervnculo"/>
@@ -3528,7 +3570,7 @@
             <w:noProof/>
             <w:webHidden/>
           </w:rPr>
-          <w:instrText xml:space="preserve"> PAGEREF _Toc177721306 \h </w:instrText>
+          <w:instrText xml:space="preserve"> PAGEREF _Toc177737265 \h </w:instrText>
         </w:r>
         <w:r>
           <w:rPr>
@@ -3572,7 +3614,7 @@
           <w14:ligatures w14:val="standardContextual"/>
         </w:rPr>
       </w:pPr>
-      <w:hyperlink w:anchor="_Toc177721307" w:history="1">
+      <w:hyperlink w:anchor="_Toc177737266" w:history="1">
         <w:r>
           <w:rPr>
             <w:rStyle w:val="Hipervnculo"/>
@@ -3599,7 +3641,7 @@
             <w:noProof/>
             <w:webHidden/>
           </w:rPr>
-          <w:instrText xml:space="preserve"> PAGEREF _Toc177721307 \h </w:instrText>
+          <w:instrText xml:space="preserve"> PAGEREF _Toc177737266 \h </w:instrText>
         </w:r>
         <w:r>
           <w:rPr>
@@ -3645,7 +3687,7 @@
           <w14:ligatures w14:val="standardContextual"/>
         </w:rPr>
       </w:pPr>
-      <w:hyperlink w:anchor="_Toc177721308" w:history="1">
+      <w:hyperlink w:anchor="_Toc177737267" w:history="1">
         <w:r>
           <w:rPr>
             <w:rStyle w:val="Hipervnculo"/>
@@ -3672,7 +3714,7 @@
             <w:noProof/>
             <w:webHidden/>
           </w:rPr>
-          <w:instrText xml:space="preserve"> PAGEREF _Toc177721308 \h </w:instrText>
+          <w:instrText xml:space="preserve"> PAGEREF _Toc177737267 \h </w:instrText>
         </w:r>
         <w:r>
           <w:rPr>
@@ -3716,7 +3758,7 @@
           <w14:ligatures w14:val="standardContextual"/>
         </w:rPr>
       </w:pPr>
-      <w:hyperlink w:anchor="_Toc177721309" w:history="1">
+      <w:hyperlink w:anchor="_Toc177737268" w:history="1">
         <w:r>
           <w:rPr>
             <w:rStyle w:val="Hipervnculo"/>
@@ -3743,7 +3785,7 @@
             <w:noProof/>
             <w:webHidden/>
           </w:rPr>
-          <w:instrText xml:space="preserve"> PAGEREF _Toc177721309 \h </w:instrText>
+          <w:instrText xml:space="preserve"> PAGEREF _Toc177737268 \h </w:instrText>
         </w:r>
         <w:r>
           <w:rPr>
@@ -3787,7 +3829,7 @@
           <w14:ligatures w14:val="standardContextual"/>
         </w:rPr>
       </w:pPr>
-      <w:hyperlink w:anchor="_Toc177721310" w:history="1">
+      <w:hyperlink w:anchor="_Toc177737269" w:history="1">
         <w:r>
           <w:rPr>
             <w:rStyle w:val="Hipervnculo"/>
@@ -3814,7 +3856,7 @@
             <w:noProof/>
             <w:webHidden/>
           </w:rPr>
-          <w:instrText xml:space="preserve"> PAGEREF _Toc177721310 \h </w:instrText>
+          <w:instrText xml:space="preserve"> PAGEREF _Toc177737269 \h </w:instrText>
         </w:r>
         <w:r>
           <w:rPr>
@@ -3860,7 +3902,7 @@
           <w14:ligatures w14:val="standardContextual"/>
         </w:rPr>
       </w:pPr>
-      <w:hyperlink w:anchor="_Toc177721311" w:history="1">
+      <w:hyperlink w:anchor="_Toc177737270" w:history="1">
         <w:r>
           <w:rPr>
             <w:rStyle w:val="Hipervnculo"/>
@@ -3887,7 +3929,7 @@
             <w:noProof/>
             <w:webHidden/>
           </w:rPr>
-          <w:instrText xml:space="preserve"> PAGEREF _Toc177721311 \h </w:instrText>
+          <w:instrText xml:space="preserve"> PAGEREF _Toc177737270 \h </w:instrText>
         </w:r>
         <w:r>
           <w:rPr>
@@ -3931,7 +3973,7 @@
           <w14:ligatures w14:val="standardContextual"/>
         </w:rPr>
       </w:pPr>
-      <w:hyperlink w:anchor="_Toc177721312" w:history="1">
+      <w:hyperlink w:anchor="_Toc177737271" w:history="1">
         <w:r>
           <w:rPr>
             <w:rStyle w:val="Hipervnculo"/>
@@ -3958,7 +4000,7 @@
             <w:noProof/>
             <w:webHidden/>
           </w:rPr>
-          <w:instrText xml:space="preserve"> PAGEREF _Toc177721312 \h </w:instrText>
+          <w:instrText xml:space="preserve"> PAGEREF _Toc177737271 \h </w:instrText>
         </w:r>
         <w:r>
           <w:rPr>
@@ -4002,7 +4044,7 @@
           <w14:ligatures w14:val="standardContextual"/>
         </w:rPr>
       </w:pPr>
-      <w:hyperlink w:anchor="_Toc177721313" w:history="1">
+      <w:hyperlink w:anchor="_Toc177737272" w:history="1">
         <w:r>
           <w:rPr>
             <w:rStyle w:val="Hipervnculo"/>
@@ -4029,7 +4071,7 @@
             <w:noProof/>
             <w:webHidden/>
           </w:rPr>
-          <w:instrText xml:space="preserve"> PAGEREF _Toc177721313 \h </w:instrText>
+          <w:instrText xml:space="preserve"> PAGEREF _Toc177737272 \h </w:instrText>
         </w:r>
         <w:r>
           <w:rPr>
@@ -4075,7 +4117,7 @@
           <w14:ligatures w14:val="standardContextual"/>
         </w:rPr>
       </w:pPr>
-      <w:hyperlink w:anchor="_Toc177721314" w:history="1">
+      <w:hyperlink w:anchor="_Toc177737273" w:history="1">
         <w:r>
           <w:rPr>
             <w:rStyle w:val="Hipervnculo"/>
@@ -4102,7 +4144,7 @@
             <w:noProof/>
             <w:webHidden/>
           </w:rPr>
-          <w:instrText xml:space="preserve"> PAGEREF _Toc177721314 \h </w:instrText>
+          <w:instrText xml:space="preserve"> PAGEREF _Toc177737273 \h </w:instrText>
         </w:r>
         <w:r>
           <w:rPr>
@@ -4146,7 +4188,7 @@
           <w14:ligatures w14:val="standardContextual"/>
         </w:rPr>
       </w:pPr>
-      <w:hyperlink w:anchor="_Toc177721315" w:history="1">
+      <w:hyperlink w:anchor="_Toc177737274" w:history="1">
         <w:r>
           <w:rPr>
             <w:rStyle w:val="Hipervnculo"/>
@@ -4173,7 +4215,7 @@
             <w:noProof/>
             <w:webHidden/>
           </w:rPr>
-          <w:instrText xml:space="preserve"> PAGEREF _Toc177721315 \h </w:instrText>
+          <w:instrText xml:space="preserve"> PAGEREF _Toc177737274 \h </w:instrText>
         </w:r>
         <w:r>
           <w:rPr>
@@ -4217,7 +4259,7 @@
           <w14:ligatures w14:val="standardContextual"/>
         </w:rPr>
       </w:pPr>
-      <w:hyperlink w:anchor="_Toc177721316" w:history="1">
+      <w:hyperlink w:anchor="_Toc177737275" w:history="1">
         <w:r>
           <w:rPr>
             <w:rStyle w:val="Hipervnculo"/>
@@ -4244,7 +4286,7 @@
             <w:noProof/>
             <w:webHidden/>
           </w:rPr>
-          <w:instrText xml:space="preserve"> PAGEREF _Toc177721316 \h </w:instrText>
+          <w:instrText xml:space="preserve"> PAGEREF _Toc177737275 \h </w:instrText>
         </w:r>
         <w:r>
           <w:rPr>
@@ -4290,7 +4332,7 @@
           <w14:ligatures w14:val="standardContextual"/>
         </w:rPr>
       </w:pPr>
-      <w:hyperlink w:anchor="_Toc177721317" w:history="1">
+      <w:hyperlink w:anchor="_Toc177737276" w:history="1">
         <w:r>
           <w:rPr>
             <w:rStyle w:val="Hipervnculo"/>
@@ -4317,7 +4359,7 @@
             <w:noProof/>
             <w:webHidden/>
           </w:rPr>
-          <w:instrText xml:space="preserve"> PAGEREF _Toc177721317 \h </w:instrText>
+          <w:instrText xml:space="preserve"> PAGEREF _Toc177737276 \h </w:instrText>
         </w:r>
         <w:r>
           <w:rPr>
@@ -4363,7 +4405,7 @@
           <w14:ligatures w14:val="standardContextual"/>
         </w:rPr>
       </w:pPr>
-      <w:hyperlink w:anchor="_Toc177721318" w:history="1">
+      <w:hyperlink w:anchor="_Toc177737277" w:history="1">
         <w:r>
           <w:rPr>
             <w:rStyle w:val="Hipervnculo"/>
@@ -4390,7 +4432,7 @@
             <w:noProof/>
             <w:webHidden/>
           </w:rPr>
-          <w:instrText xml:space="preserve"> PAGEREF _Toc177721318 \h </w:instrText>
+          <w:instrText xml:space="preserve"> PAGEREF _Toc177737277 \h </w:instrText>
         </w:r>
         <w:r>
           <w:rPr>
@@ -4436,7 +4478,7 @@
           <w14:ligatures w14:val="standardContextual"/>
         </w:rPr>
       </w:pPr>
-      <w:hyperlink w:anchor="_Toc177721319" w:history="1">
+      <w:hyperlink w:anchor="_Toc177737278" w:history="1">
         <w:r>
           <w:rPr>
             <w:rStyle w:val="Hipervnculo"/>
@@ -4463,7 +4505,7 @@
             <w:noProof/>
             <w:webHidden/>
           </w:rPr>
-          <w:instrText xml:space="preserve"> PAGEREF _Toc177721319 \h </w:instrText>
+          <w:instrText xml:space="preserve"> PAGEREF _Toc177737278 \h </w:instrText>
         </w:r>
         <w:r>
           <w:rPr>
@@ -4509,7 +4551,7 @@
           <w14:ligatures w14:val="standardContextual"/>
         </w:rPr>
       </w:pPr>
-      <w:hyperlink w:anchor="_Toc177721320" w:history="1">
+      <w:hyperlink w:anchor="_Toc177737279" w:history="1">
         <w:r>
           <w:rPr>
             <w:rStyle w:val="Hipervnculo"/>
@@ -4536,7 +4578,7 @@
             <w:noProof/>
             <w:webHidden/>
           </w:rPr>
-          <w:instrText xml:space="preserve"> PAGEREF _Toc177721320 \h </w:instrText>
+          <w:instrText xml:space="preserve"> PAGEREF _Toc177737279 \h </w:instrText>
         </w:r>
         <w:r>
           <w:rPr>
@@ -4582,7 +4624,7 @@
           <w14:ligatures w14:val="standardContextual"/>
         </w:rPr>
       </w:pPr>
-      <w:hyperlink w:anchor="_Toc177721321" w:history="1">
+      <w:hyperlink w:anchor="_Toc177737280" w:history="1">
         <w:r>
           <w:rPr>
             <w:rStyle w:val="Hipervnculo"/>
@@ -4609,7 +4651,7 @@
             <w:noProof/>
             <w:webHidden/>
           </w:rPr>
-          <w:instrText xml:space="preserve"> PAGEREF _Toc177721321 \h </w:instrText>
+          <w:instrText xml:space="preserve"> PAGEREF _Toc177737280 \h </w:instrText>
         </w:r>
         <w:r>
           <w:rPr>
@@ -4655,7 +4697,7 @@
           <w14:ligatures w14:val="standardContextual"/>
         </w:rPr>
       </w:pPr>
-      <w:hyperlink w:anchor="_Toc177721322" w:history="1">
+      <w:hyperlink w:anchor="_Toc177737281" w:history="1">
         <w:r>
           <w:rPr>
             <w:rStyle w:val="Hipervnculo"/>
@@ -4682,7 +4724,7 @@
             <w:noProof/>
             <w:webHidden/>
           </w:rPr>
-          <w:instrText xml:space="preserve"> PAGEREF _Toc177721322 \h </w:instrText>
+          <w:instrText xml:space="preserve"> PAGEREF _Toc177737281 \h </w:instrText>
         </w:r>
         <w:r>
           <w:rPr>
@@ -4702,7 +4744,7 @@
             <w:noProof/>
             <w:webHidden/>
           </w:rPr>
-          <w:t>18</w:t>
+          <w:t>17</w:t>
         </w:r>
         <w:r>
           <w:rPr>
@@ -4728,7 +4770,7 @@
           <w14:ligatures w14:val="standardContextual"/>
         </w:rPr>
       </w:pPr>
-      <w:hyperlink w:anchor="_Toc177721323" w:history="1">
+      <w:hyperlink w:anchor="_Toc177737282" w:history="1">
         <w:r>
           <w:rPr>
             <w:rStyle w:val="Hipervnculo"/>
@@ -4755,7 +4797,7 @@
             <w:noProof/>
             <w:webHidden/>
           </w:rPr>
-          <w:instrText xml:space="preserve"> PAGEREF _Toc177721323 \h </w:instrText>
+          <w:instrText xml:space="preserve"> PAGEREF _Toc177737282 \h </w:instrText>
         </w:r>
         <w:r>
           <w:rPr>
@@ -4801,7 +4843,7 @@
           <w14:ligatures w14:val="standardContextual"/>
         </w:rPr>
       </w:pPr>
-      <w:hyperlink w:anchor="_Toc177721324" w:history="1">
+      <w:hyperlink w:anchor="_Toc177737283" w:history="1">
         <w:r>
           <w:rPr>
             <w:rStyle w:val="Hipervnculo"/>
@@ -4828,7 +4870,7 @@
             <w:noProof/>
             <w:webHidden/>
           </w:rPr>
-          <w:instrText xml:space="preserve"> PAGEREF _Toc177721324 \h </w:instrText>
+          <w:instrText xml:space="preserve"> PAGEREF _Toc177737283 \h </w:instrText>
         </w:r>
         <w:r>
           <w:rPr>
@@ -4872,7 +4914,7 @@
           <w14:ligatures w14:val="standardContextual"/>
         </w:rPr>
       </w:pPr>
-      <w:hyperlink w:anchor="_Toc177721325" w:history="1">
+      <w:hyperlink w:anchor="_Toc177737284" w:history="1">
         <w:r>
           <w:rPr>
             <w:rStyle w:val="Hipervnculo"/>
@@ -4899,7 +4941,7 @@
             <w:noProof/>
             <w:webHidden/>
           </w:rPr>
-          <w:instrText xml:space="preserve"> PAGEREF _Toc177721325 \h </w:instrText>
+          <w:instrText xml:space="preserve"> PAGEREF _Toc177737284 \h </w:instrText>
         </w:r>
         <w:r>
           <w:rPr>
@@ -4943,7 +4985,7 @@
           <w14:ligatures w14:val="standardContextual"/>
         </w:rPr>
       </w:pPr>
-      <w:hyperlink w:anchor="_Toc177721326" w:history="1">
+      <w:hyperlink w:anchor="_Toc177737285" w:history="1">
         <w:r>
           <w:rPr>
             <w:rStyle w:val="Hipervnculo"/>
@@ -4970,7 +5012,7 @@
             <w:noProof/>
             <w:webHidden/>
           </w:rPr>
-          <w:instrText xml:space="preserve"> PAGEREF _Toc177721326 \h </w:instrText>
+          <w:instrText xml:space="preserve"> PAGEREF _Toc177737285 \h </w:instrText>
         </w:r>
         <w:r>
           <w:rPr>
@@ -4990,7 +5032,7 @@
             <w:noProof/>
             <w:webHidden/>
           </w:rPr>
-          <w:t>19</w:t>
+          <w:t>18</w:t>
         </w:r>
         <w:r>
           <w:rPr>
@@ -5014,7 +5056,7 @@
           <w14:ligatures w14:val="standardContextual"/>
         </w:rPr>
       </w:pPr>
-      <w:hyperlink w:anchor="_Toc177721327" w:history="1">
+      <w:hyperlink w:anchor="_Toc177737286" w:history="1">
         <w:r>
           <w:rPr>
             <w:rStyle w:val="Hipervnculo"/>
@@ -5041,7 +5083,7 @@
             <w:noProof/>
             <w:webHidden/>
           </w:rPr>
-          <w:instrText xml:space="preserve"> PAGEREF _Toc177721327 \h </w:instrText>
+          <w:instrText xml:space="preserve"> PAGEREF _Toc177737286 \h </w:instrText>
         </w:r>
         <w:r>
           <w:rPr>
@@ -5061,7 +5103,7 @@
             <w:noProof/>
             <w:webHidden/>
           </w:rPr>
-          <w:t>19</w:t>
+          <w:t>18</w:t>
         </w:r>
         <w:r>
           <w:rPr>
@@ -5085,7 +5127,7 @@
           <w14:ligatures w14:val="standardContextual"/>
         </w:rPr>
       </w:pPr>
-      <w:hyperlink w:anchor="_Toc177721328" w:history="1">
+      <w:hyperlink w:anchor="_Toc177737287" w:history="1">
         <w:r>
           <w:rPr>
             <w:rStyle w:val="Hipervnculo"/>
@@ -5112,7 +5154,7 @@
             <w:noProof/>
             <w:webHidden/>
           </w:rPr>
-          <w:instrText xml:space="preserve"> PAGEREF _Toc177721328 \h </w:instrText>
+          <w:instrText xml:space="preserve"> PAGEREF _Toc177737287 \h </w:instrText>
         </w:r>
         <w:r>
           <w:rPr>
@@ -5132,7 +5174,7 @@
             <w:noProof/>
             <w:webHidden/>
           </w:rPr>
-          <w:t>19</w:t>
+          <w:t>18</w:t>
         </w:r>
         <w:r>
           <w:rPr>
@@ -5158,7 +5200,7 @@
           <w14:ligatures w14:val="standardContextual"/>
         </w:rPr>
       </w:pPr>
-      <w:hyperlink w:anchor="_Toc177721329" w:history="1">
+      <w:hyperlink w:anchor="_Toc177737288" w:history="1">
         <w:r>
           <w:rPr>
             <w:rStyle w:val="Hipervnculo"/>
@@ -5185,7 +5227,7 @@
             <w:noProof/>
             <w:webHidden/>
           </w:rPr>
-          <w:instrText xml:space="preserve"> PAGEREF _Toc177721329 \h </w:instrText>
+          <w:instrText xml:space="preserve"> PAGEREF _Toc177737288 \h </w:instrText>
         </w:r>
         <w:r>
           <w:rPr>
@@ -5205,7 +5247,7 @@
             <w:noProof/>
             <w:webHidden/>
           </w:rPr>
-          <w:t>19</w:t>
+          <w:t>18</w:t>
         </w:r>
         <w:r>
           <w:rPr>
@@ -5231,7 +5273,7 @@
           <w14:ligatures w14:val="standardContextual"/>
         </w:rPr>
       </w:pPr>
-      <w:hyperlink w:anchor="_Toc177721330" w:history="1">
+      <w:hyperlink w:anchor="_Toc177737289" w:history="1">
         <w:r>
           <w:rPr>
             <w:rStyle w:val="Hipervnculo"/>
@@ -5258,7 +5300,7 @@
             <w:noProof/>
             <w:webHidden/>
           </w:rPr>
-          <w:instrText xml:space="preserve"> PAGEREF _Toc177721330 \h </w:instrText>
+          <w:instrText xml:space="preserve"> PAGEREF _Toc177737289 \h </w:instrText>
         </w:r>
         <w:r>
           <w:rPr>
@@ -5278,7 +5320,7 @@
             <w:noProof/>
             <w:webHidden/>
           </w:rPr>
-          <w:t>19</w:t>
+          <w:t>18</w:t>
         </w:r>
         <w:r>
           <w:rPr>
@@ -5304,7 +5346,7 @@
           <w14:ligatures w14:val="standardContextual"/>
         </w:rPr>
       </w:pPr>
-      <w:hyperlink w:anchor="_Toc177721331" w:history="1">
+      <w:hyperlink w:anchor="_Toc177737290" w:history="1">
         <w:r>
           <w:rPr>
             <w:rStyle w:val="Hipervnculo"/>
@@ -5331,7 +5373,7 @@
             <w:noProof/>
             <w:webHidden/>
           </w:rPr>
-          <w:instrText xml:space="preserve"> PAGEREF _Toc177721331 \h </w:instrText>
+          <w:instrText xml:space="preserve"> PAGEREF _Toc177737290 \h </w:instrText>
         </w:r>
         <w:r>
           <w:rPr>
@@ -5351,7 +5393,7 @@
             <w:noProof/>
             <w:webHidden/>
           </w:rPr>
-          <w:t>20</w:t>
+          <w:t>18</w:t>
         </w:r>
         <w:r>
           <w:rPr>
@@ -5377,7 +5419,7 @@
           <w14:ligatures w14:val="standardContextual"/>
         </w:rPr>
       </w:pPr>
-      <w:hyperlink w:anchor="_Toc177721332" w:history="1">
+      <w:hyperlink w:anchor="_Toc177737291" w:history="1">
         <w:r>
           <w:rPr>
             <w:rStyle w:val="Hipervnculo"/>
@@ -5404,7 +5446,7 @@
             <w:noProof/>
             <w:webHidden/>
           </w:rPr>
-          <w:instrText xml:space="preserve"> PAGEREF _Toc177721332 \h </w:instrText>
+          <w:instrText xml:space="preserve"> PAGEREF _Toc177737291 \h </w:instrText>
         </w:r>
         <w:r>
           <w:rPr>
@@ -5424,7 +5466,7 @@
             <w:noProof/>
             <w:webHidden/>
           </w:rPr>
-          <w:t>20</w:t>
+          <w:t>18</w:t>
         </w:r>
         <w:r>
           <w:rPr>
@@ -5450,7 +5492,7 @@
           <w14:ligatures w14:val="standardContextual"/>
         </w:rPr>
       </w:pPr>
-      <w:hyperlink w:anchor="_Toc177721333" w:history="1">
+      <w:hyperlink w:anchor="_Toc177737292" w:history="1">
         <w:r>
           <w:rPr>
             <w:rStyle w:val="Hipervnculo"/>
@@ -5477,7 +5519,7 @@
             <w:noProof/>
             <w:webHidden/>
           </w:rPr>
-          <w:instrText xml:space="preserve"> PAGEREF _Toc177721333 \h </w:instrText>
+          <w:instrText xml:space="preserve"> PAGEREF _Toc177737292 \h </w:instrText>
         </w:r>
         <w:r>
           <w:rPr>
@@ -5497,7 +5539,7 @@
             <w:noProof/>
             <w:webHidden/>
           </w:rPr>
-          <w:t>20</w:t>
+          <w:t>19</w:t>
         </w:r>
         <w:r>
           <w:rPr>
@@ -5523,7 +5565,7 @@
           <w14:ligatures w14:val="standardContextual"/>
         </w:rPr>
       </w:pPr>
-      <w:hyperlink w:anchor="_Toc177721334" w:history="1">
+      <w:hyperlink w:anchor="_Toc177737293" w:history="1">
         <w:r>
           <w:rPr>
             <w:rStyle w:val="Hipervnculo"/>
@@ -5550,7 +5592,7 @@
             <w:noProof/>
             <w:webHidden/>
           </w:rPr>
-          <w:instrText xml:space="preserve"> PAGEREF _Toc177721334 \h </w:instrText>
+          <w:instrText xml:space="preserve"> PAGEREF _Toc177737293 \h </w:instrText>
         </w:r>
         <w:r>
           <w:rPr>
@@ -5570,80 +5612,7 @@
             <w:noProof/>
             <w:webHidden/>
           </w:rPr>
-          <w:t>20</w:t>
-        </w:r>
-        <w:r>
-          <w:rPr>
-            <w:noProof/>
-            <w:webHidden/>
-          </w:rPr>
-          <w:fldChar w:fldCharType="end"/>
-        </w:r>
-      </w:hyperlink>
-    </w:p>
-    <w:p>
-      <w:pPr>
-        <w:pStyle w:val="TDC2"/>
-        <w:rPr>
-          <w:rFonts w:asciiTheme="minorHAnsi" w:eastAsiaTheme="minorEastAsia" w:hAnsiTheme="minorHAnsi" w:cstheme="minorBidi"/>
-          <w:i w:val="0"/>
-          <w:iCs w:val="0"/>
-          <w:noProof/>
-          <w:kern w:val="2"/>
-          <w:sz w:val="24"/>
-          <w:szCs w:val="24"/>
-          <w:lang w:val="es-AR" w:eastAsia="es-AR"/>
-          <w14:ligatures w14:val="standardContextual"/>
-        </w:rPr>
-      </w:pPr>
-      <w:hyperlink w:anchor="_Toc177721335" w:history="1">
-        <w:r>
-          <w:rPr>
-            <w:rStyle w:val="Hipervnculo"/>
-            <w:noProof/>
-          </w:rPr>
-          <w:t>Etiquetado y empaquetado</w:t>
-        </w:r>
-        <w:r>
-          <w:rPr>
-            <w:noProof/>
-            <w:webHidden/>
-          </w:rPr>
-          <w:tab/>
-        </w:r>
-        <w:r>
-          <w:rPr>
-            <w:noProof/>
-            <w:webHidden/>
-          </w:rPr>
-          <w:fldChar w:fldCharType="begin"/>
-        </w:r>
-        <w:r>
-          <w:rPr>
-            <w:noProof/>
-            <w:webHidden/>
-          </w:rPr>
-          <w:instrText xml:space="preserve"> PAGEREF _Toc177721335 \h </w:instrText>
-        </w:r>
-        <w:r>
-          <w:rPr>
-            <w:noProof/>
-            <w:webHidden/>
-          </w:rPr>
-        </w:r>
-        <w:r>
-          <w:rPr>
-            <w:noProof/>
-            <w:webHidden/>
-          </w:rPr>
-          <w:fldChar w:fldCharType="separate"/>
-        </w:r>
-        <w:r>
-          <w:rPr>
-            <w:noProof/>
-            <w:webHidden/>
-          </w:rPr>
-          <w:t>20</w:t>
+          <w:t>19</w:t>
         </w:r>
         <w:r>
           <w:rPr>
@@ -5669,7 +5638,7 @@
           <w14:ligatures w14:val="standardContextual"/>
         </w:rPr>
       </w:pPr>
-      <w:hyperlink w:anchor="_Toc177721336" w:history="1">
+      <w:hyperlink w:anchor="_Toc177737294" w:history="1">
         <w:r>
           <w:rPr>
             <w:rStyle w:val="Hipervnculo"/>
@@ -5696,7 +5665,7 @@
             <w:noProof/>
             <w:webHidden/>
           </w:rPr>
-          <w:instrText xml:space="preserve"> PAGEREF _Toc177721336 \h </w:instrText>
+          <w:instrText xml:space="preserve"> PAGEREF _Toc177737294 \h </w:instrText>
         </w:r>
         <w:r>
           <w:rPr>
@@ -5716,7 +5685,7 @@
             <w:noProof/>
             <w:webHidden/>
           </w:rPr>
-          <w:t>20</w:t>
+          <w:t>19</w:t>
         </w:r>
         <w:r>
           <w:rPr>
@@ -5742,7 +5711,7 @@
           <w14:ligatures w14:val="standardContextual"/>
         </w:rPr>
       </w:pPr>
-      <w:hyperlink w:anchor="_Toc177721337" w:history="1">
+      <w:hyperlink w:anchor="_Toc177737295" w:history="1">
         <w:r>
           <w:rPr>
             <w:rStyle w:val="Hipervnculo"/>
@@ -5769,7 +5738,7 @@
             <w:noProof/>
             <w:webHidden/>
           </w:rPr>
-          <w:instrText xml:space="preserve"> PAGEREF _Toc177721337 \h </w:instrText>
+          <w:instrText xml:space="preserve"> PAGEREF _Toc177737295 \h </w:instrText>
         </w:r>
         <w:r>
           <w:rPr>
@@ -5789,7 +5758,7 @@
             <w:noProof/>
             <w:webHidden/>
           </w:rPr>
-          <w:t>21</w:t>
+          <w:t>19</w:t>
         </w:r>
         <w:r>
           <w:rPr>
@@ -5829,7 +5798,7 @@
       <w:bookmarkStart w:id="2" w:name="_Toc234647510"/>
       <w:bookmarkStart w:id="3" w:name="_Toc235007263"/>
       <w:bookmarkStart w:id="4" w:name="_Toc235009550"/>
-      <w:bookmarkStart w:id="5" w:name="_Toc177721270"/>
+      <w:bookmarkStart w:id="5" w:name="_Toc177737229"/>
       <w:r>
         <w:t>Introducción</w:t>
       </w:r>
@@ -5846,7 +5815,7 @@
       </w:pPr>
       <w:bookmarkStart w:id="6" w:name="_Toc235007264"/>
       <w:bookmarkStart w:id="7" w:name="_Toc235009551"/>
-      <w:bookmarkStart w:id="8" w:name="_Toc177721271"/>
+      <w:bookmarkStart w:id="8" w:name="_Toc177737230"/>
       <w:r>
         <w:t>Propósito</w:t>
       </w:r>
@@ -5936,7 +5905,7 @@
       </w:pPr>
       <w:bookmarkStart w:id="9" w:name="_Toc235007265"/>
       <w:bookmarkStart w:id="10" w:name="_Toc235009552"/>
-      <w:bookmarkStart w:id="11" w:name="_Toc177721272"/>
+      <w:bookmarkStart w:id="11" w:name="_Toc177737231"/>
       <w:r>
         <w:t>Visión General</w:t>
       </w:r>
@@ -5952,7 +5921,15 @@
         <w:t>En este documento se presenta el diagrama de casos de uso del sistema, que tiene como objetivo representar de forma simple y gráfica</w:t>
       </w:r>
       <w:r>
-        <w:t xml:space="preserve"> el funcionamiento del sistema para facilitar la comprensión del mismo a los distintos interesados del proyecto. </w:t>
+        <w:t xml:space="preserve"> el funcionamiento del sistema para facilitar la comprensión </w:t>
+      </w:r>
+      <w:proofErr w:type="gramStart"/>
+      <w:r>
+        <w:t>del mismo</w:t>
+      </w:r>
+      <w:proofErr w:type="gramEnd"/>
+      <w:r>
+        <w:t xml:space="preserve"> a los distintos interesados del proyecto. </w:t>
       </w:r>
       <w:r>
         <w:t>Asimismo, se incluyen detalles sobre las características y restricciones del sistema, abordando estos aspectos desde un nivel técnico más profundo para asegurar una comprensión completa y precisa.</w:t>
@@ -5969,7 +5946,7 @@
       </w:pPr>
       <w:bookmarkStart w:id="12" w:name="_Toc235007266"/>
       <w:bookmarkStart w:id="13" w:name="_Toc235009553"/>
-      <w:bookmarkStart w:id="14" w:name="_Toc177721273"/>
+      <w:bookmarkStart w:id="14" w:name="_Toc177737232"/>
       <w:r>
         <w:t>Descripción General</w:t>
       </w:r>
@@ -5983,7 +5960,7 @@
       </w:pPr>
       <w:bookmarkStart w:id="15" w:name="_Toc235007268"/>
       <w:bookmarkStart w:id="16" w:name="_Toc235009554"/>
-      <w:bookmarkStart w:id="17" w:name="_Toc177721274"/>
+      <w:bookmarkStart w:id="17" w:name="_Toc177737233"/>
       <w:r>
         <w:t>Funciones del Producto</w:t>
       </w:r>
@@ -6086,7 +6063,7 @@
       </w:pPr>
       <w:bookmarkStart w:id="18" w:name="_Toc235007269"/>
       <w:bookmarkStart w:id="19" w:name="_Toc235009555"/>
-      <w:bookmarkStart w:id="20" w:name="_Toc177721275"/>
+      <w:bookmarkStart w:id="20" w:name="_Toc177737234"/>
       <w:r>
         <w:lastRenderedPageBreak/>
         <w:t>Característica del Usuario</w:t>
@@ -6157,7 +6134,7 @@
         <w:pStyle w:val="PSI-Ttulo2"/>
       </w:pPr>
       <w:bookmarkStart w:id="21" w:name="_Toc235009556"/>
-      <w:bookmarkStart w:id="22" w:name="_Toc177721276"/>
+      <w:bookmarkStart w:id="22" w:name="_Toc177737235"/>
       <w:r>
         <w:t>Enunciado del Problema del Cliente</w:t>
       </w:r>
@@ -6189,7 +6166,7 @@
       </w:pPr>
       <w:bookmarkStart w:id="23" w:name="_Toc235007270"/>
       <w:bookmarkStart w:id="24" w:name="_Toc235009557"/>
-      <w:bookmarkStart w:id="25" w:name="_Toc177721277"/>
+      <w:bookmarkStart w:id="25" w:name="_Toc177737236"/>
       <w:r>
         <w:t>Casos de Uso</w:t>
       </w:r>
@@ -6205,7 +6182,7 @@
       <w:bookmarkStart w:id="27" w:name="_Toc228266925"/>
       <w:bookmarkStart w:id="28" w:name="_Toc234682917"/>
       <w:bookmarkStart w:id="29" w:name="_Toc235346532"/>
-      <w:bookmarkStart w:id="30" w:name="_Toc177721278"/>
+      <w:bookmarkStart w:id="30" w:name="_Toc177737237"/>
       <w:r>
         <w:t>Caso de Uso 1</w:t>
       </w:r>
@@ -6222,7 +6199,7 @@
       <w:pPr>
         <w:pStyle w:val="PSI-Ttulo3"/>
       </w:pPr>
-      <w:bookmarkStart w:id="31" w:name="_Toc177721279"/>
+      <w:bookmarkStart w:id="31" w:name="_Toc177737238"/>
       <w:r>
         <w:t>Actores</w:t>
       </w:r>
@@ -6271,7 +6248,7 @@
       <w:bookmarkStart w:id="32" w:name="_Toc228266926"/>
       <w:bookmarkStart w:id="33" w:name="_Toc234682918"/>
       <w:bookmarkStart w:id="34" w:name="_Toc235346533"/>
-      <w:bookmarkStart w:id="35" w:name="_Toc177721280"/>
+      <w:bookmarkStart w:id="35" w:name="_Toc177737239"/>
       <w:r>
         <w:t>Descripción</w:t>
       </w:r>
@@ -6334,7 +6311,7 @@
       <w:pPr>
         <w:pStyle w:val="PSI-Ttulo2"/>
       </w:pPr>
-      <w:bookmarkStart w:id="36" w:name="_Toc177721281"/>
+      <w:bookmarkStart w:id="36" w:name="_Toc177737240"/>
       <w:r>
         <w:t>Caso de Uso 2</w:t>
       </w:r>
@@ -6347,7 +6324,7 @@
       <w:pPr>
         <w:pStyle w:val="PSI-Ttulo3"/>
       </w:pPr>
-      <w:bookmarkStart w:id="37" w:name="_Toc177721282"/>
+      <w:bookmarkStart w:id="37" w:name="_Toc177737241"/>
       <w:r>
         <w:t>Actores</w:t>
       </w:r>
@@ -6369,7 +6346,7 @@
       <w:pPr>
         <w:pStyle w:val="PSI-Ttulo3"/>
       </w:pPr>
-      <w:bookmarkStart w:id="38" w:name="_Toc177721283"/>
+      <w:bookmarkStart w:id="38" w:name="_Toc177737242"/>
       <w:r>
         <w:t>Descripción</w:t>
       </w:r>
@@ -6473,7 +6450,7 @@
       <w:pPr>
         <w:pStyle w:val="PSI-Ttulo2"/>
       </w:pPr>
-      <w:bookmarkStart w:id="39" w:name="_Toc177721284"/>
+      <w:bookmarkStart w:id="39" w:name="_Toc177737243"/>
       <w:r>
         <w:t>Caso de Uso 3: Administrar proyectos.</w:t>
       </w:r>
@@ -6483,7 +6460,7 @@
       <w:pPr>
         <w:pStyle w:val="PSI-Ttulo3"/>
       </w:pPr>
-      <w:bookmarkStart w:id="40" w:name="_Toc177721285"/>
+      <w:bookmarkStart w:id="40" w:name="_Toc177737244"/>
       <w:r>
         <w:t>Actores</w:t>
       </w:r>
@@ -6505,7 +6482,7 @@
       <w:pPr>
         <w:pStyle w:val="PSI-Ttulo3"/>
       </w:pPr>
-      <w:bookmarkStart w:id="41" w:name="_Toc177721286"/>
+      <w:bookmarkStart w:id="41" w:name="_Toc177737245"/>
       <w:r>
         <w:t>Descripción</w:t>
       </w:r>
@@ -6584,7 +6561,7 @@
       <w:pPr>
         <w:pStyle w:val="PSI-Ttulo2"/>
       </w:pPr>
-      <w:bookmarkStart w:id="42" w:name="_Toc177721287"/>
+      <w:bookmarkStart w:id="42" w:name="_Toc177737246"/>
       <w:r>
         <w:t xml:space="preserve">Caso de Uso 4: </w:t>
       </w:r>
@@ -6600,7 +6577,7 @@
       <w:pPr>
         <w:pStyle w:val="PSI-Ttulo3"/>
       </w:pPr>
-      <w:bookmarkStart w:id="43" w:name="_Toc177721288"/>
+      <w:bookmarkStart w:id="43" w:name="_Toc177737247"/>
       <w:r>
         <w:t>Actores</w:t>
       </w:r>
@@ -6637,7 +6614,7 @@
       <w:pPr>
         <w:pStyle w:val="PSI-Ttulo3"/>
       </w:pPr>
-      <w:bookmarkStart w:id="44" w:name="_Toc177721289"/>
+      <w:bookmarkStart w:id="44" w:name="_Toc177737248"/>
       <w:r>
         <w:t>Descripción</w:t>
       </w:r>
@@ -6701,7 +6678,7 @@
       <w:pPr>
         <w:pStyle w:val="PSI-Ttulo2"/>
       </w:pPr>
-      <w:bookmarkStart w:id="45" w:name="_Toc177721290"/>
+      <w:bookmarkStart w:id="45" w:name="_Toc177737249"/>
       <w:r>
         <w:t>Caso de Uso 5: Modificar lista de riesgos.</w:t>
       </w:r>
@@ -6711,7 +6688,7 @@
       <w:pPr>
         <w:pStyle w:val="PSI-Ttulo3"/>
       </w:pPr>
-      <w:bookmarkStart w:id="46" w:name="_Toc177721291"/>
+      <w:bookmarkStart w:id="46" w:name="_Toc177737250"/>
       <w:r>
         <w:t>Actores</w:t>
       </w:r>
@@ -6733,7 +6710,7 @@
       <w:pPr>
         <w:pStyle w:val="PSI-Ttulo3"/>
       </w:pPr>
-      <w:bookmarkStart w:id="47" w:name="_Toc177721292"/>
+      <w:bookmarkStart w:id="47" w:name="_Toc177737251"/>
       <w:r>
         <w:t>Descripción</w:t>
       </w:r>
@@ -6824,7 +6801,7 @@
       <w:pPr>
         <w:pStyle w:val="PSI-Ttulo2"/>
       </w:pPr>
-      <w:bookmarkStart w:id="48" w:name="_Toc177721293"/>
+      <w:bookmarkStart w:id="48" w:name="_Toc177737252"/>
       <w:r>
         <w:lastRenderedPageBreak/>
         <w:t>Caso de Uso 6: Administrar categorías de riesgos.</w:t>
@@ -6835,7 +6812,7 @@
       <w:pPr>
         <w:pStyle w:val="PSI-Ttulo3"/>
       </w:pPr>
-      <w:bookmarkStart w:id="49" w:name="_Toc177721294"/>
+      <w:bookmarkStart w:id="49" w:name="_Toc177737253"/>
       <w:r>
         <w:t>Actores</w:t>
       </w:r>
@@ -6857,7 +6834,7 @@
       <w:pPr>
         <w:pStyle w:val="PSI-Ttulo3"/>
       </w:pPr>
-      <w:bookmarkStart w:id="50" w:name="_Toc177721295"/>
+      <w:bookmarkStart w:id="50" w:name="_Toc177737254"/>
       <w:r>
         <w:t>Descripción</w:t>
       </w:r>
@@ -6915,7 +6892,7 @@
       <w:pPr>
         <w:pStyle w:val="PSI-Ttulo2"/>
       </w:pPr>
-      <w:bookmarkStart w:id="51" w:name="_Toc177721296"/>
+      <w:bookmarkStart w:id="51" w:name="_Toc177737255"/>
       <w:r>
         <w:t xml:space="preserve">Caso de Uso 7: </w:t>
       </w:r>
@@ -6931,7 +6908,7 @@
       <w:pPr>
         <w:pStyle w:val="PSI-Ttulo3"/>
       </w:pPr>
-      <w:bookmarkStart w:id="52" w:name="_Toc177721297"/>
+      <w:bookmarkStart w:id="52" w:name="_Toc177737256"/>
       <w:r>
         <w:t>Actores</w:t>
       </w:r>
@@ -6965,7 +6942,7 @@
       <w:pPr>
         <w:pStyle w:val="PSI-Ttulo3"/>
       </w:pPr>
-      <w:bookmarkStart w:id="53" w:name="_Toc177721298"/>
+      <w:bookmarkStart w:id="53" w:name="_Toc177737257"/>
       <w:r>
         <w:t>Descripción</w:t>
       </w:r>
@@ -7077,7 +7054,7 @@
       <w:pPr>
         <w:pStyle w:val="PSI-Ttulo2"/>
       </w:pPr>
-      <w:bookmarkStart w:id="54" w:name="_Toc177721299"/>
+      <w:bookmarkStart w:id="54" w:name="_Toc177737258"/>
       <w:r>
         <w:t>Caso de Uso 8: Añadir</w:t>
       </w:r>
@@ -7093,7 +7070,7 @@
       <w:pPr>
         <w:pStyle w:val="PSI-Ttulo3"/>
       </w:pPr>
-      <w:bookmarkStart w:id="55" w:name="_Toc177721300"/>
+      <w:bookmarkStart w:id="55" w:name="_Toc177737259"/>
       <w:r>
         <w:t>Actores</w:t>
       </w:r>
@@ -7127,7 +7104,7 @@
       <w:pPr>
         <w:pStyle w:val="PSI-Ttulo3"/>
       </w:pPr>
-      <w:bookmarkStart w:id="56" w:name="_Toc177721301"/>
+      <w:bookmarkStart w:id="56" w:name="_Toc177737260"/>
       <w:r>
         <w:t>Descripción</w:t>
       </w:r>
@@ -7233,7 +7210,7 @@
       <w:pPr>
         <w:pStyle w:val="PSI-Ttulo2"/>
       </w:pPr>
-      <w:bookmarkStart w:id="57" w:name="_Toc177721302"/>
+      <w:bookmarkStart w:id="57" w:name="_Toc177737261"/>
       <w:r>
         <w:t xml:space="preserve">Caso de Uso </w:t>
       </w:r>
@@ -7258,7 +7235,7 @@
       <w:pPr>
         <w:pStyle w:val="PSI-Ttulo3"/>
       </w:pPr>
-      <w:bookmarkStart w:id="58" w:name="_Toc177721303"/>
+      <w:bookmarkStart w:id="58" w:name="_Toc177737262"/>
       <w:r>
         <w:t>Actores</w:t>
       </w:r>
@@ -7280,7 +7257,7 @@
       <w:pPr>
         <w:pStyle w:val="PSI-Ttulo3"/>
       </w:pPr>
-      <w:bookmarkStart w:id="59" w:name="_Toc177721304"/>
+      <w:bookmarkStart w:id="59" w:name="_Toc177737263"/>
       <w:r>
         <w:lastRenderedPageBreak/>
         <w:t>Descripción</w:t>
@@ -7384,7 +7361,7 @@
       <w:pPr>
         <w:pStyle w:val="PSI-Ttulo2"/>
       </w:pPr>
-      <w:bookmarkStart w:id="60" w:name="_Toc177721305"/>
+      <w:bookmarkStart w:id="60" w:name="_Toc177737264"/>
       <w:r>
         <w:t xml:space="preserve">Caso de Uso 10: </w:t>
       </w:r>
@@ -7400,7 +7377,7 @@
       <w:pPr>
         <w:pStyle w:val="PSI-Ttulo3"/>
       </w:pPr>
-      <w:bookmarkStart w:id="61" w:name="_Toc177721306"/>
+      <w:bookmarkStart w:id="61" w:name="_Toc177737265"/>
       <w:r>
         <w:t>Actores</w:t>
       </w:r>
@@ -7422,7 +7399,7 @@
       <w:pPr>
         <w:pStyle w:val="PSI-Ttulo3"/>
       </w:pPr>
-      <w:bookmarkStart w:id="62" w:name="_Toc177721307"/>
+      <w:bookmarkStart w:id="62" w:name="_Toc177737266"/>
       <w:r>
         <w:t>Descripción</w:t>
       </w:r>
@@ -7507,7 +7484,7 @@
       <w:pPr>
         <w:pStyle w:val="PSI-Ttulo2"/>
       </w:pPr>
-      <w:bookmarkStart w:id="63" w:name="_Toc177721308"/>
+      <w:bookmarkStart w:id="63" w:name="_Toc177737267"/>
       <w:r>
         <w:t xml:space="preserve">Caso de Uso 11: </w:t>
       </w:r>
@@ -7523,7 +7500,7 @@
       <w:pPr>
         <w:pStyle w:val="PSI-Ttulo3"/>
       </w:pPr>
-      <w:bookmarkStart w:id="64" w:name="_Toc177721309"/>
+      <w:bookmarkStart w:id="64" w:name="_Toc177737268"/>
       <w:r>
         <w:t>Actores</w:t>
       </w:r>
@@ -7557,7 +7534,7 @@
       <w:pPr>
         <w:pStyle w:val="PSI-Ttulo3"/>
       </w:pPr>
-      <w:bookmarkStart w:id="65" w:name="_Toc177721310"/>
+      <w:bookmarkStart w:id="65" w:name="_Toc177737269"/>
       <w:r>
         <w:t>Descripción</w:t>
       </w:r>
@@ -7666,7 +7643,7 @@
       <w:pPr>
         <w:pStyle w:val="PSI-Ttulo2"/>
       </w:pPr>
-      <w:bookmarkStart w:id="66" w:name="_Toc177721311"/>
+      <w:bookmarkStart w:id="66" w:name="_Toc177737270"/>
       <w:r>
         <w:t xml:space="preserve">Caso de Uso 12: </w:t>
       </w:r>
@@ -7682,7 +7659,7 @@
       <w:pPr>
         <w:pStyle w:val="PSI-Ttulo3"/>
       </w:pPr>
-      <w:bookmarkStart w:id="67" w:name="_Toc177721312"/>
+      <w:bookmarkStart w:id="67" w:name="_Toc177737271"/>
       <w:r>
         <w:t>Actores</w:t>
       </w:r>
@@ -7728,7 +7705,7 @@
       <w:pPr>
         <w:pStyle w:val="PSI-Ttulo3"/>
       </w:pPr>
-      <w:bookmarkStart w:id="68" w:name="_Toc177721313"/>
+      <w:bookmarkStart w:id="68" w:name="_Toc177737272"/>
       <w:r>
         <w:t>Descripción</w:t>
       </w:r>
@@ -7837,7 +7814,7 @@
       <w:pPr>
         <w:pStyle w:val="PSI-Ttulo2"/>
       </w:pPr>
-      <w:bookmarkStart w:id="69" w:name="_Toc177721314"/>
+      <w:bookmarkStart w:id="69" w:name="_Toc177737273"/>
       <w:r>
         <w:lastRenderedPageBreak/>
         <w:t xml:space="preserve">Caso de Uso 13: </w:t>
@@ -7854,7 +7831,7 @@
       <w:pPr>
         <w:pStyle w:val="PSI-Ttulo3"/>
       </w:pPr>
-      <w:bookmarkStart w:id="70" w:name="_Toc177721315"/>
+      <w:bookmarkStart w:id="70" w:name="_Toc177737274"/>
       <w:r>
         <w:t>Actores</w:t>
       </w:r>
@@ -7888,7 +7865,7 @@
       <w:pPr>
         <w:pStyle w:val="PSI-Ttulo3"/>
       </w:pPr>
-      <w:bookmarkStart w:id="71" w:name="_Toc177721316"/>
+      <w:bookmarkStart w:id="71" w:name="_Toc177737275"/>
       <w:r>
         <w:t>Descripción</w:t>
       </w:r>
@@ -8000,7 +7977,7 @@
       </w:pPr>
       <w:bookmarkStart w:id="72" w:name="_Toc235007272"/>
       <w:bookmarkStart w:id="73" w:name="_Toc235009559"/>
-      <w:bookmarkStart w:id="74" w:name="_Toc177721317"/>
+      <w:bookmarkStart w:id="74" w:name="_Toc177737276"/>
       <w:r>
         <w:t>Diagrama</w:t>
       </w:r>
@@ -8013,18 +7990,17 @@
     </w:p>
     <w:p>
       <w:pPr>
-        <w:jc w:val="right"/>
+        <w:jc w:val="center"/>
       </w:pPr>
       <w:r>
         <w:rPr>
           <w:noProof/>
-          <w:lang w:val="es-AR" w:eastAsia="es-AR"/>
         </w:rPr>
         <w:drawing>
-          <wp:inline distT="0" distB="0" distL="0" distR="0" wp14:anchorId="4D2E221C" wp14:editId="238D8184">
-            <wp:extent cx="4532306" cy="3727450"/>
-            <wp:effectExtent l="0" t="0" r="1905" b="6350"/>
-            <wp:docPr id="1" name="Imagen 1" descr="C:\Users\Usuario\AppData\Local\Microsoft\Windows\INetCache\Content.Word\Diagrama de CU.drawio.png"/>
+          <wp:inline distT="0" distB="0" distL="0" distR="0" wp14:anchorId="3BBBFD57" wp14:editId="69ADC1B7">
+            <wp:extent cx="5039995" cy="4154170"/>
+            <wp:effectExtent l="0" t="0" r="8255" b="0"/>
+            <wp:docPr id="2030066672" name="Imagen 15"/>
             <wp:cNvGraphicFramePr>
               <a:graphicFrameLocks xmlns:a="http://schemas.openxmlformats.org/drawingml/2006/main" noChangeAspect="1"/>
             </wp:cNvGraphicFramePr>
@@ -8032,10 +8008,8 @@
               <a:graphicData uri="http://schemas.openxmlformats.org/drawingml/2006/picture">
                 <pic:pic xmlns:pic="http://schemas.openxmlformats.org/drawingml/2006/picture">
                   <pic:nvPicPr>
-                    <pic:cNvPr id="0" name="Picture 3" descr="C:\Users\Usuario\AppData\Local\Microsoft\Windows\INetCache\Content.Word\Diagrama de CU.drawio.png"/>
-                    <pic:cNvPicPr>
-                      <a:picLocks noChangeAspect="1" noChangeArrowheads="1"/>
-                    </pic:cNvPicPr>
+                    <pic:cNvPr id="2030066672" name="Imagen 2030066672"/>
+                    <pic:cNvPicPr/>
                   </pic:nvPicPr>
                   <pic:blipFill>
                     <a:blip r:embed="rId12">
@@ -8045,23 +8019,18 @@
                         </a:ext>
                       </a:extLst>
                     </a:blip>
-                    <a:srcRect/>
                     <a:stretch>
                       <a:fillRect/>
                     </a:stretch>
                   </pic:blipFill>
-                  <pic:spPr bwMode="auto">
+                  <pic:spPr>
                     <a:xfrm>
                       <a:off x="0" y="0"/>
-                      <a:ext cx="4533556" cy="3728478"/>
+                      <a:ext cx="5039995" cy="4154170"/>
                     </a:xfrm>
                     <a:prstGeom prst="rect">
                       <a:avLst/>
                     </a:prstGeom>
-                    <a:noFill/>
-                    <a:ln>
-                      <a:noFill/>
-                    </a:ln>
                   </pic:spPr>
                 </pic:pic>
               </a:graphicData>
@@ -8105,7 +8074,7 @@
       </w:pPr>
       <w:bookmarkStart w:id="75" w:name="_Toc235007275"/>
       <w:bookmarkStart w:id="76" w:name="_Toc235009561"/>
-      <w:bookmarkStart w:id="77" w:name="_Toc177721318"/>
+      <w:bookmarkStart w:id="77" w:name="_Toc177737277"/>
       <w:r>
         <w:t>Requerimientos Funcionales</w:t>
       </w:r>
@@ -8211,7 +8180,6 @@
               <w:rPr>
                 <w:lang w:val="es-AR"/>
               </w:rPr>
-              <w:lastRenderedPageBreak/>
               <w:t>Nombre del Requerimiento:</w:t>
             </w:r>
           </w:p>
@@ -9006,6 +8974,7 @@
               <w:rPr>
                 <w:i w:val="0"/>
               </w:rPr>
+              <w:lastRenderedPageBreak/>
               <w:t>Los usu</w:t>
             </w:r>
             <w:r>
@@ -9042,7 +9011,6 @@
               <w:rPr>
                 <w:i w:val="0"/>
               </w:rPr>
-              <w:lastRenderedPageBreak/>
               <w:t>La prioridad es: Alta</w:t>
             </w:r>
             <w:r>
@@ -9823,6 +9791,7 @@
               <w:rPr>
                 <w:i w:val="0"/>
               </w:rPr>
+              <w:lastRenderedPageBreak/>
               <w:t xml:space="preserve">Los administradores o </w:t>
             </w:r>
             <w:r>
@@ -9865,7 +9834,6 @@
               <w:rPr>
                 <w:i w:val="0"/>
               </w:rPr>
-              <w:lastRenderedPageBreak/>
               <w:t xml:space="preserve">La prioridad es: </w:t>
             </w:r>
             <w:r>
@@ -10640,6 +10608,7 @@
               <w:rPr>
                 <w:lang w:val="es-AR"/>
               </w:rPr>
+              <w:lastRenderedPageBreak/>
               <w:t>Características:</w:t>
             </w:r>
           </w:p>
@@ -10689,7 +10658,6 @@
               <w:rPr>
                 <w:i w:val="0"/>
               </w:rPr>
-              <w:lastRenderedPageBreak/>
               <w:t xml:space="preserve">Los </w:t>
             </w:r>
             <w:r>
@@ -11274,6 +11242,12 @@
                 <w:i w:val="0"/>
               </w:rPr>
             </w:pPr>
+            <w:r>
+              <w:rPr>
+                <w:i w:val="0"/>
+              </w:rPr>
+              <w:t>Una vez que se ingrese a la lista de los riesgos, el sistema deberá mostrar los riesgos con mayor prioridad según la última evaluación realizada. En caso de no poseer ninguna, los riesgos serán priorizados con los parámetros que fueron cargados.</w:t>
+            </w:r>
           </w:p>
         </w:tc>
       </w:tr>
@@ -11285,20 +11259,6 @@
             <w:shd w:val="clear" w:color="auto" w:fill="FFFFFF"/>
             <w:vAlign w:val="center"/>
           </w:tcPr>
-          <w:p>
-            <w:pPr>
-              <w:pStyle w:val="PSI-ComentarioenTabla"/>
-              <w:rPr>
-                <w:i w:val="0"/>
-              </w:rPr>
-            </w:pPr>
-            <w:r>
-              <w:rPr>
-                <w:i w:val="0"/>
-              </w:rPr>
-              <w:t>Atributo: Prioridad</w:t>
-            </w:r>
-          </w:p>
           <w:p>
             <w:pPr>
               <w:pStyle w:val="PSI-ComentarioenTabla"/>
@@ -11456,6 +11416,7 @@
               <w:rPr>
                 <w:lang w:val="es-AR"/>
               </w:rPr>
+              <w:lastRenderedPageBreak/>
               <w:t>Identificación del Requerimiento:</w:t>
             </w:r>
           </w:p>
@@ -11500,7 +11461,6 @@
               <w:rPr>
                 <w:lang w:val="es-AR"/>
               </w:rPr>
-              <w:lastRenderedPageBreak/>
               <w:t>Características:</w:t>
             </w:r>
           </w:p>
@@ -12282,6 +12242,7 @@
               <w:rPr>
                 <w:lang w:val="es-AR"/>
               </w:rPr>
+              <w:lastRenderedPageBreak/>
               <w:t>Nombre del Requerimiento:</w:t>
             </w:r>
           </w:p>
@@ -12329,7 +12290,6 @@
               <w:rPr>
                 <w:lang w:val="es-AR"/>
               </w:rPr>
-              <w:lastRenderedPageBreak/>
               <w:t>Identificación del Requerimiento:</w:t>
             </w:r>
           </w:p>
@@ -13166,6 +13126,7 @@
               <w:rPr>
                 <w:lang w:val="es-AR"/>
               </w:rPr>
+              <w:lastRenderedPageBreak/>
               <w:t>Identificación del Requerimiento:</w:t>
             </w:r>
           </w:p>
@@ -13210,7 +13171,6 @@
               <w:rPr>
                 <w:lang w:val="es-AR"/>
               </w:rPr>
-              <w:lastRenderedPageBreak/>
               <w:t>Características:</w:t>
             </w:r>
           </w:p>
@@ -13540,7 +13500,21 @@
               <w:rPr>
                 <w:i w:val="0"/>
               </w:rPr>
-              <w:t>El sistema permitirá a los participantes de un proyecto exportar gráficos y resúmenes realizados por el sistema, así como los informes generados por los usuarios, en formato pdf.</w:t>
+              <w:t xml:space="preserve">El sistema permitirá a los participantes de un proyecto exportar gráficos y resúmenes realizados por el sistema, así como los informes generados por los usuarios, en formato </w:t>
+            </w:r>
+            <w:proofErr w:type="spellStart"/>
+            <w:r>
+              <w:rPr>
+                <w:i w:val="0"/>
+              </w:rPr>
+              <w:t>pdf</w:t>
+            </w:r>
+            <w:proofErr w:type="spellEnd"/>
+            <w:r>
+              <w:rPr>
+                <w:i w:val="0"/>
+              </w:rPr>
+              <w:t>.</w:t>
             </w:r>
           </w:p>
         </w:tc>
@@ -13603,7 +13577,7 @@
       </w:pPr>
       <w:bookmarkStart w:id="78" w:name="_Toc235007276"/>
       <w:bookmarkStart w:id="79" w:name="_Toc235009562"/>
-      <w:bookmarkStart w:id="80" w:name="_Toc177721319"/>
+      <w:bookmarkStart w:id="80" w:name="_Toc177737278"/>
       <w:r>
         <w:t>Requerimientos No Funcionales</w:t>
       </w:r>
@@ -13631,7 +13605,7 @@
       </w:pPr>
       <w:bookmarkStart w:id="81" w:name="_Toc235007277"/>
       <w:bookmarkStart w:id="82" w:name="_Toc235009563"/>
-      <w:bookmarkStart w:id="83" w:name="_Toc177721320"/>
+      <w:bookmarkStart w:id="83" w:name="_Toc177737279"/>
       <w:r>
         <w:t>Usabilidad</w:t>
       </w:r>
@@ -13653,7 +13627,7 @@
       </w:pPr>
       <w:bookmarkStart w:id="84" w:name="_Toc235007278"/>
       <w:bookmarkStart w:id="85" w:name="_Toc235009564"/>
-      <w:bookmarkStart w:id="86" w:name="_Toc177721321"/>
+      <w:bookmarkStart w:id="86" w:name="_Toc177737280"/>
       <w:r>
         <w:t>Confiabilidad</w:t>
       </w:r>
@@ -13675,7 +13649,7 @@
       </w:pPr>
       <w:bookmarkStart w:id="87" w:name="_Toc235007279"/>
       <w:bookmarkStart w:id="88" w:name="_Toc235009565"/>
-      <w:bookmarkStart w:id="89" w:name="_Toc177721322"/>
+      <w:bookmarkStart w:id="89" w:name="_Toc177737281"/>
       <w:r>
         <w:t>Seguridad</w:t>
       </w:r>
@@ -13718,6 +13692,7 @@
       </w:pPr>
       <w:bookmarkStart w:id="91" w:name="_Hlk177563954"/>
       <w:r>
+        <w:lastRenderedPageBreak/>
         <w:t>El sistema solo permitirá a los administradores del sistema registrar o eliminar usuarios y crear proyectos.</w:t>
       </w:r>
     </w:p>
@@ -13728,12 +13703,11 @@
         <w:pStyle w:val="PSI-Ttulo2"/>
       </w:pPr>
       <w:r>
-        <w:lastRenderedPageBreak/>
         <w:t xml:space="preserve"> </w:t>
       </w:r>
       <w:bookmarkStart w:id="92" w:name="_Toc235007280"/>
       <w:bookmarkStart w:id="93" w:name="_Toc235009566"/>
-      <w:bookmarkStart w:id="94" w:name="_Toc177721323"/>
+      <w:bookmarkStart w:id="94" w:name="_Toc177737282"/>
       <w:r>
         <w:t>Eficiencia</w:t>
       </w:r>
@@ -13755,7 +13729,7 @@
       </w:pPr>
       <w:bookmarkStart w:id="95" w:name="_Toc235007281"/>
       <w:bookmarkStart w:id="96" w:name="_Toc235009567"/>
-      <w:bookmarkStart w:id="97" w:name="_Toc177721324"/>
+      <w:bookmarkStart w:id="97" w:name="_Toc177737283"/>
       <w:r>
         <w:t>Interfaces</w:t>
       </w:r>
@@ -13777,7 +13751,7 @@
       </w:pPr>
       <w:bookmarkStart w:id="98" w:name="_Toc235007282"/>
       <w:bookmarkStart w:id="99" w:name="_Toc235009568"/>
-      <w:bookmarkStart w:id="100" w:name="_Toc177721325"/>
+      <w:bookmarkStart w:id="100" w:name="_Toc177737284"/>
       <w:r>
         <w:t>Interfaces de Usuario</w:t>
       </w:r>
@@ -13799,7 +13773,7 @@
       </w:pPr>
       <w:bookmarkStart w:id="101" w:name="_Toc235007283"/>
       <w:bookmarkStart w:id="102" w:name="_Toc235009569"/>
-      <w:bookmarkStart w:id="103" w:name="_Toc177721326"/>
+      <w:bookmarkStart w:id="103" w:name="_Toc177737285"/>
       <w:r>
         <w:t>Interfaces de Software</w:t>
       </w:r>
@@ -13821,7 +13795,7 @@
       </w:pPr>
       <w:bookmarkStart w:id="104" w:name="_Toc235007284"/>
       <w:bookmarkStart w:id="105" w:name="_Toc235009570"/>
-      <w:bookmarkStart w:id="106" w:name="_Toc177721327"/>
+      <w:bookmarkStart w:id="106" w:name="_Toc177737286"/>
       <w:r>
         <w:t>Interfaces de Hardware</w:t>
       </w:r>
@@ -13843,7 +13817,7 @@
       </w:pPr>
       <w:bookmarkStart w:id="107" w:name="_Toc235007285"/>
       <w:bookmarkStart w:id="108" w:name="_Toc235009571"/>
-      <w:bookmarkStart w:id="109" w:name="_Toc177721328"/>
+      <w:bookmarkStart w:id="109" w:name="_Toc177737287"/>
       <w:r>
         <w:t>Interfaces de Comunicaciones</w:t>
       </w:r>
@@ -13865,7 +13839,7 @@
       </w:pPr>
       <w:bookmarkStart w:id="110" w:name="_Toc235007286"/>
       <w:bookmarkStart w:id="111" w:name="_Toc235009572"/>
-      <w:bookmarkStart w:id="112" w:name="_Toc177721329"/>
+      <w:bookmarkStart w:id="112" w:name="_Toc177737288"/>
       <w:r>
         <w:t>Restricción de Diseño</w:t>
       </w:r>
@@ -13882,7 +13856,15 @@
         </w:numPr>
       </w:pPr>
       <w:r>
-        <w:t>El sistema deberá ser integrado con UARGflow para el inicio de sesión de los usuarios.</w:t>
+        <w:t xml:space="preserve">El sistema deberá ser integrado con </w:t>
+      </w:r>
+      <w:proofErr w:type="spellStart"/>
+      <w:r>
+        <w:t>UARGflow</w:t>
+      </w:r>
+      <w:proofErr w:type="spellEnd"/>
+      <w:r>
+        <w:t xml:space="preserve"> para el inicio de sesión de los usuarios.</w:t>
       </w:r>
     </w:p>
     <w:p>
@@ -13898,7 +13880,7 @@
       <w:bookmarkStart w:id="114" w:name="_Toc227336277"/>
       <w:bookmarkStart w:id="115" w:name="_Toc235007287"/>
       <w:bookmarkStart w:id="116" w:name="_Toc235009573"/>
-      <w:bookmarkStart w:id="117" w:name="_Toc177721330"/>
+      <w:bookmarkStart w:id="117" w:name="_Toc177737289"/>
       <w:r>
         <w:t>Requerimientos de Licencia</w:t>
       </w:r>
@@ -14085,8 +14067,9 @@
       </w:pPr>
       <w:bookmarkStart w:id="118" w:name="_Toc235007288"/>
       <w:bookmarkStart w:id="119" w:name="_Toc235009574"/>
-      <w:bookmarkStart w:id="120" w:name="_Toc177721331"/>
-      <w:r>
+      <w:bookmarkStart w:id="120" w:name="_Toc177737290"/>
+      <w:r>
+        <w:lastRenderedPageBreak/>
         <w:t xml:space="preserve">Requerimientos </w:t>
       </w:r>
       <w:bookmarkEnd w:id="118"/>
@@ -14102,7 +14085,7 @@
       </w:pPr>
       <w:bookmarkStart w:id="121" w:name="_Toc235007289"/>
       <w:bookmarkStart w:id="122" w:name="_Toc235009575"/>
-      <w:bookmarkStart w:id="123" w:name="_Toc177721332"/>
+      <w:bookmarkStart w:id="123" w:name="_Toc177737291"/>
       <w:r>
         <w:t xml:space="preserve">Manual </w:t>
       </w:r>
@@ -14119,45 +14102,6 @@
     <w:p>
       <w:pPr>
         <w:pStyle w:val="PSI-Comentario"/>
-      </w:pPr>
-      <w:r>
-        <w:t>[</w:t>
-      </w:r>
-      <w:r>
-        <w:t xml:space="preserve">En esta sección </w:t>
-      </w:r>
-      <w:r>
-        <w:t xml:space="preserve">se debe </w:t>
-      </w:r>
-      <w:r>
-        <w:t>describ</w:t>
-      </w:r>
-      <w:r>
-        <w:t>ir</w:t>
-      </w:r>
-      <w:r>
-        <w:t xml:space="preserve"> el propósito y contenido del Manual de Usuario. Especifique el largo deseado, nivel de detalle, necesidad de índice, glosario de términos, </w:t>
-      </w:r>
-      <w:r>
-        <w:lastRenderedPageBreak/>
-        <w:t>tutoriales o manual de referencia estratégica, etc. Especifique ta</w:t>
-      </w:r>
-      <w:r>
-        <w:t>mbién restricciones de formato</w:t>
-      </w:r>
-      <w:r>
-        <w:t>.</w:t>
-      </w:r>
-      <w:r>
-        <w:t xml:space="preserve"> </w:t>
-      </w:r>
-      <w:r>
-        <w:t>]</w:t>
-      </w:r>
-    </w:p>
-    <w:p>
-      <w:pPr>
-        <w:pStyle w:val="PSI-Comentario"/>
         <w:rPr>
           <w:lang w:val="es-ES"/>
         </w:rPr>
@@ -14178,7 +14122,21 @@
         <w:rPr>
           <w:lang w:val="es-ES"/>
         </w:rPr>
-        <w:t>Vesta Risk Manager.</w:t>
+        <w:t xml:space="preserve">Vesta </w:t>
+      </w:r>
+      <w:proofErr w:type="spellStart"/>
+      <w:r>
+        <w:rPr>
+          <w:lang w:val="es-ES"/>
+        </w:rPr>
+        <w:t>Risk</w:t>
+      </w:r>
+      <w:proofErr w:type="spellEnd"/>
+      <w:r>
+        <w:rPr>
+          <w:lang w:val="es-ES"/>
+        </w:rPr>
+        <w:t xml:space="preserve"> Manager.</w:t>
       </w:r>
       <w:r>
         <w:rPr>
@@ -14219,7 +14177,7 @@
       </w:pPr>
       <w:bookmarkStart w:id="124" w:name="_Toc235007290"/>
       <w:bookmarkStart w:id="125" w:name="_Toc235009576"/>
-      <w:bookmarkStart w:id="126" w:name="_Toc177721333"/>
+      <w:bookmarkStart w:id="126" w:name="_Toc177737292"/>
       <w:r>
         <w:t>Ayuda en Línea</w:t>
       </w:r>
@@ -14247,7 +14205,7 @@
       <w:bookmarkStart w:id="127" w:name="_Toc95287984"/>
       <w:bookmarkStart w:id="128" w:name="_Toc235007291"/>
       <w:bookmarkStart w:id="129" w:name="_Toc235009577"/>
-      <w:bookmarkStart w:id="130" w:name="_Toc177721334"/>
+      <w:bookmarkStart w:id="130" w:name="_Toc177737293"/>
       <w:r>
         <w:t xml:space="preserve">Guías de </w:t>
       </w:r>
@@ -14290,7 +14248,7 @@
       </w:pPr>
       <w:bookmarkStart w:id="131" w:name="_Toc235007293"/>
       <w:bookmarkStart w:id="132" w:name="_Toc235009579"/>
-      <w:bookmarkStart w:id="133" w:name="_Toc177721336"/>
+      <w:bookmarkStart w:id="133" w:name="_Toc177737294"/>
       <w:r>
         <w:t>Características No Soportadas</w:t>
       </w:r>
@@ -14422,7 +14380,7 @@
       </w:pPr>
       <w:bookmarkStart w:id="134" w:name="_Toc235007294"/>
       <w:bookmarkStart w:id="135" w:name="_Toc235009580"/>
-      <w:bookmarkStart w:id="136" w:name="_Toc177721337"/>
+      <w:bookmarkStart w:id="136" w:name="_Toc177737295"/>
       <w:r>
         <w:t>Estándares Aplicables</w:t>
       </w:r>
@@ -14481,7 +14439,21 @@
       <w:rPr>
         <w:lang w:val="es-AR"/>
       </w:rPr>
-      <w:t xml:space="preserve">T-Code   </w:t>
+      <w:t>T-</w:t>
+    </w:r>
+    <w:proofErr w:type="spellStart"/>
+    <w:r>
+      <w:rPr>
+        <w:lang w:val="es-AR"/>
+      </w:rPr>
+      <w:t>Code</w:t>
+    </w:r>
+    <w:proofErr w:type="spellEnd"/>
+    <w:r>
+      <w:rPr>
+        <w:lang w:val="es-AR"/>
+      </w:rPr>
+      <w:t xml:space="preserve">   </w:t>
     </w:r>
     <w:r>
       <w:rPr>
@@ -14841,7 +14813,35 @@
       <w:rPr>
         <w:lang w:val="es-AR"/>
       </w:rPr>
-      <w:t xml:space="preserve">Agustín Collareda, Cintia Hernandez y </w:t>
+      <w:t xml:space="preserve">Agustín </w:t>
+    </w:r>
+    <w:proofErr w:type="spellStart"/>
+    <w:r>
+      <w:rPr>
+        <w:lang w:val="es-AR"/>
+      </w:rPr>
+      <w:t>Collareda</w:t>
+    </w:r>
+    <w:proofErr w:type="spellEnd"/>
+    <w:r>
+      <w:rPr>
+        <w:lang w:val="es-AR"/>
+      </w:rPr>
+      <w:t xml:space="preserve">, Cintia </w:t>
+    </w:r>
+    <w:proofErr w:type="spellStart"/>
+    <w:r>
+      <w:rPr>
+        <w:lang w:val="es-AR"/>
+      </w:rPr>
+      <w:t>Hernandez</w:t>
+    </w:r>
+    <w:proofErr w:type="spellEnd"/>
+    <w:r>
+      <w:rPr>
+        <w:lang w:val="es-AR"/>
+      </w:rPr>
+      <w:t xml:space="preserve"> y </w:t>
     </w:r>
     <w:r>
       <w:rPr>
@@ -15304,7 +15304,15 @@
       </mc:AlternateContent>
     </w:r>
     <w:r>
-      <w:t>Vesta Risk Manager</w:t>
+      <w:t xml:space="preserve">Vesta </w:t>
+    </w:r>
+    <w:proofErr w:type="spellStart"/>
+    <w:r>
+      <w:t>Risk</w:t>
+    </w:r>
+    <w:proofErr w:type="spellEnd"/>
+    <w:r>
+      <w:t xml:space="preserve"> Manager</w:t>
     </w:r>
     <w:r>
       <w:tab/>

</xml_diff>

<commit_message>
Doc: Se corrigio el plan SQA con las correcciones realizadas en la presentacion
</commit_message>
<xml_diff>
--- a/2. Etapa de elaboración/Iteración 1/Especificación de requerimientos/SRS_Vesta Risk Manager_T-Code.docx
+++ b/2. Etapa de elaboración/Iteración 1/Especificación de requerimientos/SRS_Vesta Risk Manager_T-Code.docx
@@ -357,25 +357,7 @@
           <w:sz w:val="36"/>
           <w:szCs w:val="36"/>
         </w:rPr>
-        <w:t xml:space="preserve">Vesta </w:t>
-      </w:r>
-      <w:proofErr w:type="spellStart"/>
-      <w:r>
-        <w:rPr>
-          <w:rFonts w:ascii="Cambria" w:hAnsi="Cambria"/>
-          <w:sz w:val="36"/>
-          <w:szCs w:val="36"/>
-        </w:rPr>
-        <w:t>Risk</w:t>
-      </w:r>
-      <w:proofErr w:type="spellEnd"/>
-      <w:r>
-        <w:rPr>
-          <w:rFonts w:ascii="Cambria" w:hAnsi="Cambria"/>
-          <w:sz w:val="36"/>
-          <w:szCs w:val="36"/>
-        </w:rPr>
-        <w:t xml:space="preserve"> Manager</w:t>
+        <w:t>Vesta Risk Manager</w:t>
       </w:r>
     </w:p>
     <w:p>
@@ -406,26 +388,18 @@
         <w:rPr>
           <w:lang w:val="es-AR"/>
         </w:rPr>
-        <w:t>T-</w:t>
-      </w:r>
-      <w:proofErr w:type="spellStart"/>
+        <w:t>T-Code</w:t>
+      </w:r>
       <w:r>
         <w:rPr>
           <w:lang w:val="es-AR"/>
         </w:rPr>
-        <w:t>Code</w:t>
-      </w:r>
-      <w:proofErr w:type="spellEnd"/>
+        <w:t xml:space="preserve">  </w:t>
+      </w:r>
       <w:r>
         <w:rPr>
           <w:lang w:val="es-AR"/>
         </w:rPr>
-        <w:t xml:space="preserve">  </w:t>
-      </w:r>
-      <w:r>
-        <w:rPr>
-          <w:lang w:val="es-AR"/>
-        </w:rPr>
         <w:t xml:space="preserve"> </w:t>
       </w:r>
     </w:p>
@@ -434,23 +408,7 @@
         <w:pStyle w:val="Sinespaciado"/>
       </w:pPr>
       <w:r>
-        <w:t xml:space="preserve">Agustín </w:t>
-      </w:r>
-      <w:proofErr w:type="spellStart"/>
-      <w:r>
-        <w:t>Collareda</w:t>
-      </w:r>
-      <w:proofErr w:type="spellEnd"/>
-      <w:r>
-        <w:t xml:space="preserve">, Cintia </w:t>
-      </w:r>
-      <w:proofErr w:type="spellStart"/>
-      <w:r>
-        <w:t>Hernandez</w:t>
-      </w:r>
-      <w:proofErr w:type="spellEnd"/>
-      <w:r>
-        <w:t xml:space="preserve"> y Hugo Frey</w:t>
+        <w:t>Agustín Collareda, Cintia Hernandez y Hugo Frey</w:t>
       </w:r>
     </w:p>
     <w:p/>
@@ -953,7 +911,7 @@
       <w:r>
         <w:fldChar w:fldCharType="separate"/>
       </w:r>
-      <w:hyperlink w:anchor="_Toc177737229" w:history="1">
+      <w:hyperlink w:anchor="_Toc177738425" w:history="1">
         <w:r>
           <w:rPr>
             <w:rStyle w:val="Hipervnculo"/>
@@ -980,7 +938,7 @@
             <w:noProof/>
             <w:webHidden/>
           </w:rPr>
-          <w:instrText xml:space="preserve"> PAGEREF _Toc177737229 \h </w:instrText>
+          <w:instrText xml:space="preserve"> PAGEREF _Toc177738425 \h </w:instrText>
         </w:r>
         <w:r>
           <w:rPr>
@@ -1026,7 +984,7 @@
           <w14:ligatures w14:val="standardContextual"/>
         </w:rPr>
       </w:pPr>
-      <w:hyperlink w:anchor="_Toc177737230" w:history="1">
+      <w:hyperlink w:anchor="_Toc177738426" w:history="1">
         <w:r>
           <w:rPr>
             <w:rStyle w:val="Hipervnculo"/>
@@ -1053,7 +1011,7 @@
             <w:noProof/>
             <w:webHidden/>
           </w:rPr>
-          <w:instrText xml:space="preserve"> PAGEREF _Toc177737230 \h </w:instrText>
+          <w:instrText xml:space="preserve"> PAGEREF _Toc177738426 \h </w:instrText>
         </w:r>
         <w:r>
           <w:rPr>
@@ -1099,7 +1057,7 @@
           <w14:ligatures w14:val="standardContextual"/>
         </w:rPr>
       </w:pPr>
-      <w:hyperlink w:anchor="_Toc177737231" w:history="1">
+      <w:hyperlink w:anchor="_Toc177738427" w:history="1">
         <w:r>
           <w:rPr>
             <w:rStyle w:val="Hipervnculo"/>
@@ -1126,7 +1084,7 @@
             <w:noProof/>
             <w:webHidden/>
           </w:rPr>
-          <w:instrText xml:space="preserve"> PAGEREF _Toc177737231 \h </w:instrText>
+          <w:instrText xml:space="preserve"> PAGEREF _Toc177738427 \h </w:instrText>
         </w:r>
         <w:r>
           <w:rPr>
@@ -1172,7 +1130,7 @@
           <w14:ligatures w14:val="standardContextual"/>
         </w:rPr>
       </w:pPr>
-      <w:hyperlink w:anchor="_Toc177737232" w:history="1">
+      <w:hyperlink w:anchor="_Toc177738428" w:history="1">
         <w:r>
           <w:rPr>
             <w:rStyle w:val="Hipervnculo"/>
@@ -1199,7 +1157,7 @@
             <w:noProof/>
             <w:webHidden/>
           </w:rPr>
-          <w:instrText xml:space="preserve"> PAGEREF _Toc177737232 \h </w:instrText>
+          <w:instrText xml:space="preserve"> PAGEREF _Toc177738428 \h </w:instrText>
         </w:r>
         <w:r>
           <w:rPr>
@@ -1245,7 +1203,7 @@
           <w14:ligatures w14:val="standardContextual"/>
         </w:rPr>
       </w:pPr>
-      <w:hyperlink w:anchor="_Toc177737233" w:history="1">
+      <w:hyperlink w:anchor="_Toc177738429" w:history="1">
         <w:r>
           <w:rPr>
             <w:rStyle w:val="Hipervnculo"/>
@@ -1272,7 +1230,7 @@
             <w:noProof/>
             <w:webHidden/>
           </w:rPr>
-          <w:instrText xml:space="preserve"> PAGEREF _Toc177737233 \h </w:instrText>
+          <w:instrText xml:space="preserve"> PAGEREF _Toc177738429 \h </w:instrText>
         </w:r>
         <w:r>
           <w:rPr>
@@ -1318,7 +1276,7 @@
           <w14:ligatures w14:val="standardContextual"/>
         </w:rPr>
       </w:pPr>
-      <w:hyperlink w:anchor="_Toc177737234" w:history="1">
+      <w:hyperlink w:anchor="_Toc177738430" w:history="1">
         <w:r>
           <w:rPr>
             <w:rStyle w:val="Hipervnculo"/>
@@ -1345,7 +1303,7 @@
             <w:noProof/>
             <w:webHidden/>
           </w:rPr>
-          <w:instrText xml:space="preserve"> PAGEREF _Toc177737234 \h </w:instrText>
+          <w:instrText xml:space="preserve"> PAGEREF _Toc177738430 \h </w:instrText>
         </w:r>
         <w:r>
           <w:rPr>
@@ -1391,7 +1349,7 @@
           <w14:ligatures w14:val="standardContextual"/>
         </w:rPr>
       </w:pPr>
-      <w:hyperlink w:anchor="_Toc177737235" w:history="1">
+      <w:hyperlink w:anchor="_Toc177738431" w:history="1">
         <w:r>
           <w:rPr>
             <w:rStyle w:val="Hipervnculo"/>
@@ -1418,7 +1376,7 @@
             <w:noProof/>
             <w:webHidden/>
           </w:rPr>
-          <w:instrText xml:space="preserve"> PAGEREF _Toc177737235 \h </w:instrText>
+          <w:instrText xml:space="preserve"> PAGEREF _Toc177738431 \h </w:instrText>
         </w:r>
         <w:r>
           <w:rPr>
@@ -1464,7 +1422,7 @@
           <w14:ligatures w14:val="standardContextual"/>
         </w:rPr>
       </w:pPr>
-      <w:hyperlink w:anchor="_Toc177737236" w:history="1">
+      <w:hyperlink w:anchor="_Toc177738432" w:history="1">
         <w:r>
           <w:rPr>
             <w:rStyle w:val="Hipervnculo"/>
@@ -1491,7 +1449,7 @@
             <w:noProof/>
             <w:webHidden/>
           </w:rPr>
-          <w:instrText xml:space="preserve"> PAGEREF _Toc177737236 \h </w:instrText>
+          <w:instrText xml:space="preserve"> PAGEREF _Toc177738432 \h </w:instrText>
         </w:r>
         <w:r>
           <w:rPr>
@@ -1537,7 +1495,7 @@
           <w14:ligatures w14:val="standardContextual"/>
         </w:rPr>
       </w:pPr>
-      <w:hyperlink w:anchor="_Toc177737237" w:history="1">
+      <w:hyperlink w:anchor="_Toc177738433" w:history="1">
         <w:r>
           <w:rPr>
             <w:rStyle w:val="Hipervnculo"/>
@@ -1564,7 +1522,7 @@
             <w:noProof/>
             <w:webHidden/>
           </w:rPr>
-          <w:instrText xml:space="preserve"> PAGEREF _Toc177737237 \h </w:instrText>
+          <w:instrText xml:space="preserve"> PAGEREF _Toc177738433 \h </w:instrText>
         </w:r>
         <w:r>
           <w:rPr>
@@ -1608,7 +1566,7 @@
           <w14:ligatures w14:val="standardContextual"/>
         </w:rPr>
       </w:pPr>
-      <w:hyperlink w:anchor="_Toc177737238" w:history="1">
+      <w:hyperlink w:anchor="_Toc177738434" w:history="1">
         <w:r>
           <w:rPr>
             <w:rStyle w:val="Hipervnculo"/>
@@ -1635,7 +1593,7 @@
             <w:noProof/>
             <w:webHidden/>
           </w:rPr>
-          <w:instrText xml:space="preserve"> PAGEREF _Toc177737238 \h </w:instrText>
+          <w:instrText xml:space="preserve"> PAGEREF _Toc177738434 \h </w:instrText>
         </w:r>
         <w:r>
           <w:rPr>
@@ -1679,7 +1637,7 @@
           <w14:ligatures w14:val="standardContextual"/>
         </w:rPr>
       </w:pPr>
-      <w:hyperlink w:anchor="_Toc177737239" w:history="1">
+      <w:hyperlink w:anchor="_Toc177738435" w:history="1">
         <w:r>
           <w:rPr>
             <w:rStyle w:val="Hipervnculo"/>
@@ -1706,7 +1664,7 @@
             <w:noProof/>
             <w:webHidden/>
           </w:rPr>
-          <w:instrText xml:space="preserve"> PAGEREF _Toc177737239 \h </w:instrText>
+          <w:instrText xml:space="preserve"> PAGEREF _Toc177738435 \h </w:instrText>
         </w:r>
         <w:r>
           <w:rPr>
@@ -1752,7 +1710,7 @@
           <w14:ligatures w14:val="standardContextual"/>
         </w:rPr>
       </w:pPr>
-      <w:hyperlink w:anchor="_Toc177737240" w:history="1">
+      <w:hyperlink w:anchor="_Toc177738436" w:history="1">
         <w:r>
           <w:rPr>
             <w:rStyle w:val="Hipervnculo"/>
@@ -1779,7 +1737,7 @@
             <w:noProof/>
             <w:webHidden/>
           </w:rPr>
-          <w:instrText xml:space="preserve"> PAGEREF _Toc177737240 \h </w:instrText>
+          <w:instrText xml:space="preserve"> PAGEREF _Toc177738436 \h </w:instrText>
         </w:r>
         <w:r>
           <w:rPr>
@@ -1823,7 +1781,7 @@
           <w14:ligatures w14:val="standardContextual"/>
         </w:rPr>
       </w:pPr>
-      <w:hyperlink w:anchor="_Toc177737241" w:history="1">
+      <w:hyperlink w:anchor="_Toc177738437" w:history="1">
         <w:r>
           <w:rPr>
             <w:rStyle w:val="Hipervnculo"/>
@@ -1850,7 +1808,7 @@
             <w:noProof/>
             <w:webHidden/>
           </w:rPr>
-          <w:instrText xml:space="preserve"> PAGEREF _Toc177737241 \h </w:instrText>
+          <w:instrText xml:space="preserve"> PAGEREF _Toc177738437 \h </w:instrText>
         </w:r>
         <w:r>
           <w:rPr>
@@ -1894,7 +1852,7 @@
           <w14:ligatures w14:val="standardContextual"/>
         </w:rPr>
       </w:pPr>
-      <w:hyperlink w:anchor="_Toc177737242" w:history="1">
+      <w:hyperlink w:anchor="_Toc177738438" w:history="1">
         <w:r>
           <w:rPr>
             <w:rStyle w:val="Hipervnculo"/>
@@ -1921,7 +1879,7 @@
             <w:noProof/>
             <w:webHidden/>
           </w:rPr>
-          <w:instrText xml:space="preserve"> PAGEREF _Toc177737242 \h </w:instrText>
+          <w:instrText xml:space="preserve"> PAGEREF _Toc177738438 \h </w:instrText>
         </w:r>
         <w:r>
           <w:rPr>
@@ -1967,7 +1925,7 @@
           <w14:ligatures w14:val="standardContextual"/>
         </w:rPr>
       </w:pPr>
-      <w:hyperlink w:anchor="_Toc177737243" w:history="1">
+      <w:hyperlink w:anchor="_Toc177738439" w:history="1">
         <w:r>
           <w:rPr>
             <w:rStyle w:val="Hipervnculo"/>
@@ -1994,7 +1952,7 @@
             <w:noProof/>
             <w:webHidden/>
           </w:rPr>
-          <w:instrText xml:space="preserve"> PAGEREF _Toc177737243 \h </w:instrText>
+          <w:instrText xml:space="preserve"> PAGEREF _Toc177738439 \h </w:instrText>
         </w:r>
         <w:r>
           <w:rPr>
@@ -2038,7 +1996,7 @@
           <w14:ligatures w14:val="standardContextual"/>
         </w:rPr>
       </w:pPr>
-      <w:hyperlink w:anchor="_Toc177737244" w:history="1">
+      <w:hyperlink w:anchor="_Toc177738440" w:history="1">
         <w:r>
           <w:rPr>
             <w:rStyle w:val="Hipervnculo"/>
@@ -2065,7 +2023,7 @@
             <w:noProof/>
             <w:webHidden/>
           </w:rPr>
-          <w:instrText xml:space="preserve"> PAGEREF _Toc177737244 \h </w:instrText>
+          <w:instrText xml:space="preserve"> PAGEREF _Toc177738440 \h </w:instrText>
         </w:r>
         <w:r>
           <w:rPr>
@@ -2109,7 +2067,7 @@
           <w14:ligatures w14:val="standardContextual"/>
         </w:rPr>
       </w:pPr>
-      <w:hyperlink w:anchor="_Toc177737245" w:history="1">
+      <w:hyperlink w:anchor="_Toc177738441" w:history="1">
         <w:r>
           <w:rPr>
             <w:rStyle w:val="Hipervnculo"/>
@@ -2136,7 +2094,7 @@
             <w:noProof/>
             <w:webHidden/>
           </w:rPr>
-          <w:instrText xml:space="preserve"> PAGEREF _Toc177737245 \h </w:instrText>
+          <w:instrText xml:space="preserve"> PAGEREF _Toc177738441 \h </w:instrText>
         </w:r>
         <w:r>
           <w:rPr>
@@ -2182,7 +2140,7 @@
           <w14:ligatures w14:val="standardContextual"/>
         </w:rPr>
       </w:pPr>
-      <w:hyperlink w:anchor="_Toc177737246" w:history="1">
+      <w:hyperlink w:anchor="_Toc177738442" w:history="1">
         <w:r>
           <w:rPr>
             <w:rStyle w:val="Hipervnculo"/>
@@ -2209,7 +2167,7 @@
             <w:noProof/>
             <w:webHidden/>
           </w:rPr>
-          <w:instrText xml:space="preserve"> PAGEREF _Toc177737246 \h </w:instrText>
+          <w:instrText xml:space="preserve"> PAGEREF _Toc177738442 \h </w:instrText>
         </w:r>
         <w:r>
           <w:rPr>
@@ -2253,7 +2211,7 @@
           <w14:ligatures w14:val="standardContextual"/>
         </w:rPr>
       </w:pPr>
-      <w:hyperlink w:anchor="_Toc177737247" w:history="1">
+      <w:hyperlink w:anchor="_Toc177738443" w:history="1">
         <w:r>
           <w:rPr>
             <w:rStyle w:val="Hipervnculo"/>
@@ -2280,7 +2238,7 @@
             <w:noProof/>
             <w:webHidden/>
           </w:rPr>
-          <w:instrText xml:space="preserve"> PAGEREF _Toc177737247 \h </w:instrText>
+          <w:instrText xml:space="preserve"> PAGEREF _Toc177738443 \h </w:instrText>
         </w:r>
         <w:r>
           <w:rPr>
@@ -2324,7 +2282,7 @@
           <w14:ligatures w14:val="standardContextual"/>
         </w:rPr>
       </w:pPr>
-      <w:hyperlink w:anchor="_Toc177737248" w:history="1">
+      <w:hyperlink w:anchor="_Toc177738444" w:history="1">
         <w:r>
           <w:rPr>
             <w:rStyle w:val="Hipervnculo"/>
@@ -2351,7 +2309,7 @@
             <w:noProof/>
             <w:webHidden/>
           </w:rPr>
-          <w:instrText xml:space="preserve"> PAGEREF _Toc177737248 \h </w:instrText>
+          <w:instrText xml:space="preserve"> PAGEREF _Toc177738444 \h </w:instrText>
         </w:r>
         <w:r>
           <w:rPr>
@@ -2397,7 +2355,7 @@
           <w14:ligatures w14:val="standardContextual"/>
         </w:rPr>
       </w:pPr>
-      <w:hyperlink w:anchor="_Toc177737249" w:history="1">
+      <w:hyperlink w:anchor="_Toc177738445" w:history="1">
         <w:r>
           <w:rPr>
             <w:rStyle w:val="Hipervnculo"/>
@@ -2424,7 +2382,7 @@
             <w:noProof/>
             <w:webHidden/>
           </w:rPr>
-          <w:instrText xml:space="preserve"> PAGEREF _Toc177737249 \h </w:instrText>
+          <w:instrText xml:space="preserve"> PAGEREF _Toc177738445 \h </w:instrText>
         </w:r>
         <w:r>
           <w:rPr>
@@ -2468,7 +2426,7 @@
           <w14:ligatures w14:val="standardContextual"/>
         </w:rPr>
       </w:pPr>
-      <w:hyperlink w:anchor="_Toc177737250" w:history="1">
+      <w:hyperlink w:anchor="_Toc177738446" w:history="1">
         <w:r>
           <w:rPr>
             <w:rStyle w:val="Hipervnculo"/>
@@ -2495,7 +2453,7 @@
             <w:noProof/>
             <w:webHidden/>
           </w:rPr>
-          <w:instrText xml:space="preserve"> PAGEREF _Toc177737250 \h </w:instrText>
+          <w:instrText xml:space="preserve"> PAGEREF _Toc177738446 \h </w:instrText>
         </w:r>
         <w:r>
           <w:rPr>
@@ -2539,7 +2497,7 @@
           <w14:ligatures w14:val="standardContextual"/>
         </w:rPr>
       </w:pPr>
-      <w:hyperlink w:anchor="_Toc177737251" w:history="1">
+      <w:hyperlink w:anchor="_Toc177738447" w:history="1">
         <w:r>
           <w:rPr>
             <w:rStyle w:val="Hipervnculo"/>
@@ -2566,7 +2524,7 @@
             <w:noProof/>
             <w:webHidden/>
           </w:rPr>
-          <w:instrText xml:space="preserve"> PAGEREF _Toc177737251 \h </w:instrText>
+          <w:instrText xml:space="preserve"> PAGEREF _Toc177738447 \h </w:instrText>
         </w:r>
         <w:r>
           <w:rPr>
@@ -2612,7 +2570,7 @@
           <w14:ligatures w14:val="standardContextual"/>
         </w:rPr>
       </w:pPr>
-      <w:hyperlink w:anchor="_Toc177737252" w:history="1">
+      <w:hyperlink w:anchor="_Toc177738448" w:history="1">
         <w:r>
           <w:rPr>
             <w:rStyle w:val="Hipervnculo"/>
@@ -2639,7 +2597,7 @@
             <w:noProof/>
             <w:webHidden/>
           </w:rPr>
-          <w:instrText xml:space="preserve"> PAGEREF _Toc177737252 \h </w:instrText>
+          <w:instrText xml:space="preserve"> PAGEREF _Toc177738448 \h </w:instrText>
         </w:r>
         <w:r>
           <w:rPr>
@@ -2683,7 +2641,7 @@
           <w14:ligatures w14:val="standardContextual"/>
         </w:rPr>
       </w:pPr>
-      <w:hyperlink w:anchor="_Toc177737253" w:history="1">
+      <w:hyperlink w:anchor="_Toc177738449" w:history="1">
         <w:r>
           <w:rPr>
             <w:rStyle w:val="Hipervnculo"/>
@@ -2710,7 +2668,7 @@
             <w:noProof/>
             <w:webHidden/>
           </w:rPr>
-          <w:instrText xml:space="preserve"> PAGEREF _Toc177737253 \h </w:instrText>
+          <w:instrText xml:space="preserve"> PAGEREF _Toc177738449 \h </w:instrText>
         </w:r>
         <w:r>
           <w:rPr>
@@ -2754,7 +2712,7 @@
           <w14:ligatures w14:val="standardContextual"/>
         </w:rPr>
       </w:pPr>
-      <w:hyperlink w:anchor="_Toc177737254" w:history="1">
+      <w:hyperlink w:anchor="_Toc177738450" w:history="1">
         <w:r>
           <w:rPr>
             <w:rStyle w:val="Hipervnculo"/>
@@ -2781,7 +2739,7 @@
             <w:noProof/>
             <w:webHidden/>
           </w:rPr>
-          <w:instrText xml:space="preserve"> PAGEREF _Toc177737254 \h </w:instrText>
+          <w:instrText xml:space="preserve"> PAGEREF _Toc177738450 \h </w:instrText>
         </w:r>
         <w:r>
           <w:rPr>
@@ -2827,7 +2785,7 @@
           <w14:ligatures w14:val="standardContextual"/>
         </w:rPr>
       </w:pPr>
-      <w:hyperlink w:anchor="_Toc177737255" w:history="1">
+      <w:hyperlink w:anchor="_Toc177738451" w:history="1">
         <w:r>
           <w:rPr>
             <w:rStyle w:val="Hipervnculo"/>
@@ -2854,7 +2812,7 @@
             <w:noProof/>
             <w:webHidden/>
           </w:rPr>
-          <w:instrText xml:space="preserve"> PAGEREF _Toc177737255 \h </w:instrText>
+          <w:instrText xml:space="preserve"> PAGEREF _Toc177738451 \h </w:instrText>
         </w:r>
         <w:r>
           <w:rPr>
@@ -2898,7 +2856,7 @@
           <w14:ligatures w14:val="standardContextual"/>
         </w:rPr>
       </w:pPr>
-      <w:hyperlink w:anchor="_Toc177737256" w:history="1">
+      <w:hyperlink w:anchor="_Toc177738452" w:history="1">
         <w:r>
           <w:rPr>
             <w:rStyle w:val="Hipervnculo"/>
@@ -2925,7 +2883,7 @@
             <w:noProof/>
             <w:webHidden/>
           </w:rPr>
-          <w:instrText xml:space="preserve"> PAGEREF _Toc177737256 \h </w:instrText>
+          <w:instrText xml:space="preserve"> PAGEREF _Toc177738452 \h </w:instrText>
         </w:r>
         <w:r>
           <w:rPr>
@@ -2969,7 +2927,7 @@
           <w14:ligatures w14:val="standardContextual"/>
         </w:rPr>
       </w:pPr>
-      <w:hyperlink w:anchor="_Toc177737257" w:history="1">
+      <w:hyperlink w:anchor="_Toc177738453" w:history="1">
         <w:r>
           <w:rPr>
             <w:rStyle w:val="Hipervnculo"/>
@@ -2996,7 +2954,7 @@
             <w:noProof/>
             <w:webHidden/>
           </w:rPr>
-          <w:instrText xml:space="preserve"> PAGEREF _Toc177737257 \h </w:instrText>
+          <w:instrText xml:space="preserve"> PAGEREF _Toc177738453 \h </w:instrText>
         </w:r>
         <w:r>
           <w:rPr>
@@ -3042,7 +3000,7 @@
           <w14:ligatures w14:val="standardContextual"/>
         </w:rPr>
       </w:pPr>
-      <w:hyperlink w:anchor="_Toc177737258" w:history="1">
+      <w:hyperlink w:anchor="_Toc177738454" w:history="1">
         <w:r>
           <w:rPr>
             <w:rStyle w:val="Hipervnculo"/>
@@ -3069,7 +3027,7 @@
             <w:noProof/>
             <w:webHidden/>
           </w:rPr>
-          <w:instrText xml:space="preserve"> PAGEREF _Toc177737258 \h </w:instrText>
+          <w:instrText xml:space="preserve"> PAGEREF _Toc177738454 \h </w:instrText>
         </w:r>
         <w:r>
           <w:rPr>
@@ -3113,7 +3071,7 @@
           <w14:ligatures w14:val="standardContextual"/>
         </w:rPr>
       </w:pPr>
-      <w:hyperlink w:anchor="_Toc177737259" w:history="1">
+      <w:hyperlink w:anchor="_Toc177738455" w:history="1">
         <w:r>
           <w:rPr>
             <w:rStyle w:val="Hipervnculo"/>
@@ -3140,7 +3098,7 @@
             <w:noProof/>
             <w:webHidden/>
           </w:rPr>
-          <w:instrText xml:space="preserve"> PAGEREF _Toc177737259 \h </w:instrText>
+          <w:instrText xml:space="preserve"> PAGEREF _Toc177738455 \h </w:instrText>
         </w:r>
         <w:r>
           <w:rPr>
@@ -3184,7 +3142,7 @@
           <w14:ligatures w14:val="standardContextual"/>
         </w:rPr>
       </w:pPr>
-      <w:hyperlink w:anchor="_Toc177737260" w:history="1">
+      <w:hyperlink w:anchor="_Toc177738456" w:history="1">
         <w:r>
           <w:rPr>
             <w:rStyle w:val="Hipervnculo"/>
@@ -3211,7 +3169,7 @@
             <w:noProof/>
             <w:webHidden/>
           </w:rPr>
-          <w:instrText xml:space="preserve"> PAGEREF _Toc177737260 \h </w:instrText>
+          <w:instrText xml:space="preserve"> PAGEREF _Toc177738456 \h </w:instrText>
         </w:r>
         <w:r>
           <w:rPr>
@@ -3257,7 +3215,7 @@
           <w14:ligatures w14:val="standardContextual"/>
         </w:rPr>
       </w:pPr>
-      <w:hyperlink w:anchor="_Toc177737261" w:history="1">
+      <w:hyperlink w:anchor="_Toc177738457" w:history="1">
         <w:r>
           <w:rPr>
             <w:rStyle w:val="Hipervnculo"/>
@@ -3284,7 +3242,7 @@
             <w:noProof/>
             <w:webHidden/>
           </w:rPr>
-          <w:instrText xml:space="preserve"> PAGEREF _Toc177737261 \h </w:instrText>
+          <w:instrText xml:space="preserve"> PAGEREF _Toc177738457 \h </w:instrText>
         </w:r>
         <w:r>
           <w:rPr>
@@ -3328,7 +3286,7 @@
           <w14:ligatures w14:val="standardContextual"/>
         </w:rPr>
       </w:pPr>
-      <w:hyperlink w:anchor="_Toc177737262" w:history="1">
+      <w:hyperlink w:anchor="_Toc177738458" w:history="1">
         <w:r>
           <w:rPr>
             <w:rStyle w:val="Hipervnculo"/>
@@ -3355,7 +3313,7 @@
             <w:noProof/>
             <w:webHidden/>
           </w:rPr>
-          <w:instrText xml:space="preserve"> PAGEREF _Toc177737262 \h </w:instrText>
+          <w:instrText xml:space="preserve"> PAGEREF _Toc177738458 \h </w:instrText>
         </w:r>
         <w:r>
           <w:rPr>
@@ -3399,7 +3357,7 @@
           <w14:ligatures w14:val="standardContextual"/>
         </w:rPr>
       </w:pPr>
-      <w:hyperlink w:anchor="_Toc177737263" w:history="1">
+      <w:hyperlink w:anchor="_Toc177738459" w:history="1">
         <w:r>
           <w:rPr>
             <w:rStyle w:val="Hipervnculo"/>
@@ -3426,7 +3384,7 @@
             <w:noProof/>
             <w:webHidden/>
           </w:rPr>
-          <w:instrText xml:space="preserve"> PAGEREF _Toc177737263 \h </w:instrText>
+          <w:instrText xml:space="preserve"> PAGEREF _Toc177738459 \h </w:instrText>
         </w:r>
         <w:r>
           <w:rPr>
@@ -3472,7 +3430,7 @@
           <w14:ligatures w14:val="standardContextual"/>
         </w:rPr>
       </w:pPr>
-      <w:hyperlink w:anchor="_Toc177737264" w:history="1">
+      <w:hyperlink w:anchor="_Toc177738460" w:history="1">
         <w:r>
           <w:rPr>
             <w:rStyle w:val="Hipervnculo"/>
@@ -3499,7 +3457,7 @@
             <w:noProof/>
             <w:webHidden/>
           </w:rPr>
-          <w:instrText xml:space="preserve"> PAGEREF _Toc177737264 \h </w:instrText>
+          <w:instrText xml:space="preserve"> PAGEREF _Toc177738460 \h </w:instrText>
         </w:r>
         <w:r>
           <w:rPr>
@@ -3543,7 +3501,7 @@
           <w14:ligatures w14:val="standardContextual"/>
         </w:rPr>
       </w:pPr>
-      <w:hyperlink w:anchor="_Toc177737265" w:history="1">
+      <w:hyperlink w:anchor="_Toc177738461" w:history="1">
         <w:r>
           <w:rPr>
             <w:rStyle w:val="Hipervnculo"/>
@@ -3570,7 +3528,7 @@
             <w:noProof/>
             <w:webHidden/>
           </w:rPr>
-          <w:instrText xml:space="preserve"> PAGEREF _Toc177737265 \h </w:instrText>
+          <w:instrText xml:space="preserve"> PAGEREF _Toc177738461 \h </w:instrText>
         </w:r>
         <w:r>
           <w:rPr>
@@ -3614,7 +3572,7 @@
           <w14:ligatures w14:val="standardContextual"/>
         </w:rPr>
       </w:pPr>
-      <w:hyperlink w:anchor="_Toc177737266" w:history="1">
+      <w:hyperlink w:anchor="_Toc177738462" w:history="1">
         <w:r>
           <w:rPr>
             <w:rStyle w:val="Hipervnculo"/>
@@ -3641,7 +3599,7 @@
             <w:noProof/>
             <w:webHidden/>
           </w:rPr>
-          <w:instrText xml:space="preserve"> PAGEREF _Toc177737266 \h </w:instrText>
+          <w:instrText xml:space="preserve"> PAGEREF _Toc177738462 \h </w:instrText>
         </w:r>
         <w:r>
           <w:rPr>
@@ -3687,7 +3645,7 @@
           <w14:ligatures w14:val="standardContextual"/>
         </w:rPr>
       </w:pPr>
-      <w:hyperlink w:anchor="_Toc177737267" w:history="1">
+      <w:hyperlink w:anchor="_Toc177738463" w:history="1">
         <w:r>
           <w:rPr>
             <w:rStyle w:val="Hipervnculo"/>
@@ -3714,7 +3672,7 @@
             <w:noProof/>
             <w:webHidden/>
           </w:rPr>
-          <w:instrText xml:space="preserve"> PAGEREF _Toc177737267 \h </w:instrText>
+          <w:instrText xml:space="preserve"> PAGEREF _Toc177738463 \h </w:instrText>
         </w:r>
         <w:r>
           <w:rPr>
@@ -3758,7 +3716,7 @@
           <w14:ligatures w14:val="standardContextual"/>
         </w:rPr>
       </w:pPr>
-      <w:hyperlink w:anchor="_Toc177737268" w:history="1">
+      <w:hyperlink w:anchor="_Toc177738464" w:history="1">
         <w:r>
           <w:rPr>
             <w:rStyle w:val="Hipervnculo"/>
@@ -3785,7 +3743,7 @@
             <w:noProof/>
             <w:webHidden/>
           </w:rPr>
-          <w:instrText xml:space="preserve"> PAGEREF _Toc177737268 \h </w:instrText>
+          <w:instrText xml:space="preserve"> PAGEREF _Toc177738464 \h </w:instrText>
         </w:r>
         <w:r>
           <w:rPr>
@@ -3829,7 +3787,7 @@
           <w14:ligatures w14:val="standardContextual"/>
         </w:rPr>
       </w:pPr>
-      <w:hyperlink w:anchor="_Toc177737269" w:history="1">
+      <w:hyperlink w:anchor="_Toc177738465" w:history="1">
         <w:r>
           <w:rPr>
             <w:rStyle w:val="Hipervnculo"/>
@@ -3856,7 +3814,7 @@
             <w:noProof/>
             <w:webHidden/>
           </w:rPr>
-          <w:instrText xml:space="preserve"> PAGEREF _Toc177737269 \h </w:instrText>
+          <w:instrText xml:space="preserve"> PAGEREF _Toc177738465 \h </w:instrText>
         </w:r>
         <w:r>
           <w:rPr>
@@ -3902,7 +3860,7 @@
           <w14:ligatures w14:val="standardContextual"/>
         </w:rPr>
       </w:pPr>
-      <w:hyperlink w:anchor="_Toc177737270" w:history="1">
+      <w:hyperlink w:anchor="_Toc177738466" w:history="1">
         <w:r>
           <w:rPr>
             <w:rStyle w:val="Hipervnculo"/>
@@ -3929,7 +3887,7 @@
             <w:noProof/>
             <w:webHidden/>
           </w:rPr>
-          <w:instrText xml:space="preserve"> PAGEREF _Toc177737270 \h </w:instrText>
+          <w:instrText xml:space="preserve"> PAGEREF _Toc177738466 \h </w:instrText>
         </w:r>
         <w:r>
           <w:rPr>
@@ -3973,7 +3931,7 @@
           <w14:ligatures w14:val="standardContextual"/>
         </w:rPr>
       </w:pPr>
-      <w:hyperlink w:anchor="_Toc177737271" w:history="1">
+      <w:hyperlink w:anchor="_Toc177738467" w:history="1">
         <w:r>
           <w:rPr>
             <w:rStyle w:val="Hipervnculo"/>
@@ -4000,7 +3958,7 @@
             <w:noProof/>
             <w:webHidden/>
           </w:rPr>
-          <w:instrText xml:space="preserve"> PAGEREF _Toc177737271 \h </w:instrText>
+          <w:instrText xml:space="preserve"> PAGEREF _Toc177738467 \h </w:instrText>
         </w:r>
         <w:r>
           <w:rPr>
@@ -4044,7 +4002,7 @@
           <w14:ligatures w14:val="standardContextual"/>
         </w:rPr>
       </w:pPr>
-      <w:hyperlink w:anchor="_Toc177737272" w:history="1">
+      <w:hyperlink w:anchor="_Toc177738468" w:history="1">
         <w:r>
           <w:rPr>
             <w:rStyle w:val="Hipervnculo"/>
@@ -4071,7 +4029,7 @@
             <w:noProof/>
             <w:webHidden/>
           </w:rPr>
-          <w:instrText xml:space="preserve"> PAGEREF _Toc177737272 \h </w:instrText>
+          <w:instrText xml:space="preserve"> PAGEREF _Toc177738468 \h </w:instrText>
         </w:r>
         <w:r>
           <w:rPr>
@@ -4117,7 +4075,7 @@
           <w14:ligatures w14:val="standardContextual"/>
         </w:rPr>
       </w:pPr>
-      <w:hyperlink w:anchor="_Toc177737273" w:history="1">
+      <w:hyperlink w:anchor="_Toc177738469" w:history="1">
         <w:r>
           <w:rPr>
             <w:rStyle w:val="Hipervnculo"/>
@@ -4144,7 +4102,7 @@
             <w:noProof/>
             <w:webHidden/>
           </w:rPr>
-          <w:instrText xml:space="preserve"> PAGEREF _Toc177737273 \h </w:instrText>
+          <w:instrText xml:space="preserve"> PAGEREF _Toc177738469 \h </w:instrText>
         </w:r>
         <w:r>
           <w:rPr>
@@ -4188,7 +4146,7 @@
           <w14:ligatures w14:val="standardContextual"/>
         </w:rPr>
       </w:pPr>
-      <w:hyperlink w:anchor="_Toc177737274" w:history="1">
+      <w:hyperlink w:anchor="_Toc177738470" w:history="1">
         <w:r>
           <w:rPr>
             <w:rStyle w:val="Hipervnculo"/>
@@ -4215,7 +4173,7 @@
             <w:noProof/>
             <w:webHidden/>
           </w:rPr>
-          <w:instrText xml:space="preserve"> PAGEREF _Toc177737274 \h </w:instrText>
+          <w:instrText xml:space="preserve"> PAGEREF _Toc177738470 \h </w:instrText>
         </w:r>
         <w:r>
           <w:rPr>
@@ -4259,7 +4217,7 @@
           <w14:ligatures w14:val="standardContextual"/>
         </w:rPr>
       </w:pPr>
-      <w:hyperlink w:anchor="_Toc177737275" w:history="1">
+      <w:hyperlink w:anchor="_Toc177738471" w:history="1">
         <w:r>
           <w:rPr>
             <w:rStyle w:val="Hipervnculo"/>
@@ -4286,7 +4244,7 @@
             <w:noProof/>
             <w:webHidden/>
           </w:rPr>
-          <w:instrText xml:space="preserve"> PAGEREF _Toc177737275 \h </w:instrText>
+          <w:instrText xml:space="preserve"> PAGEREF _Toc177738471 \h </w:instrText>
         </w:r>
         <w:r>
           <w:rPr>
@@ -4332,7 +4290,7 @@
           <w14:ligatures w14:val="standardContextual"/>
         </w:rPr>
       </w:pPr>
-      <w:hyperlink w:anchor="_Toc177737276" w:history="1">
+      <w:hyperlink w:anchor="_Toc177738472" w:history="1">
         <w:r>
           <w:rPr>
             <w:rStyle w:val="Hipervnculo"/>
@@ -4359,7 +4317,7 @@
             <w:noProof/>
             <w:webHidden/>
           </w:rPr>
-          <w:instrText xml:space="preserve"> PAGEREF _Toc177737276 \h </w:instrText>
+          <w:instrText xml:space="preserve"> PAGEREF _Toc177738472 \h </w:instrText>
         </w:r>
         <w:r>
           <w:rPr>
@@ -4405,7 +4363,7 @@
           <w14:ligatures w14:val="standardContextual"/>
         </w:rPr>
       </w:pPr>
-      <w:hyperlink w:anchor="_Toc177737277" w:history="1">
+      <w:hyperlink w:anchor="_Toc177738473" w:history="1">
         <w:r>
           <w:rPr>
             <w:rStyle w:val="Hipervnculo"/>
@@ -4432,7 +4390,7 @@
             <w:noProof/>
             <w:webHidden/>
           </w:rPr>
-          <w:instrText xml:space="preserve"> PAGEREF _Toc177737277 \h </w:instrText>
+          <w:instrText xml:space="preserve"> PAGEREF _Toc177738473 \h </w:instrText>
         </w:r>
         <w:r>
           <w:rPr>
@@ -4478,7 +4436,7 @@
           <w14:ligatures w14:val="standardContextual"/>
         </w:rPr>
       </w:pPr>
-      <w:hyperlink w:anchor="_Toc177737278" w:history="1">
+      <w:hyperlink w:anchor="_Toc177738474" w:history="1">
         <w:r>
           <w:rPr>
             <w:rStyle w:val="Hipervnculo"/>
@@ -4505,7 +4463,7 @@
             <w:noProof/>
             <w:webHidden/>
           </w:rPr>
-          <w:instrText xml:space="preserve"> PAGEREF _Toc177737278 \h </w:instrText>
+          <w:instrText xml:space="preserve"> PAGEREF _Toc177738474 \h </w:instrText>
         </w:r>
         <w:r>
           <w:rPr>
@@ -4551,7 +4509,7 @@
           <w14:ligatures w14:val="standardContextual"/>
         </w:rPr>
       </w:pPr>
-      <w:hyperlink w:anchor="_Toc177737279" w:history="1">
+      <w:hyperlink w:anchor="_Toc177738475" w:history="1">
         <w:r>
           <w:rPr>
             <w:rStyle w:val="Hipervnculo"/>
@@ -4578,7 +4536,7 @@
             <w:noProof/>
             <w:webHidden/>
           </w:rPr>
-          <w:instrText xml:space="preserve"> PAGEREF _Toc177737279 \h </w:instrText>
+          <w:instrText xml:space="preserve"> PAGEREF _Toc177738475 \h </w:instrText>
         </w:r>
         <w:r>
           <w:rPr>
@@ -4624,7 +4582,7 @@
           <w14:ligatures w14:val="standardContextual"/>
         </w:rPr>
       </w:pPr>
-      <w:hyperlink w:anchor="_Toc177737280" w:history="1">
+      <w:hyperlink w:anchor="_Toc177738476" w:history="1">
         <w:r>
           <w:rPr>
             <w:rStyle w:val="Hipervnculo"/>
@@ -4651,7 +4609,7 @@
             <w:noProof/>
             <w:webHidden/>
           </w:rPr>
-          <w:instrText xml:space="preserve"> PAGEREF _Toc177737280 \h </w:instrText>
+          <w:instrText xml:space="preserve"> PAGEREF _Toc177738476 \h </w:instrText>
         </w:r>
         <w:r>
           <w:rPr>
@@ -4697,7 +4655,7 @@
           <w14:ligatures w14:val="standardContextual"/>
         </w:rPr>
       </w:pPr>
-      <w:hyperlink w:anchor="_Toc177737281" w:history="1">
+      <w:hyperlink w:anchor="_Toc177738477" w:history="1">
         <w:r>
           <w:rPr>
             <w:rStyle w:val="Hipervnculo"/>
@@ -4724,7 +4682,7 @@
             <w:noProof/>
             <w:webHidden/>
           </w:rPr>
-          <w:instrText xml:space="preserve"> PAGEREF _Toc177737281 \h </w:instrText>
+          <w:instrText xml:space="preserve"> PAGEREF _Toc177738477 \h </w:instrText>
         </w:r>
         <w:r>
           <w:rPr>
@@ -4770,7 +4728,7 @@
           <w14:ligatures w14:val="standardContextual"/>
         </w:rPr>
       </w:pPr>
-      <w:hyperlink w:anchor="_Toc177737282" w:history="1">
+      <w:hyperlink w:anchor="_Toc177738478" w:history="1">
         <w:r>
           <w:rPr>
             <w:rStyle w:val="Hipervnculo"/>
@@ -4797,7 +4755,7 @@
             <w:noProof/>
             <w:webHidden/>
           </w:rPr>
-          <w:instrText xml:space="preserve"> PAGEREF _Toc177737282 \h </w:instrText>
+          <w:instrText xml:space="preserve"> PAGEREF _Toc177738478 \h </w:instrText>
         </w:r>
         <w:r>
           <w:rPr>
@@ -4843,7 +4801,7 @@
           <w14:ligatures w14:val="standardContextual"/>
         </w:rPr>
       </w:pPr>
-      <w:hyperlink w:anchor="_Toc177737283" w:history="1">
+      <w:hyperlink w:anchor="_Toc177738479" w:history="1">
         <w:r>
           <w:rPr>
             <w:rStyle w:val="Hipervnculo"/>
@@ -4870,7 +4828,7 @@
             <w:noProof/>
             <w:webHidden/>
           </w:rPr>
-          <w:instrText xml:space="preserve"> PAGEREF _Toc177737283 \h </w:instrText>
+          <w:instrText xml:space="preserve"> PAGEREF _Toc177738479 \h </w:instrText>
         </w:r>
         <w:r>
           <w:rPr>
@@ -4914,7 +4872,7 @@
           <w14:ligatures w14:val="standardContextual"/>
         </w:rPr>
       </w:pPr>
-      <w:hyperlink w:anchor="_Toc177737284" w:history="1">
+      <w:hyperlink w:anchor="_Toc177738480" w:history="1">
         <w:r>
           <w:rPr>
             <w:rStyle w:val="Hipervnculo"/>
@@ -4941,7 +4899,7 @@
             <w:noProof/>
             <w:webHidden/>
           </w:rPr>
-          <w:instrText xml:space="preserve"> PAGEREF _Toc177737284 \h </w:instrText>
+          <w:instrText xml:space="preserve"> PAGEREF _Toc177738480 \h </w:instrText>
         </w:r>
         <w:r>
           <w:rPr>
@@ -4985,7 +4943,7 @@
           <w14:ligatures w14:val="standardContextual"/>
         </w:rPr>
       </w:pPr>
-      <w:hyperlink w:anchor="_Toc177737285" w:history="1">
+      <w:hyperlink w:anchor="_Toc177738481" w:history="1">
         <w:r>
           <w:rPr>
             <w:rStyle w:val="Hipervnculo"/>
@@ -5012,7 +4970,7 @@
             <w:noProof/>
             <w:webHidden/>
           </w:rPr>
-          <w:instrText xml:space="preserve"> PAGEREF _Toc177737285 \h </w:instrText>
+          <w:instrText xml:space="preserve"> PAGEREF _Toc177738481 \h </w:instrText>
         </w:r>
         <w:r>
           <w:rPr>
@@ -5056,7 +5014,7 @@
           <w14:ligatures w14:val="standardContextual"/>
         </w:rPr>
       </w:pPr>
-      <w:hyperlink w:anchor="_Toc177737286" w:history="1">
+      <w:hyperlink w:anchor="_Toc177738482" w:history="1">
         <w:r>
           <w:rPr>
             <w:rStyle w:val="Hipervnculo"/>
@@ -5083,7 +5041,7 @@
             <w:noProof/>
             <w:webHidden/>
           </w:rPr>
-          <w:instrText xml:space="preserve"> PAGEREF _Toc177737286 \h </w:instrText>
+          <w:instrText xml:space="preserve"> PAGEREF _Toc177738482 \h </w:instrText>
         </w:r>
         <w:r>
           <w:rPr>
@@ -5127,7 +5085,7 @@
           <w14:ligatures w14:val="standardContextual"/>
         </w:rPr>
       </w:pPr>
-      <w:hyperlink w:anchor="_Toc177737287" w:history="1">
+      <w:hyperlink w:anchor="_Toc177738483" w:history="1">
         <w:r>
           <w:rPr>
             <w:rStyle w:val="Hipervnculo"/>
@@ -5154,7 +5112,7 @@
             <w:noProof/>
             <w:webHidden/>
           </w:rPr>
-          <w:instrText xml:space="preserve"> PAGEREF _Toc177737287 \h </w:instrText>
+          <w:instrText xml:space="preserve"> PAGEREF _Toc177738483 \h </w:instrText>
         </w:r>
         <w:r>
           <w:rPr>
@@ -5200,7 +5158,7 @@
           <w14:ligatures w14:val="standardContextual"/>
         </w:rPr>
       </w:pPr>
-      <w:hyperlink w:anchor="_Toc177737288" w:history="1">
+      <w:hyperlink w:anchor="_Toc177738484" w:history="1">
         <w:r>
           <w:rPr>
             <w:rStyle w:val="Hipervnculo"/>
@@ -5227,7 +5185,7 @@
             <w:noProof/>
             <w:webHidden/>
           </w:rPr>
-          <w:instrText xml:space="preserve"> PAGEREF _Toc177737288 \h </w:instrText>
+          <w:instrText xml:space="preserve"> PAGEREF _Toc177738484 \h </w:instrText>
         </w:r>
         <w:r>
           <w:rPr>
@@ -5273,7 +5231,7 @@
           <w14:ligatures w14:val="standardContextual"/>
         </w:rPr>
       </w:pPr>
-      <w:hyperlink w:anchor="_Toc177737289" w:history="1">
+      <w:hyperlink w:anchor="_Toc177738485" w:history="1">
         <w:r>
           <w:rPr>
             <w:rStyle w:val="Hipervnculo"/>
@@ -5300,7 +5258,7 @@
             <w:noProof/>
             <w:webHidden/>
           </w:rPr>
-          <w:instrText xml:space="preserve"> PAGEREF _Toc177737289 \h </w:instrText>
+          <w:instrText xml:space="preserve"> PAGEREF _Toc177738485 \h </w:instrText>
         </w:r>
         <w:r>
           <w:rPr>
@@ -5346,7 +5304,7 @@
           <w14:ligatures w14:val="standardContextual"/>
         </w:rPr>
       </w:pPr>
-      <w:hyperlink w:anchor="_Toc177737290" w:history="1">
+      <w:hyperlink w:anchor="_Toc177738486" w:history="1">
         <w:r>
           <w:rPr>
             <w:rStyle w:val="Hipervnculo"/>
@@ -5373,7 +5331,7 @@
             <w:noProof/>
             <w:webHidden/>
           </w:rPr>
-          <w:instrText xml:space="preserve"> PAGEREF _Toc177737290 \h </w:instrText>
+          <w:instrText xml:space="preserve"> PAGEREF _Toc177738486 \h </w:instrText>
         </w:r>
         <w:r>
           <w:rPr>
@@ -5393,7 +5351,7 @@
             <w:noProof/>
             <w:webHidden/>
           </w:rPr>
-          <w:t>18</w:t>
+          <w:t>19</w:t>
         </w:r>
         <w:r>
           <w:rPr>
@@ -5419,7 +5377,7 @@
           <w14:ligatures w14:val="standardContextual"/>
         </w:rPr>
       </w:pPr>
-      <w:hyperlink w:anchor="_Toc177737291" w:history="1">
+      <w:hyperlink w:anchor="_Toc177738487" w:history="1">
         <w:r>
           <w:rPr>
             <w:rStyle w:val="Hipervnculo"/>
@@ -5446,7 +5404,7 @@
             <w:noProof/>
             <w:webHidden/>
           </w:rPr>
-          <w:instrText xml:space="preserve"> PAGEREF _Toc177737291 \h </w:instrText>
+          <w:instrText xml:space="preserve"> PAGEREF _Toc177738487 \h </w:instrText>
         </w:r>
         <w:r>
           <w:rPr>
@@ -5466,7 +5424,7 @@
             <w:noProof/>
             <w:webHidden/>
           </w:rPr>
-          <w:t>18</w:t>
+          <w:t>19</w:t>
         </w:r>
         <w:r>
           <w:rPr>
@@ -5492,7 +5450,7 @@
           <w14:ligatures w14:val="standardContextual"/>
         </w:rPr>
       </w:pPr>
-      <w:hyperlink w:anchor="_Toc177737292" w:history="1">
+      <w:hyperlink w:anchor="_Toc177738488" w:history="1">
         <w:r>
           <w:rPr>
             <w:rStyle w:val="Hipervnculo"/>
@@ -5519,7 +5477,7 @@
             <w:noProof/>
             <w:webHidden/>
           </w:rPr>
-          <w:instrText xml:space="preserve"> PAGEREF _Toc177737292 \h </w:instrText>
+          <w:instrText xml:space="preserve"> PAGEREF _Toc177738488 \h </w:instrText>
         </w:r>
         <w:r>
           <w:rPr>
@@ -5565,7 +5523,7 @@
           <w14:ligatures w14:val="standardContextual"/>
         </w:rPr>
       </w:pPr>
-      <w:hyperlink w:anchor="_Toc177737293" w:history="1">
+      <w:hyperlink w:anchor="_Toc177738489" w:history="1">
         <w:r>
           <w:rPr>
             <w:rStyle w:val="Hipervnculo"/>
@@ -5592,7 +5550,7 @@
             <w:noProof/>
             <w:webHidden/>
           </w:rPr>
-          <w:instrText xml:space="preserve"> PAGEREF _Toc177737293 \h </w:instrText>
+          <w:instrText xml:space="preserve"> PAGEREF _Toc177738489 \h </w:instrText>
         </w:r>
         <w:r>
           <w:rPr>
@@ -5638,7 +5596,7 @@
           <w14:ligatures w14:val="standardContextual"/>
         </w:rPr>
       </w:pPr>
-      <w:hyperlink w:anchor="_Toc177737294" w:history="1">
+      <w:hyperlink w:anchor="_Toc177738490" w:history="1">
         <w:r>
           <w:rPr>
             <w:rStyle w:val="Hipervnculo"/>
@@ -5665,7 +5623,7 @@
             <w:noProof/>
             <w:webHidden/>
           </w:rPr>
-          <w:instrText xml:space="preserve"> PAGEREF _Toc177737294 \h </w:instrText>
+          <w:instrText xml:space="preserve"> PAGEREF _Toc177738490 \h </w:instrText>
         </w:r>
         <w:r>
           <w:rPr>
@@ -5711,7 +5669,7 @@
           <w14:ligatures w14:val="standardContextual"/>
         </w:rPr>
       </w:pPr>
-      <w:hyperlink w:anchor="_Toc177737295" w:history="1">
+      <w:hyperlink w:anchor="_Toc177738491" w:history="1">
         <w:r>
           <w:rPr>
             <w:rStyle w:val="Hipervnculo"/>
@@ -5738,7 +5696,7 @@
             <w:noProof/>
             <w:webHidden/>
           </w:rPr>
-          <w:instrText xml:space="preserve"> PAGEREF _Toc177737295 \h </w:instrText>
+          <w:instrText xml:space="preserve"> PAGEREF _Toc177738491 \h </w:instrText>
         </w:r>
         <w:r>
           <w:rPr>
@@ -5798,7 +5756,7 @@
       <w:bookmarkStart w:id="2" w:name="_Toc234647510"/>
       <w:bookmarkStart w:id="3" w:name="_Toc235007263"/>
       <w:bookmarkStart w:id="4" w:name="_Toc235009550"/>
-      <w:bookmarkStart w:id="5" w:name="_Toc177737229"/>
+      <w:bookmarkStart w:id="5" w:name="_Toc177738425"/>
       <w:r>
         <w:t>Introducción</w:t>
       </w:r>
@@ -5815,7 +5773,7 @@
       </w:pPr>
       <w:bookmarkStart w:id="6" w:name="_Toc235007264"/>
       <w:bookmarkStart w:id="7" w:name="_Toc235009551"/>
-      <w:bookmarkStart w:id="8" w:name="_Toc177737230"/>
+      <w:bookmarkStart w:id="8" w:name="_Toc177738426"/>
       <w:r>
         <w:t>Propósito</w:t>
       </w:r>
@@ -5905,7 +5863,7 @@
       </w:pPr>
       <w:bookmarkStart w:id="9" w:name="_Toc235007265"/>
       <w:bookmarkStart w:id="10" w:name="_Toc235009552"/>
-      <w:bookmarkStart w:id="11" w:name="_Toc177737231"/>
+      <w:bookmarkStart w:id="11" w:name="_Toc177738427"/>
       <w:r>
         <w:t>Visión General</w:t>
       </w:r>
@@ -5921,15 +5879,7 @@
         <w:t>En este documento se presenta el diagrama de casos de uso del sistema, que tiene como objetivo representar de forma simple y gráfica</w:t>
       </w:r>
       <w:r>
-        <w:t xml:space="preserve"> el funcionamiento del sistema para facilitar la comprensión </w:t>
-      </w:r>
-      <w:proofErr w:type="gramStart"/>
-      <w:r>
-        <w:t>del mismo</w:t>
-      </w:r>
-      <w:proofErr w:type="gramEnd"/>
-      <w:r>
-        <w:t xml:space="preserve"> a los distintos interesados del proyecto. </w:t>
+        <w:t xml:space="preserve"> el funcionamiento del sistema para facilitar la comprensión del mismo a los distintos interesados del proyecto. </w:t>
       </w:r>
       <w:r>
         <w:t>Asimismo, se incluyen detalles sobre las características y restricciones del sistema, abordando estos aspectos desde un nivel técnico más profundo para asegurar una comprensión completa y precisa.</w:t>
@@ -5946,7 +5896,7 @@
       </w:pPr>
       <w:bookmarkStart w:id="12" w:name="_Toc235007266"/>
       <w:bookmarkStart w:id="13" w:name="_Toc235009553"/>
-      <w:bookmarkStart w:id="14" w:name="_Toc177737232"/>
+      <w:bookmarkStart w:id="14" w:name="_Toc177738428"/>
       <w:r>
         <w:t>Descripción General</w:t>
       </w:r>
@@ -5960,7 +5910,7 @@
       </w:pPr>
       <w:bookmarkStart w:id="15" w:name="_Toc235007268"/>
       <w:bookmarkStart w:id="16" w:name="_Toc235009554"/>
-      <w:bookmarkStart w:id="17" w:name="_Toc177737233"/>
+      <w:bookmarkStart w:id="17" w:name="_Toc177738429"/>
       <w:r>
         <w:t>Funciones del Producto</w:t>
       </w:r>
@@ -6063,7 +6013,7 @@
       </w:pPr>
       <w:bookmarkStart w:id="18" w:name="_Toc235007269"/>
       <w:bookmarkStart w:id="19" w:name="_Toc235009555"/>
-      <w:bookmarkStart w:id="20" w:name="_Toc177737234"/>
+      <w:bookmarkStart w:id="20" w:name="_Toc177738430"/>
       <w:r>
         <w:lastRenderedPageBreak/>
         <w:t>Característica del Usuario</w:t>
@@ -6134,7 +6084,7 @@
         <w:pStyle w:val="PSI-Ttulo2"/>
       </w:pPr>
       <w:bookmarkStart w:id="21" w:name="_Toc235009556"/>
-      <w:bookmarkStart w:id="22" w:name="_Toc177737235"/>
+      <w:bookmarkStart w:id="22" w:name="_Toc177738431"/>
       <w:r>
         <w:t>Enunciado del Problema del Cliente</w:t>
       </w:r>
@@ -6166,7 +6116,7 @@
       </w:pPr>
       <w:bookmarkStart w:id="23" w:name="_Toc235007270"/>
       <w:bookmarkStart w:id="24" w:name="_Toc235009557"/>
-      <w:bookmarkStart w:id="25" w:name="_Toc177737236"/>
+      <w:bookmarkStart w:id="25" w:name="_Toc177738432"/>
       <w:r>
         <w:t>Casos de Uso</w:t>
       </w:r>
@@ -6182,7 +6132,7 @@
       <w:bookmarkStart w:id="27" w:name="_Toc228266925"/>
       <w:bookmarkStart w:id="28" w:name="_Toc234682917"/>
       <w:bookmarkStart w:id="29" w:name="_Toc235346532"/>
-      <w:bookmarkStart w:id="30" w:name="_Toc177737237"/>
+      <w:bookmarkStart w:id="30" w:name="_Toc177738433"/>
       <w:r>
         <w:t>Caso de Uso 1</w:t>
       </w:r>
@@ -6199,7 +6149,7 @@
       <w:pPr>
         <w:pStyle w:val="PSI-Ttulo3"/>
       </w:pPr>
-      <w:bookmarkStart w:id="31" w:name="_Toc177737238"/>
+      <w:bookmarkStart w:id="31" w:name="_Toc177738434"/>
       <w:r>
         <w:t>Actores</w:t>
       </w:r>
@@ -6248,7 +6198,7 @@
       <w:bookmarkStart w:id="32" w:name="_Toc228266926"/>
       <w:bookmarkStart w:id="33" w:name="_Toc234682918"/>
       <w:bookmarkStart w:id="34" w:name="_Toc235346533"/>
-      <w:bookmarkStart w:id="35" w:name="_Toc177737239"/>
+      <w:bookmarkStart w:id="35" w:name="_Toc177738435"/>
       <w:r>
         <w:t>Descripción</w:t>
       </w:r>
@@ -6311,7 +6261,7 @@
       <w:pPr>
         <w:pStyle w:val="PSI-Ttulo2"/>
       </w:pPr>
-      <w:bookmarkStart w:id="36" w:name="_Toc177737240"/>
+      <w:bookmarkStart w:id="36" w:name="_Toc177738436"/>
       <w:r>
         <w:t>Caso de Uso 2</w:t>
       </w:r>
@@ -6324,7 +6274,7 @@
       <w:pPr>
         <w:pStyle w:val="PSI-Ttulo3"/>
       </w:pPr>
-      <w:bookmarkStart w:id="37" w:name="_Toc177737241"/>
+      <w:bookmarkStart w:id="37" w:name="_Toc177738437"/>
       <w:r>
         <w:t>Actores</w:t>
       </w:r>
@@ -6346,7 +6296,7 @@
       <w:pPr>
         <w:pStyle w:val="PSI-Ttulo3"/>
       </w:pPr>
-      <w:bookmarkStart w:id="38" w:name="_Toc177737242"/>
+      <w:bookmarkStart w:id="38" w:name="_Toc177738438"/>
       <w:r>
         <w:t>Descripción</w:t>
       </w:r>
@@ -6450,7 +6400,7 @@
       <w:pPr>
         <w:pStyle w:val="PSI-Ttulo2"/>
       </w:pPr>
-      <w:bookmarkStart w:id="39" w:name="_Toc177737243"/>
+      <w:bookmarkStart w:id="39" w:name="_Toc177738439"/>
       <w:r>
         <w:t>Caso de Uso 3: Administrar proyectos.</w:t>
       </w:r>
@@ -6460,7 +6410,7 @@
       <w:pPr>
         <w:pStyle w:val="PSI-Ttulo3"/>
       </w:pPr>
-      <w:bookmarkStart w:id="40" w:name="_Toc177737244"/>
+      <w:bookmarkStart w:id="40" w:name="_Toc177738440"/>
       <w:r>
         <w:t>Actores</w:t>
       </w:r>
@@ -6482,7 +6432,7 @@
       <w:pPr>
         <w:pStyle w:val="PSI-Ttulo3"/>
       </w:pPr>
-      <w:bookmarkStart w:id="41" w:name="_Toc177737245"/>
+      <w:bookmarkStart w:id="41" w:name="_Toc177738441"/>
       <w:r>
         <w:t>Descripción</w:t>
       </w:r>
@@ -6561,7 +6511,7 @@
       <w:pPr>
         <w:pStyle w:val="PSI-Ttulo2"/>
       </w:pPr>
-      <w:bookmarkStart w:id="42" w:name="_Toc177737246"/>
+      <w:bookmarkStart w:id="42" w:name="_Toc177738442"/>
       <w:r>
         <w:t xml:space="preserve">Caso de Uso 4: </w:t>
       </w:r>
@@ -6577,7 +6527,7 @@
       <w:pPr>
         <w:pStyle w:val="PSI-Ttulo3"/>
       </w:pPr>
-      <w:bookmarkStart w:id="43" w:name="_Toc177737247"/>
+      <w:bookmarkStart w:id="43" w:name="_Toc177738443"/>
       <w:r>
         <w:t>Actores</w:t>
       </w:r>
@@ -6614,7 +6564,7 @@
       <w:pPr>
         <w:pStyle w:val="PSI-Ttulo3"/>
       </w:pPr>
-      <w:bookmarkStart w:id="44" w:name="_Toc177737248"/>
+      <w:bookmarkStart w:id="44" w:name="_Toc177738444"/>
       <w:r>
         <w:t>Descripción</w:t>
       </w:r>
@@ -6678,7 +6628,7 @@
       <w:pPr>
         <w:pStyle w:val="PSI-Ttulo2"/>
       </w:pPr>
-      <w:bookmarkStart w:id="45" w:name="_Toc177737249"/>
+      <w:bookmarkStart w:id="45" w:name="_Toc177738445"/>
       <w:r>
         <w:t>Caso de Uso 5: Modificar lista de riesgos.</w:t>
       </w:r>
@@ -6688,7 +6638,7 @@
       <w:pPr>
         <w:pStyle w:val="PSI-Ttulo3"/>
       </w:pPr>
-      <w:bookmarkStart w:id="46" w:name="_Toc177737250"/>
+      <w:bookmarkStart w:id="46" w:name="_Toc177738446"/>
       <w:r>
         <w:t>Actores</w:t>
       </w:r>
@@ -6710,7 +6660,7 @@
       <w:pPr>
         <w:pStyle w:val="PSI-Ttulo3"/>
       </w:pPr>
-      <w:bookmarkStart w:id="47" w:name="_Toc177737251"/>
+      <w:bookmarkStart w:id="47" w:name="_Toc177738447"/>
       <w:r>
         <w:t>Descripción</w:t>
       </w:r>
@@ -6801,7 +6751,7 @@
       <w:pPr>
         <w:pStyle w:val="PSI-Ttulo2"/>
       </w:pPr>
-      <w:bookmarkStart w:id="48" w:name="_Toc177737252"/>
+      <w:bookmarkStart w:id="48" w:name="_Toc177738448"/>
       <w:r>
         <w:lastRenderedPageBreak/>
         <w:t>Caso de Uso 6: Administrar categorías de riesgos.</w:t>
@@ -6812,7 +6762,7 @@
       <w:pPr>
         <w:pStyle w:val="PSI-Ttulo3"/>
       </w:pPr>
-      <w:bookmarkStart w:id="49" w:name="_Toc177737253"/>
+      <w:bookmarkStart w:id="49" w:name="_Toc177738449"/>
       <w:r>
         <w:t>Actores</w:t>
       </w:r>
@@ -6834,7 +6784,7 @@
       <w:pPr>
         <w:pStyle w:val="PSI-Ttulo3"/>
       </w:pPr>
-      <w:bookmarkStart w:id="50" w:name="_Toc177737254"/>
+      <w:bookmarkStart w:id="50" w:name="_Toc177738450"/>
       <w:r>
         <w:t>Descripción</w:t>
       </w:r>
@@ -6892,7 +6842,7 @@
       <w:pPr>
         <w:pStyle w:val="PSI-Ttulo2"/>
       </w:pPr>
-      <w:bookmarkStart w:id="51" w:name="_Toc177737255"/>
+      <w:bookmarkStart w:id="51" w:name="_Toc177738451"/>
       <w:r>
         <w:t xml:space="preserve">Caso de Uso 7: </w:t>
       </w:r>
@@ -6908,7 +6858,7 @@
       <w:pPr>
         <w:pStyle w:val="PSI-Ttulo3"/>
       </w:pPr>
-      <w:bookmarkStart w:id="52" w:name="_Toc177737256"/>
+      <w:bookmarkStart w:id="52" w:name="_Toc177738452"/>
       <w:r>
         <w:t>Actores</w:t>
       </w:r>
@@ -6942,7 +6892,7 @@
       <w:pPr>
         <w:pStyle w:val="PSI-Ttulo3"/>
       </w:pPr>
-      <w:bookmarkStart w:id="53" w:name="_Toc177737257"/>
+      <w:bookmarkStart w:id="53" w:name="_Toc177738453"/>
       <w:r>
         <w:t>Descripción</w:t>
       </w:r>
@@ -7054,7 +7004,7 @@
       <w:pPr>
         <w:pStyle w:val="PSI-Ttulo2"/>
       </w:pPr>
-      <w:bookmarkStart w:id="54" w:name="_Toc177737258"/>
+      <w:bookmarkStart w:id="54" w:name="_Toc177738454"/>
       <w:r>
         <w:t>Caso de Uso 8: Añadir</w:t>
       </w:r>
@@ -7070,7 +7020,7 @@
       <w:pPr>
         <w:pStyle w:val="PSI-Ttulo3"/>
       </w:pPr>
-      <w:bookmarkStart w:id="55" w:name="_Toc177737259"/>
+      <w:bookmarkStart w:id="55" w:name="_Toc177738455"/>
       <w:r>
         <w:t>Actores</w:t>
       </w:r>
@@ -7104,7 +7054,7 @@
       <w:pPr>
         <w:pStyle w:val="PSI-Ttulo3"/>
       </w:pPr>
-      <w:bookmarkStart w:id="56" w:name="_Toc177737260"/>
+      <w:bookmarkStart w:id="56" w:name="_Toc177738456"/>
       <w:r>
         <w:t>Descripción</w:t>
       </w:r>
@@ -7210,7 +7160,7 @@
       <w:pPr>
         <w:pStyle w:val="PSI-Ttulo2"/>
       </w:pPr>
-      <w:bookmarkStart w:id="57" w:name="_Toc177737261"/>
+      <w:bookmarkStart w:id="57" w:name="_Toc177738457"/>
       <w:r>
         <w:t xml:space="preserve">Caso de Uso </w:t>
       </w:r>
@@ -7235,7 +7185,7 @@
       <w:pPr>
         <w:pStyle w:val="PSI-Ttulo3"/>
       </w:pPr>
-      <w:bookmarkStart w:id="58" w:name="_Toc177737262"/>
+      <w:bookmarkStart w:id="58" w:name="_Toc177738458"/>
       <w:r>
         <w:t>Actores</w:t>
       </w:r>
@@ -7257,7 +7207,7 @@
       <w:pPr>
         <w:pStyle w:val="PSI-Ttulo3"/>
       </w:pPr>
-      <w:bookmarkStart w:id="59" w:name="_Toc177737263"/>
+      <w:bookmarkStart w:id="59" w:name="_Toc177738459"/>
       <w:r>
         <w:lastRenderedPageBreak/>
         <w:t>Descripción</w:t>
@@ -7361,7 +7311,7 @@
       <w:pPr>
         <w:pStyle w:val="PSI-Ttulo2"/>
       </w:pPr>
-      <w:bookmarkStart w:id="60" w:name="_Toc177737264"/>
+      <w:bookmarkStart w:id="60" w:name="_Toc177738460"/>
       <w:r>
         <w:t xml:space="preserve">Caso de Uso 10: </w:t>
       </w:r>
@@ -7377,7 +7327,7 @@
       <w:pPr>
         <w:pStyle w:val="PSI-Ttulo3"/>
       </w:pPr>
-      <w:bookmarkStart w:id="61" w:name="_Toc177737265"/>
+      <w:bookmarkStart w:id="61" w:name="_Toc177738461"/>
       <w:r>
         <w:t>Actores</w:t>
       </w:r>
@@ -7399,7 +7349,7 @@
       <w:pPr>
         <w:pStyle w:val="PSI-Ttulo3"/>
       </w:pPr>
-      <w:bookmarkStart w:id="62" w:name="_Toc177737266"/>
+      <w:bookmarkStart w:id="62" w:name="_Toc177738462"/>
       <w:r>
         <w:t>Descripción</w:t>
       </w:r>
@@ -7484,7 +7434,7 @@
       <w:pPr>
         <w:pStyle w:val="PSI-Ttulo2"/>
       </w:pPr>
-      <w:bookmarkStart w:id="63" w:name="_Toc177737267"/>
+      <w:bookmarkStart w:id="63" w:name="_Toc177738463"/>
       <w:r>
         <w:t xml:space="preserve">Caso de Uso 11: </w:t>
       </w:r>
@@ -7500,7 +7450,7 @@
       <w:pPr>
         <w:pStyle w:val="PSI-Ttulo3"/>
       </w:pPr>
-      <w:bookmarkStart w:id="64" w:name="_Toc177737268"/>
+      <w:bookmarkStart w:id="64" w:name="_Toc177738464"/>
       <w:r>
         <w:t>Actores</w:t>
       </w:r>
@@ -7534,7 +7484,7 @@
       <w:pPr>
         <w:pStyle w:val="PSI-Ttulo3"/>
       </w:pPr>
-      <w:bookmarkStart w:id="65" w:name="_Toc177737269"/>
+      <w:bookmarkStart w:id="65" w:name="_Toc177738465"/>
       <w:r>
         <w:t>Descripción</w:t>
       </w:r>
@@ -7643,7 +7593,7 @@
       <w:pPr>
         <w:pStyle w:val="PSI-Ttulo2"/>
       </w:pPr>
-      <w:bookmarkStart w:id="66" w:name="_Toc177737270"/>
+      <w:bookmarkStart w:id="66" w:name="_Toc177738466"/>
       <w:r>
         <w:t xml:space="preserve">Caso de Uso 12: </w:t>
       </w:r>
@@ -7659,7 +7609,7 @@
       <w:pPr>
         <w:pStyle w:val="PSI-Ttulo3"/>
       </w:pPr>
-      <w:bookmarkStart w:id="67" w:name="_Toc177737271"/>
+      <w:bookmarkStart w:id="67" w:name="_Toc177738467"/>
       <w:r>
         <w:t>Actores</w:t>
       </w:r>
@@ -7705,7 +7655,7 @@
       <w:pPr>
         <w:pStyle w:val="PSI-Ttulo3"/>
       </w:pPr>
-      <w:bookmarkStart w:id="68" w:name="_Toc177737272"/>
+      <w:bookmarkStart w:id="68" w:name="_Toc177738468"/>
       <w:r>
         <w:t>Descripción</w:t>
       </w:r>
@@ -7814,7 +7764,7 @@
       <w:pPr>
         <w:pStyle w:val="PSI-Ttulo2"/>
       </w:pPr>
-      <w:bookmarkStart w:id="69" w:name="_Toc177737273"/>
+      <w:bookmarkStart w:id="69" w:name="_Toc177738469"/>
       <w:r>
         <w:lastRenderedPageBreak/>
         <w:t xml:space="preserve">Caso de Uso 13: </w:t>
@@ -7831,7 +7781,7 @@
       <w:pPr>
         <w:pStyle w:val="PSI-Ttulo3"/>
       </w:pPr>
-      <w:bookmarkStart w:id="70" w:name="_Toc177737274"/>
+      <w:bookmarkStart w:id="70" w:name="_Toc177738470"/>
       <w:r>
         <w:t>Actores</w:t>
       </w:r>
@@ -7865,7 +7815,7 @@
       <w:pPr>
         <w:pStyle w:val="PSI-Ttulo3"/>
       </w:pPr>
-      <w:bookmarkStart w:id="71" w:name="_Toc177737275"/>
+      <w:bookmarkStart w:id="71" w:name="_Toc177738471"/>
       <w:r>
         <w:t>Descripción</w:t>
       </w:r>
@@ -7977,7 +7927,7 @@
       </w:pPr>
       <w:bookmarkStart w:id="72" w:name="_Toc235007272"/>
       <w:bookmarkStart w:id="73" w:name="_Toc235009559"/>
-      <w:bookmarkStart w:id="74" w:name="_Toc177737276"/>
+      <w:bookmarkStart w:id="74" w:name="_Toc177738472"/>
       <w:r>
         <w:t>Diagrama</w:t>
       </w:r>
@@ -8074,7 +8024,7 @@
       </w:pPr>
       <w:bookmarkStart w:id="75" w:name="_Toc235007275"/>
       <w:bookmarkStart w:id="76" w:name="_Toc235009561"/>
-      <w:bookmarkStart w:id="77" w:name="_Toc177737277"/>
+      <w:bookmarkStart w:id="77" w:name="_Toc177738473"/>
       <w:r>
         <w:t>Requerimientos Funcionales</w:t>
       </w:r>
@@ -13500,21 +13450,7 @@
               <w:rPr>
                 <w:i w:val="0"/>
               </w:rPr>
-              <w:t xml:space="preserve">El sistema permitirá a los participantes de un proyecto exportar gráficos y resúmenes realizados por el sistema, así como los informes generados por los usuarios, en formato </w:t>
-            </w:r>
-            <w:proofErr w:type="spellStart"/>
-            <w:r>
-              <w:rPr>
-                <w:i w:val="0"/>
-              </w:rPr>
-              <w:t>pdf</w:t>
-            </w:r>
-            <w:proofErr w:type="spellEnd"/>
-            <w:r>
-              <w:rPr>
-                <w:i w:val="0"/>
-              </w:rPr>
-              <w:t>.</w:t>
+              <w:t>El sistema permitirá a los participantes de un proyecto exportar gráficos y resúmenes realizados por el sistema, así como los informes generados por los usuarios, en formato pdf.</w:t>
             </w:r>
           </w:p>
         </w:tc>
@@ -13577,7 +13513,7 @@
       </w:pPr>
       <w:bookmarkStart w:id="78" w:name="_Toc235007276"/>
       <w:bookmarkStart w:id="79" w:name="_Toc235009562"/>
-      <w:bookmarkStart w:id="80" w:name="_Toc177737278"/>
+      <w:bookmarkStart w:id="80" w:name="_Toc177738474"/>
       <w:r>
         <w:t>Requerimientos No Funcionales</w:t>
       </w:r>
@@ -13605,7 +13541,7 @@
       </w:pPr>
       <w:bookmarkStart w:id="81" w:name="_Toc235007277"/>
       <w:bookmarkStart w:id="82" w:name="_Toc235009563"/>
-      <w:bookmarkStart w:id="83" w:name="_Toc177737279"/>
+      <w:bookmarkStart w:id="83" w:name="_Toc177738475"/>
       <w:r>
         <w:t>Usabilidad</w:t>
       </w:r>
@@ -13627,7 +13563,7 @@
       </w:pPr>
       <w:bookmarkStart w:id="84" w:name="_Toc235007278"/>
       <w:bookmarkStart w:id="85" w:name="_Toc235009564"/>
-      <w:bookmarkStart w:id="86" w:name="_Toc177737280"/>
+      <w:bookmarkStart w:id="86" w:name="_Toc177738476"/>
       <w:r>
         <w:t>Confiabilidad</w:t>
       </w:r>
@@ -13649,7 +13585,7 @@
       </w:pPr>
       <w:bookmarkStart w:id="87" w:name="_Toc235007279"/>
       <w:bookmarkStart w:id="88" w:name="_Toc235009565"/>
-      <w:bookmarkStart w:id="89" w:name="_Toc177737281"/>
+      <w:bookmarkStart w:id="89" w:name="_Toc177738477"/>
       <w:r>
         <w:t>Seguridad</w:t>
       </w:r>
@@ -13707,7 +13643,7 @@
       </w:r>
       <w:bookmarkStart w:id="92" w:name="_Toc235007280"/>
       <w:bookmarkStart w:id="93" w:name="_Toc235009566"/>
-      <w:bookmarkStart w:id="94" w:name="_Toc177737282"/>
+      <w:bookmarkStart w:id="94" w:name="_Toc177738478"/>
       <w:r>
         <w:t>Eficiencia</w:t>
       </w:r>
@@ -13729,7 +13665,7 @@
       </w:pPr>
       <w:bookmarkStart w:id="95" w:name="_Toc235007281"/>
       <w:bookmarkStart w:id="96" w:name="_Toc235009567"/>
-      <w:bookmarkStart w:id="97" w:name="_Toc177737283"/>
+      <w:bookmarkStart w:id="97" w:name="_Toc177738479"/>
       <w:r>
         <w:t>Interfaces</w:t>
       </w:r>
@@ -13751,7 +13687,7 @@
       </w:pPr>
       <w:bookmarkStart w:id="98" w:name="_Toc235007282"/>
       <w:bookmarkStart w:id="99" w:name="_Toc235009568"/>
-      <w:bookmarkStart w:id="100" w:name="_Toc177737284"/>
+      <w:bookmarkStart w:id="100" w:name="_Toc177738480"/>
       <w:r>
         <w:t>Interfaces de Usuario</w:t>
       </w:r>
@@ -13773,7 +13709,7 @@
       </w:pPr>
       <w:bookmarkStart w:id="101" w:name="_Toc235007283"/>
       <w:bookmarkStart w:id="102" w:name="_Toc235009569"/>
-      <w:bookmarkStart w:id="103" w:name="_Toc177737285"/>
+      <w:bookmarkStart w:id="103" w:name="_Toc177738481"/>
       <w:r>
         <w:t>Interfaces de Software</w:t>
       </w:r>
@@ -13795,7 +13731,7 @@
       </w:pPr>
       <w:bookmarkStart w:id="104" w:name="_Toc235007284"/>
       <w:bookmarkStart w:id="105" w:name="_Toc235009570"/>
-      <w:bookmarkStart w:id="106" w:name="_Toc177737286"/>
+      <w:bookmarkStart w:id="106" w:name="_Toc177738482"/>
       <w:r>
         <w:t>Interfaces de Hardware</w:t>
       </w:r>
@@ -13817,7 +13753,7 @@
       </w:pPr>
       <w:bookmarkStart w:id="107" w:name="_Toc235007285"/>
       <w:bookmarkStart w:id="108" w:name="_Toc235009571"/>
-      <w:bookmarkStart w:id="109" w:name="_Toc177737287"/>
+      <w:bookmarkStart w:id="109" w:name="_Toc177738483"/>
       <w:r>
         <w:t>Interfaces de Comunicaciones</w:t>
       </w:r>
@@ -13839,7 +13775,7 @@
       </w:pPr>
       <w:bookmarkStart w:id="110" w:name="_Toc235007286"/>
       <w:bookmarkStart w:id="111" w:name="_Toc235009572"/>
-      <w:bookmarkStart w:id="112" w:name="_Toc177737288"/>
+      <w:bookmarkStart w:id="112" w:name="_Toc177738484"/>
       <w:r>
         <w:t>Restricción de Diseño</w:t>
       </w:r>
@@ -13856,15 +13792,7 @@
         </w:numPr>
       </w:pPr>
       <w:r>
-        <w:t xml:space="preserve">El sistema deberá ser integrado con </w:t>
-      </w:r>
-      <w:proofErr w:type="spellStart"/>
-      <w:r>
-        <w:t>UARGflow</w:t>
-      </w:r>
-      <w:proofErr w:type="spellEnd"/>
-      <w:r>
-        <w:t xml:space="preserve"> para el inicio de sesión de los usuarios.</w:t>
+        <w:t>El sistema deberá ser integrado con UARGflow para el inicio de sesión de los usuarios.</w:t>
       </w:r>
     </w:p>
     <w:p>
@@ -13880,7 +13808,7 @@
       <w:bookmarkStart w:id="114" w:name="_Toc227336277"/>
       <w:bookmarkStart w:id="115" w:name="_Toc235007287"/>
       <w:bookmarkStart w:id="116" w:name="_Toc235009573"/>
-      <w:bookmarkStart w:id="117" w:name="_Toc177737289"/>
+      <w:bookmarkStart w:id="117" w:name="_Toc177738485"/>
       <w:r>
         <w:t>Requerimientos de Licencia</w:t>
       </w:r>
@@ -14067,7 +13995,7 @@
       </w:pPr>
       <w:bookmarkStart w:id="118" w:name="_Toc235007288"/>
       <w:bookmarkStart w:id="119" w:name="_Toc235009574"/>
-      <w:bookmarkStart w:id="120" w:name="_Toc177737290"/>
+      <w:bookmarkStart w:id="120" w:name="_Toc177738486"/>
       <w:r>
         <w:lastRenderedPageBreak/>
         <w:t xml:space="preserve">Requerimientos </w:t>
@@ -14085,7 +14013,7 @@
       </w:pPr>
       <w:bookmarkStart w:id="121" w:name="_Toc235007289"/>
       <w:bookmarkStart w:id="122" w:name="_Toc235009575"/>
-      <w:bookmarkStart w:id="123" w:name="_Toc177737291"/>
+      <w:bookmarkStart w:id="123" w:name="_Toc177738487"/>
       <w:r>
         <w:t xml:space="preserve">Manual </w:t>
       </w:r>
@@ -14122,21 +14050,7 @@
         <w:rPr>
           <w:lang w:val="es-ES"/>
         </w:rPr>
-        <w:t xml:space="preserve">Vesta </w:t>
-      </w:r>
-      <w:proofErr w:type="spellStart"/>
-      <w:r>
-        <w:rPr>
-          <w:lang w:val="es-ES"/>
-        </w:rPr>
-        <w:t>Risk</w:t>
-      </w:r>
-      <w:proofErr w:type="spellEnd"/>
-      <w:r>
-        <w:rPr>
-          <w:lang w:val="es-ES"/>
-        </w:rPr>
-        <w:t xml:space="preserve"> Manager.</w:t>
+        <w:t>Vesta Risk Manager.</w:t>
       </w:r>
       <w:r>
         <w:rPr>
@@ -14177,7 +14091,7 @@
       </w:pPr>
       <w:bookmarkStart w:id="124" w:name="_Toc235007290"/>
       <w:bookmarkStart w:id="125" w:name="_Toc235009576"/>
-      <w:bookmarkStart w:id="126" w:name="_Toc177737292"/>
+      <w:bookmarkStart w:id="126" w:name="_Toc177738488"/>
       <w:r>
         <w:t>Ayuda en Línea</w:t>
       </w:r>
@@ -14205,7 +14119,7 @@
       <w:bookmarkStart w:id="127" w:name="_Toc95287984"/>
       <w:bookmarkStart w:id="128" w:name="_Toc235007291"/>
       <w:bookmarkStart w:id="129" w:name="_Toc235009577"/>
-      <w:bookmarkStart w:id="130" w:name="_Toc177737293"/>
+      <w:bookmarkStart w:id="130" w:name="_Toc177738489"/>
       <w:r>
         <w:t xml:space="preserve">Guías de </w:t>
       </w:r>
@@ -14248,7 +14162,7 @@
       </w:pPr>
       <w:bookmarkStart w:id="131" w:name="_Toc235007293"/>
       <w:bookmarkStart w:id="132" w:name="_Toc235009579"/>
-      <w:bookmarkStart w:id="133" w:name="_Toc177737294"/>
+      <w:bookmarkStart w:id="133" w:name="_Toc177738490"/>
       <w:r>
         <w:t>Características No Soportadas</w:t>
       </w:r>
@@ -14380,7 +14294,7 @@
       </w:pPr>
       <w:bookmarkStart w:id="134" w:name="_Toc235007294"/>
       <w:bookmarkStart w:id="135" w:name="_Toc235009580"/>
-      <w:bookmarkStart w:id="136" w:name="_Toc177737295"/>
+      <w:bookmarkStart w:id="136" w:name="_Toc177738491"/>
       <w:r>
         <w:t>Estándares Aplicables</w:t>
       </w:r>
@@ -14439,21 +14353,7 @@
       <w:rPr>
         <w:lang w:val="es-AR"/>
       </w:rPr>
-      <w:t>T-</w:t>
-    </w:r>
-    <w:proofErr w:type="spellStart"/>
-    <w:r>
-      <w:rPr>
-        <w:lang w:val="es-AR"/>
-      </w:rPr>
-      <w:t>Code</w:t>
-    </w:r>
-    <w:proofErr w:type="spellEnd"/>
-    <w:r>
-      <w:rPr>
-        <w:lang w:val="es-AR"/>
-      </w:rPr>
-      <w:t xml:space="preserve">   </w:t>
+      <w:t xml:space="preserve">T-Code   </w:t>
     </w:r>
     <w:r>
       <w:rPr>
@@ -14813,35 +14713,7 @@
       <w:rPr>
         <w:lang w:val="es-AR"/>
       </w:rPr>
-      <w:t xml:space="preserve">Agustín </w:t>
-    </w:r>
-    <w:proofErr w:type="spellStart"/>
-    <w:r>
-      <w:rPr>
-        <w:lang w:val="es-AR"/>
-      </w:rPr>
-      <w:t>Collareda</w:t>
-    </w:r>
-    <w:proofErr w:type="spellEnd"/>
-    <w:r>
-      <w:rPr>
-        <w:lang w:val="es-AR"/>
-      </w:rPr>
-      <w:t xml:space="preserve">, Cintia </w:t>
-    </w:r>
-    <w:proofErr w:type="spellStart"/>
-    <w:r>
-      <w:rPr>
-        <w:lang w:val="es-AR"/>
-      </w:rPr>
-      <w:t>Hernandez</w:t>
-    </w:r>
-    <w:proofErr w:type="spellEnd"/>
-    <w:r>
-      <w:rPr>
-        <w:lang w:val="es-AR"/>
-      </w:rPr>
-      <w:t xml:space="preserve"> y </w:t>
+      <w:t xml:space="preserve">Agustín Collareda, Cintia Hernandez y </w:t>
     </w:r>
     <w:r>
       <w:rPr>
@@ -15304,15 +15176,7 @@
       </mc:AlternateContent>
     </w:r>
     <w:r>
-      <w:t xml:space="preserve">Vesta </w:t>
-    </w:r>
-    <w:proofErr w:type="spellStart"/>
-    <w:r>
-      <w:t>Risk</w:t>
-    </w:r>
-    <w:proofErr w:type="spellEnd"/>
-    <w:r>
-      <w:t xml:space="preserve"> Manager</w:t>
+      <w:t>Vesta Risk Manager</w:t>
     </w:r>
     <w:r>
       <w:tab/>

</xml_diff>

<commit_message>
Doc: añade estimación 2
</commit_message>
<xml_diff>
--- a/2. Etapa de elaboración/Iteración 1/Especificación de requerimientos/SRS_Vesta Risk Manager_T-Code.docx
+++ b/2. Etapa de elaboración/Iteración 1/Especificación de requerimientos/SRS_Vesta Risk Manager_T-Code.docx
@@ -357,7 +357,25 @@
           <w:sz w:val="36"/>
           <w:szCs w:val="36"/>
         </w:rPr>
-        <w:t>Vesta Risk Manager</w:t>
+        <w:t xml:space="preserve">Vesta </w:t>
+      </w:r>
+      <w:proofErr w:type="spellStart"/>
+      <w:r>
+        <w:rPr>
+          <w:rFonts w:ascii="Cambria" w:hAnsi="Cambria"/>
+          <w:sz w:val="36"/>
+          <w:szCs w:val="36"/>
+        </w:rPr>
+        <w:t>Risk</w:t>
+      </w:r>
+      <w:proofErr w:type="spellEnd"/>
+      <w:r>
+        <w:rPr>
+          <w:rFonts w:ascii="Cambria" w:hAnsi="Cambria"/>
+          <w:sz w:val="36"/>
+          <w:szCs w:val="36"/>
+        </w:rPr>
+        <w:t xml:space="preserve"> Manager</w:t>
       </w:r>
     </w:p>
     <w:p>
@@ -388,12 +406,20 @@
         <w:rPr>
           <w:lang w:val="es-AR"/>
         </w:rPr>
-        <w:t>T-Code</w:t>
-      </w:r>
+        <w:t>T-</w:t>
+      </w:r>
+      <w:proofErr w:type="spellStart"/>
       <w:r>
         <w:rPr>
           <w:lang w:val="es-AR"/>
         </w:rPr>
+        <w:t>Code</w:t>
+      </w:r>
+      <w:proofErr w:type="spellEnd"/>
+      <w:r>
+        <w:rPr>
+          <w:lang w:val="es-AR"/>
+        </w:rPr>
         <w:t xml:space="preserve">  </w:t>
       </w:r>
       <w:r>
@@ -408,7 +434,15 @@
         <w:pStyle w:val="Sinespaciado"/>
       </w:pPr>
       <w:r>
-        <w:t>Agustín Collareda, Cintia Hernandez y Hugo Frey</w:t>
+        <w:t xml:space="preserve">Agustín Collareda, Cintia </w:t>
+      </w:r>
+      <w:proofErr w:type="spellStart"/>
+      <w:r>
+        <w:t>Hernandez</w:t>
+      </w:r>
+      <w:proofErr w:type="spellEnd"/>
+      <w:r>
+        <w:t xml:space="preserve"> y Hugo Frey</w:t>
       </w:r>
     </w:p>
     <w:p/>
@@ -6519,7 +6553,13 @@
         <w:t>Añadir</w:t>
       </w:r>
       <w:r>
-        <w:t xml:space="preserve"> lista de riesgos.</w:t>
+        <w:t xml:space="preserve"> </w:t>
+      </w:r>
+      <w:r>
+        <w:t>riesgo a la lista</w:t>
+      </w:r>
+      <w:r>
+        <w:t>.</w:t>
       </w:r>
       <w:bookmarkEnd w:id="42"/>
     </w:p>
@@ -13450,7 +13490,21 @@
               <w:rPr>
                 <w:i w:val="0"/>
               </w:rPr>
-              <w:t>El sistema permitirá a los participantes de un proyecto exportar gráficos y resúmenes realizados por el sistema, así como los informes generados por los usuarios, en formato pdf.</w:t>
+              <w:t xml:space="preserve">El sistema permitirá a los participantes de un proyecto exportar gráficos y resúmenes realizados por el sistema, así como los informes generados por los usuarios, en formato </w:t>
+            </w:r>
+            <w:proofErr w:type="spellStart"/>
+            <w:r>
+              <w:rPr>
+                <w:i w:val="0"/>
+              </w:rPr>
+              <w:t>pdf</w:t>
+            </w:r>
+            <w:proofErr w:type="spellEnd"/>
+            <w:r>
+              <w:rPr>
+                <w:i w:val="0"/>
+              </w:rPr>
+              <w:t>.</w:t>
             </w:r>
           </w:p>
         </w:tc>
@@ -13792,7 +13846,15 @@
         </w:numPr>
       </w:pPr>
       <w:r>
-        <w:t>El sistema deberá ser integrado con UARGflow para el inicio de sesión de los usuarios.</w:t>
+        <w:t xml:space="preserve">El sistema deberá ser integrado con </w:t>
+      </w:r>
+      <w:proofErr w:type="spellStart"/>
+      <w:r>
+        <w:t>UARGflow</w:t>
+      </w:r>
+      <w:proofErr w:type="spellEnd"/>
+      <w:r>
+        <w:t xml:space="preserve"> para el inicio de sesión de los usuarios.</w:t>
       </w:r>
     </w:p>
     <w:p>
@@ -14050,7 +14112,21 @@
         <w:rPr>
           <w:lang w:val="es-ES"/>
         </w:rPr>
-        <w:t>Vesta Risk Manager.</w:t>
+        <w:t xml:space="preserve">Vesta </w:t>
+      </w:r>
+      <w:proofErr w:type="spellStart"/>
+      <w:r>
+        <w:rPr>
+          <w:lang w:val="es-ES"/>
+        </w:rPr>
+        <w:t>Risk</w:t>
+      </w:r>
+      <w:proofErr w:type="spellEnd"/>
+      <w:r>
+        <w:rPr>
+          <w:lang w:val="es-ES"/>
+        </w:rPr>
+        <w:t xml:space="preserve"> Manager.</w:t>
       </w:r>
       <w:r>
         <w:rPr>
@@ -14353,7 +14429,21 @@
       <w:rPr>
         <w:lang w:val="es-AR"/>
       </w:rPr>
-      <w:t xml:space="preserve">T-Code   </w:t>
+      <w:t>T-</w:t>
+    </w:r>
+    <w:proofErr w:type="spellStart"/>
+    <w:r>
+      <w:rPr>
+        <w:lang w:val="es-AR"/>
+      </w:rPr>
+      <w:t>Code</w:t>
+    </w:r>
+    <w:proofErr w:type="spellEnd"/>
+    <w:r>
+      <w:rPr>
+        <w:lang w:val="es-AR"/>
+      </w:rPr>
+      <w:t xml:space="preserve">   </w:t>
     </w:r>
     <w:r>
       <w:rPr>
@@ -14713,7 +14803,21 @@
       <w:rPr>
         <w:lang w:val="es-AR"/>
       </w:rPr>
-      <w:t xml:space="preserve">Agustín Collareda, Cintia Hernandez y </w:t>
+      <w:t xml:space="preserve">Agustín Collareda, Cintia </w:t>
+    </w:r>
+    <w:proofErr w:type="spellStart"/>
+    <w:r>
+      <w:rPr>
+        <w:lang w:val="es-AR"/>
+      </w:rPr>
+      <w:t>Hernandez</w:t>
+    </w:r>
+    <w:proofErr w:type="spellEnd"/>
+    <w:r>
+      <w:rPr>
+        <w:lang w:val="es-AR"/>
+      </w:rPr>
+      <w:t xml:space="preserve"> y </w:t>
     </w:r>
     <w:r>
       <w:rPr>
@@ -15176,7 +15280,15 @@
       </mc:AlternateContent>
     </w:r>
     <w:r>
-      <w:t>Vesta Risk Manager</w:t>
+      <w:t xml:space="preserve">Vesta </w:t>
+    </w:r>
+    <w:proofErr w:type="spellStart"/>
+    <w:r>
+      <w:t>Risk</w:t>
+    </w:r>
+    <w:proofErr w:type="spellEnd"/>
+    <w:r>
+      <w:t xml:space="preserve"> Manager</w:t>
     </w:r>
     <w:r>
       <w:tab/>

</xml_diff>

<commit_message>
modifique SRS, nombre de CU y diagrama de CU
</commit_message>
<xml_diff>
--- a/2. Etapa de elaboración/Iteración 1/Especificación de requerimientos/SRS_Vesta Risk Manager_T-Code.docx
+++ b/2. Etapa de elaboración/Iteración 1/Especificación de requerimientos/SRS_Vesta Risk Manager_T-Code.docx
@@ -357,25 +357,7 @@
           <w:sz w:val="36"/>
           <w:szCs w:val="36"/>
         </w:rPr>
-        <w:t xml:space="preserve">Vesta </w:t>
-      </w:r>
-      <w:proofErr w:type="spellStart"/>
-      <w:r>
-        <w:rPr>
-          <w:rFonts w:ascii="Cambria" w:hAnsi="Cambria"/>
-          <w:sz w:val="36"/>
-          <w:szCs w:val="36"/>
-        </w:rPr>
-        <w:t>Risk</w:t>
-      </w:r>
-      <w:proofErr w:type="spellEnd"/>
-      <w:r>
-        <w:rPr>
-          <w:rFonts w:ascii="Cambria" w:hAnsi="Cambria"/>
-          <w:sz w:val="36"/>
-          <w:szCs w:val="36"/>
-        </w:rPr>
-        <w:t xml:space="preserve"> Manager</w:t>
+        <w:t>Vesta Risk Manager</w:t>
       </w:r>
     </w:p>
     <w:p>
@@ -406,26 +388,18 @@
         <w:rPr>
           <w:lang w:val="es-AR"/>
         </w:rPr>
-        <w:t>T-</w:t>
-      </w:r>
-      <w:proofErr w:type="spellStart"/>
+        <w:t>T-Code</w:t>
+      </w:r>
       <w:r>
         <w:rPr>
           <w:lang w:val="es-AR"/>
         </w:rPr>
-        <w:t>Code</w:t>
-      </w:r>
-      <w:proofErr w:type="spellEnd"/>
+        <w:t xml:space="preserve">  </w:t>
+      </w:r>
       <w:r>
         <w:rPr>
           <w:lang w:val="es-AR"/>
         </w:rPr>
-        <w:t xml:space="preserve">  </w:t>
-      </w:r>
-      <w:r>
-        <w:rPr>
-          <w:lang w:val="es-AR"/>
-        </w:rPr>
         <w:t xml:space="preserve"> </w:t>
       </w:r>
     </w:p>
@@ -434,15 +408,7 @@
         <w:pStyle w:val="Sinespaciado"/>
       </w:pPr>
       <w:r>
-        <w:t xml:space="preserve">Agustín Collareda, Cintia </w:t>
-      </w:r>
-      <w:proofErr w:type="spellStart"/>
-      <w:r>
-        <w:t>Hernandez</w:t>
-      </w:r>
-      <w:proofErr w:type="spellEnd"/>
-      <w:r>
-        <w:t xml:space="preserve"> y Hugo Frey</w:t>
+        <w:t>Agustín Collareda, Cintia Hernandez y Hugo Frey</w:t>
       </w:r>
     </w:p>
     <w:p/>
@@ -6227,95 +6193,6 @@
     </w:p>
     <w:p>
       <w:pPr>
-        <w:pStyle w:val="PSI-Ttulo3"/>
-      </w:pPr>
-      <w:bookmarkStart w:id="32" w:name="_Toc228266926"/>
-      <w:bookmarkStart w:id="33" w:name="_Toc234682918"/>
-      <w:bookmarkStart w:id="34" w:name="_Toc235346533"/>
-      <w:bookmarkStart w:id="35" w:name="_Toc177738435"/>
-      <w:r>
-        <w:t>Descripción</w:t>
-      </w:r>
-      <w:bookmarkEnd w:id="32"/>
-      <w:bookmarkEnd w:id="33"/>
-      <w:bookmarkEnd w:id="34"/>
-      <w:bookmarkEnd w:id="35"/>
-    </w:p>
-    <w:p>
-      <w:pPr>
-        <w:rPr>
-          <w:lang w:eastAsia="ar-SA"/>
-        </w:rPr>
-      </w:pPr>
-      <w:r>
-        <w:rPr>
-          <w:lang w:eastAsia="ar-SA"/>
-        </w:rPr>
-        <w:t xml:space="preserve">Precondición: El actor debe estar registrado </w:t>
-      </w:r>
-      <w:r>
-        <w:rPr>
-          <w:lang w:eastAsia="ar-SA"/>
-        </w:rPr>
-        <w:t xml:space="preserve">con su correo </w:t>
-      </w:r>
-      <w:r>
-        <w:rPr>
-          <w:lang w:eastAsia="ar-SA"/>
-        </w:rPr>
-        <w:t>previamente.</w:t>
-      </w:r>
-    </w:p>
-    <w:p>
-      <w:pPr>
-        <w:rPr>
-          <w:lang w:eastAsia="ar-SA"/>
-        </w:rPr>
-      </w:pPr>
-      <w:r>
-        <w:rPr>
-          <w:lang w:eastAsia="ar-SA"/>
-        </w:rPr>
-        <w:t>Descripción</w:t>
-      </w:r>
-      <w:r>
-        <w:rPr>
-          <w:lang w:eastAsia="ar-SA"/>
-        </w:rPr>
-        <w:t xml:space="preserve">: </w:t>
-      </w:r>
-      <w:r>
-        <w:rPr>
-          <w:lang w:eastAsia="ar-SA"/>
-        </w:rPr>
-        <w:t>Para usar el sistema, se inicia sesión con su cuenta de Google.</w:t>
-      </w:r>
-    </w:p>
-    <w:p>
-      <w:pPr>
-        <w:pStyle w:val="PSI-Ttulo2"/>
-      </w:pPr>
-      <w:bookmarkStart w:id="36" w:name="_Toc177738436"/>
-      <w:r>
-        <w:t>Caso de Uso 2</w:t>
-      </w:r>
-      <w:r>
-        <w:t>: Administrar acceso al sistema.</w:t>
-      </w:r>
-      <w:bookmarkEnd w:id="36"/>
-    </w:p>
-    <w:p>
-      <w:pPr>
-        <w:pStyle w:val="PSI-Ttulo3"/>
-      </w:pPr>
-      <w:bookmarkStart w:id="37" w:name="_Toc177738437"/>
-      <w:r>
-        <w:t>Actores</w:t>
-      </w:r>
-      <w:bookmarkEnd w:id="37"/>
-    </w:p>
-    <w:p>
-      <w:pPr>
         <w:pStyle w:val="Prrafodelista"/>
         <w:numPr>
           <w:ilvl w:val="0"/>
@@ -6323,18 +6200,24 @@
         </w:numPr>
       </w:pPr>
       <w:r>
-        <w:t>Administrador del sistema.</w:t>
+        <w:t>UARGflow.</w:t>
       </w:r>
     </w:p>
     <w:p>
       <w:pPr>
         <w:pStyle w:val="PSI-Ttulo3"/>
       </w:pPr>
-      <w:bookmarkStart w:id="38" w:name="_Toc177738438"/>
+      <w:bookmarkStart w:id="32" w:name="_Toc228266926"/>
+      <w:bookmarkStart w:id="33" w:name="_Toc234682918"/>
+      <w:bookmarkStart w:id="34" w:name="_Toc235346533"/>
+      <w:bookmarkStart w:id="35" w:name="_Toc177738435"/>
       <w:r>
         <w:t>Descripción</w:t>
       </w:r>
-      <w:bookmarkEnd w:id="38"/>
+      <w:bookmarkEnd w:id="32"/>
+      <w:bookmarkEnd w:id="33"/>
+      <w:bookmarkEnd w:id="34"/>
+      <w:bookmarkEnd w:id="35"/>
     </w:p>
     <w:p>
       <w:pPr>
@@ -6346,25 +6229,24 @@
         <w:rPr>
           <w:lang w:eastAsia="ar-SA"/>
         </w:rPr>
-        <w:t>Precondición:</w:t>
+        <w:t xml:space="preserve">Precondición: El actor debe estar registrado </w:t>
       </w:r>
       <w:r>
         <w:rPr>
           <w:lang w:eastAsia="ar-SA"/>
         </w:rPr>
-        <w:t xml:space="preserve"> </w:t>
+        <w:t xml:space="preserve">con su correo </w:t>
       </w:r>
       <w:r>
         <w:rPr>
           <w:lang w:eastAsia="ar-SA"/>
         </w:rPr>
-        <w:t>Realizar el Caso de uso 1.</w:t>
-      </w:r>
-    </w:p>
-    <w:p>
-      <w:pPr>
-        <w:rPr>
-          <w:u w:val="single"/>
+        <w:t>previamente.</w:t>
+      </w:r>
+    </w:p>
+    <w:p>
+      <w:pPr>
+        <w:rPr>
           <w:lang w:eastAsia="ar-SA"/>
         </w:rPr>
       </w:pPr>
@@ -6372,83 +6254,43 @@
         <w:rPr>
           <w:lang w:eastAsia="ar-SA"/>
         </w:rPr>
-        <w:lastRenderedPageBreak/>
-        <w:t xml:space="preserve">Descripción: El actor </w:t>
+        <w:t>Descripción</w:t>
       </w:r>
       <w:r>
         <w:rPr>
           <w:lang w:eastAsia="ar-SA"/>
         </w:rPr>
-        <w:t xml:space="preserve">puede registrar a los usuarios que tendrán acceso al sistema y seleccionar su </w:t>
+        <w:t xml:space="preserve">: </w:t>
       </w:r>
       <w:r>
         <w:rPr>
           <w:lang w:eastAsia="ar-SA"/>
         </w:rPr>
-        <w:t>perfil de usuario</w:t>
-      </w:r>
-      <w:r>
-        <w:rPr>
-          <w:lang w:eastAsia="ar-SA"/>
-        </w:rPr>
-        <w:t xml:space="preserve"> (administrador, </w:t>
-      </w:r>
-      <w:r>
-        <w:rPr>
-          <w:lang w:eastAsia="ar-SA"/>
-        </w:rPr>
-        <w:t>desarrollador</w:t>
-      </w:r>
-      <w:r>
-        <w:rPr>
-          <w:lang w:eastAsia="ar-SA"/>
-        </w:rPr>
-        <w:t xml:space="preserve">, </w:t>
-      </w:r>
-      <w:r>
-        <w:rPr>
-          <w:lang w:eastAsia="ar-SA"/>
-        </w:rPr>
-        <w:t>espectador</w:t>
-      </w:r>
-      <w:r>
-        <w:rPr>
-          <w:lang w:eastAsia="ar-SA"/>
-        </w:rPr>
-        <w:t>). También podrá quitar el acceso a usuarios ya registrados</w:t>
-      </w:r>
-      <w:r>
-        <w:rPr>
-          <w:lang w:eastAsia="ar-SA"/>
-        </w:rPr>
-        <w:t>.</w:t>
-      </w:r>
-      <w:r>
-        <w:rPr>
-          <w:lang w:eastAsia="ar-SA"/>
-        </w:rPr>
-        <w:t xml:space="preserve"> </w:t>
+        <w:t>Para usar el sistema, se inicia sesión con su cuenta de Google.</w:t>
       </w:r>
     </w:p>
     <w:p>
       <w:pPr>
         <w:pStyle w:val="PSI-Ttulo2"/>
       </w:pPr>
-      <w:bookmarkStart w:id="39" w:name="_Toc177738439"/>
-      <w:r>
-        <w:t>Caso de Uso 3: Administrar proyectos.</w:t>
-      </w:r>
-      <w:bookmarkEnd w:id="39"/>
+      <w:bookmarkStart w:id="36" w:name="_Toc177738436"/>
+      <w:r>
+        <w:t>Caso de Uso 2</w:t>
+      </w:r>
+      <w:r>
+        <w:t>: Administrar acceso al sistema.</w:t>
+      </w:r>
+      <w:bookmarkEnd w:id="36"/>
     </w:p>
     <w:p>
       <w:pPr>
         <w:pStyle w:val="PSI-Ttulo3"/>
       </w:pPr>
-      <w:bookmarkStart w:id="40" w:name="_Toc177738440"/>
+      <w:bookmarkStart w:id="37" w:name="_Toc177738437"/>
       <w:r>
         <w:t>Actores</w:t>
       </w:r>
-      <w:bookmarkEnd w:id="40"/>
+      <w:bookmarkEnd w:id="37"/>
     </w:p>
     <w:p>
       <w:pPr>
@@ -6466,11 +6308,11 @@
       <w:pPr>
         <w:pStyle w:val="PSI-Ttulo3"/>
       </w:pPr>
-      <w:bookmarkStart w:id="41" w:name="_Toc177738441"/>
+      <w:bookmarkStart w:id="38" w:name="_Toc177738438"/>
       <w:r>
         <w:t>Descripción</w:t>
       </w:r>
-      <w:bookmarkEnd w:id="41"/>
+      <w:bookmarkEnd w:id="38"/>
     </w:p>
     <w:p>
       <w:pPr>
@@ -6498,80 +6340,93 @@
       </w:r>
     </w:p>
     <w:p>
-      <w:r>
-        <w:rPr>
+      <w:pPr>
+        <w:rPr>
+          <w:u w:val="single"/>
           <w:lang w:eastAsia="ar-SA"/>
         </w:rPr>
+      </w:pPr>
+      <w:r>
+        <w:rPr>
+          <w:lang w:eastAsia="ar-SA"/>
+        </w:rPr>
+        <w:lastRenderedPageBreak/>
         <w:t xml:space="preserve">Descripción: El actor </w:t>
       </w:r>
       <w:r>
         <w:rPr>
           <w:lang w:eastAsia="ar-SA"/>
         </w:rPr>
-        <w:t>puede crear proyectos y modificar su información (nombre, descripción, participantes, fecha de inicio, fecha de finalización</w:t>
+        <w:t xml:space="preserve">puede registrar a los usuarios que tendrán acceso al sistema y seleccionar su </w:t>
       </w:r>
       <w:r>
         <w:rPr>
           <w:lang w:eastAsia="ar-SA"/>
         </w:rPr>
-        <w:t xml:space="preserve"> y estado, este </w:t>
+        <w:t>perfil de usuario</w:t>
       </w:r>
       <w:r>
         <w:rPr>
           <w:lang w:eastAsia="ar-SA"/>
         </w:rPr>
-        <w:t>último</w:t>
+        <w:t xml:space="preserve"> (administrador, </w:t>
       </w:r>
       <w:r>
         <w:rPr>
           <w:lang w:eastAsia="ar-SA"/>
         </w:rPr>
-        <w:t xml:space="preserve"> puede ser </w:t>
+        <w:t>desarrollador</w:t>
       </w:r>
       <w:r>
         <w:rPr>
           <w:lang w:eastAsia="ar-SA"/>
         </w:rPr>
-        <w:t>activo e inactivo</w:t>
+        <w:t xml:space="preserve">, </w:t>
       </w:r>
       <w:r>
         <w:rPr>
           <w:lang w:eastAsia="ar-SA"/>
         </w:rPr>
-        <w:t xml:space="preserve">).  </w:t>
+        <w:t>espectador</w:t>
+      </w:r>
+      <w:r>
+        <w:rPr>
+          <w:lang w:eastAsia="ar-SA"/>
+        </w:rPr>
+        <w:t>). También podrá quitar el acceso a usuarios ya registrados</w:t>
+      </w:r>
+      <w:r>
+        <w:rPr>
+          <w:lang w:eastAsia="ar-SA"/>
+        </w:rPr>
+        <w:t>.</w:t>
+      </w:r>
+      <w:r>
+        <w:rPr>
+          <w:lang w:eastAsia="ar-SA"/>
+        </w:rPr>
+        <w:t xml:space="preserve"> </w:t>
       </w:r>
     </w:p>
     <w:p>
       <w:pPr>
         <w:pStyle w:val="PSI-Ttulo2"/>
       </w:pPr>
-      <w:bookmarkStart w:id="42" w:name="_Toc177738442"/>
-      <w:r>
-        <w:t xml:space="preserve">Caso de Uso 4: </w:t>
-      </w:r>
-      <w:r>
-        <w:t>Añadir</w:t>
-      </w:r>
-      <w:r>
-        <w:t xml:space="preserve"> </w:t>
-      </w:r>
-      <w:r>
-        <w:t>riesgo a la lista</w:t>
-      </w:r>
-      <w:r>
-        <w:t>.</w:t>
-      </w:r>
-      <w:bookmarkEnd w:id="42"/>
+      <w:bookmarkStart w:id="39" w:name="_Toc177738439"/>
+      <w:r>
+        <w:t>Caso de Uso 3: Administrar proyectos.</w:t>
+      </w:r>
+      <w:bookmarkEnd w:id="39"/>
     </w:p>
     <w:p>
       <w:pPr>
         <w:pStyle w:val="PSI-Ttulo3"/>
       </w:pPr>
-      <w:bookmarkStart w:id="43" w:name="_Toc177738443"/>
+      <w:bookmarkStart w:id="40" w:name="_Toc177738440"/>
       <w:r>
         <w:t>Actores</w:t>
       </w:r>
-      <w:bookmarkEnd w:id="43"/>
+      <w:bookmarkEnd w:id="40"/>
     </w:p>
     <w:p>
       <w:pPr>
@@ -6582,11 +6437,119 @@
         </w:numPr>
       </w:pPr>
       <w:r>
-        <w:t>Líder del proyecto</w:t>
+        <w:t>Administrador del sistema.</w:t>
+      </w:r>
+    </w:p>
+    <w:p>
+      <w:pPr>
+        <w:pStyle w:val="PSI-Ttulo3"/>
+      </w:pPr>
+      <w:bookmarkStart w:id="41" w:name="_Toc177738441"/>
+      <w:r>
+        <w:t>Descripción</w:t>
+      </w:r>
+      <w:bookmarkEnd w:id="41"/>
+    </w:p>
+    <w:p>
+      <w:pPr>
+        <w:rPr>
+          <w:lang w:eastAsia="ar-SA"/>
+        </w:rPr>
+      </w:pPr>
+      <w:r>
+        <w:rPr>
+          <w:lang w:eastAsia="ar-SA"/>
+        </w:rPr>
+        <w:t>Precondición:</w:t>
+      </w:r>
+      <w:r>
+        <w:rPr>
+          <w:lang w:eastAsia="ar-SA"/>
+        </w:rPr>
+        <w:t xml:space="preserve"> </w:t>
+      </w:r>
+      <w:r>
+        <w:rPr>
+          <w:lang w:eastAsia="ar-SA"/>
+        </w:rPr>
+        <w:t>Realizar el Caso de uso 1.</w:t>
+      </w:r>
+    </w:p>
+    <w:p>
+      <w:r>
+        <w:rPr>
+          <w:lang w:eastAsia="ar-SA"/>
+        </w:rPr>
+        <w:t xml:space="preserve">Descripción: El actor </w:t>
+      </w:r>
+      <w:r>
+        <w:rPr>
+          <w:lang w:eastAsia="ar-SA"/>
+        </w:rPr>
+        <w:t>puede crear proyectos y modificar su información (nombre, descripción, participantes, fecha de inicio, fecha de finalización</w:t>
+      </w:r>
+      <w:r>
+        <w:rPr>
+          <w:lang w:eastAsia="ar-SA"/>
+        </w:rPr>
+        <w:t xml:space="preserve"> y estado, este </w:t>
+      </w:r>
+      <w:r>
+        <w:rPr>
+          <w:lang w:eastAsia="ar-SA"/>
+        </w:rPr>
+        <w:t>último</w:t>
+      </w:r>
+      <w:r>
+        <w:rPr>
+          <w:lang w:eastAsia="ar-SA"/>
+        </w:rPr>
+        <w:t xml:space="preserve"> puede ser </w:t>
+      </w:r>
+      <w:r>
+        <w:rPr>
+          <w:lang w:eastAsia="ar-SA"/>
+        </w:rPr>
+        <w:t>activo e inactivo</w:t>
+      </w:r>
+      <w:r>
+        <w:rPr>
+          <w:lang w:eastAsia="ar-SA"/>
+        </w:rPr>
+        <w:t xml:space="preserve">).  </w:t>
+      </w:r>
+    </w:p>
+    <w:p>
+      <w:pPr>
+        <w:pStyle w:val="PSI-Ttulo2"/>
+      </w:pPr>
+      <w:bookmarkStart w:id="42" w:name="_Toc177738442"/>
+      <w:r>
+        <w:t xml:space="preserve">Caso de Uso 4: </w:t>
+      </w:r>
+      <w:r>
+        <w:t>Añadir</w:t>
+      </w:r>
+      <w:r>
+        <w:t xml:space="preserve"> </w:t>
+      </w:r>
+      <w:r>
+        <w:t>riesgo a la lista</w:t>
       </w:r>
       <w:r>
         <w:t>.</w:t>
       </w:r>
+      <w:bookmarkEnd w:id="42"/>
+    </w:p>
+    <w:p>
+      <w:pPr>
+        <w:pStyle w:val="PSI-Ttulo3"/>
+      </w:pPr>
+      <w:bookmarkStart w:id="43" w:name="_Toc177738443"/>
+      <w:r>
+        <w:t>Actores</w:t>
+      </w:r>
+      <w:bookmarkEnd w:id="43"/>
     </w:p>
     <w:p>
       <w:pPr>
@@ -6597,92 +6560,11 @@
         </w:numPr>
       </w:pPr>
       <w:r>
-        <w:t>Desarrollador.</w:t>
-      </w:r>
-    </w:p>
-    <w:p>
-      <w:pPr>
-        <w:pStyle w:val="PSI-Ttulo3"/>
-      </w:pPr>
-      <w:bookmarkStart w:id="44" w:name="_Toc177738444"/>
-      <w:r>
-        <w:t>Descripción</w:t>
-      </w:r>
-      <w:bookmarkEnd w:id="44"/>
-    </w:p>
-    <w:p>
-      <w:pPr>
-        <w:rPr>
-          <w:lang w:eastAsia="ar-SA"/>
-        </w:rPr>
-      </w:pPr>
-      <w:r>
-        <w:rPr>
-          <w:lang w:eastAsia="ar-SA"/>
-        </w:rPr>
-        <w:t>Precondición:</w:t>
-      </w:r>
-      <w:r>
-        <w:rPr>
-          <w:lang w:eastAsia="ar-SA"/>
-        </w:rPr>
-        <w:t xml:space="preserve"> </w:t>
-      </w:r>
-      <w:r>
-        <w:rPr>
-          <w:lang w:eastAsia="ar-SA"/>
-        </w:rPr>
-        <w:t>Realizar el Caso de uso 1</w:t>
-      </w:r>
-      <w:r>
-        <w:rPr>
-          <w:lang w:eastAsia="ar-SA"/>
-        </w:rPr>
-        <w:t xml:space="preserve"> y estar vinculado a un</w:t>
-      </w:r>
-      <w:r>
-        <w:rPr>
-          <w:lang w:eastAsia="ar-SA"/>
-        </w:rPr>
-        <w:t xml:space="preserve"> proyecto</w:t>
-      </w:r>
-      <w:r>
-        <w:rPr>
-          <w:lang w:eastAsia="ar-SA"/>
-        </w:rPr>
+        <w:t>Líder del proyecto</w:t>
+      </w:r>
+      <w:r>
         <w:t>.</w:t>
       </w:r>
-    </w:p>
-    <w:p>
-      <w:r>
-        <w:rPr>
-          <w:lang w:eastAsia="ar-SA"/>
-        </w:rPr>
-        <w:t xml:space="preserve">Descripción: </w:t>
-      </w:r>
-      <w:r>
-        <w:t>Los actores pueden añadir riesgos a la lista de riesgos. Estos cuentan con un identificador único, nombre, descripción, responsables, fecha de creación, categoría y atributos de evaluación.</w:t>
-      </w:r>
-    </w:p>
-    <w:p>
-      <w:pPr>
-        <w:pStyle w:val="PSI-Ttulo2"/>
-      </w:pPr>
-      <w:bookmarkStart w:id="45" w:name="_Toc177738445"/>
-      <w:r>
-        <w:t>Caso de Uso 5: Modificar lista de riesgos.</w:t>
-      </w:r>
-      <w:bookmarkEnd w:id="45"/>
-    </w:p>
-    <w:p>
-      <w:pPr>
-        <w:pStyle w:val="PSI-Ttulo3"/>
-      </w:pPr>
-      <w:bookmarkStart w:id="46" w:name="_Toc177738446"/>
-      <w:r>
-        <w:t>Actores</w:t>
-      </w:r>
-      <w:bookmarkEnd w:id="46"/>
     </w:p>
     <w:p>
       <w:pPr>
@@ -6693,18 +6575,18 @@
         </w:numPr>
       </w:pPr>
       <w:r>
-        <w:t>Líder del proyecto.</w:t>
+        <w:t>Desarrollador.</w:t>
       </w:r>
     </w:p>
     <w:p>
       <w:pPr>
         <w:pStyle w:val="PSI-Ttulo3"/>
       </w:pPr>
-      <w:bookmarkStart w:id="47" w:name="_Toc177738447"/>
+      <w:bookmarkStart w:id="44" w:name="_Toc177738444"/>
       <w:r>
         <w:t>Descripción</w:t>
       </w:r>
-      <w:bookmarkEnd w:id="47"/>
+      <w:bookmarkEnd w:id="44"/>
     </w:p>
     <w:p>
       <w:pPr>
@@ -6734,79 +6616,51 @@
         <w:rPr>
           <w:lang w:eastAsia="ar-SA"/>
         </w:rPr>
-        <w:t xml:space="preserve">, </w:t>
+        <w:t xml:space="preserve"> y estar vinculado a un</w:t>
       </w:r>
       <w:r>
         <w:rPr>
           <w:lang w:eastAsia="ar-SA"/>
         </w:rPr>
-        <w:t>estar vinculado a</w:t>
+        <w:t xml:space="preserve"> proyecto</w:t>
       </w:r>
       <w:r>
         <w:rPr>
           <w:lang w:eastAsia="ar-SA"/>
         </w:rPr>
-        <w:t xml:space="preserve"> un</w:t>
-      </w:r>
+        <w:t>.</w:t>
+      </w:r>
+    </w:p>
+    <w:p>
       <w:r>
         <w:rPr>
           <w:lang w:eastAsia="ar-SA"/>
         </w:rPr>
-        <w:t xml:space="preserve"> proyecto</w:t>
-      </w:r>
-      <w:r>
-        <w:rPr>
-          <w:lang w:eastAsia="ar-SA"/>
-        </w:rPr>
-        <w:t xml:space="preserve"> </w:t>
-      </w:r>
-      <w:r>
-        <w:rPr>
-          <w:lang w:eastAsia="ar-SA"/>
-        </w:rPr>
-        <w:t>y debe haber al menos un riesgo cargado</w:t>
-      </w:r>
-    </w:p>
-    <w:p>
-      <w:r>
-        <w:rPr>
-          <w:lang w:eastAsia="ar-SA"/>
-        </w:rPr>
         <w:t xml:space="preserve">Descripción: </w:t>
       </w:r>
       <w:r>
-        <w:t>El actor puede modificar y/o eliminar los riesgos de una lista de riesgo.</w:t>
-      </w:r>
-    </w:p>
-    <w:p>
-      <w:pPr>
-        <w:spacing w:before="0" w:line="240" w:lineRule="auto"/>
-        <w:jc w:val="left"/>
-      </w:pPr>
-      <w:r>
-        <w:br w:type="page"/>
+        <w:t>Los actores pueden añadir riesgos a la lista de riesgos. Estos cuentan con un identificador único, nombre, descripción, responsables, fecha de creación, categoría y atributos de evaluación.</w:t>
       </w:r>
     </w:p>
     <w:p>
       <w:pPr>
         <w:pStyle w:val="PSI-Ttulo2"/>
       </w:pPr>
-      <w:bookmarkStart w:id="48" w:name="_Toc177738448"/>
-      <w:r>
-        <w:lastRenderedPageBreak/>
-        <w:t>Caso de Uso 6: Administrar categorías de riesgos.</w:t>
-      </w:r>
-      <w:bookmarkEnd w:id="48"/>
+      <w:bookmarkStart w:id="45" w:name="_Toc177738445"/>
+      <w:r>
+        <w:t>Caso de Uso 5: Modificar lista de riesgos.</w:t>
+      </w:r>
+      <w:bookmarkEnd w:id="45"/>
     </w:p>
     <w:p>
       <w:pPr>
         <w:pStyle w:val="PSI-Ttulo3"/>
       </w:pPr>
-      <w:bookmarkStart w:id="49" w:name="_Toc177738449"/>
+      <w:bookmarkStart w:id="46" w:name="_Toc177738446"/>
       <w:r>
         <w:t>Actores</w:t>
       </w:r>
-      <w:bookmarkEnd w:id="49"/>
+      <w:bookmarkEnd w:id="46"/>
     </w:p>
     <w:p>
       <w:pPr>
@@ -6824,11 +6678,11 @@
       <w:pPr>
         <w:pStyle w:val="PSI-Ttulo3"/>
       </w:pPr>
-      <w:bookmarkStart w:id="50" w:name="_Toc177738450"/>
+      <w:bookmarkStart w:id="47" w:name="_Toc177738447"/>
       <w:r>
         <w:t>Descripción</w:t>
       </w:r>
-      <w:bookmarkEnd w:id="50"/>
+      <w:bookmarkEnd w:id="47"/>
     </w:p>
     <w:p>
       <w:pPr>
@@ -6852,57 +6706,85 @@
         <w:rPr>
           <w:lang w:eastAsia="ar-SA"/>
         </w:rPr>
-        <w:t>Realizar el Ca</w:t>
+        <w:t>Realizar el Caso de uso 1</w:t>
       </w:r>
       <w:r>
         <w:rPr>
           <w:lang w:eastAsia="ar-SA"/>
         </w:rPr>
-        <w:t>so de uso 1 y estar vinculado a un</w:t>
+        <w:t xml:space="preserve">, </w:t>
       </w:r>
       <w:r>
         <w:rPr>
           <w:lang w:eastAsia="ar-SA"/>
         </w:rPr>
-        <w:t xml:space="preserve"> proyecto.</w:t>
-      </w:r>
-    </w:p>
-    <w:p>
+        <w:t>estar vinculado a</w:t>
+      </w:r>
       <w:r>
         <w:rPr>
           <w:lang w:eastAsia="ar-SA"/>
         </w:rPr>
+        <w:t xml:space="preserve"> un</w:t>
+      </w:r>
+      <w:r>
+        <w:rPr>
+          <w:lang w:eastAsia="ar-SA"/>
+        </w:rPr>
+        <w:t xml:space="preserve"> proyecto</w:t>
+      </w:r>
+      <w:r>
+        <w:rPr>
+          <w:lang w:eastAsia="ar-SA"/>
+        </w:rPr>
+        <w:t xml:space="preserve"> </w:t>
+      </w:r>
+      <w:r>
+        <w:rPr>
+          <w:lang w:eastAsia="ar-SA"/>
+        </w:rPr>
+        <w:t>y debe haber al menos un riesgo cargado</w:t>
+      </w:r>
+    </w:p>
+    <w:p>
+      <w:r>
+        <w:rPr>
+          <w:lang w:eastAsia="ar-SA"/>
+        </w:rPr>
         <w:t xml:space="preserve">Descripción: </w:t>
       </w:r>
       <w:r>
-        <w:t>El actor puede crear categorías de riesgos y modificar las existentes. Cada categoría cuenta con un nombre y una descripción.</w:t>
+        <w:t>El actor puede modificar y/o eliminar los riesgos de una lista de riesgo.</w:t>
+      </w:r>
+    </w:p>
+    <w:p>
+      <w:pPr>
+        <w:spacing w:before="0" w:line="240" w:lineRule="auto"/>
+        <w:jc w:val="left"/>
+      </w:pPr>
+      <w:r>
+        <w:br w:type="page"/>
       </w:r>
     </w:p>
     <w:p>
       <w:pPr>
         <w:pStyle w:val="PSI-Ttulo2"/>
       </w:pPr>
-      <w:bookmarkStart w:id="51" w:name="_Toc177738451"/>
-      <w:r>
-        <w:t xml:space="preserve">Caso de Uso 7: </w:t>
-      </w:r>
-      <w:r>
-        <w:t>Realizar evaluación de riesgo</w:t>
-      </w:r>
-      <w:r>
-        <w:t>.</w:t>
-      </w:r>
-      <w:bookmarkEnd w:id="51"/>
+      <w:bookmarkStart w:id="48" w:name="_Toc177738448"/>
+      <w:r>
+        <w:lastRenderedPageBreak/>
+        <w:t>Caso de Uso 6: Administrar categorías de riesgos.</w:t>
+      </w:r>
+      <w:bookmarkEnd w:id="48"/>
     </w:p>
     <w:p>
       <w:pPr>
         <w:pStyle w:val="PSI-Ttulo3"/>
       </w:pPr>
-      <w:bookmarkStart w:id="52" w:name="_Toc177738452"/>
+      <w:bookmarkStart w:id="49" w:name="_Toc177738449"/>
       <w:r>
         <w:t>Actores</w:t>
       </w:r>
-      <w:bookmarkEnd w:id="52"/>
+      <w:bookmarkEnd w:id="49"/>
     </w:p>
     <w:p>
       <w:pPr>
@@ -6918,6 +6800,90 @@
     </w:p>
     <w:p>
       <w:pPr>
+        <w:pStyle w:val="PSI-Ttulo3"/>
+      </w:pPr>
+      <w:bookmarkStart w:id="50" w:name="_Toc177738450"/>
+      <w:r>
+        <w:t>Descripción</w:t>
+      </w:r>
+      <w:bookmarkEnd w:id="50"/>
+    </w:p>
+    <w:p>
+      <w:pPr>
+        <w:rPr>
+          <w:lang w:eastAsia="ar-SA"/>
+        </w:rPr>
+      </w:pPr>
+      <w:r>
+        <w:rPr>
+          <w:lang w:eastAsia="ar-SA"/>
+        </w:rPr>
+        <w:t>Precondición:</w:t>
+      </w:r>
+      <w:r>
+        <w:rPr>
+          <w:lang w:eastAsia="ar-SA"/>
+        </w:rPr>
+        <w:t xml:space="preserve"> </w:t>
+      </w:r>
+      <w:r>
+        <w:rPr>
+          <w:lang w:eastAsia="ar-SA"/>
+        </w:rPr>
+        <w:t>Realizar el Ca</w:t>
+      </w:r>
+      <w:r>
+        <w:rPr>
+          <w:lang w:eastAsia="ar-SA"/>
+        </w:rPr>
+        <w:t>so de uso 1 y estar vinculado a un</w:t>
+      </w:r>
+      <w:r>
+        <w:rPr>
+          <w:lang w:eastAsia="ar-SA"/>
+        </w:rPr>
+        <w:t xml:space="preserve"> proyecto.</w:t>
+      </w:r>
+    </w:p>
+    <w:p>
+      <w:r>
+        <w:rPr>
+          <w:lang w:eastAsia="ar-SA"/>
+        </w:rPr>
+        <w:t xml:space="preserve">Descripción: </w:t>
+      </w:r>
+      <w:r>
+        <w:t>El actor puede crear categorías de riesgos y modificar las existentes. Cada categoría cuenta con un nombre y una descripción.</w:t>
+      </w:r>
+    </w:p>
+    <w:p>
+      <w:pPr>
+        <w:pStyle w:val="PSI-Ttulo2"/>
+      </w:pPr>
+      <w:bookmarkStart w:id="51" w:name="_Toc177738451"/>
+      <w:r>
+        <w:t xml:space="preserve">Caso de Uso 7: </w:t>
+      </w:r>
+      <w:r>
+        <w:t>Realizar evaluación de riesgo</w:t>
+      </w:r>
+      <w:r>
+        <w:t>.</w:t>
+      </w:r>
+      <w:bookmarkEnd w:id="51"/>
+    </w:p>
+    <w:p>
+      <w:pPr>
+        <w:pStyle w:val="PSI-Ttulo3"/>
+      </w:pPr>
+      <w:bookmarkStart w:id="52" w:name="_Toc177738452"/>
+      <w:r>
+        <w:t>Actores</w:t>
+      </w:r>
+      <w:bookmarkEnd w:id="52"/>
+    </w:p>
+    <w:p>
+      <w:pPr>
         <w:pStyle w:val="Prrafodelista"/>
         <w:numPr>
           <w:ilvl w:val="0"/>
@@ -6925,146 +6891,8 @@
         </w:numPr>
       </w:pPr>
       <w:r>
-        <w:t>Desarrollador.</w:t>
-      </w:r>
-    </w:p>
-    <w:p>
-      <w:pPr>
-        <w:pStyle w:val="PSI-Ttulo3"/>
-      </w:pPr>
-      <w:bookmarkStart w:id="53" w:name="_Toc177738453"/>
-      <w:r>
-        <w:t>Descripción</w:t>
-      </w:r>
-      <w:bookmarkEnd w:id="53"/>
-    </w:p>
-    <w:p>
-      <w:pPr>
-        <w:rPr>
-          <w:lang w:eastAsia="ar-SA"/>
-        </w:rPr>
-      </w:pPr>
-      <w:r>
-        <w:rPr>
-          <w:lang w:eastAsia="ar-SA"/>
-        </w:rPr>
-        <w:t>Precondición:</w:t>
-      </w:r>
-      <w:r>
-        <w:rPr>
-          <w:lang w:eastAsia="ar-SA"/>
-        </w:rPr>
-        <w:t xml:space="preserve"> </w:t>
-      </w:r>
-      <w:r>
-        <w:rPr>
-          <w:lang w:eastAsia="ar-SA"/>
-        </w:rPr>
-        <w:t>Realizar el Caso de uso 1</w:t>
-      </w:r>
-      <w:r>
-        <w:rPr>
-          <w:lang w:eastAsia="ar-SA"/>
-        </w:rPr>
-        <w:t xml:space="preserve">, </w:t>
-      </w:r>
-      <w:r>
-        <w:rPr>
-          <w:lang w:eastAsia="ar-SA"/>
-        </w:rPr>
-        <w:t>estar vinculado a un</w:t>
-      </w:r>
-      <w:r>
-        <w:rPr>
-          <w:lang w:eastAsia="ar-SA"/>
-        </w:rPr>
-        <w:t xml:space="preserve"> proyecto</w:t>
-      </w:r>
-      <w:r>
-        <w:rPr>
-          <w:lang w:eastAsia="ar-SA"/>
-        </w:rPr>
-        <w:t xml:space="preserve"> </w:t>
-      </w:r>
-      <w:r>
-        <w:rPr>
-          <w:lang w:eastAsia="ar-SA"/>
-        </w:rPr>
-        <w:t>y debe haber al menos un riesgo cargado</w:t>
-      </w:r>
-      <w:r>
-        <w:rPr>
-          <w:lang w:eastAsia="ar-SA"/>
-        </w:rPr>
-        <w:t>.</w:t>
-      </w:r>
-    </w:p>
-    <w:p>
-      <w:r>
-        <w:rPr>
-          <w:lang w:eastAsia="ar-SA"/>
-        </w:rPr>
-        <w:t xml:space="preserve">Descripción: </w:t>
-      </w:r>
-      <w:r>
-        <w:t>Los</w:t>
-      </w:r>
-      <w:r>
-        <w:t xml:space="preserve"> actor</w:t>
-      </w:r>
-      <w:r>
-        <w:t>es</w:t>
-      </w:r>
-      <w:r>
-        <w:t xml:space="preserve"> </w:t>
-      </w:r>
-      <w:r>
-        <w:t>puede</w:t>
-      </w:r>
-      <w:r>
-        <w:t>n</w:t>
-      </w:r>
-      <w:r>
-        <w:t xml:space="preserve"> realizar evaluaciones de los riesgos. Luego, el sistema actualizara la prioridad del riesgo en base a la</w:t>
-      </w:r>
-      <w:r>
-        <w:t xml:space="preserve"> </w:t>
-      </w:r>
-      <w:r>
-        <w:t>última evaluación</w:t>
-      </w:r>
-      <w:r>
-        <w:t xml:space="preserve"> realizada</w:t>
-      </w:r>
-      <w:r>
-        <w:t>.</w:t>
-      </w:r>
-    </w:p>
-    <w:p>
-      <w:pPr>
-        <w:pStyle w:val="PSI-Ttulo2"/>
-      </w:pPr>
-      <w:bookmarkStart w:id="54" w:name="_Toc177738454"/>
-      <w:r>
-        <w:t>Caso de Uso 8: Añadir</w:t>
-      </w:r>
-      <w:r>
-        <w:t xml:space="preserve"> </w:t>
-      </w:r>
-      <w:r>
-        <w:t>plan de acción.</w:t>
-      </w:r>
-      <w:bookmarkEnd w:id="54"/>
-    </w:p>
-    <w:p>
-      <w:pPr>
-        <w:pStyle w:val="PSI-Ttulo3"/>
-      </w:pPr>
-      <w:bookmarkStart w:id="55" w:name="_Toc177738455"/>
-      <w:r>
-        <w:t>Actores</w:t>
-      </w:r>
-      <w:bookmarkEnd w:id="55"/>
+        <w:t>Líder del proyecto.</w:t>
+      </w:r>
     </w:p>
     <w:p>
       <w:pPr>
@@ -7075,8 +6903,146 @@
         </w:numPr>
       </w:pPr>
       <w:r>
-        <w:t>Líder del proyecto.</w:t>
-      </w:r>
+        <w:t>Desarrollador.</w:t>
+      </w:r>
+    </w:p>
+    <w:p>
+      <w:pPr>
+        <w:pStyle w:val="PSI-Ttulo3"/>
+      </w:pPr>
+      <w:bookmarkStart w:id="53" w:name="_Toc177738453"/>
+      <w:r>
+        <w:t>Descripción</w:t>
+      </w:r>
+      <w:bookmarkEnd w:id="53"/>
+    </w:p>
+    <w:p>
+      <w:pPr>
+        <w:rPr>
+          <w:lang w:eastAsia="ar-SA"/>
+        </w:rPr>
+      </w:pPr>
+      <w:r>
+        <w:rPr>
+          <w:lang w:eastAsia="ar-SA"/>
+        </w:rPr>
+        <w:t>Precondición:</w:t>
+      </w:r>
+      <w:r>
+        <w:rPr>
+          <w:lang w:eastAsia="ar-SA"/>
+        </w:rPr>
+        <w:t xml:space="preserve"> </w:t>
+      </w:r>
+      <w:r>
+        <w:rPr>
+          <w:lang w:eastAsia="ar-SA"/>
+        </w:rPr>
+        <w:t>Realizar el Caso de uso 1</w:t>
+      </w:r>
+      <w:r>
+        <w:rPr>
+          <w:lang w:eastAsia="ar-SA"/>
+        </w:rPr>
+        <w:t xml:space="preserve">, </w:t>
+      </w:r>
+      <w:r>
+        <w:rPr>
+          <w:lang w:eastAsia="ar-SA"/>
+        </w:rPr>
+        <w:t>estar vinculado a un</w:t>
+      </w:r>
+      <w:r>
+        <w:rPr>
+          <w:lang w:eastAsia="ar-SA"/>
+        </w:rPr>
+        <w:t xml:space="preserve"> proyecto</w:t>
+      </w:r>
+      <w:r>
+        <w:rPr>
+          <w:lang w:eastAsia="ar-SA"/>
+        </w:rPr>
+        <w:t xml:space="preserve"> </w:t>
+      </w:r>
+      <w:r>
+        <w:rPr>
+          <w:lang w:eastAsia="ar-SA"/>
+        </w:rPr>
+        <w:t>y debe haber al menos un riesgo cargado</w:t>
+      </w:r>
+      <w:r>
+        <w:rPr>
+          <w:lang w:eastAsia="ar-SA"/>
+        </w:rPr>
+        <w:t>.</w:t>
+      </w:r>
+    </w:p>
+    <w:p>
+      <w:r>
+        <w:rPr>
+          <w:lang w:eastAsia="ar-SA"/>
+        </w:rPr>
+        <w:t xml:space="preserve">Descripción: </w:t>
+      </w:r>
+      <w:r>
+        <w:t>Los</w:t>
+      </w:r>
+      <w:r>
+        <w:t xml:space="preserve"> actor</w:t>
+      </w:r>
+      <w:r>
+        <w:t>es</w:t>
+      </w:r>
+      <w:r>
+        <w:t xml:space="preserve"> </w:t>
+      </w:r>
+      <w:r>
+        <w:t>puede</w:t>
+      </w:r>
+      <w:r>
+        <w:t>n</w:t>
+      </w:r>
+      <w:r>
+        <w:t xml:space="preserve"> realizar evaluaciones de los riesgos. Luego, el sistema actualizara la prioridad del riesgo en base a la</w:t>
+      </w:r>
+      <w:r>
+        <w:t xml:space="preserve"> </w:t>
+      </w:r>
+      <w:r>
+        <w:t>última evaluación</w:t>
+      </w:r>
+      <w:r>
+        <w:t xml:space="preserve"> realizada</w:t>
+      </w:r>
+      <w:r>
+        <w:t>.</w:t>
+      </w:r>
+    </w:p>
+    <w:p>
+      <w:pPr>
+        <w:pStyle w:val="PSI-Ttulo2"/>
+      </w:pPr>
+      <w:bookmarkStart w:id="54" w:name="_Toc177738454"/>
+      <w:r>
+        <w:t>Caso de Uso 8: Añadir</w:t>
+      </w:r>
+      <w:r>
+        <w:t xml:space="preserve"> </w:t>
+      </w:r>
+      <w:r>
+        <w:t>plan de acción.</w:t>
+      </w:r>
+      <w:bookmarkEnd w:id="54"/>
+    </w:p>
+    <w:p>
+      <w:pPr>
+        <w:pStyle w:val="PSI-Ttulo3"/>
+      </w:pPr>
+      <w:bookmarkStart w:id="55" w:name="_Toc177738455"/>
+      <w:r>
+        <w:t>Actores</w:t>
+      </w:r>
+      <w:bookmarkEnd w:id="55"/>
     </w:p>
     <w:p>
       <w:pPr>
@@ -7087,149 +7053,8 @@
         </w:numPr>
       </w:pPr>
       <w:r>
-        <w:t>Desarrollador.</w:t>
-      </w:r>
-    </w:p>
-    <w:p>
-      <w:pPr>
-        <w:pStyle w:val="PSI-Ttulo3"/>
-      </w:pPr>
-      <w:bookmarkStart w:id="56" w:name="_Toc177738456"/>
-      <w:r>
-        <w:t>Descripción</w:t>
-      </w:r>
-      <w:bookmarkEnd w:id="56"/>
-    </w:p>
-    <w:p>
-      <w:pPr>
-        <w:rPr>
-          <w:lang w:eastAsia="ar-SA"/>
-        </w:rPr>
-      </w:pPr>
-      <w:r>
-        <w:rPr>
-          <w:lang w:eastAsia="ar-SA"/>
-        </w:rPr>
-        <w:t>Precondición:</w:t>
-      </w:r>
-      <w:r>
-        <w:rPr>
-          <w:lang w:eastAsia="ar-SA"/>
-        </w:rPr>
-        <w:t xml:space="preserve"> </w:t>
-      </w:r>
-      <w:r>
-        <w:rPr>
-          <w:lang w:eastAsia="ar-SA"/>
-        </w:rPr>
-        <w:t>Realizar el Caso de uso 1</w:t>
-      </w:r>
-      <w:r>
-        <w:rPr>
-          <w:lang w:eastAsia="ar-SA"/>
-        </w:rPr>
-        <w:t xml:space="preserve">, </w:t>
-      </w:r>
-      <w:r>
-        <w:rPr>
-          <w:lang w:eastAsia="ar-SA"/>
-        </w:rPr>
-        <w:t>estar vinculado a un</w:t>
-      </w:r>
-      <w:r>
-        <w:rPr>
-          <w:lang w:eastAsia="ar-SA"/>
-        </w:rPr>
-        <w:t xml:space="preserve"> proyecto</w:t>
-      </w:r>
-      <w:r>
-        <w:rPr>
-          <w:lang w:eastAsia="ar-SA"/>
-        </w:rPr>
-        <w:t xml:space="preserve"> </w:t>
-      </w:r>
-      <w:r>
-        <w:rPr>
-          <w:lang w:eastAsia="ar-SA"/>
-        </w:rPr>
-        <w:t>y debe haber al menos un riesgo cargado</w:t>
-      </w:r>
-    </w:p>
-    <w:p>
-      <w:r>
-        <w:rPr>
-          <w:lang w:eastAsia="ar-SA"/>
-        </w:rPr>
-        <w:t xml:space="preserve">Descripción: </w:t>
-      </w:r>
-      <w:r>
-        <w:t xml:space="preserve">Los actores </w:t>
-      </w:r>
-      <w:r>
-        <w:t xml:space="preserve">pueden crear </w:t>
-      </w:r>
-      <w:r>
-        <w:t>planes de minimización, de mitigación y/o contingencia,</w:t>
-      </w:r>
-      <w:r>
-        <w:t xml:space="preserve"> </w:t>
-      </w:r>
-      <w:r>
-        <w:t>asociados a los riesgos</w:t>
-      </w:r>
-      <w:r>
-        <w:t xml:space="preserve">, estas deben tener </w:t>
-      </w:r>
-      <w:r>
-        <w:t>título</w:t>
-      </w:r>
-      <w:r>
-        <w:t xml:space="preserve">, </w:t>
-      </w:r>
-      <w:r>
-        <w:t>tipo de estrategia a seguir</w:t>
-      </w:r>
-      <w:r>
-        <w:t>, fecha de creación y finalización</w:t>
-      </w:r>
-      <w:r>
-        <w:t xml:space="preserve"> y una serie de actividades que se deben realizar para seguir el plan.</w:t>
-      </w:r>
-    </w:p>
-    <w:p>
-      <w:pPr>
-        <w:pStyle w:val="PSI-Ttulo2"/>
-      </w:pPr>
-      <w:bookmarkStart w:id="57" w:name="_Toc177738457"/>
-      <w:r>
-        <w:t xml:space="preserve">Caso de Uso </w:t>
-      </w:r>
-      <w:r>
-        <w:t>9</w:t>
-      </w:r>
-      <w:r>
-        <w:t>:</w:t>
-      </w:r>
-      <w:r>
-        <w:t xml:space="preserve"> Modificar</w:t>
-      </w:r>
-      <w:r>
-        <w:t xml:space="preserve"> </w:t>
-      </w:r>
-      <w:r>
-        <w:t>plan de acción.</w:t>
-      </w:r>
-      <w:bookmarkEnd w:id="57"/>
-    </w:p>
-    <w:p>
-      <w:pPr>
-        <w:pStyle w:val="PSI-Ttulo3"/>
-      </w:pPr>
-      <w:bookmarkStart w:id="58" w:name="_Toc177738458"/>
-      <w:r>
-        <w:t>Actores</w:t>
-      </w:r>
-      <w:bookmarkEnd w:id="58"/>
+        <w:t>Líder del proyecto.</w:t>
+      </w:r>
     </w:p>
     <w:p>
       <w:pPr>
@@ -7240,19 +7065,18 @@
         </w:numPr>
       </w:pPr>
       <w:r>
-        <w:t>Líder del proyecto.</w:t>
+        <w:t>Desarrollador.</w:t>
       </w:r>
     </w:p>
     <w:p>
       <w:pPr>
         <w:pStyle w:val="PSI-Ttulo3"/>
       </w:pPr>
-      <w:bookmarkStart w:id="59" w:name="_Toc177738459"/>
-      <w:r>
-        <w:lastRenderedPageBreak/>
+      <w:bookmarkStart w:id="56" w:name="_Toc177738456"/>
+      <w:r>
         <w:t>Descripción</w:t>
       </w:r>
-      <w:bookmarkEnd w:id="59"/>
+      <w:bookmarkEnd w:id="56"/>
     </w:p>
     <w:p>
       <w:pPr>
@@ -7288,90 +7112,102 @@
         <w:rPr>
           <w:lang w:eastAsia="ar-SA"/>
         </w:rPr>
-        <w:t>estar vinculado a</w:t>
+        <w:t>estar vinculado a un</w:t>
       </w:r>
       <w:r>
         <w:rPr>
           <w:lang w:eastAsia="ar-SA"/>
         </w:rPr>
-        <w:t xml:space="preserve"> un</w:t>
+        <w:t xml:space="preserve"> proyecto</w:t>
       </w:r>
       <w:r>
         <w:rPr>
           <w:lang w:eastAsia="ar-SA"/>
         </w:rPr>
-        <w:t xml:space="preserve"> proyecto</w:t>
+        <w:t xml:space="preserve"> </w:t>
       </w:r>
       <w:r>
         <w:rPr>
           <w:lang w:eastAsia="ar-SA"/>
         </w:rPr>
+        <w:t>y debe haber al menos un riesgo cargado</w:t>
+      </w:r>
+    </w:p>
+    <w:p>
+      <w:r>
+        <w:rPr>
+          <w:lang w:eastAsia="ar-SA"/>
+        </w:rPr>
+        <w:t xml:space="preserve">Descripción: </w:t>
+      </w:r>
+      <w:r>
+        <w:t xml:space="preserve">Los actores </w:t>
+      </w:r>
+      <w:r>
+        <w:t xml:space="preserve">pueden crear </w:t>
+      </w:r>
+      <w:r>
+        <w:t>planes de minimización, de mitigación y/o contingencia,</w:t>
+      </w:r>
+      <w:r>
         <w:t xml:space="preserve"> </w:t>
       </w:r>
       <w:r>
-        <w:rPr>
-          <w:lang w:eastAsia="ar-SA"/>
-        </w:rPr>
-        <w:t>y debe haber al menos un riesgo cargado</w:t>
-      </w:r>
-    </w:p>
-    <w:p>
-      <w:r>
-        <w:rPr>
-          <w:lang w:eastAsia="ar-SA"/>
-        </w:rPr>
-        <w:t xml:space="preserve">Descripción: </w:t>
-      </w:r>
-      <w:r>
-        <w:rPr>
-          <w:lang w:eastAsia="ar-SA"/>
-        </w:rPr>
-        <w:t>E</w:t>
-      </w:r>
-      <w:r>
-        <w:t>l</w:t>
-      </w:r>
-      <w:r>
-        <w:t xml:space="preserve"> actor </w:t>
-      </w:r>
-      <w:r>
-        <w:t xml:space="preserve">puede </w:t>
-      </w:r>
-      <w:r>
-        <w:t>modificar y/o eliminar los</w:t>
+        <w:t>asociados a los riesgos</w:t>
+      </w:r>
+      <w:r>
+        <w:t xml:space="preserve">, estas deben tener </w:t>
+      </w:r>
+      <w:r>
+        <w:t>título</w:t>
+      </w:r>
+      <w:r>
+        <w:t xml:space="preserve">, </w:t>
+      </w:r>
+      <w:r>
+        <w:t>tipo de estrategia a seguir</w:t>
+      </w:r>
+      <w:r>
+        <w:t>, fecha de creación y finalización</w:t>
+      </w:r>
+      <w:r>
+        <w:t xml:space="preserve"> y una serie de actividades que se deben realizar para seguir el plan.</w:t>
+      </w:r>
+    </w:p>
+    <w:p>
+      <w:pPr>
+        <w:pStyle w:val="PSI-Ttulo2"/>
+      </w:pPr>
+      <w:bookmarkStart w:id="57" w:name="_Toc177738457"/>
+      <w:r>
+        <w:t xml:space="preserve">Caso de Uso </w:t>
+      </w:r>
+      <w:r>
+        <w:t>9</w:t>
+      </w:r>
+      <w:r>
+        <w:t>:</w:t>
+      </w:r>
+      <w:r>
+        <w:t xml:space="preserve"> Modificar</w:t>
       </w:r>
       <w:r>
         <w:t xml:space="preserve"> </w:t>
       </w:r>
       <w:r>
-        <w:t>planes asociados a los riesgos.</w:t>
-      </w:r>
-    </w:p>
-    <w:p>
-      <w:pPr>
-        <w:pStyle w:val="PSI-Ttulo2"/>
-      </w:pPr>
-      <w:bookmarkStart w:id="60" w:name="_Toc177738460"/>
-      <w:r>
-        <w:t xml:space="preserve">Caso de Uso 10: </w:t>
-      </w:r>
-      <w:r>
-        <w:t>Programar evaluación de riesgo</w:t>
-      </w:r>
-      <w:r>
-        <w:t>.</w:t>
-      </w:r>
-      <w:bookmarkEnd w:id="60"/>
+        <w:t>plan de acción.</w:t>
+      </w:r>
+      <w:bookmarkEnd w:id="57"/>
     </w:p>
     <w:p>
       <w:pPr>
         <w:pStyle w:val="PSI-Ttulo3"/>
       </w:pPr>
-      <w:bookmarkStart w:id="61" w:name="_Toc177738461"/>
+      <w:bookmarkStart w:id="58" w:name="_Toc177738458"/>
       <w:r>
         <w:t>Actores</w:t>
       </w:r>
-      <w:bookmarkEnd w:id="61"/>
+      <w:bookmarkEnd w:id="58"/>
     </w:p>
     <w:p>
       <w:pPr>
@@ -7389,11 +7225,12 @@
       <w:pPr>
         <w:pStyle w:val="PSI-Ttulo3"/>
       </w:pPr>
-      <w:bookmarkStart w:id="62" w:name="_Toc177738462"/>
-      <w:r>
+      <w:bookmarkStart w:id="59" w:name="_Toc177738459"/>
+      <w:r>
+        <w:lastRenderedPageBreak/>
         <w:t>Descripción</w:t>
       </w:r>
-      <w:bookmarkEnd w:id="62"/>
+      <w:bookmarkEnd w:id="59"/>
     </w:p>
     <w:p>
       <w:pPr>
@@ -7429,12 +7266,18 @@
         <w:rPr>
           <w:lang w:eastAsia="ar-SA"/>
         </w:rPr>
-        <w:t>estar vinculado a un</w:t>
+        <w:t>estar vinculado a</w:t>
       </w:r>
       <w:r>
         <w:rPr>
           <w:lang w:eastAsia="ar-SA"/>
         </w:rPr>
+        <w:t xml:space="preserve"> un</w:t>
+      </w:r>
+      <w:r>
+        <w:rPr>
+          <w:lang w:eastAsia="ar-SA"/>
+        </w:rPr>
         <w:t xml:space="preserve"> proyecto</w:t>
       </w:r>
       <w:r>
@@ -7455,46 +7298,58 @@
         <w:rPr>
           <w:lang w:eastAsia="ar-SA"/>
         </w:rPr>
-        <w:t>Descripción: E</w:t>
-      </w:r>
-      <w:r>
-        <w:t>l actor</w:t>
+        <w:t xml:space="preserve">Descripción: </w:t>
+      </w:r>
+      <w:r>
+        <w:rPr>
+          <w:lang w:eastAsia="ar-SA"/>
+        </w:rPr>
+        <w:t>E</w:t>
+      </w:r>
+      <w:r>
+        <w:t>l</w:t>
+      </w:r>
+      <w:r>
+        <w:t xml:space="preserve"> actor </w:t>
+      </w:r>
+      <w:r>
+        <w:t xml:space="preserve">puede </w:t>
+      </w:r>
+      <w:r>
+        <w:t>modificar y/o eliminar los</w:t>
       </w:r>
       <w:r>
         <w:t xml:space="preserve"> </w:t>
       </w:r>
       <w:r>
-        <w:t>puede definir la frecuencia con la que se realizaran reevaluaciones de los riesgos</w:t>
+        <w:t>planes asociados a los riesgos.</w:t>
+      </w:r>
+    </w:p>
+    <w:p>
+      <w:pPr>
+        <w:pStyle w:val="PSI-Ttulo2"/>
+      </w:pPr>
+      <w:bookmarkStart w:id="60" w:name="_Toc177738460"/>
+      <w:r>
+        <w:t xml:space="preserve">Caso de Uso 10: </w:t>
+      </w:r>
+      <w:r>
+        <w:t>Programar evaluación de riesgo</w:t>
       </w:r>
       <w:r>
         <w:t>.</w:t>
       </w:r>
-    </w:p>
-    <w:p>
-      <w:pPr>
-        <w:pStyle w:val="PSI-Ttulo2"/>
-      </w:pPr>
-      <w:bookmarkStart w:id="63" w:name="_Toc177738463"/>
-      <w:r>
-        <w:t xml:space="preserve">Caso de Uso 11: </w:t>
-      </w:r>
-      <w:r>
-        <w:t>Realizar informes</w:t>
-      </w:r>
-      <w:r>
-        <w:t>.</w:t>
-      </w:r>
-      <w:bookmarkEnd w:id="63"/>
+      <w:bookmarkEnd w:id="60"/>
     </w:p>
     <w:p>
       <w:pPr>
         <w:pStyle w:val="PSI-Ttulo3"/>
       </w:pPr>
-      <w:bookmarkStart w:id="64" w:name="_Toc177738464"/>
+      <w:bookmarkStart w:id="61" w:name="_Toc177738461"/>
       <w:r>
         <w:t>Actores</w:t>
       </w:r>
-      <w:bookmarkEnd w:id="64"/>
+      <w:bookmarkEnd w:id="61"/>
     </w:p>
     <w:p>
       <w:pPr>
@@ -7510,6 +7365,117 @@
     </w:p>
     <w:p>
       <w:pPr>
+        <w:pStyle w:val="PSI-Ttulo3"/>
+      </w:pPr>
+      <w:bookmarkStart w:id="62" w:name="_Toc177738462"/>
+      <w:r>
+        <w:t>Descripción</w:t>
+      </w:r>
+      <w:bookmarkEnd w:id="62"/>
+    </w:p>
+    <w:p>
+      <w:pPr>
+        <w:rPr>
+          <w:lang w:eastAsia="ar-SA"/>
+        </w:rPr>
+      </w:pPr>
+      <w:r>
+        <w:rPr>
+          <w:lang w:eastAsia="ar-SA"/>
+        </w:rPr>
+        <w:t>Precondición:</w:t>
+      </w:r>
+      <w:r>
+        <w:rPr>
+          <w:lang w:eastAsia="ar-SA"/>
+        </w:rPr>
+        <w:t xml:space="preserve"> </w:t>
+      </w:r>
+      <w:r>
+        <w:rPr>
+          <w:lang w:eastAsia="ar-SA"/>
+        </w:rPr>
+        <w:t>Realizar el Caso de uso 1</w:t>
+      </w:r>
+      <w:r>
+        <w:rPr>
+          <w:lang w:eastAsia="ar-SA"/>
+        </w:rPr>
+        <w:t xml:space="preserve">, </w:t>
+      </w:r>
+      <w:r>
+        <w:rPr>
+          <w:lang w:eastAsia="ar-SA"/>
+        </w:rPr>
+        <w:t>estar vinculado a un</w:t>
+      </w:r>
+      <w:r>
+        <w:rPr>
+          <w:lang w:eastAsia="ar-SA"/>
+        </w:rPr>
+        <w:t xml:space="preserve"> proyecto</w:t>
+      </w:r>
+      <w:r>
+        <w:rPr>
+          <w:lang w:eastAsia="ar-SA"/>
+        </w:rPr>
+        <w:t xml:space="preserve"> </w:t>
+      </w:r>
+      <w:r>
+        <w:rPr>
+          <w:lang w:eastAsia="ar-SA"/>
+        </w:rPr>
+        <w:t>y debe haber al menos un riesgo cargado</w:t>
+      </w:r>
+    </w:p>
+    <w:p>
+      <w:r>
+        <w:rPr>
+          <w:lang w:eastAsia="ar-SA"/>
+        </w:rPr>
+        <w:t>Descripción: E</w:t>
+      </w:r>
+      <w:r>
+        <w:t>l actor</w:t>
+      </w:r>
+      <w:r>
+        <w:t xml:space="preserve"> </w:t>
+      </w:r>
+      <w:r>
+        <w:t>puede definir la frecuencia con la que se realizaran reevaluaciones de los riesgos</w:t>
+      </w:r>
+      <w:r>
+        <w:t>.</w:t>
+      </w:r>
+    </w:p>
+    <w:p>
+      <w:pPr>
+        <w:pStyle w:val="PSI-Ttulo2"/>
+      </w:pPr>
+      <w:bookmarkStart w:id="63" w:name="_Toc177738463"/>
+      <w:r>
+        <w:t xml:space="preserve">Caso de Uso 11: </w:t>
+      </w:r>
+      <w:r>
+        <w:t>Realizar informes</w:t>
+      </w:r>
+      <w:r>
+        <w:t>.</w:t>
+      </w:r>
+      <w:bookmarkEnd w:id="63"/>
+    </w:p>
+    <w:p>
+      <w:pPr>
+        <w:pStyle w:val="PSI-Ttulo3"/>
+      </w:pPr>
+      <w:bookmarkStart w:id="64" w:name="_Toc177738464"/>
+      <w:r>
+        <w:t>Actores</w:t>
+      </w:r>
+      <w:bookmarkEnd w:id="64"/>
+    </w:p>
+    <w:p>
+      <w:pPr>
         <w:pStyle w:val="Prrafodelista"/>
         <w:numPr>
           <w:ilvl w:val="0"/>
@@ -7517,143 +7483,8 @@
         </w:numPr>
       </w:pPr>
       <w:r>
-        <w:t>Desarrolladores</w:t>
-      </w:r>
-    </w:p>
-    <w:p>
-      <w:pPr>
-        <w:pStyle w:val="PSI-Ttulo3"/>
-      </w:pPr>
-      <w:bookmarkStart w:id="65" w:name="_Toc177738465"/>
-      <w:r>
-        <w:t>Descripción</w:t>
-      </w:r>
-      <w:bookmarkEnd w:id="65"/>
-    </w:p>
-    <w:p>
-      <w:pPr>
-        <w:rPr>
-          <w:lang w:eastAsia="ar-SA"/>
-        </w:rPr>
-      </w:pPr>
-      <w:r>
-        <w:rPr>
-          <w:lang w:eastAsia="ar-SA"/>
-        </w:rPr>
-        <w:t>Precondición:</w:t>
-      </w:r>
-      <w:r>
-        <w:rPr>
-          <w:lang w:eastAsia="ar-SA"/>
-        </w:rPr>
-        <w:t xml:space="preserve"> </w:t>
-      </w:r>
-      <w:r>
-        <w:rPr>
-          <w:lang w:eastAsia="ar-SA"/>
-        </w:rPr>
-        <w:t>Realizar el Caso de uso 1</w:t>
-      </w:r>
-      <w:r>
-        <w:rPr>
-          <w:lang w:eastAsia="ar-SA"/>
-        </w:rPr>
-        <w:t xml:space="preserve">, </w:t>
-      </w:r>
-      <w:r>
-        <w:rPr>
-          <w:lang w:eastAsia="ar-SA"/>
-        </w:rPr>
-        <w:t>estar vinculado a un</w:t>
-      </w:r>
-      <w:r>
-        <w:rPr>
-          <w:lang w:eastAsia="ar-SA"/>
-        </w:rPr>
-        <w:t xml:space="preserve"> proyecto</w:t>
-      </w:r>
-      <w:r>
-        <w:rPr>
-          <w:lang w:eastAsia="ar-SA"/>
-        </w:rPr>
-        <w:t xml:space="preserve"> </w:t>
-      </w:r>
-      <w:r>
-        <w:rPr>
-          <w:lang w:eastAsia="ar-SA"/>
-        </w:rPr>
-        <w:t>y debe haber al menos un riesgo cargado</w:t>
-      </w:r>
-    </w:p>
-    <w:p>
-      <w:r>
-        <w:rPr>
-          <w:lang w:eastAsia="ar-SA"/>
-        </w:rPr>
-        <w:t xml:space="preserve">Descripción: </w:t>
-      </w:r>
-      <w:r>
-        <w:rPr>
-          <w:lang w:eastAsia="ar-SA"/>
-        </w:rPr>
-        <w:t xml:space="preserve">Los </w:t>
-      </w:r>
-      <w:r>
-        <w:rPr>
-          <w:lang w:eastAsia="ar-SA"/>
-        </w:rPr>
-        <w:t>actores</w:t>
-      </w:r>
-      <w:r>
-        <w:rPr>
-          <w:lang w:eastAsia="ar-SA"/>
-        </w:rPr>
-        <w:t xml:space="preserve"> pueden </w:t>
-      </w:r>
-      <w:r>
-        <w:rPr>
-          <w:lang w:eastAsia="ar-SA"/>
-        </w:rPr>
-        <w:t>realizar</w:t>
-      </w:r>
-      <w:r>
-        <w:rPr>
-          <w:lang w:eastAsia="ar-SA"/>
-        </w:rPr>
-        <w:t xml:space="preserve"> distintos tipos de informes (por ejemplo, informes de incidencia de un riesgo)</w:t>
-      </w:r>
-      <w:r>
-        <w:rPr>
-          <w:lang w:eastAsia="ar-SA"/>
-        </w:rPr>
-        <w:t>.</w:t>
-      </w:r>
-    </w:p>
-    <w:p>
-      <w:pPr>
-        <w:pStyle w:val="PSI-Ttulo2"/>
-      </w:pPr>
-      <w:bookmarkStart w:id="66" w:name="_Toc177738466"/>
-      <w:r>
-        <w:t xml:space="preserve">Caso de Uso 12: </w:t>
-      </w:r>
-      <w:r>
-        <w:t>Exportar archivos</w:t>
-      </w:r>
-      <w:r>
-        <w:t>.</w:t>
-      </w:r>
-      <w:bookmarkEnd w:id="66"/>
-    </w:p>
-    <w:p>
-      <w:pPr>
-        <w:pStyle w:val="PSI-Ttulo3"/>
-      </w:pPr>
-      <w:bookmarkStart w:id="67" w:name="_Toc177738467"/>
-      <w:r>
-        <w:t>Actores</w:t>
-      </w:r>
-      <w:bookmarkEnd w:id="67"/>
+        <w:t>Líder del proyecto.</w:t>
+      </w:r>
     </w:p>
     <w:p>
       <w:pPr>
@@ -7664,8 +7495,143 @@
         </w:numPr>
       </w:pPr>
       <w:r>
-        <w:t>Administrador del sistema.</w:t>
-      </w:r>
+        <w:t>Desarrolladores</w:t>
+      </w:r>
+    </w:p>
+    <w:p>
+      <w:pPr>
+        <w:pStyle w:val="PSI-Ttulo3"/>
+      </w:pPr>
+      <w:bookmarkStart w:id="65" w:name="_Toc177738465"/>
+      <w:r>
+        <w:t>Descripción</w:t>
+      </w:r>
+      <w:bookmarkEnd w:id="65"/>
+    </w:p>
+    <w:p>
+      <w:pPr>
+        <w:rPr>
+          <w:lang w:eastAsia="ar-SA"/>
+        </w:rPr>
+      </w:pPr>
+      <w:r>
+        <w:rPr>
+          <w:lang w:eastAsia="ar-SA"/>
+        </w:rPr>
+        <w:t>Precondición:</w:t>
+      </w:r>
+      <w:r>
+        <w:rPr>
+          <w:lang w:eastAsia="ar-SA"/>
+        </w:rPr>
+        <w:t xml:space="preserve"> </w:t>
+      </w:r>
+      <w:r>
+        <w:rPr>
+          <w:lang w:eastAsia="ar-SA"/>
+        </w:rPr>
+        <w:t>Realizar el Caso de uso 1</w:t>
+      </w:r>
+      <w:r>
+        <w:rPr>
+          <w:lang w:eastAsia="ar-SA"/>
+        </w:rPr>
+        <w:t xml:space="preserve">, </w:t>
+      </w:r>
+      <w:r>
+        <w:rPr>
+          <w:lang w:eastAsia="ar-SA"/>
+        </w:rPr>
+        <w:t>estar vinculado a un</w:t>
+      </w:r>
+      <w:r>
+        <w:rPr>
+          <w:lang w:eastAsia="ar-SA"/>
+        </w:rPr>
+        <w:t xml:space="preserve"> proyecto</w:t>
+      </w:r>
+      <w:r>
+        <w:rPr>
+          <w:lang w:eastAsia="ar-SA"/>
+        </w:rPr>
+        <w:t xml:space="preserve"> </w:t>
+      </w:r>
+      <w:r>
+        <w:rPr>
+          <w:lang w:eastAsia="ar-SA"/>
+        </w:rPr>
+        <w:t>y debe haber al menos un riesgo cargado</w:t>
+      </w:r>
+    </w:p>
+    <w:p>
+      <w:r>
+        <w:rPr>
+          <w:lang w:eastAsia="ar-SA"/>
+        </w:rPr>
+        <w:t xml:space="preserve">Descripción: </w:t>
+      </w:r>
+      <w:r>
+        <w:rPr>
+          <w:lang w:eastAsia="ar-SA"/>
+        </w:rPr>
+        <w:t xml:space="preserve">Los </w:t>
+      </w:r>
+      <w:r>
+        <w:rPr>
+          <w:lang w:eastAsia="ar-SA"/>
+        </w:rPr>
+        <w:t>actores</w:t>
+      </w:r>
+      <w:r>
+        <w:rPr>
+          <w:lang w:eastAsia="ar-SA"/>
+        </w:rPr>
+        <w:t xml:space="preserve"> pueden </w:t>
+      </w:r>
+      <w:r>
+        <w:rPr>
+          <w:lang w:eastAsia="ar-SA"/>
+        </w:rPr>
+        <w:t>realizar</w:t>
+      </w:r>
+      <w:r>
+        <w:rPr>
+          <w:lang w:eastAsia="ar-SA"/>
+        </w:rPr>
+        <w:t xml:space="preserve"> distintos tipos de informes (por ejemplo, informes de incidencia de un riesgo)</w:t>
+      </w:r>
+      <w:r>
+        <w:rPr>
+          <w:lang w:eastAsia="ar-SA"/>
+        </w:rPr>
+        <w:t>.</w:t>
+      </w:r>
+    </w:p>
+    <w:p>
+      <w:pPr>
+        <w:pStyle w:val="PSI-Ttulo2"/>
+      </w:pPr>
+      <w:bookmarkStart w:id="66" w:name="_Toc177738466"/>
+      <w:r>
+        <w:t xml:space="preserve">Caso de Uso 12: </w:t>
+      </w:r>
+      <w:r>
+        <w:t>Exportar archivos</w:t>
+      </w:r>
+      <w:r>
+        <w:t>.</w:t>
+      </w:r>
+      <w:bookmarkEnd w:id="66"/>
+    </w:p>
+    <w:p>
+      <w:pPr>
+        <w:pStyle w:val="PSI-Ttulo3"/>
+      </w:pPr>
+      <w:bookmarkStart w:id="67" w:name="_Toc177738467"/>
+      <w:r>
+        <w:t>Actores</w:t>
+      </w:r>
+      <w:bookmarkEnd w:id="67"/>
     </w:p>
     <w:p>
       <w:pPr>
@@ -7676,7 +7642,7 @@
         </w:numPr>
       </w:pPr>
       <w:r>
-        <w:t>Líder del proyecto.</w:t>
+        <w:t>Administrador del sistema.</w:t>
       </w:r>
     </w:p>
     <w:p>
@@ -7688,144 +7654,8 @@
         </w:numPr>
       </w:pPr>
       <w:r>
-        <w:t>Desarrolladores.</w:t>
-      </w:r>
-    </w:p>
-    <w:p>
-      <w:pPr>
-        <w:pStyle w:val="PSI-Ttulo3"/>
-      </w:pPr>
-      <w:bookmarkStart w:id="68" w:name="_Toc177738468"/>
-      <w:r>
-        <w:t>Descripción</w:t>
-      </w:r>
-      <w:bookmarkEnd w:id="68"/>
-    </w:p>
-    <w:p>
-      <w:pPr>
-        <w:rPr>
-          <w:lang w:eastAsia="ar-SA"/>
-        </w:rPr>
-      </w:pPr>
-      <w:r>
-        <w:rPr>
-          <w:lang w:eastAsia="ar-SA"/>
-        </w:rPr>
-        <w:t>Precondición:</w:t>
-      </w:r>
-      <w:r>
-        <w:rPr>
-          <w:lang w:eastAsia="ar-SA"/>
-        </w:rPr>
-        <w:t xml:space="preserve"> </w:t>
-      </w:r>
-      <w:r>
-        <w:rPr>
-          <w:lang w:eastAsia="ar-SA"/>
-        </w:rPr>
-        <w:t xml:space="preserve">Realizar el Caso de uso 1, para los </w:t>
-      </w:r>
-      <w:r>
-        <w:rPr>
-          <w:lang w:eastAsia="ar-SA"/>
-        </w:rPr>
-        <w:t>líderes</w:t>
-      </w:r>
-      <w:r>
-        <w:rPr>
-          <w:lang w:eastAsia="ar-SA"/>
-        </w:rPr>
-        <w:t xml:space="preserve"> d</w:t>
-      </w:r>
-      <w:r>
-        <w:rPr>
-          <w:lang w:eastAsia="ar-SA"/>
-        </w:rPr>
-        <w:t xml:space="preserve">el proyecto y desarrolladores, además de </w:t>
-      </w:r>
-      <w:r>
-        <w:rPr>
-          <w:lang w:eastAsia="ar-SA"/>
-        </w:rPr>
-        <w:t>estar vinculado</w:t>
-      </w:r>
-      <w:r>
-        <w:rPr>
-          <w:lang w:eastAsia="ar-SA"/>
-        </w:rPr>
-        <w:t>s a un</w:t>
-      </w:r>
-      <w:r>
-        <w:rPr>
-          <w:lang w:eastAsia="ar-SA"/>
-        </w:rPr>
-        <w:t xml:space="preserve"> proyecto.</w:t>
-      </w:r>
-    </w:p>
-    <w:p>
-      <w:r>
-        <w:rPr>
-          <w:lang w:eastAsia="ar-SA"/>
-        </w:rPr>
-        <w:t xml:space="preserve">Descripción: </w:t>
-      </w:r>
-      <w:r>
-        <w:rPr>
-          <w:lang w:eastAsia="ar-SA"/>
-        </w:rPr>
-        <w:t xml:space="preserve">Los </w:t>
-      </w:r>
-      <w:r>
-        <w:rPr>
-          <w:lang w:eastAsia="ar-SA"/>
-        </w:rPr>
-        <w:t>actores</w:t>
-      </w:r>
-      <w:r>
-        <w:rPr>
-          <w:lang w:eastAsia="ar-SA"/>
-        </w:rPr>
-        <w:t xml:space="preserve"> podrán exportar los informes</w:t>
-      </w:r>
-      <w:r>
-        <w:rPr>
-          <w:lang w:eastAsia="ar-SA"/>
-        </w:rPr>
-        <w:t xml:space="preserve"> y </w:t>
-      </w:r>
-      <w:r>
-        <w:rPr>
-          <w:lang w:eastAsia="ar-SA"/>
-        </w:rPr>
-        <w:t>gráficos realizados.</w:t>
-      </w:r>
-    </w:p>
-    <w:p>
-      <w:pPr>
-        <w:pStyle w:val="PSI-Ttulo2"/>
-      </w:pPr>
-      <w:bookmarkStart w:id="69" w:name="_Toc177738469"/>
-      <w:r>
-        <w:lastRenderedPageBreak/>
-        <w:t xml:space="preserve">Caso de Uso 13: </w:t>
-      </w:r>
-      <w:r>
-        <w:t>Realizar análisis de riesgo</w:t>
-      </w:r>
-      <w:r>
-        <w:t>.</w:t>
-      </w:r>
-      <w:bookmarkEnd w:id="69"/>
-    </w:p>
-    <w:p>
-      <w:pPr>
-        <w:pStyle w:val="PSI-Ttulo3"/>
-      </w:pPr>
-      <w:bookmarkStart w:id="70" w:name="_Toc177738470"/>
-      <w:r>
-        <w:t>Actores</w:t>
-      </w:r>
-      <w:bookmarkEnd w:id="70"/>
+        <w:t>Líder del proyecto.</w:t>
+      </w:r>
     </w:p>
     <w:p>
       <w:pPr>
@@ -7836,8 +7666,144 @@
         </w:numPr>
       </w:pPr>
       <w:r>
-        <w:t>Líder del proyecto.</w:t>
-      </w:r>
+        <w:t>Desarrolladores.</w:t>
+      </w:r>
+    </w:p>
+    <w:p>
+      <w:pPr>
+        <w:pStyle w:val="PSI-Ttulo3"/>
+      </w:pPr>
+      <w:bookmarkStart w:id="68" w:name="_Toc177738468"/>
+      <w:r>
+        <w:t>Descripción</w:t>
+      </w:r>
+      <w:bookmarkEnd w:id="68"/>
+    </w:p>
+    <w:p>
+      <w:pPr>
+        <w:rPr>
+          <w:lang w:eastAsia="ar-SA"/>
+        </w:rPr>
+      </w:pPr>
+      <w:r>
+        <w:rPr>
+          <w:lang w:eastAsia="ar-SA"/>
+        </w:rPr>
+        <w:t>Precondición:</w:t>
+      </w:r>
+      <w:r>
+        <w:rPr>
+          <w:lang w:eastAsia="ar-SA"/>
+        </w:rPr>
+        <w:t xml:space="preserve"> </w:t>
+      </w:r>
+      <w:r>
+        <w:rPr>
+          <w:lang w:eastAsia="ar-SA"/>
+        </w:rPr>
+        <w:t xml:space="preserve">Realizar el Caso de uso 1, para los </w:t>
+      </w:r>
+      <w:r>
+        <w:rPr>
+          <w:lang w:eastAsia="ar-SA"/>
+        </w:rPr>
+        <w:t>líderes</w:t>
+      </w:r>
+      <w:r>
+        <w:rPr>
+          <w:lang w:eastAsia="ar-SA"/>
+        </w:rPr>
+        <w:t xml:space="preserve"> d</w:t>
+      </w:r>
+      <w:r>
+        <w:rPr>
+          <w:lang w:eastAsia="ar-SA"/>
+        </w:rPr>
+        <w:t xml:space="preserve">el proyecto y desarrolladores, además de </w:t>
+      </w:r>
+      <w:r>
+        <w:rPr>
+          <w:lang w:eastAsia="ar-SA"/>
+        </w:rPr>
+        <w:t>estar vinculado</w:t>
+      </w:r>
+      <w:r>
+        <w:rPr>
+          <w:lang w:eastAsia="ar-SA"/>
+        </w:rPr>
+        <w:t>s a un</w:t>
+      </w:r>
+      <w:r>
+        <w:rPr>
+          <w:lang w:eastAsia="ar-SA"/>
+        </w:rPr>
+        <w:t xml:space="preserve"> proyecto.</w:t>
+      </w:r>
+    </w:p>
+    <w:p>
+      <w:r>
+        <w:rPr>
+          <w:lang w:eastAsia="ar-SA"/>
+        </w:rPr>
+        <w:t xml:space="preserve">Descripción: </w:t>
+      </w:r>
+      <w:r>
+        <w:rPr>
+          <w:lang w:eastAsia="ar-SA"/>
+        </w:rPr>
+        <w:t xml:space="preserve">Los </w:t>
+      </w:r>
+      <w:r>
+        <w:rPr>
+          <w:lang w:eastAsia="ar-SA"/>
+        </w:rPr>
+        <w:t>actores</w:t>
+      </w:r>
+      <w:r>
+        <w:rPr>
+          <w:lang w:eastAsia="ar-SA"/>
+        </w:rPr>
+        <w:t xml:space="preserve"> podrán exportar los informes</w:t>
+      </w:r>
+      <w:r>
+        <w:rPr>
+          <w:lang w:eastAsia="ar-SA"/>
+        </w:rPr>
+        <w:t xml:space="preserve"> y </w:t>
+      </w:r>
+      <w:r>
+        <w:rPr>
+          <w:lang w:eastAsia="ar-SA"/>
+        </w:rPr>
+        <w:t>gráficos realizados.</w:t>
+      </w:r>
+    </w:p>
+    <w:p>
+      <w:pPr>
+        <w:pStyle w:val="PSI-Ttulo2"/>
+      </w:pPr>
+      <w:bookmarkStart w:id="69" w:name="_Toc177738469"/>
+      <w:r>
+        <w:lastRenderedPageBreak/>
+        <w:t xml:space="preserve">Caso de Uso 13: </w:t>
+      </w:r>
+      <w:r>
+        <w:t>Realizar análisis de riesgo</w:t>
+      </w:r>
+      <w:r>
+        <w:t>.</w:t>
+      </w:r>
+      <w:bookmarkEnd w:id="69"/>
+    </w:p>
+    <w:p>
+      <w:pPr>
+        <w:pStyle w:val="PSI-Ttulo3"/>
+      </w:pPr>
+      <w:bookmarkStart w:id="70" w:name="_Toc177738470"/>
+      <w:r>
+        <w:t>Actores</w:t>
+      </w:r>
+      <w:bookmarkEnd w:id="70"/>
     </w:p>
     <w:p>
       <w:pPr>
@@ -7848,6 +7814,18 @@
         </w:numPr>
       </w:pPr>
       <w:r>
+        <w:t>Líder del proyecto.</w:t>
+      </w:r>
+    </w:p>
+    <w:p>
+      <w:pPr>
+        <w:pStyle w:val="Prrafodelista"/>
+        <w:numPr>
+          <w:ilvl w:val="0"/>
+          <w:numId w:val="13"/>
+        </w:numPr>
+      </w:pPr>
+      <w:r>
         <w:t>Desarrolladores.</w:t>
       </w:r>
     </w:p>
@@ -7987,10 +7965,10 @@
           <w:noProof/>
         </w:rPr>
         <w:drawing>
-          <wp:inline distT="0" distB="0" distL="0" distR="0" wp14:anchorId="3BBBFD57" wp14:editId="69ADC1B7">
-            <wp:extent cx="5039995" cy="4154170"/>
-            <wp:effectExtent l="0" t="0" r="8255" b="0"/>
-            <wp:docPr id="2030066672" name="Imagen 15"/>
+          <wp:inline distT="0" distB="0" distL="0" distR="0" wp14:anchorId="357E36C8" wp14:editId="119B47CC">
+            <wp:extent cx="5029200" cy="4524375"/>
+            <wp:effectExtent l="0" t="0" r="0" b="9525"/>
+            <wp:docPr id="195417123" name="Imagen 15"/>
             <wp:cNvGraphicFramePr>
               <a:graphicFrameLocks xmlns:a="http://schemas.openxmlformats.org/drawingml/2006/main" noChangeAspect="1"/>
             </wp:cNvGraphicFramePr>
@@ -7998,8 +7976,10 @@
               <a:graphicData uri="http://schemas.openxmlformats.org/drawingml/2006/picture">
                 <pic:pic xmlns:pic="http://schemas.openxmlformats.org/drawingml/2006/picture">
                   <pic:nvPicPr>
-                    <pic:cNvPr id="2030066672" name="Imagen 2030066672"/>
-                    <pic:cNvPicPr/>
+                    <pic:cNvPr id="0" name="Picture 1"/>
+                    <pic:cNvPicPr>
+                      <a:picLocks noChangeAspect="1" noChangeArrowheads="1"/>
+                    </pic:cNvPicPr>
                   </pic:nvPicPr>
                   <pic:blipFill>
                     <a:blip r:embed="rId12">
@@ -8009,18 +7989,23 @@
                         </a:ext>
                       </a:extLst>
                     </a:blip>
+                    <a:srcRect/>
                     <a:stretch>
                       <a:fillRect/>
                     </a:stretch>
                   </pic:blipFill>
-                  <pic:spPr>
+                  <pic:spPr bwMode="auto">
                     <a:xfrm>
                       <a:off x="0" y="0"/>
-                      <a:ext cx="5039995" cy="4154170"/>
+                      <a:ext cx="5029200" cy="4524375"/>
                     </a:xfrm>
                     <a:prstGeom prst="rect">
                       <a:avLst/>
                     </a:prstGeom>
+                    <a:noFill/>
+                    <a:ln>
+                      <a:noFill/>
+                    </a:ln>
                   </pic:spPr>
                 </pic:pic>
               </a:graphicData>
@@ -8066,6 +8051,7 @@
       <w:bookmarkStart w:id="76" w:name="_Toc235009561"/>
       <w:bookmarkStart w:id="77" w:name="_Toc177738473"/>
       <w:r>
+        <w:lastRenderedPageBreak/>
         <w:t>Requerimientos Funcionales</w:t>
       </w:r>
       <w:bookmarkEnd w:id="75"/>
@@ -8871,6 +8857,7 @@
               <w:rPr>
                 <w:lang w:val="es-AR"/>
               </w:rPr>
+              <w:lastRenderedPageBreak/>
               <w:t>Identificación del Requerimiento:</w:t>
             </w:r>
           </w:p>
@@ -8964,7 +8951,6 @@
               <w:rPr>
                 <w:i w:val="0"/>
               </w:rPr>
-              <w:lastRenderedPageBreak/>
               <w:t>Los usu</w:t>
             </w:r>
             <w:r>
@@ -9682,6 +9668,7 @@
               <w:rPr>
                 <w:lang w:val="es-AR"/>
               </w:rPr>
+              <w:lastRenderedPageBreak/>
               <w:t>Identificación del Requerimiento:</w:t>
             </w:r>
           </w:p>
@@ -9781,7 +9768,6 @@
               <w:rPr>
                 <w:i w:val="0"/>
               </w:rPr>
-              <w:lastRenderedPageBreak/>
               <w:t xml:space="preserve">Los administradores o </w:t>
             </w:r>
             <w:r>
@@ -10506,6 +10492,7 @@
               <w:rPr>
                 <w:lang w:val="es-AR"/>
               </w:rPr>
+              <w:lastRenderedPageBreak/>
               <w:t>Nombre del Requerimiento:</w:t>
             </w:r>
           </w:p>
@@ -10598,7 +10585,6 @@
               <w:rPr>
                 <w:lang w:val="es-AR"/>
               </w:rPr>
-              <w:lastRenderedPageBreak/>
               <w:t>Características:</w:t>
             </w:r>
           </w:p>
@@ -11406,7 +11392,6 @@
               <w:rPr>
                 <w:lang w:val="es-AR"/>
               </w:rPr>
-              <w:lastRenderedPageBreak/>
               <w:t>Identificación del Requerimiento:</w:t>
             </w:r>
           </w:p>
@@ -12128,6 +12113,7 @@
               <w:rPr>
                 <w:i w:val="0"/>
               </w:rPr>
+              <w:lastRenderedPageBreak/>
               <w:t xml:space="preserve">La prioridad es: </w:t>
             </w:r>
             <w:r>
@@ -12232,7 +12218,6 @@
               <w:rPr>
                 <w:lang w:val="es-AR"/>
               </w:rPr>
-              <w:lastRenderedPageBreak/>
               <w:t>Nombre del Requerimiento:</w:t>
             </w:r>
           </w:p>
@@ -13116,7 +13101,6 @@
               <w:rPr>
                 <w:lang w:val="es-AR"/>
               </w:rPr>
-              <w:lastRenderedPageBreak/>
               <w:t>Identificación del Requerimiento:</w:t>
             </w:r>
           </w:p>
@@ -13490,21 +13474,7 @@
               <w:rPr>
                 <w:i w:val="0"/>
               </w:rPr>
-              <w:t xml:space="preserve">El sistema permitirá a los participantes de un proyecto exportar gráficos y resúmenes realizados por el sistema, así como los informes generados por los usuarios, en formato </w:t>
-            </w:r>
-            <w:proofErr w:type="spellStart"/>
-            <w:r>
-              <w:rPr>
-                <w:i w:val="0"/>
-              </w:rPr>
-              <w:t>pdf</w:t>
-            </w:r>
-            <w:proofErr w:type="spellEnd"/>
-            <w:r>
-              <w:rPr>
-                <w:i w:val="0"/>
-              </w:rPr>
-              <w:t>.</w:t>
+              <w:t>El sistema permitirá a los participantes de un proyecto exportar gráficos y resúmenes realizados por el sistema, así como los informes generados por los usuarios, en formato pdf.</w:t>
             </w:r>
           </w:p>
         </w:tc>
@@ -13641,6 +13611,7 @@
       <w:bookmarkStart w:id="88" w:name="_Toc235009565"/>
       <w:bookmarkStart w:id="89" w:name="_Toc177738477"/>
       <w:r>
+        <w:lastRenderedPageBreak/>
         <w:t>Seguridad</w:t>
       </w:r>
       <w:bookmarkEnd w:id="87"/>
@@ -13682,7 +13653,6 @@
       </w:pPr>
       <w:bookmarkStart w:id="91" w:name="_Hlk177563954"/>
       <w:r>
-        <w:lastRenderedPageBreak/>
         <w:t>El sistema solo permitirá a los administradores del sistema registrar o eliminar usuarios y crear proyectos.</w:t>
       </w:r>
     </w:p>
@@ -13846,15 +13816,7 @@
         </w:numPr>
       </w:pPr>
       <w:r>
-        <w:t xml:space="preserve">El sistema deberá ser integrado con </w:t>
-      </w:r>
-      <w:proofErr w:type="spellStart"/>
-      <w:r>
-        <w:t>UARGflow</w:t>
-      </w:r>
-      <w:proofErr w:type="spellEnd"/>
-      <w:r>
-        <w:t xml:space="preserve"> para el inicio de sesión de los usuarios.</w:t>
+        <w:t>El sistema deberá ser integrado con UARGflow para el inicio de sesión de los usuarios.</w:t>
       </w:r>
     </w:p>
     <w:p>
@@ -14037,6 +13999,7 @@
           <w:bCs/>
           <w:lang w:val="es-AR"/>
         </w:rPr>
+        <w:lastRenderedPageBreak/>
         <w:t>Soporte y Actualizaciones</w:t>
       </w:r>
       <w:r>
@@ -14059,7 +14022,6 @@
       <w:bookmarkStart w:id="119" w:name="_Toc235009574"/>
       <w:bookmarkStart w:id="120" w:name="_Toc177738486"/>
       <w:r>
-        <w:lastRenderedPageBreak/>
         <w:t xml:space="preserve">Requerimientos </w:t>
       </w:r>
       <w:bookmarkEnd w:id="118"/>
@@ -14112,21 +14074,7 @@
         <w:rPr>
           <w:lang w:val="es-ES"/>
         </w:rPr>
-        <w:t xml:space="preserve">Vesta </w:t>
-      </w:r>
-      <w:proofErr w:type="spellStart"/>
-      <w:r>
-        <w:rPr>
-          <w:lang w:val="es-ES"/>
-        </w:rPr>
-        <w:t>Risk</w:t>
-      </w:r>
-      <w:proofErr w:type="spellEnd"/>
-      <w:r>
-        <w:rPr>
-          <w:lang w:val="es-ES"/>
-        </w:rPr>
-        <w:t xml:space="preserve"> Manager.</w:t>
+        <w:t>Vesta Risk Manager.</w:t>
       </w:r>
       <w:r>
         <w:rPr>
@@ -14372,6 +14320,7 @@
       <w:bookmarkStart w:id="135" w:name="_Toc235009580"/>
       <w:bookmarkStart w:id="136" w:name="_Toc177738491"/>
       <w:r>
+        <w:lastRenderedPageBreak/>
         <w:t>Estándares Aplicables</w:t>
       </w:r>
       <w:bookmarkEnd w:id="134"/>
@@ -14429,21 +14378,7 @@
       <w:rPr>
         <w:lang w:val="es-AR"/>
       </w:rPr>
-      <w:t>T-</w:t>
-    </w:r>
-    <w:proofErr w:type="spellStart"/>
-    <w:r>
-      <w:rPr>
-        <w:lang w:val="es-AR"/>
-      </w:rPr>
-      <w:t>Code</w:t>
-    </w:r>
-    <w:proofErr w:type="spellEnd"/>
-    <w:r>
-      <w:rPr>
-        <w:lang w:val="es-AR"/>
-      </w:rPr>
-      <w:t xml:space="preserve">   </w:t>
+      <w:t xml:space="preserve">T-Code   </w:t>
     </w:r>
     <w:r>
       <w:rPr>
@@ -14803,21 +14738,7 @@
       <w:rPr>
         <w:lang w:val="es-AR"/>
       </w:rPr>
-      <w:t xml:space="preserve">Agustín Collareda, Cintia </w:t>
-    </w:r>
-    <w:proofErr w:type="spellStart"/>
-    <w:r>
-      <w:rPr>
-        <w:lang w:val="es-AR"/>
-      </w:rPr>
-      <w:t>Hernandez</w:t>
-    </w:r>
-    <w:proofErr w:type="spellEnd"/>
-    <w:r>
-      <w:rPr>
-        <w:lang w:val="es-AR"/>
-      </w:rPr>
-      <w:t xml:space="preserve"> y </w:t>
+      <w:t xml:space="preserve">Agustín Collareda, Cintia Hernandez y </w:t>
     </w:r>
     <w:r>
       <w:rPr>
@@ -15280,15 +15201,7 @@
       </mc:AlternateContent>
     </w:r>
     <w:r>
-      <w:t xml:space="preserve">Vesta </w:t>
-    </w:r>
-    <w:proofErr w:type="spellStart"/>
-    <w:r>
-      <w:t>Risk</w:t>
-    </w:r>
-    <w:proofErr w:type="spellEnd"/>
-    <w:r>
-      <w:t xml:space="preserve"> Manager</w:t>
+      <w:t>Vesta Risk Manager</w:t>
     </w:r>
     <w:r>
       <w:tab/>

</xml_diff>

<commit_message>
Doc: elimine el actor UARGflow
</commit_message>
<xml_diff>
--- a/2. Etapa de elaboración/Iteración 1/Especificación de requerimientos/SRS_Vesta Risk Manager_T-Code.docx
+++ b/2. Etapa de elaboración/Iteración 1/Especificación de requerimientos/SRS_Vesta Risk Manager_T-Code.docx
@@ -6193,6 +6193,95 @@
     </w:p>
     <w:p>
       <w:pPr>
+        <w:pStyle w:val="PSI-Ttulo3"/>
+      </w:pPr>
+      <w:bookmarkStart w:id="32" w:name="_Toc228266926"/>
+      <w:bookmarkStart w:id="33" w:name="_Toc234682918"/>
+      <w:bookmarkStart w:id="34" w:name="_Toc235346533"/>
+      <w:bookmarkStart w:id="35" w:name="_Toc177738435"/>
+      <w:r>
+        <w:t>Descripción</w:t>
+      </w:r>
+      <w:bookmarkEnd w:id="32"/>
+      <w:bookmarkEnd w:id="33"/>
+      <w:bookmarkEnd w:id="34"/>
+      <w:bookmarkEnd w:id="35"/>
+    </w:p>
+    <w:p>
+      <w:pPr>
+        <w:rPr>
+          <w:lang w:eastAsia="ar-SA"/>
+        </w:rPr>
+      </w:pPr>
+      <w:r>
+        <w:rPr>
+          <w:lang w:eastAsia="ar-SA"/>
+        </w:rPr>
+        <w:t xml:space="preserve">Precondición: El actor debe estar registrado </w:t>
+      </w:r>
+      <w:r>
+        <w:rPr>
+          <w:lang w:eastAsia="ar-SA"/>
+        </w:rPr>
+        <w:t xml:space="preserve">con su correo </w:t>
+      </w:r>
+      <w:r>
+        <w:rPr>
+          <w:lang w:eastAsia="ar-SA"/>
+        </w:rPr>
+        <w:t>previamente.</w:t>
+      </w:r>
+    </w:p>
+    <w:p>
+      <w:pPr>
+        <w:rPr>
+          <w:lang w:eastAsia="ar-SA"/>
+        </w:rPr>
+      </w:pPr>
+      <w:r>
+        <w:rPr>
+          <w:lang w:eastAsia="ar-SA"/>
+        </w:rPr>
+        <w:t>Descripción</w:t>
+      </w:r>
+      <w:r>
+        <w:rPr>
+          <w:lang w:eastAsia="ar-SA"/>
+        </w:rPr>
+        <w:t xml:space="preserve">: </w:t>
+      </w:r>
+      <w:r>
+        <w:rPr>
+          <w:lang w:eastAsia="ar-SA"/>
+        </w:rPr>
+        <w:t>Para usar el sistema, se inicia sesión con su cuenta de Google.</w:t>
+      </w:r>
+    </w:p>
+    <w:p>
+      <w:pPr>
+        <w:pStyle w:val="PSI-Ttulo2"/>
+      </w:pPr>
+      <w:bookmarkStart w:id="36" w:name="_Toc177738436"/>
+      <w:r>
+        <w:t>Caso de Uso 2</w:t>
+      </w:r>
+      <w:r>
+        <w:t>: Administrar acceso al sistema.</w:t>
+      </w:r>
+      <w:bookmarkEnd w:id="36"/>
+    </w:p>
+    <w:p>
+      <w:pPr>
+        <w:pStyle w:val="PSI-Ttulo3"/>
+      </w:pPr>
+      <w:bookmarkStart w:id="37" w:name="_Toc177738437"/>
+      <w:r>
+        <w:t>Actores</w:t>
+      </w:r>
+      <w:bookmarkEnd w:id="37"/>
+    </w:p>
+    <w:p>
+      <w:pPr>
         <w:pStyle w:val="Prrafodelista"/>
         <w:numPr>
           <w:ilvl w:val="0"/>
@@ -6200,24 +6289,18 @@
         </w:numPr>
       </w:pPr>
       <w:r>
-        <w:t>UARGflow.</w:t>
+        <w:t>Administrador del sistema.</w:t>
       </w:r>
     </w:p>
     <w:p>
       <w:pPr>
         <w:pStyle w:val="PSI-Ttulo3"/>
       </w:pPr>
-      <w:bookmarkStart w:id="32" w:name="_Toc228266926"/>
-      <w:bookmarkStart w:id="33" w:name="_Toc234682918"/>
-      <w:bookmarkStart w:id="34" w:name="_Toc235346533"/>
-      <w:bookmarkStart w:id="35" w:name="_Toc177738435"/>
+      <w:bookmarkStart w:id="38" w:name="_Toc177738438"/>
       <w:r>
         <w:t>Descripción</w:t>
       </w:r>
-      <w:bookmarkEnd w:id="32"/>
-      <w:bookmarkEnd w:id="33"/>
-      <w:bookmarkEnd w:id="34"/>
-      <w:bookmarkEnd w:id="35"/>
+      <w:bookmarkEnd w:id="38"/>
     </w:p>
     <w:p>
       <w:pPr>
@@ -6229,24 +6312,25 @@
         <w:rPr>
           <w:lang w:eastAsia="ar-SA"/>
         </w:rPr>
-        <w:t xml:space="preserve">Precondición: El actor debe estar registrado </w:t>
+        <w:t>Precondición:</w:t>
       </w:r>
       <w:r>
         <w:rPr>
           <w:lang w:eastAsia="ar-SA"/>
         </w:rPr>
-        <w:t xml:space="preserve">con su correo </w:t>
+        <w:t xml:space="preserve"> </w:t>
       </w:r>
       <w:r>
         <w:rPr>
           <w:lang w:eastAsia="ar-SA"/>
         </w:rPr>
-        <w:t>previamente.</w:t>
-      </w:r>
-    </w:p>
-    <w:p>
-      <w:pPr>
-        <w:rPr>
+        <w:t>Realizar el Caso de uso 1.</w:t>
+      </w:r>
+    </w:p>
+    <w:p>
+      <w:pPr>
+        <w:rPr>
+          <w:u w:val="single"/>
           <w:lang w:eastAsia="ar-SA"/>
         </w:rPr>
       </w:pPr>
@@ -6254,43 +6338,83 @@
         <w:rPr>
           <w:lang w:eastAsia="ar-SA"/>
         </w:rPr>
-        <w:t>Descripción</w:t>
+        <w:lastRenderedPageBreak/>
+        <w:t xml:space="preserve">Descripción: El actor </w:t>
       </w:r>
       <w:r>
         <w:rPr>
           <w:lang w:eastAsia="ar-SA"/>
         </w:rPr>
-        <w:t xml:space="preserve">: </w:t>
+        <w:t xml:space="preserve">puede registrar a los usuarios que tendrán acceso al sistema y seleccionar su </w:t>
       </w:r>
       <w:r>
         <w:rPr>
           <w:lang w:eastAsia="ar-SA"/>
         </w:rPr>
-        <w:t>Para usar el sistema, se inicia sesión con su cuenta de Google.</w:t>
+        <w:t>perfil de usuario</w:t>
+      </w:r>
+      <w:r>
+        <w:rPr>
+          <w:lang w:eastAsia="ar-SA"/>
+        </w:rPr>
+        <w:t xml:space="preserve"> (administrador, </w:t>
+      </w:r>
+      <w:r>
+        <w:rPr>
+          <w:lang w:eastAsia="ar-SA"/>
+        </w:rPr>
+        <w:t>desarrollador</w:t>
+      </w:r>
+      <w:r>
+        <w:rPr>
+          <w:lang w:eastAsia="ar-SA"/>
+        </w:rPr>
+        <w:t xml:space="preserve">, </w:t>
+      </w:r>
+      <w:r>
+        <w:rPr>
+          <w:lang w:eastAsia="ar-SA"/>
+        </w:rPr>
+        <w:t>espectador</w:t>
+      </w:r>
+      <w:r>
+        <w:rPr>
+          <w:lang w:eastAsia="ar-SA"/>
+        </w:rPr>
+        <w:t>). También podrá quitar el acceso a usuarios ya registrados</w:t>
+      </w:r>
+      <w:r>
+        <w:rPr>
+          <w:lang w:eastAsia="ar-SA"/>
+        </w:rPr>
+        <w:t>.</w:t>
+      </w:r>
+      <w:r>
+        <w:rPr>
+          <w:lang w:eastAsia="ar-SA"/>
+        </w:rPr>
+        <w:t xml:space="preserve"> </w:t>
       </w:r>
     </w:p>
     <w:p>
       <w:pPr>
         <w:pStyle w:val="PSI-Ttulo2"/>
       </w:pPr>
-      <w:bookmarkStart w:id="36" w:name="_Toc177738436"/>
-      <w:r>
-        <w:t>Caso de Uso 2</w:t>
-      </w:r>
-      <w:r>
-        <w:t>: Administrar acceso al sistema.</w:t>
-      </w:r>
-      <w:bookmarkEnd w:id="36"/>
+      <w:bookmarkStart w:id="39" w:name="_Toc177738439"/>
+      <w:r>
+        <w:t>Caso de Uso 3: Administrar proyectos.</w:t>
+      </w:r>
+      <w:bookmarkEnd w:id="39"/>
     </w:p>
     <w:p>
       <w:pPr>
         <w:pStyle w:val="PSI-Ttulo3"/>
       </w:pPr>
-      <w:bookmarkStart w:id="37" w:name="_Toc177738437"/>
+      <w:bookmarkStart w:id="40" w:name="_Toc177738440"/>
       <w:r>
         <w:t>Actores</w:t>
       </w:r>
-      <w:bookmarkEnd w:id="37"/>
+      <w:bookmarkEnd w:id="40"/>
     </w:p>
     <w:p>
       <w:pPr>
@@ -6308,11 +6432,11 @@
       <w:pPr>
         <w:pStyle w:val="PSI-Ttulo3"/>
       </w:pPr>
-      <w:bookmarkStart w:id="38" w:name="_Toc177738438"/>
+      <w:bookmarkStart w:id="41" w:name="_Toc177738441"/>
       <w:r>
         <w:t>Descripción</w:t>
       </w:r>
-      <w:bookmarkEnd w:id="38"/>
+      <w:bookmarkEnd w:id="41"/>
     </w:p>
     <w:p>
       <w:pPr>
@@ -6340,93 +6464,80 @@
       </w:r>
     </w:p>
     <w:p>
-      <w:pPr>
-        <w:rPr>
-          <w:u w:val="single"/>
+      <w:r>
+        <w:rPr>
           <w:lang w:eastAsia="ar-SA"/>
         </w:rPr>
-      </w:pPr>
+        <w:t xml:space="preserve">Descripción: El actor </w:t>
+      </w:r>
       <w:r>
         <w:rPr>
           <w:lang w:eastAsia="ar-SA"/>
         </w:rPr>
-        <w:lastRenderedPageBreak/>
-        <w:t xml:space="preserve">Descripción: El actor </w:t>
+        <w:t>puede crear proyectos y modificar su información (nombre, descripción, participantes, fecha de inicio, fecha de finalización</w:t>
       </w:r>
       <w:r>
         <w:rPr>
           <w:lang w:eastAsia="ar-SA"/>
         </w:rPr>
-        <w:t xml:space="preserve">puede registrar a los usuarios que tendrán acceso al sistema y seleccionar su </w:t>
+        <w:t xml:space="preserve"> y estado, este </w:t>
       </w:r>
       <w:r>
         <w:rPr>
           <w:lang w:eastAsia="ar-SA"/>
         </w:rPr>
-        <w:t>perfil de usuario</w:t>
+        <w:t>último</w:t>
       </w:r>
       <w:r>
         <w:rPr>
           <w:lang w:eastAsia="ar-SA"/>
         </w:rPr>
-        <w:t xml:space="preserve"> (administrador, </w:t>
+        <w:t xml:space="preserve"> puede ser </w:t>
       </w:r>
       <w:r>
         <w:rPr>
           <w:lang w:eastAsia="ar-SA"/>
         </w:rPr>
-        <w:t>desarrollador</w:t>
+        <w:t>activo e inactivo</w:t>
       </w:r>
       <w:r>
         <w:rPr>
           <w:lang w:eastAsia="ar-SA"/>
         </w:rPr>
-        <w:t xml:space="preserve">, </w:t>
-      </w:r>
-      <w:r>
-        <w:rPr>
-          <w:lang w:eastAsia="ar-SA"/>
-        </w:rPr>
-        <w:t>espectador</w:t>
-      </w:r>
-      <w:r>
-        <w:rPr>
-          <w:lang w:eastAsia="ar-SA"/>
-        </w:rPr>
-        <w:t>). También podrá quitar el acceso a usuarios ya registrados</w:t>
-      </w:r>
-      <w:r>
-        <w:rPr>
-          <w:lang w:eastAsia="ar-SA"/>
-        </w:rPr>
+        <w:t xml:space="preserve">).  </w:t>
+      </w:r>
+    </w:p>
+    <w:p>
+      <w:pPr>
+        <w:pStyle w:val="PSI-Ttulo2"/>
+      </w:pPr>
+      <w:bookmarkStart w:id="42" w:name="_Toc177738442"/>
+      <w:r>
+        <w:t xml:space="preserve">Caso de Uso 4: </w:t>
+      </w:r>
+      <w:r>
+        <w:t>Añadir</w:t>
+      </w:r>
+      <w:r>
+        <w:t xml:space="preserve"> </w:t>
+      </w:r>
+      <w:r>
+        <w:t>riesgo a la lista</w:t>
+      </w:r>
+      <w:r>
         <w:t>.</w:t>
       </w:r>
-      <w:r>
-        <w:rPr>
-          <w:lang w:eastAsia="ar-SA"/>
-        </w:rPr>
-        <w:t xml:space="preserve"> </w:t>
-      </w:r>
-    </w:p>
-    <w:p>
-      <w:pPr>
-        <w:pStyle w:val="PSI-Ttulo2"/>
-      </w:pPr>
-      <w:bookmarkStart w:id="39" w:name="_Toc177738439"/>
-      <w:r>
-        <w:t>Caso de Uso 3: Administrar proyectos.</w:t>
-      </w:r>
-      <w:bookmarkEnd w:id="39"/>
+      <w:bookmarkEnd w:id="42"/>
     </w:p>
     <w:p>
       <w:pPr>
         <w:pStyle w:val="PSI-Ttulo3"/>
       </w:pPr>
-      <w:bookmarkStart w:id="40" w:name="_Toc177738440"/>
+      <w:bookmarkStart w:id="43" w:name="_Toc177738443"/>
       <w:r>
         <w:t>Actores</w:t>
       </w:r>
-      <w:bookmarkEnd w:id="40"/>
+      <w:bookmarkEnd w:id="43"/>
     </w:p>
     <w:p>
       <w:pPr>
@@ -6437,119 +6548,11 @@
         </w:numPr>
       </w:pPr>
       <w:r>
-        <w:t>Administrador del sistema.</w:t>
-      </w:r>
-    </w:p>
-    <w:p>
-      <w:pPr>
-        <w:pStyle w:val="PSI-Ttulo3"/>
-      </w:pPr>
-      <w:bookmarkStart w:id="41" w:name="_Toc177738441"/>
-      <w:r>
-        <w:t>Descripción</w:t>
-      </w:r>
-      <w:bookmarkEnd w:id="41"/>
-    </w:p>
-    <w:p>
-      <w:pPr>
-        <w:rPr>
-          <w:lang w:eastAsia="ar-SA"/>
-        </w:rPr>
-      </w:pPr>
-      <w:r>
-        <w:rPr>
-          <w:lang w:eastAsia="ar-SA"/>
-        </w:rPr>
-        <w:t>Precondición:</w:t>
-      </w:r>
-      <w:r>
-        <w:rPr>
-          <w:lang w:eastAsia="ar-SA"/>
-        </w:rPr>
-        <w:t xml:space="preserve"> </w:t>
-      </w:r>
-      <w:r>
-        <w:rPr>
-          <w:lang w:eastAsia="ar-SA"/>
-        </w:rPr>
-        <w:t>Realizar el Caso de uso 1.</w:t>
-      </w:r>
-    </w:p>
-    <w:p>
-      <w:r>
-        <w:rPr>
-          <w:lang w:eastAsia="ar-SA"/>
-        </w:rPr>
-        <w:t xml:space="preserve">Descripción: El actor </w:t>
-      </w:r>
-      <w:r>
-        <w:rPr>
-          <w:lang w:eastAsia="ar-SA"/>
-        </w:rPr>
-        <w:t>puede crear proyectos y modificar su información (nombre, descripción, participantes, fecha de inicio, fecha de finalización</w:t>
-      </w:r>
-      <w:r>
-        <w:rPr>
-          <w:lang w:eastAsia="ar-SA"/>
-        </w:rPr>
-        <w:t xml:space="preserve"> y estado, este </w:t>
-      </w:r>
-      <w:r>
-        <w:rPr>
-          <w:lang w:eastAsia="ar-SA"/>
-        </w:rPr>
-        <w:t>último</w:t>
-      </w:r>
-      <w:r>
-        <w:rPr>
-          <w:lang w:eastAsia="ar-SA"/>
-        </w:rPr>
-        <w:t xml:space="preserve"> puede ser </w:t>
-      </w:r>
-      <w:r>
-        <w:rPr>
-          <w:lang w:eastAsia="ar-SA"/>
-        </w:rPr>
-        <w:t>activo e inactivo</w:t>
-      </w:r>
-      <w:r>
-        <w:rPr>
-          <w:lang w:eastAsia="ar-SA"/>
-        </w:rPr>
-        <w:t xml:space="preserve">).  </w:t>
-      </w:r>
-    </w:p>
-    <w:p>
-      <w:pPr>
-        <w:pStyle w:val="PSI-Ttulo2"/>
-      </w:pPr>
-      <w:bookmarkStart w:id="42" w:name="_Toc177738442"/>
-      <w:r>
-        <w:t xml:space="preserve">Caso de Uso 4: </w:t>
-      </w:r>
-      <w:r>
-        <w:t>Añadir</w:t>
-      </w:r>
-      <w:r>
-        <w:t xml:space="preserve"> </w:t>
-      </w:r>
-      <w:r>
-        <w:t>riesgo a la lista</w:t>
+        <w:t>Líder del proyecto</w:t>
       </w:r>
       <w:r>
         <w:t>.</w:t>
       </w:r>
-      <w:bookmarkEnd w:id="42"/>
-    </w:p>
-    <w:p>
-      <w:pPr>
-        <w:pStyle w:val="PSI-Ttulo3"/>
-      </w:pPr>
-      <w:bookmarkStart w:id="43" w:name="_Toc177738443"/>
-      <w:r>
-        <w:t>Actores</w:t>
-      </w:r>
-      <w:bookmarkEnd w:id="43"/>
     </w:p>
     <w:p>
       <w:pPr>
@@ -6560,11 +6563,92 @@
         </w:numPr>
       </w:pPr>
       <w:r>
-        <w:t>Líder del proyecto</w:t>
-      </w:r>
-      <w:r>
+        <w:t>Desarrollador.</w:t>
+      </w:r>
+    </w:p>
+    <w:p>
+      <w:pPr>
+        <w:pStyle w:val="PSI-Ttulo3"/>
+      </w:pPr>
+      <w:bookmarkStart w:id="44" w:name="_Toc177738444"/>
+      <w:r>
+        <w:t>Descripción</w:t>
+      </w:r>
+      <w:bookmarkEnd w:id="44"/>
+    </w:p>
+    <w:p>
+      <w:pPr>
+        <w:rPr>
+          <w:lang w:eastAsia="ar-SA"/>
+        </w:rPr>
+      </w:pPr>
+      <w:r>
+        <w:rPr>
+          <w:lang w:eastAsia="ar-SA"/>
+        </w:rPr>
+        <w:t>Precondición:</w:t>
+      </w:r>
+      <w:r>
+        <w:rPr>
+          <w:lang w:eastAsia="ar-SA"/>
+        </w:rPr>
+        <w:t xml:space="preserve"> </w:t>
+      </w:r>
+      <w:r>
+        <w:rPr>
+          <w:lang w:eastAsia="ar-SA"/>
+        </w:rPr>
+        <w:t>Realizar el Caso de uso 1</w:t>
+      </w:r>
+      <w:r>
+        <w:rPr>
+          <w:lang w:eastAsia="ar-SA"/>
+        </w:rPr>
+        <w:t xml:space="preserve"> y estar vinculado a un</w:t>
+      </w:r>
+      <w:r>
+        <w:rPr>
+          <w:lang w:eastAsia="ar-SA"/>
+        </w:rPr>
+        <w:t xml:space="preserve"> proyecto</w:t>
+      </w:r>
+      <w:r>
+        <w:rPr>
+          <w:lang w:eastAsia="ar-SA"/>
+        </w:rPr>
         <w:t>.</w:t>
       </w:r>
+    </w:p>
+    <w:p>
+      <w:r>
+        <w:rPr>
+          <w:lang w:eastAsia="ar-SA"/>
+        </w:rPr>
+        <w:t xml:space="preserve">Descripción: </w:t>
+      </w:r>
+      <w:r>
+        <w:t>Los actores pueden añadir riesgos a la lista de riesgos. Estos cuentan con un identificador único, nombre, descripción, responsables, fecha de creación, categoría y atributos de evaluación.</w:t>
+      </w:r>
+    </w:p>
+    <w:p>
+      <w:pPr>
+        <w:pStyle w:val="PSI-Ttulo2"/>
+      </w:pPr>
+      <w:bookmarkStart w:id="45" w:name="_Toc177738445"/>
+      <w:r>
+        <w:t>Caso de Uso 5: Modificar lista de riesgos.</w:t>
+      </w:r>
+      <w:bookmarkEnd w:id="45"/>
+    </w:p>
+    <w:p>
+      <w:pPr>
+        <w:pStyle w:val="PSI-Ttulo3"/>
+      </w:pPr>
+      <w:bookmarkStart w:id="46" w:name="_Toc177738446"/>
+      <w:r>
+        <w:t>Actores</w:t>
+      </w:r>
+      <w:bookmarkEnd w:id="46"/>
     </w:p>
     <w:p>
       <w:pPr>
@@ -6575,18 +6659,18 @@
         </w:numPr>
       </w:pPr>
       <w:r>
-        <w:t>Desarrollador.</w:t>
+        <w:t>Líder del proyecto.</w:t>
       </w:r>
     </w:p>
     <w:p>
       <w:pPr>
         <w:pStyle w:val="PSI-Ttulo3"/>
       </w:pPr>
-      <w:bookmarkStart w:id="44" w:name="_Toc177738444"/>
+      <w:bookmarkStart w:id="47" w:name="_Toc177738447"/>
       <w:r>
         <w:t>Descripción</w:t>
       </w:r>
-      <w:bookmarkEnd w:id="44"/>
+      <w:bookmarkEnd w:id="47"/>
     </w:p>
     <w:p>
       <w:pPr>
@@ -6616,51 +6700,79 @@
         <w:rPr>
           <w:lang w:eastAsia="ar-SA"/>
         </w:rPr>
-        <w:t xml:space="preserve"> y estar vinculado a un</w:t>
+        <w:t xml:space="preserve">, </w:t>
       </w:r>
       <w:r>
         <w:rPr>
           <w:lang w:eastAsia="ar-SA"/>
         </w:rPr>
+        <w:t>estar vinculado a</w:t>
+      </w:r>
+      <w:r>
+        <w:rPr>
+          <w:lang w:eastAsia="ar-SA"/>
+        </w:rPr>
+        <w:t xml:space="preserve"> un</w:t>
+      </w:r>
+      <w:r>
+        <w:rPr>
+          <w:lang w:eastAsia="ar-SA"/>
+        </w:rPr>
         <w:t xml:space="preserve"> proyecto</w:t>
       </w:r>
       <w:r>
         <w:rPr>
           <w:lang w:eastAsia="ar-SA"/>
         </w:rPr>
-        <w:t>.</w:t>
-      </w:r>
-    </w:p>
-    <w:p>
+        <w:t xml:space="preserve"> </w:t>
+      </w:r>
       <w:r>
         <w:rPr>
           <w:lang w:eastAsia="ar-SA"/>
         </w:rPr>
+        <w:t>y debe haber al menos un riesgo cargado</w:t>
+      </w:r>
+    </w:p>
+    <w:p>
+      <w:r>
+        <w:rPr>
+          <w:lang w:eastAsia="ar-SA"/>
+        </w:rPr>
         <w:t xml:space="preserve">Descripción: </w:t>
       </w:r>
       <w:r>
-        <w:t>Los actores pueden añadir riesgos a la lista de riesgos. Estos cuentan con un identificador único, nombre, descripción, responsables, fecha de creación, categoría y atributos de evaluación.</w:t>
+        <w:t>El actor puede modificar y/o eliminar los riesgos de una lista de riesgo.</w:t>
+      </w:r>
+    </w:p>
+    <w:p>
+      <w:pPr>
+        <w:spacing w:before="0" w:line="240" w:lineRule="auto"/>
+        <w:jc w:val="left"/>
+      </w:pPr>
+      <w:r>
+        <w:br w:type="page"/>
       </w:r>
     </w:p>
     <w:p>
       <w:pPr>
         <w:pStyle w:val="PSI-Ttulo2"/>
       </w:pPr>
-      <w:bookmarkStart w:id="45" w:name="_Toc177738445"/>
-      <w:r>
-        <w:t>Caso de Uso 5: Modificar lista de riesgos.</w:t>
-      </w:r>
-      <w:bookmarkEnd w:id="45"/>
+      <w:bookmarkStart w:id="48" w:name="_Toc177738448"/>
+      <w:r>
+        <w:lastRenderedPageBreak/>
+        <w:t>Caso de Uso 6: Administrar categorías de riesgos.</w:t>
+      </w:r>
+      <w:bookmarkEnd w:id="48"/>
     </w:p>
     <w:p>
       <w:pPr>
         <w:pStyle w:val="PSI-Ttulo3"/>
       </w:pPr>
-      <w:bookmarkStart w:id="46" w:name="_Toc177738446"/>
+      <w:bookmarkStart w:id="49" w:name="_Toc177738449"/>
       <w:r>
         <w:t>Actores</w:t>
       </w:r>
-      <w:bookmarkEnd w:id="46"/>
+      <w:bookmarkEnd w:id="49"/>
     </w:p>
     <w:p>
       <w:pPr>
@@ -6678,11 +6790,11 @@
       <w:pPr>
         <w:pStyle w:val="PSI-Ttulo3"/>
       </w:pPr>
-      <w:bookmarkStart w:id="47" w:name="_Toc177738447"/>
+      <w:bookmarkStart w:id="50" w:name="_Toc177738450"/>
       <w:r>
         <w:t>Descripción</w:t>
       </w:r>
-      <w:bookmarkEnd w:id="47"/>
+      <w:bookmarkEnd w:id="50"/>
     </w:p>
     <w:p>
       <w:pPr>
@@ -6706,85 +6818,57 @@
         <w:rPr>
           <w:lang w:eastAsia="ar-SA"/>
         </w:rPr>
-        <w:t>Realizar el Caso de uso 1</w:t>
+        <w:t>Realizar el Ca</w:t>
       </w:r>
       <w:r>
         <w:rPr>
           <w:lang w:eastAsia="ar-SA"/>
         </w:rPr>
-        <w:t xml:space="preserve">, </w:t>
+        <w:t>so de uso 1 y estar vinculado a un</w:t>
       </w:r>
       <w:r>
         <w:rPr>
           <w:lang w:eastAsia="ar-SA"/>
         </w:rPr>
-        <w:t>estar vinculado a</w:t>
-      </w:r>
+        <w:t xml:space="preserve"> proyecto.</w:t>
+      </w:r>
+    </w:p>
+    <w:p>
       <w:r>
         <w:rPr>
           <w:lang w:eastAsia="ar-SA"/>
         </w:rPr>
-        <w:t xml:space="preserve"> un</w:t>
-      </w:r>
-      <w:r>
-        <w:rPr>
-          <w:lang w:eastAsia="ar-SA"/>
-        </w:rPr>
-        <w:t xml:space="preserve"> proyecto</w:t>
-      </w:r>
-      <w:r>
-        <w:rPr>
-          <w:lang w:eastAsia="ar-SA"/>
-        </w:rPr>
-        <w:t xml:space="preserve"> </w:t>
-      </w:r>
-      <w:r>
-        <w:rPr>
-          <w:lang w:eastAsia="ar-SA"/>
-        </w:rPr>
-        <w:t>y debe haber al menos un riesgo cargado</w:t>
-      </w:r>
-    </w:p>
-    <w:p>
-      <w:r>
-        <w:rPr>
-          <w:lang w:eastAsia="ar-SA"/>
-        </w:rPr>
         <w:t xml:space="preserve">Descripción: </w:t>
       </w:r>
       <w:r>
-        <w:t>El actor puede modificar y/o eliminar los riesgos de una lista de riesgo.</w:t>
-      </w:r>
-    </w:p>
-    <w:p>
-      <w:pPr>
-        <w:spacing w:before="0" w:line="240" w:lineRule="auto"/>
-        <w:jc w:val="left"/>
-      </w:pPr>
-      <w:r>
-        <w:br w:type="page"/>
+        <w:t>El actor puede crear categorías de riesgos y modificar las existentes. Cada categoría cuenta con un nombre y una descripción.</w:t>
       </w:r>
     </w:p>
     <w:p>
       <w:pPr>
         <w:pStyle w:val="PSI-Ttulo2"/>
       </w:pPr>
-      <w:bookmarkStart w:id="48" w:name="_Toc177738448"/>
-      <w:r>
-        <w:lastRenderedPageBreak/>
-        <w:t>Caso de Uso 6: Administrar categorías de riesgos.</w:t>
-      </w:r>
-      <w:bookmarkEnd w:id="48"/>
+      <w:bookmarkStart w:id="51" w:name="_Toc177738451"/>
+      <w:r>
+        <w:t xml:space="preserve">Caso de Uso 7: </w:t>
+      </w:r>
+      <w:r>
+        <w:t>Realizar evaluación de riesgo</w:t>
+      </w:r>
+      <w:r>
+        <w:t>.</w:t>
+      </w:r>
+      <w:bookmarkEnd w:id="51"/>
     </w:p>
     <w:p>
       <w:pPr>
         <w:pStyle w:val="PSI-Ttulo3"/>
       </w:pPr>
-      <w:bookmarkStart w:id="49" w:name="_Toc177738449"/>
+      <w:bookmarkStart w:id="52" w:name="_Toc177738452"/>
       <w:r>
         <w:t>Actores</w:t>
       </w:r>
-      <w:bookmarkEnd w:id="49"/>
+      <w:bookmarkEnd w:id="52"/>
     </w:p>
     <w:p>
       <w:pPr>
@@ -6800,90 +6884,6 @@
     </w:p>
     <w:p>
       <w:pPr>
-        <w:pStyle w:val="PSI-Ttulo3"/>
-      </w:pPr>
-      <w:bookmarkStart w:id="50" w:name="_Toc177738450"/>
-      <w:r>
-        <w:t>Descripción</w:t>
-      </w:r>
-      <w:bookmarkEnd w:id="50"/>
-    </w:p>
-    <w:p>
-      <w:pPr>
-        <w:rPr>
-          <w:lang w:eastAsia="ar-SA"/>
-        </w:rPr>
-      </w:pPr>
-      <w:r>
-        <w:rPr>
-          <w:lang w:eastAsia="ar-SA"/>
-        </w:rPr>
-        <w:t>Precondición:</w:t>
-      </w:r>
-      <w:r>
-        <w:rPr>
-          <w:lang w:eastAsia="ar-SA"/>
-        </w:rPr>
-        <w:t xml:space="preserve"> </w:t>
-      </w:r>
-      <w:r>
-        <w:rPr>
-          <w:lang w:eastAsia="ar-SA"/>
-        </w:rPr>
-        <w:t>Realizar el Ca</w:t>
-      </w:r>
-      <w:r>
-        <w:rPr>
-          <w:lang w:eastAsia="ar-SA"/>
-        </w:rPr>
-        <w:t>so de uso 1 y estar vinculado a un</w:t>
-      </w:r>
-      <w:r>
-        <w:rPr>
-          <w:lang w:eastAsia="ar-SA"/>
-        </w:rPr>
-        <w:t xml:space="preserve"> proyecto.</w:t>
-      </w:r>
-    </w:p>
-    <w:p>
-      <w:r>
-        <w:rPr>
-          <w:lang w:eastAsia="ar-SA"/>
-        </w:rPr>
-        <w:t xml:space="preserve">Descripción: </w:t>
-      </w:r>
-      <w:r>
-        <w:t>El actor puede crear categorías de riesgos y modificar las existentes. Cada categoría cuenta con un nombre y una descripción.</w:t>
-      </w:r>
-    </w:p>
-    <w:p>
-      <w:pPr>
-        <w:pStyle w:val="PSI-Ttulo2"/>
-      </w:pPr>
-      <w:bookmarkStart w:id="51" w:name="_Toc177738451"/>
-      <w:r>
-        <w:t xml:space="preserve">Caso de Uso 7: </w:t>
-      </w:r>
-      <w:r>
-        <w:t>Realizar evaluación de riesgo</w:t>
-      </w:r>
-      <w:r>
-        <w:t>.</w:t>
-      </w:r>
-      <w:bookmarkEnd w:id="51"/>
-    </w:p>
-    <w:p>
-      <w:pPr>
-        <w:pStyle w:val="PSI-Ttulo3"/>
-      </w:pPr>
-      <w:bookmarkStart w:id="52" w:name="_Toc177738452"/>
-      <w:r>
-        <w:t>Actores</w:t>
-      </w:r>
-      <w:bookmarkEnd w:id="52"/>
-    </w:p>
-    <w:p>
-      <w:pPr>
         <w:pStyle w:val="Prrafodelista"/>
         <w:numPr>
           <w:ilvl w:val="0"/>
@@ -6891,8 +6891,146 @@
         </w:numPr>
       </w:pPr>
       <w:r>
-        <w:t>Líder del proyecto.</w:t>
-      </w:r>
+        <w:t>Desarrollador.</w:t>
+      </w:r>
+    </w:p>
+    <w:p>
+      <w:pPr>
+        <w:pStyle w:val="PSI-Ttulo3"/>
+      </w:pPr>
+      <w:bookmarkStart w:id="53" w:name="_Toc177738453"/>
+      <w:r>
+        <w:t>Descripción</w:t>
+      </w:r>
+      <w:bookmarkEnd w:id="53"/>
+    </w:p>
+    <w:p>
+      <w:pPr>
+        <w:rPr>
+          <w:lang w:eastAsia="ar-SA"/>
+        </w:rPr>
+      </w:pPr>
+      <w:r>
+        <w:rPr>
+          <w:lang w:eastAsia="ar-SA"/>
+        </w:rPr>
+        <w:t>Precondición:</w:t>
+      </w:r>
+      <w:r>
+        <w:rPr>
+          <w:lang w:eastAsia="ar-SA"/>
+        </w:rPr>
+        <w:t xml:space="preserve"> </w:t>
+      </w:r>
+      <w:r>
+        <w:rPr>
+          <w:lang w:eastAsia="ar-SA"/>
+        </w:rPr>
+        <w:t>Realizar el Caso de uso 1</w:t>
+      </w:r>
+      <w:r>
+        <w:rPr>
+          <w:lang w:eastAsia="ar-SA"/>
+        </w:rPr>
+        <w:t xml:space="preserve">, </w:t>
+      </w:r>
+      <w:r>
+        <w:rPr>
+          <w:lang w:eastAsia="ar-SA"/>
+        </w:rPr>
+        <w:t>estar vinculado a un</w:t>
+      </w:r>
+      <w:r>
+        <w:rPr>
+          <w:lang w:eastAsia="ar-SA"/>
+        </w:rPr>
+        <w:t xml:space="preserve"> proyecto</w:t>
+      </w:r>
+      <w:r>
+        <w:rPr>
+          <w:lang w:eastAsia="ar-SA"/>
+        </w:rPr>
+        <w:t xml:space="preserve"> </w:t>
+      </w:r>
+      <w:r>
+        <w:rPr>
+          <w:lang w:eastAsia="ar-SA"/>
+        </w:rPr>
+        <w:t>y debe haber al menos un riesgo cargado</w:t>
+      </w:r>
+      <w:r>
+        <w:rPr>
+          <w:lang w:eastAsia="ar-SA"/>
+        </w:rPr>
+        <w:t>.</w:t>
+      </w:r>
+    </w:p>
+    <w:p>
+      <w:r>
+        <w:rPr>
+          <w:lang w:eastAsia="ar-SA"/>
+        </w:rPr>
+        <w:t xml:space="preserve">Descripción: </w:t>
+      </w:r>
+      <w:r>
+        <w:t>Los</w:t>
+      </w:r>
+      <w:r>
+        <w:t xml:space="preserve"> actor</w:t>
+      </w:r>
+      <w:r>
+        <w:t>es</w:t>
+      </w:r>
+      <w:r>
+        <w:t xml:space="preserve"> </w:t>
+      </w:r>
+      <w:r>
+        <w:t>puede</w:t>
+      </w:r>
+      <w:r>
+        <w:t>n</w:t>
+      </w:r>
+      <w:r>
+        <w:t xml:space="preserve"> realizar evaluaciones de los riesgos. Luego, el sistema actualizara la prioridad del riesgo en base a la</w:t>
+      </w:r>
+      <w:r>
+        <w:t xml:space="preserve"> </w:t>
+      </w:r>
+      <w:r>
+        <w:t>última evaluación</w:t>
+      </w:r>
+      <w:r>
+        <w:t xml:space="preserve"> realizada</w:t>
+      </w:r>
+      <w:r>
+        <w:t>.</w:t>
+      </w:r>
+    </w:p>
+    <w:p>
+      <w:pPr>
+        <w:pStyle w:val="PSI-Ttulo2"/>
+      </w:pPr>
+      <w:bookmarkStart w:id="54" w:name="_Toc177738454"/>
+      <w:r>
+        <w:t>Caso de Uso 8: Añadir</w:t>
+      </w:r>
+      <w:r>
+        <w:t xml:space="preserve"> </w:t>
+      </w:r>
+      <w:r>
+        <w:t>plan de acción.</w:t>
+      </w:r>
+      <w:bookmarkEnd w:id="54"/>
+    </w:p>
+    <w:p>
+      <w:pPr>
+        <w:pStyle w:val="PSI-Ttulo3"/>
+      </w:pPr>
+      <w:bookmarkStart w:id="55" w:name="_Toc177738455"/>
+      <w:r>
+        <w:t>Actores</w:t>
+      </w:r>
+      <w:bookmarkEnd w:id="55"/>
     </w:p>
     <w:p>
       <w:pPr>
@@ -6903,146 +7041,8 @@
         </w:numPr>
       </w:pPr>
       <w:r>
-        <w:t>Desarrollador.</w:t>
-      </w:r>
-    </w:p>
-    <w:p>
-      <w:pPr>
-        <w:pStyle w:val="PSI-Ttulo3"/>
-      </w:pPr>
-      <w:bookmarkStart w:id="53" w:name="_Toc177738453"/>
-      <w:r>
-        <w:t>Descripción</w:t>
-      </w:r>
-      <w:bookmarkEnd w:id="53"/>
-    </w:p>
-    <w:p>
-      <w:pPr>
-        <w:rPr>
-          <w:lang w:eastAsia="ar-SA"/>
-        </w:rPr>
-      </w:pPr>
-      <w:r>
-        <w:rPr>
-          <w:lang w:eastAsia="ar-SA"/>
-        </w:rPr>
-        <w:t>Precondición:</w:t>
-      </w:r>
-      <w:r>
-        <w:rPr>
-          <w:lang w:eastAsia="ar-SA"/>
-        </w:rPr>
-        <w:t xml:space="preserve"> </w:t>
-      </w:r>
-      <w:r>
-        <w:rPr>
-          <w:lang w:eastAsia="ar-SA"/>
-        </w:rPr>
-        <w:t>Realizar el Caso de uso 1</w:t>
-      </w:r>
-      <w:r>
-        <w:rPr>
-          <w:lang w:eastAsia="ar-SA"/>
-        </w:rPr>
-        <w:t xml:space="preserve">, </w:t>
-      </w:r>
-      <w:r>
-        <w:rPr>
-          <w:lang w:eastAsia="ar-SA"/>
-        </w:rPr>
-        <w:t>estar vinculado a un</w:t>
-      </w:r>
-      <w:r>
-        <w:rPr>
-          <w:lang w:eastAsia="ar-SA"/>
-        </w:rPr>
-        <w:t xml:space="preserve"> proyecto</w:t>
-      </w:r>
-      <w:r>
-        <w:rPr>
-          <w:lang w:eastAsia="ar-SA"/>
-        </w:rPr>
-        <w:t xml:space="preserve"> </w:t>
-      </w:r>
-      <w:r>
-        <w:rPr>
-          <w:lang w:eastAsia="ar-SA"/>
-        </w:rPr>
-        <w:t>y debe haber al menos un riesgo cargado</w:t>
-      </w:r>
-      <w:r>
-        <w:rPr>
-          <w:lang w:eastAsia="ar-SA"/>
-        </w:rPr>
-        <w:t>.</w:t>
-      </w:r>
-    </w:p>
-    <w:p>
-      <w:r>
-        <w:rPr>
-          <w:lang w:eastAsia="ar-SA"/>
-        </w:rPr>
-        <w:t xml:space="preserve">Descripción: </w:t>
-      </w:r>
-      <w:r>
-        <w:t>Los</w:t>
-      </w:r>
-      <w:r>
-        <w:t xml:space="preserve"> actor</w:t>
-      </w:r>
-      <w:r>
-        <w:t>es</w:t>
-      </w:r>
-      <w:r>
-        <w:t xml:space="preserve"> </w:t>
-      </w:r>
-      <w:r>
-        <w:t>puede</w:t>
-      </w:r>
-      <w:r>
-        <w:t>n</w:t>
-      </w:r>
-      <w:r>
-        <w:t xml:space="preserve"> realizar evaluaciones de los riesgos. Luego, el sistema actualizara la prioridad del riesgo en base a la</w:t>
-      </w:r>
-      <w:r>
-        <w:t xml:space="preserve"> </w:t>
-      </w:r>
-      <w:r>
-        <w:t>última evaluación</w:t>
-      </w:r>
-      <w:r>
-        <w:t xml:space="preserve"> realizada</w:t>
-      </w:r>
-      <w:r>
-        <w:t>.</w:t>
-      </w:r>
-    </w:p>
-    <w:p>
-      <w:pPr>
-        <w:pStyle w:val="PSI-Ttulo2"/>
-      </w:pPr>
-      <w:bookmarkStart w:id="54" w:name="_Toc177738454"/>
-      <w:r>
-        <w:t>Caso de Uso 8: Añadir</w:t>
-      </w:r>
-      <w:r>
-        <w:t xml:space="preserve"> </w:t>
-      </w:r>
-      <w:r>
-        <w:t>plan de acción.</w:t>
-      </w:r>
-      <w:bookmarkEnd w:id="54"/>
-    </w:p>
-    <w:p>
-      <w:pPr>
-        <w:pStyle w:val="PSI-Ttulo3"/>
-      </w:pPr>
-      <w:bookmarkStart w:id="55" w:name="_Toc177738455"/>
-      <w:r>
-        <w:t>Actores</w:t>
-      </w:r>
-      <w:bookmarkEnd w:id="55"/>
+        <w:t>Líder del proyecto.</w:t>
+      </w:r>
     </w:p>
     <w:p>
       <w:pPr>
@@ -7053,8 +7053,149 @@
         </w:numPr>
       </w:pPr>
       <w:r>
-        <w:t>Líder del proyecto.</w:t>
-      </w:r>
+        <w:t>Desarrollador.</w:t>
+      </w:r>
+    </w:p>
+    <w:p>
+      <w:pPr>
+        <w:pStyle w:val="PSI-Ttulo3"/>
+      </w:pPr>
+      <w:bookmarkStart w:id="56" w:name="_Toc177738456"/>
+      <w:r>
+        <w:t>Descripción</w:t>
+      </w:r>
+      <w:bookmarkEnd w:id="56"/>
+    </w:p>
+    <w:p>
+      <w:pPr>
+        <w:rPr>
+          <w:lang w:eastAsia="ar-SA"/>
+        </w:rPr>
+      </w:pPr>
+      <w:r>
+        <w:rPr>
+          <w:lang w:eastAsia="ar-SA"/>
+        </w:rPr>
+        <w:t>Precondición:</w:t>
+      </w:r>
+      <w:r>
+        <w:rPr>
+          <w:lang w:eastAsia="ar-SA"/>
+        </w:rPr>
+        <w:t xml:space="preserve"> </w:t>
+      </w:r>
+      <w:r>
+        <w:rPr>
+          <w:lang w:eastAsia="ar-SA"/>
+        </w:rPr>
+        <w:t>Realizar el Caso de uso 1</w:t>
+      </w:r>
+      <w:r>
+        <w:rPr>
+          <w:lang w:eastAsia="ar-SA"/>
+        </w:rPr>
+        <w:t xml:space="preserve">, </w:t>
+      </w:r>
+      <w:r>
+        <w:rPr>
+          <w:lang w:eastAsia="ar-SA"/>
+        </w:rPr>
+        <w:t>estar vinculado a un</w:t>
+      </w:r>
+      <w:r>
+        <w:rPr>
+          <w:lang w:eastAsia="ar-SA"/>
+        </w:rPr>
+        <w:t xml:space="preserve"> proyecto</w:t>
+      </w:r>
+      <w:r>
+        <w:rPr>
+          <w:lang w:eastAsia="ar-SA"/>
+        </w:rPr>
+        <w:t xml:space="preserve"> </w:t>
+      </w:r>
+      <w:r>
+        <w:rPr>
+          <w:lang w:eastAsia="ar-SA"/>
+        </w:rPr>
+        <w:t>y debe haber al menos un riesgo cargado</w:t>
+      </w:r>
+    </w:p>
+    <w:p>
+      <w:r>
+        <w:rPr>
+          <w:lang w:eastAsia="ar-SA"/>
+        </w:rPr>
+        <w:t xml:space="preserve">Descripción: </w:t>
+      </w:r>
+      <w:r>
+        <w:t xml:space="preserve">Los actores </w:t>
+      </w:r>
+      <w:r>
+        <w:t xml:space="preserve">pueden crear </w:t>
+      </w:r>
+      <w:r>
+        <w:t>planes de minimización, de mitigación y/o contingencia,</w:t>
+      </w:r>
+      <w:r>
+        <w:t xml:space="preserve"> </w:t>
+      </w:r>
+      <w:r>
+        <w:t>asociados a los riesgos</w:t>
+      </w:r>
+      <w:r>
+        <w:t xml:space="preserve">, estas deben tener </w:t>
+      </w:r>
+      <w:r>
+        <w:t>título</w:t>
+      </w:r>
+      <w:r>
+        <w:t xml:space="preserve">, </w:t>
+      </w:r>
+      <w:r>
+        <w:t>tipo de estrategia a seguir</w:t>
+      </w:r>
+      <w:r>
+        <w:t>, fecha de creación y finalización</w:t>
+      </w:r>
+      <w:r>
+        <w:t xml:space="preserve"> y una serie de actividades que se deben realizar para seguir el plan.</w:t>
+      </w:r>
+    </w:p>
+    <w:p>
+      <w:pPr>
+        <w:pStyle w:val="PSI-Ttulo2"/>
+      </w:pPr>
+      <w:bookmarkStart w:id="57" w:name="_Toc177738457"/>
+      <w:r>
+        <w:t xml:space="preserve">Caso de Uso </w:t>
+      </w:r>
+      <w:r>
+        <w:t>9</w:t>
+      </w:r>
+      <w:r>
+        <w:t>:</w:t>
+      </w:r>
+      <w:r>
+        <w:t xml:space="preserve"> Modificar</w:t>
+      </w:r>
+      <w:r>
+        <w:t xml:space="preserve"> </w:t>
+      </w:r>
+      <w:r>
+        <w:t>plan de acción.</w:t>
+      </w:r>
+      <w:bookmarkEnd w:id="57"/>
+    </w:p>
+    <w:p>
+      <w:pPr>
+        <w:pStyle w:val="PSI-Ttulo3"/>
+      </w:pPr>
+      <w:bookmarkStart w:id="58" w:name="_Toc177738458"/>
+      <w:r>
+        <w:t>Actores</w:t>
+      </w:r>
+      <w:bookmarkEnd w:id="58"/>
     </w:p>
     <w:p>
       <w:pPr>
@@ -7065,18 +7206,19 @@
         </w:numPr>
       </w:pPr>
       <w:r>
-        <w:t>Desarrollador.</w:t>
+        <w:t>Líder del proyecto.</w:t>
       </w:r>
     </w:p>
     <w:p>
       <w:pPr>
         <w:pStyle w:val="PSI-Ttulo3"/>
       </w:pPr>
-      <w:bookmarkStart w:id="56" w:name="_Toc177738456"/>
-      <w:r>
+      <w:bookmarkStart w:id="59" w:name="_Toc177738459"/>
+      <w:r>
+        <w:lastRenderedPageBreak/>
         <w:t>Descripción</w:t>
       </w:r>
-      <w:bookmarkEnd w:id="56"/>
+      <w:bookmarkEnd w:id="59"/>
     </w:p>
     <w:p>
       <w:pPr>
@@ -7112,12 +7254,18 @@
         <w:rPr>
           <w:lang w:eastAsia="ar-SA"/>
         </w:rPr>
-        <w:t>estar vinculado a un</w:t>
+        <w:t>estar vinculado a</w:t>
       </w:r>
       <w:r>
         <w:rPr>
           <w:lang w:eastAsia="ar-SA"/>
         </w:rPr>
+        <w:t xml:space="preserve"> un</w:t>
+      </w:r>
+      <w:r>
+        <w:rPr>
+          <w:lang w:eastAsia="ar-SA"/>
+        </w:rPr>
         <w:t xml:space="preserve"> proyecto</w:t>
       </w:r>
       <w:r>
@@ -7141,73 +7289,55 @@
         <w:t xml:space="preserve">Descripción: </w:t>
       </w:r>
       <w:r>
-        <w:t xml:space="preserve">Los actores </w:t>
-      </w:r>
-      <w:r>
-        <w:t xml:space="preserve">pueden crear </w:t>
-      </w:r>
-      <w:r>
-        <w:t>planes de minimización, de mitigación y/o contingencia,</w:t>
+        <w:rPr>
+          <w:lang w:eastAsia="ar-SA"/>
+        </w:rPr>
+        <w:t>E</w:t>
+      </w:r>
+      <w:r>
+        <w:t>l</w:t>
+      </w:r>
+      <w:r>
+        <w:t xml:space="preserve"> actor </w:t>
+      </w:r>
+      <w:r>
+        <w:t xml:space="preserve">puede </w:t>
+      </w:r>
+      <w:r>
+        <w:t>modificar y/o eliminar los</w:t>
       </w:r>
       <w:r>
         <w:t xml:space="preserve"> </w:t>
       </w:r>
       <w:r>
-        <w:t>asociados a los riesgos</w:t>
-      </w:r>
-      <w:r>
-        <w:t xml:space="preserve">, estas deben tener </w:t>
-      </w:r>
-      <w:r>
-        <w:t>título</w:t>
-      </w:r>
-      <w:r>
-        <w:t xml:space="preserve">, </w:t>
-      </w:r>
-      <w:r>
-        <w:t>tipo de estrategia a seguir</w:t>
-      </w:r>
-      <w:r>
-        <w:t>, fecha de creación y finalización</w:t>
-      </w:r>
-      <w:r>
-        <w:t xml:space="preserve"> y una serie de actividades que se deben realizar para seguir el plan.</w:t>
+        <w:t>planes asociados a los riesgos.</w:t>
       </w:r>
     </w:p>
     <w:p>
       <w:pPr>
         <w:pStyle w:val="PSI-Ttulo2"/>
       </w:pPr>
-      <w:bookmarkStart w:id="57" w:name="_Toc177738457"/>
-      <w:r>
-        <w:t xml:space="preserve">Caso de Uso </w:t>
-      </w:r>
-      <w:r>
-        <w:t>9</w:t>
-      </w:r>
-      <w:r>
-        <w:t>:</w:t>
-      </w:r>
-      <w:r>
-        <w:t xml:space="preserve"> Modificar</w:t>
-      </w:r>
-      <w:r>
-        <w:t xml:space="preserve"> </w:t>
-      </w:r>
-      <w:r>
-        <w:t>plan de acción.</w:t>
-      </w:r>
-      <w:bookmarkEnd w:id="57"/>
+      <w:bookmarkStart w:id="60" w:name="_Toc177738460"/>
+      <w:r>
+        <w:t xml:space="preserve">Caso de Uso 10: </w:t>
+      </w:r>
+      <w:r>
+        <w:t>Programar evaluación de riesgo</w:t>
+      </w:r>
+      <w:r>
+        <w:t>.</w:t>
+      </w:r>
+      <w:bookmarkEnd w:id="60"/>
     </w:p>
     <w:p>
       <w:pPr>
         <w:pStyle w:val="PSI-Ttulo3"/>
       </w:pPr>
-      <w:bookmarkStart w:id="58" w:name="_Toc177738458"/>
+      <w:bookmarkStart w:id="61" w:name="_Toc177738461"/>
       <w:r>
         <w:t>Actores</w:t>
       </w:r>
-      <w:bookmarkEnd w:id="58"/>
+      <w:bookmarkEnd w:id="61"/>
     </w:p>
     <w:p>
       <w:pPr>
@@ -7225,12 +7355,11 @@
       <w:pPr>
         <w:pStyle w:val="PSI-Ttulo3"/>
       </w:pPr>
-      <w:bookmarkStart w:id="59" w:name="_Toc177738459"/>
-      <w:r>
-        <w:lastRenderedPageBreak/>
+      <w:bookmarkStart w:id="62" w:name="_Toc177738462"/>
+      <w:r>
         <w:t>Descripción</w:t>
       </w:r>
-      <w:bookmarkEnd w:id="59"/>
+      <w:bookmarkEnd w:id="62"/>
     </w:p>
     <w:p>
       <w:pPr>
@@ -7266,90 +7395,72 @@
         <w:rPr>
           <w:lang w:eastAsia="ar-SA"/>
         </w:rPr>
-        <w:t>estar vinculado a</w:t>
+        <w:t>estar vinculado a un</w:t>
       </w:r>
       <w:r>
         <w:rPr>
           <w:lang w:eastAsia="ar-SA"/>
         </w:rPr>
-        <w:t xml:space="preserve"> un</w:t>
+        <w:t xml:space="preserve"> proyecto</w:t>
       </w:r>
       <w:r>
         <w:rPr>
           <w:lang w:eastAsia="ar-SA"/>
         </w:rPr>
-        <w:t xml:space="preserve"> proyecto</w:t>
+        <w:t xml:space="preserve"> </w:t>
       </w:r>
       <w:r>
         <w:rPr>
           <w:lang w:eastAsia="ar-SA"/>
         </w:rPr>
+        <w:t>y debe haber al menos un riesgo cargado</w:t>
+      </w:r>
+    </w:p>
+    <w:p>
+      <w:r>
+        <w:rPr>
+          <w:lang w:eastAsia="ar-SA"/>
+        </w:rPr>
+        <w:t>Descripción: E</w:t>
+      </w:r>
+      <w:r>
+        <w:t>l actor</w:t>
+      </w:r>
+      <w:r>
         <w:t xml:space="preserve"> </w:t>
       </w:r>
       <w:r>
-        <w:rPr>
-          <w:lang w:eastAsia="ar-SA"/>
-        </w:rPr>
-        <w:t>y debe haber al menos un riesgo cargado</w:t>
-      </w:r>
-    </w:p>
-    <w:p>
-      <w:r>
-        <w:rPr>
-          <w:lang w:eastAsia="ar-SA"/>
-        </w:rPr>
-        <w:t xml:space="preserve">Descripción: </w:t>
-      </w:r>
-      <w:r>
-        <w:rPr>
-          <w:lang w:eastAsia="ar-SA"/>
-        </w:rPr>
-        <w:t>E</w:t>
-      </w:r>
-      <w:r>
-        <w:t>l</w:t>
-      </w:r>
-      <w:r>
-        <w:t xml:space="preserve"> actor </w:t>
-      </w:r>
-      <w:r>
-        <w:t xml:space="preserve">puede </w:t>
-      </w:r>
-      <w:r>
-        <w:t>modificar y/o eliminar los</w:t>
-      </w:r>
-      <w:r>
-        <w:t xml:space="preserve"> </w:t>
-      </w:r>
-      <w:r>
-        <w:t>planes asociados a los riesgos.</w:t>
+        <w:t>puede definir la frecuencia con la que se realizaran reevaluaciones de los riesgos</w:t>
+      </w:r>
+      <w:r>
+        <w:t>.</w:t>
       </w:r>
     </w:p>
     <w:p>
       <w:pPr>
         <w:pStyle w:val="PSI-Ttulo2"/>
       </w:pPr>
-      <w:bookmarkStart w:id="60" w:name="_Toc177738460"/>
-      <w:r>
-        <w:t xml:space="preserve">Caso de Uso 10: </w:t>
-      </w:r>
-      <w:r>
-        <w:t>Programar evaluación de riesgo</w:t>
+      <w:bookmarkStart w:id="63" w:name="_Toc177738463"/>
+      <w:r>
+        <w:t xml:space="preserve">Caso de Uso 11: </w:t>
+      </w:r>
+      <w:r>
+        <w:t>Realizar informes</w:t>
       </w:r>
       <w:r>
         <w:t>.</w:t>
       </w:r>
-      <w:bookmarkEnd w:id="60"/>
+      <w:bookmarkEnd w:id="63"/>
     </w:p>
     <w:p>
       <w:pPr>
         <w:pStyle w:val="PSI-Ttulo3"/>
       </w:pPr>
-      <w:bookmarkStart w:id="61" w:name="_Toc177738461"/>
+      <w:bookmarkStart w:id="64" w:name="_Toc177738464"/>
       <w:r>
         <w:t>Actores</w:t>
       </w:r>
-      <w:bookmarkEnd w:id="61"/>
+      <w:bookmarkEnd w:id="64"/>
     </w:p>
     <w:p>
       <w:pPr>
@@ -7365,117 +7476,6 @@
     </w:p>
     <w:p>
       <w:pPr>
-        <w:pStyle w:val="PSI-Ttulo3"/>
-      </w:pPr>
-      <w:bookmarkStart w:id="62" w:name="_Toc177738462"/>
-      <w:r>
-        <w:t>Descripción</w:t>
-      </w:r>
-      <w:bookmarkEnd w:id="62"/>
-    </w:p>
-    <w:p>
-      <w:pPr>
-        <w:rPr>
-          <w:lang w:eastAsia="ar-SA"/>
-        </w:rPr>
-      </w:pPr>
-      <w:r>
-        <w:rPr>
-          <w:lang w:eastAsia="ar-SA"/>
-        </w:rPr>
-        <w:t>Precondición:</w:t>
-      </w:r>
-      <w:r>
-        <w:rPr>
-          <w:lang w:eastAsia="ar-SA"/>
-        </w:rPr>
-        <w:t xml:space="preserve"> </w:t>
-      </w:r>
-      <w:r>
-        <w:rPr>
-          <w:lang w:eastAsia="ar-SA"/>
-        </w:rPr>
-        <w:t>Realizar el Caso de uso 1</w:t>
-      </w:r>
-      <w:r>
-        <w:rPr>
-          <w:lang w:eastAsia="ar-SA"/>
-        </w:rPr>
-        <w:t xml:space="preserve">, </w:t>
-      </w:r>
-      <w:r>
-        <w:rPr>
-          <w:lang w:eastAsia="ar-SA"/>
-        </w:rPr>
-        <w:t>estar vinculado a un</w:t>
-      </w:r>
-      <w:r>
-        <w:rPr>
-          <w:lang w:eastAsia="ar-SA"/>
-        </w:rPr>
-        <w:t xml:space="preserve"> proyecto</w:t>
-      </w:r>
-      <w:r>
-        <w:rPr>
-          <w:lang w:eastAsia="ar-SA"/>
-        </w:rPr>
-        <w:t xml:space="preserve"> </w:t>
-      </w:r>
-      <w:r>
-        <w:rPr>
-          <w:lang w:eastAsia="ar-SA"/>
-        </w:rPr>
-        <w:t>y debe haber al menos un riesgo cargado</w:t>
-      </w:r>
-    </w:p>
-    <w:p>
-      <w:r>
-        <w:rPr>
-          <w:lang w:eastAsia="ar-SA"/>
-        </w:rPr>
-        <w:t>Descripción: E</w:t>
-      </w:r>
-      <w:r>
-        <w:t>l actor</w:t>
-      </w:r>
-      <w:r>
-        <w:t xml:space="preserve"> </w:t>
-      </w:r>
-      <w:r>
-        <w:t>puede definir la frecuencia con la que se realizaran reevaluaciones de los riesgos</w:t>
-      </w:r>
-      <w:r>
-        <w:t>.</w:t>
-      </w:r>
-    </w:p>
-    <w:p>
-      <w:pPr>
-        <w:pStyle w:val="PSI-Ttulo2"/>
-      </w:pPr>
-      <w:bookmarkStart w:id="63" w:name="_Toc177738463"/>
-      <w:r>
-        <w:t xml:space="preserve">Caso de Uso 11: </w:t>
-      </w:r>
-      <w:r>
-        <w:t>Realizar informes</w:t>
-      </w:r>
-      <w:r>
-        <w:t>.</w:t>
-      </w:r>
-      <w:bookmarkEnd w:id="63"/>
-    </w:p>
-    <w:p>
-      <w:pPr>
-        <w:pStyle w:val="PSI-Ttulo3"/>
-      </w:pPr>
-      <w:bookmarkStart w:id="64" w:name="_Toc177738464"/>
-      <w:r>
-        <w:t>Actores</w:t>
-      </w:r>
-      <w:bookmarkEnd w:id="64"/>
-    </w:p>
-    <w:p>
-      <w:pPr>
         <w:pStyle w:val="Prrafodelista"/>
         <w:numPr>
           <w:ilvl w:val="0"/>
@@ -7483,8 +7483,143 @@
         </w:numPr>
       </w:pPr>
       <w:r>
-        <w:t>Líder del proyecto.</w:t>
-      </w:r>
+        <w:t>Desarrolladores</w:t>
+      </w:r>
+    </w:p>
+    <w:p>
+      <w:pPr>
+        <w:pStyle w:val="PSI-Ttulo3"/>
+      </w:pPr>
+      <w:bookmarkStart w:id="65" w:name="_Toc177738465"/>
+      <w:r>
+        <w:t>Descripción</w:t>
+      </w:r>
+      <w:bookmarkEnd w:id="65"/>
+    </w:p>
+    <w:p>
+      <w:pPr>
+        <w:rPr>
+          <w:lang w:eastAsia="ar-SA"/>
+        </w:rPr>
+      </w:pPr>
+      <w:r>
+        <w:rPr>
+          <w:lang w:eastAsia="ar-SA"/>
+        </w:rPr>
+        <w:t>Precondición:</w:t>
+      </w:r>
+      <w:r>
+        <w:rPr>
+          <w:lang w:eastAsia="ar-SA"/>
+        </w:rPr>
+        <w:t xml:space="preserve"> </w:t>
+      </w:r>
+      <w:r>
+        <w:rPr>
+          <w:lang w:eastAsia="ar-SA"/>
+        </w:rPr>
+        <w:t>Realizar el Caso de uso 1</w:t>
+      </w:r>
+      <w:r>
+        <w:rPr>
+          <w:lang w:eastAsia="ar-SA"/>
+        </w:rPr>
+        <w:t xml:space="preserve">, </w:t>
+      </w:r>
+      <w:r>
+        <w:rPr>
+          <w:lang w:eastAsia="ar-SA"/>
+        </w:rPr>
+        <w:t>estar vinculado a un</w:t>
+      </w:r>
+      <w:r>
+        <w:rPr>
+          <w:lang w:eastAsia="ar-SA"/>
+        </w:rPr>
+        <w:t xml:space="preserve"> proyecto</w:t>
+      </w:r>
+      <w:r>
+        <w:rPr>
+          <w:lang w:eastAsia="ar-SA"/>
+        </w:rPr>
+        <w:t xml:space="preserve"> </w:t>
+      </w:r>
+      <w:r>
+        <w:rPr>
+          <w:lang w:eastAsia="ar-SA"/>
+        </w:rPr>
+        <w:t>y debe haber al menos un riesgo cargado</w:t>
+      </w:r>
+    </w:p>
+    <w:p>
+      <w:r>
+        <w:rPr>
+          <w:lang w:eastAsia="ar-SA"/>
+        </w:rPr>
+        <w:t xml:space="preserve">Descripción: </w:t>
+      </w:r>
+      <w:r>
+        <w:rPr>
+          <w:lang w:eastAsia="ar-SA"/>
+        </w:rPr>
+        <w:t xml:space="preserve">Los </w:t>
+      </w:r>
+      <w:r>
+        <w:rPr>
+          <w:lang w:eastAsia="ar-SA"/>
+        </w:rPr>
+        <w:t>actores</w:t>
+      </w:r>
+      <w:r>
+        <w:rPr>
+          <w:lang w:eastAsia="ar-SA"/>
+        </w:rPr>
+        <w:t xml:space="preserve"> pueden </w:t>
+      </w:r>
+      <w:r>
+        <w:rPr>
+          <w:lang w:eastAsia="ar-SA"/>
+        </w:rPr>
+        <w:t>realizar</w:t>
+      </w:r>
+      <w:r>
+        <w:rPr>
+          <w:lang w:eastAsia="ar-SA"/>
+        </w:rPr>
+        <w:t xml:space="preserve"> distintos tipos de informes (por ejemplo, informes de incidencia de un riesgo)</w:t>
+      </w:r>
+      <w:r>
+        <w:rPr>
+          <w:lang w:eastAsia="ar-SA"/>
+        </w:rPr>
+        <w:t>.</w:t>
+      </w:r>
+    </w:p>
+    <w:p>
+      <w:pPr>
+        <w:pStyle w:val="PSI-Ttulo2"/>
+      </w:pPr>
+      <w:bookmarkStart w:id="66" w:name="_Toc177738466"/>
+      <w:r>
+        <w:t xml:space="preserve">Caso de Uso 12: </w:t>
+      </w:r>
+      <w:r>
+        <w:t>Exportar archivos</w:t>
+      </w:r>
+      <w:r>
+        <w:t>.</w:t>
+      </w:r>
+      <w:bookmarkEnd w:id="66"/>
+    </w:p>
+    <w:p>
+      <w:pPr>
+        <w:pStyle w:val="PSI-Ttulo3"/>
+      </w:pPr>
+      <w:bookmarkStart w:id="67" w:name="_Toc177738467"/>
+      <w:r>
+        <w:t>Actores</w:t>
+      </w:r>
+      <w:bookmarkEnd w:id="67"/>
     </w:p>
     <w:p>
       <w:pPr>
@@ -7495,143 +7630,8 @@
         </w:numPr>
       </w:pPr>
       <w:r>
-        <w:t>Desarrolladores</w:t>
-      </w:r>
-    </w:p>
-    <w:p>
-      <w:pPr>
-        <w:pStyle w:val="PSI-Ttulo3"/>
-      </w:pPr>
-      <w:bookmarkStart w:id="65" w:name="_Toc177738465"/>
-      <w:r>
-        <w:t>Descripción</w:t>
-      </w:r>
-      <w:bookmarkEnd w:id="65"/>
-    </w:p>
-    <w:p>
-      <w:pPr>
-        <w:rPr>
-          <w:lang w:eastAsia="ar-SA"/>
-        </w:rPr>
-      </w:pPr>
-      <w:r>
-        <w:rPr>
-          <w:lang w:eastAsia="ar-SA"/>
-        </w:rPr>
-        <w:t>Precondición:</w:t>
-      </w:r>
-      <w:r>
-        <w:rPr>
-          <w:lang w:eastAsia="ar-SA"/>
-        </w:rPr>
-        <w:t xml:space="preserve"> </w:t>
-      </w:r>
-      <w:r>
-        <w:rPr>
-          <w:lang w:eastAsia="ar-SA"/>
-        </w:rPr>
-        <w:t>Realizar el Caso de uso 1</w:t>
-      </w:r>
-      <w:r>
-        <w:rPr>
-          <w:lang w:eastAsia="ar-SA"/>
-        </w:rPr>
-        <w:t xml:space="preserve">, </w:t>
-      </w:r>
-      <w:r>
-        <w:rPr>
-          <w:lang w:eastAsia="ar-SA"/>
-        </w:rPr>
-        <w:t>estar vinculado a un</w:t>
-      </w:r>
-      <w:r>
-        <w:rPr>
-          <w:lang w:eastAsia="ar-SA"/>
-        </w:rPr>
-        <w:t xml:space="preserve"> proyecto</w:t>
-      </w:r>
-      <w:r>
-        <w:rPr>
-          <w:lang w:eastAsia="ar-SA"/>
-        </w:rPr>
-        <w:t xml:space="preserve"> </w:t>
-      </w:r>
-      <w:r>
-        <w:rPr>
-          <w:lang w:eastAsia="ar-SA"/>
-        </w:rPr>
-        <w:t>y debe haber al menos un riesgo cargado</w:t>
-      </w:r>
-    </w:p>
-    <w:p>
-      <w:r>
-        <w:rPr>
-          <w:lang w:eastAsia="ar-SA"/>
-        </w:rPr>
-        <w:t xml:space="preserve">Descripción: </w:t>
-      </w:r>
-      <w:r>
-        <w:rPr>
-          <w:lang w:eastAsia="ar-SA"/>
-        </w:rPr>
-        <w:t xml:space="preserve">Los </w:t>
-      </w:r>
-      <w:r>
-        <w:rPr>
-          <w:lang w:eastAsia="ar-SA"/>
-        </w:rPr>
-        <w:t>actores</w:t>
-      </w:r>
-      <w:r>
-        <w:rPr>
-          <w:lang w:eastAsia="ar-SA"/>
-        </w:rPr>
-        <w:t xml:space="preserve"> pueden </w:t>
-      </w:r>
-      <w:r>
-        <w:rPr>
-          <w:lang w:eastAsia="ar-SA"/>
-        </w:rPr>
-        <w:t>realizar</w:t>
-      </w:r>
-      <w:r>
-        <w:rPr>
-          <w:lang w:eastAsia="ar-SA"/>
-        </w:rPr>
-        <w:t xml:space="preserve"> distintos tipos de informes (por ejemplo, informes de incidencia de un riesgo)</w:t>
-      </w:r>
-      <w:r>
-        <w:rPr>
-          <w:lang w:eastAsia="ar-SA"/>
-        </w:rPr>
-        <w:t>.</w:t>
-      </w:r>
-    </w:p>
-    <w:p>
-      <w:pPr>
-        <w:pStyle w:val="PSI-Ttulo2"/>
-      </w:pPr>
-      <w:bookmarkStart w:id="66" w:name="_Toc177738466"/>
-      <w:r>
-        <w:t xml:space="preserve">Caso de Uso 12: </w:t>
-      </w:r>
-      <w:r>
-        <w:t>Exportar archivos</w:t>
-      </w:r>
-      <w:r>
-        <w:t>.</w:t>
-      </w:r>
-      <w:bookmarkEnd w:id="66"/>
-    </w:p>
-    <w:p>
-      <w:pPr>
-        <w:pStyle w:val="PSI-Ttulo3"/>
-      </w:pPr>
-      <w:bookmarkStart w:id="67" w:name="_Toc177738467"/>
-      <w:r>
-        <w:t>Actores</w:t>
-      </w:r>
-      <w:bookmarkEnd w:id="67"/>
+        <w:t>Administrador del sistema.</w:t>
+      </w:r>
     </w:p>
     <w:p>
       <w:pPr>
@@ -7642,7 +7642,7 @@
         </w:numPr>
       </w:pPr>
       <w:r>
-        <w:t>Administrador del sistema.</w:t>
+        <w:t>Líder del proyecto.</w:t>
       </w:r>
     </w:p>
     <w:p>
@@ -7654,8 +7654,144 @@
         </w:numPr>
       </w:pPr>
       <w:r>
-        <w:t>Líder del proyecto.</w:t>
-      </w:r>
+        <w:t>Desarrolladores.</w:t>
+      </w:r>
+    </w:p>
+    <w:p>
+      <w:pPr>
+        <w:pStyle w:val="PSI-Ttulo3"/>
+      </w:pPr>
+      <w:bookmarkStart w:id="68" w:name="_Toc177738468"/>
+      <w:r>
+        <w:t>Descripción</w:t>
+      </w:r>
+      <w:bookmarkEnd w:id="68"/>
+    </w:p>
+    <w:p>
+      <w:pPr>
+        <w:rPr>
+          <w:lang w:eastAsia="ar-SA"/>
+        </w:rPr>
+      </w:pPr>
+      <w:r>
+        <w:rPr>
+          <w:lang w:eastAsia="ar-SA"/>
+        </w:rPr>
+        <w:t>Precondición:</w:t>
+      </w:r>
+      <w:r>
+        <w:rPr>
+          <w:lang w:eastAsia="ar-SA"/>
+        </w:rPr>
+        <w:t xml:space="preserve"> </w:t>
+      </w:r>
+      <w:r>
+        <w:rPr>
+          <w:lang w:eastAsia="ar-SA"/>
+        </w:rPr>
+        <w:t xml:space="preserve">Realizar el Caso de uso 1, para los </w:t>
+      </w:r>
+      <w:r>
+        <w:rPr>
+          <w:lang w:eastAsia="ar-SA"/>
+        </w:rPr>
+        <w:t>líderes</w:t>
+      </w:r>
+      <w:r>
+        <w:rPr>
+          <w:lang w:eastAsia="ar-SA"/>
+        </w:rPr>
+        <w:t xml:space="preserve"> d</w:t>
+      </w:r>
+      <w:r>
+        <w:rPr>
+          <w:lang w:eastAsia="ar-SA"/>
+        </w:rPr>
+        <w:t xml:space="preserve">el proyecto y desarrolladores, además de </w:t>
+      </w:r>
+      <w:r>
+        <w:rPr>
+          <w:lang w:eastAsia="ar-SA"/>
+        </w:rPr>
+        <w:t>estar vinculado</w:t>
+      </w:r>
+      <w:r>
+        <w:rPr>
+          <w:lang w:eastAsia="ar-SA"/>
+        </w:rPr>
+        <w:t>s a un</w:t>
+      </w:r>
+      <w:r>
+        <w:rPr>
+          <w:lang w:eastAsia="ar-SA"/>
+        </w:rPr>
+        <w:t xml:space="preserve"> proyecto.</w:t>
+      </w:r>
+    </w:p>
+    <w:p>
+      <w:r>
+        <w:rPr>
+          <w:lang w:eastAsia="ar-SA"/>
+        </w:rPr>
+        <w:t xml:space="preserve">Descripción: </w:t>
+      </w:r>
+      <w:r>
+        <w:rPr>
+          <w:lang w:eastAsia="ar-SA"/>
+        </w:rPr>
+        <w:t xml:space="preserve">Los </w:t>
+      </w:r>
+      <w:r>
+        <w:rPr>
+          <w:lang w:eastAsia="ar-SA"/>
+        </w:rPr>
+        <w:t>actores</w:t>
+      </w:r>
+      <w:r>
+        <w:rPr>
+          <w:lang w:eastAsia="ar-SA"/>
+        </w:rPr>
+        <w:t xml:space="preserve"> podrán exportar los informes</w:t>
+      </w:r>
+      <w:r>
+        <w:rPr>
+          <w:lang w:eastAsia="ar-SA"/>
+        </w:rPr>
+        <w:t xml:space="preserve"> y </w:t>
+      </w:r>
+      <w:r>
+        <w:rPr>
+          <w:lang w:eastAsia="ar-SA"/>
+        </w:rPr>
+        <w:t>gráficos realizados.</w:t>
+      </w:r>
+    </w:p>
+    <w:p>
+      <w:pPr>
+        <w:pStyle w:val="PSI-Ttulo2"/>
+      </w:pPr>
+      <w:bookmarkStart w:id="69" w:name="_Toc177738469"/>
+      <w:r>
+        <w:lastRenderedPageBreak/>
+        <w:t xml:space="preserve">Caso de Uso 13: </w:t>
+      </w:r>
+      <w:r>
+        <w:t>Realizar análisis de riesgo</w:t>
+      </w:r>
+      <w:r>
+        <w:t>.</w:t>
+      </w:r>
+      <w:bookmarkEnd w:id="69"/>
+    </w:p>
+    <w:p>
+      <w:pPr>
+        <w:pStyle w:val="PSI-Ttulo3"/>
+      </w:pPr>
+      <w:bookmarkStart w:id="70" w:name="_Toc177738470"/>
+      <w:r>
+        <w:t>Actores</w:t>
+      </w:r>
+      <w:bookmarkEnd w:id="70"/>
     </w:p>
     <w:p>
       <w:pPr>
@@ -7666,144 +7802,8 @@
         </w:numPr>
       </w:pPr>
       <w:r>
-        <w:t>Desarrolladores.</w:t>
-      </w:r>
-    </w:p>
-    <w:p>
-      <w:pPr>
-        <w:pStyle w:val="PSI-Ttulo3"/>
-      </w:pPr>
-      <w:bookmarkStart w:id="68" w:name="_Toc177738468"/>
-      <w:r>
-        <w:t>Descripción</w:t>
-      </w:r>
-      <w:bookmarkEnd w:id="68"/>
-    </w:p>
-    <w:p>
-      <w:pPr>
-        <w:rPr>
-          <w:lang w:eastAsia="ar-SA"/>
-        </w:rPr>
-      </w:pPr>
-      <w:r>
-        <w:rPr>
-          <w:lang w:eastAsia="ar-SA"/>
-        </w:rPr>
-        <w:t>Precondición:</w:t>
-      </w:r>
-      <w:r>
-        <w:rPr>
-          <w:lang w:eastAsia="ar-SA"/>
-        </w:rPr>
-        <w:t xml:space="preserve"> </w:t>
-      </w:r>
-      <w:r>
-        <w:rPr>
-          <w:lang w:eastAsia="ar-SA"/>
-        </w:rPr>
-        <w:t xml:space="preserve">Realizar el Caso de uso 1, para los </w:t>
-      </w:r>
-      <w:r>
-        <w:rPr>
-          <w:lang w:eastAsia="ar-SA"/>
-        </w:rPr>
-        <w:t>líderes</w:t>
-      </w:r>
-      <w:r>
-        <w:rPr>
-          <w:lang w:eastAsia="ar-SA"/>
-        </w:rPr>
-        <w:t xml:space="preserve"> d</w:t>
-      </w:r>
-      <w:r>
-        <w:rPr>
-          <w:lang w:eastAsia="ar-SA"/>
-        </w:rPr>
-        <w:t xml:space="preserve">el proyecto y desarrolladores, además de </w:t>
-      </w:r>
-      <w:r>
-        <w:rPr>
-          <w:lang w:eastAsia="ar-SA"/>
-        </w:rPr>
-        <w:t>estar vinculado</w:t>
-      </w:r>
-      <w:r>
-        <w:rPr>
-          <w:lang w:eastAsia="ar-SA"/>
-        </w:rPr>
-        <w:t>s a un</w:t>
-      </w:r>
-      <w:r>
-        <w:rPr>
-          <w:lang w:eastAsia="ar-SA"/>
-        </w:rPr>
-        <w:t xml:space="preserve"> proyecto.</w:t>
-      </w:r>
-    </w:p>
-    <w:p>
-      <w:r>
-        <w:rPr>
-          <w:lang w:eastAsia="ar-SA"/>
-        </w:rPr>
-        <w:t xml:space="preserve">Descripción: </w:t>
-      </w:r>
-      <w:r>
-        <w:rPr>
-          <w:lang w:eastAsia="ar-SA"/>
-        </w:rPr>
-        <w:t xml:space="preserve">Los </w:t>
-      </w:r>
-      <w:r>
-        <w:rPr>
-          <w:lang w:eastAsia="ar-SA"/>
-        </w:rPr>
-        <w:t>actores</w:t>
-      </w:r>
-      <w:r>
-        <w:rPr>
-          <w:lang w:eastAsia="ar-SA"/>
-        </w:rPr>
-        <w:t xml:space="preserve"> podrán exportar los informes</w:t>
-      </w:r>
-      <w:r>
-        <w:rPr>
-          <w:lang w:eastAsia="ar-SA"/>
-        </w:rPr>
-        <w:t xml:space="preserve"> y </w:t>
-      </w:r>
-      <w:r>
-        <w:rPr>
-          <w:lang w:eastAsia="ar-SA"/>
-        </w:rPr>
-        <w:t>gráficos realizados.</w:t>
-      </w:r>
-    </w:p>
-    <w:p>
-      <w:pPr>
-        <w:pStyle w:val="PSI-Ttulo2"/>
-      </w:pPr>
-      <w:bookmarkStart w:id="69" w:name="_Toc177738469"/>
-      <w:r>
-        <w:lastRenderedPageBreak/>
-        <w:t xml:space="preserve">Caso de Uso 13: </w:t>
-      </w:r>
-      <w:r>
-        <w:t>Realizar análisis de riesgo</w:t>
-      </w:r>
-      <w:r>
-        <w:t>.</w:t>
-      </w:r>
-      <w:bookmarkEnd w:id="69"/>
-    </w:p>
-    <w:p>
-      <w:pPr>
-        <w:pStyle w:val="PSI-Ttulo3"/>
-      </w:pPr>
-      <w:bookmarkStart w:id="70" w:name="_Toc177738470"/>
-      <w:r>
-        <w:t>Actores</w:t>
-      </w:r>
-      <w:bookmarkEnd w:id="70"/>
+        <w:t>Líder del proyecto.</w:t>
+      </w:r>
     </w:p>
     <w:p>
       <w:pPr>
@@ -7814,18 +7814,6 @@
         </w:numPr>
       </w:pPr>
       <w:r>
-        <w:t>Líder del proyecto.</w:t>
-      </w:r>
-    </w:p>
-    <w:p>
-      <w:pPr>
-        <w:pStyle w:val="Prrafodelista"/>
-        <w:numPr>
-          <w:ilvl w:val="0"/>
-          <w:numId w:val="13"/>
-        </w:numPr>
-      </w:pPr>
-      <w:r>
         <w:t>Desarrolladores.</w:t>
       </w:r>
     </w:p>
@@ -7965,10 +7953,10 @@
           <w:noProof/>
         </w:rPr>
         <w:drawing>
-          <wp:inline distT="0" distB="0" distL="0" distR="0" wp14:anchorId="357E36C8" wp14:editId="119B47CC">
-            <wp:extent cx="5029200" cy="4524375"/>
+          <wp:inline distT="0" distB="0" distL="0" distR="0" wp14:anchorId="4BE149F6" wp14:editId="0EE0D282">
+            <wp:extent cx="5048250" cy="4200525"/>
             <wp:effectExtent l="0" t="0" r="0" b="9525"/>
-            <wp:docPr id="195417123" name="Imagen 15"/>
+            <wp:docPr id="1222914216" name="Imagen 15"/>
             <wp:cNvGraphicFramePr>
               <a:graphicFrameLocks xmlns:a="http://schemas.openxmlformats.org/drawingml/2006/main" noChangeAspect="1"/>
             </wp:cNvGraphicFramePr>
@@ -7997,7 +7985,7 @@
                   <pic:spPr bwMode="auto">
                     <a:xfrm>
                       <a:off x="0" y="0"/>
-                      <a:ext cx="5029200" cy="4524375"/>
+                      <a:ext cx="5048250" cy="4200525"/>
                     </a:xfrm>
                     <a:prstGeom prst="rect">
                       <a:avLst/>
@@ -8051,7 +8039,6 @@
       <w:bookmarkStart w:id="76" w:name="_Toc235009561"/>
       <w:bookmarkStart w:id="77" w:name="_Toc177738473"/>
       <w:r>
-        <w:lastRenderedPageBreak/>
         <w:t>Requerimientos Funcionales</w:t>
       </w:r>
       <w:bookmarkEnd w:id="75"/>
@@ -8857,7 +8844,6 @@
               <w:rPr>
                 <w:lang w:val="es-AR"/>
               </w:rPr>
-              <w:lastRenderedPageBreak/>
               <w:t>Identificación del Requerimiento:</w:t>
             </w:r>
           </w:p>
@@ -8951,6 +8937,7 @@
               <w:rPr>
                 <w:i w:val="0"/>
               </w:rPr>
+              <w:lastRenderedPageBreak/>
               <w:t>Los usu</w:t>
             </w:r>
             <w:r>
@@ -9668,7 +9655,6 @@
               <w:rPr>
                 <w:lang w:val="es-AR"/>
               </w:rPr>
-              <w:lastRenderedPageBreak/>
               <w:t>Identificación del Requerimiento:</w:t>
             </w:r>
           </w:p>
@@ -9768,6 +9754,7 @@
               <w:rPr>
                 <w:i w:val="0"/>
               </w:rPr>
+              <w:lastRenderedPageBreak/>
               <w:t xml:space="preserve">Los administradores o </w:t>
             </w:r>
             <w:r>
@@ -10492,7 +10479,6 @@
               <w:rPr>
                 <w:lang w:val="es-AR"/>
               </w:rPr>
-              <w:lastRenderedPageBreak/>
               <w:t>Nombre del Requerimiento:</w:t>
             </w:r>
           </w:p>
@@ -10585,6 +10571,7 @@
               <w:rPr>
                 <w:lang w:val="es-AR"/>
               </w:rPr>
+              <w:lastRenderedPageBreak/>
               <w:t>Características:</w:t>
             </w:r>
           </w:p>
@@ -11392,6 +11379,7 @@
               <w:rPr>
                 <w:lang w:val="es-AR"/>
               </w:rPr>
+              <w:lastRenderedPageBreak/>
               <w:t>Identificación del Requerimiento:</w:t>
             </w:r>
           </w:p>
@@ -12113,7 +12101,6 @@
               <w:rPr>
                 <w:i w:val="0"/>
               </w:rPr>
-              <w:lastRenderedPageBreak/>
               <w:t xml:space="preserve">La prioridad es: </w:t>
             </w:r>
             <w:r>
@@ -12218,6 +12205,7 @@
               <w:rPr>
                 <w:lang w:val="es-AR"/>
               </w:rPr>
+              <w:lastRenderedPageBreak/>
               <w:t>Nombre del Requerimiento:</w:t>
             </w:r>
           </w:p>
@@ -13101,6 +13089,7 @@
               <w:rPr>
                 <w:lang w:val="es-AR"/>
               </w:rPr>
+              <w:lastRenderedPageBreak/>
               <w:t>Identificación del Requerimiento:</w:t>
             </w:r>
           </w:p>
@@ -13611,7 +13600,6 @@
       <w:bookmarkStart w:id="88" w:name="_Toc235009565"/>
       <w:bookmarkStart w:id="89" w:name="_Toc177738477"/>
       <w:r>
-        <w:lastRenderedPageBreak/>
         <w:t>Seguridad</w:t>
       </w:r>
       <w:bookmarkEnd w:id="87"/>
@@ -13653,6 +13641,7 @@
       </w:pPr>
       <w:bookmarkStart w:id="91" w:name="_Hlk177563954"/>
       <w:r>
+        <w:lastRenderedPageBreak/>
         <w:t>El sistema solo permitirá a los administradores del sistema registrar o eliminar usuarios y crear proyectos.</w:t>
       </w:r>
     </w:p>
@@ -13999,7 +13988,6 @@
           <w:bCs/>
           <w:lang w:val="es-AR"/>
         </w:rPr>
-        <w:lastRenderedPageBreak/>
         <w:t>Soporte y Actualizaciones</w:t>
       </w:r>
       <w:r>
@@ -14022,6 +14010,7 @@
       <w:bookmarkStart w:id="119" w:name="_Toc235009574"/>
       <w:bookmarkStart w:id="120" w:name="_Toc177738486"/>
       <w:r>
+        <w:lastRenderedPageBreak/>
         <w:t xml:space="preserve">Requerimientos </w:t>
       </w:r>
       <w:bookmarkEnd w:id="118"/>
@@ -14320,7 +14309,6 @@
       <w:bookmarkStart w:id="135" w:name="_Toc235009580"/>
       <w:bookmarkStart w:id="136" w:name="_Toc177738491"/>
       <w:r>
-        <w:lastRenderedPageBreak/>
         <w:t>Estándares Aplicables</w:t>
       </w:r>
       <w:bookmarkEnd w:id="134"/>

</xml_diff>

<commit_message>
docs: Agregar informe de verificación unitaria. Agregar planes de mitigacion y contingencia. Corregir cronograma de iteracion actual. Corregir documentacion varia.
</commit_message>
<xml_diff>
--- a/2. Etapa de elaboración/Iteración 1/Especificación de requerimientos/SRS_Vesta Risk Manager_T-Code.docx
+++ b/2. Etapa de elaboración/Iteración 1/Especificación de requerimientos/SRS_Vesta Risk Manager_T-Code.docx
@@ -357,25 +357,7 @@
           <w:sz w:val="36"/>
           <w:szCs w:val="36"/>
         </w:rPr>
-        <w:t xml:space="preserve">Vesta </w:t>
-      </w:r>
-      <w:proofErr w:type="spellStart"/>
-      <w:r>
-        <w:rPr>
-          <w:rFonts w:ascii="Cambria" w:hAnsi="Cambria"/>
-          <w:sz w:val="36"/>
-          <w:szCs w:val="36"/>
-        </w:rPr>
-        <w:t>Risk</w:t>
-      </w:r>
-      <w:proofErr w:type="spellEnd"/>
-      <w:r>
-        <w:rPr>
-          <w:rFonts w:ascii="Cambria" w:hAnsi="Cambria"/>
-          <w:sz w:val="36"/>
-          <w:szCs w:val="36"/>
-        </w:rPr>
-        <w:t xml:space="preserve"> Manager</w:t>
+        <w:t>Vesta Risk Manager</w:t>
       </w:r>
     </w:p>
     <w:p>
@@ -406,16 +388,8 @@
         <w:rPr>
           <w:lang w:val="es-AR"/>
         </w:rPr>
-        <w:t>T-</w:t>
-      </w:r>
-      <w:proofErr w:type="spellStart"/>
-      <w:r>
-        <w:rPr>
-          <w:lang w:val="es-AR"/>
-        </w:rPr>
-        <w:t>Code</w:t>
-      </w:r>
-      <w:proofErr w:type="spellEnd"/>
+        <w:t>T-Code</w:t>
+      </w:r>
       <w:r>
         <w:rPr>
           <w:lang w:val="es-AR"/>
@@ -5690,25 +5664,13 @@
         <w:t>En este documento se presenta el diagrama de casos de uso del sistema, que tiene como objetivo representar de forma simple y gráfica</w:t>
       </w:r>
       <w:r>
-        <w:t xml:space="preserve"> el funcionamiento del sistema para facilitar la comprensión </w:t>
-      </w:r>
-      <w:proofErr w:type="gramStart"/>
-      <w:r>
-        <w:t>del mismo</w:t>
-      </w:r>
-      <w:proofErr w:type="gramEnd"/>
-      <w:r>
-        <w:t xml:space="preserve"> a los distintos interesados del proyecto. </w:t>
+        <w:t xml:space="preserve"> el funcionamiento del sistema para facilitar la comprensión del mismo a los distintos interesados del proyecto. </w:t>
       </w:r>
       <w:r>
         <w:t>Asimismo, se incluyen detalles sobre las características y restricciones del sistema, abordando estos aspectos desde un nivel técnico más profundo para asegurar una comprensión completa y precisa.</w:t>
       </w:r>
     </w:p>
-    <w:p>
-      <w:pPr>
-        <w:pStyle w:val="PSI-Ttulo2"/>
-      </w:pPr>
-    </w:p>
+    <w:p/>
     <w:p>
       <w:pPr>
         <w:pStyle w:val="PSI-Ttulo1"/>
@@ -7778,22 +7740,19 @@
     <w:p>
       <w:pPr>
         <w:pStyle w:val="PSI-Comentario"/>
+      </w:pPr>
+      <w:r>
+        <w:t>En este apartado se describ</w:t>
+      </w:r>
+      <w:r>
+        <w:t>en las funcionalidades y servicios que deben ser provistos por el sistema.</w:t>
+      </w:r>
+    </w:p>
+    <w:p>
+      <w:pPr>
+        <w:pStyle w:val="PSI-Comentario"/>
         <w:rPr>
           <w:lang w:val="es-ES"/>
-        </w:rPr>
-      </w:pPr>
-      <w:r>
-        <w:t>En este apartado se describ</w:t>
-      </w:r>
-      <w:r>
-        <w:t>en las funcionalidades y servicios que deben ser provistos por el sistema.</w:t>
-      </w:r>
-    </w:p>
-    <w:p>
-      <w:pPr>
-        <w:pStyle w:val="PSI-Ttulo1"/>
-        <w:rPr>
-          <w:rFonts w:eastAsia="Calibri"/>
         </w:rPr>
       </w:pPr>
     </w:p>
@@ -7888,11 +7847,24 @@
                 <w:i w:val="0"/>
               </w:rPr>
             </w:pPr>
-            <w:r>
-              <w:rPr>
-                <w:i w:val="0"/>
-              </w:rPr>
-              <w:t>Registrar usuarios</w:t>
+            <w:bookmarkStart w:id="75" w:name="_Hlk181300695"/>
+            <w:r>
+              <w:rPr>
+                <w:i w:val="0"/>
+              </w:rPr>
+              <w:t>Registrar</w:t>
+            </w:r>
+            <w:r>
+              <w:rPr>
+                <w:i w:val="0"/>
+              </w:rPr>
+              <w:t>, modificar y eliminar</w:t>
+            </w:r>
+            <w:r>
+              <w:rPr>
+                <w:i w:val="0"/>
+              </w:rPr>
+              <w:t xml:space="preserve"> usuarios</w:t>
             </w:r>
             <w:r>
               <w:rPr>
@@ -7900,6 +7872,7 @@
               </w:rPr>
               <w:t>.</w:t>
             </w:r>
+            <w:bookmarkEnd w:id="75"/>
           </w:p>
         </w:tc>
       </w:tr>
@@ -8013,7 +7986,13 @@
               <w:rPr>
                 <w:i w:val="0"/>
               </w:rPr>
-              <w:t>Los administradores del sistema podrán registrar el nombre y email, vinculado a una cuenta de Google, de los usuarios que tendrán acceso al sistema. El nombre será ingresado opcionalmente.</w:t>
+              <w:t xml:space="preserve">Los administradores del sistema podrán registrar el nombre y email, vinculado a una cuenta de Google, de los usuarios que tendrán acceso al sistema. </w:t>
+            </w:r>
+            <w:r>
+              <w:rPr>
+                <w:i w:val="0"/>
+              </w:rPr>
+              <w:t>También podrán modificar los datos de los usuarios ya registrados o eliminarlos.</w:t>
             </w:r>
           </w:p>
         </w:tc>
@@ -8050,15 +8029,7 @@
         </w:tc>
       </w:tr>
     </w:tbl>
-    <w:p>
-      <w:pPr>
-        <w:pStyle w:val="PSI-Ttulo1"/>
-        <w:rPr>
-          <w:rFonts w:eastAsia="Calibri"/>
-          <w:color w:val="auto"/>
-        </w:rPr>
-      </w:pPr>
-    </w:p>
+    <w:p/>
     <w:tbl>
       <w:tblPr>
         <w:tblW w:w="8094" w:type="dxa"/>
@@ -8154,19 +8125,7 @@
               <w:rPr>
                 <w:i w:val="0"/>
               </w:rPr>
-              <w:t xml:space="preserve">Asignar </w:t>
-            </w:r>
-            <w:r>
-              <w:rPr>
-                <w:i w:val="0"/>
-              </w:rPr>
-              <w:t>perfil de usuario</w:t>
-            </w:r>
-            <w:r>
-              <w:rPr>
-                <w:i w:val="0"/>
-              </w:rPr>
-              <w:t>.</w:t>
+              <w:t>Administrar perfiles de usuario.</w:t>
             </w:r>
           </w:p>
         </w:tc>
@@ -8295,6 +8254,12 @@
               </w:rPr>
               <w:t>Los administradores pueden asignar para cada usuario registrado en el sistema un perfil de usuario.</w:t>
             </w:r>
+            <w:r>
+              <w:rPr>
+                <w:i w:val="0"/>
+              </w:rPr>
+              <w:t xml:space="preserve"> También pueden agregar, eliminar o modificar perfiles de usuario.</w:t>
+            </w:r>
           </w:p>
           <w:p>
             <w:pPr>
@@ -8461,15 +8426,7 @@
         </w:tc>
       </w:tr>
     </w:tbl>
-    <w:p>
-      <w:pPr>
-        <w:pStyle w:val="PSI-Ttulo1"/>
-        <w:rPr>
-          <w:rFonts w:eastAsia="Calibri"/>
-          <w:color w:val="auto"/>
-        </w:rPr>
-      </w:pPr>
-    </w:p>
+    <w:p/>
     <w:tbl>
       <w:tblPr>
         <w:tblW w:w="8094" w:type="dxa"/>
@@ -8734,16 +8691,7 @@
         </w:tc>
       </w:tr>
     </w:tbl>
-    <w:p>
-      <w:pPr>
-        <w:pStyle w:val="PSI-Ttulo1"/>
-        <w:rPr>
-          <w:rFonts w:eastAsia="Calibri"/>
-          <w:color w:val="auto"/>
-          <w:lang w:val="es-ES"/>
-        </w:rPr>
-      </w:pPr>
-    </w:p>
+    <w:p/>
     <w:tbl>
       <w:tblPr>
         <w:tblW w:w="8094" w:type="dxa"/>
@@ -8839,7 +8787,25 @@
               <w:rPr>
                 <w:i w:val="0"/>
               </w:rPr>
-              <w:t>Crear proyecto</w:t>
+              <w:t>Crear</w:t>
+            </w:r>
+            <w:r>
+              <w:rPr>
+                <w:i w:val="0"/>
+              </w:rPr>
+              <w:t>, modificar y eliminar</w:t>
+            </w:r>
+            <w:r>
+              <w:rPr>
+                <w:i w:val="0"/>
+              </w:rPr>
+              <w:t xml:space="preserve"> proyecto</w:t>
+            </w:r>
+            <w:r>
+              <w:rPr>
+                <w:i w:val="0"/>
+              </w:rPr>
+              <w:t>s</w:t>
             </w:r>
             <w:r>
               <w:rPr>
@@ -9009,16 +8975,7 @@
         </w:tc>
       </w:tr>
     </w:tbl>
-    <w:p>
-      <w:pPr>
-        <w:pStyle w:val="PSI-Ttulo1"/>
-        <w:rPr>
-          <w:rFonts w:eastAsia="Calibri"/>
-          <w:color w:val="auto"/>
-          <w:lang w:val="es-ES"/>
-        </w:rPr>
-      </w:pPr>
-    </w:p>
+    <w:p/>
     <w:tbl>
       <w:tblPr>
         <w:tblW w:w="8094" w:type="dxa"/>
@@ -9283,16 +9240,7 @@
         </w:tc>
       </w:tr>
     </w:tbl>
-    <w:p>
-      <w:pPr>
-        <w:pStyle w:val="PSI-Ttulo1"/>
-        <w:rPr>
-          <w:rFonts w:eastAsia="Calibri"/>
-          <w:color w:val="auto"/>
-          <w:lang w:val="es-ES"/>
-        </w:rPr>
-      </w:pPr>
-    </w:p>
+    <w:p/>
     <w:tbl>
       <w:tblPr>
         <w:tblW w:w="8094" w:type="dxa"/>
@@ -9575,15 +9523,7 @@
         </w:tc>
       </w:tr>
     </w:tbl>
-    <w:p>
-      <w:pPr>
-        <w:pStyle w:val="PSI-Ttulo1"/>
-        <w:rPr>
-          <w:rFonts w:eastAsia="Calibri"/>
-          <w:color w:val="auto"/>
-        </w:rPr>
-      </w:pPr>
-    </w:p>
+    <w:p/>
     <w:tbl>
       <w:tblPr>
         <w:tblW w:w="8094" w:type="dxa"/>
@@ -9844,16 +9784,7 @@
         </w:tc>
       </w:tr>
     </w:tbl>
-    <w:p>
-      <w:pPr>
-        <w:pStyle w:val="PSI-Ttulo1"/>
-        <w:rPr>
-          <w:rFonts w:eastAsia="Calibri"/>
-          <w:color w:val="auto"/>
-          <w:lang w:val="es-ES"/>
-        </w:rPr>
-      </w:pPr>
-    </w:p>
+    <w:p/>
     <w:tbl>
       <w:tblPr>
         <w:tblW w:w="8094" w:type="dxa"/>
@@ -10144,26 +10075,8 @@
         </w:tc>
       </w:tr>
     </w:tbl>
-    <w:p>
-      <w:pPr>
-        <w:pStyle w:val="PSI-Ttulo1"/>
-        <w:rPr>
-          <w:rFonts w:eastAsia="Calibri"/>
-          <w:color w:val="auto"/>
-          <w:lang w:val="es-ES"/>
-        </w:rPr>
-      </w:pPr>
-    </w:p>
-    <w:p>
-      <w:pPr>
-        <w:pStyle w:val="PSI-Ttulo1"/>
-        <w:rPr>
-          <w:rFonts w:eastAsia="Calibri"/>
-          <w:color w:val="auto"/>
-          <w:lang w:val="es-ES"/>
-        </w:rPr>
-      </w:pPr>
-    </w:p>
+    <w:p/>
+    <w:p/>
     <w:tbl>
       <w:tblPr>
         <w:tblW w:w="8094" w:type="dxa"/>
@@ -10456,16 +10369,7 @@
         </w:tc>
       </w:tr>
     </w:tbl>
-    <w:p>
-      <w:pPr>
-        <w:pStyle w:val="PSI-Ttulo1"/>
-        <w:rPr>
-          <w:rFonts w:eastAsia="Calibri"/>
-          <w:color w:val="auto"/>
-          <w:lang w:val="es-ES"/>
-        </w:rPr>
-      </w:pPr>
-    </w:p>
+    <w:p/>
     <w:tbl>
       <w:tblPr>
         <w:tblW w:w="8094" w:type="dxa"/>
@@ -10792,16 +10696,7 @@
         </w:tc>
       </w:tr>
     </w:tbl>
-    <w:p>
-      <w:pPr>
-        <w:pStyle w:val="PSI-Ttulo1"/>
-        <w:rPr>
-          <w:rFonts w:eastAsia="Calibri"/>
-          <w:color w:val="auto"/>
-          <w:lang w:val="es-ES"/>
-        </w:rPr>
-      </w:pPr>
-    </w:p>
+    <w:p/>
     <w:tbl>
       <w:tblPr>
         <w:tblW w:w="8094" w:type="dxa"/>
@@ -11079,16 +10974,7 @@
         </w:tc>
       </w:tr>
     </w:tbl>
-    <w:p>
-      <w:pPr>
-        <w:pStyle w:val="PSI-Ttulo1"/>
-        <w:rPr>
-          <w:rFonts w:eastAsia="Calibri"/>
-          <w:color w:val="auto"/>
-          <w:lang w:val="es-ES"/>
-        </w:rPr>
-      </w:pPr>
-    </w:p>
+    <w:p/>
     <w:tbl>
       <w:tblPr>
         <w:tblW w:w="8094" w:type="dxa"/>
@@ -11377,16 +11263,7 @@
         </w:tc>
       </w:tr>
     </w:tbl>
-    <w:p>
-      <w:pPr>
-        <w:pStyle w:val="PSI-Ttulo1"/>
-        <w:rPr>
-          <w:rFonts w:eastAsia="Calibri"/>
-          <w:color w:val="auto"/>
-          <w:lang w:val="es-ES"/>
-        </w:rPr>
-      </w:pPr>
-    </w:p>
+    <w:p/>
     <w:tbl>
       <w:tblPr>
         <w:tblW w:w="8094" w:type="dxa"/>
@@ -11422,6 +11299,7 @@
               <w:rPr>
                 <w:lang w:val="es-AR"/>
               </w:rPr>
+              <w:lastRenderedPageBreak/>
               <w:t>ID del Requerimiento:</w:t>
             </w:r>
           </w:p>
@@ -11705,16 +11583,7 @@
         </w:tc>
       </w:tr>
     </w:tbl>
-    <w:p>
-      <w:pPr>
-        <w:pStyle w:val="PSI-Ttulo1"/>
-        <w:rPr>
-          <w:rFonts w:eastAsia="Calibri"/>
-          <w:color w:val="auto"/>
-          <w:lang w:val="es-ES"/>
-        </w:rPr>
-      </w:pPr>
-    </w:p>
+    <w:p/>
     <w:tbl>
       <w:tblPr>
         <w:tblW w:w="8094" w:type="dxa"/>
@@ -12022,16 +11891,7 @@
         </w:tc>
       </w:tr>
     </w:tbl>
-    <w:p>
-      <w:pPr>
-        <w:pStyle w:val="PSI-Ttulo1"/>
-        <w:rPr>
-          <w:rFonts w:eastAsia="Calibri"/>
-          <w:color w:val="auto"/>
-          <w:lang w:val="es-ES"/>
-        </w:rPr>
-      </w:pPr>
-    </w:p>
+    <w:p/>
     <w:tbl>
       <w:tblPr>
         <w:tblW w:w="8094" w:type="dxa"/>
@@ -12332,16 +12192,7 @@
         </w:tc>
       </w:tr>
     </w:tbl>
-    <w:p>
-      <w:pPr>
-        <w:pStyle w:val="PSI-Ttulo1"/>
-        <w:rPr>
-          <w:rFonts w:eastAsia="Calibri"/>
-          <w:color w:val="auto"/>
-          <w:lang w:val="es-ES"/>
-        </w:rPr>
-      </w:pPr>
-    </w:p>
+    <w:p/>
     <w:tbl>
       <w:tblPr>
         <w:tblW w:w="8094" w:type="dxa"/>
@@ -12377,6 +12228,7 @@
               <w:rPr>
                 <w:lang w:val="es-AR"/>
               </w:rPr>
+              <w:lastRenderedPageBreak/>
               <w:t>ID del Requerimiento:</w:t>
             </w:r>
           </w:p>
@@ -12618,16 +12470,7 @@
         </w:tc>
       </w:tr>
     </w:tbl>
-    <w:p>
-      <w:pPr>
-        <w:pStyle w:val="PSI-Ttulo1"/>
-        <w:rPr>
-          <w:rFonts w:eastAsia="Calibri"/>
-          <w:color w:val="auto"/>
-          <w:lang w:val="es-ES"/>
-        </w:rPr>
-      </w:pPr>
-    </w:p>
+    <w:p/>
     <w:tbl>
       <w:tblPr>
         <w:tblW w:w="8094" w:type="dxa"/>
@@ -12911,16 +12754,7 @@
         </w:tc>
       </w:tr>
     </w:tbl>
-    <w:p>
-      <w:pPr>
-        <w:pStyle w:val="PSI-Ttulo1"/>
-        <w:rPr>
-          <w:rFonts w:eastAsia="Calibri"/>
-          <w:color w:val="auto"/>
-          <w:lang w:val="es-ES"/>
-        </w:rPr>
-      </w:pPr>
-    </w:p>
+    <w:p/>
     <w:tbl>
       <w:tblPr>
         <w:tblW w:w="8094" w:type="dxa"/>
@@ -13022,13 +12856,13 @@
               <w:rPr>
                 <w:i w:val="0"/>
               </w:rPr>
-              <w:t>Exportar informes, resúmenes y gráficos</w:t>
-            </w:r>
-            <w:r>
-              <w:rPr>
-                <w:i w:val="0"/>
-              </w:rPr>
-              <w:t>.</w:t>
+              <w:t xml:space="preserve">Exportar </w:t>
+            </w:r>
+            <w:r>
+              <w:rPr>
+                <w:i w:val="0"/>
+              </w:rPr>
+              <w:t>archivos.</w:t>
             </w:r>
           </w:p>
         </w:tc>
@@ -13211,15 +13045,7 @@
         </w:tc>
       </w:tr>
     </w:tbl>
-    <w:p>
-      <w:pPr>
-        <w:pStyle w:val="PSI-Ttulo1"/>
-        <w:rPr>
-          <w:rFonts w:eastAsia="Calibri"/>
-          <w:lang w:val="es-ES"/>
-        </w:rPr>
-      </w:pPr>
-    </w:p>
+    <w:p/>
     <w:tbl>
       <w:tblPr>
         <w:tblW w:w="8094" w:type="dxa"/>
@@ -13255,6 +13081,7 @@
               <w:rPr>
                 <w:lang w:val="es-AR"/>
               </w:rPr>
+              <w:lastRenderedPageBreak/>
               <w:t>ID del Requerimiento:</w:t>
             </w:r>
           </w:p>
@@ -13509,15 +13336,7 @@
         </w:tc>
       </w:tr>
     </w:tbl>
-    <w:p>
-      <w:pPr>
-        <w:pStyle w:val="PSI-Ttulo1"/>
-        <w:rPr>
-          <w:rFonts w:eastAsia="Calibri"/>
-          <w:lang w:val="es-ES"/>
-        </w:rPr>
-      </w:pPr>
-    </w:p>
+    <w:p/>
     <w:tbl>
       <w:tblPr>
         <w:tblW w:w="8094" w:type="dxa"/>
@@ -13831,28 +13650,311 @@
         </w:tc>
       </w:tr>
     </w:tbl>
+    <w:p/>
+    <w:tbl>
+      <w:tblPr>
+        <w:tblW w:w="8094" w:type="dxa"/>
+        <w:tblInd w:w="250" w:type="dxa"/>
+        <w:tblBorders>
+          <w:top w:val="single" w:sz="4" w:space="0" w:color="000000"/>
+          <w:left w:val="single" w:sz="4" w:space="0" w:color="000000"/>
+          <w:bottom w:val="single" w:sz="4" w:space="0" w:color="000000"/>
+          <w:right w:val="single" w:sz="4" w:space="0" w:color="000000"/>
+          <w:insideH w:val="single" w:sz="4" w:space="0" w:color="000000"/>
+          <w:insideV w:val="single" w:sz="4" w:space="0" w:color="000000"/>
+        </w:tblBorders>
+        <w:tblLook w:val="04A0" w:firstRow="1" w:lastRow="0" w:firstColumn="1" w:lastColumn="0" w:noHBand="0" w:noVBand="1"/>
+      </w:tblPr>
+      <w:tblGrid>
+        <w:gridCol w:w="3402"/>
+        <w:gridCol w:w="4692"/>
+      </w:tblGrid>
+      <w:tr>
+        <w:tc>
+          <w:tcPr>
+            <w:tcW w:w="3402" w:type="dxa"/>
+            <w:shd w:val="clear" w:color="auto" w:fill="F2F2F2"/>
+            <w:vAlign w:val="center"/>
+          </w:tcPr>
+          <w:p>
+            <w:pPr>
+              <w:rPr>
+                <w:lang w:val="es-AR"/>
+              </w:rPr>
+            </w:pPr>
+            <w:r>
+              <w:rPr>
+                <w:lang w:val="es-AR"/>
+              </w:rPr>
+              <w:t>ID del Requerimiento:</w:t>
+            </w:r>
+          </w:p>
+        </w:tc>
+        <w:tc>
+          <w:tcPr>
+            <w:tcW w:w="4692" w:type="dxa"/>
+          </w:tcPr>
+          <w:p>
+            <w:pPr>
+              <w:pStyle w:val="PSI-ComentarioenTabla"/>
+              <w:rPr>
+                <w:i w:val="0"/>
+              </w:rPr>
+            </w:pPr>
+            <w:r>
+              <w:rPr>
+                <w:i w:val="0"/>
+              </w:rPr>
+              <w:t>2</w:t>
+            </w:r>
+            <w:r>
+              <w:rPr>
+                <w:i w:val="0"/>
+              </w:rPr>
+              <w:t>1</w:t>
+            </w:r>
+          </w:p>
+        </w:tc>
+      </w:tr>
+      <w:tr>
+        <w:tc>
+          <w:tcPr>
+            <w:tcW w:w="3402" w:type="dxa"/>
+            <w:shd w:val="clear" w:color="auto" w:fill="F2F2F2"/>
+            <w:vAlign w:val="center"/>
+          </w:tcPr>
+          <w:p>
+            <w:pPr>
+              <w:rPr>
+                <w:lang w:val="es-AR"/>
+              </w:rPr>
+            </w:pPr>
+            <w:r>
+              <w:rPr>
+                <w:lang w:val="es-AR"/>
+              </w:rPr>
+              <w:t>Nombre del Requerimiento:</w:t>
+            </w:r>
+          </w:p>
+        </w:tc>
+        <w:tc>
+          <w:tcPr>
+            <w:tcW w:w="4692" w:type="dxa"/>
+          </w:tcPr>
+          <w:p>
+            <w:pPr>
+              <w:pStyle w:val="PSI-ComentarioenTabla"/>
+              <w:rPr>
+                <w:i w:val="0"/>
+              </w:rPr>
+            </w:pPr>
+            <w:r>
+              <w:rPr>
+                <w:i w:val="0"/>
+              </w:rPr>
+              <w:t>Modificar plan de riesgos</w:t>
+            </w:r>
+          </w:p>
+        </w:tc>
+      </w:tr>
+      <w:tr>
+        <w:tc>
+          <w:tcPr>
+            <w:tcW w:w="3402" w:type="dxa"/>
+            <w:shd w:val="clear" w:color="auto" w:fill="F2F2F2"/>
+            <w:vAlign w:val="center"/>
+          </w:tcPr>
+          <w:p>
+            <w:pPr>
+              <w:rPr>
+                <w:lang w:val="es-AR"/>
+              </w:rPr>
+            </w:pPr>
+            <w:r>
+              <w:rPr>
+                <w:lang w:val="es-AR"/>
+              </w:rPr>
+              <w:t>Identificación del Requerimiento:</w:t>
+            </w:r>
+          </w:p>
+        </w:tc>
+        <w:tc>
+          <w:tcPr>
+            <w:tcW w:w="4692" w:type="dxa"/>
+          </w:tcPr>
+          <w:p>
+            <w:pPr>
+              <w:pStyle w:val="PSI-ComentarioenTabla"/>
+              <w:rPr>
+                <w:i w:val="0"/>
+              </w:rPr>
+            </w:pPr>
+            <w:r>
+              <w:rPr>
+                <w:i w:val="0"/>
+              </w:rPr>
+              <w:t>RF</w:t>
+            </w:r>
+            <w:r>
+              <w:rPr>
+                <w:i w:val="0"/>
+              </w:rPr>
+              <w:t>2</w:t>
+            </w:r>
+            <w:r>
+              <w:rPr>
+                <w:i w:val="0"/>
+              </w:rPr>
+              <w:t>1</w:t>
+            </w:r>
+          </w:p>
+        </w:tc>
+      </w:tr>
+      <w:tr>
+        <w:tc>
+          <w:tcPr>
+            <w:tcW w:w="3402" w:type="dxa"/>
+            <w:tcBorders>
+              <w:bottom w:val="single" w:sz="4" w:space="0" w:color="000000"/>
+            </w:tcBorders>
+            <w:shd w:val="clear" w:color="auto" w:fill="F2F2F2"/>
+            <w:vAlign w:val="center"/>
+          </w:tcPr>
+          <w:p>
+            <w:pPr>
+              <w:rPr>
+                <w:lang w:val="es-AR"/>
+              </w:rPr>
+            </w:pPr>
+            <w:r>
+              <w:rPr>
+                <w:lang w:val="es-AR"/>
+              </w:rPr>
+              <w:t>Características:</w:t>
+            </w:r>
+          </w:p>
+        </w:tc>
+        <w:tc>
+          <w:tcPr>
+            <w:tcW w:w="4692" w:type="dxa"/>
+            <w:tcBorders>
+              <w:bottom w:val="single" w:sz="4" w:space="0" w:color="000000"/>
+            </w:tcBorders>
+          </w:tcPr>
+          <w:p>
+            <w:pPr>
+              <w:pStyle w:val="PSI-ComentarioenTabla"/>
+              <w:rPr>
+                <w:i w:val="0"/>
+              </w:rPr>
+            </w:pPr>
+            <w:r>
+              <w:rPr>
+                <w:i w:val="0"/>
+              </w:rPr>
+              <w:t xml:space="preserve">El sistema </w:t>
+            </w:r>
+            <w:r>
+              <w:rPr>
+                <w:i w:val="0"/>
+              </w:rPr>
+              <w:t>permitirá modificar los planes de riesgo creados.</w:t>
+            </w:r>
+          </w:p>
+        </w:tc>
+      </w:tr>
+      <w:tr>
+        <w:tc>
+          <w:tcPr>
+            <w:tcW w:w="8094" w:type="dxa"/>
+            <w:gridSpan w:val="2"/>
+            <w:tcBorders>
+              <w:bottom w:val="single" w:sz="4" w:space="0" w:color="000000"/>
+            </w:tcBorders>
+            <w:shd w:val="clear" w:color="auto" w:fill="FFFFFF"/>
+            <w:vAlign w:val="center"/>
+          </w:tcPr>
+          <w:p>
+            <w:pPr>
+              <w:pStyle w:val="PSI-ComentarioenTabla"/>
+              <w:ind w:left="0" w:firstLine="0"/>
+              <w:rPr>
+                <w:i w:val="0"/>
+              </w:rPr>
+            </w:pPr>
+            <w:r>
+              <w:rPr>
+                <w:i w:val="0"/>
+              </w:rPr>
+              <w:t xml:space="preserve">Los participantes de un proyecto podrán </w:t>
+            </w:r>
+            <w:r>
+              <w:rPr>
+                <w:i w:val="0"/>
+              </w:rPr>
+              <w:t>modificar la información de un plan de riesgos y agregar tareas.</w:t>
+            </w:r>
+          </w:p>
+        </w:tc>
+      </w:tr>
+      <w:tr>
+        <w:tc>
+          <w:tcPr>
+            <w:tcW w:w="8094" w:type="dxa"/>
+            <w:gridSpan w:val="2"/>
+            <w:shd w:val="clear" w:color="auto" w:fill="FFFFFF"/>
+            <w:vAlign w:val="center"/>
+          </w:tcPr>
+          <w:p>
+            <w:pPr>
+              <w:pStyle w:val="PSI-ComentarioenTabla"/>
+              <w:rPr>
+                <w:i w:val="0"/>
+              </w:rPr>
+            </w:pPr>
+            <w:r>
+              <w:rPr>
+                <w:i w:val="0"/>
+              </w:rPr>
+              <w:t>La prioridad es:</w:t>
+            </w:r>
+            <w:r>
+              <w:rPr>
+                <w:i w:val="0"/>
+              </w:rPr>
+              <w:t xml:space="preserve"> </w:t>
+            </w:r>
+            <w:r>
+              <w:rPr>
+                <w:i w:val="0"/>
+              </w:rPr>
+              <w:t>Alta</w:t>
+            </w:r>
+            <w:r>
+              <w:rPr>
+                <w:i w:val="0"/>
+              </w:rPr>
+              <w:t>.</w:t>
+            </w:r>
+          </w:p>
+        </w:tc>
+      </w:tr>
+    </w:tbl>
+    <w:p/>
     <w:p>
       <w:pPr>
         <w:pStyle w:val="PSI-Ttulo1"/>
-        <w:rPr>
-          <w:rFonts w:eastAsia="Calibri"/>
-          <w:lang w:val="es-ES"/>
-        </w:rPr>
-      </w:pPr>
-    </w:p>
-    <w:p>
-      <w:pPr>
-        <w:pStyle w:val="PSI-Ttulo1"/>
-      </w:pPr>
-      <w:bookmarkStart w:id="75" w:name="_Toc235007276"/>
-      <w:bookmarkStart w:id="76" w:name="_Toc235009562"/>
-      <w:bookmarkStart w:id="77" w:name="_Toc179410234"/>
-      <w:r>
+      </w:pPr>
+      <w:bookmarkStart w:id="76" w:name="_Toc235007276"/>
+      <w:bookmarkStart w:id="77" w:name="_Toc235009562"/>
+      <w:bookmarkStart w:id="78" w:name="_Toc179410234"/>
+      <w:r>
+        <w:lastRenderedPageBreak/>
         <w:t>Requerimientos No Funcionales</w:t>
       </w:r>
-      <w:bookmarkEnd w:id="75"/>
       <w:bookmarkEnd w:id="76"/>
       <w:bookmarkEnd w:id="77"/>
+      <w:bookmarkEnd w:id="78"/>
     </w:p>
     <w:p>
       <w:pPr>
@@ -13872,15 +13974,15 @@
       <w:pPr>
         <w:pStyle w:val="PSI-Ttulo2"/>
       </w:pPr>
-      <w:bookmarkStart w:id="78" w:name="_Toc235007277"/>
-      <w:bookmarkStart w:id="79" w:name="_Toc235009563"/>
-      <w:bookmarkStart w:id="80" w:name="_Toc179410235"/>
+      <w:bookmarkStart w:id="79" w:name="_Toc235007277"/>
+      <w:bookmarkStart w:id="80" w:name="_Toc235009563"/>
+      <w:bookmarkStart w:id="81" w:name="_Toc179410235"/>
       <w:r>
         <w:t>Usabilidad</w:t>
       </w:r>
-      <w:bookmarkEnd w:id="78"/>
       <w:bookmarkEnd w:id="79"/>
       <w:bookmarkEnd w:id="80"/>
+      <w:bookmarkEnd w:id="81"/>
     </w:p>
     <w:p>
       <w:pPr>
@@ -13894,15 +13996,15 @@
       <w:pPr>
         <w:pStyle w:val="PSI-Ttulo2"/>
       </w:pPr>
-      <w:bookmarkStart w:id="81" w:name="_Toc235007278"/>
-      <w:bookmarkStart w:id="82" w:name="_Toc235009564"/>
-      <w:bookmarkStart w:id="83" w:name="_Toc179410236"/>
+      <w:bookmarkStart w:id="82" w:name="_Toc235007278"/>
+      <w:bookmarkStart w:id="83" w:name="_Toc235009564"/>
+      <w:bookmarkStart w:id="84" w:name="_Toc179410236"/>
       <w:r>
         <w:t>Confiabilidad</w:t>
       </w:r>
-      <w:bookmarkEnd w:id="81"/>
       <w:bookmarkEnd w:id="82"/>
       <w:bookmarkEnd w:id="83"/>
+      <w:bookmarkEnd w:id="84"/>
     </w:p>
     <w:p>
       <w:pPr>
@@ -13916,16 +14018,15 @@
       <w:pPr>
         <w:pStyle w:val="PSI-Ttulo2"/>
       </w:pPr>
-      <w:bookmarkStart w:id="84" w:name="_Toc235007279"/>
-      <w:bookmarkStart w:id="85" w:name="_Toc235009565"/>
-      <w:bookmarkStart w:id="86" w:name="_Toc179410237"/>
-      <w:r>
-        <w:lastRenderedPageBreak/>
+      <w:bookmarkStart w:id="85" w:name="_Toc235007279"/>
+      <w:bookmarkStart w:id="86" w:name="_Toc235009565"/>
+      <w:bookmarkStart w:id="87" w:name="_Toc179410237"/>
+      <w:r>
         <w:t>Seguridad</w:t>
       </w:r>
-      <w:bookmarkEnd w:id="84"/>
       <w:bookmarkEnd w:id="85"/>
       <w:bookmarkEnd w:id="86"/>
+      <w:bookmarkEnd w:id="87"/>
     </w:p>
     <w:p>
       <w:pPr>
@@ -13947,7 +14048,7 @@
           <w:numId w:val="16"/>
         </w:numPr>
       </w:pPr>
-      <w:bookmarkStart w:id="87" w:name="_Hlk177563886"/>
+      <w:bookmarkStart w:id="88" w:name="_Hlk177563886"/>
       <w:r>
         <w:t>El sistema no permitirá que usuarios no asociados como participantes de un proyecto puedan realizarle modificaciones.</w:t>
       </w:r>
@@ -13960,13 +14061,13 @@
           <w:numId w:val="16"/>
         </w:numPr>
       </w:pPr>
-      <w:bookmarkStart w:id="88" w:name="_Hlk177563954"/>
+      <w:bookmarkStart w:id="89" w:name="_Hlk177563954"/>
       <w:r>
         <w:t>El sistema solo permitirá a los administradores del sistema registrar o eliminar usuarios y crear proyectos.</w:t>
       </w:r>
     </w:p>
-    <w:bookmarkEnd w:id="87"/>
     <w:bookmarkEnd w:id="88"/>
+    <w:bookmarkEnd w:id="89"/>
     <w:p>
       <w:pPr>
         <w:pStyle w:val="PSI-Ttulo2"/>
@@ -13974,15 +14075,15 @@
       <w:r>
         <w:t xml:space="preserve"> </w:t>
       </w:r>
-      <w:bookmarkStart w:id="89" w:name="_Toc235007280"/>
-      <w:bookmarkStart w:id="90" w:name="_Toc235009566"/>
-      <w:bookmarkStart w:id="91" w:name="_Toc179410238"/>
+      <w:bookmarkStart w:id="90" w:name="_Toc235007280"/>
+      <w:bookmarkStart w:id="91" w:name="_Toc235009566"/>
+      <w:bookmarkStart w:id="92" w:name="_Toc179410238"/>
       <w:r>
         <w:t>Eficiencia</w:t>
       </w:r>
-      <w:bookmarkEnd w:id="89"/>
       <w:bookmarkEnd w:id="90"/>
       <w:bookmarkEnd w:id="91"/>
+      <w:bookmarkEnd w:id="92"/>
     </w:p>
     <w:p>
       <w:pPr>
@@ -13996,15 +14097,15 @@
       <w:pPr>
         <w:pStyle w:val="PSI-Ttulo2"/>
       </w:pPr>
-      <w:bookmarkStart w:id="92" w:name="_Toc235007281"/>
-      <w:bookmarkStart w:id="93" w:name="_Toc235009567"/>
-      <w:bookmarkStart w:id="94" w:name="_Toc179410239"/>
+      <w:bookmarkStart w:id="93" w:name="_Toc235007281"/>
+      <w:bookmarkStart w:id="94" w:name="_Toc235009567"/>
+      <w:bookmarkStart w:id="95" w:name="_Toc179410239"/>
       <w:r>
         <w:t>Interfaces</w:t>
       </w:r>
-      <w:bookmarkEnd w:id="92"/>
       <w:bookmarkEnd w:id="93"/>
       <w:bookmarkEnd w:id="94"/>
+      <w:bookmarkEnd w:id="95"/>
     </w:p>
     <w:p>
       <w:pPr>
@@ -14018,15 +14119,15 @@
       <w:pPr>
         <w:pStyle w:val="PSI-Ttulo3"/>
       </w:pPr>
-      <w:bookmarkStart w:id="95" w:name="_Toc235007282"/>
-      <w:bookmarkStart w:id="96" w:name="_Toc235009568"/>
-      <w:bookmarkStart w:id="97" w:name="_Toc179410240"/>
+      <w:bookmarkStart w:id="96" w:name="_Toc235007282"/>
+      <w:bookmarkStart w:id="97" w:name="_Toc235009568"/>
+      <w:bookmarkStart w:id="98" w:name="_Toc179410240"/>
       <w:r>
         <w:t>Interfaces de Usuario</w:t>
       </w:r>
-      <w:bookmarkEnd w:id="95"/>
       <w:bookmarkEnd w:id="96"/>
       <w:bookmarkEnd w:id="97"/>
+      <w:bookmarkEnd w:id="98"/>
     </w:p>
     <w:p>
       <w:pPr>
@@ -14040,15 +14141,15 @@
       <w:pPr>
         <w:pStyle w:val="PSI-Ttulo3"/>
       </w:pPr>
-      <w:bookmarkStart w:id="98" w:name="_Toc235007283"/>
-      <w:bookmarkStart w:id="99" w:name="_Toc235009569"/>
-      <w:bookmarkStart w:id="100" w:name="_Toc179410241"/>
+      <w:bookmarkStart w:id="99" w:name="_Toc235007283"/>
+      <w:bookmarkStart w:id="100" w:name="_Toc235009569"/>
+      <w:bookmarkStart w:id="101" w:name="_Toc179410241"/>
       <w:r>
         <w:t>Interfaces de Software</w:t>
       </w:r>
-      <w:bookmarkEnd w:id="98"/>
       <w:bookmarkEnd w:id="99"/>
       <w:bookmarkEnd w:id="100"/>
+      <w:bookmarkEnd w:id="101"/>
     </w:p>
     <w:p>
       <w:pPr>
@@ -14062,15 +14163,15 @@
       <w:pPr>
         <w:pStyle w:val="PSI-Ttulo3"/>
       </w:pPr>
-      <w:bookmarkStart w:id="101" w:name="_Toc235007284"/>
-      <w:bookmarkStart w:id="102" w:name="_Toc235009570"/>
-      <w:bookmarkStart w:id="103" w:name="_Toc179410242"/>
+      <w:bookmarkStart w:id="102" w:name="_Toc235007284"/>
+      <w:bookmarkStart w:id="103" w:name="_Toc235009570"/>
+      <w:bookmarkStart w:id="104" w:name="_Toc179410242"/>
       <w:r>
         <w:t>Interfaces de Hardware</w:t>
       </w:r>
-      <w:bookmarkEnd w:id="101"/>
       <w:bookmarkEnd w:id="102"/>
       <w:bookmarkEnd w:id="103"/>
+      <w:bookmarkEnd w:id="104"/>
     </w:p>
     <w:p>
       <w:pPr>
@@ -14084,15 +14185,15 @@
       <w:pPr>
         <w:pStyle w:val="PSI-Ttulo3"/>
       </w:pPr>
-      <w:bookmarkStart w:id="104" w:name="_Toc235007285"/>
-      <w:bookmarkStart w:id="105" w:name="_Toc235009571"/>
-      <w:bookmarkStart w:id="106" w:name="_Toc179410243"/>
+      <w:bookmarkStart w:id="105" w:name="_Toc235007285"/>
+      <w:bookmarkStart w:id="106" w:name="_Toc235009571"/>
+      <w:bookmarkStart w:id="107" w:name="_Toc179410243"/>
       <w:r>
         <w:t>Interfaces de Comunicaciones</w:t>
       </w:r>
-      <w:bookmarkEnd w:id="104"/>
       <w:bookmarkEnd w:id="105"/>
       <w:bookmarkEnd w:id="106"/>
+      <w:bookmarkEnd w:id="107"/>
     </w:p>
     <w:p>
       <w:pPr>
@@ -14106,15 +14207,15 @@
       <w:pPr>
         <w:pStyle w:val="PSI-Ttulo2"/>
       </w:pPr>
-      <w:bookmarkStart w:id="107" w:name="_Toc235007286"/>
-      <w:bookmarkStart w:id="108" w:name="_Toc235009572"/>
-      <w:bookmarkStart w:id="109" w:name="_Toc179410244"/>
+      <w:bookmarkStart w:id="108" w:name="_Toc235007286"/>
+      <w:bookmarkStart w:id="109" w:name="_Toc235009572"/>
+      <w:bookmarkStart w:id="110" w:name="_Toc179410244"/>
       <w:r>
         <w:t>Restricción de Diseño</w:t>
       </w:r>
-      <w:bookmarkEnd w:id="107"/>
       <w:bookmarkEnd w:id="108"/>
       <w:bookmarkEnd w:id="109"/>
+      <w:bookmarkEnd w:id="110"/>
     </w:p>
     <w:p>
       <w:pPr>
@@ -14125,15 +14226,7 @@
         </w:numPr>
       </w:pPr>
       <w:r>
-        <w:t xml:space="preserve">El sistema deberá ser integrado con </w:t>
-      </w:r>
-      <w:proofErr w:type="spellStart"/>
-      <w:r>
-        <w:t>UARGflow</w:t>
-      </w:r>
-      <w:proofErr w:type="spellEnd"/>
-      <w:r>
-        <w:t xml:space="preserve"> para el inicio de sesión de los usuarios.</w:t>
+        <w:t>El sistema deberá ser integrado con UARGflow para el inicio de sesión de los usuarios.</w:t>
       </w:r>
     </w:p>
     <w:p>
@@ -14145,22 +14238,22 @@
       <w:pPr>
         <w:pStyle w:val="PSI-Ttulo1"/>
       </w:pPr>
-      <w:bookmarkStart w:id="110" w:name="_Toc15572353"/>
-      <w:bookmarkStart w:id="111" w:name="_Toc227336277"/>
-      <w:bookmarkStart w:id="112" w:name="_Toc235007287"/>
-      <w:bookmarkStart w:id="113" w:name="_Toc235009573"/>
-      <w:bookmarkStart w:id="114" w:name="_Toc179410245"/>
+      <w:bookmarkStart w:id="111" w:name="_Toc15572353"/>
+      <w:bookmarkStart w:id="112" w:name="_Toc227336277"/>
+      <w:bookmarkStart w:id="113" w:name="_Toc235007287"/>
+      <w:bookmarkStart w:id="114" w:name="_Toc235009573"/>
+      <w:bookmarkStart w:id="115" w:name="_Toc179410245"/>
       <w:r>
         <w:t>Requerimientos de Licencia</w:t>
       </w:r>
-      <w:bookmarkEnd w:id="110"/>
       <w:bookmarkEnd w:id="111"/>
+      <w:bookmarkEnd w:id="112"/>
       <w:r>
         <w:t>s</w:t>
       </w:r>
-      <w:bookmarkEnd w:id="112"/>
       <w:bookmarkEnd w:id="113"/>
       <w:bookmarkEnd w:id="114"/>
+      <w:bookmarkEnd w:id="115"/>
     </w:p>
     <w:p>
       <w:pPr>
@@ -14316,7 +14409,6 @@
           <w:bCs/>
           <w:lang w:val="es-AR"/>
         </w:rPr>
-        <w:lastRenderedPageBreak/>
         <w:t>Soporte y Actualizaciones</w:t>
       </w:r>
       <w:r>
@@ -14335,26 +14427,26 @@
       <w:pPr>
         <w:pStyle w:val="PSI-Ttulo1"/>
       </w:pPr>
-      <w:bookmarkStart w:id="115" w:name="_Toc235007288"/>
-      <w:bookmarkStart w:id="116" w:name="_Toc235009574"/>
-      <w:bookmarkStart w:id="117" w:name="_Toc179410246"/>
+      <w:bookmarkStart w:id="116" w:name="_Toc235007288"/>
+      <w:bookmarkStart w:id="117" w:name="_Toc235009574"/>
+      <w:bookmarkStart w:id="118" w:name="_Toc179410246"/>
       <w:r>
         <w:t xml:space="preserve">Requerimientos </w:t>
       </w:r>
-      <w:bookmarkEnd w:id="115"/>
       <w:bookmarkEnd w:id="116"/>
+      <w:bookmarkEnd w:id="117"/>
       <w:r>
         <w:t>de Documentación</w:t>
       </w:r>
-      <w:bookmarkEnd w:id="117"/>
+      <w:bookmarkEnd w:id="118"/>
     </w:p>
     <w:p>
       <w:pPr>
         <w:pStyle w:val="PSI-Ttulo2"/>
       </w:pPr>
-      <w:bookmarkStart w:id="118" w:name="_Toc235007289"/>
-      <w:bookmarkStart w:id="119" w:name="_Toc235009575"/>
-      <w:bookmarkStart w:id="120" w:name="_Toc179410247"/>
+      <w:bookmarkStart w:id="119" w:name="_Toc235007289"/>
+      <w:bookmarkStart w:id="120" w:name="_Toc235009575"/>
+      <w:bookmarkStart w:id="121" w:name="_Toc179410247"/>
       <w:r>
         <w:t xml:space="preserve">Manual </w:t>
       </w:r>
@@ -14364,9 +14456,9 @@
       <w:r>
         <w:t xml:space="preserve"> Usuario</w:t>
       </w:r>
-      <w:bookmarkEnd w:id="118"/>
       <w:bookmarkEnd w:id="119"/>
       <w:bookmarkEnd w:id="120"/>
+      <w:bookmarkEnd w:id="121"/>
     </w:p>
     <w:p>
       <w:pPr>
@@ -14391,21 +14483,7 @@
         <w:rPr>
           <w:lang w:val="es-ES"/>
         </w:rPr>
-        <w:t xml:space="preserve">Vesta </w:t>
-      </w:r>
-      <w:proofErr w:type="spellStart"/>
-      <w:r>
-        <w:rPr>
-          <w:lang w:val="es-ES"/>
-        </w:rPr>
-        <w:t>Risk</w:t>
-      </w:r>
-      <w:proofErr w:type="spellEnd"/>
-      <w:r>
-        <w:rPr>
-          <w:lang w:val="es-ES"/>
-        </w:rPr>
-        <w:t xml:space="preserve"> Manager.</w:t>
+        <w:t>Vesta Risk Manager.</w:t>
       </w:r>
       <w:r>
         <w:rPr>
@@ -14444,15 +14522,15 @@
       <w:pPr>
         <w:pStyle w:val="PSI-Ttulo2"/>
       </w:pPr>
-      <w:bookmarkStart w:id="121" w:name="_Toc235007290"/>
-      <w:bookmarkStart w:id="122" w:name="_Toc235009576"/>
-      <w:bookmarkStart w:id="123" w:name="_Toc179410248"/>
+      <w:bookmarkStart w:id="122" w:name="_Toc235007290"/>
+      <w:bookmarkStart w:id="123" w:name="_Toc235009576"/>
+      <w:bookmarkStart w:id="124" w:name="_Toc179410248"/>
       <w:r>
         <w:t>Ayuda en Línea</w:t>
       </w:r>
-      <w:bookmarkEnd w:id="121"/>
       <w:bookmarkEnd w:id="122"/>
       <w:bookmarkEnd w:id="123"/>
+      <w:bookmarkEnd w:id="124"/>
     </w:p>
     <w:p>
       <w:pPr>
@@ -14471,10 +14549,10 @@
       <w:pPr>
         <w:pStyle w:val="PSI-Ttulo2"/>
       </w:pPr>
-      <w:bookmarkStart w:id="124" w:name="_Toc95287984"/>
-      <w:bookmarkStart w:id="125" w:name="_Toc235007291"/>
-      <w:bookmarkStart w:id="126" w:name="_Toc235009577"/>
-      <w:bookmarkStart w:id="127" w:name="_Toc179410249"/>
+      <w:bookmarkStart w:id="125" w:name="_Toc95287984"/>
+      <w:bookmarkStart w:id="126" w:name="_Toc235007291"/>
+      <w:bookmarkStart w:id="127" w:name="_Toc235009577"/>
+      <w:bookmarkStart w:id="128" w:name="_Toc179410249"/>
       <w:r>
         <w:t xml:space="preserve">Guías de </w:t>
       </w:r>
@@ -14487,16 +14565,16 @@
       <w:r>
         <w:t xml:space="preserve"> </w:t>
       </w:r>
-      <w:bookmarkEnd w:id="124"/>
       <w:bookmarkEnd w:id="125"/>
+      <w:bookmarkEnd w:id="126"/>
       <w:r>
         <w:t>C</w:t>
       </w:r>
       <w:r>
         <w:t>onfiguración.</w:t>
       </w:r>
-      <w:bookmarkEnd w:id="126"/>
       <w:bookmarkEnd w:id="127"/>
+      <w:bookmarkEnd w:id="128"/>
     </w:p>
     <w:p>
       <w:pPr>
@@ -14515,15 +14593,15 @@
       <w:pPr>
         <w:pStyle w:val="PSI-Ttulo1"/>
       </w:pPr>
-      <w:bookmarkStart w:id="128" w:name="_Toc235007293"/>
-      <w:bookmarkStart w:id="129" w:name="_Toc235009579"/>
-      <w:bookmarkStart w:id="130" w:name="_Toc179410250"/>
+      <w:bookmarkStart w:id="129" w:name="_Toc235007293"/>
+      <w:bookmarkStart w:id="130" w:name="_Toc235009579"/>
+      <w:bookmarkStart w:id="131" w:name="_Toc179410250"/>
       <w:r>
         <w:t>Características No Soportadas</w:t>
       </w:r>
-      <w:bookmarkEnd w:id="128"/>
       <w:bookmarkEnd w:id="129"/>
       <w:bookmarkEnd w:id="130"/>
+      <w:bookmarkEnd w:id="131"/>
     </w:p>
     <w:p>
       <w:pPr>
@@ -14587,6 +14665,7 @@
         </w:numPr>
       </w:pPr>
       <w:r>
+        <w:lastRenderedPageBreak/>
         <w:t>Calendario compartido del proyecto.</w:t>
       </w:r>
     </w:p>
@@ -14647,16 +14726,15 @@
       <w:pPr>
         <w:pStyle w:val="PSI-Ttulo1"/>
       </w:pPr>
-      <w:bookmarkStart w:id="131" w:name="_Toc235007294"/>
-      <w:bookmarkStart w:id="132" w:name="_Toc235009580"/>
-      <w:bookmarkStart w:id="133" w:name="_Toc179410251"/>
-      <w:r>
-        <w:lastRenderedPageBreak/>
+      <w:bookmarkStart w:id="132" w:name="_Toc235007294"/>
+      <w:bookmarkStart w:id="133" w:name="_Toc235009580"/>
+      <w:bookmarkStart w:id="134" w:name="_Toc179410251"/>
+      <w:r>
         <w:t>Estándares Aplicables</w:t>
       </w:r>
-      <w:bookmarkEnd w:id="131"/>
       <w:bookmarkEnd w:id="132"/>
       <w:bookmarkEnd w:id="133"/>
+      <w:bookmarkEnd w:id="134"/>
     </w:p>
     <w:p>
       <w:pPr>
@@ -14709,21 +14787,7 @@
       <w:rPr>
         <w:lang w:val="es-AR"/>
       </w:rPr>
-      <w:t>T-</w:t>
-    </w:r>
-    <w:proofErr w:type="spellStart"/>
-    <w:r>
-      <w:rPr>
-        <w:lang w:val="es-AR"/>
-      </w:rPr>
-      <w:t>Code</w:t>
-    </w:r>
-    <w:proofErr w:type="spellEnd"/>
-    <w:r>
-      <w:rPr>
-        <w:lang w:val="es-AR"/>
-      </w:rPr>
-      <w:t xml:space="preserve">   </w:t>
+      <w:t xml:space="preserve">T-Code   </w:t>
     </w:r>
     <w:r>
       <w:rPr>
@@ -15546,15 +15610,7 @@
       </mc:AlternateContent>
     </w:r>
     <w:r>
-      <w:t xml:space="preserve">Vesta </w:t>
-    </w:r>
-    <w:proofErr w:type="spellStart"/>
-    <w:r>
-      <w:t>Risk</w:t>
-    </w:r>
-    <w:proofErr w:type="spellEnd"/>
-    <w:r>
-      <w:t xml:space="preserve"> Manager</w:t>
+      <w:t>Vesta Risk Manager</w:t>
     </w:r>
     <w:r>
       <w:tab/>

</xml_diff>

<commit_message>
Doc: Se realizo las correcciones de la especificacion de requerimientos y el modelo de datos
</commit_message>
<xml_diff>
--- a/2. Etapa de elaboración/Iteración 1/Especificación de requerimientos/SRS_Vesta Risk Manager_T-Code.docx
+++ b/2. Etapa de elaboración/Iteración 1/Especificación de requerimientos/SRS_Vesta Risk Manager_T-Code.docx
@@ -911,7 +911,7 @@
       <w:r>
         <w:fldChar w:fldCharType="separate"/>
       </w:r>
-      <w:hyperlink w:anchor="_Toc188455970" w:history="1">
+      <w:hyperlink w:anchor="_Toc188614553" w:history="1">
         <w:r>
           <w:rPr>
             <w:rStyle w:val="Hipervnculo"/>
@@ -938,7 +938,7 @@
             <w:noProof/>
             <w:webHidden/>
           </w:rPr>
-          <w:instrText xml:space="preserve"> PAGEREF _Toc188455970 \h </w:instrText>
+          <w:instrText xml:space="preserve"> PAGEREF _Toc188614553 \h </w:instrText>
         </w:r>
         <w:r>
           <w:rPr>
@@ -984,7 +984,7 @@
           <w14:ligatures w14:val="standardContextual"/>
         </w:rPr>
       </w:pPr>
-      <w:hyperlink w:anchor="_Toc188455971" w:history="1">
+      <w:hyperlink w:anchor="_Toc188614554" w:history="1">
         <w:r>
           <w:rPr>
             <w:rStyle w:val="Hipervnculo"/>
@@ -1011,7 +1011,7 @@
             <w:noProof/>
             <w:webHidden/>
           </w:rPr>
-          <w:instrText xml:space="preserve"> PAGEREF _Toc188455971 \h </w:instrText>
+          <w:instrText xml:space="preserve"> PAGEREF _Toc188614554 \h </w:instrText>
         </w:r>
         <w:r>
           <w:rPr>
@@ -1057,7 +1057,7 @@
           <w14:ligatures w14:val="standardContextual"/>
         </w:rPr>
       </w:pPr>
-      <w:hyperlink w:anchor="_Toc188455972" w:history="1">
+      <w:hyperlink w:anchor="_Toc188614555" w:history="1">
         <w:r>
           <w:rPr>
             <w:rStyle w:val="Hipervnculo"/>
@@ -1084,7 +1084,7 @@
             <w:noProof/>
             <w:webHidden/>
           </w:rPr>
-          <w:instrText xml:space="preserve"> PAGEREF _Toc188455972 \h </w:instrText>
+          <w:instrText xml:space="preserve"> PAGEREF _Toc188614555 \h </w:instrText>
         </w:r>
         <w:r>
           <w:rPr>
@@ -1130,7 +1130,7 @@
           <w14:ligatures w14:val="standardContextual"/>
         </w:rPr>
       </w:pPr>
-      <w:hyperlink w:anchor="_Toc188455973" w:history="1">
+      <w:hyperlink w:anchor="_Toc188614556" w:history="1">
         <w:r>
           <w:rPr>
             <w:rStyle w:val="Hipervnculo"/>
@@ -1157,7 +1157,7 @@
             <w:noProof/>
             <w:webHidden/>
           </w:rPr>
-          <w:instrText xml:space="preserve"> PAGEREF _Toc188455973 \h </w:instrText>
+          <w:instrText xml:space="preserve"> PAGEREF _Toc188614556 \h </w:instrText>
         </w:r>
         <w:r>
           <w:rPr>
@@ -1203,7 +1203,7 @@
           <w14:ligatures w14:val="standardContextual"/>
         </w:rPr>
       </w:pPr>
-      <w:hyperlink w:anchor="_Toc188455974" w:history="1">
+      <w:hyperlink w:anchor="_Toc188614557" w:history="1">
         <w:r>
           <w:rPr>
             <w:rStyle w:val="Hipervnculo"/>
@@ -1230,7 +1230,7 @@
             <w:noProof/>
             <w:webHidden/>
           </w:rPr>
-          <w:instrText xml:space="preserve"> PAGEREF _Toc188455974 \h </w:instrText>
+          <w:instrText xml:space="preserve"> PAGEREF _Toc188614557 \h </w:instrText>
         </w:r>
         <w:r>
           <w:rPr>
@@ -1276,7 +1276,7 @@
           <w14:ligatures w14:val="standardContextual"/>
         </w:rPr>
       </w:pPr>
-      <w:hyperlink w:anchor="_Toc188455975" w:history="1">
+      <w:hyperlink w:anchor="_Toc188614558" w:history="1">
         <w:r>
           <w:rPr>
             <w:rStyle w:val="Hipervnculo"/>
@@ -1303,7 +1303,7 @@
             <w:noProof/>
             <w:webHidden/>
           </w:rPr>
-          <w:instrText xml:space="preserve"> PAGEREF _Toc188455975 \h </w:instrText>
+          <w:instrText xml:space="preserve"> PAGEREF _Toc188614558 \h </w:instrText>
         </w:r>
         <w:r>
           <w:rPr>
@@ -1349,7 +1349,7 @@
           <w14:ligatures w14:val="standardContextual"/>
         </w:rPr>
       </w:pPr>
-      <w:hyperlink w:anchor="_Toc188455976" w:history="1">
+      <w:hyperlink w:anchor="_Toc188614559" w:history="1">
         <w:r>
           <w:rPr>
             <w:rStyle w:val="Hipervnculo"/>
@@ -1376,7 +1376,7 @@
             <w:noProof/>
             <w:webHidden/>
           </w:rPr>
-          <w:instrText xml:space="preserve"> PAGEREF _Toc188455976 \h </w:instrText>
+          <w:instrText xml:space="preserve"> PAGEREF _Toc188614559 \h </w:instrText>
         </w:r>
         <w:r>
           <w:rPr>
@@ -1422,7 +1422,7 @@
           <w14:ligatures w14:val="standardContextual"/>
         </w:rPr>
       </w:pPr>
-      <w:hyperlink w:anchor="_Toc188455977" w:history="1">
+      <w:hyperlink w:anchor="_Toc188614560" w:history="1">
         <w:r>
           <w:rPr>
             <w:rStyle w:val="Hipervnculo"/>
@@ -1449,7 +1449,7 @@
             <w:noProof/>
             <w:webHidden/>
           </w:rPr>
-          <w:instrText xml:space="preserve"> PAGEREF _Toc188455977 \h </w:instrText>
+          <w:instrText xml:space="preserve"> PAGEREF _Toc188614560 \h </w:instrText>
         </w:r>
         <w:r>
           <w:rPr>
@@ -1495,7 +1495,7 @@
           <w14:ligatures w14:val="standardContextual"/>
         </w:rPr>
       </w:pPr>
-      <w:hyperlink w:anchor="_Toc188455978" w:history="1">
+      <w:hyperlink w:anchor="_Toc188614561" w:history="1">
         <w:r>
           <w:rPr>
             <w:rStyle w:val="Hipervnculo"/>
@@ -1522,7 +1522,7 @@
             <w:noProof/>
             <w:webHidden/>
           </w:rPr>
-          <w:instrText xml:space="preserve"> PAGEREF _Toc188455978 \h </w:instrText>
+          <w:instrText xml:space="preserve"> PAGEREF _Toc188614561 \h </w:instrText>
         </w:r>
         <w:r>
           <w:rPr>
@@ -1566,7 +1566,7 @@
           <w14:ligatures w14:val="standardContextual"/>
         </w:rPr>
       </w:pPr>
-      <w:hyperlink w:anchor="_Toc188455979" w:history="1">
+      <w:hyperlink w:anchor="_Toc188614562" w:history="1">
         <w:r>
           <w:rPr>
             <w:rStyle w:val="Hipervnculo"/>
@@ -1593,7 +1593,7 @@
             <w:noProof/>
             <w:webHidden/>
           </w:rPr>
-          <w:instrText xml:space="preserve"> PAGEREF _Toc188455979 \h </w:instrText>
+          <w:instrText xml:space="preserve"> PAGEREF _Toc188614562 \h </w:instrText>
         </w:r>
         <w:r>
           <w:rPr>
@@ -1637,7 +1637,7 @@
           <w14:ligatures w14:val="standardContextual"/>
         </w:rPr>
       </w:pPr>
-      <w:hyperlink w:anchor="_Toc188455980" w:history="1">
+      <w:hyperlink w:anchor="_Toc188614563" w:history="1">
         <w:r>
           <w:rPr>
             <w:rStyle w:val="Hipervnculo"/>
@@ -1664,7 +1664,7 @@
             <w:noProof/>
             <w:webHidden/>
           </w:rPr>
-          <w:instrText xml:space="preserve"> PAGEREF _Toc188455980 \h </w:instrText>
+          <w:instrText xml:space="preserve"> PAGEREF _Toc188614563 \h </w:instrText>
         </w:r>
         <w:r>
           <w:rPr>
@@ -1710,7 +1710,7 @@
           <w14:ligatures w14:val="standardContextual"/>
         </w:rPr>
       </w:pPr>
-      <w:hyperlink w:anchor="_Toc188455981" w:history="1">
+      <w:hyperlink w:anchor="_Toc188614564" w:history="1">
         <w:r>
           <w:rPr>
             <w:rStyle w:val="Hipervnculo"/>
@@ -1737,7 +1737,7 @@
             <w:noProof/>
             <w:webHidden/>
           </w:rPr>
-          <w:instrText xml:space="preserve"> PAGEREF _Toc188455981 \h </w:instrText>
+          <w:instrText xml:space="preserve"> PAGEREF _Toc188614564 \h </w:instrText>
         </w:r>
         <w:r>
           <w:rPr>
@@ -1781,7 +1781,7 @@
           <w14:ligatures w14:val="standardContextual"/>
         </w:rPr>
       </w:pPr>
-      <w:hyperlink w:anchor="_Toc188455982" w:history="1">
+      <w:hyperlink w:anchor="_Toc188614565" w:history="1">
         <w:r>
           <w:rPr>
             <w:rStyle w:val="Hipervnculo"/>
@@ -1808,7 +1808,7 @@
             <w:noProof/>
             <w:webHidden/>
           </w:rPr>
-          <w:instrText xml:space="preserve"> PAGEREF _Toc188455982 \h </w:instrText>
+          <w:instrText xml:space="preserve"> PAGEREF _Toc188614565 \h </w:instrText>
         </w:r>
         <w:r>
           <w:rPr>
@@ -1852,7 +1852,7 @@
           <w14:ligatures w14:val="standardContextual"/>
         </w:rPr>
       </w:pPr>
-      <w:hyperlink w:anchor="_Toc188455983" w:history="1">
+      <w:hyperlink w:anchor="_Toc188614566" w:history="1">
         <w:r>
           <w:rPr>
             <w:rStyle w:val="Hipervnculo"/>
@@ -1879,7 +1879,7 @@
             <w:noProof/>
             <w:webHidden/>
           </w:rPr>
-          <w:instrText xml:space="preserve"> PAGEREF _Toc188455983 \h </w:instrText>
+          <w:instrText xml:space="preserve"> PAGEREF _Toc188614566 \h </w:instrText>
         </w:r>
         <w:r>
           <w:rPr>
@@ -1925,7 +1925,7 @@
           <w14:ligatures w14:val="standardContextual"/>
         </w:rPr>
       </w:pPr>
-      <w:hyperlink w:anchor="_Toc188455984" w:history="1">
+      <w:hyperlink w:anchor="_Toc188614567" w:history="1">
         <w:r>
           <w:rPr>
             <w:rStyle w:val="Hipervnculo"/>
@@ -1952,7 +1952,7 @@
             <w:noProof/>
             <w:webHidden/>
           </w:rPr>
-          <w:instrText xml:space="preserve"> PAGEREF _Toc188455984 \h </w:instrText>
+          <w:instrText xml:space="preserve"> PAGEREF _Toc188614567 \h </w:instrText>
         </w:r>
         <w:r>
           <w:rPr>
@@ -1996,7 +1996,7 @@
           <w14:ligatures w14:val="standardContextual"/>
         </w:rPr>
       </w:pPr>
-      <w:hyperlink w:anchor="_Toc188455985" w:history="1">
+      <w:hyperlink w:anchor="_Toc188614568" w:history="1">
         <w:r>
           <w:rPr>
             <w:rStyle w:val="Hipervnculo"/>
@@ -2023,7 +2023,7 @@
             <w:noProof/>
             <w:webHidden/>
           </w:rPr>
-          <w:instrText xml:space="preserve"> PAGEREF _Toc188455985 \h </w:instrText>
+          <w:instrText xml:space="preserve"> PAGEREF _Toc188614568 \h </w:instrText>
         </w:r>
         <w:r>
           <w:rPr>
@@ -2067,7 +2067,7 @@
           <w14:ligatures w14:val="standardContextual"/>
         </w:rPr>
       </w:pPr>
-      <w:hyperlink w:anchor="_Toc188455986" w:history="1">
+      <w:hyperlink w:anchor="_Toc188614569" w:history="1">
         <w:r>
           <w:rPr>
             <w:rStyle w:val="Hipervnculo"/>
@@ -2094,7 +2094,7 @@
             <w:noProof/>
             <w:webHidden/>
           </w:rPr>
-          <w:instrText xml:space="preserve"> PAGEREF _Toc188455986 \h </w:instrText>
+          <w:instrText xml:space="preserve"> PAGEREF _Toc188614569 \h </w:instrText>
         </w:r>
         <w:r>
           <w:rPr>
@@ -2140,7 +2140,7 @@
           <w14:ligatures w14:val="standardContextual"/>
         </w:rPr>
       </w:pPr>
-      <w:hyperlink w:anchor="_Toc188455987" w:history="1">
+      <w:hyperlink w:anchor="_Toc188614570" w:history="1">
         <w:r>
           <w:rPr>
             <w:rStyle w:val="Hipervnculo"/>
@@ -2167,7 +2167,7 @@
             <w:noProof/>
             <w:webHidden/>
           </w:rPr>
-          <w:instrText xml:space="preserve"> PAGEREF _Toc188455987 \h </w:instrText>
+          <w:instrText xml:space="preserve"> PAGEREF _Toc188614570 \h </w:instrText>
         </w:r>
         <w:r>
           <w:rPr>
@@ -2211,7 +2211,7 @@
           <w14:ligatures w14:val="standardContextual"/>
         </w:rPr>
       </w:pPr>
-      <w:hyperlink w:anchor="_Toc188455988" w:history="1">
+      <w:hyperlink w:anchor="_Toc188614571" w:history="1">
         <w:r>
           <w:rPr>
             <w:rStyle w:val="Hipervnculo"/>
@@ -2238,7 +2238,7 @@
             <w:noProof/>
             <w:webHidden/>
           </w:rPr>
-          <w:instrText xml:space="preserve"> PAGEREF _Toc188455988 \h </w:instrText>
+          <w:instrText xml:space="preserve"> PAGEREF _Toc188614571 \h </w:instrText>
         </w:r>
         <w:r>
           <w:rPr>
@@ -2282,7 +2282,7 @@
           <w14:ligatures w14:val="standardContextual"/>
         </w:rPr>
       </w:pPr>
-      <w:hyperlink w:anchor="_Toc188455989" w:history="1">
+      <w:hyperlink w:anchor="_Toc188614572" w:history="1">
         <w:r>
           <w:rPr>
             <w:rStyle w:val="Hipervnculo"/>
@@ -2309,7 +2309,7 @@
             <w:noProof/>
             <w:webHidden/>
           </w:rPr>
-          <w:instrText xml:space="preserve"> PAGEREF _Toc188455989 \h </w:instrText>
+          <w:instrText xml:space="preserve"> PAGEREF _Toc188614572 \h </w:instrText>
         </w:r>
         <w:r>
           <w:rPr>
@@ -2355,7 +2355,7 @@
           <w14:ligatures w14:val="standardContextual"/>
         </w:rPr>
       </w:pPr>
-      <w:hyperlink w:anchor="_Toc188455990" w:history="1">
+      <w:hyperlink w:anchor="_Toc188614573" w:history="1">
         <w:r>
           <w:rPr>
             <w:rStyle w:val="Hipervnculo"/>
@@ -2382,7 +2382,7 @@
             <w:noProof/>
             <w:webHidden/>
           </w:rPr>
-          <w:instrText xml:space="preserve"> PAGEREF _Toc188455990 \h </w:instrText>
+          <w:instrText xml:space="preserve"> PAGEREF _Toc188614573 \h </w:instrText>
         </w:r>
         <w:r>
           <w:rPr>
@@ -2426,7 +2426,7 @@
           <w14:ligatures w14:val="standardContextual"/>
         </w:rPr>
       </w:pPr>
-      <w:hyperlink w:anchor="_Toc188455991" w:history="1">
+      <w:hyperlink w:anchor="_Toc188614574" w:history="1">
         <w:r>
           <w:rPr>
             <w:rStyle w:val="Hipervnculo"/>
@@ -2453,7 +2453,7 @@
             <w:noProof/>
             <w:webHidden/>
           </w:rPr>
-          <w:instrText xml:space="preserve"> PAGEREF _Toc188455991 \h </w:instrText>
+          <w:instrText xml:space="preserve"> PAGEREF _Toc188614574 \h </w:instrText>
         </w:r>
         <w:r>
           <w:rPr>
@@ -2497,7 +2497,7 @@
           <w14:ligatures w14:val="standardContextual"/>
         </w:rPr>
       </w:pPr>
-      <w:hyperlink w:anchor="_Toc188455992" w:history="1">
+      <w:hyperlink w:anchor="_Toc188614575" w:history="1">
         <w:r>
           <w:rPr>
             <w:rStyle w:val="Hipervnculo"/>
@@ -2524,7 +2524,7 @@
             <w:noProof/>
             <w:webHidden/>
           </w:rPr>
-          <w:instrText xml:space="preserve"> PAGEREF _Toc188455992 \h </w:instrText>
+          <w:instrText xml:space="preserve"> PAGEREF _Toc188614575 \h </w:instrText>
         </w:r>
         <w:r>
           <w:rPr>
@@ -2570,7 +2570,7 @@
           <w14:ligatures w14:val="standardContextual"/>
         </w:rPr>
       </w:pPr>
-      <w:hyperlink w:anchor="_Toc188455993" w:history="1">
+      <w:hyperlink w:anchor="_Toc188614576" w:history="1">
         <w:r>
           <w:rPr>
             <w:rStyle w:val="Hipervnculo"/>
@@ -2597,7 +2597,7 @@
             <w:noProof/>
             <w:webHidden/>
           </w:rPr>
-          <w:instrText xml:space="preserve"> PAGEREF _Toc188455993 \h </w:instrText>
+          <w:instrText xml:space="preserve"> PAGEREF _Toc188614576 \h </w:instrText>
         </w:r>
         <w:r>
           <w:rPr>
@@ -2641,7 +2641,7 @@
           <w14:ligatures w14:val="standardContextual"/>
         </w:rPr>
       </w:pPr>
-      <w:hyperlink w:anchor="_Toc188455994" w:history="1">
+      <w:hyperlink w:anchor="_Toc188614577" w:history="1">
         <w:r>
           <w:rPr>
             <w:rStyle w:val="Hipervnculo"/>
@@ -2668,7 +2668,7 @@
             <w:noProof/>
             <w:webHidden/>
           </w:rPr>
-          <w:instrText xml:space="preserve"> PAGEREF _Toc188455994 \h </w:instrText>
+          <w:instrText xml:space="preserve"> PAGEREF _Toc188614577 \h </w:instrText>
         </w:r>
         <w:r>
           <w:rPr>
@@ -2712,7 +2712,7 @@
           <w14:ligatures w14:val="standardContextual"/>
         </w:rPr>
       </w:pPr>
-      <w:hyperlink w:anchor="_Toc188455995" w:history="1">
+      <w:hyperlink w:anchor="_Toc188614578" w:history="1">
         <w:r>
           <w:rPr>
             <w:rStyle w:val="Hipervnculo"/>
@@ -2739,7 +2739,7 @@
             <w:noProof/>
             <w:webHidden/>
           </w:rPr>
-          <w:instrText xml:space="preserve"> PAGEREF _Toc188455995 \h </w:instrText>
+          <w:instrText xml:space="preserve"> PAGEREF _Toc188614578 \h </w:instrText>
         </w:r>
         <w:r>
           <w:rPr>
@@ -2785,7 +2785,7 @@
           <w14:ligatures w14:val="standardContextual"/>
         </w:rPr>
       </w:pPr>
-      <w:hyperlink w:anchor="_Toc188455996" w:history="1">
+      <w:hyperlink w:anchor="_Toc188614579" w:history="1">
         <w:r>
           <w:rPr>
             <w:rStyle w:val="Hipervnculo"/>
@@ -2812,7 +2812,7 @@
             <w:noProof/>
             <w:webHidden/>
           </w:rPr>
-          <w:instrText xml:space="preserve"> PAGEREF _Toc188455996 \h </w:instrText>
+          <w:instrText xml:space="preserve"> PAGEREF _Toc188614579 \h </w:instrText>
         </w:r>
         <w:r>
           <w:rPr>
@@ -2856,7 +2856,7 @@
           <w14:ligatures w14:val="standardContextual"/>
         </w:rPr>
       </w:pPr>
-      <w:hyperlink w:anchor="_Toc188455997" w:history="1">
+      <w:hyperlink w:anchor="_Toc188614580" w:history="1">
         <w:r>
           <w:rPr>
             <w:rStyle w:val="Hipervnculo"/>
@@ -2883,7 +2883,7 @@
             <w:noProof/>
             <w:webHidden/>
           </w:rPr>
-          <w:instrText xml:space="preserve"> PAGEREF _Toc188455997 \h </w:instrText>
+          <w:instrText xml:space="preserve"> PAGEREF _Toc188614580 \h </w:instrText>
         </w:r>
         <w:r>
           <w:rPr>
@@ -2927,7 +2927,7 @@
           <w14:ligatures w14:val="standardContextual"/>
         </w:rPr>
       </w:pPr>
-      <w:hyperlink w:anchor="_Toc188455998" w:history="1">
+      <w:hyperlink w:anchor="_Toc188614581" w:history="1">
         <w:r>
           <w:rPr>
             <w:rStyle w:val="Hipervnculo"/>
@@ -2954,7 +2954,7 @@
             <w:noProof/>
             <w:webHidden/>
           </w:rPr>
-          <w:instrText xml:space="preserve"> PAGEREF _Toc188455998 \h </w:instrText>
+          <w:instrText xml:space="preserve"> PAGEREF _Toc188614581 \h </w:instrText>
         </w:r>
         <w:r>
           <w:rPr>
@@ -3000,7 +3000,7 @@
           <w14:ligatures w14:val="standardContextual"/>
         </w:rPr>
       </w:pPr>
-      <w:hyperlink w:anchor="_Toc188455999" w:history="1">
+      <w:hyperlink w:anchor="_Toc188614582" w:history="1">
         <w:r>
           <w:rPr>
             <w:rStyle w:val="Hipervnculo"/>
@@ -3027,7 +3027,7 @@
             <w:noProof/>
             <w:webHidden/>
           </w:rPr>
-          <w:instrText xml:space="preserve"> PAGEREF _Toc188455999 \h </w:instrText>
+          <w:instrText xml:space="preserve"> PAGEREF _Toc188614582 \h </w:instrText>
         </w:r>
         <w:r>
           <w:rPr>
@@ -3071,7 +3071,7 @@
           <w14:ligatures w14:val="standardContextual"/>
         </w:rPr>
       </w:pPr>
-      <w:hyperlink w:anchor="_Toc188456000" w:history="1">
+      <w:hyperlink w:anchor="_Toc188614583" w:history="1">
         <w:r>
           <w:rPr>
             <w:rStyle w:val="Hipervnculo"/>
@@ -3098,7 +3098,7 @@
             <w:noProof/>
             <w:webHidden/>
           </w:rPr>
-          <w:instrText xml:space="preserve"> PAGEREF _Toc188456000 \h </w:instrText>
+          <w:instrText xml:space="preserve"> PAGEREF _Toc188614583 \h </w:instrText>
         </w:r>
         <w:r>
           <w:rPr>
@@ -3142,7 +3142,7 @@
           <w14:ligatures w14:val="standardContextual"/>
         </w:rPr>
       </w:pPr>
-      <w:hyperlink w:anchor="_Toc188456001" w:history="1">
+      <w:hyperlink w:anchor="_Toc188614584" w:history="1">
         <w:r>
           <w:rPr>
             <w:rStyle w:val="Hipervnculo"/>
@@ -3169,7 +3169,7 @@
             <w:noProof/>
             <w:webHidden/>
           </w:rPr>
-          <w:instrText xml:space="preserve"> PAGEREF _Toc188456001 \h </w:instrText>
+          <w:instrText xml:space="preserve"> PAGEREF _Toc188614584 \h </w:instrText>
         </w:r>
         <w:r>
           <w:rPr>
@@ -3215,7 +3215,7 @@
           <w14:ligatures w14:val="standardContextual"/>
         </w:rPr>
       </w:pPr>
-      <w:hyperlink w:anchor="_Toc188456002" w:history="1">
+      <w:hyperlink w:anchor="_Toc188614585" w:history="1">
         <w:r>
           <w:rPr>
             <w:rStyle w:val="Hipervnculo"/>
@@ -3242,7 +3242,7 @@
             <w:noProof/>
             <w:webHidden/>
           </w:rPr>
-          <w:instrText xml:space="preserve"> PAGEREF _Toc188456002 \h </w:instrText>
+          <w:instrText xml:space="preserve"> PAGEREF _Toc188614585 \h </w:instrText>
         </w:r>
         <w:r>
           <w:rPr>
@@ -3286,7 +3286,7 @@
           <w14:ligatures w14:val="standardContextual"/>
         </w:rPr>
       </w:pPr>
-      <w:hyperlink w:anchor="_Toc188456003" w:history="1">
+      <w:hyperlink w:anchor="_Toc188614586" w:history="1">
         <w:r>
           <w:rPr>
             <w:rStyle w:val="Hipervnculo"/>
@@ -3313,7 +3313,7 @@
             <w:noProof/>
             <w:webHidden/>
           </w:rPr>
-          <w:instrText xml:space="preserve"> PAGEREF _Toc188456003 \h </w:instrText>
+          <w:instrText xml:space="preserve"> PAGEREF _Toc188614586 \h </w:instrText>
         </w:r>
         <w:r>
           <w:rPr>
@@ -3357,7 +3357,7 @@
           <w14:ligatures w14:val="standardContextual"/>
         </w:rPr>
       </w:pPr>
-      <w:hyperlink w:anchor="_Toc188456004" w:history="1">
+      <w:hyperlink w:anchor="_Toc188614587" w:history="1">
         <w:r>
           <w:rPr>
             <w:rStyle w:val="Hipervnculo"/>
@@ -3384,7 +3384,7 @@
             <w:noProof/>
             <w:webHidden/>
           </w:rPr>
-          <w:instrText xml:space="preserve"> PAGEREF _Toc188456004 \h </w:instrText>
+          <w:instrText xml:space="preserve"> PAGEREF _Toc188614587 \h </w:instrText>
         </w:r>
         <w:r>
           <w:rPr>
@@ -3430,7 +3430,7 @@
           <w14:ligatures w14:val="standardContextual"/>
         </w:rPr>
       </w:pPr>
-      <w:hyperlink w:anchor="_Toc188456005" w:history="1">
+      <w:hyperlink w:anchor="_Toc188614588" w:history="1">
         <w:r>
           <w:rPr>
             <w:rStyle w:val="Hipervnculo"/>
@@ -3457,7 +3457,7 @@
             <w:noProof/>
             <w:webHidden/>
           </w:rPr>
-          <w:instrText xml:space="preserve"> PAGEREF _Toc188456005 \h </w:instrText>
+          <w:instrText xml:space="preserve"> PAGEREF _Toc188614588 \h </w:instrText>
         </w:r>
         <w:r>
           <w:rPr>
@@ -3501,7 +3501,7 @@
           <w14:ligatures w14:val="standardContextual"/>
         </w:rPr>
       </w:pPr>
-      <w:hyperlink w:anchor="_Toc188456006" w:history="1">
+      <w:hyperlink w:anchor="_Toc188614589" w:history="1">
         <w:r>
           <w:rPr>
             <w:rStyle w:val="Hipervnculo"/>
@@ -3528,7 +3528,7 @@
             <w:noProof/>
             <w:webHidden/>
           </w:rPr>
-          <w:instrText xml:space="preserve"> PAGEREF _Toc188456006 \h </w:instrText>
+          <w:instrText xml:space="preserve"> PAGEREF _Toc188614589 \h </w:instrText>
         </w:r>
         <w:r>
           <w:rPr>
@@ -3572,7 +3572,7 @@
           <w14:ligatures w14:val="standardContextual"/>
         </w:rPr>
       </w:pPr>
-      <w:hyperlink w:anchor="_Toc188456007" w:history="1">
+      <w:hyperlink w:anchor="_Toc188614590" w:history="1">
         <w:r>
           <w:rPr>
             <w:rStyle w:val="Hipervnculo"/>
@@ -3599,7 +3599,7 @@
             <w:noProof/>
             <w:webHidden/>
           </w:rPr>
-          <w:instrText xml:space="preserve"> PAGEREF _Toc188456007 \h </w:instrText>
+          <w:instrText xml:space="preserve"> PAGEREF _Toc188614590 \h </w:instrText>
         </w:r>
         <w:r>
           <w:rPr>
@@ -3645,7 +3645,7 @@
           <w14:ligatures w14:val="standardContextual"/>
         </w:rPr>
       </w:pPr>
-      <w:hyperlink w:anchor="_Toc188456008" w:history="1">
+      <w:hyperlink w:anchor="_Toc188614591" w:history="1">
         <w:r>
           <w:rPr>
             <w:rStyle w:val="Hipervnculo"/>
@@ -3672,7 +3672,7 @@
             <w:noProof/>
             <w:webHidden/>
           </w:rPr>
-          <w:instrText xml:space="preserve"> PAGEREF _Toc188456008 \h </w:instrText>
+          <w:instrText xml:space="preserve"> PAGEREF _Toc188614591 \h </w:instrText>
         </w:r>
         <w:r>
           <w:rPr>
@@ -3716,7 +3716,7 @@
           <w14:ligatures w14:val="standardContextual"/>
         </w:rPr>
       </w:pPr>
-      <w:hyperlink w:anchor="_Toc188456009" w:history="1">
+      <w:hyperlink w:anchor="_Toc188614592" w:history="1">
         <w:r>
           <w:rPr>
             <w:rStyle w:val="Hipervnculo"/>
@@ -3743,7 +3743,7 @@
             <w:noProof/>
             <w:webHidden/>
           </w:rPr>
-          <w:instrText xml:space="preserve"> PAGEREF _Toc188456009 \h </w:instrText>
+          <w:instrText xml:space="preserve"> PAGEREF _Toc188614592 \h </w:instrText>
         </w:r>
         <w:r>
           <w:rPr>
@@ -3787,7 +3787,7 @@
           <w14:ligatures w14:val="standardContextual"/>
         </w:rPr>
       </w:pPr>
-      <w:hyperlink w:anchor="_Toc188456010" w:history="1">
+      <w:hyperlink w:anchor="_Toc188614593" w:history="1">
         <w:r>
           <w:rPr>
             <w:rStyle w:val="Hipervnculo"/>
@@ -3814,7 +3814,7 @@
             <w:noProof/>
             <w:webHidden/>
           </w:rPr>
-          <w:instrText xml:space="preserve"> PAGEREF _Toc188456010 \h </w:instrText>
+          <w:instrText xml:space="preserve"> PAGEREF _Toc188614593 \h </w:instrText>
         </w:r>
         <w:r>
           <w:rPr>
@@ -3860,7 +3860,7 @@
           <w14:ligatures w14:val="standardContextual"/>
         </w:rPr>
       </w:pPr>
-      <w:hyperlink w:anchor="_Toc188456011" w:history="1">
+      <w:hyperlink w:anchor="_Toc188614594" w:history="1">
         <w:r>
           <w:rPr>
             <w:rStyle w:val="Hipervnculo"/>
@@ -3887,7 +3887,7 @@
             <w:noProof/>
             <w:webHidden/>
           </w:rPr>
-          <w:instrText xml:space="preserve"> PAGEREF _Toc188456011 \h </w:instrText>
+          <w:instrText xml:space="preserve"> PAGEREF _Toc188614594 \h </w:instrText>
         </w:r>
         <w:r>
           <w:rPr>
@@ -3931,7 +3931,7 @@
           <w14:ligatures w14:val="standardContextual"/>
         </w:rPr>
       </w:pPr>
-      <w:hyperlink w:anchor="_Toc188456012" w:history="1">
+      <w:hyperlink w:anchor="_Toc188614595" w:history="1">
         <w:r>
           <w:rPr>
             <w:rStyle w:val="Hipervnculo"/>
@@ -3958,7 +3958,7 @@
             <w:noProof/>
             <w:webHidden/>
           </w:rPr>
-          <w:instrText xml:space="preserve"> PAGEREF _Toc188456012 \h </w:instrText>
+          <w:instrText xml:space="preserve"> PAGEREF _Toc188614595 \h </w:instrText>
         </w:r>
         <w:r>
           <w:rPr>
@@ -4002,7 +4002,7 @@
           <w14:ligatures w14:val="standardContextual"/>
         </w:rPr>
       </w:pPr>
-      <w:hyperlink w:anchor="_Toc188456013" w:history="1">
+      <w:hyperlink w:anchor="_Toc188614596" w:history="1">
         <w:r>
           <w:rPr>
             <w:rStyle w:val="Hipervnculo"/>
@@ -4029,7 +4029,7 @@
             <w:noProof/>
             <w:webHidden/>
           </w:rPr>
-          <w:instrText xml:space="preserve"> PAGEREF _Toc188456013 \h </w:instrText>
+          <w:instrText xml:space="preserve"> PAGEREF _Toc188614596 \h </w:instrText>
         </w:r>
         <w:r>
           <w:rPr>
@@ -4075,7 +4075,7 @@
           <w14:ligatures w14:val="standardContextual"/>
         </w:rPr>
       </w:pPr>
-      <w:hyperlink w:anchor="_Toc188456014" w:history="1">
+      <w:hyperlink w:anchor="_Toc188614597" w:history="1">
         <w:r>
           <w:rPr>
             <w:rStyle w:val="Hipervnculo"/>
@@ -4102,7 +4102,7 @@
             <w:noProof/>
             <w:webHidden/>
           </w:rPr>
-          <w:instrText xml:space="preserve"> PAGEREF _Toc188456014 \h </w:instrText>
+          <w:instrText xml:space="preserve"> PAGEREF _Toc188614597 \h </w:instrText>
         </w:r>
         <w:r>
           <w:rPr>
@@ -4148,7 +4148,7 @@
           <w14:ligatures w14:val="standardContextual"/>
         </w:rPr>
       </w:pPr>
-      <w:hyperlink w:anchor="_Toc188456015" w:history="1">
+      <w:hyperlink w:anchor="_Toc188614598" w:history="1">
         <w:r>
           <w:rPr>
             <w:rStyle w:val="Hipervnculo"/>
@@ -4175,7 +4175,7 @@
             <w:noProof/>
             <w:webHidden/>
           </w:rPr>
-          <w:instrText xml:space="preserve"> PAGEREF _Toc188456015 \h </w:instrText>
+          <w:instrText xml:space="preserve"> PAGEREF _Toc188614598 \h </w:instrText>
         </w:r>
         <w:r>
           <w:rPr>
@@ -4221,7 +4221,7 @@
           <w14:ligatures w14:val="standardContextual"/>
         </w:rPr>
       </w:pPr>
-      <w:hyperlink w:anchor="_Toc188456016" w:history="1">
+      <w:hyperlink w:anchor="_Toc188614599" w:history="1">
         <w:r>
           <w:rPr>
             <w:rStyle w:val="Hipervnculo"/>
@@ -4248,7 +4248,7 @@
             <w:noProof/>
             <w:webHidden/>
           </w:rPr>
-          <w:instrText xml:space="preserve"> PAGEREF _Toc188456016 \h </w:instrText>
+          <w:instrText xml:space="preserve"> PAGEREF _Toc188614599 \h </w:instrText>
         </w:r>
         <w:r>
           <w:rPr>
@@ -4294,7 +4294,7 @@
           <w14:ligatures w14:val="standardContextual"/>
         </w:rPr>
       </w:pPr>
-      <w:hyperlink w:anchor="_Toc188456017" w:history="1">
+      <w:hyperlink w:anchor="_Toc188614600" w:history="1">
         <w:r>
           <w:rPr>
             <w:rStyle w:val="Hipervnculo"/>
@@ -4321,7 +4321,7 @@
             <w:noProof/>
             <w:webHidden/>
           </w:rPr>
-          <w:instrText xml:space="preserve"> PAGEREF _Toc188456017 \h </w:instrText>
+          <w:instrText xml:space="preserve"> PAGEREF _Toc188614600 \h </w:instrText>
         </w:r>
         <w:r>
           <w:rPr>
@@ -4367,13 +4367,13 @@
           <w14:ligatures w14:val="standardContextual"/>
         </w:rPr>
       </w:pPr>
-      <w:hyperlink w:anchor="_Toc188456018" w:history="1">
+      <w:hyperlink w:anchor="_Toc188614601" w:history="1">
         <w:r>
           <w:rPr>
             <w:rStyle w:val="Hipervnculo"/>
             <w:noProof/>
           </w:rPr>
-          <w:t>Confiabilidad</w:t>
+          <w:t>Seguridad</w:t>
         </w:r>
         <w:r>
           <w:rPr>
@@ -4394,7 +4394,7 @@
             <w:noProof/>
             <w:webHidden/>
           </w:rPr>
-          <w:instrText xml:space="preserve"> PAGEREF _Toc188456018 \h </w:instrText>
+          <w:instrText xml:space="preserve"> PAGEREF _Toc188614601 \h </w:instrText>
         </w:r>
         <w:r>
           <w:rPr>
@@ -4440,13 +4440,13 @@
           <w14:ligatures w14:val="standardContextual"/>
         </w:rPr>
       </w:pPr>
-      <w:hyperlink w:anchor="_Toc188456019" w:history="1">
+      <w:hyperlink w:anchor="_Toc188614602" w:history="1">
         <w:r>
           <w:rPr>
             <w:rStyle w:val="Hipervnculo"/>
             <w:noProof/>
           </w:rPr>
-          <w:t>Seguridad</w:t>
+          <w:t>Restricción de Diseño</w:t>
         </w:r>
         <w:r>
           <w:rPr>
@@ -4467,7 +4467,7 @@
             <w:noProof/>
             <w:webHidden/>
           </w:rPr>
-          <w:instrText xml:space="preserve"> PAGEREF _Toc188456019 \h </w:instrText>
+          <w:instrText xml:space="preserve"> PAGEREF _Toc188614602 \h </w:instrText>
         </w:r>
         <w:r>
           <w:rPr>
@@ -4488,6 +4488,152 @@
             <w:webHidden/>
           </w:rPr>
           <w:t>19</w:t>
+        </w:r>
+        <w:r>
+          <w:rPr>
+            <w:noProof/>
+            <w:webHidden/>
+          </w:rPr>
+          <w:fldChar w:fldCharType="end"/>
+        </w:r>
+      </w:hyperlink>
+    </w:p>
+    <w:p>
+      <w:pPr>
+        <w:pStyle w:val="TDC1"/>
+        <w:rPr>
+          <w:rFonts w:asciiTheme="minorHAnsi" w:eastAsiaTheme="minorEastAsia" w:hAnsiTheme="minorHAnsi" w:cstheme="minorBidi"/>
+          <w:b w:val="0"/>
+          <w:bCs w:val="0"/>
+          <w:noProof/>
+          <w:kern w:val="2"/>
+          <w:sz w:val="24"/>
+          <w:szCs w:val="24"/>
+          <w:lang w:val="es-AR" w:eastAsia="es-AR"/>
+          <w14:ligatures w14:val="standardContextual"/>
+        </w:rPr>
+      </w:pPr>
+      <w:hyperlink w:anchor="_Toc188614603" w:history="1">
+        <w:r>
+          <w:rPr>
+            <w:rStyle w:val="Hipervnculo"/>
+            <w:noProof/>
+          </w:rPr>
+          <w:t>Requerimientos de Licencias</w:t>
+        </w:r>
+        <w:r>
+          <w:rPr>
+            <w:noProof/>
+            <w:webHidden/>
+          </w:rPr>
+          <w:tab/>
+        </w:r>
+        <w:r>
+          <w:rPr>
+            <w:noProof/>
+            <w:webHidden/>
+          </w:rPr>
+          <w:fldChar w:fldCharType="begin"/>
+        </w:r>
+        <w:r>
+          <w:rPr>
+            <w:noProof/>
+            <w:webHidden/>
+          </w:rPr>
+          <w:instrText xml:space="preserve"> PAGEREF _Toc188614603 \h </w:instrText>
+        </w:r>
+        <w:r>
+          <w:rPr>
+            <w:noProof/>
+            <w:webHidden/>
+          </w:rPr>
+        </w:r>
+        <w:r>
+          <w:rPr>
+            <w:noProof/>
+            <w:webHidden/>
+          </w:rPr>
+          <w:fldChar w:fldCharType="separate"/>
+        </w:r>
+        <w:r>
+          <w:rPr>
+            <w:noProof/>
+            <w:webHidden/>
+          </w:rPr>
+          <w:t>19</w:t>
+        </w:r>
+        <w:r>
+          <w:rPr>
+            <w:noProof/>
+            <w:webHidden/>
+          </w:rPr>
+          <w:fldChar w:fldCharType="end"/>
+        </w:r>
+      </w:hyperlink>
+    </w:p>
+    <w:p>
+      <w:pPr>
+        <w:pStyle w:val="TDC1"/>
+        <w:rPr>
+          <w:rFonts w:asciiTheme="minorHAnsi" w:eastAsiaTheme="minorEastAsia" w:hAnsiTheme="minorHAnsi" w:cstheme="minorBidi"/>
+          <w:b w:val="0"/>
+          <w:bCs w:val="0"/>
+          <w:noProof/>
+          <w:kern w:val="2"/>
+          <w:sz w:val="24"/>
+          <w:szCs w:val="24"/>
+          <w:lang w:val="es-AR" w:eastAsia="es-AR"/>
+          <w14:ligatures w14:val="standardContextual"/>
+        </w:rPr>
+      </w:pPr>
+      <w:hyperlink w:anchor="_Toc188614604" w:history="1">
+        <w:r>
+          <w:rPr>
+            <w:rStyle w:val="Hipervnculo"/>
+            <w:noProof/>
+          </w:rPr>
+          <w:t>Requerimientos de Documentación</w:t>
+        </w:r>
+        <w:r>
+          <w:rPr>
+            <w:noProof/>
+            <w:webHidden/>
+          </w:rPr>
+          <w:tab/>
+        </w:r>
+        <w:r>
+          <w:rPr>
+            <w:noProof/>
+            <w:webHidden/>
+          </w:rPr>
+          <w:fldChar w:fldCharType="begin"/>
+        </w:r>
+        <w:r>
+          <w:rPr>
+            <w:noProof/>
+            <w:webHidden/>
+          </w:rPr>
+          <w:instrText xml:space="preserve"> PAGEREF _Toc188614604 \h </w:instrText>
+        </w:r>
+        <w:r>
+          <w:rPr>
+            <w:noProof/>
+            <w:webHidden/>
+          </w:rPr>
+        </w:r>
+        <w:r>
+          <w:rPr>
+            <w:noProof/>
+            <w:webHidden/>
+          </w:rPr>
+          <w:fldChar w:fldCharType="separate"/>
+        </w:r>
+        <w:r>
+          <w:rPr>
+            <w:noProof/>
+            <w:webHidden/>
+          </w:rPr>
+          <w:t>20</w:t>
         </w:r>
         <w:r>
           <w:rPr>
@@ -4513,13 +4659,13 @@
           <w14:ligatures w14:val="standardContextual"/>
         </w:rPr>
       </w:pPr>
-      <w:hyperlink w:anchor="_Toc188456020" w:history="1">
+      <w:hyperlink w:anchor="_Toc188614605" w:history="1">
         <w:r>
           <w:rPr>
             <w:rStyle w:val="Hipervnculo"/>
             <w:noProof/>
           </w:rPr>
-          <w:t>Eficiencia</w:t>
+          <w:t>Manual de Usuario</w:t>
         </w:r>
         <w:r>
           <w:rPr>
@@ -4540,7 +4686,7 @@
             <w:noProof/>
             <w:webHidden/>
           </w:rPr>
-          <w:instrText xml:space="preserve"> PAGEREF _Toc188456020 \h </w:instrText>
+          <w:instrText xml:space="preserve"> PAGEREF _Toc188614605 \h </w:instrText>
         </w:r>
         <w:r>
           <w:rPr>
@@ -4560,7 +4706,7 @@
             <w:noProof/>
             <w:webHidden/>
           </w:rPr>
-          <w:t>19</w:t>
+          <w:t>20</w:t>
         </w:r>
         <w:r>
           <w:rPr>
@@ -4586,13 +4732,13 @@
           <w14:ligatures w14:val="standardContextual"/>
         </w:rPr>
       </w:pPr>
-      <w:hyperlink w:anchor="_Toc188456021" w:history="1">
+      <w:hyperlink w:anchor="_Toc188614606" w:history="1">
         <w:r>
           <w:rPr>
             <w:rStyle w:val="Hipervnculo"/>
             <w:noProof/>
           </w:rPr>
-          <w:t>Interfaces</w:t>
+          <w:t>Ayuda en Línea</w:t>
         </w:r>
         <w:r>
           <w:rPr>
@@ -4613,7 +4759,7 @@
             <w:noProof/>
             <w:webHidden/>
           </w:rPr>
-          <w:instrText xml:space="preserve"> PAGEREF _Toc188456021 \h </w:instrText>
+          <w:instrText xml:space="preserve"> PAGEREF _Toc188614606 \h </w:instrText>
         </w:r>
         <w:r>
           <w:rPr>
@@ -4633,291 +4779,7 @@
             <w:noProof/>
             <w:webHidden/>
           </w:rPr>
-          <w:t>19</w:t>
-        </w:r>
-        <w:r>
-          <w:rPr>
-            <w:noProof/>
-            <w:webHidden/>
-          </w:rPr>
-          <w:fldChar w:fldCharType="end"/>
-        </w:r>
-      </w:hyperlink>
-    </w:p>
-    <w:p>
-      <w:pPr>
-        <w:pStyle w:val="TDC3"/>
-        <w:rPr>
-          <w:rFonts w:asciiTheme="minorHAnsi" w:eastAsiaTheme="minorEastAsia" w:hAnsiTheme="minorHAnsi" w:cstheme="minorBidi"/>
-          <w:noProof/>
-          <w:kern w:val="2"/>
-          <w:sz w:val="24"/>
-          <w:szCs w:val="24"/>
-          <w:lang w:val="es-AR" w:eastAsia="es-AR"/>
-          <w14:ligatures w14:val="standardContextual"/>
-        </w:rPr>
-      </w:pPr>
-      <w:hyperlink w:anchor="_Toc188456022" w:history="1">
-        <w:r>
-          <w:rPr>
-            <w:rStyle w:val="Hipervnculo"/>
-            <w:noProof/>
-          </w:rPr>
-          <w:t>Interfaces de Usuario</w:t>
-        </w:r>
-        <w:r>
-          <w:rPr>
-            <w:noProof/>
-            <w:webHidden/>
-          </w:rPr>
-          <w:tab/>
-        </w:r>
-        <w:r>
-          <w:rPr>
-            <w:noProof/>
-            <w:webHidden/>
-          </w:rPr>
-          <w:fldChar w:fldCharType="begin"/>
-        </w:r>
-        <w:r>
-          <w:rPr>
-            <w:noProof/>
-            <w:webHidden/>
-          </w:rPr>
-          <w:instrText xml:space="preserve"> PAGEREF _Toc188456022 \h </w:instrText>
-        </w:r>
-        <w:r>
-          <w:rPr>
-            <w:noProof/>
-            <w:webHidden/>
-          </w:rPr>
-        </w:r>
-        <w:r>
-          <w:rPr>
-            <w:noProof/>
-            <w:webHidden/>
-          </w:rPr>
-          <w:fldChar w:fldCharType="separate"/>
-        </w:r>
-        <w:r>
-          <w:rPr>
-            <w:noProof/>
-            <w:webHidden/>
-          </w:rPr>
-          <w:t>19</w:t>
-        </w:r>
-        <w:r>
-          <w:rPr>
-            <w:noProof/>
-            <w:webHidden/>
-          </w:rPr>
-          <w:fldChar w:fldCharType="end"/>
-        </w:r>
-      </w:hyperlink>
-    </w:p>
-    <w:p>
-      <w:pPr>
-        <w:pStyle w:val="TDC3"/>
-        <w:rPr>
-          <w:rFonts w:asciiTheme="minorHAnsi" w:eastAsiaTheme="minorEastAsia" w:hAnsiTheme="minorHAnsi" w:cstheme="minorBidi"/>
-          <w:noProof/>
-          <w:kern w:val="2"/>
-          <w:sz w:val="24"/>
-          <w:szCs w:val="24"/>
-          <w:lang w:val="es-AR" w:eastAsia="es-AR"/>
-          <w14:ligatures w14:val="standardContextual"/>
-        </w:rPr>
-      </w:pPr>
-      <w:hyperlink w:anchor="_Toc188456023" w:history="1">
-        <w:r>
-          <w:rPr>
-            <w:rStyle w:val="Hipervnculo"/>
-            <w:noProof/>
-          </w:rPr>
-          <w:t>Interfaces de Software</w:t>
-        </w:r>
-        <w:r>
-          <w:rPr>
-            <w:noProof/>
-            <w:webHidden/>
-          </w:rPr>
-          <w:tab/>
-        </w:r>
-        <w:r>
-          <w:rPr>
-            <w:noProof/>
-            <w:webHidden/>
-          </w:rPr>
-          <w:fldChar w:fldCharType="begin"/>
-        </w:r>
-        <w:r>
-          <w:rPr>
-            <w:noProof/>
-            <w:webHidden/>
-          </w:rPr>
-          <w:instrText xml:space="preserve"> PAGEREF _Toc188456023 \h </w:instrText>
-        </w:r>
-        <w:r>
-          <w:rPr>
-            <w:noProof/>
-            <w:webHidden/>
-          </w:rPr>
-        </w:r>
-        <w:r>
-          <w:rPr>
-            <w:noProof/>
-            <w:webHidden/>
-          </w:rPr>
-          <w:fldChar w:fldCharType="separate"/>
-        </w:r>
-        <w:r>
-          <w:rPr>
-            <w:noProof/>
-            <w:webHidden/>
-          </w:rPr>
-          <w:t>19</w:t>
-        </w:r>
-        <w:r>
-          <w:rPr>
-            <w:noProof/>
-            <w:webHidden/>
-          </w:rPr>
-          <w:fldChar w:fldCharType="end"/>
-        </w:r>
-      </w:hyperlink>
-    </w:p>
-    <w:p>
-      <w:pPr>
-        <w:pStyle w:val="TDC3"/>
-        <w:rPr>
-          <w:rFonts w:asciiTheme="minorHAnsi" w:eastAsiaTheme="minorEastAsia" w:hAnsiTheme="minorHAnsi" w:cstheme="minorBidi"/>
-          <w:noProof/>
-          <w:kern w:val="2"/>
-          <w:sz w:val="24"/>
-          <w:szCs w:val="24"/>
-          <w:lang w:val="es-AR" w:eastAsia="es-AR"/>
-          <w14:ligatures w14:val="standardContextual"/>
-        </w:rPr>
-      </w:pPr>
-      <w:hyperlink w:anchor="_Toc188456024" w:history="1">
-        <w:r>
-          <w:rPr>
-            <w:rStyle w:val="Hipervnculo"/>
-            <w:noProof/>
-          </w:rPr>
-          <w:t>Interfaces de Hardware</w:t>
-        </w:r>
-        <w:r>
-          <w:rPr>
-            <w:noProof/>
-            <w:webHidden/>
-          </w:rPr>
-          <w:tab/>
-        </w:r>
-        <w:r>
-          <w:rPr>
-            <w:noProof/>
-            <w:webHidden/>
-          </w:rPr>
-          <w:fldChar w:fldCharType="begin"/>
-        </w:r>
-        <w:r>
-          <w:rPr>
-            <w:noProof/>
-            <w:webHidden/>
-          </w:rPr>
-          <w:instrText xml:space="preserve"> PAGEREF _Toc188456024 \h </w:instrText>
-        </w:r>
-        <w:r>
-          <w:rPr>
-            <w:noProof/>
-            <w:webHidden/>
-          </w:rPr>
-        </w:r>
-        <w:r>
-          <w:rPr>
-            <w:noProof/>
-            <w:webHidden/>
-          </w:rPr>
-          <w:fldChar w:fldCharType="separate"/>
-        </w:r>
-        <w:r>
-          <w:rPr>
-            <w:noProof/>
-            <w:webHidden/>
-          </w:rPr>
-          <w:t>19</w:t>
-        </w:r>
-        <w:r>
-          <w:rPr>
-            <w:noProof/>
-            <w:webHidden/>
-          </w:rPr>
-          <w:fldChar w:fldCharType="end"/>
-        </w:r>
-      </w:hyperlink>
-    </w:p>
-    <w:p>
-      <w:pPr>
-        <w:pStyle w:val="TDC3"/>
-        <w:rPr>
-          <w:rFonts w:asciiTheme="minorHAnsi" w:eastAsiaTheme="minorEastAsia" w:hAnsiTheme="minorHAnsi" w:cstheme="minorBidi"/>
-          <w:noProof/>
-          <w:kern w:val="2"/>
-          <w:sz w:val="24"/>
-          <w:szCs w:val="24"/>
-          <w:lang w:val="es-AR" w:eastAsia="es-AR"/>
-          <w14:ligatures w14:val="standardContextual"/>
-        </w:rPr>
-      </w:pPr>
-      <w:hyperlink w:anchor="_Toc188456025" w:history="1">
-        <w:r>
-          <w:rPr>
-            <w:rStyle w:val="Hipervnculo"/>
-            <w:noProof/>
-          </w:rPr>
-          <w:t>Interfaces de Comunicaciones</w:t>
-        </w:r>
-        <w:r>
-          <w:rPr>
-            <w:noProof/>
-            <w:webHidden/>
-          </w:rPr>
-          <w:tab/>
-        </w:r>
-        <w:r>
-          <w:rPr>
-            <w:noProof/>
-            <w:webHidden/>
-          </w:rPr>
-          <w:fldChar w:fldCharType="begin"/>
-        </w:r>
-        <w:r>
-          <w:rPr>
-            <w:noProof/>
-            <w:webHidden/>
-          </w:rPr>
-          <w:instrText xml:space="preserve"> PAGEREF _Toc188456025 \h </w:instrText>
-        </w:r>
-        <w:r>
-          <w:rPr>
-            <w:noProof/>
-            <w:webHidden/>
-          </w:rPr>
-        </w:r>
-        <w:r>
-          <w:rPr>
-            <w:noProof/>
-            <w:webHidden/>
-          </w:rPr>
-          <w:fldChar w:fldCharType="separate"/>
-        </w:r>
-        <w:r>
-          <w:rPr>
-            <w:noProof/>
-            <w:webHidden/>
-          </w:rPr>
-          <w:t>19</w:t>
+          <w:t>20</w:t>
         </w:r>
         <w:r>
           <w:rPr>
@@ -4943,13 +4805,13 @@
           <w14:ligatures w14:val="standardContextual"/>
         </w:rPr>
       </w:pPr>
-      <w:hyperlink w:anchor="_Toc188456026" w:history="1">
+      <w:hyperlink w:anchor="_Toc188614607" w:history="1">
         <w:r>
           <w:rPr>
             <w:rStyle w:val="Hipervnculo"/>
             <w:noProof/>
           </w:rPr>
-          <w:t>Restricción de Diseño</w:t>
+          <w:t>Guías de instalación y Configuración.</w:t>
         </w:r>
         <w:r>
           <w:rPr>
@@ -4970,7 +4832,7 @@
             <w:noProof/>
             <w:webHidden/>
           </w:rPr>
-          <w:instrText xml:space="preserve"> PAGEREF _Toc188456026 \h </w:instrText>
+          <w:instrText xml:space="preserve"> PAGEREF _Toc188614607 \h </w:instrText>
         </w:r>
         <w:r>
           <w:rPr>
@@ -5016,13 +4878,13 @@
           <w14:ligatures w14:val="standardContextual"/>
         </w:rPr>
       </w:pPr>
-      <w:hyperlink w:anchor="_Toc188456027" w:history="1">
+      <w:hyperlink w:anchor="_Toc188614608" w:history="1">
         <w:r>
           <w:rPr>
             <w:rStyle w:val="Hipervnculo"/>
             <w:noProof/>
           </w:rPr>
-          <w:t>Requerimientos de Licencias</w:t>
+          <w:t>Características No Soportadas</w:t>
         </w:r>
         <w:r>
           <w:rPr>
@@ -5043,7 +4905,7 @@
             <w:noProof/>
             <w:webHidden/>
           </w:rPr>
-          <w:instrText xml:space="preserve"> PAGEREF _Toc188456027 \h </w:instrText>
+          <w:instrText xml:space="preserve"> PAGEREF _Toc188614608 \h </w:instrText>
         </w:r>
         <w:r>
           <w:rPr>
@@ -5089,13 +4951,13 @@
           <w14:ligatures w14:val="standardContextual"/>
         </w:rPr>
       </w:pPr>
-      <w:hyperlink w:anchor="_Toc188456028" w:history="1">
+      <w:hyperlink w:anchor="_Toc188614609" w:history="1">
         <w:r>
           <w:rPr>
             <w:rStyle w:val="Hipervnculo"/>
             <w:noProof/>
           </w:rPr>
-          <w:t>Requerimientos de Documentación</w:t>
+          <w:t>Estándares Aplicables</w:t>
         </w:r>
         <w:r>
           <w:rPr>
@@ -5116,7 +4978,7 @@
             <w:noProof/>
             <w:webHidden/>
           </w:rPr>
-          <w:instrText xml:space="preserve"> PAGEREF _Toc188456028 \h </w:instrText>
+          <w:instrText xml:space="preserve"> PAGEREF _Toc188614609 \h </w:instrText>
         </w:r>
         <w:r>
           <w:rPr>
@@ -5137,371 +4999,6 @@
             <w:webHidden/>
           </w:rPr>
           <w:t>20</w:t>
-        </w:r>
-        <w:r>
-          <w:rPr>
-            <w:noProof/>
-            <w:webHidden/>
-          </w:rPr>
-          <w:fldChar w:fldCharType="end"/>
-        </w:r>
-      </w:hyperlink>
-    </w:p>
-    <w:p>
-      <w:pPr>
-        <w:pStyle w:val="TDC2"/>
-        <w:rPr>
-          <w:rFonts w:asciiTheme="minorHAnsi" w:eastAsiaTheme="minorEastAsia" w:hAnsiTheme="minorHAnsi" w:cstheme="minorBidi"/>
-          <w:i w:val="0"/>
-          <w:iCs w:val="0"/>
-          <w:noProof/>
-          <w:kern w:val="2"/>
-          <w:sz w:val="24"/>
-          <w:szCs w:val="24"/>
-          <w:lang w:val="es-AR" w:eastAsia="es-AR"/>
-          <w14:ligatures w14:val="standardContextual"/>
-        </w:rPr>
-      </w:pPr>
-      <w:hyperlink w:anchor="_Toc188456029" w:history="1">
-        <w:r>
-          <w:rPr>
-            <w:rStyle w:val="Hipervnculo"/>
-            <w:noProof/>
-          </w:rPr>
-          <w:t>Manual de Usuario</w:t>
-        </w:r>
-        <w:r>
-          <w:rPr>
-            <w:noProof/>
-            <w:webHidden/>
-          </w:rPr>
-          <w:tab/>
-        </w:r>
-        <w:r>
-          <w:rPr>
-            <w:noProof/>
-            <w:webHidden/>
-          </w:rPr>
-          <w:fldChar w:fldCharType="begin"/>
-        </w:r>
-        <w:r>
-          <w:rPr>
-            <w:noProof/>
-            <w:webHidden/>
-          </w:rPr>
-          <w:instrText xml:space="preserve"> PAGEREF _Toc188456029 \h </w:instrText>
-        </w:r>
-        <w:r>
-          <w:rPr>
-            <w:noProof/>
-            <w:webHidden/>
-          </w:rPr>
-        </w:r>
-        <w:r>
-          <w:rPr>
-            <w:noProof/>
-            <w:webHidden/>
-          </w:rPr>
-          <w:fldChar w:fldCharType="separate"/>
-        </w:r>
-        <w:r>
-          <w:rPr>
-            <w:noProof/>
-            <w:webHidden/>
-          </w:rPr>
-          <w:t>20</w:t>
-        </w:r>
-        <w:r>
-          <w:rPr>
-            <w:noProof/>
-            <w:webHidden/>
-          </w:rPr>
-          <w:fldChar w:fldCharType="end"/>
-        </w:r>
-      </w:hyperlink>
-    </w:p>
-    <w:p>
-      <w:pPr>
-        <w:pStyle w:val="TDC2"/>
-        <w:rPr>
-          <w:rFonts w:asciiTheme="minorHAnsi" w:eastAsiaTheme="minorEastAsia" w:hAnsiTheme="minorHAnsi" w:cstheme="minorBidi"/>
-          <w:i w:val="0"/>
-          <w:iCs w:val="0"/>
-          <w:noProof/>
-          <w:kern w:val="2"/>
-          <w:sz w:val="24"/>
-          <w:szCs w:val="24"/>
-          <w:lang w:val="es-AR" w:eastAsia="es-AR"/>
-          <w14:ligatures w14:val="standardContextual"/>
-        </w:rPr>
-      </w:pPr>
-      <w:hyperlink w:anchor="_Toc188456030" w:history="1">
-        <w:r>
-          <w:rPr>
-            <w:rStyle w:val="Hipervnculo"/>
-            <w:noProof/>
-          </w:rPr>
-          <w:t>Ayuda en Línea</w:t>
-        </w:r>
-        <w:r>
-          <w:rPr>
-            <w:noProof/>
-            <w:webHidden/>
-          </w:rPr>
-          <w:tab/>
-        </w:r>
-        <w:r>
-          <w:rPr>
-            <w:noProof/>
-            <w:webHidden/>
-          </w:rPr>
-          <w:fldChar w:fldCharType="begin"/>
-        </w:r>
-        <w:r>
-          <w:rPr>
-            <w:noProof/>
-            <w:webHidden/>
-          </w:rPr>
-          <w:instrText xml:space="preserve"> PAGEREF _Toc188456030 \h </w:instrText>
-        </w:r>
-        <w:r>
-          <w:rPr>
-            <w:noProof/>
-            <w:webHidden/>
-          </w:rPr>
-        </w:r>
-        <w:r>
-          <w:rPr>
-            <w:noProof/>
-            <w:webHidden/>
-          </w:rPr>
-          <w:fldChar w:fldCharType="separate"/>
-        </w:r>
-        <w:r>
-          <w:rPr>
-            <w:noProof/>
-            <w:webHidden/>
-          </w:rPr>
-          <w:t>20</w:t>
-        </w:r>
-        <w:r>
-          <w:rPr>
-            <w:noProof/>
-            <w:webHidden/>
-          </w:rPr>
-          <w:fldChar w:fldCharType="end"/>
-        </w:r>
-      </w:hyperlink>
-    </w:p>
-    <w:p>
-      <w:pPr>
-        <w:pStyle w:val="TDC2"/>
-        <w:rPr>
-          <w:rFonts w:asciiTheme="minorHAnsi" w:eastAsiaTheme="minorEastAsia" w:hAnsiTheme="minorHAnsi" w:cstheme="minorBidi"/>
-          <w:i w:val="0"/>
-          <w:iCs w:val="0"/>
-          <w:noProof/>
-          <w:kern w:val="2"/>
-          <w:sz w:val="24"/>
-          <w:szCs w:val="24"/>
-          <w:lang w:val="es-AR" w:eastAsia="es-AR"/>
-          <w14:ligatures w14:val="standardContextual"/>
-        </w:rPr>
-      </w:pPr>
-      <w:hyperlink w:anchor="_Toc188456031" w:history="1">
-        <w:r>
-          <w:rPr>
-            <w:rStyle w:val="Hipervnculo"/>
-            <w:noProof/>
-          </w:rPr>
-          <w:t>Guías de instalación y Configuración.</w:t>
-        </w:r>
-        <w:r>
-          <w:rPr>
-            <w:noProof/>
-            <w:webHidden/>
-          </w:rPr>
-          <w:tab/>
-        </w:r>
-        <w:r>
-          <w:rPr>
-            <w:noProof/>
-            <w:webHidden/>
-          </w:rPr>
-          <w:fldChar w:fldCharType="begin"/>
-        </w:r>
-        <w:r>
-          <w:rPr>
-            <w:noProof/>
-            <w:webHidden/>
-          </w:rPr>
-          <w:instrText xml:space="preserve"> PAGEREF _Toc188456031 \h </w:instrText>
-        </w:r>
-        <w:r>
-          <w:rPr>
-            <w:noProof/>
-            <w:webHidden/>
-          </w:rPr>
-        </w:r>
-        <w:r>
-          <w:rPr>
-            <w:noProof/>
-            <w:webHidden/>
-          </w:rPr>
-          <w:fldChar w:fldCharType="separate"/>
-        </w:r>
-        <w:r>
-          <w:rPr>
-            <w:noProof/>
-            <w:webHidden/>
-          </w:rPr>
-          <w:t>20</w:t>
-        </w:r>
-        <w:r>
-          <w:rPr>
-            <w:noProof/>
-            <w:webHidden/>
-          </w:rPr>
-          <w:fldChar w:fldCharType="end"/>
-        </w:r>
-      </w:hyperlink>
-    </w:p>
-    <w:p>
-      <w:pPr>
-        <w:pStyle w:val="TDC1"/>
-        <w:rPr>
-          <w:rFonts w:asciiTheme="minorHAnsi" w:eastAsiaTheme="minorEastAsia" w:hAnsiTheme="minorHAnsi" w:cstheme="minorBidi"/>
-          <w:b w:val="0"/>
-          <w:bCs w:val="0"/>
-          <w:noProof/>
-          <w:kern w:val="2"/>
-          <w:sz w:val="24"/>
-          <w:szCs w:val="24"/>
-          <w:lang w:val="es-AR" w:eastAsia="es-AR"/>
-          <w14:ligatures w14:val="standardContextual"/>
-        </w:rPr>
-      </w:pPr>
-      <w:hyperlink w:anchor="_Toc188456032" w:history="1">
-        <w:r>
-          <w:rPr>
-            <w:rStyle w:val="Hipervnculo"/>
-            <w:noProof/>
-          </w:rPr>
-          <w:t>Características No Soportadas</w:t>
-        </w:r>
-        <w:r>
-          <w:rPr>
-            <w:noProof/>
-            <w:webHidden/>
-          </w:rPr>
-          <w:tab/>
-        </w:r>
-        <w:r>
-          <w:rPr>
-            <w:noProof/>
-            <w:webHidden/>
-          </w:rPr>
-          <w:fldChar w:fldCharType="begin"/>
-        </w:r>
-        <w:r>
-          <w:rPr>
-            <w:noProof/>
-            <w:webHidden/>
-          </w:rPr>
-          <w:instrText xml:space="preserve"> PAGEREF _Toc188456032 \h </w:instrText>
-        </w:r>
-        <w:r>
-          <w:rPr>
-            <w:noProof/>
-            <w:webHidden/>
-          </w:rPr>
-        </w:r>
-        <w:r>
-          <w:rPr>
-            <w:noProof/>
-            <w:webHidden/>
-          </w:rPr>
-          <w:fldChar w:fldCharType="separate"/>
-        </w:r>
-        <w:r>
-          <w:rPr>
-            <w:noProof/>
-            <w:webHidden/>
-          </w:rPr>
-          <w:t>21</w:t>
-        </w:r>
-        <w:r>
-          <w:rPr>
-            <w:noProof/>
-            <w:webHidden/>
-          </w:rPr>
-          <w:fldChar w:fldCharType="end"/>
-        </w:r>
-      </w:hyperlink>
-    </w:p>
-    <w:p>
-      <w:pPr>
-        <w:pStyle w:val="TDC1"/>
-        <w:rPr>
-          <w:rFonts w:asciiTheme="minorHAnsi" w:eastAsiaTheme="minorEastAsia" w:hAnsiTheme="minorHAnsi" w:cstheme="minorBidi"/>
-          <w:b w:val="0"/>
-          <w:bCs w:val="0"/>
-          <w:noProof/>
-          <w:kern w:val="2"/>
-          <w:sz w:val="24"/>
-          <w:szCs w:val="24"/>
-          <w:lang w:val="es-AR" w:eastAsia="es-AR"/>
-          <w14:ligatures w14:val="standardContextual"/>
-        </w:rPr>
-      </w:pPr>
-      <w:hyperlink w:anchor="_Toc188456033" w:history="1">
-        <w:r>
-          <w:rPr>
-            <w:rStyle w:val="Hipervnculo"/>
-            <w:noProof/>
-          </w:rPr>
-          <w:t>Estándares Aplicables</w:t>
-        </w:r>
-        <w:r>
-          <w:rPr>
-            <w:noProof/>
-            <w:webHidden/>
-          </w:rPr>
-          <w:tab/>
-        </w:r>
-        <w:r>
-          <w:rPr>
-            <w:noProof/>
-            <w:webHidden/>
-          </w:rPr>
-          <w:fldChar w:fldCharType="begin"/>
-        </w:r>
-        <w:r>
-          <w:rPr>
-            <w:noProof/>
-            <w:webHidden/>
-          </w:rPr>
-          <w:instrText xml:space="preserve"> PAGEREF _Toc188456033 \h </w:instrText>
-        </w:r>
-        <w:r>
-          <w:rPr>
-            <w:noProof/>
-            <w:webHidden/>
-          </w:rPr>
-        </w:r>
-        <w:r>
-          <w:rPr>
-            <w:noProof/>
-            <w:webHidden/>
-          </w:rPr>
-          <w:fldChar w:fldCharType="separate"/>
-        </w:r>
-        <w:r>
-          <w:rPr>
-            <w:noProof/>
-            <w:webHidden/>
-          </w:rPr>
-          <w:t>21</w:t>
         </w:r>
         <w:r>
           <w:rPr>
@@ -5541,7 +5038,7 @@
       <w:bookmarkStart w:id="2" w:name="_Toc234647510"/>
       <w:bookmarkStart w:id="3" w:name="_Toc235007263"/>
       <w:bookmarkStart w:id="4" w:name="_Toc235009550"/>
-      <w:bookmarkStart w:id="5" w:name="_Toc188455970"/>
+      <w:bookmarkStart w:id="5" w:name="_Toc188614553"/>
       <w:r>
         <w:t>Introducción</w:t>
       </w:r>
@@ -5558,7 +5055,7 @@
       </w:pPr>
       <w:bookmarkStart w:id="6" w:name="_Toc235007264"/>
       <w:bookmarkStart w:id="7" w:name="_Toc235009551"/>
-      <w:bookmarkStart w:id="8" w:name="_Toc188455971"/>
+      <w:bookmarkStart w:id="8" w:name="_Toc188614554"/>
       <w:r>
         <w:t>Propósito</w:t>
       </w:r>
@@ -5648,7 +5145,7 @@
       </w:pPr>
       <w:bookmarkStart w:id="9" w:name="_Toc235007265"/>
       <w:bookmarkStart w:id="10" w:name="_Toc235009552"/>
-      <w:bookmarkStart w:id="11" w:name="_Toc188455972"/>
+      <w:bookmarkStart w:id="11" w:name="_Toc188614555"/>
       <w:r>
         <w:t>Visión General</w:t>
       </w:r>
@@ -5677,7 +5174,7 @@
       </w:pPr>
       <w:bookmarkStart w:id="12" w:name="_Toc235007266"/>
       <w:bookmarkStart w:id="13" w:name="_Toc235009553"/>
-      <w:bookmarkStart w:id="14" w:name="_Toc188455973"/>
+      <w:bookmarkStart w:id="14" w:name="_Toc188614556"/>
       <w:r>
         <w:t>Descripción General</w:t>
       </w:r>
@@ -5691,7 +5188,7 @@
       </w:pPr>
       <w:bookmarkStart w:id="15" w:name="_Toc235007268"/>
       <w:bookmarkStart w:id="16" w:name="_Toc235009554"/>
-      <w:bookmarkStart w:id="17" w:name="_Toc188455974"/>
+      <w:bookmarkStart w:id="17" w:name="_Toc188614557"/>
       <w:r>
         <w:t>Funciones del Producto</w:t>
       </w:r>
@@ -5794,7 +5291,7 @@
       </w:pPr>
       <w:bookmarkStart w:id="18" w:name="_Toc235007269"/>
       <w:bookmarkStart w:id="19" w:name="_Toc235009555"/>
-      <w:bookmarkStart w:id="20" w:name="_Toc188455975"/>
+      <w:bookmarkStart w:id="20" w:name="_Toc188614558"/>
       <w:r>
         <w:lastRenderedPageBreak/>
         <w:t>Característica del Usuario</w:t>
@@ -5865,7 +5362,7 @@
         <w:pStyle w:val="PSI-Ttulo2"/>
       </w:pPr>
       <w:bookmarkStart w:id="21" w:name="_Toc235009556"/>
-      <w:bookmarkStart w:id="22" w:name="_Toc188455976"/>
+      <w:bookmarkStart w:id="22" w:name="_Toc188614559"/>
       <w:r>
         <w:t>Enunciado del Problema del Cliente</w:t>
       </w:r>
@@ -5897,7 +5394,7 @@
       </w:pPr>
       <w:bookmarkStart w:id="23" w:name="_Toc235007270"/>
       <w:bookmarkStart w:id="24" w:name="_Toc235009557"/>
-      <w:bookmarkStart w:id="25" w:name="_Toc188455977"/>
+      <w:bookmarkStart w:id="25" w:name="_Toc188614560"/>
       <w:r>
         <w:t>Casos de Uso</w:t>
       </w:r>
@@ -5913,7 +5410,7 @@
       <w:bookmarkStart w:id="27" w:name="_Toc228266925"/>
       <w:bookmarkStart w:id="28" w:name="_Toc234682917"/>
       <w:bookmarkStart w:id="29" w:name="_Toc235346532"/>
-      <w:bookmarkStart w:id="30" w:name="_Toc188455978"/>
+      <w:bookmarkStart w:id="30" w:name="_Toc188614561"/>
       <w:r>
         <w:t>Caso de Uso 1</w:t>
       </w:r>
@@ -5930,7 +5427,7 @@
       <w:pPr>
         <w:pStyle w:val="PSI-Ttulo3"/>
       </w:pPr>
-      <w:bookmarkStart w:id="31" w:name="_Toc188455979"/>
+      <w:bookmarkStart w:id="31" w:name="_Toc188614562"/>
       <w:r>
         <w:t>Actores</w:t>
       </w:r>
@@ -5979,7 +5476,7 @@
       <w:bookmarkStart w:id="32" w:name="_Toc228266926"/>
       <w:bookmarkStart w:id="33" w:name="_Toc234682918"/>
       <w:bookmarkStart w:id="34" w:name="_Toc235346533"/>
-      <w:bookmarkStart w:id="35" w:name="_Toc188455980"/>
+      <w:bookmarkStart w:id="35" w:name="_Toc188614563"/>
       <w:r>
         <w:t>Descripción</w:t>
       </w:r>
@@ -6042,7 +5539,7 @@
       <w:pPr>
         <w:pStyle w:val="PSI-Ttulo2"/>
       </w:pPr>
-      <w:bookmarkStart w:id="36" w:name="_Toc188455981"/>
+      <w:bookmarkStart w:id="36" w:name="_Toc188614564"/>
       <w:r>
         <w:t>Caso de Uso 2</w:t>
       </w:r>
@@ -6055,7 +5552,7 @@
       <w:pPr>
         <w:pStyle w:val="PSI-Ttulo3"/>
       </w:pPr>
-      <w:bookmarkStart w:id="37" w:name="_Toc188455982"/>
+      <w:bookmarkStart w:id="37" w:name="_Toc188614565"/>
       <w:r>
         <w:t>Actores</w:t>
       </w:r>
@@ -6077,7 +5574,7 @@
       <w:pPr>
         <w:pStyle w:val="PSI-Ttulo3"/>
       </w:pPr>
-      <w:bookmarkStart w:id="38" w:name="_Toc188455983"/>
+      <w:bookmarkStart w:id="38" w:name="_Toc188614566"/>
       <w:r>
         <w:t>Descripción</w:t>
       </w:r>
@@ -6187,7 +5684,7 @@
       <w:pPr>
         <w:pStyle w:val="PSI-Ttulo2"/>
       </w:pPr>
-      <w:bookmarkStart w:id="39" w:name="_Toc188455984"/>
+      <w:bookmarkStart w:id="39" w:name="_Toc188614567"/>
       <w:r>
         <w:t>Caso de Uso 3: Administrar proyectos.</w:t>
       </w:r>
@@ -6197,7 +5694,7 @@
       <w:pPr>
         <w:pStyle w:val="PSI-Ttulo3"/>
       </w:pPr>
-      <w:bookmarkStart w:id="40" w:name="_Toc188455985"/>
+      <w:bookmarkStart w:id="40" w:name="_Toc188614568"/>
       <w:r>
         <w:t>Actores</w:t>
       </w:r>
@@ -6219,7 +5716,7 @@
       <w:pPr>
         <w:pStyle w:val="PSI-Ttulo3"/>
       </w:pPr>
-      <w:bookmarkStart w:id="41" w:name="_Toc188455986"/>
+      <w:bookmarkStart w:id="41" w:name="_Toc188614569"/>
       <w:r>
         <w:t>Descripción</w:t>
       </w:r>
@@ -6345,7 +5842,7 @@
       <w:pPr>
         <w:pStyle w:val="PSI-Ttulo2"/>
       </w:pPr>
-      <w:bookmarkStart w:id="42" w:name="_Toc188455987"/>
+      <w:bookmarkStart w:id="42" w:name="_Toc188614570"/>
       <w:r>
         <w:t xml:space="preserve">Caso de Uso 4: </w:t>
       </w:r>
@@ -6367,7 +5864,7 @@
       <w:pPr>
         <w:pStyle w:val="PSI-Ttulo3"/>
       </w:pPr>
-      <w:bookmarkStart w:id="43" w:name="_Toc188455988"/>
+      <w:bookmarkStart w:id="43" w:name="_Toc188614571"/>
       <w:r>
         <w:t>Actores</w:t>
       </w:r>
@@ -6404,7 +5901,7 @@
       <w:pPr>
         <w:pStyle w:val="PSI-Ttulo3"/>
       </w:pPr>
-      <w:bookmarkStart w:id="44" w:name="_Toc188455989"/>
+      <w:bookmarkStart w:id="44" w:name="_Toc188614572"/>
       <w:r>
         <w:t>Descripción</w:t>
       </w:r>
@@ -6462,7 +5959,7 @@
       <w:pPr>
         <w:pStyle w:val="PSI-Ttulo2"/>
       </w:pPr>
-      <w:bookmarkStart w:id="45" w:name="_Toc188455990"/>
+      <w:bookmarkStart w:id="45" w:name="_Toc188614573"/>
       <w:r>
         <w:t>Caso de Uso 5: Modificar lista de riesgos.</w:t>
       </w:r>
@@ -6472,7 +5969,7 @@
       <w:pPr>
         <w:pStyle w:val="PSI-Ttulo3"/>
       </w:pPr>
-      <w:bookmarkStart w:id="46" w:name="_Toc188455991"/>
+      <w:bookmarkStart w:id="46" w:name="_Toc188614574"/>
       <w:r>
         <w:t>Actores</w:t>
       </w:r>
@@ -6494,7 +5991,7 @@
       <w:pPr>
         <w:pStyle w:val="PSI-Ttulo3"/>
       </w:pPr>
-      <w:bookmarkStart w:id="47" w:name="_Toc188455992"/>
+      <w:bookmarkStart w:id="47" w:name="_Toc188614575"/>
       <w:r>
         <w:t>Descripción</w:t>
       </w:r>
@@ -6577,7 +6074,7 @@
       <w:pPr>
         <w:pStyle w:val="PSI-Ttulo2"/>
       </w:pPr>
-      <w:bookmarkStart w:id="48" w:name="_Toc188455993"/>
+      <w:bookmarkStart w:id="48" w:name="_Toc188614576"/>
       <w:r>
         <w:t>Caso de Uso 6: Administrar categorías de riesgos.</w:t>
       </w:r>
@@ -6587,7 +6084,7 @@
       <w:pPr>
         <w:pStyle w:val="PSI-Ttulo3"/>
       </w:pPr>
-      <w:bookmarkStart w:id="49" w:name="_Toc188455994"/>
+      <w:bookmarkStart w:id="49" w:name="_Toc188614577"/>
       <w:r>
         <w:t>Actores</w:t>
       </w:r>
@@ -6612,7 +6109,7 @@
       <w:pPr>
         <w:pStyle w:val="PSI-Ttulo3"/>
       </w:pPr>
-      <w:bookmarkStart w:id="50" w:name="_Toc188455995"/>
+      <w:bookmarkStart w:id="50" w:name="_Toc188614578"/>
       <w:r>
         <w:t>Descripción</w:t>
       </w:r>
@@ -6688,7 +6185,7 @@
       <w:pPr>
         <w:pStyle w:val="PSI-Ttulo2"/>
       </w:pPr>
-      <w:bookmarkStart w:id="51" w:name="_Toc188455996"/>
+      <w:bookmarkStart w:id="51" w:name="_Toc188614579"/>
       <w:r>
         <w:t xml:space="preserve">Caso de Uso 7: </w:t>
       </w:r>
@@ -6704,7 +6201,7 @@
       <w:pPr>
         <w:pStyle w:val="PSI-Ttulo3"/>
       </w:pPr>
-      <w:bookmarkStart w:id="52" w:name="_Toc188455997"/>
+      <w:bookmarkStart w:id="52" w:name="_Toc188614580"/>
       <w:r>
         <w:t>Actores</w:t>
       </w:r>
@@ -6738,7 +6235,7 @@
       <w:pPr>
         <w:pStyle w:val="PSI-Ttulo3"/>
       </w:pPr>
-      <w:bookmarkStart w:id="53" w:name="_Toc188455998"/>
+      <w:bookmarkStart w:id="53" w:name="_Toc188614581"/>
       <w:r>
         <w:t>Descripción</w:t>
       </w:r>
@@ -6784,7 +6281,7 @@
       <w:pPr>
         <w:pStyle w:val="PSI-Ttulo2"/>
       </w:pPr>
-      <w:bookmarkStart w:id="54" w:name="_Toc188455999"/>
+      <w:bookmarkStart w:id="54" w:name="_Toc188614582"/>
       <w:r>
         <w:t>Caso de Uso 8: Añadir</w:t>
       </w:r>
@@ -6800,7 +6297,7 @@
       <w:pPr>
         <w:pStyle w:val="PSI-Ttulo3"/>
       </w:pPr>
-      <w:bookmarkStart w:id="55" w:name="_Toc188456000"/>
+      <w:bookmarkStart w:id="55" w:name="_Toc188614583"/>
       <w:r>
         <w:t>Actores</w:t>
       </w:r>
@@ -6834,7 +6331,7 @@
       <w:pPr>
         <w:pStyle w:val="PSI-Ttulo3"/>
       </w:pPr>
-      <w:bookmarkStart w:id="56" w:name="_Toc188456001"/>
+      <w:bookmarkStart w:id="56" w:name="_Toc188614584"/>
       <w:r>
         <w:t>Descripción</w:t>
       </w:r>
@@ -6908,7 +6405,7 @@
       <w:pPr>
         <w:pStyle w:val="PSI-Ttulo2"/>
       </w:pPr>
-      <w:bookmarkStart w:id="57" w:name="_Toc188456002"/>
+      <w:bookmarkStart w:id="57" w:name="_Toc188614585"/>
       <w:r>
         <w:t xml:space="preserve">Caso de Uso </w:t>
       </w:r>
@@ -6933,7 +6430,7 @@
       <w:pPr>
         <w:pStyle w:val="PSI-Ttulo3"/>
       </w:pPr>
-      <w:bookmarkStart w:id="58" w:name="_Toc188456003"/>
+      <w:bookmarkStart w:id="58" w:name="_Toc188614586"/>
       <w:r>
         <w:t>Actores</w:t>
       </w:r>
@@ -6955,7 +6452,7 @@
       <w:pPr>
         <w:pStyle w:val="PSI-Ttulo3"/>
       </w:pPr>
-      <w:bookmarkStart w:id="59" w:name="_Toc188456004"/>
+      <w:bookmarkStart w:id="59" w:name="_Toc188614587"/>
       <w:r>
         <w:t>Descripción</w:t>
       </w:r>
@@ -7031,7 +6528,7 @@
       <w:pPr>
         <w:pStyle w:val="PSI-Ttulo2"/>
       </w:pPr>
-      <w:bookmarkStart w:id="60" w:name="_Toc188456005"/>
+      <w:bookmarkStart w:id="60" w:name="_Toc188614588"/>
       <w:r>
         <w:t>Caso de Uso 1</w:t>
       </w:r>
@@ -7059,7 +6556,7 @@
       <w:pPr>
         <w:pStyle w:val="PSI-Ttulo3"/>
       </w:pPr>
-      <w:bookmarkStart w:id="61" w:name="_Toc188456006"/>
+      <w:bookmarkStart w:id="61" w:name="_Toc188614589"/>
       <w:r>
         <w:t>Actores</w:t>
       </w:r>
@@ -7093,7 +6590,7 @@
       <w:pPr>
         <w:pStyle w:val="PSI-Ttulo3"/>
       </w:pPr>
-      <w:bookmarkStart w:id="62" w:name="_Toc188456007"/>
+      <w:bookmarkStart w:id="62" w:name="_Toc188614590"/>
       <w:r>
         <w:t>Descripción</w:t>
       </w:r>
@@ -7147,92 +6644,14 @@
         <w:rPr>
           <w:lang w:eastAsia="ar-SA"/>
         </w:rPr>
-        <w:t>Los actores pueden r</w:t>
-      </w:r>
-      <w:r>
-        <w:rPr>
-          <w:lang w:eastAsia="ar-SA"/>
-        </w:rPr>
-        <w:t>ealizar informes de incidencia</w:t>
-      </w:r>
-      <w:r>
-        <w:rPr>
-          <w:lang w:eastAsia="ar-SA"/>
-        </w:rPr>
-        <w:t>, es decir,</w:t>
-      </w:r>
-      <w:r>
-        <w:rPr>
-          <w:lang w:eastAsia="ar-SA"/>
-        </w:rPr>
-        <w:t xml:space="preserve"> </w:t>
-      </w:r>
-      <w:r>
-        <w:rPr>
-          <w:lang w:eastAsia="ar-SA"/>
-        </w:rPr>
-        <w:t>d</w:t>
-      </w:r>
-      <w:r>
-        <w:rPr>
-          <w:lang w:eastAsia="ar-SA"/>
-        </w:rPr>
-        <w:t xml:space="preserve">ocumentar </w:t>
-      </w:r>
-      <w:r>
-        <w:rPr>
-          <w:lang w:eastAsia="ar-SA"/>
-        </w:rPr>
-        <w:t xml:space="preserve">la ocurrencia de un </w:t>
-      </w:r>
-      <w:r>
-        <w:rPr>
-          <w:lang w:eastAsia="ar-SA"/>
-        </w:rPr>
-        <w:t>riesgo, incluyendo detalles como la descripción, fecha, impacto y acciones tomadas.</w:t>
-      </w:r>
-      <w:r>
-        <w:rPr>
-          <w:lang w:eastAsia="ar-SA"/>
-        </w:rPr>
-        <w:t xml:space="preserve"> También pueden s</w:t>
-      </w:r>
-      <w:r>
-        <w:rPr>
-          <w:lang w:eastAsia="ar-SA"/>
-        </w:rPr>
-        <w:t xml:space="preserve">olicitar </w:t>
-      </w:r>
-      <w:r>
-        <w:rPr>
-          <w:lang w:eastAsia="ar-SA"/>
-        </w:rPr>
-        <w:t>i</w:t>
-      </w:r>
-      <w:r>
-        <w:rPr>
-          <w:lang w:eastAsia="ar-SA"/>
-        </w:rPr>
-        <w:t>nformes sobre las actividades en progreso asociadas a los planes de acción</w:t>
-      </w:r>
-      <w:r>
-        <w:rPr>
-          <w:lang w:eastAsia="ar-SA"/>
-        </w:rPr>
-        <w:t xml:space="preserve"> o i</w:t>
-      </w:r>
-      <w:r>
-        <w:rPr>
-          <w:lang w:eastAsia="ar-SA"/>
-        </w:rPr>
-        <w:t>nformes que muestran el estado actual de los riesgos, incluyendo su prioridad, evaluaciones recientes y planes asociados.</w:t>
+        <w:t>Los actores pueden realizar informes de incidencia, es decir, documentar la ocurrencia de un riesgo, incluyendo detalles como la descripción, fecha, impacto y acciones tomadas. También pueden solicitar informes sobre las actividades en progreso asociadas a los planes de acción o informes que muestran el estado actual de los riesgos, incluyendo su prioridad, evaluaciones recientes y planes asociados.</w:t>
       </w:r>
     </w:p>
     <w:p>
       <w:pPr>
         <w:pStyle w:val="PSI-Ttulo2"/>
       </w:pPr>
-      <w:bookmarkStart w:id="63" w:name="_Toc188456008"/>
+      <w:bookmarkStart w:id="63" w:name="_Toc188614591"/>
       <w:r>
         <w:t>Caso de Uso 1</w:t>
       </w:r>
@@ -7254,7 +6673,7 @@
       <w:pPr>
         <w:pStyle w:val="PSI-Ttulo3"/>
       </w:pPr>
-      <w:bookmarkStart w:id="64" w:name="_Toc188456009"/>
+      <w:bookmarkStart w:id="64" w:name="_Toc188614592"/>
       <w:r>
         <w:t>Actores</w:t>
       </w:r>
@@ -7300,7 +6719,7 @@
       <w:pPr>
         <w:pStyle w:val="PSI-Ttulo3"/>
       </w:pPr>
-      <w:bookmarkStart w:id="65" w:name="_Toc188456010"/>
+      <w:bookmarkStart w:id="65" w:name="_Toc188614593"/>
       <w:r>
         <w:t>Descripción</w:t>
       </w:r>
@@ -7361,7 +6780,7 @@
       <w:pPr>
         <w:pStyle w:val="PSI-Ttulo2"/>
       </w:pPr>
-      <w:bookmarkStart w:id="66" w:name="_Toc188456011"/>
+      <w:bookmarkStart w:id="66" w:name="_Toc188614594"/>
       <w:r>
         <w:lastRenderedPageBreak/>
         <w:t>Caso de Uso 1</w:t>
@@ -7384,7 +6803,7 @@
       <w:pPr>
         <w:pStyle w:val="PSI-Ttulo3"/>
       </w:pPr>
-      <w:bookmarkStart w:id="67" w:name="_Toc188456012"/>
+      <w:bookmarkStart w:id="67" w:name="_Toc188614595"/>
       <w:r>
         <w:t>Actores</w:t>
       </w:r>
@@ -7418,7 +6837,7 @@
       <w:pPr>
         <w:pStyle w:val="PSI-Ttulo3"/>
       </w:pPr>
-      <w:bookmarkStart w:id="68" w:name="_Toc188456013"/>
+      <w:bookmarkStart w:id="68" w:name="_Toc188614596"/>
       <w:r>
         <w:t>Descripción</w:t>
       </w:r>
@@ -7488,28 +6907,13 @@
         </w:numPr>
       </w:pPr>
       <w:r>
-        <w:t>Cuando se crea un riesgo:</w:t>
-      </w:r>
-      <w:r>
-        <w:t xml:space="preserve"> </w:t>
-      </w:r>
-      <w:r>
-        <w:t xml:space="preserve">El sistema </w:t>
-      </w:r>
-      <w:r>
-        <w:t xml:space="preserve">indica a través del escudo </w:t>
+        <w:t xml:space="preserve">Cuando se crea un riesgo: El sistema indica a través del escudo </w:t>
       </w:r>
       <w:r>
         <w:t>amarrillo</w:t>
       </w:r>
       <w:r>
-        <w:t xml:space="preserve"> que</w:t>
-      </w:r>
-      <w:r>
-        <w:t xml:space="preserve"> el riesgo requiere una evaluación inicial</w:t>
-      </w:r>
-      <w:r>
-        <w:t>.</w:t>
+        <w:t xml:space="preserve"> que el riesgo requiere una evaluación inicial.</w:t>
       </w:r>
     </w:p>
     <w:p>
@@ -7521,22 +6925,10 @@
         </w:numPr>
       </w:pPr>
       <w:r>
-        <w:t>Cuando se hace una evaluación:</w:t>
-      </w:r>
-      <w:r>
-        <w:t xml:space="preserve"> </w:t>
-      </w:r>
-      <w:r>
-        <w:t xml:space="preserve">El sistema </w:t>
-      </w:r>
-      <w:r>
-        <w:t xml:space="preserve">indica a través de escudo gris que no se necesita realizar ningún tipo de acción, con un escudo azul que se debe realizar una evaluación en la siguiente iteración, un escudo rojo indica que necesita un plan de acción (menor a 64 en </w:t>
-      </w:r>
-      <w:r>
-        <w:t>prioridad de riesgo</w:t>
-      </w:r>
-      <w:r>
-        <w:t>) y un escudo rojo oscuro indica un riesgo critico (mayor o igual a 64 en prioridad de riesgo).</w:t>
+        <w:t xml:space="preserve">Cuando se hace una evaluación: El sistema </w:t>
+      </w:r>
+      <w:r>
+        <w:t>indica a través de escudo gris que no se necesita realizar ningún tipo de acción, con un escudo azul que se debe realizar una evaluación en la siguiente iteración, un escudo rojo indica que necesita un plan de acción (menor a 64 en prioridad de riesgo) y un escudo rojo oscuro indica un riesgo critico (mayor o igual a 64 en prioridad de riesgo).</w:t>
       </w:r>
     </w:p>
     <w:p>
@@ -7640,7 +7032,7 @@
       </w:pPr>
       <w:bookmarkStart w:id="69" w:name="_Toc235007272"/>
       <w:bookmarkStart w:id="70" w:name="_Toc235009559"/>
-      <w:bookmarkStart w:id="71" w:name="_Toc188456014"/>
+      <w:bookmarkStart w:id="71" w:name="_Toc188614597"/>
       <w:r>
         <w:t>Diagrama</w:t>
       </w:r>
@@ -7745,7 +7137,7 @@
       </w:pPr>
       <w:bookmarkStart w:id="72" w:name="_Toc235007275"/>
       <w:bookmarkStart w:id="73" w:name="_Toc235009561"/>
-      <w:bookmarkStart w:id="74" w:name="_Toc188456015"/>
+      <w:bookmarkStart w:id="74" w:name="_Toc188614598"/>
       <w:r>
         <w:t>Requerimientos Funcionales</w:t>
       </w:r>
@@ -12113,13 +11505,7 @@
               <w:rPr>
                 <w:i w:val="0"/>
               </w:rPr>
-              <w:t xml:space="preserve"> materializado, la fecha en que </w:t>
-            </w:r>
-            <w:r>
-              <w:rPr>
-                <w:i w:val="0"/>
-              </w:rPr>
-              <w:t>ocurri</w:t>
+              <w:t xml:space="preserve"> materializado, la fecha en que ocurri</w:t>
             </w:r>
             <w:r>
               <w:rPr>
@@ -12246,7 +11632,7 @@
               <w:rPr>
                 <w:i w:val="0"/>
               </w:rPr>
-              <w:t>6</w:t>
+              <w:t>4</w:t>
             </w:r>
           </w:p>
         </w:tc>
@@ -12346,7 +11732,7 @@
               <w:rPr>
                 <w:i w:val="0"/>
               </w:rPr>
-              <w:t>6</w:t>
+              <w:t>4</w:t>
             </w:r>
           </w:p>
         </w:tc>
@@ -12393,7 +11779,19 @@
               <w:rPr>
                 <w:i w:val="0"/>
               </w:rPr>
-              <w:t>El sistema será capaz de presentar gráficos y resúmenes sobre la gestión de riesgo realizada.</w:t>
+              <w:t xml:space="preserve">El sistema </w:t>
+            </w:r>
+            <w:r>
+              <w:rPr>
+                <w:i w:val="0"/>
+              </w:rPr>
+              <w:t xml:space="preserve">deberá </w:t>
+            </w:r>
+            <w:r>
+              <w:rPr>
+                <w:i w:val="0"/>
+              </w:rPr>
+              <w:t>presentar gráficos y resúmenes sobre la gestión de riesgo realizada.</w:t>
             </w:r>
           </w:p>
         </w:tc>
@@ -12420,7 +11818,85 @@
               <w:rPr>
                 <w:i w:val="0"/>
               </w:rPr>
-              <w:t>El sistema presentara gráficos estadísticos y medidas de resumen sobre la gestión de riesgos realizada.</w:t>
+              <w:t xml:space="preserve">El sistema </w:t>
+            </w:r>
+            <w:r>
+              <w:rPr>
+                <w:i w:val="0"/>
+              </w:rPr>
+              <w:t xml:space="preserve">presentara </w:t>
+            </w:r>
+            <w:r>
+              <w:rPr>
+                <w:i w:val="0"/>
+              </w:rPr>
+              <w:t>gráficos</w:t>
+            </w:r>
+            <w:r>
+              <w:rPr>
+                <w:i w:val="0"/>
+              </w:rPr>
+              <w:t xml:space="preserve"> estadísticos y medidas de resumen que reflejen la gestión de riesgos realizada, incluyendo información como la cantidad de riesgos </w:t>
+            </w:r>
+            <w:r>
+              <w:rPr>
+                <w:i w:val="0"/>
+              </w:rPr>
+              <w:t>activos (su prioridad mayor a 34)</w:t>
+            </w:r>
+            <w:r>
+              <w:rPr>
+                <w:i w:val="0"/>
+              </w:rPr>
+              <w:t>, su estado actual (evaluados, pendientes, materializados)</w:t>
+            </w:r>
+            <w:r>
+              <w:rPr>
+                <w:i w:val="0"/>
+              </w:rPr>
+              <w:t xml:space="preserve">, </w:t>
+            </w:r>
+            <w:r>
+              <w:rPr>
+                <w:i w:val="0"/>
+              </w:rPr>
+              <w:t xml:space="preserve">variación del impacto y la probabilidad de cada riesgo, </w:t>
+            </w:r>
+            <w:r>
+              <w:rPr>
+                <w:i w:val="0"/>
+              </w:rPr>
+              <w:t>cantidad de riesgos por categoría</w:t>
+            </w:r>
+            <w:r>
+              <w:rPr>
+                <w:i w:val="0"/>
+              </w:rPr>
+              <w:t xml:space="preserve"> </w:t>
+            </w:r>
+            <w:r>
+              <w:rPr>
+                <w:i w:val="0"/>
+              </w:rPr>
+              <w:t xml:space="preserve">y </w:t>
+            </w:r>
+            <w:r>
+              <w:rPr>
+                <w:i w:val="0"/>
+              </w:rPr>
+              <w:t>una</w:t>
+            </w:r>
+            <w:r>
+              <w:rPr>
+                <w:i w:val="0"/>
+              </w:rPr>
+              <w:t xml:space="preserve"> matriz que contenga todos los riesgos mostrando </w:t>
+            </w:r>
+            <w:r>
+              <w:rPr>
+                <w:i w:val="0"/>
+              </w:rPr>
+              <w:t>según su impacto y probabilidad que tan importante es gestionarlos o no.</w:t>
             </w:r>
           </w:p>
         </w:tc>
@@ -12523,7 +11999,7 @@
               <w:rPr>
                 <w:i w:val="0"/>
               </w:rPr>
-              <w:t>7</w:t>
+              <w:t>5</w:t>
             </w:r>
           </w:p>
         </w:tc>
@@ -12558,20 +12034,19 @@
               <w:pStyle w:val="PSI-ComentarioenTabla"/>
               <w:rPr>
                 <w:i w:val="0"/>
-                <w:u w:val="single"/>
               </w:rPr>
             </w:pPr>
             <w:r>
               <w:rPr>
                 <w:i w:val="0"/>
               </w:rPr>
-              <w:t>Presentar evolución de riesgos</w:t>
-            </w:r>
-            <w:r>
-              <w:rPr>
-                <w:i w:val="0"/>
-              </w:rPr>
-              <w:t>.</w:t>
+              <w:t xml:space="preserve">Exportar </w:t>
+            </w:r>
+            <w:r>
+              <w:rPr>
+                <w:i w:val="0"/>
+              </w:rPr>
+              <w:t>archivos.</w:t>
             </w:r>
           </w:p>
         </w:tc>
@@ -12618,7 +12093,7 @@
               <w:rPr>
                 <w:i w:val="0"/>
               </w:rPr>
-              <w:t>7</w:t>
+              <w:t>5</w:t>
             </w:r>
           </w:p>
         </w:tc>
@@ -12665,7 +12140,7 @@
               <w:rPr>
                 <w:i w:val="0"/>
               </w:rPr>
-              <w:t>El sistema será capaz de presentar la evolución de los riesgos y acciones tomadas durante cada iteración.</w:t>
+              <w:t>El sistema permitirá a los usuarios exportar informes, resúmenes y gráficos realizados.</w:t>
             </w:r>
           </w:p>
         </w:tc>
@@ -12692,19 +12167,43 @@
               <w:rPr>
                 <w:i w:val="0"/>
               </w:rPr>
-              <w:t>El sistem</w:t>
-            </w:r>
-            <w:r>
-              <w:rPr>
-                <w:i w:val="0"/>
-              </w:rPr>
-              <w:t>a mostrará</w:t>
-            </w:r>
-            <w:r>
-              <w:rPr>
-                <w:i w:val="0"/>
-              </w:rPr>
-              <w:t xml:space="preserve"> un registro sobre la variación en la probabilidad e impacto de cada riesgo y las acciones tomadas para contrarrestarlos.</w:t>
+              <w:t xml:space="preserve">El sistema permitirá a los participantes de un proyecto exportar </w:t>
+            </w:r>
+            <w:r>
+              <w:rPr>
+                <w:i w:val="0"/>
+              </w:rPr>
+              <w:t xml:space="preserve">informes, </w:t>
+            </w:r>
+            <w:r>
+              <w:rPr>
+                <w:i w:val="0"/>
+              </w:rPr>
+              <w:t xml:space="preserve">gráficos y resúmenes realizados, </w:t>
+            </w:r>
+            <w:r>
+              <w:rPr>
+                <w:i w:val="0"/>
+              </w:rPr>
+              <w:t>incluyendo los informes de incidencia</w:t>
+            </w:r>
+            <w:r>
+              <w:rPr>
+                <w:i w:val="0"/>
+              </w:rPr>
+              <w:t>, de evolución de los riesgos y tareas a desarrollar</w:t>
+            </w:r>
+            <w:r>
+              <w:rPr>
+                <w:i w:val="0"/>
+              </w:rPr>
+              <w:t>, los resúmenes estadísticos y los gráficos de gestión de riesgos, en formato PDF</w:t>
+            </w:r>
+            <w:r>
+              <w:rPr>
+                <w:i w:val="0"/>
+              </w:rPr>
+              <w:t>.</w:t>
             </w:r>
           </w:p>
         </w:tc>
@@ -12734,7 +12233,13 @@
               <w:rPr>
                 <w:i w:val="0"/>
               </w:rPr>
-              <w:t>Media baja</w:t>
+              <w:t>B</w:t>
+            </w:r>
+            <w:r>
+              <w:rPr>
+                <w:i w:val="0"/>
+              </w:rPr>
+              <w:t>aja</w:t>
             </w:r>
             <w:r>
               <w:rPr>
@@ -12807,7 +12312,7 @@
               <w:rPr>
                 <w:i w:val="0"/>
               </w:rPr>
-              <w:t>8</w:t>
+              <w:t>6</w:t>
             </w:r>
           </w:p>
         </w:tc>
@@ -12848,13 +12353,7 @@
               <w:rPr>
                 <w:i w:val="0"/>
               </w:rPr>
-              <w:t xml:space="preserve">Exportar </w:t>
-            </w:r>
-            <w:r>
-              <w:rPr>
-                <w:i w:val="0"/>
-              </w:rPr>
-              <w:t>archivos.</w:t>
+              <w:t>Gestionar iteraciones de un proyecto</w:t>
             </w:r>
           </w:p>
         </w:tc>
@@ -12876,6 +12375,7 @@
               <w:rPr>
                 <w:lang w:val="es-AR"/>
               </w:rPr>
+              <w:lastRenderedPageBreak/>
               <w:t>Identificación del Requerimiento:</w:t>
             </w:r>
           </w:p>
@@ -12895,13 +12395,19 @@
               <w:rPr>
                 <w:i w:val="0"/>
               </w:rPr>
-              <w:t>RF1</w:t>
-            </w:r>
-            <w:r>
-              <w:rPr>
-                <w:i w:val="0"/>
-              </w:rPr>
-              <w:t>8</w:t>
+              <w:t>RF</w:t>
+            </w:r>
+            <w:r>
+              <w:rPr>
+                <w:i w:val="0"/>
+              </w:rPr>
+              <w:t>1</w:t>
+            </w:r>
+            <w:r>
+              <w:rPr>
+                <w:i w:val="0"/>
+              </w:rPr>
+              <w:t>6</w:t>
             </w:r>
           </w:p>
         </w:tc>
@@ -12948,7 +12454,31 @@
               <w:rPr>
                 <w:i w:val="0"/>
               </w:rPr>
-              <w:t>El sistema permitirá a los usuarios exportar informes, resúmenes y gráficos realizados.</w:t>
+              <w:t xml:space="preserve">El sistema permitirá a los administradores </w:t>
+            </w:r>
+            <w:r>
+              <w:rPr>
+                <w:i w:val="0"/>
+              </w:rPr>
+              <w:t xml:space="preserve">gestionar las </w:t>
+            </w:r>
+            <w:r>
+              <w:rPr>
+                <w:i w:val="0"/>
+              </w:rPr>
+              <w:t xml:space="preserve">iteraciones </w:t>
+            </w:r>
+            <w:r>
+              <w:rPr>
+                <w:i w:val="0"/>
+              </w:rPr>
+              <w:t xml:space="preserve">de un </w:t>
+            </w:r>
+            <w:r>
+              <w:rPr>
+                <w:i w:val="0"/>
+              </w:rPr>
+              <w:t>proyecto.</w:t>
             </w:r>
           </w:p>
         </w:tc>
@@ -12967,6 +12497,7 @@
           <w:p>
             <w:pPr>
               <w:pStyle w:val="PSI-ComentarioenTabla"/>
+              <w:ind w:left="0" w:firstLine="0"/>
               <w:rPr>
                 <w:i w:val="0"/>
               </w:rPr>
@@ -12975,22 +12506,37 @@
               <w:rPr>
                 <w:i w:val="0"/>
               </w:rPr>
-              <w:lastRenderedPageBreak/>
-              <w:t xml:space="preserve">El sistema permitirá a los participantes de un proyecto exportar gráficos y resúmenes realizados por el sistema, así como los informes generados por los usuarios, en formato </w:t>
-            </w:r>
-            <w:proofErr w:type="spellStart"/>
-            <w:r>
-              <w:rPr>
-                <w:i w:val="0"/>
-              </w:rPr>
-              <w:t>pdf</w:t>
-            </w:r>
-            <w:proofErr w:type="spellEnd"/>
-            <w:r>
-              <w:rPr>
-                <w:i w:val="0"/>
-              </w:rPr>
-              <w:t>.</w:t>
+              <w:t>El sistema permitirá a los administradores gestionar las iteraciones de un proyecto, incluyendo la creación</w:t>
+            </w:r>
+            <w:r>
+              <w:rPr>
+                <w:i w:val="0"/>
+              </w:rPr>
+              <w:t xml:space="preserve">, </w:t>
+            </w:r>
+            <w:r>
+              <w:rPr>
+                <w:i w:val="0"/>
+              </w:rPr>
+              <w:t>modificación</w:t>
+            </w:r>
+            <w:r>
+              <w:rPr>
+                <w:i w:val="0"/>
+              </w:rPr>
+              <w:t xml:space="preserve"> y eliminación</w:t>
+            </w:r>
+            <w:r>
+              <w:rPr>
+                <w:i w:val="0"/>
+              </w:rPr>
+              <w:t xml:space="preserve"> de cada iteración. Cada iteración deberá tener una fecha de inicio y una fecha de finalización definidas, y estará asociada a un proyecto específico.</w:t>
+            </w:r>
+            <w:r>
+              <w:rPr>
+                <w:i w:val="0"/>
+              </w:rPr>
+              <w:t xml:space="preserve"> Los administradores podrán editar estas fechas y no podrán eliminar una iteración que ya inicio previamente.</w:t>
             </w:r>
           </w:p>
         </w:tc>
@@ -13014,19 +12560,13 @@
               <w:rPr>
                 <w:i w:val="0"/>
               </w:rPr>
-              <w:t xml:space="preserve">La prioridad es: </w:t>
-            </w:r>
-            <w:r>
-              <w:rPr>
-                <w:i w:val="0"/>
-              </w:rPr>
-              <w:t>B</w:t>
-            </w:r>
-            <w:r>
-              <w:rPr>
-                <w:i w:val="0"/>
-              </w:rPr>
-              <w:t>aja</w:t>
+              <w:t>La prioridad es:</w:t>
+            </w:r>
+            <w:r>
+              <w:rPr>
+                <w:i w:val="0"/>
+              </w:rPr>
+              <w:t xml:space="preserve"> Media</w:t>
             </w:r>
             <w:r>
               <w:rPr>
@@ -13093,7 +12633,13 @@
               <w:rPr>
                 <w:i w:val="0"/>
               </w:rPr>
-              <w:t>19</w:t>
+              <w:t>1</w:t>
+            </w:r>
+            <w:r>
+              <w:rPr>
+                <w:i w:val="0"/>
+              </w:rPr>
+              <w:t>7</w:t>
             </w:r>
           </w:p>
         </w:tc>
@@ -13134,7 +12680,7 @@
               <w:rPr>
                 <w:i w:val="0"/>
               </w:rPr>
-              <w:t>Gestionar iteraciones de un proyecto</w:t>
+              <w:t>Solicitar informes</w:t>
             </w:r>
           </w:p>
         </w:tc>
@@ -13181,7 +12727,13 @@
               <w:rPr>
                 <w:i w:val="0"/>
               </w:rPr>
-              <w:t>19</w:t>
+              <w:t>1</w:t>
+            </w:r>
+            <w:r>
+              <w:rPr>
+                <w:i w:val="0"/>
+              </w:rPr>
+              <w:t>7</w:t>
             </w:r>
           </w:p>
         </w:tc>
@@ -13228,7 +12780,31 @@
               <w:rPr>
                 <w:i w:val="0"/>
               </w:rPr>
-              <w:t>El sistema permitirá a los administradores crear y modificar iteraciones en un proyecto.</w:t>
+              <w:t xml:space="preserve">El sistema generara informes sobre las tareas </w:t>
+            </w:r>
+            <w:r>
+              <w:rPr>
+                <w:i w:val="0"/>
+              </w:rPr>
+              <w:t>y</w:t>
+            </w:r>
+            <w:r>
+              <w:rPr>
+                <w:i w:val="0"/>
+              </w:rPr>
+              <w:t>/o</w:t>
+            </w:r>
+            <w:r>
+              <w:rPr>
+                <w:i w:val="0"/>
+              </w:rPr>
+              <w:t xml:space="preserve"> evolución de los riesgos </w:t>
+            </w:r>
+            <w:r>
+              <w:rPr>
+                <w:i w:val="0"/>
+              </w:rPr>
+              <w:t>que se deben realizar en una iteración.</w:t>
             </w:r>
           </w:p>
         </w:tc>
@@ -13256,37 +12832,43 @@
               <w:rPr>
                 <w:i w:val="0"/>
               </w:rPr>
-              <w:t xml:space="preserve">El sistema permitirá a los administradores crear y modificar iteraciones </w:t>
-            </w:r>
-            <w:r>
-              <w:rPr>
-                <w:i w:val="0"/>
-              </w:rPr>
-              <w:t>d</w:t>
-            </w:r>
-            <w:r>
-              <w:rPr>
-                <w:i w:val="0"/>
-              </w:rPr>
-              <w:t>e un proyecto</w:t>
-            </w:r>
-            <w:r>
-              <w:rPr>
-                <w:i w:val="0"/>
-              </w:rPr>
-              <w:t>, es decir, un proyecto posee varias iteraciones con una fecha de inicio y una fecha de finalización</w:t>
-            </w:r>
-            <w:r>
-              <w:rPr>
-                <w:i w:val="0"/>
-              </w:rPr>
-              <w:t>.</w:t>
-            </w:r>
-            <w:r>
-              <w:rPr>
-                <w:i w:val="0"/>
-              </w:rPr>
-              <w:t xml:space="preserve"> </w:t>
+              <w:t xml:space="preserve">El sistema permitirá a los participantes de un proyecto solicitar informes sobre las tareas a desarrollar en </w:t>
+            </w:r>
+            <w:r>
+              <w:rPr>
+                <w:i w:val="0"/>
+              </w:rPr>
+              <w:t xml:space="preserve">la </w:t>
+            </w:r>
+            <w:r>
+              <w:rPr>
+                <w:i w:val="0"/>
+              </w:rPr>
+              <w:t>iteración</w:t>
+            </w:r>
+            <w:r>
+              <w:rPr>
+                <w:i w:val="0"/>
+              </w:rPr>
+              <w:t xml:space="preserve"> que se encuentren estos</w:t>
+            </w:r>
+            <w:r>
+              <w:rPr>
+                <w:i w:val="0"/>
+              </w:rPr>
+              <w:t>, así como informes referidos a la evolución de los riesgos asociados al proyecto</w:t>
+            </w:r>
+            <w:r>
+              <w:rPr>
+                <w:i w:val="0"/>
+              </w:rPr>
+              <w:t xml:space="preserve">. </w:t>
+            </w:r>
+            <w:r>
+              <w:rPr>
+                <w:i w:val="0"/>
+              </w:rPr>
+              <w:t>Estos informes deberán incluir el estado de las tareas (pendientes, en progreso, completadas), fechas de inicio y fin, y la evolución de los riesgos (cambios en probabilidad, impacto y acciones tomadas).</w:t>
             </w:r>
           </w:p>
         </w:tc>
@@ -13316,13 +12898,7 @@
               <w:rPr>
                 <w:i w:val="0"/>
               </w:rPr>
-              <w:t xml:space="preserve"> Media</w:t>
-            </w:r>
-            <w:r>
-              <w:rPr>
-                <w:i w:val="0"/>
-              </w:rPr>
-              <w:t>.</w:t>
+              <w:t xml:space="preserve"> Media.</w:t>
             </w:r>
           </w:p>
         </w:tc>
@@ -13383,7 +12959,13 @@
               <w:rPr>
                 <w:i w:val="0"/>
               </w:rPr>
-              <w:t>20</w:t>
+              <w:t>1</w:t>
+            </w:r>
+            <w:r>
+              <w:rPr>
+                <w:i w:val="0"/>
+              </w:rPr>
+              <w:t>8</w:t>
             </w:r>
           </w:p>
         </w:tc>
@@ -13424,7 +13006,7 @@
               <w:rPr>
                 <w:i w:val="0"/>
               </w:rPr>
-              <w:t>Solicitar informes</w:t>
+              <w:t>Modificar plan de riesgos</w:t>
             </w:r>
           </w:p>
         </w:tc>
@@ -13471,7 +13053,13 @@
               <w:rPr>
                 <w:i w:val="0"/>
               </w:rPr>
-              <w:t>20</w:t>
+              <w:t>1</w:t>
+            </w:r>
+            <w:r>
+              <w:rPr>
+                <w:i w:val="0"/>
+              </w:rPr>
+              <w:t>8</w:t>
             </w:r>
           </w:p>
         </w:tc>
@@ -13518,31 +13106,13 @@
               <w:rPr>
                 <w:i w:val="0"/>
               </w:rPr>
-              <w:t xml:space="preserve">El sistema generara informes sobre las tareas </w:t>
-            </w:r>
-            <w:r>
-              <w:rPr>
-                <w:i w:val="0"/>
-              </w:rPr>
-              <w:t>y</w:t>
-            </w:r>
-            <w:r>
-              <w:rPr>
-                <w:i w:val="0"/>
-              </w:rPr>
-              <w:t>/o</w:t>
-            </w:r>
-            <w:r>
-              <w:rPr>
-                <w:i w:val="0"/>
-              </w:rPr>
-              <w:t xml:space="preserve"> evolución de los riesgos </w:t>
-            </w:r>
-            <w:r>
-              <w:rPr>
-                <w:i w:val="0"/>
-              </w:rPr>
-              <w:t>que se deben realizar en una iteración.</w:t>
+              <w:t xml:space="preserve">El sistema </w:t>
+            </w:r>
+            <w:r>
+              <w:rPr>
+                <w:i w:val="0"/>
+              </w:rPr>
+              <w:t>permitirá modificar los planes de riesgo creados.</w:t>
             </w:r>
           </w:p>
         </w:tc>
@@ -13570,43 +13140,25 @@
               <w:rPr>
                 <w:i w:val="0"/>
               </w:rPr>
-              <w:t xml:space="preserve">Los participantes de un proyecto podrán </w:t>
-            </w:r>
-            <w:r>
-              <w:rPr>
-                <w:i w:val="0"/>
-              </w:rPr>
-              <w:t>solicitar</w:t>
-            </w:r>
-            <w:r>
-              <w:rPr>
-                <w:i w:val="0"/>
-              </w:rPr>
-              <w:t xml:space="preserve"> informes de </w:t>
-            </w:r>
-            <w:r>
-              <w:rPr>
-                <w:i w:val="0"/>
-              </w:rPr>
-              <w:t>tareas a desarrollar</w:t>
-            </w:r>
-            <w:r>
-              <w:rPr>
-                <w:i w:val="0"/>
-              </w:rPr>
-              <w:t xml:space="preserve"> en una iteración. También se podrán solicitar informes referidos a la evolución de </w:t>
-            </w:r>
-            <w:r>
-              <w:rPr>
-                <w:i w:val="0"/>
-              </w:rPr>
-              <w:t>cada riesgo</w:t>
-            </w:r>
-            <w:r>
-              <w:rPr>
-                <w:i w:val="0"/>
-              </w:rPr>
-              <w:t>.</w:t>
+              <w:t>L</w:t>
+            </w:r>
+            <w:r>
+              <w:rPr>
+                <w:i w:val="0"/>
+              </w:rPr>
+              <w:t xml:space="preserve">os participantes de un proyecto </w:t>
+            </w:r>
+            <w:r>
+              <w:rPr>
+                <w:i w:val="0"/>
+              </w:rPr>
+              <w:t xml:space="preserve">podrán </w:t>
+            </w:r>
+            <w:r>
+              <w:rPr>
+                <w:i w:val="0"/>
+              </w:rPr>
+              <w:t>modificar los planes de riesgos creados, incluyendo la edición de la información existente (como descripción, responsables, fechas de inicio y fin) y la adición de nuevas tareas. Cada tarea agregada deberá incluir un nombre, descripción, responsable, fecha de inicio y fecha de finalización.</w:t>
             </w:r>
           </w:p>
         </w:tc>
@@ -13630,293 +13182,27 @@
               <w:rPr>
                 <w:i w:val="0"/>
               </w:rPr>
+              <w:lastRenderedPageBreak/>
               <w:t>La prioridad es:</w:t>
             </w:r>
             <w:r>
               <w:rPr>
                 <w:i w:val="0"/>
               </w:rPr>
-              <w:t xml:space="preserve"> Media.</w:t>
+              <w:t xml:space="preserve"> Alta.</w:t>
             </w:r>
           </w:p>
         </w:tc>
       </w:tr>
     </w:tbl>
     <w:p/>
-    <w:tbl>
-      <w:tblPr>
-        <w:tblW w:w="8094" w:type="dxa"/>
-        <w:tblInd w:w="250" w:type="dxa"/>
-        <w:tblBorders>
-          <w:top w:val="single" w:sz="4" w:space="0" w:color="000000"/>
-          <w:left w:val="single" w:sz="4" w:space="0" w:color="000000"/>
-          <w:bottom w:val="single" w:sz="4" w:space="0" w:color="000000"/>
-          <w:right w:val="single" w:sz="4" w:space="0" w:color="000000"/>
-          <w:insideH w:val="single" w:sz="4" w:space="0" w:color="000000"/>
-          <w:insideV w:val="single" w:sz="4" w:space="0" w:color="000000"/>
-        </w:tblBorders>
-        <w:tblLook w:val="04A0" w:firstRow="1" w:lastRow="0" w:firstColumn="1" w:lastColumn="0" w:noHBand="0" w:noVBand="1"/>
-      </w:tblPr>
-      <w:tblGrid>
-        <w:gridCol w:w="3402"/>
-        <w:gridCol w:w="4692"/>
-      </w:tblGrid>
-      <w:tr>
-        <w:tc>
-          <w:tcPr>
-            <w:tcW w:w="3402" w:type="dxa"/>
-            <w:shd w:val="clear" w:color="auto" w:fill="F2F2F2"/>
-            <w:vAlign w:val="center"/>
-          </w:tcPr>
-          <w:p>
-            <w:pPr>
-              <w:rPr>
-                <w:lang w:val="es-AR"/>
-              </w:rPr>
-            </w:pPr>
-            <w:r>
-              <w:rPr>
-                <w:lang w:val="es-AR"/>
-              </w:rPr>
-              <w:t>ID del Requerimiento:</w:t>
-            </w:r>
-          </w:p>
-        </w:tc>
-        <w:tc>
-          <w:tcPr>
-            <w:tcW w:w="4692" w:type="dxa"/>
-          </w:tcPr>
-          <w:p>
-            <w:pPr>
-              <w:pStyle w:val="PSI-ComentarioenTabla"/>
-              <w:rPr>
-                <w:i w:val="0"/>
-              </w:rPr>
-            </w:pPr>
-            <w:r>
-              <w:rPr>
-                <w:i w:val="0"/>
-              </w:rPr>
-              <w:t>21</w:t>
-            </w:r>
-          </w:p>
-        </w:tc>
-      </w:tr>
-      <w:tr>
-        <w:tc>
-          <w:tcPr>
-            <w:tcW w:w="3402" w:type="dxa"/>
-            <w:shd w:val="clear" w:color="auto" w:fill="F2F2F2"/>
-            <w:vAlign w:val="center"/>
-          </w:tcPr>
-          <w:p>
-            <w:pPr>
-              <w:rPr>
-                <w:lang w:val="es-AR"/>
-              </w:rPr>
-            </w:pPr>
-            <w:r>
-              <w:rPr>
-                <w:lang w:val="es-AR"/>
-              </w:rPr>
-              <w:t>Nombre del Requerimiento:</w:t>
-            </w:r>
-          </w:p>
-        </w:tc>
-        <w:tc>
-          <w:tcPr>
-            <w:tcW w:w="4692" w:type="dxa"/>
-          </w:tcPr>
-          <w:p>
-            <w:pPr>
-              <w:pStyle w:val="PSI-ComentarioenTabla"/>
-              <w:rPr>
-                <w:i w:val="0"/>
-              </w:rPr>
-            </w:pPr>
-            <w:r>
-              <w:rPr>
-                <w:i w:val="0"/>
-              </w:rPr>
-              <w:t>Modificar plan de riesgos</w:t>
-            </w:r>
-          </w:p>
-        </w:tc>
-      </w:tr>
-      <w:tr>
-        <w:tc>
-          <w:tcPr>
-            <w:tcW w:w="3402" w:type="dxa"/>
-            <w:shd w:val="clear" w:color="auto" w:fill="F2F2F2"/>
-            <w:vAlign w:val="center"/>
-          </w:tcPr>
-          <w:p>
-            <w:pPr>
-              <w:rPr>
-                <w:lang w:val="es-AR"/>
-              </w:rPr>
-            </w:pPr>
-            <w:r>
-              <w:rPr>
-                <w:lang w:val="es-AR"/>
-              </w:rPr>
-              <w:t>Identificación del Requerimiento:</w:t>
-            </w:r>
-          </w:p>
-        </w:tc>
-        <w:tc>
-          <w:tcPr>
-            <w:tcW w:w="4692" w:type="dxa"/>
-          </w:tcPr>
-          <w:p>
-            <w:pPr>
-              <w:pStyle w:val="PSI-ComentarioenTabla"/>
-              <w:rPr>
-                <w:i w:val="0"/>
-              </w:rPr>
-            </w:pPr>
-            <w:r>
-              <w:rPr>
-                <w:i w:val="0"/>
-              </w:rPr>
-              <w:t>RF</w:t>
-            </w:r>
-            <w:r>
-              <w:rPr>
-                <w:i w:val="0"/>
-              </w:rPr>
-              <w:t>21</w:t>
-            </w:r>
-          </w:p>
-        </w:tc>
-      </w:tr>
-      <w:tr>
-        <w:tc>
-          <w:tcPr>
-            <w:tcW w:w="3402" w:type="dxa"/>
-            <w:tcBorders>
-              <w:bottom w:val="single" w:sz="4" w:space="0" w:color="000000"/>
-            </w:tcBorders>
-            <w:shd w:val="clear" w:color="auto" w:fill="F2F2F2"/>
-            <w:vAlign w:val="center"/>
-          </w:tcPr>
-          <w:p>
-            <w:pPr>
-              <w:rPr>
-                <w:lang w:val="es-AR"/>
-              </w:rPr>
-            </w:pPr>
-            <w:r>
-              <w:rPr>
-                <w:lang w:val="es-AR"/>
-              </w:rPr>
-              <w:t>Características:</w:t>
-            </w:r>
-          </w:p>
-        </w:tc>
-        <w:tc>
-          <w:tcPr>
-            <w:tcW w:w="4692" w:type="dxa"/>
-            <w:tcBorders>
-              <w:bottom w:val="single" w:sz="4" w:space="0" w:color="000000"/>
-            </w:tcBorders>
-          </w:tcPr>
-          <w:p>
-            <w:pPr>
-              <w:pStyle w:val="PSI-ComentarioenTabla"/>
-              <w:rPr>
-                <w:i w:val="0"/>
-              </w:rPr>
-            </w:pPr>
-            <w:r>
-              <w:rPr>
-                <w:i w:val="0"/>
-              </w:rPr>
-              <w:t xml:space="preserve">El sistema </w:t>
-            </w:r>
-            <w:r>
-              <w:rPr>
-                <w:i w:val="0"/>
-              </w:rPr>
-              <w:t>permitirá modificar los planes de riesgo creados.</w:t>
-            </w:r>
-          </w:p>
-        </w:tc>
-      </w:tr>
-      <w:tr>
-        <w:tc>
-          <w:tcPr>
-            <w:tcW w:w="8094" w:type="dxa"/>
-            <w:gridSpan w:val="2"/>
-            <w:tcBorders>
-              <w:bottom w:val="single" w:sz="4" w:space="0" w:color="000000"/>
-            </w:tcBorders>
-            <w:shd w:val="clear" w:color="auto" w:fill="FFFFFF"/>
-            <w:vAlign w:val="center"/>
-          </w:tcPr>
-          <w:p>
-            <w:pPr>
-              <w:pStyle w:val="PSI-ComentarioenTabla"/>
-              <w:ind w:left="0" w:firstLine="0"/>
-              <w:rPr>
-                <w:i w:val="0"/>
-              </w:rPr>
-            </w:pPr>
-            <w:r>
-              <w:rPr>
-                <w:i w:val="0"/>
-              </w:rPr>
-              <w:lastRenderedPageBreak/>
-              <w:t xml:space="preserve">Los participantes de un proyecto podrán </w:t>
-            </w:r>
-            <w:r>
-              <w:rPr>
-                <w:i w:val="0"/>
-              </w:rPr>
-              <w:t>modificar la información de un plan de riesgos y agregar tareas.</w:t>
-            </w:r>
-          </w:p>
-        </w:tc>
-      </w:tr>
-      <w:tr>
-        <w:tc>
-          <w:tcPr>
-            <w:tcW w:w="8094" w:type="dxa"/>
-            <w:gridSpan w:val="2"/>
-            <w:shd w:val="clear" w:color="auto" w:fill="FFFFFF"/>
-            <w:vAlign w:val="center"/>
-          </w:tcPr>
-          <w:p>
-            <w:pPr>
-              <w:pStyle w:val="PSI-ComentarioenTabla"/>
-              <w:rPr>
-                <w:i w:val="0"/>
-              </w:rPr>
-            </w:pPr>
-            <w:r>
-              <w:rPr>
-                <w:i w:val="0"/>
-              </w:rPr>
-              <w:t>La prioridad es:</w:t>
-            </w:r>
-            <w:r>
-              <w:rPr>
-                <w:i w:val="0"/>
-              </w:rPr>
-              <w:t xml:space="preserve"> Alta.</w:t>
-            </w:r>
-          </w:p>
-        </w:tc>
-      </w:tr>
-    </w:tbl>
-    <w:p/>
     <w:p>
       <w:pPr>
         <w:pStyle w:val="PSI-Ttulo1"/>
       </w:pPr>
       <w:bookmarkStart w:id="76" w:name="_Toc235007276"/>
       <w:bookmarkStart w:id="77" w:name="_Toc235009562"/>
-      <w:bookmarkStart w:id="78" w:name="_Toc188456016"/>
+      <w:bookmarkStart w:id="78" w:name="_Toc188614599"/>
       <w:r>
         <w:t>Requerimientos No Funcionales</w:t>
       </w:r>
@@ -13944,7 +13230,7 @@
       </w:pPr>
       <w:bookmarkStart w:id="79" w:name="_Toc235007277"/>
       <w:bookmarkStart w:id="80" w:name="_Toc235009563"/>
-      <w:bookmarkStart w:id="81" w:name="_Toc188456017"/>
+      <w:bookmarkStart w:id="81" w:name="_Toc188614600"/>
       <w:r>
         <w:t>Usabilidad</w:t>
       </w:r>
@@ -13955,46 +13241,40 @@
     <w:p>
       <w:pPr>
         <w:pStyle w:val="PSI-Comentario"/>
-      </w:pPr>
-      <w:r>
-        <w:t>No se encuentran definidos por el momento.</w:t>
+        <w:numPr>
+          <w:ilvl w:val="0"/>
+          <w:numId w:val="20"/>
+        </w:numPr>
+      </w:pPr>
+      <w:r>
+        <w:t>El sistema deberá ser intuitivo y fácil de usar, con una curva de aprendizaje mínima para los usuarios.</w:t>
+      </w:r>
+    </w:p>
+    <w:p>
+      <w:pPr>
+        <w:pStyle w:val="PSI-Comentario"/>
+        <w:numPr>
+          <w:ilvl w:val="0"/>
+          <w:numId w:val="20"/>
+        </w:numPr>
+      </w:pPr>
+      <w:r>
+        <w:t>Deberá incluir manuales de usuario para facilitar su adopción.</w:t>
       </w:r>
     </w:p>
     <w:p>
       <w:pPr>
         <w:pStyle w:val="PSI-Ttulo2"/>
       </w:pPr>
-      <w:bookmarkStart w:id="82" w:name="_Toc235007278"/>
-      <w:bookmarkStart w:id="83" w:name="_Toc235009564"/>
-      <w:bookmarkStart w:id="84" w:name="_Toc188456018"/>
-      <w:r>
-        <w:t>Confiabilidad</w:t>
+      <w:bookmarkStart w:id="82" w:name="_Toc235007279"/>
+      <w:bookmarkStart w:id="83" w:name="_Toc235009565"/>
+      <w:bookmarkStart w:id="84" w:name="_Toc188614601"/>
+      <w:r>
+        <w:t>Seguridad</w:t>
       </w:r>
       <w:bookmarkEnd w:id="82"/>
       <w:bookmarkEnd w:id="83"/>
       <w:bookmarkEnd w:id="84"/>
-    </w:p>
-    <w:p>
-      <w:pPr>
-        <w:pStyle w:val="PSI-Comentario"/>
-      </w:pPr>
-      <w:r>
-        <w:t>No se encuentran definidos por el momento.</w:t>
-      </w:r>
-    </w:p>
-    <w:p>
-      <w:pPr>
-        <w:pStyle w:val="PSI-Ttulo2"/>
-      </w:pPr>
-      <w:bookmarkStart w:id="85" w:name="_Toc235007279"/>
-      <w:bookmarkStart w:id="86" w:name="_Toc235009565"/>
-      <w:bookmarkStart w:id="87" w:name="_Toc188456019"/>
-      <w:r>
-        <w:t>Seguridad</w:t>
-      </w:r>
-      <w:bookmarkEnd w:id="85"/>
-      <w:bookmarkEnd w:id="86"/>
-      <w:bookmarkEnd w:id="87"/>
     </w:p>
     <w:p>
       <w:pPr>
@@ -14016,7 +13296,7 @@
           <w:numId w:val="16"/>
         </w:numPr>
       </w:pPr>
-      <w:bookmarkStart w:id="88" w:name="_Hlk177563886"/>
+      <w:bookmarkStart w:id="85" w:name="_Hlk177563886"/>
       <w:r>
         <w:t>El sistema no permitirá que usuarios no asociados como participantes de un proyecto puedan realizarle modificaciones.</w:t>
       </w:r>
@@ -14029,162 +13309,26 @@
           <w:numId w:val="16"/>
         </w:numPr>
       </w:pPr>
-      <w:bookmarkStart w:id="89" w:name="_Hlk177563954"/>
+      <w:bookmarkStart w:id="86" w:name="_Hlk177563954"/>
       <w:r>
         <w:t>El sistema solo permitirá a los administradores del sistema registrar o eliminar usuarios y crear proyectos.</w:t>
       </w:r>
     </w:p>
-    <w:bookmarkEnd w:id="88"/>
-    <w:bookmarkEnd w:id="89"/>
     <w:p>
       <w:pPr>
         <w:pStyle w:val="PSI-Ttulo2"/>
       </w:pPr>
-      <w:r>
-        <w:t xml:space="preserve"> </w:t>
-      </w:r>
-      <w:bookmarkStart w:id="90" w:name="_Toc235007280"/>
-      <w:bookmarkStart w:id="91" w:name="_Toc235009566"/>
-      <w:bookmarkStart w:id="92" w:name="_Toc188456020"/>
-      <w:r>
-        <w:t>Eficiencia</w:t>
-      </w:r>
-      <w:bookmarkEnd w:id="90"/>
-      <w:bookmarkEnd w:id="91"/>
-      <w:bookmarkEnd w:id="92"/>
-    </w:p>
-    <w:p>
-      <w:pPr>
-        <w:pStyle w:val="PSI-Comentario"/>
-      </w:pPr>
-      <w:r>
-        <w:t>No se encuentran definidos por el momento.</w:t>
-      </w:r>
-    </w:p>
-    <w:p>
-      <w:pPr>
-        <w:pStyle w:val="PSI-Ttulo2"/>
-      </w:pPr>
-      <w:bookmarkStart w:id="93" w:name="_Toc235007281"/>
-      <w:bookmarkStart w:id="94" w:name="_Toc235009567"/>
-      <w:bookmarkStart w:id="95" w:name="_Toc188456021"/>
-      <w:r>
-        <w:t>Interfaces</w:t>
-      </w:r>
-      <w:bookmarkEnd w:id="93"/>
-      <w:bookmarkEnd w:id="94"/>
-      <w:bookmarkEnd w:id="95"/>
-    </w:p>
-    <w:p>
-      <w:pPr>
-        <w:pStyle w:val="PSI-Comentario"/>
-      </w:pPr>
-      <w:r>
-        <w:t>No se encuentran definidos por el momento.</w:t>
-      </w:r>
-    </w:p>
-    <w:p>
-      <w:pPr>
-        <w:pStyle w:val="PSI-Ttulo3"/>
-      </w:pPr>
-      <w:bookmarkStart w:id="96" w:name="_Toc235007282"/>
-      <w:bookmarkStart w:id="97" w:name="_Toc235009568"/>
-      <w:bookmarkStart w:id="98" w:name="_Toc188456022"/>
-      <w:r>
-        <w:t>Interfaces de Usuario</w:t>
-      </w:r>
-      <w:bookmarkEnd w:id="96"/>
-      <w:bookmarkEnd w:id="97"/>
-      <w:bookmarkEnd w:id="98"/>
-    </w:p>
-    <w:p>
-      <w:pPr>
-        <w:pStyle w:val="PSI-Comentario"/>
-      </w:pPr>
-      <w:r>
-        <w:t>No se encuentran definidos por el momento.</w:t>
-      </w:r>
-    </w:p>
-    <w:p>
-      <w:pPr>
-        <w:pStyle w:val="PSI-Ttulo3"/>
-      </w:pPr>
-      <w:bookmarkStart w:id="99" w:name="_Toc235007283"/>
-      <w:bookmarkStart w:id="100" w:name="_Toc235009569"/>
-      <w:bookmarkStart w:id="101" w:name="_Toc188456023"/>
-      <w:r>
-        <w:t>Interfaces de Software</w:t>
-      </w:r>
-      <w:bookmarkEnd w:id="99"/>
-      <w:bookmarkEnd w:id="100"/>
-      <w:bookmarkEnd w:id="101"/>
-    </w:p>
-    <w:p>
-      <w:pPr>
-        <w:pStyle w:val="PSI-Comentario"/>
-      </w:pPr>
-      <w:r>
-        <w:t>No se encuentran definidos por el momento.</w:t>
-      </w:r>
-    </w:p>
-    <w:p>
-      <w:pPr>
-        <w:pStyle w:val="PSI-Ttulo3"/>
-      </w:pPr>
-      <w:bookmarkStart w:id="102" w:name="_Toc235007284"/>
-      <w:bookmarkStart w:id="103" w:name="_Toc235009570"/>
-      <w:bookmarkStart w:id="104" w:name="_Toc188456024"/>
-      <w:r>
-        <w:t>Interfaces de Hardware</w:t>
-      </w:r>
-      <w:bookmarkEnd w:id="102"/>
-      <w:bookmarkEnd w:id="103"/>
-      <w:bookmarkEnd w:id="104"/>
-    </w:p>
-    <w:p>
-      <w:pPr>
-        <w:pStyle w:val="PSI-Comentario"/>
-      </w:pPr>
-      <w:r>
-        <w:t>No se encuentran definidos por el momento.</w:t>
-      </w:r>
-    </w:p>
-    <w:p>
-      <w:pPr>
-        <w:pStyle w:val="PSI-Ttulo3"/>
-      </w:pPr>
-      <w:bookmarkStart w:id="105" w:name="_Toc235007285"/>
-      <w:bookmarkStart w:id="106" w:name="_Toc235009571"/>
-      <w:bookmarkStart w:id="107" w:name="_Toc188456025"/>
-      <w:r>
-        <w:lastRenderedPageBreak/>
-        <w:t>Interfaces de Comunicaciones</w:t>
-      </w:r>
-      <w:bookmarkEnd w:id="105"/>
-      <w:bookmarkEnd w:id="106"/>
-      <w:bookmarkEnd w:id="107"/>
-    </w:p>
-    <w:p>
-      <w:pPr>
-        <w:pStyle w:val="PSI-Comentario"/>
-      </w:pPr>
-      <w:r>
-        <w:t>No se encuentran definidos por el momento.</w:t>
-      </w:r>
-    </w:p>
-    <w:p>
-      <w:pPr>
-        <w:pStyle w:val="PSI-Ttulo2"/>
-      </w:pPr>
-      <w:bookmarkStart w:id="108" w:name="_Toc235007286"/>
-      <w:bookmarkStart w:id="109" w:name="_Toc235009572"/>
-      <w:bookmarkStart w:id="110" w:name="_Toc188456026"/>
+      <w:bookmarkStart w:id="87" w:name="_Toc235007286"/>
+      <w:bookmarkStart w:id="88" w:name="_Toc235009572"/>
+      <w:bookmarkStart w:id="89" w:name="_Toc188614602"/>
+      <w:bookmarkEnd w:id="85"/>
+      <w:bookmarkEnd w:id="86"/>
       <w:r>
         <w:t>Restricción de Diseño</w:t>
       </w:r>
-      <w:bookmarkEnd w:id="108"/>
-      <w:bookmarkEnd w:id="109"/>
-      <w:bookmarkEnd w:id="110"/>
+      <w:bookmarkEnd w:id="87"/>
+      <w:bookmarkEnd w:id="88"/>
+      <w:bookmarkEnd w:id="89"/>
     </w:p>
     <w:p>
       <w:pPr>
@@ -14207,22 +13351,22 @@
       <w:pPr>
         <w:pStyle w:val="PSI-Ttulo1"/>
       </w:pPr>
-      <w:bookmarkStart w:id="111" w:name="_Toc15572353"/>
-      <w:bookmarkStart w:id="112" w:name="_Toc227336277"/>
-      <w:bookmarkStart w:id="113" w:name="_Toc235007287"/>
-      <w:bookmarkStart w:id="114" w:name="_Toc235009573"/>
-      <w:bookmarkStart w:id="115" w:name="_Toc188456027"/>
+      <w:bookmarkStart w:id="90" w:name="_Toc15572353"/>
+      <w:bookmarkStart w:id="91" w:name="_Toc227336277"/>
+      <w:bookmarkStart w:id="92" w:name="_Toc235007287"/>
+      <w:bookmarkStart w:id="93" w:name="_Toc235009573"/>
+      <w:bookmarkStart w:id="94" w:name="_Toc188614603"/>
       <w:r>
         <w:t>Requerimientos de Licencia</w:t>
       </w:r>
-      <w:bookmarkEnd w:id="111"/>
-      <w:bookmarkEnd w:id="112"/>
+      <w:bookmarkEnd w:id="90"/>
+      <w:bookmarkEnd w:id="91"/>
       <w:r>
         <w:t>s</w:t>
       </w:r>
-      <w:bookmarkEnd w:id="113"/>
-      <w:bookmarkEnd w:id="114"/>
-      <w:bookmarkEnd w:id="115"/>
+      <w:bookmarkEnd w:id="92"/>
+      <w:bookmarkEnd w:id="93"/>
+      <w:bookmarkEnd w:id="94"/>
     </w:p>
     <w:p>
       <w:pPr>
@@ -14396,26 +13540,27 @@
       <w:pPr>
         <w:pStyle w:val="PSI-Ttulo1"/>
       </w:pPr>
-      <w:bookmarkStart w:id="116" w:name="_Toc235007288"/>
-      <w:bookmarkStart w:id="117" w:name="_Toc235009574"/>
-      <w:bookmarkStart w:id="118" w:name="_Toc188456028"/>
-      <w:r>
+      <w:bookmarkStart w:id="95" w:name="_Toc235007288"/>
+      <w:bookmarkStart w:id="96" w:name="_Toc235009574"/>
+      <w:bookmarkStart w:id="97" w:name="_Toc188614604"/>
+      <w:r>
+        <w:lastRenderedPageBreak/>
         <w:t xml:space="preserve">Requerimientos </w:t>
       </w:r>
-      <w:bookmarkEnd w:id="116"/>
-      <w:bookmarkEnd w:id="117"/>
+      <w:bookmarkEnd w:id="95"/>
+      <w:bookmarkEnd w:id="96"/>
       <w:r>
         <w:t>de Documentación</w:t>
       </w:r>
-      <w:bookmarkEnd w:id="118"/>
+      <w:bookmarkEnd w:id="97"/>
     </w:p>
     <w:p>
       <w:pPr>
         <w:pStyle w:val="PSI-Ttulo2"/>
       </w:pPr>
-      <w:bookmarkStart w:id="119" w:name="_Toc235007289"/>
-      <w:bookmarkStart w:id="120" w:name="_Toc235009575"/>
-      <w:bookmarkStart w:id="121" w:name="_Toc188456029"/>
+      <w:bookmarkStart w:id="98" w:name="_Toc235007289"/>
+      <w:bookmarkStart w:id="99" w:name="_Toc235009575"/>
+      <w:bookmarkStart w:id="100" w:name="_Toc188614605"/>
       <w:r>
         <w:t xml:space="preserve">Manual </w:t>
       </w:r>
@@ -14425,9 +13570,9 @@
       <w:r>
         <w:t xml:space="preserve"> Usuario</w:t>
       </w:r>
-      <w:bookmarkEnd w:id="119"/>
-      <w:bookmarkEnd w:id="120"/>
-      <w:bookmarkEnd w:id="121"/>
+      <w:bookmarkEnd w:id="98"/>
+      <w:bookmarkEnd w:id="99"/>
+      <w:bookmarkEnd w:id="100"/>
     </w:p>
     <w:p>
       <w:pPr>
@@ -14491,15 +13636,15 @@
       <w:pPr>
         <w:pStyle w:val="PSI-Ttulo2"/>
       </w:pPr>
-      <w:bookmarkStart w:id="122" w:name="_Toc235007290"/>
-      <w:bookmarkStart w:id="123" w:name="_Toc235009576"/>
-      <w:bookmarkStart w:id="124" w:name="_Toc188456030"/>
+      <w:bookmarkStart w:id="101" w:name="_Toc235007290"/>
+      <w:bookmarkStart w:id="102" w:name="_Toc235009576"/>
+      <w:bookmarkStart w:id="103" w:name="_Toc188614606"/>
       <w:r>
         <w:t>Ayuda en Línea</w:t>
       </w:r>
-      <w:bookmarkEnd w:id="122"/>
-      <w:bookmarkEnd w:id="123"/>
-      <w:bookmarkEnd w:id="124"/>
+      <w:bookmarkEnd w:id="101"/>
+      <w:bookmarkEnd w:id="102"/>
+      <w:bookmarkEnd w:id="103"/>
     </w:p>
     <w:p>
       <w:pPr>
@@ -14518,10 +13663,10 @@
       <w:pPr>
         <w:pStyle w:val="PSI-Ttulo2"/>
       </w:pPr>
-      <w:bookmarkStart w:id="125" w:name="_Toc95287984"/>
-      <w:bookmarkStart w:id="126" w:name="_Toc235007291"/>
-      <w:bookmarkStart w:id="127" w:name="_Toc235009577"/>
-      <w:bookmarkStart w:id="128" w:name="_Toc188456031"/>
+      <w:bookmarkStart w:id="104" w:name="_Toc95287984"/>
+      <w:bookmarkStart w:id="105" w:name="_Toc235007291"/>
+      <w:bookmarkStart w:id="106" w:name="_Toc235009577"/>
+      <w:bookmarkStart w:id="107" w:name="_Toc188614607"/>
       <w:r>
         <w:t xml:space="preserve">Guías de </w:t>
       </w:r>
@@ -14534,16 +13679,16 @@
       <w:r>
         <w:t xml:space="preserve"> </w:t>
       </w:r>
-      <w:bookmarkEnd w:id="125"/>
-      <w:bookmarkEnd w:id="126"/>
+      <w:bookmarkEnd w:id="104"/>
+      <w:bookmarkEnd w:id="105"/>
       <w:r>
         <w:t>C</w:t>
       </w:r>
       <w:r>
         <w:t>onfiguración.</w:t>
       </w:r>
-      <w:bookmarkEnd w:id="127"/>
-      <w:bookmarkEnd w:id="128"/>
+      <w:bookmarkEnd w:id="106"/>
+      <w:bookmarkEnd w:id="107"/>
     </w:p>
     <w:p>
       <w:pPr>
@@ -14562,16 +13707,15 @@
       <w:pPr>
         <w:pStyle w:val="PSI-Ttulo1"/>
       </w:pPr>
-      <w:bookmarkStart w:id="129" w:name="_Toc235007293"/>
-      <w:bookmarkStart w:id="130" w:name="_Toc235009579"/>
-      <w:bookmarkStart w:id="131" w:name="_Toc188456032"/>
-      <w:r>
-        <w:lastRenderedPageBreak/>
+      <w:bookmarkStart w:id="108" w:name="_Toc235007293"/>
+      <w:bookmarkStart w:id="109" w:name="_Toc235009579"/>
+      <w:bookmarkStart w:id="110" w:name="_Toc188614608"/>
+      <w:r>
         <w:t>Características No Soportadas</w:t>
       </w:r>
-      <w:bookmarkEnd w:id="129"/>
-      <w:bookmarkEnd w:id="130"/>
-      <w:bookmarkEnd w:id="131"/>
+      <w:bookmarkEnd w:id="108"/>
+      <w:bookmarkEnd w:id="109"/>
+      <w:bookmarkEnd w:id="110"/>
     </w:p>
     <w:p>
       <w:pPr>
@@ -14695,15 +13839,15 @@
       <w:pPr>
         <w:pStyle w:val="PSI-Ttulo1"/>
       </w:pPr>
-      <w:bookmarkStart w:id="132" w:name="_Toc235007294"/>
-      <w:bookmarkStart w:id="133" w:name="_Toc235009580"/>
-      <w:bookmarkStart w:id="134" w:name="_Toc188456033"/>
+      <w:bookmarkStart w:id="111" w:name="_Toc235007294"/>
+      <w:bookmarkStart w:id="112" w:name="_Toc235009580"/>
+      <w:bookmarkStart w:id="113" w:name="_Toc188614609"/>
       <w:r>
         <w:t>Estándares Aplicables</w:t>
       </w:r>
-      <w:bookmarkEnd w:id="132"/>
-      <w:bookmarkEnd w:id="133"/>
-      <w:bookmarkEnd w:id="134"/>
+      <w:bookmarkEnd w:id="111"/>
+      <w:bookmarkEnd w:id="112"/>
+      <w:bookmarkEnd w:id="113"/>
     </w:p>
     <w:p>
       <w:pPr>
@@ -17335,6 +16479,119 @@
     </w:lvl>
   </w:abstractNum>
   <w:abstractNum w:abstractNumId="14" w15:restartNumberingAfterBreak="0">
+    <w:nsid w:val="6EB60694"/>
+    <w:multiLevelType w:val="hybridMultilevel"/>
+    <w:tmpl w:val="FC90B60E"/>
+    <w:lvl w:ilvl="0" w:tplc="2C0A0001">
+      <w:start w:val="1"/>
+      <w:numFmt w:val="bullet"/>
+      <w:lvlText w:val=""/>
+      <w:lvlJc w:val="left"/>
+      <w:pPr>
+        <w:ind w:left="829" w:hanging="360"/>
+      </w:pPr>
+      <w:rPr>
+        <w:rFonts w:ascii="Symbol" w:hAnsi="Symbol" w:hint="default"/>
+      </w:rPr>
+    </w:lvl>
+    <w:lvl w:ilvl="1" w:tplc="2C0A0003" w:tentative="1">
+      <w:start w:val="1"/>
+      <w:numFmt w:val="bullet"/>
+      <w:lvlText w:val="o"/>
+      <w:lvlJc w:val="left"/>
+      <w:pPr>
+        <w:ind w:left="1549" w:hanging="360"/>
+      </w:pPr>
+      <w:rPr>
+        <w:rFonts w:ascii="Courier New" w:hAnsi="Courier New" w:cs="Courier New" w:hint="default"/>
+      </w:rPr>
+    </w:lvl>
+    <w:lvl w:ilvl="2" w:tplc="2C0A0005" w:tentative="1">
+      <w:start w:val="1"/>
+      <w:numFmt w:val="bullet"/>
+      <w:lvlText w:val=""/>
+      <w:lvlJc w:val="left"/>
+      <w:pPr>
+        <w:ind w:left="2269" w:hanging="360"/>
+      </w:pPr>
+      <w:rPr>
+        <w:rFonts w:ascii="Wingdings" w:hAnsi="Wingdings" w:hint="default"/>
+      </w:rPr>
+    </w:lvl>
+    <w:lvl w:ilvl="3" w:tplc="2C0A0001" w:tentative="1">
+      <w:start w:val="1"/>
+      <w:numFmt w:val="bullet"/>
+      <w:lvlText w:val=""/>
+      <w:lvlJc w:val="left"/>
+      <w:pPr>
+        <w:ind w:left="2989" w:hanging="360"/>
+      </w:pPr>
+      <w:rPr>
+        <w:rFonts w:ascii="Symbol" w:hAnsi="Symbol" w:hint="default"/>
+      </w:rPr>
+    </w:lvl>
+    <w:lvl w:ilvl="4" w:tplc="2C0A0003" w:tentative="1">
+      <w:start w:val="1"/>
+      <w:numFmt w:val="bullet"/>
+      <w:lvlText w:val="o"/>
+      <w:lvlJc w:val="left"/>
+      <w:pPr>
+        <w:ind w:left="3709" w:hanging="360"/>
+      </w:pPr>
+      <w:rPr>
+        <w:rFonts w:ascii="Courier New" w:hAnsi="Courier New" w:cs="Courier New" w:hint="default"/>
+      </w:rPr>
+    </w:lvl>
+    <w:lvl w:ilvl="5" w:tplc="2C0A0005" w:tentative="1">
+      <w:start w:val="1"/>
+      <w:numFmt w:val="bullet"/>
+      <w:lvlText w:val=""/>
+      <w:lvlJc w:val="left"/>
+      <w:pPr>
+        <w:ind w:left="4429" w:hanging="360"/>
+      </w:pPr>
+      <w:rPr>
+        <w:rFonts w:ascii="Wingdings" w:hAnsi="Wingdings" w:hint="default"/>
+      </w:rPr>
+    </w:lvl>
+    <w:lvl w:ilvl="6" w:tplc="2C0A0001" w:tentative="1">
+      <w:start w:val="1"/>
+      <w:numFmt w:val="bullet"/>
+      <w:lvlText w:val=""/>
+      <w:lvlJc w:val="left"/>
+      <w:pPr>
+        <w:ind w:left="5149" w:hanging="360"/>
+      </w:pPr>
+      <w:rPr>
+        <w:rFonts w:ascii="Symbol" w:hAnsi="Symbol" w:hint="default"/>
+      </w:rPr>
+    </w:lvl>
+    <w:lvl w:ilvl="7" w:tplc="2C0A0003" w:tentative="1">
+      <w:start w:val="1"/>
+      <w:numFmt w:val="bullet"/>
+      <w:lvlText w:val="o"/>
+      <w:lvlJc w:val="left"/>
+      <w:pPr>
+        <w:ind w:left="5869" w:hanging="360"/>
+      </w:pPr>
+      <w:rPr>
+        <w:rFonts w:ascii="Courier New" w:hAnsi="Courier New" w:cs="Courier New" w:hint="default"/>
+      </w:rPr>
+    </w:lvl>
+    <w:lvl w:ilvl="8" w:tplc="2C0A0005" w:tentative="1">
+      <w:start w:val="1"/>
+      <w:numFmt w:val="bullet"/>
+      <w:lvlText w:val=""/>
+      <w:lvlJc w:val="left"/>
+      <w:pPr>
+        <w:ind w:left="6589" w:hanging="360"/>
+      </w:pPr>
+      <w:rPr>
+        <w:rFonts w:ascii="Wingdings" w:hAnsi="Wingdings" w:hint="default"/>
+      </w:rPr>
+    </w:lvl>
+  </w:abstractNum>
+  <w:abstractNum w:abstractNumId="15" w15:restartNumberingAfterBreak="0">
     <w:nsid w:val="708E589C"/>
     <w:multiLevelType w:val="multilevel"/>
     <w:tmpl w:val="381042DE"/>
@@ -17474,7 +16731,7 @@
       </w:rPr>
     </w:lvl>
   </w:abstractNum>
-  <w:abstractNum w:abstractNumId="15" w15:restartNumberingAfterBreak="0">
+  <w:abstractNum w:abstractNumId="16" w15:restartNumberingAfterBreak="0">
     <w:nsid w:val="7DC96402"/>
     <w:multiLevelType w:val="multilevel"/>
     <w:tmpl w:val="EB64E2D6"/>
@@ -17623,7 +16880,7 @@
       </w:rPr>
     </w:lvl>
   </w:abstractNum>
-  <w:abstractNum w:abstractNumId="16" w15:restartNumberingAfterBreak="0">
+  <w:abstractNum w:abstractNumId="17" w15:restartNumberingAfterBreak="0">
     <w:nsid w:val="7DD64906"/>
     <w:multiLevelType w:val="hybridMultilevel"/>
     <w:tmpl w:val="795E7434"/>
@@ -17762,10 +17019,10 @@
     <w:abstractNumId w:val="0"/>
   </w:num>
   <w:num w:numId="9" w16cid:durableId="651058911">
-    <w:abstractNumId w:val="14"/>
+    <w:abstractNumId w:val="15"/>
   </w:num>
   <w:num w:numId="10" w16cid:durableId="1109854751">
-    <w:abstractNumId w:val="16"/>
+    <w:abstractNumId w:val="17"/>
   </w:num>
   <w:num w:numId="11" w16cid:durableId="694769404">
     <w:abstractNumId w:val="4"/>
@@ -17786,13 +17043,16 @@
     <w:abstractNumId w:val="7"/>
   </w:num>
   <w:num w:numId="17" w16cid:durableId="833107267">
-    <w:abstractNumId w:val="15"/>
+    <w:abstractNumId w:val="16"/>
   </w:num>
   <w:num w:numId="18" w16cid:durableId="2073656956">
     <w:abstractNumId w:val="10"/>
   </w:num>
   <w:num w:numId="19" w16cid:durableId="1181310803">
     <w:abstractNumId w:val="8"/>
+  </w:num>
+  <w:num w:numId="20" w16cid:durableId="565383254">
+    <w:abstractNumId w:val="14"/>
   </w:num>
 </w:numbering>
 </file>

</xml_diff>